<commit_message>
Revision Especificacion de Requerimientos
</commit_message>
<xml_diff>
--- a/Fases_de_desarrollo/02-Elaboracion/02- Analisis y Diseño/E104-OSLO-Especificación de Requerimientos.docx
+++ b/Fases_de_desarrollo/02-Elaboracion/02- Analisis y Diseño/E104-OSLO-Especificación de Requerimientos.docx
@@ -56,7 +56,7 @@
             <w:rPr>
               <w:rFonts w:eastAsiaTheme="majorEastAsia" w:cstheme="majorBidi"/>
               <w:noProof/>
-              <w:lang w:val="es-AR" w:eastAsia="es-AR"/>
+              <w:lang w:val="en-US"/>
             </w:rPr>
             <mc:AlternateContent>
               <mc:Choice Requires="wps">
@@ -133,7 +133,7 @@
             <w:rPr>
               <w:rFonts w:eastAsiaTheme="majorEastAsia" w:cstheme="majorBidi"/>
               <w:noProof/>
-              <w:lang w:val="es-AR" w:eastAsia="es-AR"/>
+              <w:lang w:val="en-US"/>
             </w:rPr>
             <mc:AlternateContent>
               <mc:Choice Requires="wps">
@@ -213,7 +213,7 @@
             <w:rPr>
               <w:rFonts w:eastAsiaTheme="majorEastAsia" w:cstheme="majorBidi"/>
               <w:noProof/>
-              <w:lang w:val="es-AR" w:eastAsia="es-AR"/>
+              <w:lang w:val="en-US"/>
             </w:rPr>
             <mc:AlternateContent>
               <mc:Choice Requires="wps">
@@ -293,7 +293,7 @@
             <w:rPr>
               <w:rFonts w:eastAsiaTheme="majorEastAsia" w:cstheme="majorBidi"/>
               <w:noProof/>
-              <w:lang w:val="es-AR" w:eastAsia="es-AR"/>
+              <w:lang w:val="en-US"/>
             </w:rPr>
             <mc:AlternateContent>
               <mc:Choice Requires="wps">
@@ -379,6 +379,7 @@
             <w:dataBinding w:prefixMappings="xmlns:ns0='http://schemas.openxmlformats.org/package/2006/metadata/core-properties' xmlns:ns1='http://purl.org/dc/elements/1.1/'" w:xpath="/ns0:coreProperties[1]/ns1:title[1]" w:storeItemID="{6C3C8BC8-F283-45AE-878A-BAB7291924A1}"/>
             <w:text/>
           </w:sdtPr>
+          <w:sdtEndPr/>
           <w:sdtContent>
             <w:p>
               <w:pPr>
@@ -413,6 +414,7 @@
             <w:dataBinding w:prefixMappings="xmlns:ns0='http://schemas.openxmlformats.org/package/2006/metadata/core-properties' xmlns:ns1='http://purl.org/dc/elements/1.1/'" w:xpath="/ns0:coreProperties[1]/ns1:subject[1]" w:storeItemID="{6C3C8BC8-F283-45AE-878A-BAB7291924A1}"/>
             <w:text/>
           </w:sdtPr>
+          <w:sdtEndPr/>
           <w:sdtContent>
             <w:p>
               <w:pPr>
@@ -423,7 +425,6 @@
                   <w:szCs w:val="36"/>
                 </w:rPr>
               </w:pPr>
-              <w:proofErr w:type="spellStart"/>
               <w:r>
                 <w:rPr>
                   <w:rFonts w:ascii="Ink Free" w:hAnsi="Ink Free"/>
@@ -433,7 +434,6 @@
                 </w:rPr>
                 <w:t>Testify</w:t>
               </w:r>
-              <w:proofErr w:type="spellEnd"/>
             </w:p>
           </w:sdtContent>
         </w:sdt>
@@ -483,21 +483,7 @@
             <w:rPr>
               <w:rFonts w:eastAsia="Times New Roman"/>
             </w:rPr>
-            <w:t xml:space="preserve">Ojeda Valeria – </w:t>
-          </w:r>
-          <w:proofErr w:type="spellStart"/>
-          <w:r>
-            <w:rPr>
-              <w:rFonts w:eastAsia="Times New Roman"/>
-            </w:rPr>
-            <w:t>Sly</w:t>
-          </w:r>
-          <w:proofErr w:type="spellEnd"/>
-          <w:r>
-            <w:rPr>
-              <w:rFonts w:eastAsia="Times New Roman"/>
-            </w:rPr>
-            <w:t xml:space="preserve"> Eduardo</w:t>
+            <w:t>Ojeda Valeria – Sly Eduardo</w:t>
           </w:r>
         </w:p>
         <w:p>
@@ -508,39 +494,17 @@
               <w:rFonts w:eastAsia="Times New Roman"/>
             </w:rPr>
           </w:pPr>
-          <w:proofErr w:type="spellStart"/>
           <w:r>
             <w:rPr>
               <w:rFonts w:eastAsia="Times New Roman"/>
             </w:rPr>
-            <w:t>Levipichun</w:t>
-          </w:r>
-          <w:proofErr w:type="spellEnd"/>
-          <w:r>
-            <w:rPr>
-              <w:rFonts w:eastAsia="Times New Roman"/>
-            </w:rPr>
-            <w:t xml:space="preserve"> Emilio</w:t>
+            <w:t>Levipichun Emilio</w:t>
           </w:r>
           <w:r>
             <w:rPr>
               <w:rFonts w:eastAsia="Times New Roman"/>
             </w:rPr>
-            <w:t xml:space="preserve"> – </w:t>
-          </w:r>
-          <w:proofErr w:type="spellStart"/>
-          <w:r>
-            <w:rPr>
-              <w:rFonts w:eastAsia="Times New Roman"/>
-            </w:rPr>
-            <w:t>Oyarzo</w:t>
-          </w:r>
-          <w:proofErr w:type="spellEnd"/>
-          <w:r>
-            <w:rPr>
-              <w:rFonts w:eastAsia="Times New Roman"/>
-            </w:rPr>
-            <w:t xml:space="preserve"> Malena</w:t>
+            <w:t xml:space="preserve"> – Oyarzo Malena</w:t>
           </w:r>
         </w:p>
         <w:p/>
@@ -551,7 +515,7 @@
           <w:r>
             <w:rPr>
               <w:noProof/>
-              <w:lang w:val="es-AR" w:eastAsia="es-AR"/>
+              <w:lang w:val="en-US"/>
             </w:rPr>
             <w:drawing>
               <wp:anchor distT="0" distB="0" distL="114300" distR="114300" simplePos="0" relativeHeight="251685888" behindDoc="0" locked="0" layoutInCell="1" allowOverlap="1" wp14:anchorId="75EC1FB8" wp14:editId="7E89D0DF">
@@ -618,7 +582,7 @@
           <w:r>
             <w:rPr>
               <w:noProof/>
-              <w:lang w:val="es-AR" w:eastAsia="es-AR"/>
+              <w:lang w:val="en-US"/>
             </w:rPr>
             <w:drawing>
               <wp:anchor distT="0" distB="0" distL="114300" distR="114300" simplePos="0" relativeHeight="251644928" behindDoc="0" locked="0" layoutInCell="1" allowOverlap="1" wp14:anchorId="081F051C" wp14:editId="2913ADA8">
@@ -685,7 +649,7 @@
           <w:r>
             <w:rPr>
               <w:noProof/>
-              <w:lang w:val="es-AR" w:eastAsia="es-AR"/>
+              <w:lang w:val="en-US"/>
             </w:rPr>
             <w:lastRenderedPageBreak/>
             <mc:AlternateContent>
@@ -745,15 +709,7 @@
                                   <w:pStyle w:val="PSI-DescripcindelDocumentos"/>
                                 </w:pPr>
                                 <w:r>
-                                  <w:t xml:space="preserve">La Especificación </w:t>
-                                </w:r>
-                                <w:proofErr w:type="gramStart"/>
-                                <w:r>
-                                  <w:t>de  Requisitos</w:t>
-                                </w:r>
-                                <w:proofErr w:type="gramEnd"/>
-                                <w:r>
-                                  <w:t xml:space="preserve"> de Software </w:t>
+                                  <w:t xml:space="preserve">La Especificación de  Requisitos de Software </w:t>
                                 </w:r>
                                 <w:r>
                                   <w:t>describ</w:t>
@@ -829,15 +785,7 @@
                             <w:pStyle w:val="PSI-DescripcindelDocumentos"/>
                           </w:pPr>
                           <w:r>
-                            <w:t xml:space="preserve">La Especificación </w:t>
-                          </w:r>
-                          <w:proofErr w:type="gramStart"/>
-                          <w:r>
-                            <w:t>de  Requisitos</w:t>
-                          </w:r>
-                          <w:proofErr w:type="gramEnd"/>
-                          <w:r>
-                            <w:t xml:space="preserve"> de Software </w:t>
+                            <w:t xml:space="preserve">La Especificación de  Requisitos de Software </w:t>
                           </w:r>
                           <w:r>
                             <w:t>describ</w:t>
@@ -898,7 +846,7 @@
           <w:r>
             <w:rPr>
               <w:noProof/>
-              <w:lang w:val="es-AR" w:eastAsia="es-AR"/>
+              <w:lang w:val="en-US"/>
             </w:rPr>
             <mc:AlternateContent>
               <mc:Choice Requires="wps">
@@ -1009,6 +957,7 @@
           <w:docPartUnique/>
         </w:docPartObj>
       </w:sdtPr>
+      <w:sdtEndPr/>
       <w:sdtContent>
         <w:p>
           <w:pPr>
@@ -3606,6 +3555,7 @@
         <w:dataBinding w:prefixMappings="xmlns:ns0='http://purl.org/dc/elements/1.1/' xmlns:ns1='http://schemas.openxmlformats.org/package/2006/metadata/core-properties' " w:xpath="/ns1:coreProperties[1]/ns0:title[1]" w:storeItemID="{6C3C8BC8-F283-45AE-878A-BAB7291924A1}"/>
         <w:text/>
       </w:sdtPr>
+      <w:sdtEndPr/>
       <w:sdtContent>
         <w:p>
           <w:pPr>
@@ -3639,18 +3589,11 @@
     </w:p>
     <w:p>
       <w:pPr>
-        <w:pStyle w:val="PSI-Comentario"/>
-      </w:pPr>
+        <w:pStyle w:val="PSI-Normal"/>
+      </w:pPr>
+      <w:bookmarkStart w:id="6" w:name="_GoBack"/>
       <w:r>
-        <w:t xml:space="preserve">El presente documento es una Especificación de Requerimientos de Software (ERS) para el proyecto </w:t>
-      </w:r>
-      <w:proofErr w:type="spellStart"/>
-      <w:r>
-        <w:t>Testify</w:t>
-      </w:r>
-      <w:proofErr w:type="spellEnd"/>
-      <w:r>
-        <w:t xml:space="preserve"> de </w:t>
+        <w:t xml:space="preserve">El presente documento es una Especificación de Requerimientos de Software (ERS) para el proyecto Testify de </w:t>
       </w:r>
       <w:r>
         <w:t>control y seguimiento de los casos de pruebas</w:t>
@@ -3661,7 +3604,7 @@
     </w:p>
     <w:p>
       <w:pPr>
-        <w:pStyle w:val="PSI-Comentario"/>
+        <w:pStyle w:val="PSI-Normal"/>
       </w:pPr>
       <w:r>
         <w:t>Con el fin de ayudar a los clientes a describir claramente lo que se desea obtener mediante el sistema, a los desarrolladores entender que quiere exactamente el cliente, y servir como base para etapas posteriores del desarrollo, se presentan un conjunto de secciones donde se narran las características del sistema, características de los usuarios, propósitos, requerimientos, interfaces, estándares y limitaciones.</w:t>
@@ -3671,19 +3614,20 @@
       <w:pPr>
         <w:pStyle w:val="PSI-Ttulo2"/>
       </w:pPr>
-      <w:bookmarkStart w:id="6" w:name="_Toc235007264"/>
-      <w:bookmarkStart w:id="7" w:name="_Toc235009551"/>
-      <w:bookmarkStart w:id="8" w:name="_Toc257629741"/>
+      <w:bookmarkStart w:id="7" w:name="_Toc235007264"/>
+      <w:bookmarkStart w:id="8" w:name="_Toc235009551"/>
+      <w:bookmarkStart w:id="9" w:name="_Toc257629741"/>
+      <w:bookmarkEnd w:id="6"/>
       <w:r>
         <w:t>Propósito</w:t>
       </w:r>
-      <w:bookmarkEnd w:id="6"/>
       <w:bookmarkEnd w:id="7"/>
       <w:bookmarkEnd w:id="8"/>
+      <w:bookmarkEnd w:id="9"/>
     </w:p>
     <w:p>
       <w:pPr>
-        <w:pStyle w:val="PSI-Comentario"/>
+        <w:pStyle w:val="PSI-Normal"/>
       </w:pPr>
       <w:r>
         <w:t>El propósito del documento es describir todos los requerimientos solicitados por el cliente. Se encuentra escrito en un lenguaje natural y estructurado en distintos puntos, relacionados al producto a desarrollar, que posibilitan el entendimiento de los requisitos. Además, se utilizan gráficos para representar las necesidades del usuario.</w:t>
@@ -3691,7 +3635,7 @@
     </w:p>
     <w:p>
       <w:pPr>
-        <w:pStyle w:val="PSI-Comentario"/>
+        <w:pStyle w:val="PSI-Normal"/>
       </w:pPr>
       <w:r>
         <w:t>Este documento servirá para el análisis, el diseño y la implementación, por ello es de vital importancia.</w:t>
@@ -3699,7 +3643,7 @@
     </w:p>
     <w:p>
       <w:pPr>
-        <w:pStyle w:val="PSI-Comentario"/>
+        <w:pStyle w:val="PSI-Normal"/>
       </w:pPr>
       <w:r>
         <w:t>El sistema a desarrollar tiene como objetivo</w:t>
@@ -3716,7 +3660,7 @@
     </w:p>
     <w:p>
       <w:pPr>
-        <w:pStyle w:val="PSI-Comentario"/>
+        <w:pStyle w:val="PSI-Normal"/>
         <w:rPr>
           <w:i/>
         </w:rPr>
@@ -3734,21 +3678,7 @@
         <w:rPr>
           <w:i/>
         </w:rPr>
-        <w:t xml:space="preserve"> de </w:t>
-      </w:r>
-      <w:proofErr w:type="gramStart"/>
-      <w:r>
-        <w:rPr>
-          <w:i/>
-        </w:rPr>
-        <w:t>Noviembre</w:t>
-      </w:r>
-      <w:proofErr w:type="gramEnd"/>
-      <w:r>
-        <w:rPr>
-          <w:i/>
-        </w:rPr>
-        <w:t xml:space="preserve"> de 202</w:t>
+        <w:t xml:space="preserve"> de Noviembre de 202</w:t>
       </w:r>
       <w:r>
         <w:t>4.</w:t>
@@ -3758,19 +3688,19 @@
       <w:pPr>
         <w:pStyle w:val="PSI-Ttulo2"/>
       </w:pPr>
-      <w:bookmarkStart w:id="9" w:name="_Toc235007265"/>
-      <w:bookmarkStart w:id="10" w:name="_Toc235009552"/>
-      <w:bookmarkStart w:id="11" w:name="_Toc257629742"/>
+      <w:bookmarkStart w:id="10" w:name="_Toc235007265"/>
+      <w:bookmarkStart w:id="11" w:name="_Toc235009552"/>
+      <w:bookmarkStart w:id="12" w:name="_Toc257629742"/>
       <w:r>
         <w:t>Visión General</w:t>
       </w:r>
-      <w:bookmarkEnd w:id="9"/>
       <w:bookmarkEnd w:id="10"/>
       <w:bookmarkEnd w:id="11"/>
+      <w:bookmarkEnd w:id="12"/>
     </w:p>
     <w:p>
       <w:pPr>
-        <w:pStyle w:val="PSI-Comentario"/>
+        <w:pStyle w:val="PSI-Normal"/>
       </w:pPr>
       <w:r>
         <w:t>La estructura de este documento es la siguiente: La descripción general abarca las funciones del software, las características de los usuarios y el enunciado del problema. En la sección de Casos de uso, se describen en detalle cada uno de los casos de uso identificados. En Diagramas de casos de uso, se presentan los diagramas correspondientes. La sección de Requerimientos detalla todos los requerimientos identificados, clasificados por tipo. En Características no soportadas, se especifica lo que el sistema no debe realizar. Finalmente, en Estándares aplicables, se describen los estándares relevantes que pueden aplicarse al proyecto.</w:t>
@@ -3780,19 +3710,19 @@
       <w:pPr>
         <w:pStyle w:val="PSI-Ttulo1"/>
       </w:pPr>
-      <w:bookmarkStart w:id="12" w:name="_Toc235007266"/>
-      <w:bookmarkStart w:id="13" w:name="_Toc235009553"/>
-      <w:bookmarkStart w:id="14" w:name="_Toc257629743"/>
+      <w:bookmarkStart w:id="13" w:name="_Toc235007266"/>
+      <w:bookmarkStart w:id="14" w:name="_Toc235009553"/>
+      <w:bookmarkStart w:id="15" w:name="_Toc257629743"/>
       <w:r>
         <w:t>Descripción General</w:t>
       </w:r>
-      <w:bookmarkEnd w:id="12"/>
       <w:bookmarkEnd w:id="13"/>
       <w:bookmarkEnd w:id="14"/>
+      <w:bookmarkEnd w:id="15"/>
     </w:p>
     <w:p>
       <w:pPr>
-        <w:pStyle w:val="PSI-Comentario"/>
+        <w:pStyle w:val="PSI-Normal"/>
       </w:pPr>
       <w:r>
         <w:t>En esta sección describen todos aquellos factores generales que afectan al producto y sus requisitos.</w:t>
@@ -3802,109 +3732,64 @@
       <w:pPr>
         <w:pStyle w:val="PSI-Ttulo2"/>
       </w:pPr>
-      <w:bookmarkStart w:id="15" w:name="_Toc235007268"/>
-      <w:bookmarkStart w:id="16" w:name="_Toc235009554"/>
-      <w:bookmarkStart w:id="17" w:name="_Toc257629744"/>
+      <w:bookmarkStart w:id="16" w:name="_Toc235007268"/>
+      <w:bookmarkStart w:id="17" w:name="_Toc235009554"/>
+      <w:bookmarkStart w:id="18" w:name="_Toc257629744"/>
       <w:r>
         <w:lastRenderedPageBreak/>
         <w:t>Funciones del Producto</w:t>
       </w:r>
-      <w:bookmarkEnd w:id="15"/>
       <w:bookmarkEnd w:id="16"/>
       <w:bookmarkEnd w:id="17"/>
+      <w:bookmarkEnd w:id="18"/>
     </w:p>
     <w:p>
       <w:pPr>
-        <w:pStyle w:val="PSI-Comentario"/>
-      </w:pPr>
-      <w:proofErr w:type="spellStart"/>
+        <w:pStyle w:val="PSI-Normal"/>
+      </w:pPr>
       <w:r>
-        <w:t>Testify</w:t>
-      </w:r>
-      <w:proofErr w:type="spellEnd"/>
-      <w:r>
-        <w:t xml:space="preserve"> permite a los usuarios registrar y gestionar casos de prueba de manera eficiente, asegurando que cada uno esté asociado correctamente a los proyectos de software en los que se trabaja. La plataforma facilita tanto la administración como el control de los casos de prueba, permitiendo su actualización y organización de acuerdo con las necesidades específicas de cada fase del proyecto. A través de un seguimiento detallado, los usuarios pueden garantizar que las pruebas se realicen de forma precisa y oportuna.</w:t>
+        <w:t>Testify permite a los usuarios registrar y gestionar casos de prueba de manera eficiente, asegurando que cada uno esté asociado correctamente a los proyectos de software en los que se trabaja. La plataforma facilita tanto la administración como el control de los casos de prueba, permitiendo su actualización y organización de acuerdo con las necesidades específicas de cada fase del proyecto. A través de un seguimiento detallado, los usuarios pueden garantizar que las pruebas se realicen de forma precisa y oportuna.</w:t>
       </w:r>
     </w:p>
     <w:p>
       <w:pPr>
-        <w:pStyle w:val="PSI-Comentario"/>
+        <w:pStyle w:val="PSI-Normal"/>
       </w:pPr>
       <w:r>
-        <w:t xml:space="preserve">La gestión de roles y permisos en </w:t>
-      </w:r>
-      <w:proofErr w:type="spellStart"/>
-      <w:r>
-        <w:t>Testify</w:t>
-      </w:r>
-      <w:proofErr w:type="spellEnd"/>
-      <w:r>
-        <w:t xml:space="preserve"> es otro aspecto clave, asignando funciones específicas a los usuarios, como Administrador, Gestor de Pruebas, </w:t>
-      </w:r>
-      <w:proofErr w:type="spellStart"/>
-      <w:r>
-        <w:t>Tester</w:t>
-      </w:r>
-      <w:proofErr w:type="spellEnd"/>
-      <w:r>
-        <w:t xml:space="preserve"> y Desarrollador. Esto asegura un control adecuado del acceso y una distribución clara de las responsabilidades dentro del sistema. Además, la plataforma ofrece gráficos en tiempo real que muestran el progreso de las pruebas, lo que facilita la visualización del estado de cada caso, ya sea aprobado, pendiente o en proceso.</w:t>
+        <w:t>La gestión de roles y permisos en Testify es otro aspecto clave, asignando funciones específicas a los usuarios, como Administrador, Gestor de Pruebas, Tester y Desarrollador. Esto asegura un control adecuado del acceso y una distribución clara de las responsabilidades dentro del sistema. Además, la plataforma ofrece gráficos en tiempo real que muestran el progreso de las pruebas, lo que facilita la visualización del estado de cada caso, ya sea aprobado, pendiente o en proceso.</w:t>
       </w:r>
     </w:p>
     <w:p>
       <w:pPr>
-        <w:pStyle w:val="PSI-Comentario"/>
+        <w:pStyle w:val="PSI-Normal"/>
       </w:pPr>
       <w:r>
         <w:tab/>
         <w:t>E</w:t>
       </w:r>
       <w:r>
-        <w:t xml:space="preserve">l sistema incluye un actor denominado Invitado. Este rol está diseñado para proporcionar acceso limitado al sistema, permitiendo a los usuarios con este perfil visualizar información general sin poder realizar modificaciones. Los invitados pueden consultar detalles básicos y generar reportes de los casos de prueba, pero no tienen la capacidad de crear, editar o gestionar casos de prueba ni de asignar tareas. Este acceso restringido está destinado a facilitar la revisión y supervisión del progreso de las pruebas por parte de usuarios que necesitan </w:t>
-      </w:r>
-      <w:proofErr w:type="gramStart"/>
-      <w:r>
-        <w:t>información</w:t>
-      </w:r>
-      <w:proofErr w:type="gramEnd"/>
-      <w:r>
-        <w:t xml:space="preserve"> pero no requieren acceso completo a todas las funcionalidades del sistema.</w:t>
+        <w:t>l sistema incluye un actor denominado Invitado. Este rol está diseñado para proporcionar acceso limitado al sistema, permitiendo a los usuarios con este perfil visualizar información general sin poder realizar modificaciones. Los invitados pueden consultar detalles básicos y generar reportes de los casos de prueba, pero no tienen la capacidad de crear, editar o gestionar casos de prueba ni de asignar tareas. Este acceso restringido está destinado a facilitar la revisión y supervisión del progreso de las pruebas por parte de usuarios que necesitan información pero no requieren acceso completo a todas las funcionalidades del sistema.</w:t>
       </w:r>
     </w:p>
     <w:p>
       <w:pPr>
-        <w:pStyle w:val="PSI-Comentario"/>
+        <w:pStyle w:val="PSI-Normal"/>
       </w:pPr>
       <w:r>
-        <w:t xml:space="preserve">Para una mejor organización, </w:t>
-      </w:r>
-      <w:proofErr w:type="spellStart"/>
-      <w:r>
-        <w:t>Testify</w:t>
-      </w:r>
-      <w:proofErr w:type="spellEnd"/>
-      <w:r>
-        <w:t xml:space="preserve"> permite dividir los proyectos en hitos, agrupando los casos de prueba en etapas, lo que simplifica el seguimiento del avance. El sistema también incluye notificaciones y alertas automáticas que informan a los usuarios sobre las actualizaciones en los casos de prueba asignados, lo que fomenta la coordinación efectiva entre los diferentes equipos de trabajo.</w:t>
+        <w:t>Para una mejor organización, Testify permite dividir los proyectos en hitos, agrupando los casos de prueba en etapas, lo que simplifica el seguimiento del avance. El sistema también incluye notificaciones y alertas automáticas que informan a los usuarios sobre las actualizaciones en los casos de prueba asignados, lo que fomenta la coordinación efectiva entre los diferentes equipos de trabajo.</w:t>
       </w:r>
     </w:p>
     <w:p>
       <w:pPr>
-        <w:pStyle w:val="PSI-Comentario"/>
+        <w:pStyle w:val="PSI-Normal"/>
       </w:pPr>
       <w:r>
-        <w:t xml:space="preserve">Otra funcionalidad destacada es la posibilidad de adjuntar documentación relevante a los casos de prueba, como capturas de pantalla o informes técnicos, proporcionando mayor claridad y soporte durante el proceso de pruebas. Además, </w:t>
-      </w:r>
-      <w:proofErr w:type="spellStart"/>
-      <w:r>
-        <w:t>Testify</w:t>
-      </w:r>
-      <w:proofErr w:type="spellEnd"/>
-      <w:r>
-        <w:t xml:space="preserve"> permite generar informes completos en formato PDF, que resumen el estado y los resultados de las pruebas, facilitando el análisis de todo el ciclo de pruebas.</w:t>
+        <w:t>Otra funcionalidad destacada es la posibilidad de adjuntar documentación relevante a los casos de prueba, como capturas de pantalla o informes técnicos, proporcionando mayor claridad y soporte durante el proceso de pruebas. Además, Testify permite generar informes completos en formato PDF, que resumen el estado y los resultados de las pruebas, facilitando el análisis de todo el ciclo de pruebas.</w:t>
       </w:r>
     </w:p>
     <w:p>
       <w:pPr>
-        <w:pStyle w:val="PSI-Comentario"/>
+        <w:pStyle w:val="PSI-Normal"/>
       </w:pPr>
       <w:r>
         <w:t>Finalmente, la plataforma permite configurar tasas mínimas de aprobación para los casos de prueba, de modo que un proyecto se marque como aprobado una vez que se haya alcanzado el porcentaje establecido. Todo esto contribuye a que las pruebas de software se realicen de manera más eficiente y organizada, optimizando la calidad del producto final.</w:t>
@@ -3919,9 +3804,9 @@
       <w:pPr>
         <w:pStyle w:val="PSI-Ttulo2"/>
       </w:pPr>
-      <w:bookmarkStart w:id="18" w:name="_Toc235007269"/>
-      <w:bookmarkStart w:id="19" w:name="_Toc235009555"/>
-      <w:bookmarkStart w:id="20" w:name="_Toc257629745"/>
+      <w:bookmarkStart w:id="19" w:name="_Toc235007269"/>
+      <w:bookmarkStart w:id="20" w:name="_Toc235009555"/>
+      <w:bookmarkStart w:id="21" w:name="_Toc257629745"/>
       <w:r>
         <w:lastRenderedPageBreak/>
         <w:t>Característica</w:t>
@@ -3932,9 +3817,9 @@
       <w:r>
         <w:t xml:space="preserve"> del Usuario</w:t>
       </w:r>
-      <w:bookmarkEnd w:id="18"/>
       <w:bookmarkEnd w:id="19"/>
       <w:bookmarkEnd w:id="20"/>
+      <w:bookmarkEnd w:id="21"/>
     </w:p>
     <w:p>
       <w:pPr>
@@ -3982,11 +3867,9 @@
           <w:numId w:val="13"/>
         </w:numPr>
       </w:pPr>
-      <w:proofErr w:type="spellStart"/>
       <w:r>
         <w:t>Tester</w:t>
       </w:r>
-      <w:proofErr w:type="spellEnd"/>
     </w:p>
     <w:p>
       <w:pPr>
@@ -4016,33 +3899,25 @@
       <w:pPr>
         <w:pStyle w:val="PSI-Ttulo2"/>
       </w:pPr>
-      <w:bookmarkStart w:id="21" w:name="_Toc235009556"/>
-      <w:bookmarkStart w:id="22" w:name="_Toc257629746"/>
+      <w:bookmarkStart w:id="22" w:name="_Toc235009556"/>
+      <w:bookmarkStart w:id="23" w:name="_Toc257629746"/>
       <w:r>
         <w:t>Enunciado del Problema del Cliente</w:t>
       </w:r>
-      <w:bookmarkEnd w:id="21"/>
       <w:bookmarkEnd w:id="22"/>
+      <w:bookmarkEnd w:id="23"/>
     </w:p>
     <w:p>
       <w:pPr>
-        <w:pStyle w:val="PSI-Comentario"/>
+        <w:pStyle w:val="PSI-Normal"/>
       </w:pPr>
       <w:r>
-        <w:t xml:space="preserve">El desafío que enfrenta el equipo de desarrollo de </w:t>
-      </w:r>
-      <w:proofErr w:type="spellStart"/>
-      <w:r>
-        <w:t>Testify</w:t>
-      </w:r>
-      <w:proofErr w:type="spellEnd"/>
-      <w:r>
-        <w:t xml:space="preserve"> se centra en la optimización de la gestión de casos de prueba para proyectos de software. Este problema ha sido planteado por los usuarios potenciales del sistema, quienes han identificado varias dificultades en sus procesos actuales.</w:t>
+        <w:t>El desafío que enfrenta el equipo de desarrollo de Testify se centra en la optimización de la gestión de casos de prueba para proyectos de software. Este problema ha sido planteado por los usuarios potenciales del sistema, quienes han identificado varias dificultades en sus procesos actuales.</w:t>
       </w:r>
     </w:p>
     <w:p>
       <w:pPr>
-        <w:pStyle w:val="PSI-Comentario"/>
+        <w:pStyle w:val="PSI-Normal"/>
       </w:pPr>
       <w:r>
         <w:t>Uno de los problemas más significativos es la falta de una herramienta adecuada para gestionar los casos de prueba de manera eficiente. Actualmente, los equipos de pruebas se enfrentan a dificultades debido al uso de sistemas desactualizados y manuales, como hojas de cálculo en Excel. Este método presenta limitaciones, ya que no está diseñado específicamente para el seguimiento y administración de pruebas, lo que resulta en un manejo ineficaz de los casos de prueba y una visualización insuficiente del progreso.</w:t>
@@ -4050,23 +3925,15 @@
     </w:p>
     <w:p>
       <w:pPr>
-        <w:pStyle w:val="PSI-Comentario"/>
+        <w:pStyle w:val="PSI-Normal"/>
       </w:pPr>
       <w:r>
-        <w:t xml:space="preserve">Además, los usuarios se encuentran con problemas relacionados con la falta de integración y coordinación entre los distintos roles involucrados en el proceso de prueba. Los gestores de prueba, </w:t>
-      </w:r>
-      <w:proofErr w:type="spellStart"/>
-      <w:r>
-        <w:t>testers</w:t>
-      </w:r>
-      <w:proofErr w:type="spellEnd"/>
-      <w:r>
-        <w:t xml:space="preserve"> y desarrolladores a menudo enfrentan dificultades para acceder a la información actualizada, lo que genera retrasos y errores en la ejecución de las pruebas. La falta de una plataforma centralizada y de herramientas adecuadas para asignar, controlar y seguir el estado de los casos de prueba contribuye a estos problemas.</w:t>
+        <w:t>Además, los usuarios se encuentran con problemas relacionados con la falta de integración y coordinación entre los distintos roles involucrados en el proceso de prueba. Los gestores de prueba, testers y desarrolladores a menudo enfrentan dificultades para acceder a la información actualizada, lo que genera retrasos y errores en la ejecución de las pruebas. La falta de una plataforma centralizada y de herramientas adecuadas para asignar, controlar y seguir el estado de los casos de prueba contribuye a estos problemas.</w:t>
       </w:r>
     </w:p>
     <w:p>
       <w:pPr>
-        <w:pStyle w:val="PSI-Comentario"/>
+        <w:pStyle w:val="PSI-Normal"/>
       </w:pPr>
       <w:r>
         <w:t>Para los usuarios que necesitan supervisar el progreso de las pruebas y obtener informes detallados, la situación actual implica una dependencia de herramientas que no permiten una visualización clara ni una gestión eficiente. Esto afecta la capacidad de los equipos para realizar un análisis exhaustivo de los resultados y para tomar decisiones informadas sobre el avance del proyecto.</w:t>
@@ -4074,18 +3941,10 @@
     </w:p>
     <w:p>
       <w:pPr>
-        <w:pStyle w:val="PSI-Comentario"/>
+        <w:pStyle w:val="PSI-Normal"/>
       </w:pPr>
       <w:r>
-        <w:t xml:space="preserve">A pesar de que el sistema propuesto aborda estos problemas, es esencial que </w:t>
-      </w:r>
-      <w:proofErr w:type="spellStart"/>
-      <w:r>
-        <w:t>Testify</w:t>
-      </w:r>
-      <w:proofErr w:type="spellEnd"/>
-      <w:r>
-        <w:t xml:space="preserve"> ofrezca una solución que permita una gestión centralizada y efectiva de los casos de prueba, garantizando que los usuarios puedan controlar, monitorizar y optimizar el proceso de pruebas de manera eficiente.</w:t>
+        <w:t>A pesar de que el sistema propuesto aborda estos problemas, es esencial que Testify ofrezca una solución que permita una gestión centralizada y efectiva de los casos de prueba, garantizando que los usuarios puedan controlar, monitorizar y optimizar el proceso de pruebas de manera eficiente.</w:t>
       </w:r>
     </w:p>
     <w:p>
@@ -4097,24 +3956,25 @@
       <w:pPr>
         <w:pStyle w:val="PSI-Ttulo1"/>
       </w:pPr>
-      <w:bookmarkStart w:id="23" w:name="_Toc235007270"/>
-      <w:bookmarkStart w:id="24" w:name="_Toc235009557"/>
-      <w:bookmarkStart w:id="25" w:name="_Toc257629747"/>
+      <w:bookmarkStart w:id="24" w:name="_Toc235007270"/>
+      <w:bookmarkStart w:id="25" w:name="_Toc235009557"/>
+      <w:bookmarkStart w:id="26" w:name="_Toc257629747"/>
       <w:r>
+        <w:lastRenderedPageBreak/>
         <w:t>Casos de Uso</w:t>
       </w:r>
-      <w:bookmarkEnd w:id="23"/>
       <w:bookmarkEnd w:id="24"/>
       <w:bookmarkEnd w:id="25"/>
+      <w:bookmarkEnd w:id="26"/>
     </w:p>
     <w:p>
       <w:pPr>
-        <w:pStyle w:val="PSI-Comentario"/>
-      </w:pPr>
-      <w:bookmarkStart w:id="26" w:name="_Toc12016616"/>
-      <w:bookmarkStart w:id="27" w:name="_Toc228266925"/>
-      <w:bookmarkStart w:id="28" w:name="_Toc234682917"/>
-      <w:bookmarkStart w:id="29" w:name="_Toc235346532"/>
+        <w:pStyle w:val="PSI-Normal"/>
+      </w:pPr>
+      <w:bookmarkStart w:id="27" w:name="_Toc12016616"/>
+      <w:bookmarkStart w:id="28" w:name="_Toc228266925"/>
+      <w:bookmarkStart w:id="29" w:name="_Toc234682917"/>
+      <w:bookmarkStart w:id="30" w:name="_Toc235346532"/>
       <w:r>
         <w:t>En este apartado se detallan los Casos de Uso del sistema, los cuales describen las interacciones clave entre los usuarios y el sistema para alcanzar objetivos específicos. Cada caso de uso especifica una funcionalidad particular del sistema, describiendo los pasos que un actor, o conjunto de actores, realiza para completar una tarea. Además, se identifican los actores involucrados en cada caso de uso, ya sean personas o sistemas externos, que interactúan con la plataforma.</w:t>
       </w:r>
@@ -4162,10 +4022,10 @@
             </w:tcMar>
             <w:hideMark/>
           </w:tcPr>
-          <w:bookmarkEnd w:id="26"/>
           <w:bookmarkEnd w:id="27"/>
           <w:bookmarkEnd w:id="28"/>
           <w:bookmarkEnd w:id="29"/>
+          <w:bookmarkEnd w:id="30"/>
           <w:p>
             <w:pPr>
               <w:spacing w:before="0" w:line="240" w:lineRule="auto"/>
@@ -4499,18 +4359,8 @@
                 <w:color w:val="000000"/>
                 <w:lang w:val="es-AR" w:eastAsia="es-AR"/>
               </w:rPr>
-              <w:t xml:space="preserve">Invitado, Desarrollador, </w:t>
-            </w:r>
-            <w:proofErr w:type="spellStart"/>
-            <w:r>
-              <w:rPr>
-                <w:rFonts w:ascii="Calibri" w:eastAsia="Times New Roman" w:hAnsi="Calibri" w:cs="Calibri"/>
-                <w:color w:val="000000"/>
-                <w:lang w:val="es-AR" w:eastAsia="es-AR"/>
-              </w:rPr>
-              <w:t>Tester</w:t>
-            </w:r>
-            <w:proofErr w:type="spellEnd"/>
+              <w:t>Invitado, Desarrollador, Tester</w:t>
+            </w:r>
           </w:p>
         </w:tc>
       </w:tr>
@@ -4822,25 +4672,7 @@
                 <w:color w:val="000000"/>
                 <w:lang w:val="es-AR" w:eastAsia="es-AR"/>
               </w:rPr>
-              <w:t xml:space="preserve">El Desarrollador asigna casos de uso a </w:t>
-            </w:r>
-            <w:proofErr w:type="spellStart"/>
-            <w:r>
-              <w:rPr>
-                <w:rFonts w:ascii="Calibri" w:eastAsia="Times New Roman" w:hAnsi="Calibri" w:cs="Calibri"/>
-                <w:color w:val="000000"/>
-                <w:lang w:val="es-AR" w:eastAsia="es-AR"/>
-              </w:rPr>
-              <w:t>Testers</w:t>
-            </w:r>
-            <w:proofErr w:type="spellEnd"/>
-            <w:r>
-              <w:rPr>
-                <w:rFonts w:ascii="Calibri" w:eastAsia="Times New Roman" w:hAnsi="Calibri" w:cs="Calibri"/>
-                <w:color w:val="000000"/>
-                <w:lang w:val="es-AR" w:eastAsia="es-AR"/>
-              </w:rPr>
-              <w:t xml:space="preserve"> o el Administrador asigna casos de uso al Desarrollador para su evaluación o implementación.</w:t>
+              <w:t>El Desarrollador asigna casos de uso a Testers o el Administrador asigna casos de uso al Desarrollador para su evaluación o implementación.</w:t>
             </w:r>
           </w:p>
         </w:tc>
@@ -4995,25 +4827,7 @@
                 <w:color w:val="000000"/>
                 <w:lang w:val="es-AR" w:eastAsia="es-AR"/>
               </w:rPr>
-              <w:t xml:space="preserve">Administrador, </w:t>
-            </w:r>
-            <w:proofErr w:type="spellStart"/>
-            <w:r>
-              <w:rPr>
-                <w:rFonts w:ascii="Calibri" w:eastAsia="Times New Roman" w:hAnsi="Calibri" w:cs="Calibri"/>
-                <w:color w:val="000000"/>
-                <w:lang w:val="es-AR" w:eastAsia="es-AR"/>
-              </w:rPr>
-              <w:t>Tester</w:t>
-            </w:r>
-            <w:proofErr w:type="spellEnd"/>
-            <w:r>
-              <w:rPr>
-                <w:rFonts w:ascii="Calibri" w:eastAsia="Times New Roman" w:hAnsi="Calibri" w:cs="Calibri"/>
-                <w:color w:val="000000"/>
-                <w:lang w:val="es-AR" w:eastAsia="es-AR"/>
-              </w:rPr>
-              <w:t>, Desarrollador, Gestor de Prueba</w:t>
+              <w:t>Administrador, Tester, Desarrollador, Gestor de Prueba</w:t>
             </w:r>
           </w:p>
         </w:tc>
@@ -5247,18 +5061,8 @@
                 <w:color w:val="000000"/>
                 <w:lang w:val="es-AR" w:eastAsia="es-AR"/>
               </w:rPr>
-              <w:t xml:space="preserve">Administrador, Gestor de Prueba, Desarrollador, </w:t>
-            </w:r>
-            <w:proofErr w:type="spellStart"/>
-            <w:r>
-              <w:rPr>
-                <w:rFonts w:ascii="Calibri" w:eastAsia="Times New Roman" w:hAnsi="Calibri" w:cs="Calibri"/>
-                <w:color w:val="000000"/>
-                <w:lang w:val="es-AR" w:eastAsia="es-AR"/>
-              </w:rPr>
-              <w:t>Tester</w:t>
-            </w:r>
-            <w:proofErr w:type="spellEnd"/>
+              <w:t>Administrador, Gestor de Prueba, Desarrollador, Tester</w:t>
+            </w:r>
           </w:p>
         </w:tc>
       </w:tr>
@@ -5726,18 +5530,8 @@
                 <w:color w:val="000000"/>
                 <w:lang w:val="es-AR" w:eastAsia="es-AR"/>
               </w:rPr>
-              <w:t xml:space="preserve">Administrador, </w:t>
-            </w:r>
-            <w:proofErr w:type="spellStart"/>
-            <w:r>
-              <w:rPr>
-                <w:rFonts w:ascii="Calibri" w:eastAsia="Times New Roman" w:hAnsi="Calibri" w:cs="Calibri"/>
-                <w:color w:val="000000"/>
-                <w:lang w:val="es-AR" w:eastAsia="es-AR"/>
-              </w:rPr>
-              <w:t>Tester</w:t>
-            </w:r>
-            <w:proofErr w:type="spellEnd"/>
+              <w:t>Administrador, Tester</w:t>
+            </w:r>
           </w:p>
         </w:tc>
       </w:tr>
@@ -6792,25 +6586,7 @@
                 <w:color w:val="000000"/>
                 <w:lang w:val="es-AR" w:eastAsia="es-AR"/>
               </w:rPr>
-              <w:t xml:space="preserve">El usuario administra los hitos del sistema, pudiendo </w:t>
-            </w:r>
-            <w:proofErr w:type="spellStart"/>
-            <w:r>
-              <w:rPr>
-                <w:rFonts w:ascii="Calibri" w:eastAsia="Times New Roman" w:hAnsi="Calibri" w:cs="Calibri"/>
-                <w:color w:val="000000"/>
-                <w:lang w:val="es-AR" w:eastAsia="es-AR"/>
-              </w:rPr>
-              <w:t>eligir</w:t>
-            </w:r>
-            <w:proofErr w:type="spellEnd"/>
-            <w:r>
-              <w:rPr>
-                <w:rFonts w:ascii="Calibri" w:eastAsia="Times New Roman" w:hAnsi="Calibri" w:cs="Calibri"/>
-                <w:color w:val="000000"/>
-                <w:lang w:val="es-AR" w:eastAsia="es-AR"/>
-              </w:rPr>
-              <w:t xml:space="preserve"> entre crear, modificar, eliminar y consultar hitos.</w:t>
+              <w:t>El usuario administra los hitos del sistema, pudiendo eligir entre crear, modificar, eliminar y consultar hitos.</w:t>
             </w:r>
           </w:p>
         </w:tc>
@@ -7995,19 +7771,19 @@
       <w:pPr>
         <w:pStyle w:val="PSI-Ttulo1"/>
       </w:pPr>
-      <w:bookmarkStart w:id="30" w:name="_Toc235007272"/>
-      <w:bookmarkStart w:id="31" w:name="_Toc235009559"/>
-      <w:bookmarkStart w:id="32" w:name="_Toc257629754"/>
+      <w:bookmarkStart w:id="31" w:name="_Toc235007272"/>
+      <w:bookmarkStart w:id="32" w:name="_Toc235009559"/>
+      <w:bookmarkStart w:id="33" w:name="_Toc257629754"/>
       <w:r>
         <w:lastRenderedPageBreak/>
         <w:t>Diagrama</w:t>
       </w:r>
-      <w:bookmarkEnd w:id="30"/>
       <w:bookmarkEnd w:id="31"/>
+      <w:bookmarkEnd w:id="32"/>
       <w:r>
         <w:t xml:space="preserve"> de Casos de Uso</w:t>
       </w:r>
-      <w:bookmarkEnd w:id="32"/>
+      <w:bookmarkEnd w:id="33"/>
     </w:p>
     <w:p>
       <w:pPr>
@@ -8021,7 +7797,7 @@
       <w:r>
         <w:rPr>
           <w:noProof/>
-          <w:lang w:eastAsia="es-AR"/>
+          <w:lang w:val="en-US"/>
         </w:rPr>
         <w:drawing>
           <wp:inline distT="0" distB="0" distL="0" distR="0">
@@ -8082,15 +7858,15 @@
       <w:pPr>
         <w:pStyle w:val="PSI-Ttulo1"/>
       </w:pPr>
-      <w:bookmarkStart w:id="33" w:name="_Toc235007274"/>
-      <w:bookmarkStart w:id="34" w:name="_Toc235009560"/>
-      <w:bookmarkStart w:id="35" w:name="_Toc257629755"/>
+      <w:bookmarkStart w:id="34" w:name="_Toc235007274"/>
+      <w:bookmarkStart w:id="35" w:name="_Toc235009560"/>
+      <w:bookmarkStart w:id="36" w:name="_Toc257629755"/>
       <w:r>
         <w:t>Requerimientos Técnicos</w:t>
       </w:r>
-      <w:bookmarkEnd w:id="33"/>
       <w:bookmarkEnd w:id="34"/>
       <w:bookmarkEnd w:id="35"/>
+      <w:bookmarkEnd w:id="36"/>
     </w:p>
     <w:p>
       <w:pPr>
@@ -8107,25 +7883,13 @@
     </w:p>
     <w:p>
       <w:pPr>
-        <w:pStyle w:val="PSI-Ttulo1"/>
+        <w:pStyle w:val="PSI-Normal"/>
         <w:rPr>
-          <w:rFonts w:asciiTheme="minorHAnsi" w:eastAsiaTheme="minorHAnsi" w:hAnsiTheme="minorHAnsi" w:cstheme="minorBidi"/>
-          <w:b w:val="0"/>
-          <w:bCs w:val="0"/>
-          <w:sz w:val="22"/>
-          <w:szCs w:val="22"/>
-          <w:lang w:val="es-ES"/>
+          <w:b/>
+          <w:bCs/>
         </w:rPr>
       </w:pPr>
       <w:r>
-        <w:rPr>
-          <w:rFonts w:asciiTheme="minorHAnsi" w:eastAsiaTheme="minorHAnsi" w:hAnsiTheme="minorHAnsi" w:cstheme="minorBidi"/>
-          <w:b w:val="0"/>
-          <w:bCs w:val="0"/>
-          <w:sz w:val="22"/>
-          <w:szCs w:val="22"/>
-          <w:lang w:val="es-ES"/>
-        </w:rPr>
         <w:t>En principio, el sistema debe mantener la compatibilidad en los principales navegadores web para realizar la ejecución del sistema en forma correcta. Los navegadores web en los que se debe mantener la compatibilidad son Chrome, Firefox y Explorer.</w:t>
       </w:r>
     </w:p>
@@ -8136,886 +7900,274 @@
       <w:r>
         <w:br/>
       </w:r>
-      <w:bookmarkStart w:id="36" w:name="_Toc235007275"/>
-      <w:bookmarkStart w:id="37" w:name="_Toc235009561"/>
-      <w:bookmarkStart w:id="38" w:name="_Toc257629756"/>
+      <w:bookmarkStart w:id="37" w:name="_Toc235007275"/>
+      <w:bookmarkStart w:id="38" w:name="_Toc235009561"/>
+      <w:bookmarkStart w:id="39" w:name="_Toc257629756"/>
       <w:r>
         <w:t>Requerimientos Funcionales</w:t>
       </w:r>
-      <w:bookmarkEnd w:id="36"/>
       <w:bookmarkEnd w:id="37"/>
       <w:bookmarkEnd w:id="38"/>
+      <w:bookmarkEnd w:id="39"/>
     </w:p>
     <w:p>
       <w:pPr>
         <w:pStyle w:val="PSI-Normal"/>
-        <w:rPr>
-          <w:color w:val="000000" w:themeColor="text1"/>
-          <w:lang w:val="es-ES"/>
-        </w:rPr>
+      </w:pPr>
+    </w:p>
+    <w:p>
+      <w:pPr>
+        <w:pStyle w:val="PSI-Normal"/>
       </w:pPr>
       <w:r>
-        <w:rPr>
-          <w:color w:val="000000" w:themeColor="text1"/>
-          <w:lang w:val="es-ES"/>
-        </w:rPr>
-        <w:t xml:space="preserve">Los requerimientos funcionales del sistema describen la funcionalidad o los servicios que se espera que éste provea. En este apartado se describe lo que el sistema </w:t>
-      </w:r>
-      <w:proofErr w:type="spellStart"/>
-      <w:r>
-        <w:rPr>
-          <w:color w:val="000000" w:themeColor="text1"/>
-          <w:lang w:val="es-ES"/>
-        </w:rPr>
-        <w:t>Testify</w:t>
-      </w:r>
-      <w:proofErr w:type="spellEnd"/>
-      <w:r>
-        <w:rPr>
-          <w:color w:val="000000" w:themeColor="text1"/>
-          <w:lang w:val="es-ES"/>
-        </w:rPr>
-        <w:t xml:space="preserve"> tendrá que hacer, los factores que afectan al producto y satisfacen los requerimientos.</w:t>
+        <w:t>Los requerimientos funcionales del sistema describen la funcionalidad o los servicios que se espera que éste provea. En este apartado se describe lo que el sistema Testify tendrá que hacer, los factores que afectan al producto y satisfacen los requerimientos.</w:t>
       </w:r>
     </w:p>
     <w:p>
       <w:pPr>
         <w:pStyle w:val="PSI-Normal"/>
-        <w:rPr>
-          <w:color w:val="000000" w:themeColor="text1"/>
-          <w:lang w:val="es-ES"/>
-        </w:rPr>
       </w:pPr>
       <w:r>
-        <w:rPr>
-          <w:color w:val="000000" w:themeColor="text1"/>
-          <w:lang w:val="es-ES"/>
-        </w:rPr>
         <w:t>A continuación, se narran los requerimientos funcionales detectados y luego se detallan en tablas individuales para cada uno:</w:t>
       </w:r>
     </w:p>
     <w:p>
       <w:pPr>
         <w:pStyle w:val="PSI-Normal"/>
-        <w:numPr>
-          <w:ilvl w:val="0"/>
-          <w:numId w:val="14"/>
-        </w:numPr>
-        <w:rPr>
-          <w:color w:val="000000" w:themeColor="text1"/>
-          <w:lang w:val="es-ES"/>
-        </w:rPr>
       </w:pPr>
       <w:r>
-        <w:rPr>
-          <w:color w:val="000000" w:themeColor="text1"/>
-          <w:lang w:val="es-ES"/>
-        </w:rPr>
-        <w:t xml:space="preserve">RF01: El sistema debe permitir el alta, modificación y aprobado de los casos de </w:t>
+        <w:t>RF01: El sistema debe permitir el alta, modificación y aprobado de los casos de uso.</w:t>
+      </w:r>
+    </w:p>
+    <w:p>
+      <w:pPr>
+        <w:pStyle w:val="PSI-Normal"/>
+      </w:pPr>
+      <w:r>
+        <w:t>RF02: El sistema debe permitir la creación de múltiples proyectos para un mismo usuario. RF03: Un proyecto estará dividido en Hitos.</w:t>
+      </w:r>
+    </w:p>
+    <w:p>
+      <w:pPr>
+        <w:pStyle w:val="PSI-Normal"/>
+      </w:pPr>
+      <w:r>
+        <w:t xml:space="preserve">RF04: Cada Hito contendrá 1 o más de un caso de uso. </w:t>
+      </w:r>
+    </w:p>
+    <w:p>
+      <w:pPr>
+        <w:pStyle w:val="PSI-Normal"/>
+      </w:pPr>
+      <w:r>
+        <w:t>RF05: Cada caso de uso puede contener uno o más precondiciones.</w:t>
+      </w:r>
+    </w:p>
+    <w:p>
+      <w:pPr>
+        <w:pStyle w:val="PSI-Normal"/>
+      </w:pPr>
+      <w:r>
+        <w:lastRenderedPageBreak/>
+        <w:t>RF06: Las precondiciones pueden estar activas o desestimadas.</w:t>
+      </w:r>
+    </w:p>
+    <w:p>
+      <w:pPr>
+        <w:pStyle w:val="PSI-Normal"/>
+      </w:pPr>
+      <w:r>
+        <w:t>RF07: Cada caso de uso puede contener uno o más pasos a seguir.</w:t>
+      </w:r>
+    </w:p>
+    <w:p>
+      <w:pPr>
+        <w:pStyle w:val="PSI-Normal"/>
+      </w:pPr>
+      <w:r>
+        <w:t>RF08: Los pasos a seguir pueden estar activos o desestimados.</w:t>
+      </w:r>
+    </w:p>
+    <w:p>
+      <w:pPr>
+        <w:pStyle w:val="PSI-Normal"/>
+      </w:pPr>
+      <w:r>
+        <w:t>RF09: Los casos de uso deberán ser identificados según su tipo: Documentación o Código.</w:t>
+      </w:r>
+    </w:p>
+    <w:p>
+      <w:pPr>
+        <w:pStyle w:val="PSI-Normal"/>
+      </w:pPr>
+      <w:r>
+        <w:t>RF10: El sistema contendrá los roles: Administrador, Gestor de Prueba, Tester, desarrollador e Invitado.</w:t>
+      </w:r>
+    </w:p>
+    <w:p>
+      <w:pPr>
+        <w:pStyle w:val="PSI-Normal"/>
+      </w:pPr>
+      <w:r>
+        <w:t>RF11: Los roles serán asignados a los usuarios y por proyecto, a excepción del rol de Administrador.</w:t>
+      </w:r>
+    </w:p>
+    <w:p>
+      <w:pPr>
+        <w:pStyle w:val="PSI-Normal"/>
+      </w:pPr>
+      <w:r>
+        <w:t>RF12: Solo el Rol Administrador podrá crear las cuentas de los usuarios.</w:t>
+      </w:r>
+    </w:p>
+    <w:p>
+      <w:pPr>
+        <w:pStyle w:val="PSI-Normal"/>
+      </w:pPr>
+      <w:r>
+        <w:t>RF13: El sistema deberá utilizar la API de google para acceder.</w:t>
+      </w:r>
+    </w:p>
+    <w:p>
+      <w:pPr>
+        <w:pStyle w:val="PSI-Normal"/>
+      </w:pPr>
+      <w:r>
+        <w:t>RF14: El gestor de prueba solo podrá visualizar los proyectos asignados a su usuario.</w:t>
+      </w:r>
+    </w:p>
+    <w:p>
+      <w:pPr>
+        <w:pStyle w:val="PSI-Normal"/>
+      </w:pPr>
+      <w:r>
+        <w:t xml:space="preserve">RF15: El Tester solo podrá visualizar los casos de </w:t>
       </w:r>
       <w:r>
-        <w:rPr>
-          <w:color w:val="000000" w:themeColor="text1"/>
-          <w:lang w:val="es-ES"/>
-        </w:rPr>
         <w:t>uso</w:t>
       </w:r>
       <w:r>
-        <w:rPr>
-          <w:color w:val="000000" w:themeColor="text1"/>
-          <w:lang w:val="es-ES"/>
-        </w:rPr>
-        <w:t>.</w:t>
-      </w:r>
-    </w:p>
-    <w:p>
-      <w:pPr>
-        <w:pStyle w:val="PSI-Normal"/>
-        <w:numPr>
-          <w:ilvl w:val="0"/>
-          <w:numId w:val="14"/>
-        </w:numPr>
-        <w:rPr>
-          <w:color w:val="000000" w:themeColor="text1"/>
-          <w:lang w:val="es-ES"/>
-        </w:rPr>
-      </w:pPr>
-      <w:r>
-        <w:rPr>
-          <w:color w:val="000000" w:themeColor="text1"/>
-          <w:lang w:val="es-ES"/>
-        </w:rPr>
-        <w:t>RF02: El sistema debe permitir la creación de múltiples pr</w:t>
-      </w:r>
-      <w:r>
-        <w:rPr>
-          <w:color w:val="000000" w:themeColor="text1"/>
-          <w:lang w:val="es-ES"/>
-        </w:rPr>
-        <w:t xml:space="preserve">oyectos para un mismo usuario. </w:t>
-      </w:r>
-      <w:r>
-        <w:rPr>
-          <w:color w:val="000000" w:themeColor="text1"/>
-          <w:lang w:val="es-ES"/>
-        </w:rPr>
-        <w:t>RF03: Un proye</w:t>
-      </w:r>
-      <w:r>
-        <w:rPr>
-          <w:color w:val="000000" w:themeColor="text1"/>
-          <w:lang w:val="es-ES"/>
-        </w:rPr>
-        <w:t>cto estará dividido en Hitos.</w:t>
-      </w:r>
-    </w:p>
-    <w:p>
-      <w:pPr>
-        <w:pStyle w:val="PSI-Normal"/>
-        <w:numPr>
-          <w:ilvl w:val="0"/>
-          <w:numId w:val="14"/>
-        </w:numPr>
-        <w:rPr>
-          <w:color w:val="000000" w:themeColor="text1"/>
-          <w:lang w:val="es-ES"/>
-        </w:rPr>
-      </w:pPr>
-      <w:r>
-        <w:rPr>
-          <w:color w:val="000000" w:themeColor="text1"/>
-          <w:lang w:val="es-ES"/>
-        </w:rPr>
-        <w:t xml:space="preserve">RF04: Cada Hito contendrá </w:t>
-      </w:r>
-      <w:r>
-        <w:rPr>
-          <w:color w:val="000000" w:themeColor="text1"/>
-          <w:lang w:val="es-ES"/>
-        </w:rPr>
-        <w:t xml:space="preserve">1 o más de un caso de uso. </w:t>
-      </w:r>
-    </w:p>
-    <w:p>
-      <w:pPr>
-        <w:pStyle w:val="PSI-Normal"/>
-        <w:numPr>
-          <w:ilvl w:val="0"/>
-          <w:numId w:val="14"/>
-        </w:numPr>
-        <w:rPr>
-          <w:color w:val="000000" w:themeColor="text1"/>
-          <w:lang w:val="es-ES"/>
-        </w:rPr>
-      </w:pPr>
-      <w:r>
-        <w:rPr>
-          <w:color w:val="000000" w:themeColor="text1"/>
-          <w:lang w:val="es-ES"/>
-        </w:rPr>
-        <w:t xml:space="preserve">RF05: Cada caso de </w:t>
-      </w:r>
-      <w:r>
-        <w:rPr>
-          <w:color w:val="000000" w:themeColor="text1"/>
-          <w:lang w:val="es-ES"/>
-        </w:rPr>
-        <w:t>uso</w:t>
-      </w:r>
-      <w:r>
-        <w:rPr>
-          <w:color w:val="000000" w:themeColor="text1"/>
-          <w:lang w:val="es-ES"/>
-        </w:rPr>
-        <w:t xml:space="preserve"> puede contener uno o más precondiciones.</w:t>
-      </w:r>
-    </w:p>
-    <w:p>
-      <w:pPr>
-        <w:pStyle w:val="PSI-Normal"/>
-        <w:numPr>
-          <w:ilvl w:val="0"/>
-          <w:numId w:val="14"/>
-        </w:numPr>
-        <w:rPr>
-          <w:color w:val="000000" w:themeColor="text1"/>
-          <w:lang w:val="es-ES"/>
-        </w:rPr>
-      </w:pPr>
-      <w:r>
-        <w:rPr>
-          <w:color w:val="000000" w:themeColor="text1"/>
-          <w:lang w:val="es-ES"/>
-        </w:rPr>
-        <w:t xml:space="preserve">RF06: Las precondiciones pueden </w:t>
-      </w:r>
-      <w:r>
-        <w:rPr>
-          <w:color w:val="000000" w:themeColor="text1"/>
-          <w:lang w:val="es-ES"/>
-        </w:rPr>
-        <w:t>estar activas o desestimadas.</w:t>
-      </w:r>
-    </w:p>
-    <w:p>
-      <w:pPr>
-        <w:pStyle w:val="PSI-Normal"/>
-        <w:numPr>
-          <w:ilvl w:val="0"/>
-          <w:numId w:val="14"/>
-        </w:numPr>
-        <w:rPr>
-          <w:color w:val="000000" w:themeColor="text1"/>
-          <w:lang w:val="es-ES"/>
-        </w:rPr>
-      </w:pPr>
-      <w:r>
-        <w:rPr>
-          <w:color w:val="000000" w:themeColor="text1"/>
-          <w:lang w:val="es-ES"/>
-        </w:rPr>
-        <w:lastRenderedPageBreak/>
-        <w:t xml:space="preserve">RF07: Cada caso de </w:t>
-      </w:r>
-      <w:r>
-        <w:rPr>
-          <w:color w:val="000000" w:themeColor="text1"/>
-          <w:lang w:val="es-ES"/>
-        </w:rPr>
-        <w:t>uso</w:t>
-      </w:r>
-      <w:r>
-        <w:rPr>
-          <w:color w:val="000000" w:themeColor="text1"/>
-          <w:lang w:val="es-ES"/>
-        </w:rPr>
-        <w:t xml:space="preserve"> puede cont</w:t>
-      </w:r>
-      <w:r>
-        <w:rPr>
-          <w:color w:val="000000" w:themeColor="text1"/>
-          <w:lang w:val="es-ES"/>
-        </w:rPr>
-        <w:t>ener uno o más pasos a seguir.</w:t>
-      </w:r>
-    </w:p>
-    <w:p>
-      <w:pPr>
-        <w:pStyle w:val="PSI-Normal"/>
-        <w:numPr>
-          <w:ilvl w:val="0"/>
-          <w:numId w:val="14"/>
-        </w:numPr>
-        <w:rPr>
-          <w:color w:val="000000" w:themeColor="text1"/>
-          <w:lang w:val="es-ES"/>
-        </w:rPr>
-      </w:pPr>
-      <w:r>
-        <w:rPr>
-          <w:color w:val="000000" w:themeColor="text1"/>
-          <w:lang w:val="es-ES"/>
-        </w:rPr>
-        <w:t xml:space="preserve">RF08: Los pasos a seguir pueden </w:t>
-      </w:r>
-      <w:r>
-        <w:rPr>
-          <w:color w:val="000000" w:themeColor="text1"/>
-          <w:lang w:val="es-ES"/>
-        </w:rPr>
-        <w:t>estar activos o desestimados.</w:t>
-      </w:r>
-    </w:p>
-    <w:p>
-      <w:pPr>
-        <w:pStyle w:val="PSI-Normal"/>
-        <w:numPr>
-          <w:ilvl w:val="0"/>
-          <w:numId w:val="14"/>
-        </w:numPr>
-        <w:rPr>
-          <w:color w:val="000000" w:themeColor="text1"/>
-          <w:lang w:val="es-ES"/>
-        </w:rPr>
-      </w:pPr>
-      <w:r>
-        <w:rPr>
-          <w:color w:val="000000" w:themeColor="text1"/>
-          <w:lang w:val="es-ES"/>
-        </w:rPr>
-        <w:t xml:space="preserve">RF09: Los casos de </w:t>
-      </w:r>
-      <w:r>
-        <w:rPr>
-          <w:color w:val="000000" w:themeColor="text1"/>
-          <w:lang w:val="es-ES"/>
-        </w:rPr>
-        <w:t>uso</w:t>
-      </w:r>
-      <w:r>
-        <w:rPr>
-          <w:color w:val="000000" w:themeColor="text1"/>
-          <w:lang w:val="es-ES"/>
-        </w:rPr>
-        <w:t xml:space="preserve"> deberán ser identificados según su </w:t>
-      </w:r>
-      <w:r>
-        <w:rPr>
-          <w:color w:val="000000" w:themeColor="text1"/>
-          <w:lang w:val="es-ES"/>
-        </w:rPr>
-        <w:t>tipo: Documentación o Código.</w:t>
-      </w:r>
-    </w:p>
-    <w:p>
-      <w:pPr>
-        <w:pStyle w:val="PSI-Normal"/>
-        <w:numPr>
-          <w:ilvl w:val="0"/>
-          <w:numId w:val="14"/>
-        </w:numPr>
-        <w:rPr>
-          <w:color w:val="000000" w:themeColor="text1"/>
-          <w:lang w:val="es-ES"/>
-        </w:rPr>
-      </w:pPr>
-      <w:r>
-        <w:rPr>
-          <w:color w:val="000000" w:themeColor="text1"/>
-          <w:lang w:val="es-ES"/>
-        </w:rPr>
-        <w:t xml:space="preserve">RF10: El sistema contendrá los roles: Administrador, Gestor de Prueba, </w:t>
-      </w:r>
-      <w:proofErr w:type="spellStart"/>
-      <w:r>
-        <w:rPr>
-          <w:color w:val="000000" w:themeColor="text1"/>
-          <w:lang w:val="es-ES"/>
-        </w:rPr>
-        <w:t>Test</w:t>
-      </w:r>
-      <w:r>
-        <w:rPr>
-          <w:color w:val="000000" w:themeColor="text1"/>
-          <w:lang w:val="es-ES"/>
-        </w:rPr>
-        <w:t>er</w:t>
-      </w:r>
-      <w:proofErr w:type="spellEnd"/>
-      <w:r>
-        <w:rPr>
-          <w:color w:val="000000" w:themeColor="text1"/>
-          <w:lang w:val="es-ES"/>
-        </w:rPr>
-        <w:t>, desarrollador e Invitado.</w:t>
-      </w:r>
-    </w:p>
-    <w:p>
-      <w:pPr>
-        <w:pStyle w:val="PSI-Normal"/>
-        <w:numPr>
-          <w:ilvl w:val="0"/>
-          <w:numId w:val="14"/>
-        </w:numPr>
-        <w:rPr>
-          <w:color w:val="000000" w:themeColor="text1"/>
-          <w:lang w:val="es-ES"/>
-        </w:rPr>
-      </w:pPr>
-      <w:r>
-        <w:rPr>
-          <w:color w:val="000000" w:themeColor="text1"/>
-          <w:lang w:val="es-ES"/>
-        </w:rPr>
-        <w:t>RF11: Los roles serán asignados a los usuarios y por proyecto, a excepción del rol de Ad</w:t>
-      </w:r>
-      <w:r>
-        <w:rPr>
-          <w:color w:val="000000" w:themeColor="text1"/>
-          <w:lang w:val="es-ES"/>
-        </w:rPr>
-        <w:t>ministrador.</w:t>
-      </w:r>
-    </w:p>
-    <w:p>
-      <w:pPr>
-        <w:pStyle w:val="PSI-Normal"/>
-        <w:numPr>
-          <w:ilvl w:val="0"/>
-          <w:numId w:val="14"/>
-        </w:numPr>
-        <w:rPr>
-          <w:color w:val="000000" w:themeColor="text1"/>
-          <w:lang w:val="es-ES"/>
-        </w:rPr>
-      </w:pPr>
-      <w:r>
-        <w:rPr>
-          <w:color w:val="000000" w:themeColor="text1"/>
-          <w:lang w:val="es-ES"/>
-        </w:rPr>
-        <w:t>RF12: Solo el Rol Administrador podrá crear</w:t>
-      </w:r>
-      <w:r>
-        <w:rPr>
-          <w:color w:val="000000" w:themeColor="text1"/>
-          <w:lang w:val="es-ES"/>
-        </w:rPr>
-        <w:t xml:space="preserve"> las cuentas de los usuarios.</w:t>
-      </w:r>
-    </w:p>
-    <w:p>
-      <w:pPr>
-        <w:pStyle w:val="PSI-Normal"/>
-        <w:numPr>
-          <w:ilvl w:val="0"/>
-          <w:numId w:val="14"/>
-        </w:numPr>
-        <w:rPr>
-          <w:color w:val="000000" w:themeColor="text1"/>
-          <w:lang w:val="es-ES"/>
-        </w:rPr>
-      </w:pPr>
-      <w:r>
-        <w:rPr>
-          <w:color w:val="000000" w:themeColor="text1"/>
-          <w:lang w:val="es-ES"/>
-        </w:rPr>
-        <w:t>RF13: El sistema deberá utilizar l</w:t>
-      </w:r>
-      <w:r>
-        <w:rPr>
-          <w:color w:val="000000" w:themeColor="text1"/>
-          <w:lang w:val="es-ES"/>
-        </w:rPr>
-        <w:t>a API de google para acceder.</w:t>
-      </w:r>
-    </w:p>
-    <w:p>
-      <w:pPr>
-        <w:pStyle w:val="PSI-Normal"/>
-        <w:numPr>
-          <w:ilvl w:val="0"/>
-          <w:numId w:val="14"/>
-        </w:numPr>
-        <w:rPr>
-          <w:color w:val="000000" w:themeColor="text1"/>
-          <w:lang w:val="es-ES"/>
-        </w:rPr>
-      </w:pPr>
-      <w:r>
-        <w:rPr>
-          <w:color w:val="000000" w:themeColor="text1"/>
-          <w:lang w:val="es-ES"/>
-        </w:rPr>
-        <w:t>RF14: El gestor de prueba solo podrá visualizar los pro</w:t>
-      </w:r>
-      <w:r>
-        <w:rPr>
-          <w:color w:val="000000" w:themeColor="text1"/>
-          <w:lang w:val="es-ES"/>
-        </w:rPr>
-        <w:t>yectos asignados a su usuario.</w:t>
-      </w:r>
-    </w:p>
-    <w:p>
-      <w:pPr>
-        <w:pStyle w:val="PSI-Normal"/>
-        <w:numPr>
-          <w:ilvl w:val="0"/>
-          <w:numId w:val="14"/>
-        </w:numPr>
-        <w:rPr>
-          <w:color w:val="000000" w:themeColor="text1"/>
-          <w:lang w:val="es-ES"/>
-        </w:rPr>
-      </w:pPr>
-      <w:r>
-        <w:rPr>
-          <w:color w:val="000000" w:themeColor="text1"/>
-          <w:lang w:val="es-ES"/>
-        </w:rPr>
-        <w:t xml:space="preserve">RF15: El </w:t>
-      </w:r>
-      <w:proofErr w:type="spellStart"/>
-      <w:r>
-        <w:rPr>
-          <w:color w:val="000000" w:themeColor="text1"/>
-          <w:lang w:val="es-ES"/>
-        </w:rPr>
-        <w:t>Tester</w:t>
-      </w:r>
-      <w:proofErr w:type="spellEnd"/>
-      <w:r>
-        <w:rPr>
-          <w:color w:val="000000" w:themeColor="text1"/>
-          <w:lang w:val="es-ES"/>
-        </w:rPr>
-        <w:t xml:space="preserve"> solo podrá visualizar los casos de </w:t>
-      </w:r>
-      <w:r>
-        <w:rPr>
-          <w:color w:val="000000" w:themeColor="text1"/>
-          <w:lang w:val="es-ES"/>
-        </w:rPr>
-        <w:t>uso</w:t>
-      </w:r>
-      <w:r>
-        <w:rPr>
-          <w:color w:val="000000" w:themeColor="text1"/>
-          <w:lang w:val="es-ES"/>
-        </w:rPr>
         <w:t xml:space="preserve"> a los que fue asignado.</w:t>
       </w:r>
     </w:p>
     <w:p>
       <w:pPr>
         <w:pStyle w:val="PSI-Normal"/>
-        <w:numPr>
-          <w:ilvl w:val="0"/>
-          <w:numId w:val="14"/>
-        </w:numPr>
-        <w:rPr>
-          <w:color w:val="000000" w:themeColor="text1"/>
-          <w:lang w:val="es-ES"/>
-        </w:rPr>
       </w:pPr>
       <w:r>
-        <w:rPr>
-          <w:color w:val="000000" w:themeColor="text1"/>
-          <w:lang w:val="es-ES"/>
-        </w:rPr>
         <w:t xml:space="preserve">RF16: El desarrollador solo podrá visualizar los casos de </w:t>
       </w:r>
       <w:r>
-        <w:rPr>
-          <w:color w:val="000000" w:themeColor="text1"/>
-          <w:lang w:val="es-ES"/>
-        </w:rPr>
         <w:t>uso</w:t>
       </w:r>
       <w:r>
-        <w:rPr>
-          <w:color w:val="000000" w:themeColor="text1"/>
-          <w:lang w:val="es-ES"/>
-        </w:rPr>
         <w:t xml:space="preserve"> a los que fue asignado.</w:t>
       </w:r>
     </w:p>
     <w:p>
       <w:pPr>
         <w:pStyle w:val="PSI-Normal"/>
-        <w:numPr>
-          <w:ilvl w:val="0"/>
-          <w:numId w:val="14"/>
-        </w:numPr>
-        <w:rPr>
-          <w:color w:val="000000" w:themeColor="text1"/>
-          <w:lang w:val="es-ES"/>
-        </w:rPr>
       </w:pPr>
       <w:r>
-        <w:rPr>
-          <w:color w:val="000000" w:themeColor="text1"/>
-          <w:lang w:val="es-ES"/>
-        </w:rPr>
-        <w:t xml:space="preserve">RF17: El </w:t>
-      </w:r>
-      <w:proofErr w:type="spellStart"/>
-      <w:r>
-        <w:rPr>
-          <w:color w:val="000000" w:themeColor="text1"/>
-          <w:lang w:val="es-ES"/>
-        </w:rPr>
-        <w:t>Tester</w:t>
-      </w:r>
-      <w:proofErr w:type="spellEnd"/>
-      <w:r>
-        <w:rPr>
-          <w:color w:val="000000" w:themeColor="text1"/>
-          <w:lang w:val="es-ES"/>
-        </w:rPr>
-        <w:t xml:space="preserve"> solo podrá actualizar el resultado de los casos de </w:t>
+        <w:t xml:space="preserve">RF17: El Tester solo podrá actualizar el resultado de los casos de </w:t>
       </w:r>
       <w:r>
-        <w:rPr>
-          <w:color w:val="000000" w:themeColor="text1"/>
-          <w:lang w:val="es-ES"/>
-        </w:rPr>
         <w:t>uso</w:t>
       </w:r>
       <w:r>
-        <w:rPr>
-          <w:color w:val="000000" w:themeColor="text1"/>
-          <w:lang w:val="es-ES"/>
-        </w:rPr>
-        <w:t xml:space="preserve"> y/o agregar comen</w:t>
-      </w:r>
-      <w:r>
-        <w:rPr>
-          <w:color w:val="000000" w:themeColor="text1"/>
-          <w:lang w:val="es-ES"/>
-        </w:rPr>
-        <w:t>tarios.</w:t>
+        <w:t xml:space="preserve"> y/o agregar comentarios.</w:t>
       </w:r>
     </w:p>
     <w:p>
       <w:pPr>
         <w:pStyle w:val="PSI-Normal"/>
-        <w:numPr>
-          <w:ilvl w:val="0"/>
-          <w:numId w:val="14"/>
-        </w:numPr>
-        <w:rPr>
-          <w:color w:val="000000" w:themeColor="text1"/>
-          <w:lang w:val="es-ES"/>
-        </w:rPr>
       </w:pPr>
       <w:r>
-        <w:rPr>
-          <w:color w:val="000000" w:themeColor="text1"/>
-          <w:lang w:val="es-ES"/>
-        </w:rPr>
         <w:t xml:space="preserve">RF18: El desarrollador podrá agregar comentarios a los casos de </w:t>
       </w:r>
       <w:r>
-        <w:rPr>
-          <w:color w:val="000000" w:themeColor="text1"/>
-          <w:lang w:val="es-ES"/>
-        </w:rPr>
         <w:t>uso</w:t>
       </w:r>
       <w:r>
-        <w:rPr>
-          <w:color w:val="000000" w:themeColor="text1"/>
-          <w:lang w:val="es-ES"/>
-        </w:rPr>
         <w:t xml:space="preserve"> a los que fue asignado.</w:t>
       </w:r>
     </w:p>
     <w:p>
       <w:pPr>
         <w:pStyle w:val="PSI-Normal"/>
-        <w:numPr>
-          <w:ilvl w:val="0"/>
-          <w:numId w:val="14"/>
-        </w:numPr>
-        <w:rPr>
-          <w:color w:val="000000" w:themeColor="text1"/>
-          <w:lang w:val="es-ES"/>
-        </w:rPr>
       </w:pPr>
       <w:r>
-        <w:rPr>
-          <w:color w:val="000000" w:themeColor="text1"/>
-          <w:lang w:val="es-ES"/>
-        </w:rPr>
-        <w:t>RF19: La página principal del sistema debe mostrar los grá</w:t>
-      </w:r>
-      <w:r>
-        <w:rPr>
-          <w:color w:val="000000" w:themeColor="text1"/>
-          <w:lang w:val="es-ES"/>
-        </w:rPr>
-        <w:t xml:space="preserve">ficos del proyecto de estado de </w:t>
-      </w:r>
-      <w:r>
-        <w:rPr>
-          <w:color w:val="000000" w:themeColor="text1"/>
-          <w:lang w:val="es-ES"/>
-        </w:rPr>
-        <w:t>pruebas y cantidad de pruebas, como s</w:t>
-      </w:r>
-      <w:r>
-        <w:rPr>
-          <w:color w:val="000000" w:themeColor="text1"/>
-          <w:lang w:val="es-ES"/>
-        </w:rPr>
-        <w:t>u estado Aprobado o Pendiente.</w:t>
+        <w:t>RF19: La página principal del sistema debe mostrar los gráficos del proyecto de estado de pruebas y cantidad de pruebas, como su estado Aprobado o Pendiente.</w:t>
       </w:r>
     </w:p>
     <w:p>
       <w:pPr>
         <w:pStyle w:val="PSI-Normal"/>
-        <w:numPr>
-          <w:ilvl w:val="0"/>
-          <w:numId w:val="14"/>
-        </w:numPr>
-        <w:rPr>
-          <w:color w:val="000000" w:themeColor="text1"/>
-          <w:lang w:val="es-ES"/>
-        </w:rPr>
       </w:pPr>
       <w:r>
-        <w:rPr>
-          <w:color w:val="000000" w:themeColor="text1"/>
-          <w:lang w:val="es-ES"/>
-        </w:rPr>
         <w:t>RF20</w:t>
       </w:r>
       <w:r>
-        <w:rPr>
-          <w:color w:val="000000" w:themeColor="text1"/>
-          <w:lang w:val="es-ES"/>
-        </w:rPr>
-        <w:t>: El sistema debe permitir adjuntar docu</w:t>
+        <w:t xml:space="preserve">: El sistema debe permitir adjuntar documentos a los casos de </w:t>
       </w:r>
       <w:r>
-        <w:rPr>
-          <w:color w:val="000000" w:themeColor="text1"/>
-          <w:lang w:val="es-ES"/>
-        </w:rPr>
-        <w:t xml:space="preserve">mentos a los casos de </w:t>
-      </w:r>
-      <w:r>
-        <w:rPr>
-          <w:color w:val="000000" w:themeColor="text1"/>
-          <w:lang w:val="es-ES"/>
-        </w:rPr>
         <w:t>uso</w:t>
       </w:r>
       <w:r>
-        <w:rPr>
-          <w:color w:val="000000" w:themeColor="text1"/>
-          <w:lang w:val="es-ES"/>
-        </w:rPr>
         <w:t xml:space="preserve">. </w:t>
       </w:r>
     </w:p>
     <w:p>
       <w:pPr>
         <w:pStyle w:val="PSI-Normal"/>
-        <w:numPr>
-          <w:ilvl w:val="0"/>
-          <w:numId w:val="14"/>
-        </w:numPr>
-        <w:rPr>
-          <w:color w:val="000000" w:themeColor="text1"/>
-          <w:lang w:val="es-ES"/>
-        </w:rPr>
       </w:pPr>
       <w:r>
-        <w:rPr>
-          <w:color w:val="000000" w:themeColor="text1"/>
-          <w:lang w:val="es-ES"/>
-        </w:rPr>
         <w:t>RF2</w:t>
       </w:r>
       <w:r>
-        <w:rPr>
-          <w:color w:val="000000" w:themeColor="text1"/>
-          <w:lang w:val="es-ES"/>
-        </w:rPr>
         <w:t>1</w:t>
       </w:r>
       <w:r>
-        <w:rPr>
-          <w:color w:val="000000" w:themeColor="text1"/>
-          <w:lang w:val="es-ES"/>
-        </w:rPr>
         <w:t xml:space="preserve">: Cada proyecto puede tener configurado una tasa mínima de aprobación, el proyecto será marcado como Aprobado cuando el porcentaje de casos de </w:t>
       </w:r>
       <w:r>
-        <w:rPr>
-          <w:color w:val="000000" w:themeColor="text1"/>
-          <w:lang w:val="es-ES"/>
-        </w:rPr>
         <w:t>uso</w:t>
       </w:r>
       <w:r>
-        <w:rPr>
-          <w:color w:val="000000" w:themeColor="text1"/>
-          <w:lang w:val="es-ES"/>
-        </w:rPr>
         <w:t xml:space="preserve"> aprobados supere la tasa.</w:t>
       </w:r>
     </w:p>
     <w:p>
       <w:pPr>
         <w:pStyle w:val="PSI-Normal"/>
-        <w:numPr>
-          <w:ilvl w:val="0"/>
-          <w:numId w:val="14"/>
-        </w:numPr>
-        <w:rPr>
-          <w:color w:val="000000" w:themeColor="text1"/>
-          <w:lang w:val="es-ES"/>
-        </w:rPr>
       </w:pPr>
       <w:r>
-        <w:rPr>
-          <w:color w:val="000000" w:themeColor="text1"/>
-          <w:lang w:val="es-ES"/>
-        </w:rPr>
         <w:t>RF22</w:t>
       </w:r>
       <w:r>
-        <w:rPr>
-          <w:color w:val="000000" w:themeColor="text1"/>
-          <w:lang w:val="es-ES"/>
-        </w:rPr>
         <w:t xml:space="preserve">: Los casos de </w:t>
       </w:r>
       <w:r>
-        <w:rPr>
-          <w:color w:val="000000" w:themeColor="text1"/>
-          <w:lang w:val="es-ES"/>
-        </w:rPr>
         <w:t>uso</w:t>
       </w:r>
       <w:r>
-        <w:rPr>
-          <w:color w:val="000000" w:themeColor="text1"/>
-          <w:lang w:val="es-ES"/>
-        </w:rPr>
-        <w:t xml:space="preserve"> que se tendrán en cuenta para el cálculo de aprobación serán aquellos que </w:t>
-      </w:r>
-      <w:r>
-        <w:rPr>
-          <w:color w:val="000000" w:themeColor="text1"/>
-          <w:lang w:val="es-ES"/>
-        </w:rPr>
-        <w:t>fueron asignados a un Tester.</w:t>
+        <w:t xml:space="preserve"> que se tendrán en cuenta para el cálculo de aprobación serán aquellos que fueron asignados a un Tester.</w:t>
       </w:r>
     </w:p>
     <w:p>
       <w:pPr>
         <w:pStyle w:val="PSI-Normal"/>
-        <w:numPr>
-          <w:ilvl w:val="0"/>
-          <w:numId w:val="14"/>
-        </w:numPr>
-        <w:rPr>
-          <w:color w:val="000000" w:themeColor="text1"/>
-          <w:lang w:val="es-ES"/>
-        </w:rPr>
       </w:pPr>
       <w:r>
-        <w:rPr>
-          <w:color w:val="000000" w:themeColor="text1"/>
-          <w:lang w:val="es-ES"/>
-        </w:rPr>
         <w:t>RF23</w:t>
       </w:r>
       <w:r>
-        <w:rPr>
-          <w:color w:val="000000" w:themeColor="text1"/>
-          <w:lang w:val="es-ES"/>
-        </w:rPr>
         <w:t xml:space="preserve">: El sistema permitirá exportar en un documento PDF los casos de </w:t>
       </w:r>
       <w:r>
-        <w:rPr>
-          <w:color w:val="000000" w:themeColor="text1"/>
-          <w:lang w:val="es-ES"/>
-        </w:rPr>
         <w:t>uso</w:t>
       </w:r>
       <w:r>
-        <w:rPr>
-          <w:color w:val="000000" w:themeColor="text1"/>
-          <w:lang w:val="es-ES"/>
-        </w:rPr>
         <w:t>, gráficos y resultados.</w:t>
       </w:r>
     </w:p>
@@ -9051,17 +8203,6 @@
           <w:lang w:val="es-AR" w:eastAsia="es-AR"/>
         </w:rPr>
       </w:pPr>
-      <w:r>
-        <w:rPr>
-          <w:rFonts w:ascii="Times New Roman" w:eastAsia="Times New Roman" w:hAnsi="Times New Roman" w:cs="Times New Roman"/>
-          <w:sz w:val="24"/>
-          <w:szCs w:val="24"/>
-          <w:lang w:val="es-AR" w:eastAsia="es-AR"/>
-        </w:rPr>
-        <w:pict>
-          <v:rect id="_x0000_i1029" style="width:0;height:1.5pt" o:hralign="center" o:hrstd="t" o:hr="t" fillcolor="#a0a0a0" stroked="f"/>
-        </w:pict>
-      </w:r>
     </w:p>
     <w:p>
       <w:pPr>
@@ -9137,6 +8278,7 @@
                 <w:color w:val="000000"/>
                 <w:lang w:val="es-AR" w:eastAsia="es-AR"/>
               </w:rPr>
+              <w:lastRenderedPageBreak/>
               <w:t>ID del Requerimiento</w:t>
             </w:r>
           </w:p>
@@ -9549,17 +8691,6 @@
           <w:lang w:val="es-AR" w:eastAsia="es-AR"/>
         </w:rPr>
       </w:pPr>
-      <w:r>
-        <w:rPr>
-          <w:rFonts w:ascii="Times New Roman" w:eastAsia="Times New Roman" w:hAnsi="Times New Roman" w:cs="Times New Roman"/>
-          <w:sz w:val="24"/>
-          <w:szCs w:val="24"/>
-          <w:lang w:val="es-AR" w:eastAsia="es-AR"/>
-        </w:rPr>
-        <w:pict>
-          <v:rect id="_x0000_i1030" style="width:0;height:1.5pt" o:hralign="center" o:hrstd="t" o:hr="t" fillcolor="#a0a0a0" stroked="f"/>
-        </w:pict>
-      </w:r>
     </w:p>
     <w:p>
       <w:pPr>
@@ -10039,29 +9170,6 @@
     </w:tbl>
     <w:p>
       <w:pPr>
-        <w:spacing w:before="0" w:line="240" w:lineRule="auto"/>
-        <w:ind w:left="0" w:firstLine="0"/>
-        <w:rPr>
-          <w:rFonts w:ascii="Times New Roman" w:eastAsia="Times New Roman" w:hAnsi="Times New Roman" w:cs="Times New Roman"/>
-          <w:sz w:val="24"/>
-          <w:szCs w:val="24"/>
-          <w:lang w:val="es-AR" w:eastAsia="es-AR"/>
-        </w:rPr>
-      </w:pPr>
-      <w:r>
-        <w:rPr>
-          <w:rFonts w:ascii="Times New Roman" w:eastAsia="Times New Roman" w:hAnsi="Times New Roman" w:cs="Times New Roman"/>
-          <w:sz w:val="24"/>
-          <w:szCs w:val="24"/>
-          <w:lang w:val="es-AR" w:eastAsia="es-AR"/>
-        </w:rPr>
-        <w:pict>
-          <v:rect id="_x0000_i1031" style="width:0;height:1.5pt" o:hralign="center" o:hrstd="t" o:hr="t" fillcolor="#a0a0a0" stroked="f"/>
-        </w:pict>
-      </w:r>
-    </w:p>
-    <w:p>
-      <w:pPr>
         <w:spacing w:before="280" w:after="80" w:line="240" w:lineRule="auto"/>
         <w:ind w:left="0" w:firstLine="0"/>
         <w:outlineLvl w:val="2"/>
@@ -10537,29 +9645,6 @@
     </w:tbl>
     <w:p>
       <w:pPr>
-        <w:spacing w:before="0" w:line="240" w:lineRule="auto"/>
-        <w:ind w:left="0" w:firstLine="0"/>
-        <w:rPr>
-          <w:rFonts w:ascii="Times New Roman" w:eastAsia="Times New Roman" w:hAnsi="Times New Roman" w:cs="Times New Roman"/>
-          <w:sz w:val="24"/>
-          <w:szCs w:val="24"/>
-          <w:lang w:val="es-AR" w:eastAsia="es-AR"/>
-        </w:rPr>
-      </w:pPr>
-      <w:r>
-        <w:rPr>
-          <w:rFonts w:ascii="Times New Roman" w:eastAsia="Times New Roman" w:hAnsi="Times New Roman" w:cs="Times New Roman"/>
-          <w:sz w:val="24"/>
-          <w:szCs w:val="24"/>
-          <w:lang w:val="es-AR" w:eastAsia="es-AR"/>
-        </w:rPr>
-        <w:pict>
-          <v:rect id="_x0000_i1032" style="width:0;height:1.5pt" o:hralign="center" o:hrstd="t" o:hr="t" fillcolor="#a0a0a0" stroked="f"/>
-        </w:pict>
-      </w:r>
-    </w:p>
-    <w:p>
-      <w:pPr>
         <w:spacing w:before="280" w:after="80" w:line="240" w:lineRule="auto"/>
         <w:ind w:left="0" w:firstLine="0"/>
         <w:outlineLvl w:val="2"/>
@@ -11045,17 +10130,6 @@
           <w:lang w:val="es-AR" w:eastAsia="es-AR"/>
         </w:rPr>
       </w:pPr>
-      <w:r>
-        <w:rPr>
-          <w:rFonts w:ascii="Times New Roman" w:eastAsia="Times New Roman" w:hAnsi="Times New Roman" w:cs="Times New Roman"/>
-          <w:sz w:val="24"/>
-          <w:szCs w:val="24"/>
-          <w:lang w:val="es-AR" w:eastAsia="es-AR"/>
-        </w:rPr>
-        <w:pict>
-          <v:rect id="_x0000_i1033" style="width:0;height:1.5pt" o:hralign="center" o:hrstd="t" o:hr="t" fillcolor="#a0a0a0" stroked="f"/>
-        </w:pict>
-      </w:r>
     </w:p>
     <w:p>
       <w:pPr>
@@ -11534,29 +10608,6 @@
     </w:tbl>
     <w:p>
       <w:pPr>
-        <w:spacing w:before="0" w:line="240" w:lineRule="auto"/>
-        <w:ind w:left="0" w:firstLine="0"/>
-        <w:rPr>
-          <w:rFonts w:ascii="Times New Roman" w:eastAsia="Times New Roman" w:hAnsi="Times New Roman" w:cs="Times New Roman"/>
-          <w:sz w:val="24"/>
-          <w:szCs w:val="24"/>
-          <w:lang w:val="es-AR" w:eastAsia="es-AR"/>
-        </w:rPr>
-      </w:pPr>
-      <w:r>
-        <w:rPr>
-          <w:rFonts w:ascii="Times New Roman" w:eastAsia="Times New Roman" w:hAnsi="Times New Roman" w:cs="Times New Roman"/>
-          <w:sz w:val="24"/>
-          <w:szCs w:val="24"/>
-          <w:lang w:val="es-AR" w:eastAsia="es-AR"/>
-        </w:rPr>
-        <w:pict>
-          <v:rect id="_x0000_i1034" style="width:0;height:1.5pt" o:hralign="center" o:hrstd="t" o:hr="t" fillcolor="#a0a0a0" stroked="f"/>
-        </w:pict>
-      </w:r>
-    </w:p>
-    <w:p>
-      <w:pPr>
         <w:spacing w:before="280" w:after="80" w:line="240" w:lineRule="auto"/>
         <w:ind w:left="0" w:firstLine="0"/>
         <w:outlineLvl w:val="2"/>
@@ -12042,17 +11093,6 @@
           <w:lang w:val="es-AR" w:eastAsia="es-AR"/>
         </w:rPr>
       </w:pPr>
-      <w:r>
-        <w:rPr>
-          <w:rFonts w:ascii="Times New Roman" w:eastAsia="Times New Roman" w:hAnsi="Times New Roman" w:cs="Times New Roman"/>
-          <w:sz w:val="24"/>
-          <w:szCs w:val="24"/>
-          <w:lang w:val="es-AR" w:eastAsia="es-AR"/>
-        </w:rPr>
-        <w:pict>
-          <v:rect id="_x0000_i1035" style="width:0;height:1.5pt" o:hralign="center" o:hrstd="t" o:hr="t" fillcolor="#a0a0a0" stroked="f"/>
-        </w:pict>
-      </w:r>
     </w:p>
     <w:p>
       <w:pPr>
@@ -12072,6 +11112,14 @@
     <w:tbl>
       <w:tblPr>
         <w:tblW w:w="0" w:type="auto"/>
+        <w:tblBorders>
+          <w:top w:val="single" w:sz="4" w:space="0" w:color="auto"/>
+          <w:left w:val="single" w:sz="4" w:space="0" w:color="auto"/>
+          <w:bottom w:val="single" w:sz="4" w:space="0" w:color="auto"/>
+          <w:right w:val="single" w:sz="4" w:space="0" w:color="auto"/>
+          <w:insideH w:val="single" w:sz="4" w:space="0" w:color="auto"/>
+          <w:insideV w:val="single" w:sz="4" w:space="0" w:color="auto"/>
+        </w:tblBorders>
         <w:tblCellMar>
           <w:top w:w="15" w:type="dxa"/>
           <w:left w:w="15" w:type="dxa"/>
@@ -12081,8 +11129,8 @@
         <w:tblLook w:val="04A0" w:firstRow="1" w:lastRow="0" w:firstColumn="1" w:lastColumn="0" w:noHBand="0" w:noVBand="1"/>
       </w:tblPr>
       <w:tblGrid>
-        <w:gridCol w:w="2191"/>
-        <w:gridCol w:w="5746"/>
+        <w:gridCol w:w="2190"/>
+        <w:gridCol w:w="5737"/>
       </w:tblGrid>
       <w:tr>
         <w:trPr>
@@ -12091,27 +11139,19 @@
         <w:tc>
           <w:tcPr>
             <w:tcW w:w="0" w:type="auto"/>
-            <w:tcMar>
-              <w:top w:w="100" w:type="dxa"/>
-              <w:left w:w="100" w:type="dxa"/>
-              <w:bottom w:w="100" w:type="dxa"/>
-              <w:right w:w="100" w:type="dxa"/>
-            </w:tcMar>
-            <w:hideMark/>
-          </w:tcPr>
-          <w:p>
-            <w:pPr>
-              <w:spacing w:before="0" w:line="240" w:lineRule="auto"/>
-              <w:ind w:left="0" w:firstLine="0"/>
-              <w:jc w:val="center"/>
-              <w:rPr>
-                <w:rFonts w:ascii="Times New Roman" w:eastAsia="Times New Roman" w:hAnsi="Times New Roman" w:cs="Times New Roman"/>
-                <w:sz w:val="24"/>
-                <w:szCs w:val="24"/>
-                <w:lang w:val="es-AR" w:eastAsia="es-AR"/>
-              </w:rPr>
-            </w:pPr>
-            <w:r>
+            <w:shd w:val="clear" w:color="auto" w:fill="F2F2F2" w:themeFill="background1" w:themeFillShade="F2"/>
+            <w:tcMar>
+              <w:top w:w="100" w:type="dxa"/>
+              <w:left w:w="100" w:type="dxa"/>
+              <w:bottom w:w="100" w:type="dxa"/>
+              <w:right w:w="100" w:type="dxa"/>
+            </w:tcMar>
+            <w:hideMark/>
+          </w:tcPr>
+          <w:p>
+            <w:pPr>
+              <w:spacing w:before="0" w:line="240" w:lineRule="auto"/>
+              <w:ind w:left="0" w:firstLine="0"/>
               <w:rPr>
                 <w:rFonts w:ascii="Arial" w:eastAsia="Times New Roman" w:hAnsi="Arial" w:cs="Arial"/>
                 <w:b/>
@@ -12119,6 +11159,15 @@
                 <w:color w:val="000000"/>
                 <w:lang w:val="es-AR" w:eastAsia="es-AR"/>
               </w:rPr>
+            </w:pPr>
+            <w:r>
+              <w:rPr>
+                <w:rFonts w:ascii="Arial" w:eastAsia="Times New Roman" w:hAnsi="Arial" w:cs="Arial"/>
+                <w:b/>
+                <w:bCs/>
+                <w:color w:val="000000"/>
+                <w:lang w:val="es-AR" w:eastAsia="es-AR"/>
+              </w:rPr>
               <w:t>ID del Requerimiento</w:t>
             </w:r>
           </w:p>
@@ -12140,9 +11189,8 @@
               <w:ind w:left="0" w:firstLine="0"/>
               <w:jc w:val="center"/>
               <w:rPr>
-                <w:rFonts w:ascii="Times New Roman" w:eastAsia="Times New Roman" w:hAnsi="Times New Roman" w:cs="Times New Roman"/>
-                <w:sz w:val="24"/>
-                <w:szCs w:val="24"/>
+                <w:rFonts w:ascii="Arial" w:eastAsia="Times New Roman" w:hAnsi="Arial" w:cs="Arial"/>
+                <w:color w:val="000000"/>
                 <w:lang w:val="es-AR" w:eastAsia="es-AR"/>
               </w:rPr>
             </w:pPr>
@@ -12166,26 +11214,19 @@
         <w:tc>
           <w:tcPr>
             <w:tcW w:w="0" w:type="auto"/>
-            <w:tcMar>
-              <w:top w:w="100" w:type="dxa"/>
-              <w:left w:w="100" w:type="dxa"/>
-              <w:bottom w:w="100" w:type="dxa"/>
-              <w:right w:w="100" w:type="dxa"/>
-            </w:tcMar>
-            <w:hideMark/>
-          </w:tcPr>
-          <w:p>
-            <w:pPr>
-              <w:spacing w:before="0" w:line="240" w:lineRule="auto"/>
-              <w:ind w:left="0" w:firstLine="0"/>
-              <w:rPr>
-                <w:rFonts w:ascii="Times New Roman" w:eastAsia="Times New Roman" w:hAnsi="Times New Roman" w:cs="Times New Roman"/>
-                <w:sz w:val="24"/>
-                <w:szCs w:val="24"/>
-                <w:lang w:val="es-AR" w:eastAsia="es-AR"/>
-              </w:rPr>
-            </w:pPr>
-            <w:r>
+            <w:shd w:val="clear" w:color="auto" w:fill="F2F2F2" w:themeFill="background1" w:themeFillShade="F2"/>
+            <w:tcMar>
+              <w:top w:w="100" w:type="dxa"/>
+              <w:left w:w="100" w:type="dxa"/>
+              <w:bottom w:w="100" w:type="dxa"/>
+              <w:right w:w="100" w:type="dxa"/>
+            </w:tcMar>
+            <w:hideMark/>
+          </w:tcPr>
+          <w:p>
+            <w:pPr>
+              <w:spacing w:before="0" w:line="240" w:lineRule="auto"/>
+              <w:ind w:left="0" w:firstLine="0"/>
               <w:rPr>
                 <w:rFonts w:ascii="Arial" w:eastAsia="Times New Roman" w:hAnsi="Arial" w:cs="Arial"/>
                 <w:b/>
@@ -12193,6 +11234,15 @@
                 <w:color w:val="000000"/>
                 <w:lang w:val="es-AR" w:eastAsia="es-AR"/>
               </w:rPr>
+            </w:pPr>
+            <w:r>
+              <w:rPr>
+                <w:rFonts w:ascii="Arial" w:eastAsia="Times New Roman" w:hAnsi="Arial" w:cs="Arial"/>
+                <w:b/>
+                <w:bCs/>
+                <w:color w:val="000000"/>
+                <w:lang w:val="es-AR" w:eastAsia="es-AR"/>
+              </w:rPr>
               <w:t>Nombre del Requerimiento</w:t>
             </w:r>
           </w:p>
@@ -12213,9 +11263,8 @@
               <w:spacing w:before="0" w:line="240" w:lineRule="auto"/>
               <w:ind w:left="0" w:firstLine="0"/>
               <w:rPr>
-                <w:rFonts w:ascii="Times New Roman" w:eastAsia="Times New Roman" w:hAnsi="Times New Roman" w:cs="Times New Roman"/>
-                <w:sz w:val="24"/>
-                <w:szCs w:val="24"/>
+                <w:rFonts w:ascii="Arial" w:eastAsia="Times New Roman" w:hAnsi="Arial" w:cs="Arial"/>
+                <w:color w:val="000000"/>
                 <w:lang w:val="es-AR" w:eastAsia="es-AR"/>
               </w:rPr>
             </w:pPr>
@@ -12237,26 +11286,19 @@
         <w:tc>
           <w:tcPr>
             <w:tcW w:w="0" w:type="auto"/>
-            <w:tcMar>
-              <w:top w:w="100" w:type="dxa"/>
-              <w:left w:w="100" w:type="dxa"/>
-              <w:bottom w:w="100" w:type="dxa"/>
-              <w:right w:w="100" w:type="dxa"/>
-            </w:tcMar>
-            <w:hideMark/>
-          </w:tcPr>
-          <w:p>
-            <w:pPr>
-              <w:spacing w:before="0" w:line="240" w:lineRule="auto"/>
-              <w:ind w:left="0" w:firstLine="0"/>
-              <w:rPr>
-                <w:rFonts w:ascii="Times New Roman" w:eastAsia="Times New Roman" w:hAnsi="Times New Roman" w:cs="Times New Roman"/>
-                <w:sz w:val="24"/>
-                <w:szCs w:val="24"/>
-                <w:lang w:val="es-AR" w:eastAsia="es-AR"/>
-              </w:rPr>
-            </w:pPr>
-            <w:r>
+            <w:shd w:val="clear" w:color="auto" w:fill="F2F2F2" w:themeFill="background1" w:themeFillShade="F2"/>
+            <w:tcMar>
+              <w:top w:w="100" w:type="dxa"/>
+              <w:left w:w="100" w:type="dxa"/>
+              <w:bottom w:w="100" w:type="dxa"/>
+              <w:right w:w="100" w:type="dxa"/>
+            </w:tcMar>
+            <w:hideMark/>
+          </w:tcPr>
+          <w:p>
+            <w:pPr>
+              <w:spacing w:before="0" w:line="240" w:lineRule="auto"/>
+              <w:ind w:left="0" w:firstLine="0"/>
               <w:rPr>
                 <w:rFonts w:ascii="Arial" w:eastAsia="Times New Roman" w:hAnsi="Arial" w:cs="Arial"/>
                 <w:b/>
@@ -12264,6 +11306,15 @@
                 <w:color w:val="000000"/>
                 <w:lang w:val="es-AR" w:eastAsia="es-AR"/>
               </w:rPr>
+            </w:pPr>
+            <w:r>
+              <w:rPr>
+                <w:rFonts w:ascii="Arial" w:eastAsia="Times New Roman" w:hAnsi="Arial" w:cs="Arial"/>
+                <w:b/>
+                <w:bCs/>
+                <w:color w:val="000000"/>
+                <w:lang w:val="es-AR" w:eastAsia="es-AR"/>
+              </w:rPr>
               <w:t>Identificación del Requerimiento</w:t>
             </w:r>
           </w:p>
@@ -12284,9 +11335,8 @@
               <w:spacing w:before="0" w:line="240" w:lineRule="auto"/>
               <w:ind w:left="0" w:firstLine="0"/>
               <w:rPr>
-                <w:rFonts w:ascii="Times New Roman" w:eastAsia="Times New Roman" w:hAnsi="Times New Roman" w:cs="Times New Roman"/>
-                <w:sz w:val="24"/>
-                <w:szCs w:val="24"/>
+                <w:rFonts w:ascii="Arial" w:eastAsia="Times New Roman" w:hAnsi="Arial" w:cs="Arial"/>
+                <w:color w:val="000000"/>
                 <w:lang w:val="es-AR" w:eastAsia="es-AR"/>
               </w:rPr>
             </w:pPr>
@@ -12308,26 +11358,19 @@
         <w:tc>
           <w:tcPr>
             <w:tcW w:w="0" w:type="auto"/>
-            <w:tcMar>
-              <w:top w:w="100" w:type="dxa"/>
-              <w:left w:w="100" w:type="dxa"/>
-              <w:bottom w:w="100" w:type="dxa"/>
-              <w:right w:w="100" w:type="dxa"/>
-            </w:tcMar>
-            <w:hideMark/>
-          </w:tcPr>
-          <w:p>
-            <w:pPr>
-              <w:spacing w:before="0" w:line="240" w:lineRule="auto"/>
-              <w:ind w:left="0" w:firstLine="0"/>
-              <w:rPr>
-                <w:rFonts w:ascii="Times New Roman" w:eastAsia="Times New Roman" w:hAnsi="Times New Roman" w:cs="Times New Roman"/>
-                <w:sz w:val="24"/>
-                <w:szCs w:val="24"/>
-                <w:lang w:val="es-AR" w:eastAsia="es-AR"/>
-              </w:rPr>
-            </w:pPr>
-            <w:r>
+            <w:shd w:val="clear" w:color="auto" w:fill="F2F2F2" w:themeFill="background1" w:themeFillShade="F2"/>
+            <w:tcMar>
+              <w:top w:w="100" w:type="dxa"/>
+              <w:left w:w="100" w:type="dxa"/>
+              <w:bottom w:w="100" w:type="dxa"/>
+              <w:right w:w="100" w:type="dxa"/>
+            </w:tcMar>
+            <w:hideMark/>
+          </w:tcPr>
+          <w:p>
+            <w:pPr>
+              <w:spacing w:before="0" w:line="240" w:lineRule="auto"/>
+              <w:ind w:left="0" w:firstLine="0"/>
               <w:rPr>
                 <w:rFonts w:ascii="Arial" w:eastAsia="Times New Roman" w:hAnsi="Arial" w:cs="Arial"/>
                 <w:b/>
@@ -12335,6 +11378,15 @@
                 <w:color w:val="000000"/>
                 <w:lang w:val="es-AR" w:eastAsia="es-AR"/>
               </w:rPr>
+            </w:pPr>
+            <w:r>
+              <w:rPr>
+                <w:rFonts w:ascii="Arial" w:eastAsia="Times New Roman" w:hAnsi="Arial" w:cs="Arial"/>
+                <w:b/>
+                <w:bCs/>
+                <w:color w:val="000000"/>
+                <w:lang w:val="es-AR" w:eastAsia="es-AR"/>
+              </w:rPr>
               <w:t>Características</w:t>
             </w:r>
           </w:p>
@@ -12355,9 +11407,8 @@
               <w:spacing w:before="0" w:line="240" w:lineRule="auto"/>
               <w:ind w:left="0" w:firstLine="0"/>
               <w:rPr>
-                <w:rFonts w:ascii="Times New Roman" w:eastAsia="Times New Roman" w:hAnsi="Times New Roman" w:cs="Times New Roman"/>
-                <w:sz w:val="24"/>
-                <w:szCs w:val="24"/>
+                <w:rFonts w:ascii="Arial" w:eastAsia="Times New Roman" w:hAnsi="Arial" w:cs="Arial"/>
+                <w:color w:val="000000"/>
                 <w:lang w:val="es-AR" w:eastAsia="es-AR"/>
               </w:rPr>
             </w:pPr>
@@ -12379,26 +11430,19 @@
         <w:tc>
           <w:tcPr>
             <w:tcW w:w="0" w:type="auto"/>
-            <w:tcMar>
-              <w:top w:w="100" w:type="dxa"/>
-              <w:left w:w="100" w:type="dxa"/>
-              <w:bottom w:w="100" w:type="dxa"/>
-              <w:right w:w="100" w:type="dxa"/>
-            </w:tcMar>
-            <w:hideMark/>
-          </w:tcPr>
-          <w:p>
-            <w:pPr>
-              <w:spacing w:before="0" w:line="240" w:lineRule="auto"/>
-              <w:ind w:left="0" w:firstLine="0"/>
-              <w:rPr>
-                <w:rFonts w:ascii="Times New Roman" w:eastAsia="Times New Roman" w:hAnsi="Times New Roman" w:cs="Times New Roman"/>
-                <w:sz w:val="24"/>
-                <w:szCs w:val="24"/>
-                <w:lang w:val="es-AR" w:eastAsia="es-AR"/>
-              </w:rPr>
-            </w:pPr>
-            <w:r>
+            <w:shd w:val="clear" w:color="auto" w:fill="F2F2F2" w:themeFill="background1" w:themeFillShade="F2"/>
+            <w:tcMar>
+              <w:top w:w="100" w:type="dxa"/>
+              <w:left w:w="100" w:type="dxa"/>
+              <w:bottom w:w="100" w:type="dxa"/>
+              <w:right w:w="100" w:type="dxa"/>
+            </w:tcMar>
+            <w:hideMark/>
+          </w:tcPr>
+          <w:p>
+            <w:pPr>
+              <w:spacing w:before="0" w:line="240" w:lineRule="auto"/>
+              <w:ind w:left="0" w:firstLine="0"/>
               <w:rPr>
                 <w:rFonts w:ascii="Arial" w:eastAsia="Times New Roman" w:hAnsi="Arial" w:cs="Arial"/>
                 <w:b/>
@@ -12406,6 +11450,15 @@
                 <w:color w:val="000000"/>
                 <w:lang w:val="es-AR" w:eastAsia="es-AR"/>
               </w:rPr>
+            </w:pPr>
+            <w:r>
+              <w:rPr>
+                <w:rFonts w:ascii="Arial" w:eastAsia="Times New Roman" w:hAnsi="Arial" w:cs="Arial"/>
+                <w:b/>
+                <w:bCs/>
+                <w:color w:val="000000"/>
+                <w:lang w:val="es-AR" w:eastAsia="es-AR"/>
+              </w:rPr>
               <w:t>Descripción</w:t>
             </w:r>
           </w:p>
@@ -12426,9 +11479,8 @@
               <w:spacing w:before="0" w:line="240" w:lineRule="auto"/>
               <w:ind w:left="0" w:firstLine="0"/>
               <w:rPr>
-                <w:rFonts w:ascii="Times New Roman" w:eastAsia="Times New Roman" w:hAnsi="Times New Roman" w:cs="Times New Roman"/>
-                <w:sz w:val="24"/>
-                <w:szCs w:val="24"/>
+                <w:rFonts w:ascii="Arial" w:eastAsia="Times New Roman" w:hAnsi="Arial" w:cs="Arial"/>
+                <w:color w:val="000000"/>
                 <w:lang w:val="es-AR" w:eastAsia="es-AR"/>
               </w:rPr>
             </w:pPr>
@@ -12450,26 +11502,19 @@
         <w:tc>
           <w:tcPr>
             <w:tcW w:w="0" w:type="auto"/>
-            <w:tcMar>
-              <w:top w:w="100" w:type="dxa"/>
-              <w:left w:w="100" w:type="dxa"/>
-              <w:bottom w:w="100" w:type="dxa"/>
-              <w:right w:w="100" w:type="dxa"/>
-            </w:tcMar>
-            <w:hideMark/>
-          </w:tcPr>
-          <w:p>
-            <w:pPr>
-              <w:spacing w:before="0" w:line="240" w:lineRule="auto"/>
-              <w:ind w:left="0" w:firstLine="0"/>
-              <w:rPr>
-                <w:rFonts w:ascii="Times New Roman" w:eastAsia="Times New Roman" w:hAnsi="Times New Roman" w:cs="Times New Roman"/>
-                <w:sz w:val="24"/>
-                <w:szCs w:val="24"/>
-                <w:lang w:val="es-AR" w:eastAsia="es-AR"/>
-              </w:rPr>
-            </w:pPr>
-            <w:r>
+            <w:shd w:val="clear" w:color="auto" w:fill="F2F2F2" w:themeFill="background1" w:themeFillShade="F2"/>
+            <w:tcMar>
+              <w:top w:w="100" w:type="dxa"/>
+              <w:left w:w="100" w:type="dxa"/>
+              <w:bottom w:w="100" w:type="dxa"/>
+              <w:right w:w="100" w:type="dxa"/>
+            </w:tcMar>
+            <w:hideMark/>
+          </w:tcPr>
+          <w:p>
+            <w:pPr>
+              <w:spacing w:before="0" w:line="240" w:lineRule="auto"/>
+              <w:ind w:left="0" w:firstLine="0"/>
               <w:rPr>
                 <w:rFonts w:ascii="Arial" w:eastAsia="Times New Roman" w:hAnsi="Arial" w:cs="Arial"/>
                 <w:b/>
@@ -12477,6 +11522,15 @@
                 <w:color w:val="000000"/>
                 <w:lang w:val="es-AR" w:eastAsia="es-AR"/>
               </w:rPr>
+            </w:pPr>
+            <w:r>
+              <w:rPr>
+                <w:rFonts w:ascii="Arial" w:eastAsia="Times New Roman" w:hAnsi="Arial" w:cs="Arial"/>
+                <w:b/>
+                <w:bCs/>
+                <w:color w:val="000000"/>
+                <w:lang w:val="es-AR" w:eastAsia="es-AR"/>
+              </w:rPr>
               <w:t>Atributo: Prioridad</w:t>
             </w:r>
           </w:p>
@@ -12497,9 +11551,8 @@
               <w:spacing w:before="0" w:line="240" w:lineRule="auto"/>
               <w:ind w:left="0" w:firstLine="0"/>
               <w:rPr>
-                <w:rFonts w:ascii="Times New Roman" w:eastAsia="Times New Roman" w:hAnsi="Times New Roman" w:cs="Times New Roman"/>
-                <w:sz w:val="24"/>
-                <w:szCs w:val="24"/>
+                <w:rFonts w:ascii="Arial" w:eastAsia="Times New Roman" w:hAnsi="Arial" w:cs="Arial"/>
+                <w:color w:val="000000"/>
                 <w:lang w:val="es-AR" w:eastAsia="es-AR"/>
               </w:rPr>
             </w:pPr>
@@ -12526,17 +11579,6 @@
           <w:lang w:val="es-AR" w:eastAsia="es-AR"/>
         </w:rPr>
       </w:pPr>
-      <w:r>
-        <w:rPr>
-          <w:rFonts w:ascii="Times New Roman" w:eastAsia="Times New Roman" w:hAnsi="Times New Roman" w:cs="Times New Roman"/>
-          <w:sz w:val="24"/>
-          <w:szCs w:val="24"/>
-          <w:lang w:val="es-AR" w:eastAsia="es-AR"/>
-        </w:rPr>
-        <w:pict>
-          <v:rect id="_x0000_i1036" style="width:0;height:1.5pt" o:hralign="center" o:hrstd="t" o:hr="t" fillcolor="#a0a0a0" stroked="f"/>
-        </w:pict>
-      </w:r>
     </w:p>
     <w:p>
       <w:pPr>
@@ -12687,6 +11729,7 @@
                 <w:color w:val="000000"/>
                 <w:lang w:val="es-AR" w:eastAsia="es-AR"/>
               </w:rPr>
+              <w:lastRenderedPageBreak/>
               <w:t>Nombre del Requerimiento</w:t>
             </w:r>
           </w:p>
@@ -13013,29 +12056,6 @@
         </w:tc>
       </w:tr>
     </w:tbl>
-    <w:p>
-      <w:pPr>
-        <w:spacing w:before="0" w:line="240" w:lineRule="auto"/>
-        <w:ind w:left="0" w:firstLine="0"/>
-        <w:rPr>
-          <w:rFonts w:ascii="Times New Roman" w:eastAsia="Times New Roman" w:hAnsi="Times New Roman" w:cs="Times New Roman"/>
-          <w:sz w:val="24"/>
-          <w:szCs w:val="24"/>
-          <w:lang w:val="es-AR" w:eastAsia="es-AR"/>
-        </w:rPr>
-      </w:pPr>
-      <w:r>
-        <w:rPr>
-          <w:rFonts w:ascii="Times New Roman" w:eastAsia="Times New Roman" w:hAnsi="Times New Roman" w:cs="Times New Roman"/>
-          <w:sz w:val="24"/>
-          <w:szCs w:val="24"/>
-          <w:lang w:val="es-AR" w:eastAsia="es-AR"/>
-        </w:rPr>
-        <w:pict>
-          <v:rect id="_x0000_i1037" style="width:0;height:1.5pt" o:hralign="center" o:hrstd="t" o:hr="t" fillcolor="#a0a0a0" stroked="f"/>
-        </w:pict>
-      </w:r>
-    </w:p>
     <w:p>
       <w:pPr>
         <w:spacing w:before="280" w:after="80" w:line="240" w:lineRule="auto"/>
@@ -13185,7 +12205,6 @@
                 <w:color w:val="000000"/>
                 <w:lang w:val="es-AR" w:eastAsia="es-AR"/>
               </w:rPr>
-              <w:lastRenderedPageBreak/>
               <w:t>Nombre del Requerimiento</w:t>
             </w:r>
           </w:p>
@@ -13512,29 +12531,6 @@
         </w:tc>
       </w:tr>
     </w:tbl>
-    <w:p>
-      <w:pPr>
-        <w:spacing w:before="0" w:line="240" w:lineRule="auto"/>
-        <w:ind w:left="0" w:firstLine="0"/>
-        <w:rPr>
-          <w:rFonts w:ascii="Times New Roman" w:eastAsia="Times New Roman" w:hAnsi="Times New Roman" w:cs="Times New Roman"/>
-          <w:sz w:val="24"/>
-          <w:szCs w:val="24"/>
-          <w:lang w:val="es-AR" w:eastAsia="es-AR"/>
-        </w:rPr>
-      </w:pPr>
-      <w:r>
-        <w:rPr>
-          <w:rFonts w:ascii="Times New Roman" w:eastAsia="Times New Roman" w:hAnsi="Times New Roman" w:cs="Times New Roman"/>
-          <w:sz w:val="24"/>
-          <w:szCs w:val="24"/>
-          <w:lang w:val="es-AR" w:eastAsia="es-AR"/>
-        </w:rPr>
-        <w:pict>
-          <v:rect id="_x0000_i1038" style="width:0;height:1.5pt" o:hralign="center" o:hrstd="t" o:hr="t" fillcolor="#a0a0a0" stroked="f"/>
-        </w:pict>
-      </w:r>
-    </w:p>
     <w:p>
       <w:pPr>
         <w:spacing w:before="280" w:after="80" w:line="240" w:lineRule="auto"/>
@@ -13609,6 +12605,7 @@
                 <w:color w:val="000000"/>
                 <w:lang w:val="es-AR" w:eastAsia="es-AR"/>
               </w:rPr>
+              <w:lastRenderedPageBreak/>
               <w:t>ID del Requerimiento</w:t>
             </w:r>
           </w:p>
@@ -13860,25 +12857,7 @@
                 <w:color w:val="000000"/>
                 <w:lang w:val="es-AR" w:eastAsia="es-AR"/>
               </w:rPr>
-              <w:t xml:space="preserve">El sistema debe contener los roles: Administrador, Gestor de Prueba, </w:t>
-            </w:r>
-            <w:proofErr w:type="spellStart"/>
-            <w:r>
-              <w:rPr>
-                <w:rFonts w:ascii="Arial" w:eastAsia="Times New Roman" w:hAnsi="Arial" w:cs="Arial"/>
-                <w:color w:val="000000"/>
-                <w:lang w:val="es-AR" w:eastAsia="es-AR"/>
-              </w:rPr>
-              <w:t>Tester</w:t>
-            </w:r>
-            <w:proofErr w:type="spellEnd"/>
-            <w:r>
-              <w:rPr>
-                <w:rFonts w:ascii="Arial" w:eastAsia="Times New Roman" w:hAnsi="Arial" w:cs="Arial"/>
-                <w:color w:val="000000"/>
-                <w:lang w:val="es-AR" w:eastAsia="es-AR"/>
-              </w:rPr>
-              <w:t>, Desarrollador e Invitado.</w:t>
+              <w:t>El sistema debe contener los roles: Administrador, Gestor de Prueba, Tester, Desarrollador e Invitado.</w:t>
             </w:r>
           </w:p>
         </w:tc>
@@ -14114,7 +13093,6 @@
                 <w:color w:val="000000"/>
                 <w:lang w:val="es-AR" w:eastAsia="es-AR"/>
               </w:rPr>
-              <w:lastRenderedPageBreak/>
               <w:t>ID del Requerimiento</w:t>
             </w:r>
           </w:p>
@@ -14142,8 +13120,6 @@
                 <w:lang w:val="es-AR" w:eastAsia="es-AR"/>
               </w:rPr>
             </w:pPr>
-            <w:bookmarkStart w:id="39" w:name="_GoBack"/>
-            <w:bookmarkEnd w:id="39"/>
             <w:r>
               <w:rPr>
                 <w:rFonts w:ascii="Arial" w:eastAsia="Times New Roman" w:hAnsi="Arial" w:cs="Arial"/>
@@ -14529,17 +13505,6 @@
           <w:lang w:val="es-AR" w:eastAsia="es-AR"/>
         </w:rPr>
       </w:pPr>
-      <w:r>
-        <w:rPr>
-          <w:rFonts w:ascii="Times New Roman" w:eastAsia="Times New Roman" w:hAnsi="Times New Roman" w:cs="Times New Roman"/>
-          <w:sz w:val="24"/>
-          <w:szCs w:val="24"/>
-          <w:lang w:val="es-AR" w:eastAsia="es-AR"/>
-        </w:rPr>
-        <w:pict>
-          <v:rect id="_x0000_i1039" style="width:0;height:1.5pt" o:hralign="center" o:hrstd="t" o:hr="t" fillcolor="#a0a0a0" stroked="f"/>
-        </w:pict>
-      </w:r>
     </w:p>
     <w:p>
       <w:pPr>
@@ -15027,17 +13992,6 @@
           <w:lang w:val="es-AR" w:eastAsia="es-AR"/>
         </w:rPr>
       </w:pPr>
-      <w:r>
-        <w:rPr>
-          <w:rFonts w:ascii="Times New Roman" w:eastAsia="Times New Roman" w:hAnsi="Times New Roman" w:cs="Times New Roman"/>
-          <w:sz w:val="24"/>
-          <w:szCs w:val="24"/>
-          <w:lang w:val="es-AR" w:eastAsia="es-AR"/>
-        </w:rPr>
-        <w:pict>
-          <v:rect id="_x0000_i1040" style="width:0;height:1.5pt" o:hralign="center" o:hrstd="t" o:hr="t" fillcolor="#a0a0a0" stroked="f"/>
-        </w:pict>
-      </w:r>
     </w:p>
     <w:p>
       <w:pPr>
@@ -15525,17 +14479,6 @@
           <w:lang w:val="es-AR" w:eastAsia="es-AR"/>
         </w:rPr>
       </w:pPr>
-      <w:r>
-        <w:rPr>
-          <w:rFonts w:ascii="Times New Roman" w:eastAsia="Times New Roman" w:hAnsi="Times New Roman" w:cs="Times New Roman"/>
-          <w:sz w:val="24"/>
-          <w:szCs w:val="24"/>
-          <w:lang w:val="es-AR" w:eastAsia="es-AR"/>
-        </w:rPr>
-        <w:pict>
-          <v:rect id="_x0000_i1041" style="width:0;height:1.5pt" o:hralign="center" o:hrstd="t" o:hr="t" fillcolor="#a0a0a0" stroked="f"/>
-        </w:pict>
-      </w:r>
     </w:p>
     <w:p>
       <w:pPr>
@@ -16014,29 +14957,6 @@
     </w:tbl>
     <w:p>
       <w:pPr>
-        <w:spacing w:before="0" w:line="240" w:lineRule="auto"/>
-        <w:ind w:left="0" w:firstLine="0"/>
-        <w:rPr>
-          <w:rFonts w:ascii="Times New Roman" w:eastAsia="Times New Roman" w:hAnsi="Times New Roman" w:cs="Times New Roman"/>
-          <w:sz w:val="24"/>
-          <w:szCs w:val="24"/>
-          <w:lang w:val="es-AR" w:eastAsia="es-AR"/>
-        </w:rPr>
-      </w:pPr>
-      <w:r>
-        <w:rPr>
-          <w:rFonts w:ascii="Times New Roman" w:eastAsia="Times New Roman" w:hAnsi="Times New Roman" w:cs="Times New Roman"/>
-          <w:sz w:val="24"/>
-          <w:szCs w:val="24"/>
-          <w:lang w:val="es-AR" w:eastAsia="es-AR"/>
-        </w:rPr>
-        <w:pict>
-          <v:rect id="_x0000_i1042" style="width:0;height:1.5pt" o:hralign="center" o:hrstd="t" o:hr="t" fillcolor="#a0a0a0" stroked="f"/>
-        </w:pict>
-      </w:r>
-    </w:p>
-    <w:p>
-      <w:pPr>
         <w:spacing w:before="280" w:after="80" w:line="240" w:lineRule="auto"/>
         <w:ind w:left="0" w:firstLine="0"/>
         <w:outlineLvl w:val="2"/>
@@ -16216,18 +15136,8 @@
                 <w:color w:val="000000"/>
                 <w:lang w:val="es-AR" w:eastAsia="es-AR"/>
               </w:rPr>
-              <w:t xml:space="preserve">Visualización de Casos de Uso Asignados al </w:t>
-            </w:r>
-            <w:proofErr w:type="spellStart"/>
-            <w:r>
-              <w:rPr>
-                <w:rFonts w:ascii="Arial" w:eastAsia="Times New Roman" w:hAnsi="Arial" w:cs="Arial"/>
-                <w:color w:val="000000"/>
-                <w:lang w:val="es-AR" w:eastAsia="es-AR"/>
-              </w:rPr>
-              <w:t>Tester</w:t>
-            </w:r>
-            <w:proofErr w:type="spellEnd"/>
+              <w:t>Visualización de Casos de Uso Asignados al Tester</w:t>
+            </w:r>
           </w:p>
         </w:tc>
       </w:tr>
@@ -16370,25 +15280,7 @@
                 <w:color w:val="000000"/>
                 <w:lang w:val="es-AR" w:eastAsia="es-AR"/>
               </w:rPr>
-              <w:t xml:space="preserve">El </w:t>
-            </w:r>
-            <w:proofErr w:type="spellStart"/>
-            <w:r>
-              <w:rPr>
-                <w:rFonts w:ascii="Arial" w:eastAsia="Times New Roman" w:hAnsi="Arial" w:cs="Arial"/>
-                <w:color w:val="000000"/>
-                <w:lang w:val="es-AR" w:eastAsia="es-AR"/>
-              </w:rPr>
-              <w:t>Tester</w:t>
-            </w:r>
-            <w:proofErr w:type="spellEnd"/>
-            <w:r>
-              <w:rPr>
-                <w:rFonts w:ascii="Arial" w:eastAsia="Times New Roman" w:hAnsi="Arial" w:cs="Arial"/>
-                <w:color w:val="000000"/>
-                <w:lang w:val="es-AR" w:eastAsia="es-AR"/>
-              </w:rPr>
-              <w:t xml:space="preserve"> solo podrá visualizar los casos de uso a los que ha sido asignado.</w:t>
+              <w:t>El Tester solo podrá visualizar los casos de uso a los que ha sido asignado.</w:t>
             </w:r>
           </w:p>
         </w:tc>
@@ -16460,25 +15352,7 @@
                 <w:color w:val="000000"/>
                 <w:lang w:val="es-AR" w:eastAsia="es-AR"/>
               </w:rPr>
-              <w:t xml:space="preserve">El sistema limitará el acceso del </w:t>
-            </w:r>
-            <w:proofErr w:type="spellStart"/>
-            <w:r>
-              <w:rPr>
-                <w:rFonts w:ascii="Arial" w:eastAsia="Times New Roman" w:hAnsi="Arial" w:cs="Arial"/>
-                <w:color w:val="000000"/>
-                <w:lang w:val="es-AR" w:eastAsia="es-AR"/>
-              </w:rPr>
-              <w:t>Tester</w:t>
-            </w:r>
-            <w:proofErr w:type="spellEnd"/>
-            <w:r>
-              <w:rPr>
-                <w:rFonts w:ascii="Arial" w:eastAsia="Times New Roman" w:hAnsi="Arial" w:cs="Arial"/>
-                <w:color w:val="000000"/>
-                <w:lang w:val="es-AR" w:eastAsia="es-AR"/>
-              </w:rPr>
-              <w:t xml:space="preserve"> a los casos de uso que le han sido específicamente asignados, evitando que vea o modifique otros casos.</w:t>
+              <w:t>El sistema limitará el acceso del Tester a los casos de uso que le han sido específicamente asignados, evitando que vea o modifique otros casos.</w:t>
             </w:r>
           </w:p>
         </w:tc>
@@ -16575,7 +15449,7 @@
           <w:lang w:val="es-AR" w:eastAsia="es-AR"/>
         </w:rPr>
         <w:pict>
-          <v:rect id="_x0000_i1043" style="width:0;height:1.5pt" o:hralign="center" o:hrstd="t" o:hr="t" fillcolor="#a0a0a0" stroked="f"/>
+          <v:rect id="_x0000_i1039" style="width:0;height:1.5pt" o:hralign="center" o:hrstd="t" o:hr="t" fillcolor="#a0a0a0" stroked="f"/>
         </w:pict>
       </w:r>
     </w:p>
@@ -16976,25 +15850,7 @@
                 <w:color w:val="000000"/>
                 <w:lang w:val="es-AR" w:eastAsia="es-AR"/>
               </w:rPr>
-              <w:t xml:space="preserve">Similar al </w:t>
-            </w:r>
-            <w:proofErr w:type="spellStart"/>
-            <w:r>
-              <w:rPr>
-                <w:rFonts w:ascii="Arial" w:eastAsia="Times New Roman" w:hAnsi="Arial" w:cs="Arial"/>
-                <w:color w:val="000000"/>
-                <w:lang w:val="es-AR" w:eastAsia="es-AR"/>
-              </w:rPr>
-              <w:t>Tester</w:t>
-            </w:r>
-            <w:proofErr w:type="spellEnd"/>
-            <w:r>
-              <w:rPr>
-                <w:rFonts w:ascii="Arial" w:eastAsia="Times New Roman" w:hAnsi="Arial" w:cs="Arial"/>
-                <w:color w:val="000000"/>
-                <w:lang w:val="es-AR" w:eastAsia="es-AR"/>
-              </w:rPr>
-              <w:t>, el Desarrollador solo tendrá acceso a los casos de uso asignados. Esto mantendrá la confidencialidad y la segmentación del trabajo.</w:t>
+              <w:t>Similar al Tester, el Desarrollador solo tendrá acceso a los casos de uso asignados. Esto mantendrá la confidencialidad y la segmentación del trabajo.</w:t>
             </w:r>
           </w:p>
         </w:tc>
@@ -17072,29 +15928,6 @@
         </w:tc>
       </w:tr>
     </w:tbl>
-    <w:p>
-      <w:pPr>
-        <w:spacing w:before="0" w:line="240" w:lineRule="auto"/>
-        <w:ind w:left="0" w:firstLine="0"/>
-        <w:rPr>
-          <w:rFonts w:ascii="Times New Roman" w:eastAsia="Times New Roman" w:hAnsi="Times New Roman" w:cs="Times New Roman"/>
-          <w:sz w:val="24"/>
-          <w:szCs w:val="24"/>
-          <w:lang w:val="es-AR" w:eastAsia="es-AR"/>
-        </w:rPr>
-      </w:pPr>
-      <w:r>
-        <w:rPr>
-          <w:rFonts w:ascii="Times New Roman" w:eastAsia="Times New Roman" w:hAnsi="Times New Roman" w:cs="Times New Roman"/>
-          <w:sz w:val="24"/>
-          <w:szCs w:val="24"/>
-          <w:lang w:val="es-AR" w:eastAsia="es-AR"/>
-        </w:rPr>
-        <w:pict>
-          <v:rect id="_x0000_i1044" style="width:0;height:1.5pt" o:hralign="center" o:hrstd="t" o:hr="t" fillcolor="#a0a0a0" stroked="f"/>
-        </w:pict>
-      </w:r>
-    </w:p>
     <w:p>
       <w:pPr>
         <w:spacing w:before="280" w:after="80" w:line="240" w:lineRule="auto"/>
@@ -17169,7 +16002,6 @@
                 <w:color w:val="000000"/>
                 <w:lang w:val="es-AR" w:eastAsia="es-AR"/>
               </w:rPr>
-              <w:lastRenderedPageBreak/>
               <w:t>ID del Requerimiento</w:t>
             </w:r>
           </w:p>
@@ -17421,25 +16253,7 @@
                 <w:color w:val="000000"/>
                 <w:lang w:val="es-AR" w:eastAsia="es-AR"/>
               </w:rPr>
-              <w:t xml:space="preserve">El </w:t>
-            </w:r>
-            <w:proofErr w:type="spellStart"/>
-            <w:r>
-              <w:rPr>
-                <w:rFonts w:ascii="Arial" w:eastAsia="Times New Roman" w:hAnsi="Arial" w:cs="Arial"/>
-                <w:color w:val="000000"/>
-                <w:lang w:val="es-AR" w:eastAsia="es-AR"/>
-              </w:rPr>
-              <w:t>Tester</w:t>
-            </w:r>
-            <w:proofErr w:type="spellEnd"/>
-            <w:r>
-              <w:rPr>
-                <w:rFonts w:ascii="Arial" w:eastAsia="Times New Roman" w:hAnsi="Arial" w:cs="Arial"/>
-                <w:color w:val="000000"/>
-                <w:lang w:val="es-AR" w:eastAsia="es-AR"/>
-              </w:rPr>
-              <w:t xml:space="preserve"> podrá actualizar el resultado de los casos de uso y agregar comentarios.</w:t>
+              <w:t>El Tester podrá actualizar el resultado de los casos de uso y agregar comentarios.</w:t>
             </w:r>
           </w:p>
         </w:tc>
@@ -17511,25 +16325,7 @@
                 <w:color w:val="000000"/>
                 <w:lang w:val="es-AR" w:eastAsia="es-AR"/>
               </w:rPr>
-              <w:t xml:space="preserve">El sistema permitirá que los </w:t>
-            </w:r>
-            <w:proofErr w:type="spellStart"/>
-            <w:r>
-              <w:rPr>
-                <w:rFonts w:ascii="Arial" w:eastAsia="Times New Roman" w:hAnsi="Arial" w:cs="Arial"/>
-                <w:color w:val="000000"/>
-                <w:lang w:val="es-AR" w:eastAsia="es-AR"/>
-              </w:rPr>
-              <w:t>Testers</w:t>
-            </w:r>
-            <w:proofErr w:type="spellEnd"/>
-            <w:r>
-              <w:rPr>
-                <w:rFonts w:ascii="Arial" w:eastAsia="Times New Roman" w:hAnsi="Arial" w:cs="Arial"/>
-                <w:color w:val="000000"/>
-                <w:lang w:val="es-AR" w:eastAsia="es-AR"/>
-              </w:rPr>
-              <w:t xml:space="preserve"> actualicen el estado de los casos de uso, proporcionando resultados y comentarios sobre las pruebas ejecutadas.</w:t>
+              <w:t>El sistema permitirá que los Testers actualicen el estado de los casos de uso, proporcionando resultados y comentarios sobre las pruebas ejecutadas.</w:t>
             </w:r>
           </w:p>
         </w:tc>
@@ -17618,17 +16414,6 @@
           <w:lang w:val="es-AR" w:eastAsia="es-AR"/>
         </w:rPr>
       </w:pPr>
-      <w:r>
-        <w:rPr>
-          <w:rFonts w:ascii="Times New Roman" w:eastAsia="Times New Roman" w:hAnsi="Times New Roman" w:cs="Times New Roman"/>
-          <w:sz w:val="24"/>
-          <w:szCs w:val="24"/>
-          <w:lang w:val="es-AR" w:eastAsia="es-AR"/>
-        </w:rPr>
-        <w:pict>
-          <v:rect id="_x0000_i1045" style="width:0;height:1.5pt" o:hralign="center" o:hrstd="t" o:hr="t" fillcolor="#a0a0a0" stroked="f"/>
-        </w:pict>
-      </w:r>
     </w:p>
     <w:p>
       <w:pPr>
@@ -17704,6 +16489,7 @@
                 <w:color w:val="000000"/>
                 <w:lang w:val="es-AR" w:eastAsia="es-AR"/>
               </w:rPr>
+              <w:lastRenderedPageBreak/>
               <w:t>ID del Requerimiento</w:t>
             </w:r>
           </w:p>
@@ -18105,29 +16891,6 @@
         </w:tc>
       </w:tr>
     </w:tbl>
-    <w:p>
-      <w:pPr>
-        <w:spacing w:before="0" w:line="240" w:lineRule="auto"/>
-        <w:ind w:left="0" w:firstLine="0"/>
-        <w:rPr>
-          <w:rFonts w:ascii="Times New Roman" w:eastAsia="Times New Roman" w:hAnsi="Times New Roman" w:cs="Times New Roman"/>
-          <w:sz w:val="24"/>
-          <w:szCs w:val="24"/>
-          <w:lang w:val="es-AR" w:eastAsia="es-AR"/>
-        </w:rPr>
-      </w:pPr>
-      <w:r>
-        <w:rPr>
-          <w:rFonts w:ascii="Times New Roman" w:eastAsia="Times New Roman" w:hAnsi="Times New Roman" w:cs="Times New Roman"/>
-          <w:sz w:val="24"/>
-          <w:szCs w:val="24"/>
-          <w:lang w:val="es-AR" w:eastAsia="es-AR"/>
-        </w:rPr>
-        <w:pict>
-          <v:rect id="_x0000_i1046" style="width:0;height:1.5pt" o:hralign="center" o:hrstd="t" o:hr="t" fillcolor="#a0a0a0" stroked="f"/>
-        </w:pict>
-      </w:r>
-    </w:p>
     <w:p>
       <w:pPr>
         <w:spacing w:before="280" w:after="80" w:line="240" w:lineRule="auto"/>
@@ -18202,7 +16965,6 @@
                 <w:color w:val="000000"/>
                 <w:lang w:val="es-AR" w:eastAsia="es-AR"/>
               </w:rPr>
-              <w:lastRenderedPageBreak/>
               <w:t>ID del Requerimiento</w:t>
             </w:r>
           </w:p>
@@ -18604,29 +17366,6 @@
         </w:tc>
       </w:tr>
     </w:tbl>
-    <w:p>
-      <w:pPr>
-        <w:spacing w:before="0" w:line="240" w:lineRule="auto"/>
-        <w:ind w:left="0" w:firstLine="0"/>
-        <w:rPr>
-          <w:rFonts w:ascii="Times New Roman" w:eastAsia="Times New Roman" w:hAnsi="Times New Roman" w:cs="Times New Roman"/>
-          <w:sz w:val="24"/>
-          <w:szCs w:val="24"/>
-          <w:lang w:val="es-AR" w:eastAsia="es-AR"/>
-        </w:rPr>
-      </w:pPr>
-      <w:r>
-        <w:rPr>
-          <w:rFonts w:ascii="Times New Roman" w:eastAsia="Times New Roman" w:hAnsi="Times New Roman" w:cs="Times New Roman"/>
-          <w:sz w:val="24"/>
-          <w:szCs w:val="24"/>
-          <w:lang w:val="es-AR" w:eastAsia="es-AR"/>
-        </w:rPr>
-        <w:pict>
-          <v:rect id="_x0000_i1047" style="width:0;height:1.5pt" o:hralign="center" o:hrstd="t" o:hr="t" fillcolor="#a0a0a0" stroked="f"/>
-        </w:pict>
-      </w:r>
-    </w:p>
     <w:p>
       <w:pPr>
         <w:spacing w:before="280" w:after="80" w:line="240" w:lineRule="auto"/>
@@ -18701,6 +17440,7 @@
                 <w:color w:val="000000"/>
                 <w:lang w:val="es-AR" w:eastAsia="es-AR"/>
               </w:rPr>
+              <w:lastRenderedPageBreak/>
               <w:t>ID del Requerimiento</w:t>
             </w:r>
           </w:p>
@@ -19113,17 +17853,6 @@
           <w:lang w:val="es-AR" w:eastAsia="es-AR"/>
         </w:rPr>
       </w:pPr>
-      <w:r>
-        <w:rPr>
-          <w:rFonts w:ascii="Times New Roman" w:eastAsia="Times New Roman" w:hAnsi="Times New Roman" w:cs="Times New Roman"/>
-          <w:sz w:val="24"/>
-          <w:szCs w:val="24"/>
-          <w:lang w:val="es-AR" w:eastAsia="es-AR"/>
-        </w:rPr>
-        <w:pict>
-          <v:rect id="_x0000_i1048" style="width:0;height:1.5pt" o:hralign="center" o:hrstd="t" o:hr="t" fillcolor="#a0a0a0" stroked="f"/>
-        </w:pict>
-      </w:r>
     </w:p>
     <w:p>
       <w:pPr>
@@ -19199,7 +17928,6 @@
                 <w:color w:val="000000"/>
                 <w:lang w:val="es-AR" w:eastAsia="es-AR"/>
               </w:rPr>
-              <w:lastRenderedPageBreak/>
               <w:t>ID del Requerimiento</w:t>
             </w:r>
           </w:p>
@@ -19612,17 +18340,6 @@
           <w:lang w:val="es-AR" w:eastAsia="es-AR"/>
         </w:rPr>
       </w:pPr>
-      <w:r>
-        <w:rPr>
-          <w:rFonts w:ascii="Times New Roman" w:eastAsia="Times New Roman" w:hAnsi="Times New Roman" w:cs="Times New Roman"/>
-          <w:sz w:val="24"/>
-          <w:szCs w:val="24"/>
-          <w:lang w:val="es-AR" w:eastAsia="es-AR"/>
-        </w:rPr>
-        <w:pict>
-          <v:rect id="_x0000_i1049" style="width:0;height:1.5pt" o:hralign="center" o:hrstd="t" o:hr="t" fillcolor="#a0a0a0" stroked="f"/>
-        </w:pict>
-      </w:r>
     </w:p>
     <w:p>
       <w:pPr>
@@ -19698,6 +18415,7 @@
                 <w:color w:val="000000"/>
                 <w:lang w:val="es-AR" w:eastAsia="es-AR"/>
               </w:rPr>
+              <w:lastRenderedPageBreak/>
               <w:t>ID del Requerimiento</w:t>
             </w:r>
           </w:p>
@@ -19949,25 +18667,7 @@
                 <w:color w:val="000000"/>
                 <w:lang w:val="es-AR" w:eastAsia="es-AR"/>
               </w:rPr>
-              <w:t xml:space="preserve">Los casos de uso que se tendrán en cuenta para el cálculo de aprobación serán aquellos que fueron asignados a un </w:t>
-            </w:r>
-            <w:proofErr w:type="spellStart"/>
-            <w:r>
-              <w:rPr>
-                <w:rFonts w:ascii="Arial" w:eastAsia="Times New Roman" w:hAnsi="Arial" w:cs="Arial"/>
-                <w:color w:val="000000"/>
-                <w:lang w:val="es-AR" w:eastAsia="es-AR"/>
-              </w:rPr>
-              <w:t>Tester</w:t>
-            </w:r>
-            <w:proofErr w:type="spellEnd"/>
-            <w:r>
-              <w:rPr>
-                <w:rFonts w:ascii="Arial" w:eastAsia="Times New Roman" w:hAnsi="Arial" w:cs="Arial"/>
-                <w:color w:val="000000"/>
-                <w:lang w:val="es-AR" w:eastAsia="es-AR"/>
-              </w:rPr>
-              <w:t>.</w:t>
+              <w:t>Los casos de uso que se tendrán en cuenta para el cálculo de aprobación serán aquellos que fueron asignados a un Tester.</w:t>
             </w:r>
           </w:p>
         </w:tc>
@@ -20039,25 +18739,7 @@
                 <w:color w:val="000000"/>
                 <w:lang w:val="es-AR" w:eastAsia="es-AR"/>
               </w:rPr>
-              <w:t xml:space="preserve">Solo los casos de uso que han sido asignados a un </w:t>
-            </w:r>
-            <w:proofErr w:type="spellStart"/>
-            <w:r>
-              <w:rPr>
-                <w:rFonts w:ascii="Arial" w:eastAsia="Times New Roman" w:hAnsi="Arial" w:cs="Arial"/>
-                <w:color w:val="000000"/>
-                <w:lang w:val="es-AR" w:eastAsia="es-AR"/>
-              </w:rPr>
-              <w:t>Tester</w:t>
-            </w:r>
-            <w:proofErr w:type="spellEnd"/>
-            <w:r>
-              <w:rPr>
-                <w:rFonts w:ascii="Arial" w:eastAsia="Times New Roman" w:hAnsi="Arial" w:cs="Arial"/>
-                <w:color w:val="000000"/>
-                <w:lang w:val="es-AR" w:eastAsia="es-AR"/>
-              </w:rPr>
-              <w:t xml:space="preserve"> serán considerados para el cálculo del porcentaje de aprobación del proyecto.</w:t>
+              <w:t>Solo los casos de uso que han sido asignados a un Tester serán considerados para el cálculo del porcentaje de aprobación del proyecto.</w:t>
             </w:r>
           </w:p>
         </w:tc>
@@ -20146,17 +18828,6 @@
           <w:lang w:val="es-AR" w:eastAsia="es-AR"/>
         </w:rPr>
       </w:pPr>
-      <w:r>
-        <w:rPr>
-          <w:rFonts w:ascii="Times New Roman" w:eastAsia="Times New Roman" w:hAnsi="Times New Roman" w:cs="Times New Roman"/>
-          <w:sz w:val="24"/>
-          <w:szCs w:val="24"/>
-          <w:lang w:val="es-AR" w:eastAsia="es-AR"/>
-        </w:rPr>
-        <w:pict>
-          <v:rect id="_x0000_i1050" style="width:0;height:1.5pt" o:hralign="center" o:hrstd="t" o:hr="t" fillcolor="#a0a0a0" stroked="f"/>
-        </w:pict>
-      </w:r>
     </w:p>
     <w:p>
       <w:pPr>
@@ -20168,8 +18839,8 @@
     </w:p>
     <w:tbl>
       <w:tblPr>
-        <w:tblW w:w="8080" w:type="dxa"/>
-        <w:tblInd w:w="279" w:type="dxa"/>
+        <w:tblW w:w="7938" w:type="dxa"/>
+        <w:tblInd w:w="-5" w:type="dxa"/>
         <w:tblBorders>
           <w:top w:val="single" w:sz="4" w:space="0" w:color="auto"/>
           <w:left w:val="single" w:sz="4" w:space="0" w:color="auto"/>
@@ -20188,7 +18859,7 @@
       </w:tblPr>
       <w:tblGrid>
         <w:gridCol w:w="1921"/>
-        <w:gridCol w:w="6159"/>
+        <w:gridCol w:w="6017"/>
       </w:tblGrid>
       <w:tr>
         <w:trPr>
@@ -20232,7 +18903,7 @@
         </w:tc>
         <w:tc>
           <w:tcPr>
-            <w:tcW w:w="6159" w:type="dxa"/>
+            <w:tcW w:w="6017" w:type="dxa"/>
             <w:tcMar>
               <w:top w:w="100" w:type="dxa"/>
               <w:left w:w="100" w:type="dxa"/>
@@ -20307,7 +18978,7 @@
         </w:tc>
         <w:tc>
           <w:tcPr>
-            <w:tcW w:w="6159" w:type="dxa"/>
+            <w:tcW w:w="6017" w:type="dxa"/>
             <w:tcMar>
               <w:top w:w="100" w:type="dxa"/>
               <w:left w:w="100" w:type="dxa"/>
@@ -20379,7 +19050,7 @@
         </w:tc>
         <w:tc>
           <w:tcPr>
-            <w:tcW w:w="6159" w:type="dxa"/>
+            <w:tcW w:w="6017" w:type="dxa"/>
             <w:tcMar>
               <w:top w:w="100" w:type="dxa"/>
               <w:left w:w="100" w:type="dxa"/>
@@ -20451,7 +19122,7 @@
         </w:tc>
         <w:tc>
           <w:tcPr>
-            <w:tcW w:w="6159" w:type="dxa"/>
+            <w:tcW w:w="6017" w:type="dxa"/>
             <w:tcMar>
               <w:top w:w="100" w:type="dxa"/>
               <w:left w:w="100" w:type="dxa"/>
@@ -20523,7 +19194,7 @@
         </w:tc>
         <w:tc>
           <w:tcPr>
-            <w:tcW w:w="6159" w:type="dxa"/>
+            <w:tcW w:w="6017" w:type="dxa"/>
             <w:tcMar>
               <w:top w:w="100" w:type="dxa"/>
               <w:left w:w="100" w:type="dxa"/>
@@ -20595,7 +19266,7 @@
         </w:tc>
         <w:tc>
           <w:tcPr>
-            <w:tcW w:w="6159" w:type="dxa"/>
+            <w:tcW w:w="6017" w:type="dxa"/>
             <w:tcMar>
               <w:top w:w="100" w:type="dxa"/>
               <w:left w:w="100" w:type="dxa"/>
@@ -20659,30 +19330,18 @@
     </w:p>
     <w:p>
       <w:pPr>
-        <w:pStyle w:val="PSI-Comentario"/>
+        <w:pStyle w:val="PSI-Normal"/>
       </w:pPr>
       <w:r>
         <w:t>En este documento, se abordarán los requerimientos no funcionales del sistema, los cuales son cruciales para definir las características que pueden influir en el desempeño y las limitaciones del producto. Los requerimientos no funcionales se centran en aspectos que van más allá de las funcionalidades básicas del sistema y que impactan su rendimiento general, fiabilidad y usabilidad.</w:t>
       </w:r>
       <w:r>
-        <w:t xml:space="preserve"> En el caso de </w:t>
-      </w:r>
-      <w:proofErr w:type="spellStart"/>
-      <w:r>
-        <w:t>Testify</w:t>
-      </w:r>
-      <w:proofErr w:type="spellEnd"/>
-      <w:r>
-        <w:t>, se identifican los siguientes:</w:t>
+        <w:t xml:space="preserve"> En el caso de Testify, se identifican los siguientes:</w:t>
       </w:r>
     </w:p>
     <w:p>
       <w:pPr>
-        <w:pStyle w:val="PSI-Comentario"/>
-        <w:numPr>
-          <w:ilvl w:val="0"/>
-          <w:numId w:val="15"/>
-        </w:numPr>
+        <w:pStyle w:val="PSI-Normal"/>
       </w:pPr>
       <w:r>
         <w:t>RNF01: El sistema debe pensarse solamente para ser utilizado en computadoras de escritorio o notebooks, no deben considerarse la adaptación a otros dispositivos.</w:t>
@@ -20690,11 +19349,7 @@
     </w:p>
     <w:p>
       <w:pPr>
-        <w:pStyle w:val="PSI-Comentario"/>
-        <w:numPr>
-          <w:ilvl w:val="0"/>
-          <w:numId w:val="15"/>
-        </w:numPr>
+        <w:pStyle w:val="PSI-Normal"/>
       </w:pPr>
       <w:r>
         <w:t>RNF02: El acceso al sistema debe ser vía Web y online.</w:t>
@@ -20727,30 +19382,10 @@
         <w:t xml:space="preserve"> [</w:t>
       </w:r>
       <w:r>
-        <w:t xml:space="preserve">En este apartado se debe incluir la lista de todos los requerimientos que afecten la usabilidad. Esto debe incluir: el tiempo que se tomará un usuario en aprender a utilizar el sistema y se podría </w:t>
-      </w:r>
-      <w:proofErr w:type="gramStart"/>
-      <w:r>
-        <w:t>explicar  por</w:t>
-      </w:r>
-      <w:proofErr w:type="gramEnd"/>
-      <w:r>
-        <w:t xml:space="preserve"> qué debe ser rápido el aprendizaje, los tiempos </w:t>
+        <w:t>En este apartado se debe incluir la lista de todos los requerimientos que afecten la usabilidad. Esto debe incluir: el tiempo que se tomará un usuario en aprender a utilizar el sistema y se podría explicar  por qué debe ser rápido el aprendizaje, los tiempos medibles de tarea para las tareas típicas y losrequerimiento</w:t>
       </w:r>
       <w:r>
-        <w:lastRenderedPageBreak/>
-        <w:t xml:space="preserve">medibles de tarea para las tareas típicas y </w:t>
-      </w:r>
-      <w:proofErr w:type="spellStart"/>
-      <w:r>
-        <w:t>losrequerimiento</w:t>
-      </w:r>
-      <w:r>
-        <w:t>s</w:t>
-      </w:r>
-      <w:proofErr w:type="spellEnd"/>
-      <w:r>
-        <w:t xml:space="preserve"> para concordar con estándares</w:t>
+        <w:t>s para concordar con estándares</w:t>
       </w:r>
       <w:r>
         <w:t>.</w:t>
@@ -20786,23 +19421,7 @@
         <w:t xml:space="preserve"> [</w:t>
       </w:r>
       <w:r>
-        <w:t xml:space="preserve">Aquí se deben detallar los requerimientos de confiabilidad del sistema. Describa las </w:t>
-      </w:r>
-      <w:proofErr w:type="spellStart"/>
-      <w:r>
-        <w:t>característicasde</w:t>
-      </w:r>
-      <w:proofErr w:type="spellEnd"/>
-      <w:r>
-        <w:t xml:space="preserve"> confiabilidad </w:t>
-      </w:r>
-      <w:proofErr w:type="gramStart"/>
-      <w:r>
-        <w:t>explicando  la</w:t>
-      </w:r>
-      <w:proofErr w:type="gramEnd"/>
-      <w:r>
-        <w:t xml:space="preserve"> posibilidad del  sistema de  realizar   la</w:t>
+        <w:t>Aquí se deben detallar los requerimientos de confiabilidad del sistema. Describa las característicasde confiabilidad explicando  la posibilidad del  sistema de  realizar   la</w:t>
       </w:r>
       <w:r>
         <w:t xml:space="preserve">s  funciones para  las que  fue </w:t>
@@ -20846,29 +19465,8 @@
       <w:r>
         <w:t>[</w:t>
       </w:r>
-      <w:proofErr w:type="gramStart"/>
       <w:r>
-        <w:t>Aquí  se</w:t>
-      </w:r>
-      <w:proofErr w:type="gramEnd"/>
-      <w:r>
-        <w:t xml:space="preserve"> deben detallar  los requerimientos de seguridad del  sistema.  </w:t>
-      </w:r>
-      <w:proofErr w:type="gramStart"/>
-      <w:r>
-        <w:t>Esto  incluye</w:t>
-      </w:r>
-      <w:proofErr w:type="gramEnd"/>
-      <w:r>
-        <w:t xml:space="preserve"> si el  acceso </w:t>
-      </w:r>
-      <w:proofErr w:type="spellStart"/>
-      <w:r>
-        <w:t>alsistema</w:t>
-      </w:r>
-      <w:proofErr w:type="spellEnd"/>
-      <w:r>
-        <w:t xml:space="preserve">   será   controlado   con   nombres   de   usuario   y   contraseñas,   q</w:t>
+        <w:t>Aquí  se deben detallar  los requerimientos de seguridad del  sistema.  Esto  incluye si el  acceso alsistema   será   controlado   con   nombres   de   usuario   y   contraseñas,   q</w:t>
       </w:r>
       <w:r>
         <w:t xml:space="preserve">ue   solo   los   usuarios   con </w:t>
@@ -20896,6 +19494,7 @@
       <w:bookmarkStart w:id="53" w:name="_Toc235009566"/>
       <w:bookmarkStart w:id="54" w:name="_Toc257629761"/>
       <w:r>
+        <w:lastRenderedPageBreak/>
         <w:t>Eficiencia</w:t>
       </w:r>
       <w:bookmarkEnd w:id="52"/>
@@ -20910,29 +19509,13 @@
         <w:t>[</w:t>
       </w:r>
       <w:r>
-        <w:t xml:space="preserve">En </w:t>
-      </w:r>
-      <w:proofErr w:type="gramStart"/>
-      <w:r>
-        <w:t>este  apartado</w:t>
-      </w:r>
-      <w:proofErr w:type="gramEnd"/>
-      <w:r>
-        <w:t xml:space="preserve">  se debe ver   reflejado  las características  de ef</w:t>
+        <w:t>En este  apartado  se debe ver   reflejado  las características  de ef</w:t>
       </w:r>
       <w:r>
         <w:t xml:space="preserve">iciencia del  sistema.  Se debe </w:t>
       </w:r>
       <w:r>
-        <w:t>especificar: el tiempo de respuesta para una transacción (promedio), capacidad (número de clientes y   transacciones</w:t>
-      </w:r>
-      <w:proofErr w:type="gramStart"/>
-      <w:r>
-        <w:t xml:space="preserve">),   </w:t>
-      </w:r>
-      <w:proofErr w:type="gramEnd"/>
-      <w:r>
-        <w:t xml:space="preserve">rendimiento   del   procesamiento   (Ej.   </w:t>
+        <w:t xml:space="preserve">especificar: el tiempo de respuesta para una transacción (promedio), capacidad (número de clientes y   transacciones),   rendimiento   del   procesamiento   (Ej.   </w:t>
       </w:r>
       <w:r>
         <w:t>Transacciones</w:t>
@@ -20941,15 +19524,7 @@
         <w:t xml:space="preserve">   po</w:t>
       </w:r>
       <w:r>
-        <w:t xml:space="preserve">r   </w:t>
-      </w:r>
-      <w:proofErr w:type="gramStart"/>
-      <w:r>
-        <w:t xml:space="preserve">segundo)   </w:t>
-      </w:r>
-      <w:proofErr w:type="gramEnd"/>
-      <w:r>
-        <w:t xml:space="preserve">y   cuando   el </w:t>
+        <w:t xml:space="preserve">r   segundo)   y   cuando   el </w:t>
       </w:r>
       <w:r>
         <w:t>sistema se ha degradado cuál es el modo aceptable de operación. ]</w:t>
@@ -21012,19 +19587,7 @@
         <w:pStyle w:val="PSI-Comentario"/>
       </w:pPr>
       <w:r>
-        <w:t xml:space="preserve"> [Esta sección describe las interfaces de usuario que se deben implementar. Incluye las características lógicas de cada interface entre el producto de software y el usuario que son necesarias para lograr los requerimientos del software, por ejemplo, formatos de pantalla, contenido de reportes y menús, o disponibilidad de teclas de función. </w:t>
-      </w:r>
-      <w:proofErr w:type="gramStart"/>
-      <w:r>
-        <w:t>Además</w:t>
-      </w:r>
-      <w:proofErr w:type="gramEnd"/>
-      <w:r>
-        <w:t xml:space="preserve"> incluye aspectos para optimizar la interface, que puede ser una lista de cómo debe </w:t>
-      </w:r>
-      <w:r>
-        <w:lastRenderedPageBreak/>
-        <w:t>aparecer el sistema al usuario o como no debe aparecer, por ejemplo, que aparezcan mensajes de error cortos o largos.]</w:t>
+        <w:t xml:space="preserve"> [Esta sección describe las interfaces de usuario que se deben implementar. Incluye las características lógicas de cada interface entre el producto de software y el usuario que son necesarias para lograr los requerimientos del software, por ejemplo, formatos de pantalla, contenido de reportes y menús, o disponibilidad de teclas de función. Además incluye aspectos para optimizar la interface, que puede ser una lista de cómo debe aparecer el sistema al usuario o como no debe aparecer, por ejemplo, que aparezcan mensajes de error cortos o largos.]</w:t>
       </w:r>
     </w:p>
     <w:p>
@@ -21057,23 +19620,7 @@
         <w:t>En esta sección se deben</w:t>
       </w:r>
       <w:r>
-        <w:t xml:space="preserve"> </w:t>
-      </w:r>
-      <w:proofErr w:type="gramStart"/>
-      <w:r>
-        <w:t>describir  las</w:t>
-      </w:r>
-      <w:proofErr w:type="gramEnd"/>
-      <w:r>
-        <w:t xml:space="preserve">  interfaces de software hacia otros componentes del  sistema. </w:t>
-      </w:r>
-      <w:proofErr w:type="spellStart"/>
-      <w:r>
-        <w:t>Puedenser</w:t>
-      </w:r>
-      <w:proofErr w:type="spellEnd"/>
-      <w:r>
-        <w:t>: componentes comprados, reutilizados</w:t>
+        <w:t xml:space="preserve"> describir  las  interfaces de software hacia otros componentes del  sistema. Puedenser: componentes comprados, reutilizados</w:t>
       </w:r>
       <w:r>
         <w:t xml:space="preserve">, etc. </w:t>
@@ -21084,16 +19631,11 @@
         <w:pStyle w:val="PSI-Comentario"/>
       </w:pPr>
       <w:r>
-        <w:t>Para cada interface se debe indicar: propósito de la interface con el producto de software</w:t>
-      </w:r>
-      <w:proofErr w:type="gramStart"/>
-      <w:r>
-        <w:t xml:space="preserve">. </w:t>
+        <w:t xml:space="preserve">Para cada interface se debe indicar: propósito de la interface con el producto de software. </w:t>
       </w:r>
       <w:r>
         <w:t>]</w:t>
       </w:r>
-      <w:proofErr w:type="gramEnd"/>
     </w:p>
     <w:p>
       <w:pPr>
@@ -21168,6 +19710,7 @@
       <w:bookmarkStart w:id="68" w:name="_Toc235009571"/>
       <w:bookmarkStart w:id="69" w:name="_Toc257629766"/>
       <w:r>
+        <w:lastRenderedPageBreak/>
         <w:t>Interfaces de Comunicaciones</w:t>
       </w:r>
       <w:bookmarkEnd w:id="67"/>
@@ -21244,23 +19787,10 @@
         <w:t>, requerimientos de proceso d</w:t>
       </w:r>
       <w:r>
-        <w:t xml:space="preserve">e </w:t>
+        <w:t xml:space="preserve">e software,  herramientas </w:t>
       </w:r>
-      <w:proofErr w:type="gramStart"/>
       <w:r>
-        <w:t>software,  herramientas</w:t>
-      </w:r>
-      <w:proofErr w:type="gramEnd"/>
-      <w:r>
-        <w:t xml:space="preserve"> </w:t>
-      </w:r>
-      <w:proofErr w:type="spellStart"/>
-      <w:r>
-        <w:t>dedesarrollo</w:t>
-      </w:r>
-      <w:proofErr w:type="spellEnd"/>
-      <w:r>
-        <w:t xml:space="preserve">, </w:t>
+        <w:t xml:space="preserve">dedesarrollo, </w:t>
       </w:r>
       <w:r>
         <w:t xml:space="preserve">limitaciones de hardware, librerías, </w:t>
@@ -21317,17 +19847,11 @@
       <w:bookmarkStart w:id="79" w:name="_Toc235009574"/>
       <w:bookmarkStart w:id="80" w:name="_Toc257629769"/>
       <w:r>
-        <w:lastRenderedPageBreak/>
-        <w:t xml:space="preserve">Requerimientos </w:t>
-      </w:r>
-      <w:proofErr w:type="gramStart"/>
-      <w:r>
-        <w:t>de  Documentación</w:t>
+        <w:t>Requerimientos de  Documentación</w:t>
       </w:r>
       <w:bookmarkEnd w:id="78"/>
       <w:bookmarkEnd w:id="79"/>
       <w:bookmarkEnd w:id="80"/>
-      <w:proofErr w:type="gramEnd"/>
     </w:p>
     <w:p>
       <w:pPr>
@@ -21336,16 +19860,11 @@
       <w:bookmarkStart w:id="81" w:name="_Toc235007289"/>
       <w:bookmarkStart w:id="82" w:name="_Toc235009575"/>
       <w:bookmarkStart w:id="83" w:name="_Toc257629770"/>
-      <w:proofErr w:type="gramStart"/>
       <w:r>
         <w:t xml:space="preserve">Manual </w:t>
       </w:r>
       <w:r>
-        <w:t xml:space="preserve"> de</w:t>
-      </w:r>
-      <w:proofErr w:type="gramEnd"/>
-      <w:r>
-        <w:t xml:space="preserve"> Usuario</w:t>
+        <w:t xml:space="preserve"> de Usuario</w:t>
       </w:r>
       <w:bookmarkEnd w:id="81"/>
       <w:bookmarkEnd w:id="82"/>
@@ -21424,15 +19943,7 @@
         <w:t xml:space="preserve">En esta sección </w:t>
       </w:r>
       <w:r>
-        <w:t xml:space="preserve">se debe </w:t>
-      </w:r>
-      <w:proofErr w:type="gramStart"/>
-      <w:r>
-        <w:t>indicar  si</w:t>
-      </w:r>
-      <w:proofErr w:type="gramEnd"/>
-      <w:r>
-        <w:t xml:space="preserve"> el sistema </w:t>
+        <w:t xml:space="preserve">se debe indicar  si el sistema </w:t>
       </w:r>
       <w:r>
         <w:t>inclu</w:t>
@@ -21458,18 +19969,10 @@
       <w:bookmarkStart w:id="89" w:name="_Toc235009577"/>
       <w:bookmarkStart w:id="90" w:name="_Toc257629772"/>
       <w:r>
-        <w:t xml:space="preserve">Guías de </w:t>
-      </w:r>
-      <w:proofErr w:type="gramStart"/>
-      <w:r>
-        <w:t>instalación</w:t>
+        <w:t>Guías de instalación</w:t>
       </w:r>
       <w:r>
-        <w:t xml:space="preserve">  y</w:t>
-      </w:r>
-      <w:proofErr w:type="gramEnd"/>
-      <w:r>
-        <w:t xml:space="preserve"> </w:t>
+        <w:t xml:space="preserve">  y </w:t>
       </w:r>
       <w:bookmarkEnd w:id="87"/>
       <w:bookmarkEnd w:id="88"/>
@@ -21549,15 +20052,7 @@
         <w:t>[</w:t>
       </w:r>
       <w:r>
-        <w:t xml:space="preserve">En este apartado se debe </w:t>
-      </w:r>
-      <w:proofErr w:type="gramStart"/>
-      <w:r>
-        <w:t>describir  por</w:t>
-      </w:r>
-      <w:proofErr w:type="gramEnd"/>
-      <w:r>
-        <w:t xml:space="preserve">  referencia cualquier  estánd</w:t>
+        <w:t>En este apartado se debe describir  por  referencia cualquier  estánd</w:t>
       </w:r>
       <w:r>
         <w:t xml:space="preserve">ar  aplicable y  las secciones </w:t>
@@ -21597,7 +20092,6 @@
         <w:pStyle w:val="PSI-Comentario"/>
       </w:pPr>
       <w:r>
-        <w:lastRenderedPageBreak/>
         <w:t>•</w:t>
       </w:r>
       <w:r>
@@ -21686,7 +20180,7 @@
     <w:r>
       <w:rPr>
         <w:noProof/>
-        <w:lang w:val="es-AR" w:eastAsia="es-AR"/>
+        <w:lang w:val="en-US"/>
       </w:rPr>
       <mc:AlternateContent>
         <mc:Choice Requires="wps">
@@ -21768,6 +20262,7 @@
         <w:dataBinding w:prefixMappings="xmlns:ns0='http://schemas.openxmlformats.org/officeDocument/2006/extended-properties' " w:xpath="/ns0:Properties[1]/ns0:Company[1]" w:storeItemID="{6668398D-A668-4E3E-A5EB-62B293D839F1}"/>
         <w:text/>
       </w:sdtPr>
+      <w:sdtEndPr/>
       <w:sdtContent>
         <w:r>
           <w:t>OSLO</w:t>
@@ -21777,7 +20272,7 @@
     <w:r>
       <w:rPr>
         <w:noProof/>
-        <w:lang w:val="es-AR" w:eastAsia="es-AR"/>
+        <w:lang w:val="en-US"/>
       </w:rPr>
       <mc:AlternateContent>
         <mc:Choice Requires="wps">
@@ -21861,6 +20356,7 @@
           <w:docPartUnique/>
         </w:docPartObj>
       </w:sdtPr>
+      <w:sdtEndPr/>
       <w:sdtContent>
         <w:r>
           <w:tab/>
@@ -21903,7 +20399,7 @@
             <w:rFonts w:asciiTheme="majorHAnsi" w:hAnsiTheme="majorHAnsi" w:cstheme="majorHAnsi"/>
             <w:noProof/>
           </w:rPr>
-          <w:t>22</w:t>
+          <w:t>21</w:t>
         </w:r>
         <w:r>
           <w:rPr>
@@ -21953,7 +20449,7 @@
     <w:r>
       <w:rPr>
         <w:noProof/>
-        <w:lang w:val="es-AR" w:eastAsia="es-AR"/>
+        <w:lang w:val="en-US"/>
       </w:rPr>
       <mc:AlternateContent>
         <mc:Choice Requires="wps">
@@ -22087,7 +20583,7 @@
       <w:rPr>
         <w:rFonts w:asciiTheme="majorHAnsi" w:eastAsiaTheme="majorEastAsia" w:hAnsiTheme="majorHAnsi" w:cstheme="majorBidi"/>
         <w:noProof/>
-        <w:lang w:val="es-AR" w:eastAsia="es-AR"/>
+        <w:lang w:val="en-US"/>
       </w:rPr>
       <w:drawing>
         <wp:anchor distT="0" distB="0" distL="114300" distR="114300" simplePos="0" relativeHeight="251664384" behindDoc="0" locked="0" layoutInCell="1" allowOverlap="1">
@@ -22161,6 +20657,7 @@
         <w:dataBinding w:prefixMappings="xmlns:ns0='http://schemas.openxmlformats.org/package/2006/metadata/core-properties' xmlns:ns1='http://purl.org/dc/elements/1.1/'" w:xpath="/ns0:coreProperties[1]/ns1:title[1]" w:storeItemID="{6C3C8BC8-F283-45AE-878A-BAB7291924A1}"/>
         <w:text/>
       </w:sdtPr>
+      <w:sdtEndPr/>
       <w:sdtContent>
         <w:r>
           <w:rPr>
@@ -22197,7 +20694,7 @@
         <w:rFonts w:asciiTheme="majorHAnsi" w:eastAsiaTheme="majorEastAsia" w:hAnsiTheme="majorHAnsi" w:cstheme="majorBidi"/>
         <w:noProof/>
         <w:szCs w:val="36"/>
-        <w:lang w:val="es-AR" w:eastAsia="es-AR"/>
+        <w:lang w:val="en-US"/>
       </w:rPr>
       <mc:AlternateContent>
         <mc:Choice Requires="wps">
@@ -22277,7 +20774,7 @@
         <w:rFonts w:asciiTheme="majorHAnsi" w:eastAsiaTheme="majorEastAsia" w:hAnsiTheme="majorHAnsi" w:cstheme="majorBidi"/>
         <w:noProof/>
         <w:szCs w:val="36"/>
-        <w:lang w:val="es-AR" w:eastAsia="es-AR"/>
+        <w:lang w:val="en-US"/>
       </w:rPr>
       <w:drawing>
         <wp:anchor distT="0" distB="0" distL="114300" distR="114300" simplePos="0" relativeHeight="251660288" behindDoc="0" locked="0" layoutInCell="1" allowOverlap="1">
@@ -22328,7 +20825,7 @@
         <w:rFonts w:asciiTheme="majorHAnsi" w:eastAsiaTheme="majorEastAsia" w:hAnsiTheme="majorHAnsi" w:cstheme="majorBidi"/>
         <w:noProof/>
         <w:szCs w:val="36"/>
-        <w:lang w:val="es-AR" w:eastAsia="es-AR"/>
+        <w:lang w:val="en-US"/>
       </w:rPr>
       <mc:AlternateContent>
         <mc:Choice Requires="wps">
@@ -22409,7 +20906,7 @@
         <w:rFonts w:asciiTheme="majorHAnsi" w:eastAsiaTheme="majorEastAsia" w:hAnsiTheme="majorHAnsi" w:cstheme="majorBidi"/>
         <w:noProof/>
         <w:szCs w:val="36"/>
-        <w:lang w:val="es-AR" w:eastAsia="es-AR"/>
+        <w:lang w:val="en-US"/>
       </w:rPr>
       <mc:AlternateContent>
         <mc:Choice Requires="wps">
@@ -22496,8 +20993,8 @@
         <w:dataBinding w:prefixMappings="xmlns:ns0='http://schemas.openxmlformats.org/package/2006/metadata/core-properties' xmlns:ns1='http://purl.org/dc/elements/1.1/'" w:xpath="/ns0:coreProperties[1]/ns1:subject[1]" w:storeItemID="{6C3C8BC8-F283-45AE-878A-BAB7291924A1}"/>
         <w:text/>
       </w:sdtPr>
+      <w:sdtEndPr/>
       <w:sdtContent>
-        <w:proofErr w:type="spellStart"/>
         <w:r>
           <w:rPr>
             <w:rFonts w:asciiTheme="majorHAnsi" w:eastAsiaTheme="majorEastAsia" w:hAnsiTheme="majorHAnsi" w:cstheme="majorBidi"/>
@@ -22505,7 +21002,6 @@
           </w:rPr>
           <w:t>Testify</w:t>
         </w:r>
-        <w:proofErr w:type="spellEnd"/>
       </w:sdtContent>
     </w:sdt>
     <w:r>
@@ -25678,7 +24174,7 @@
 </file>
 
 <file path=customXml/itemProps2.xml><?xml version="1.0" encoding="utf-8"?>
-<ds:datastoreItem xmlns:ds="http://schemas.openxmlformats.org/officeDocument/2006/customXml" ds:itemID="{C10BDE1D-7610-45A0-B4A9-AD5AE432B436}">
+<ds:datastoreItem xmlns:ds="http://schemas.openxmlformats.org/officeDocument/2006/customXml" ds:itemID="{AD858ACC-CDB5-4BDD-9285-E8AEF782CBF8}">
   <ds:schemaRefs>
     <ds:schemaRef ds:uri="http://schemas.openxmlformats.org/officeDocument/2006/bibliography"/>
   </ds:schemaRefs>

</xml_diff>

<commit_message>
Correcciones Especificacion de Requerimientos
</commit_message>
<xml_diff>
--- a/Fases_de_desarrollo/02-Elaboracion/02- Analisis y Diseño/E104-OSLO-Especificación de Requerimientos.docx
+++ b/Fases_de_desarrollo/02-Elaboracion/02- Analisis y Diseño/E104-OSLO-Especificación de Requerimientos.docx
@@ -379,7 +379,6 @@
             <w:dataBinding w:prefixMappings="xmlns:ns0='http://schemas.openxmlformats.org/package/2006/metadata/core-properties' xmlns:ns1='http://purl.org/dc/elements/1.1/'" w:xpath="/ns0:coreProperties[1]/ns1:title[1]" w:storeItemID="{6C3C8BC8-F283-45AE-878A-BAB7291924A1}"/>
             <w:text/>
           </w:sdtPr>
-          <w:sdtEndPr/>
           <w:sdtContent>
             <w:p>
               <w:pPr>
@@ -414,7 +413,6 @@
             <w:dataBinding w:prefixMappings="xmlns:ns0='http://schemas.openxmlformats.org/package/2006/metadata/core-properties' xmlns:ns1='http://purl.org/dc/elements/1.1/'" w:xpath="/ns0:coreProperties[1]/ns1:subject[1]" w:storeItemID="{6C3C8BC8-F283-45AE-878A-BAB7291924A1}"/>
             <w:text/>
           </w:sdtPr>
-          <w:sdtEndPr/>
           <w:sdtContent>
             <w:p>
               <w:pPr>
@@ -425,6 +423,7 @@
                   <w:szCs w:val="36"/>
                 </w:rPr>
               </w:pPr>
+              <w:proofErr w:type="spellStart"/>
               <w:r>
                 <w:rPr>
                   <w:rFonts w:ascii="Ink Free" w:hAnsi="Ink Free"/>
@@ -434,6 +433,7 @@
                 </w:rPr>
                 <w:t>Testify</w:t>
               </w:r>
+              <w:proofErr w:type="spellEnd"/>
             </w:p>
           </w:sdtContent>
         </w:sdt>
@@ -494,17 +494,39 @@
               <w:rFonts w:eastAsia="Times New Roman"/>
             </w:rPr>
           </w:pPr>
+          <w:proofErr w:type="spellStart"/>
           <w:r>
             <w:rPr>
               <w:rFonts w:eastAsia="Times New Roman"/>
             </w:rPr>
-            <w:t>Levipichun Emilio</w:t>
+            <w:t>Levipichun</w:t>
+          </w:r>
+          <w:proofErr w:type="spellEnd"/>
+          <w:r>
+            <w:rPr>
+              <w:rFonts w:eastAsia="Times New Roman"/>
+            </w:rPr>
+            <w:t xml:space="preserve"> Emilio</w:t>
           </w:r>
           <w:r>
             <w:rPr>
               <w:rFonts w:eastAsia="Times New Roman"/>
             </w:rPr>
-            <w:t xml:space="preserve"> – Oyarzo Malena</w:t>
+            <w:t xml:space="preserve"> – </w:t>
+          </w:r>
+          <w:proofErr w:type="spellStart"/>
+          <w:r>
+            <w:rPr>
+              <w:rFonts w:eastAsia="Times New Roman"/>
+            </w:rPr>
+            <w:t>Oyarzo</w:t>
+          </w:r>
+          <w:proofErr w:type="spellEnd"/>
+          <w:r>
+            <w:rPr>
+              <w:rFonts w:eastAsia="Times New Roman"/>
+            </w:rPr>
+            <w:t xml:space="preserve"> Malena</w:t>
           </w:r>
         </w:p>
         <w:p/>
@@ -709,7 +731,15 @@
                                   <w:pStyle w:val="PSI-DescripcindelDocumentos"/>
                                 </w:pPr>
                                 <w:r>
-                                  <w:t xml:space="preserve">La Especificación de  Requisitos de Software </w:t>
+                                  <w:t xml:space="preserve">La Especificación </w:t>
+                                </w:r>
+                                <w:proofErr w:type="gramStart"/>
+                                <w:r>
+                                  <w:t>de  Requisitos</w:t>
+                                </w:r>
+                                <w:proofErr w:type="gramEnd"/>
+                                <w:r>
+                                  <w:t xml:space="preserve"> de Software </w:t>
                                 </w:r>
                                 <w:r>
                                   <w:t>describ</w:t>
@@ -785,7 +815,15 @@
                             <w:pStyle w:val="PSI-DescripcindelDocumentos"/>
                           </w:pPr>
                           <w:r>
-                            <w:t xml:space="preserve">La Especificación de  Requisitos de Software </w:t>
+                            <w:t xml:space="preserve">La Especificación </w:t>
+                          </w:r>
+                          <w:proofErr w:type="gramStart"/>
+                          <w:r>
+                            <w:t>de  Requisitos</w:t>
+                          </w:r>
+                          <w:proofErr w:type="gramEnd"/>
+                          <w:r>
+                            <w:t xml:space="preserve"> de Software </w:t>
                           </w:r>
                           <w:r>
                             <w:t>describ</w:t>
@@ -957,7 +995,6 @@
           <w:docPartUnique/>
         </w:docPartObj>
       </w:sdtPr>
-      <w:sdtEndPr/>
       <w:sdtContent>
         <w:p>
           <w:pPr>
@@ -981,7 +1018,7 @@
               <w:noProof/>
               <w:sz w:val="22"/>
               <w:szCs w:val="22"/>
-              <w:lang w:eastAsia="es-ES"/>
+              <w:lang w:val="en-US"/>
             </w:rPr>
           </w:pPr>
           <w:r>
@@ -993,7 +1030,7 @@
           <w:r>
             <w:fldChar w:fldCharType="separate"/>
           </w:r>
-          <w:hyperlink w:anchor="_Toc257629740" w:history="1">
+          <w:hyperlink w:anchor="_Toc177717874" w:history="1">
             <w:r>
               <w:rPr>
                 <w:rStyle w:val="Hipervnculo"/>
@@ -1020,7 +1057,7 @@
                 <w:noProof/>
                 <w:webHidden/>
               </w:rPr>
-              <w:instrText xml:space="preserve"> PAGEREF _Toc257629740 \h </w:instrText>
+              <w:instrText xml:space="preserve"> PAGEREF _Toc177717874 \h </w:instrText>
             </w:r>
             <w:r>
               <w:rPr>
@@ -1040,7 +1077,7 @@
                 <w:noProof/>
                 <w:webHidden/>
               </w:rPr>
-              <w:t>4</w:t>
+              <w:t>5</w:t>
             </w:r>
             <w:r>
               <w:rPr>
@@ -1061,10 +1098,10 @@
               <w:noProof/>
               <w:sz w:val="22"/>
               <w:szCs w:val="22"/>
-              <w:lang w:eastAsia="es-ES"/>
+              <w:lang w:val="en-US"/>
             </w:rPr>
           </w:pPr>
-          <w:hyperlink w:anchor="_Toc257629741" w:history="1">
+          <w:hyperlink w:anchor="_Toc177717875" w:history="1">
             <w:r>
               <w:rPr>
                 <w:rStyle w:val="Hipervnculo"/>
@@ -1091,7 +1128,7 @@
                 <w:noProof/>
                 <w:webHidden/>
               </w:rPr>
-              <w:instrText xml:space="preserve"> PAGEREF _Toc257629741 \h </w:instrText>
+              <w:instrText xml:space="preserve"> PAGEREF _Toc177717875 \h </w:instrText>
             </w:r>
             <w:r>
               <w:rPr>
@@ -1111,7 +1148,7 @@
                 <w:noProof/>
                 <w:webHidden/>
               </w:rPr>
-              <w:t>4</w:t>
+              <w:t>5</w:t>
             </w:r>
             <w:r>
               <w:rPr>
@@ -1132,10 +1169,10 @@
               <w:noProof/>
               <w:sz w:val="22"/>
               <w:szCs w:val="22"/>
-              <w:lang w:eastAsia="es-ES"/>
+              <w:lang w:val="en-US"/>
             </w:rPr>
           </w:pPr>
-          <w:hyperlink w:anchor="_Toc257629742" w:history="1">
+          <w:hyperlink w:anchor="_Toc177717876" w:history="1">
             <w:r>
               <w:rPr>
                 <w:rStyle w:val="Hipervnculo"/>
@@ -1162,7 +1199,7 @@
                 <w:noProof/>
                 <w:webHidden/>
               </w:rPr>
-              <w:instrText xml:space="preserve"> PAGEREF _Toc257629742 \h </w:instrText>
+              <w:instrText xml:space="preserve"> PAGEREF _Toc177717876 \h </w:instrText>
             </w:r>
             <w:r>
               <w:rPr>
@@ -1182,7 +1219,7 @@
                 <w:noProof/>
                 <w:webHidden/>
               </w:rPr>
-              <w:t>4</w:t>
+              <w:t>5</w:t>
             </w:r>
             <w:r>
               <w:rPr>
@@ -1203,10 +1240,10 @@
               <w:noProof/>
               <w:sz w:val="22"/>
               <w:szCs w:val="22"/>
-              <w:lang w:eastAsia="es-ES"/>
+              <w:lang w:val="en-US"/>
             </w:rPr>
           </w:pPr>
-          <w:hyperlink w:anchor="_Toc257629743" w:history="1">
+          <w:hyperlink w:anchor="_Toc177717877" w:history="1">
             <w:r>
               <w:rPr>
                 <w:rStyle w:val="Hipervnculo"/>
@@ -1233,7 +1270,7 @@
                 <w:noProof/>
                 <w:webHidden/>
               </w:rPr>
-              <w:instrText xml:space="preserve"> PAGEREF _Toc257629743 \h </w:instrText>
+              <w:instrText xml:space="preserve"> PAGEREF _Toc177717877 \h </w:instrText>
             </w:r>
             <w:r>
               <w:rPr>
@@ -1253,7 +1290,7 @@
                 <w:noProof/>
                 <w:webHidden/>
               </w:rPr>
-              <w:t>4</w:t>
+              <w:t>5</w:t>
             </w:r>
             <w:r>
               <w:rPr>
@@ -1274,10 +1311,10 @@
               <w:noProof/>
               <w:sz w:val="22"/>
               <w:szCs w:val="22"/>
-              <w:lang w:eastAsia="es-ES"/>
+              <w:lang w:val="en-US"/>
             </w:rPr>
           </w:pPr>
-          <w:hyperlink w:anchor="_Toc257629744" w:history="1">
+          <w:hyperlink w:anchor="_Toc177717878" w:history="1">
             <w:r>
               <w:rPr>
                 <w:rStyle w:val="Hipervnculo"/>
@@ -1304,7 +1341,7 @@
                 <w:noProof/>
                 <w:webHidden/>
               </w:rPr>
-              <w:instrText xml:space="preserve"> PAGEREF _Toc257629744 \h </w:instrText>
+              <w:instrText xml:space="preserve"> PAGEREF _Toc177717878 \h </w:instrText>
             </w:r>
             <w:r>
               <w:rPr>
@@ -1324,7 +1361,7 @@
                 <w:noProof/>
                 <w:webHidden/>
               </w:rPr>
-              <w:t>4</w:t>
+              <w:t>6</w:t>
             </w:r>
             <w:r>
               <w:rPr>
@@ -1345,16 +1382,16 @@
               <w:noProof/>
               <w:sz w:val="22"/>
               <w:szCs w:val="22"/>
-              <w:lang w:eastAsia="es-ES"/>
+              <w:lang w:val="en-US"/>
             </w:rPr>
           </w:pPr>
-          <w:hyperlink w:anchor="_Toc257629745" w:history="1">
+          <w:hyperlink w:anchor="_Toc177717879" w:history="1">
             <w:r>
               <w:rPr>
                 <w:rStyle w:val="Hipervnculo"/>
                 <w:noProof/>
               </w:rPr>
-              <w:t>Característica del Usuario</w:t>
+              <w:t>Características del Usuario</w:t>
             </w:r>
             <w:r>
               <w:rPr>
@@ -1375,7 +1412,7 @@
                 <w:noProof/>
                 <w:webHidden/>
               </w:rPr>
-              <w:instrText xml:space="preserve"> PAGEREF _Toc257629745 \h </w:instrText>
+              <w:instrText xml:space="preserve"> PAGEREF _Toc177717879 \h </w:instrText>
             </w:r>
             <w:r>
               <w:rPr>
@@ -1395,7 +1432,7 @@
                 <w:noProof/>
                 <w:webHidden/>
               </w:rPr>
-              <w:t>4</w:t>
+              <w:t>7</w:t>
             </w:r>
             <w:r>
               <w:rPr>
@@ -1416,10 +1453,10 @@
               <w:noProof/>
               <w:sz w:val="22"/>
               <w:szCs w:val="22"/>
-              <w:lang w:eastAsia="es-ES"/>
+              <w:lang w:val="en-US"/>
             </w:rPr>
           </w:pPr>
-          <w:hyperlink w:anchor="_Toc257629746" w:history="1">
+          <w:hyperlink w:anchor="_Toc177717880" w:history="1">
             <w:r>
               <w:rPr>
                 <w:rStyle w:val="Hipervnculo"/>
@@ -1446,7 +1483,7 @@
                 <w:noProof/>
                 <w:webHidden/>
               </w:rPr>
-              <w:instrText xml:space="preserve"> PAGEREF _Toc257629746 \h </w:instrText>
+              <w:instrText xml:space="preserve"> PAGEREF _Toc177717880 \h </w:instrText>
             </w:r>
             <w:r>
               <w:rPr>
@@ -1466,7 +1503,7 @@
                 <w:noProof/>
                 <w:webHidden/>
               </w:rPr>
-              <w:t>4</w:t>
+              <w:t>7</w:t>
             </w:r>
             <w:r>
               <w:rPr>
@@ -1487,10 +1524,10 @@
               <w:noProof/>
               <w:sz w:val="22"/>
               <w:szCs w:val="22"/>
-              <w:lang w:eastAsia="es-ES"/>
+              <w:lang w:val="en-US"/>
             </w:rPr>
           </w:pPr>
-          <w:hyperlink w:anchor="_Toc257629747" w:history="1">
+          <w:hyperlink w:anchor="_Toc177717881" w:history="1">
             <w:r>
               <w:rPr>
                 <w:rStyle w:val="Hipervnculo"/>
@@ -1517,7 +1554,7 @@
                 <w:noProof/>
                 <w:webHidden/>
               </w:rPr>
-              <w:instrText xml:space="preserve"> PAGEREF _Toc257629747 \h </w:instrText>
+              <w:instrText xml:space="preserve"> PAGEREF _Toc177717881 \h </w:instrText>
             </w:r>
             <w:r>
               <w:rPr>
@@ -1537,7 +1574,291 @@
                 <w:noProof/>
                 <w:webHidden/>
               </w:rPr>
-              <w:t>4</w:t>
+              <w:t>8</w:t>
+            </w:r>
+            <w:r>
+              <w:rPr>
+                <w:noProof/>
+                <w:webHidden/>
+              </w:rPr>
+              <w:fldChar w:fldCharType="end"/>
+            </w:r>
+          </w:hyperlink>
+        </w:p>
+        <w:p>
+          <w:pPr>
+            <w:pStyle w:val="TDC1"/>
+            <w:rPr>
+              <w:rFonts w:eastAsiaTheme="minorEastAsia"/>
+              <w:b w:val="0"/>
+              <w:bCs w:val="0"/>
+              <w:noProof/>
+              <w:sz w:val="22"/>
+              <w:szCs w:val="22"/>
+              <w:lang w:val="en-US"/>
+            </w:rPr>
+          </w:pPr>
+          <w:hyperlink w:anchor="_Toc177717882" w:history="1">
+            <w:r>
+              <w:rPr>
+                <w:rStyle w:val="Hipervnculo"/>
+                <w:noProof/>
+              </w:rPr>
+              <w:t>Diagrama de Casos de Uso</w:t>
+            </w:r>
+            <w:r>
+              <w:rPr>
+                <w:noProof/>
+                <w:webHidden/>
+              </w:rPr>
+              <w:tab/>
+            </w:r>
+            <w:r>
+              <w:rPr>
+                <w:noProof/>
+                <w:webHidden/>
+              </w:rPr>
+              <w:fldChar w:fldCharType="begin"/>
+            </w:r>
+            <w:r>
+              <w:rPr>
+                <w:noProof/>
+                <w:webHidden/>
+              </w:rPr>
+              <w:instrText xml:space="preserve"> PAGEREF _Toc177717882 \h </w:instrText>
+            </w:r>
+            <w:r>
+              <w:rPr>
+                <w:noProof/>
+                <w:webHidden/>
+              </w:rPr>
+            </w:r>
+            <w:r>
+              <w:rPr>
+                <w:noProof/>
+                <w:webHidden/>
+              </w:rPr>
+              <w:fldChar w:fldCharType="separate"/>
+            </w:r>
+            <w:r>
+              <w:rPr>
+                <w:noProof/>
+                <w:webHidden/>
+              </w:rPr>
+              <w:t>11</w:t>
+            </w:r>
+            <w:r>
+              <w:rPr>
+                <w:noProof/>
+                <w:webHidden/>
+              </w:rPr>
+              <w:fldChar w:fldCharType="end"/>
+            </w:r>
+          </w:hyperlink>
+        </w:p>
+        <w:p>
+          <w:pPr>
+            <w:pStyle w:val="TDC1"/>
+            <w:rPr>
+              <w:rFonts w:eastAsiaTheme="minorEastAsia"/>
+              <w:b w:val="0"/>
+              <w:bCs w:val="0"/>
+              <w:noProof/>
+              <w:sz w:val="22"/>
+              <w:szCs w:val="22"/>
+              <w:lang w:val="en-US"/>
+            </w:rPr>
+          </w:pPr>
+          <w:hyperlink w:anchor="_Toc177717883" w:history="1">
+            <w:r>
+              <w:rPr>
+                <w:rStyle w:val="Hipervnculo"/>
+                <w:noProof/>
+              </w:rPr>
+              <w:t>Requerimientos Técnicos</w:t>
+            </w:r>
+            <w:r>
+              <w:rPr>
+                <w:noProof/>
+                <w:webHidden/>
+              </w:rPr>
+              <w:tab/>
+            </w:r>
+            <w:r>
+              <w:rPr>
+                <w:noProof/>
+                <w:webHidden/>
+              </w:rPr>
+              <w:fldChar w:fldCharType="begin"/>
+            </w:r>
+            <w:r>
+              <w:rPr>
+                <w:noProof/>
+                <w:webHidden/>
+              </w:rPr>
+              <w:instrText xml:space="preserve"> PAGEREF _Toc177717883 \h </w:instrText>
+            </w:r>
+            <w:r>
+              <w:rPr>
+                <w:noProof/>
+                <w:webHidden/>
+              </w:rPr>
+            </w:r>
+            <w:r>
+              <w:rPr>
+                <w:noProof/>
+                <w:webHidden/>
+              </w:rPr>
+              <w:fldChar w:fldCharType="separate"/>
+            </w:r>
+            <w:r>
+              <w:rPr>
+                <w:noProof/>
+                <w:webHidden/>
+              </w:rPr>
+              <w:t>11</w:t>
+            </w:r>
+            <w:r>
+              <w:rPr>
+                <w:noProof/>
+                <w:webHidden/>
+              </w:rPr>
+              <w:fldChar w:fldCharType="end"/>
+            </w:r>
+          </w:hyperlink>
+        </w:p>
+        <w:p>
+          <w:pPr>
+            <w:pStyle w:val="TDC1"/>
+            <w:rPr>
+              <w:rFonts w:eastAsiaTheme="minorEastAsia"/>
+              <w:b w:val="0"/>
+              <w:bCs w:val="0"/>
+              <w:noProof/>
+              <w:sz w:val="22"/>
+              <w:szCs w:val="22"/>
+              <w:lang w:val="en-US"/>
+            </w:rPr>
+          </w:pPr>
+          <w:hyperlink w:anchor="_Toc177717884" w:history="1">
+            <w:r>
+              <w:rPr>
+                <w:rStyle w:val="Hipervnculo"/>
+                <w:noProof/>
+              </w:rPr>
+              <w:t>Requerimientos Funcionales</w:t>
+            </w:r>
+            <w:r>
+              <w:rPr>
+                <w:noProof/>
+                <w:webHidden/>
+              </w:rPr>
+              <w:tab/>
+            </w:r>
+            <w:r>
+              <w:rPr>
+                <w:noProof/>
+                <w:webHidden/>
+              </w:rPr>
+              <w:fldChar w:fldCharType="begin"/>
+            </w:r>
+            <w:r>
+              <w:rPr>
+                <w:noProof/>
+                <w:webHidden/>
+              </w:rPr>
+              <w:instrText xml:space="preserve"> PAGEREF _Toc177717884 \h </w:instrText>
+            </w:r>
+            <w:r>
+              <w:rPr>
+                <w:noProof/>
+                <w:webHidden/>
+              </w:rPr>
+            </w:r>
+            <w:r>
+              <w:rPr>
+                <w:noProof/>
+                <w:webHidden/>
+              </w:rPr>
+              <w:fldChar w:fldCharType="separate"/>
+            </w:r>
+            <w:r>
+              <w:rPr>
+                <w:noProof/>
+                <w:webHidden/>
+              </w:rPr>
+              <w:t>11</w:t>
+            </w:r>
+            <w:r>
+              <w:rPr>
+                <w:noProof/>
+                <w:webHidden/>
+              </w:rPr>
+              <w:fldChar w:fldCharType="end"/>
+            </w:r>
+          </w:hyperlink>
+        </w:p>
+        <w:p>
+          <w:pPr>
+            <w:pStyle w:val="TDC1"/>
+            <w:rPr>
+              <w:rFonts w:eastAsiaTheme="minorEastAsia"/>
+              <w:b w:val="0"/>
+              <w:bCs w:val="0"/>
+              <w:noProof/>
+              <w:sz w:val="22"/>
+              <w:szCs w:val="22"/>
+              <w:lang w:val="en-US"/>
+            </w:rPr>
+          </w:pPr>
+          <w:hyperlink w:anchor="_Toc177717885" w:history="1">
+            <w:r>
+              <w:rPr>
+                <w:rStyle w:val="Hipervnculo"/>
+                <w:noProof/>
+              </w:rPr>
+              <w:t>Requerimientos No Funcionales</w:t>
+            </w:r>
+            <w:r>
+              <w:rPr>
+                <w:noProof/>
+                <w:webHidden/>
+              </w:rPr>
+              <w:tab/>
+            </w:r>
+            <w:r>
+              <w:rPr>
+                <w:noProof/>
+                <w:webHidden/>
+              </w:rPr>
+              <w:fldChar w:fldCharType="begin"/>
+            </w:r>
+            <w:r>
+              <w:rPr>
+                <w:noProof/>
+                <w:webHidden/>
+              </w:rPr>
+              <w:instrText xml:space="preserve"> PAGEREF _Toc177717885 \h </w:instrText>
+            </w:r>
+            <w:r>
+              <w:rPr>
+                <w:noProof/>
+                <w:webHidden/>
+              </w:rPr>
+            </w:r>
+            <w:r>
+              <w:rPr>
+                <w:noProof/>
+                <w:webHidden/>
+              </w:rPr>
+              <w:fldChar w:fldCharType="separate"/>
+            </w:r>
+            <w:r>
+              <w:rPr>
+                <w:noProof/>
+                <w:webHidden/>
+              </w:rPr>
+              <w:t>25</w:t>
             </w:r>
             <w:r>
               <w:rPr>
@@ -1558,16 +1879,16 @@
               <w:noProof/>
               <w:sz w:val="22"/>
               <w:szCs w:val="22"/>
-              <w:lang w:eastAsia="es-ES"/>
+              <w:lang w:val="en-US"/>
             </w:rPr>
           </w:pPr>
-          <w:hyperlink w:anchor="_Toc257629748" w:history="1">
+          <w:hyperlink w:anchor="_Toc177717886" w:history="1">
             <w:r>
               <w:rPr>
                 <w:rStyle w:val="Hipervnculo"/>
                 <w:noProof/>
               </w:rPr>
-              <w:t>[Caso de Uso 1]</w:t>
+              <w:t>Usabilidad</w:t>
             </w:r>
             <w:r>
               <w:rPr>
@@ -1588,7 +1909,7 @@
                 <w:noProof/>
                 <w:webHidden/>
               </w:rPr>
-              <w:instrText xml:space="preserve"> PAGEREF _Toc257629748 \h </w:instrText>
+              <w:instrText xml:space="preserve"> PAGEREF _Toc177717886 \h </w:instrText>
             </w:r>
             <w:r>
               <w:rPr>
@@ -1608,145 +1929,7 @@
                 <w:noProof/>
                 <w:webHidden/>
               </w:rPr>
-              <w:t>4</w:t>
-            </w:r>
-            <w:r>
-              <w:rPr>
-                <w:noProof/>
-                <w:webHidden/>
-              </w:rPr>
-              <w:fldChar w:fldCharType="end"/>
-            </w:r>
-          </w:hyperlink>
-        </w:p>
-        <w:p>
-          <w:pPr>
-            <w:pStyle w:val="TDC3"/>
-            <w:rPr>
-              <w:rFonts w:eastAsiaTheme="minorEastAsia"/>
-              <w:noProof/>
-              <w:sz w:val="22"/>
-              <w:szCs w:val="22"/>
-              <w:lang w:eastAsia="es-ES"/>
-            </w:rPr>
-          </w:pPr>
-          <w:hyperlink w:anchor="_Toc257629749" w:history="1">
-            <w:r>
-              <w:rPr>
-                <w:rStyle w:val="Hipervnculo"/>
-                <w:noProof/>
-              </w:rPr>
-              <w:t>Actores</w:t>
-            </w:r>
-            <w:r>
-              <w:rPr>
-                <w:noProof/>
-                <w:webHidden/>
-              </w:rPr>
-              <w:tab/>
-            </w:r>
-            <w:r>
-              <w:rPr>
-                <w:noProof/>
-                <w:webHidden/>
-              </w:rPr>
-              <w:fldChar w:fldCharType="begin"/>
-            </w:r>
-            <w:r>
-              <w:rPr>
-                <w:noProof/>
-                <w:webHidden/>
-              </w:rPr>
-              <w:instrText xml:space="preserve"> PAGEREF _Toc257629749 \h </w:instrText>
-            </w:r>
-            <w:r>
-              <w:rPr>
-                <w:noProof/>
-                <w:webHidden/>
-              </w:rPr>
-            </w:r>
-            <w:r>
-              <w:rPr>
-                <w:noProof/>
-                <w:webHidden/>
-              </w:rPr>
-              <w:fldChar w:fldCharType="separate"/>
-            </w:r>
-            <w:r>
-              <w:rPr>
-                <w:noProof/>
-                <w:webHidden/>
-              </w:rPr>
-              <w:t>4</w:t>
-            </w:r>
-            <w:r>
-              <w:rPr>
-                <w:noProof/>
-                <w:webHidden/>
-              </w:rPr>
-              <w:fldChar w:fldCharType="end"/>
-            </w:r>
-          </w:hyperlink>
-        </w:p>
-        <w:p>
-          <w:pPr>
-            <w:pStyle w:val="TDC3"/>
-            <w:rPr>
-              <w:rFonts w:eastAsiaTheme="minorEastAsia"/>
-              <w:noProof/>
-              <w:sz w:val="22"/>
-              <w:szCs w:val="22"/>
-              <w:lang w:eastAsia="es-ES"/>
-            </w:rPr>
-          </w:pPr>
-          <w:hyperlink w:anchor="_Toc257629750" w:history="1">
-            <w:r>
-              <w:rPr>
-                <w:rStyle w:val="Hipervnculo"/>
-                <w:noProof/>
-              </w:rPr>
-              <w:t>Descripción</w:t>
-            </w:r>
-            <w:r>
-              <w:rPr>
-                <w:noProof/>
-                <w:webHidden/>
-              </w:rPr>
-              <w:tab/>
-            </w:r>
-            <w:r>
-              <w:rPr>
-                <w:noProof/>
-                <w:webHidden/>
-              </w:rPr>
-              <w:fldChar w:fldCharType="begin"/>
-            </w:r>
-            <w:r>
-              <w:rPr>
-                <w:noProof/>
-                <w:webHidden/>
-              </w:rPr>
-              <w:instrText xml:space="preserve"> PAGEREF _Toc257629750 \h </w:instrText>
-            </w:r>
-            <w:r>
-              <w:rPr>
-                <w:noProof/>
-                <w:webHidden/>
-              </w:rPr>
-            </w:r>
-            <w:r>
-              <w:rPr>
-                <w:noProof/>
-                <w:webHidden/>
-              </w:rPr>
-              <w:fldChar w:fldCharType="separate"/>
-            </w:r>
-            <w:r>
-              <w:rPr>
-                <w:noProof/>
-                <w:webHidden/>
-              </w:rPr>
-              <w:t>4</w:t>
+              <w:t>25</w:t>
             </w:r>
             <w:r>
               <w:rPr>
@@ -1767,16 +1950,16 @@
               <w:noProof/>
               <w:sz w:val="22"/>
               <w:szCs w:val="22"/>
-              <w:lang w:eastAsia="es-ES"/>
+              <w:lang w:val="en-US"/>
             </w:rPr>
           </w:pPr>
-          <w:hyperlink w:anchor="_Toc257629751" w:history="1">
+          <w:hyperlink w:anchor="_Toc177717887" w:history="1">
             <w:r>
               <w:rPr>
                 <w:rStyle w:val="Hipervnculo"/>
                 <w:noProof/>
               </w:rPr>
-              <w:t>[Caso de Uso 2]</w:t>
+              <w:t>Confiabilidad</w:t>
             </w:r>
             <w:r>
               <w:rPr>
@@ -1797,7 +1980,7 @@
                 <w:noProof/>
                 <w:webHidden/>
               </w:rPr>
-              <w:instrText xml:space="preserve"> PAGEREF _Toc257629751 \h </w:instrText>
+              <w:instrText xml:space="preserve"> PAGEREF _Toc177717887 \h </w:instrText>
             </w:r>
             <w:r>
               <w:rPr>
@@ -1817,7 +2000,220 @@
                 <w:noProof/>
                 <w:webHidden/>
               </w:rPr>
-              <w:t>4</w:t>
+              <w:t>25</w:t>
+            </w:r>
+            <w:r>
+              <w:rPr>
+                <w:noProof/>
+                <w:webHidden/>
+              </w:rPr>
+              <w:fldChar w:fldCharType="end"/>
+            </w:r>
+          </w:hyperlink>
+        </w:p>
+        <w:p>
+          <w:pPr>
+            <w:pStyle w:val="TDC2"/>
+            <w:rPr>
+              <w:rFonts w:eastAsiaTheme="minorEastAsia"/>
+              <w:i w:val="0"/>
+              <w:iCs w:val="0"/>
+              <w:noProof/>
+              <w:sz w:val="22"/>
+              <w:szCs w:val="22"/>
+              <w:lang w:val="en-US"/>
+            </w:rPr>
+          </w:pPr>
+          <w:hyperlink w:anchor="_Toc177717888" w:history="1">
+            <w:r>
+              <w:rPr>
+                <w:rStyle w:val="Hipervnculo"/>
+                <w:noProof/>
+              </w:rPr>
+              <w:t>Seguridad</w:t>
+            </w:r>
+            <w:r>
+              <w:rPr>
+                <w:noProof/>
+                <w:webHidden/>
+              </w:rPr>
+              <w:tab/>
+            </w:r>
+            <w:r>
+              <w:rPr>
+                <w:noProof/>
+                <w:webHidden/>
+              </w:rPr>
+              <w:fldChar w:fldCharType="begin"/>
+            </w:r>
+            <w:r>
+              <w:rPr>
+                <w:noProof/>
+                <w:webHidden/>
+              </w:rPr>
+              <w:instrText xml:space="preserve"> PAGEREF _Toc177717888 \h </w:instrText>
+            </w:r>
+            <w:r>
+              <w:rPr>
+                <w:noProof/>
+                <w:webHidden/>
+              </w:rPr>
+            </w:r>
+            <w:r>
+              <w:rPr>
+                <w:noProof/>
+                <w:webHidden/>
+              </w:rPr>
+              <w:fldChar w:fldCharType="separate"/>
+            </w:r>
+            <w:r>
+              <w:rPr>
+                <w:noProof/>
+                <w:webHidden/>
+              </w:rPr>
+              <w:t>25</w:t>
+            </w:r>
+            <w:r>
+              <w:rPr>
+                <w:noProof/>
+                <w:webHidden/>
+              </w:rPr>
+              <w:fldChar w:fldCharType="end"/>
+            </w:r>
+          </w:hyperlink>
+        </w:p>
+        <w:p>
+          <w:pPr>
+            <w:pStyle w:val="TDC2"/>
+            <w:rPr>
+              <w:rFonts w:eastAsiaTheme="minorEastAsia"/>
+              <w:i w:val="0"/>
+              <w:iCs w:val="0"/>
+              <w:noProof/>
+              <w:sz w:val="22"/>
+              <w:szCs w:val="22"/>
+              <w:lang w:val="en-US"/>
+            </w:rPr>
+          </w:pPr>
+          <w:hyperlink w:anchor="_Toc177717889" w:history="1">
+            <w:r>
+              <w:rPr>
+                <w:rStyle w:val="Hipervnculo"/>
+                <w:noProof/>
+              </w:rPr>
+              <w:t>Eficiencia</w:t>
+            </w:r>
+            <w:r>
+              <w:rPr>
+                <w:noProof/>
+                <w:webHidden/>
+              </w:rPr>
+              <w:tab/>
+            </w:r>
+            <w:r>
+              <w:rPr>
+                <w:noProof/>
+                <w:webHidden/>
+              </w:rPr>
+              <w:fldChar w:fldCharType="begin"/>
+            </w:r>
+            <w:r>
+              <w:rPr>
+                <w:noProof/>
+                <w:webHidden/>
+              </w:rPr>
+              <w:instrText xml:space="preserve"> PAGEREF _Toc177717889 \h </w:instrText>
+            </w:r>
+            <w:r>
+              <w:rPr>
+                <w:noProof/>
+                <w:webHidden/>
+              </w:rPr>
+            </w:r>
+            <w:r>
+              <w:rPr>
+                <w:noProof/>
+                <w:webHidden/>
+              </w:rPr>
+              <w:fldChar w:fldCharType="separate"/>
+            </w:r>
+            <w:r>
+              <w:rPr>
+                <w:noProof/>
+                <w:webHidden/>
+              </w:rPr>
+              <w:t>26</w:t>
+            </w:r>
+            <w:r>
+              <w:rPr>
+                <w:noProof/>
+                <w:webHidden/>
+              </w:rPr>
+              <w:fldChar w:fldCharType="end"/>
+            </w:r>
+          </w:hyperlink>
+        </w:p>
+        <w:p>
+          <w:pPr>
+            <w:pStyle w:val="TDC2"/>
+            <w:rPr>
+              <w:rFonts w:eastAsiaTheme="minorEastAsia"/>
+              <w:i w:val="0"/>
+              <w:iCs w:val="0"/>
+              <w:noProof/>
+              <w:sz w:val="22"/>
+              <w:szCs w:val="22"/>
+              <w:lang w:val="en-US"/>
+            </w:rPr>
+          </w:pPr>
+          <w:hyperlink w:anchor="_Toc177717890" w:history="1">
+            <w:r>
+              <w:rPr>
+                <w:rStyle w:val="Hipervnculo"/>
+                <w:noProof/>
+              </w:rPr>
+              <w:t>Interfaces</w:t>
+            </w:r>
+            <w:r>
+              <w:rPr>
+                <w:noProof/>
+                <w:webHidden/>
+              </w:rPr>
+              <w:tab/>
+            </w:r>
+            <w:r>
+              <w:rPr>
+                <w:noProof/>
+                <w:webHidden/>
+              </w:rPr>
+              <w:fldChar w:fldCharType="begin"/>
+            </w:r>
+            <w:r>
+              <w:rPr>
+                <w:noProof/>
+                <w:webHidden/>
+              </w:rPr>
+              <w:instrText xml:space="preserve"> PAGEREF _Toc177717890 \h </w:instrText>
+            </w:r>
+            <w:r>
+              <w:rPr>
+                <w:noProof/>
+                <w:webHidden/>
+              </w:rPr>
+            </w:r>
+            <w:r>
+              <w:rPr>
+                <w:noProof/>
+                <w:webHidden/>
+              </w:rPr>
+              <w:fldChar w:fldCharType="separate"/>
+            </w:r>
+            <w:r>
+              <w:rPr>
+                <w:noProof/>
+                <w:webHidden/>
+              </w:rPr>
+              <w:t>26</w:t>
             </w:r>
             <w:r>
               <w:rPr>
@@ -1836,16 +2232,16 @@
               <w:noProof/>
               <w:sz w:val="22"/>
               <w:szCs w:val="22"/>
-              <w:lang w:eastAsia="es-ES"/>
+              <w:lang w:val="en-US"/>
             </w:rPr>
           </w:pPr>
-          <w:hyperlink w:anchor="_Toc257629752" w:history="1">
+          <w:hyperlink w:anchor="_Toc177717891" w:history="1">
             <w:r>
               <w:rPr>
                 <w:rStyle w:val="Hipervnculo"/>
                 <w:noProof/>
               </w:rPr>
-              <w:t>Actores</w:t>
+              <w:t>Interfaces de Usuario</w:t>
             </w:r>
             <w:r>
               <w:rPr>
@@ -1866,7 +2262,7 @@
                 <w:noProof/>
                 <w:webHidden/>
               </w:rPr>
-              <w:instrText xml:space="preserve"> PAGEREF _Toc257629752 \h </w:instrText>
+              <w:instrText xml:space="preserve"> PAGEREF _Toc177717891 \h </w:instrText>
             </w:r>
             <w:r>
               <w:rPr>
@@ -1886,7 +2282,7 @@
                 <w:noProof/>
                 <w:webHidden/>
               </w:rPr>
-              <w:t>4</w:t>
+              <w:t>26</w:t>
             </w:r>
             <w:r>
               <w:rPr>
@@ -1905,16 +2301,16 @@
               <w:noProof/>
               <w:sz w:val="22"/>
               <w:szCs w:val="22"/>
-              <w:lang w:eastAsia="es-ES"/>
+              <w:lang w:val="en-US"/>
             </w:rPr>
           </w:pPr>
-          <w:hyperlink w:anchor="_Toc257629753" w:history="1">
+          <w:hyperlink w:anchor="_Toc177717892" w:history="1">
             <w:r>
               <w:rPr>
                 <w:rStyle w:val="Hipervnculo"/>
                 <w:noProof/>
               </w:rPr>
-              <w:t>Descripción</w:t>
+              <w:t>Interfaces de Software</w:t>
             </w:r>
             <w:r>
               <w:rPr>
@@ -1935,7 +2331,7 @@
                 <w:noProof/>
                 <w:webHidden/>
               </w:rPr>
-              <w:instrText xml:space="preserve"> PAGEREF _Toc257629753 \h </w:instrText>
+              <w:instrText xml:space="preserve"> PAGEREF _Toc177717892 \h </w:instrText>
             </w:r>
             <w:r>
               <w:rPr>
@@ -1955,7 +2351,216 @@
                 <w:noProof/>
                 <w:webHidden/>
               </w:rPr>
-              <w:t>4</w:t>
+              <w:t>26</w:t>
+            </w:r>
+            <w:r>
+              <w:rPr>
+                <w:noProof/>
+                <w:webHidden/>
+              </w:rPr>
+              <w:fldChar w:fldCharType="end"/>
+            </w:r>
+          </w:hyperlink>
+        </w:p>
+        <w:p>
+          <w:pPr>
+            <w:pStyle w:val="TDC3"/>
+            <w:rPr>
+              <w:rFonts w:eastAsiaTheme="minorEastAsia"/>
+              <w:noProof/>
+              <w:sz w:val="22"/>
+              <w:szCs w:val="22"/>
+              <w:lang w:val="en-US"/>
+            </w:rPr>
+          </w:pPr>
+          <w:hyperlink w:anchor="_Toc177717893" w:history="1">
+            <w:r>
+              <w:rPr>
+                <w:rStyle w:val="Hipervnculo"/>
+                <w:noProof/>
+              </w:rPr>
+              <w:t>Interfaces de Hardware</w:t>
+            </w:r>
+            <w:r>
+              <w:rPr>
+                <w:noProof/>
+                <w:webHidden/>
+              </w:rPr>
+              <w:tab/>
+            </w:r>
+            <w:r>
+              <w:rPr>
+                <w:noProof/>
+                <w:webHidden/>
+              </w:rPr>
+              <w:fldChar w:fldCharType="begin"/>
+            </w:r>
+            <w:r>
+              <w:rPr>
+                <w:noProof/>
+                <w:webHidden/>
+              </w:rPr>
+              <w:instrText xml:space="preserve"> PAGEREF _Toc177717893 \h </w:instrText>
+            </w:r>
+            <w:r>
+              <w:rPr>
+                <w:noProof/>
+                <w:webHidden/>
+              </w:rPr>
+            </w:r>
+            <w:r>
+              <w:rPr>
+                <w:noProof/>
+                <w:webHidden/>
+              </w:rPr>
+              <w:fldChar w:fldCharType="separate"/>
+            </w:r>
+            <w:r>
+              <w:rPr>
+                <w:noProof/>
+                <w:webHidden/>
+              </w:rPr>
+              <w:t>26</w:t>
+            </w:r>
+            <w:r>
+              <w:rPr>
+                <w:noProof/>
+                <w:webHidden/>
+              </w:rPr>
+              <w:fldChar w:fldCharType="end"/>
+            </w:r>
+          </w:hyperlink>
+        </w:p>
+        <w:p>
+          <w:pPr>
+            <w:pStyle w:val="TDC3"/>
+            <w:rPr>
+              <w:rFonts w:eastAsiaTheme="minorEastAsia"/>
+              <w:noProof/>
+              <w:sz w:val="22"/>
+              <w:szCs w:val="22"/>
+              <w:lang w:val="en-US"/>
+            </w:rPr>
+          </w:pPr>
+          <w:hyperlink w:anchor="_Toc177717894" w:history="1">
+            <w:r>
+              <w:rPr>
+                <w:rStyle w:val="Hipervnculo"/>
+                <w:noProof/>
+              </w:rPr>
+              <w:t>Interfaces de Comunicaciones</w:t>
+            </w:r>
+            <w:r>
+              <w:rPr>
+                <w:noProof/>
+                <w:webHidden/>
+              </w:rPr>
+              <w:tab/>
+            </w:r>
+            <w:r>
+              <w:rPr>
+                <w:noProof/>
+                <w:webHidden/>
+              </w:rPr>
+              <w:fldChar w:fldCharType="begin"/>
+            </w:r>
+            <w:r>
+              <w:rPr>
+                <w:noProof/>
+                <w:webHidden/>
+              </w:rPr>
+              <w:instrText xml:space="preserve"> PAGEREF _Toc177717894 \h </w:instrText>
+            </w:r>
+            <w:r>
+              <w:rPr>
+                <w:noProof/>
+                <w:webHidden/>
+              </w:rPr>
+            </w:r>
+            <w:r>
+              <w:rPr>
+                <w:noProof/>
+                <w:webHidden/>
+              </w:rPr>
+              <w:fldChar w:fldCharType="separate"/>
+            </w:r>
+            <w:r>
+              <w:rPr>
+                <w:noProof/>
+                <w:webHidden/>
+              </w:rPr>
+              <w:t>27</w:t>
+            </w:r>
+            <w:r>
+              <w:rPr>
+                <w:noProof/>
+                <w:webHidden/>
+              </w:rPr>
+              <w:fldChar w:fldCharType="end"/>
+            </w:r>
+          </w:hyperlink>
+        </w:p>
+        <w:p>
+          <w:pPr>
+            <w:pStyle w:val="TDC2"/>
+            <w:rPr>
+              <w:rFonts w:eastAsiaTheme="minorEastAsia"/>
+              <w:i w:val="0"/>
+              <w:iCs w:val="0"/>
+              <w:noProof/>
+              <w:sz w:val="22"/>
+              <w:szCs w:val="22"/>
+              <w:lang w:val="en-US"/>
+            </w:rPr>
+          </w:pPr>
+          <w:hyperlink w:anchor="_Toc177717895" w:history="1">
+            <w:r>
+              <w:rPr>
+                <w:rStyle w:val="Hipervnculo"/>
+                <w:noProof/>
+              </w:rPr>
+              <w:t>Restricción de Diseño</w:t>
+            </w:r>
+            <w:r>
+              <w:rPr>
+                <w:noProof/>
+                <w:webHidden/>
+              </w:rPr>
+              <w:tab/>
+            </w:r>
+            <w:r>
+              <w:rPr>
+                <w:noProof/>
+                <w:webHidden/>
+              </w:rPr>
+              <w:fldChar w:fldCharType="begin"/>
+            </w:r>
+            <w:r>
+              <w:rPr>
+                <w:noProof/>
+                <w:webHidden/>
+              </w:rPr>
+              <w:instrText xml:space="preserve"> PAGEREF _Toc177717895 \h </w:instrText>
+            </w:r>
+            <w:r>
+              <w:rPr>
+                <w:noProof/>
+                <w:webHidden/>
+              </w:rPr>
+            </w:r>
+            <w:r>
+              <w:rPr>
+                <w:noProof/>
+                <w:webHidden/>
+              </w:rPr>
+              <w:fldChar w:fldCharType="separate"/>
+            </w:r>
+            <w:r>
+              <w:rPr>
+                <w:noProof/>
+                <w:webHidden/>
+              </w:rPr>
+              <w:t>27</w:t>
             </w:r>
             <w:r>
               <w:rPr>
@@ -1976,16 +2581,16 @@
               <w:noProof/>
               <w:sz w:val="22"/>
               <w:szCs w:val="22"/>
-              <w:lang w:eastAsia="es-ES"/>
+              <w:lang w:val="en-US"/>
             </w:rPr>
           </w:pPr>
-          <w:hyperlink w:anchor="_Toc257629754" w:history="1">
+          <w:hyperlink w:anchor="_Toc177717896" w:history="1">
             <w:r>
               <w:rPr>
                 <w:rStyle w:val="Hipervnculo"/>
                 <w:noProof/>
               </w:rPr>
-              <w:t>Diagrama de Casos de Uso</w:t>
+              <w:t>Requerimientos de Licencias</w:t>
             </w:r>
             <w:r>
               <w:rPr>
@@ -2006,7 +2611,7 @@
                 <w:noProof/>
                 <w:webHidden/>
               </w:rPr>
-              <w:instrText xml:space="preserve"> PAGEREF _Toc257629754 \h </w:instrText>
+              <w:instrText xml:space="preserve"> PAGEREF _Toc177717896 \h </w:instrText>
             </w:r>
             <w:r>
               <w:rPr>
@@ -2026,7 +2631,7 @@
                 <w:noProof/>
                 <w:webHidden/>
               </w:rPr>
-              <w:t>4</w:t>
+              <w:t>27</w:t>
             </w:r>
             <w:r>
               <w:rPr>
@@ -2047,16 +2652,16 @@
               <w:noProof/>
               <w:sz w:val="22"/>
               <w:szCs w:val="22"/>
-              <w:lang w:eastAsia="es-ES"/>
+              <w:lang w:val="en-US"/>
             </w:rPr>
           </w:pPr>
-          <w:hyperlink w:anchor="_Toc257629755" w:history="1">
+          <w:hyperlink w:anchor="_Toc177717897" w:history="1">
             <w:r>
               <w:rPr>
                 <w:rStyle w:val="Hipervnculo"/>
                 <w:noProof/>
               </w:rPr>
-              <w:t>Requerimientos Técnicos</w:t>
+              <w:t>Requerimientos de Documentación</w:t>
             </w:r>
             <w:r>
               <w:rPr>
@@ -2077,7 +2682,7 @@
                 <w:noProof/>
                 <w:webHidden/>
               </w:rPr>
-              <w:instrText xml:space="preserve"> PAGEREF _Toc257629755 \h </w:instrText>
+              <w:instrText xml:space="preserve"> PAGEREF _Toc177717897 \h </w:instrText>
             </w:r>
             <w:r>
               <w:rPr>
@@ -2097,7 +2702,220 @@
                 <w:noProof/>
                 <w:webHidden/>
               </w:rPr>
-              <w:t>4</w:t>
+              <w:t>27</w:t>
+            </w:r>
+            <w:r>
+              <w:rPr>
+                <w:noProof/>
+                <w:webHidden/>
+              </w:rPr>
+              <w:fldChar w:fldCharType="end"/>
+            </w:r>
+          </w:hyperlink>
+        </w:p>
+        <w:p>
+          <w:pPr>
+            <w:pStyle w:val="TDC2"/>
+            <w:rPr>
+              <w:rFonts w:eastAsiaTheme="minorEastAsia"/>
+              <w:i w:val="0"/>
+              <w:iCs w:val="0"/>
+              <w:noProof/>
+              <w:sz w:val="22"/>
+              <w:szCs w:val="22"/>
+              <w:lang w:val="en-US"/>
+            </w:rPr>
+          </w:pPr>
+          <w:hyperlink w:anchor="_Toc177717898" w:history="1">
+            <w:r>
+              <w:rPr>
+                <w:rStyle w:val="Hipervnculo"/>
+                <w:noProof/>
+              </w:rPr>
+              <w:t>Manual de Usuario</w:t>
+            </w:r>
+            <w:r>
+              <w:rPr>
+                <w:noProof/>
+                <w:webHidden/>
+              </w:rPr>
+              <w:tab/>
+            </w:r>
+            <w:r>
+              <w:rPr>
+                <w:noProof/>
+                <w:webHidden/>
+              </w:rPr>
+              <w:fldChar w:fldCharType="begin"/>
+            </w:r>
+            <w:r>
+              <w:rPr>
+                <w:noProof/>
+                <w:webHidden/>
+              </w:rPr>
+              <w:instrText xml:space="preserve"> PAGEREF _Toc177717898 \h </w:instrText>
+            </w:r>
+            <w:r>
+              <w:rPr>
+                <w:noProof/>
+                <w:webHidden/>
+              </w:rPr>
+            </w:r>
+            <w:r>
+              <w:rPr>
+                <w:noProof/>
+                <w:webHidden/>
+              </w:rPr>
+              <w:fldChar w:fldCharType="separate"/>
+            </w:r>
+            <w:r>
+              <w:rPr>
+                <w:noProof/>
+                <w:webHidden/>
+              </w:rPr>
+              <w:t>27</w:t>
+            </w:r>
+            <w:r>
+              <w:rPr>
+                <w:noProof/>
+                <w:webHidden/>
+              </w:rPr>
+              <w:fldChar w:fldCharType="end"/>
+            </w:r>
+          </w:hyperlink>
+        </w:p>
+        <w:p>
+          <w:pPr>
+            <w:pStyle w:val="TDC2"/>
+            <w:rPr>
+              <w:rFonts w:eastAsiaTheme="minorEastAsia"/>
+              <w:i w:val="0"/>
+              <w:iCs w:val="0"/>
+              <w:noProof/>
+              <w:sz w:val="22"/>
+              <w:szCs w:val="22"/>
+              <w:lang w:val="en-US"/>
+            </w:rPr>
+          </w:pPr>
+          <w:hyperlink w:anchor="_Toc177717899" w:history="1">
+            <w:r>
+              <w:rPr>
+                <w:rStyle w:val="Hipervnculo"/>
+                <w:noProof/>
+              </w:rPr>
+              <w:t>Ayuda en Línea</w:t>
+            </w:r>
+            <w:r>
+              <w:rPr>
+                <w:noProof/>
+                <w:webHidden/>
+              </w:rPr>
+              <w:tab/>
+            </w:r>
+            <w:r>
+              <w:rPr>
+                <w:noProof/>
+                <w:webHidden/>
+              </w:rPr>
+              <w:fldChar w:fldCharType="begin"/>
+            </w:r>
+            <w:r>
+              <w:rPr>
+                <w:noProof/>
+                <w:webHidden/>
+              </w:rPr>
+              <w:instrText xml:space="preserve"> PAGEREF _Toc177717899 \h </w:instrText>
+            </w:r>
+            <w:r>
+              <w:rPr>
+                <w:noProof/>
+                <w:webHidden/>
+              </w:rPr>
+            </w:r>
+            <w:r>
+              <w:rPr>
+                <w:noProof/>
+                <w:webHidden/>
+              </w:rPr>
+              <w:fldChar w:fldCharType="separate"/>
+            </w:r>
+            <w:r>
+              <w:rPr>
+                <w:noProof/>
+                <w:webHidden/>
+              </w:rPr>
+              <w:t>27</w:t>
+            </w:r>
+            <w:r>
+              <w:rPr>
+                <w:noProof/>
+                <w:webHidden/>
+              </w:rPr>
+              <w:fldChar w:fldCharType="end"/>
+            </w:r>
+          </w:hyperlink>
+        </w:p>
+        <w:p>
+          <w:pPr>
+            <w:pStyle w:val="TDC2"/>
+            <w:rPr>
+              <w:rFonts w:eastAsiaTheme="minorEastAsia"/>
+              <w:i w:val="0"/>
+              <w:iCs w:val="0"/>
+              <w:noProof/>
+              <w:sz w:val="22"/>
+              <w:szCs w:val="22"/>
+              <w:lang w:val="en-US"/>
+            </w:rPr>
+          </w:pPr>
+          <w:hyperlink w:anchor="_Toc177717900" w:history="1">
+            <w:r>
+              <w:rPr>
+                <w:rStyle w:val="Hipervnculo"/>
+                <w:noProof/>
+              </w:rPr>
+              <w:t>Guías de instalación y Configuración.</w:t>
+            </w:r>
+            <w:r>
+              <w:rPr>
+                <w:noProof/>
+                <w:webHidden/>
+              </w:rPr>
+              <w:tab/>
+            </w:r>
+            <w:r>
+              <w:rPr>
+                <w:noProof/>
+                <w:webHidden/>
+              </w:rPr>
+              <w:fldChar w:fldCharType="begin"/>
+            </w:r>
+            <w:r>
+              <w:rPr>
+                <w:noProof/>
+                <w:webHidden/>
+              </w:rPr>
+              <w:instrText xml:space="preserve"> PAGEREF _Toc177717900 \h </w:instrText>
+            </w:r>
+            <w:r>
+              <w:rPr>
+                <w:noProof/>
+                <w:webHidden/>
+              </w:rPr>
+            </w:r>
+            <w:r>
+              <w:rPr>
+                <w:noProof/>
+                <w:webHidden/>
+              </w:rPr>
+              <w:fldChar w:fldCharType="separate"/>
+            </w:r>
+            <w:r>
+              <w:rPr>
+                <w:noProof/>
+                <w:webHidden/>
+              </w:rPr>
+              <w:t>27</w:t>
             </w:r>
             <w:r>
               <w:rPr>
@@ -2118,16 +2936,16 @@
               <w:noProof/>
               <w:sz w:val="22"/>
               <w:szCs w:val="22"/>
-              <w:lang w:eastAsia="es-ES"/>
+              <w:lang w:val="en-US"/>
             </w:rPr>
           </w:pPr>
-          <w:hyperlink w:anchor="_Toc257629756" w:history="1">
+          <w:hyperlink w:anchor="_Toc177717901" w:history="1">
             <w:r>
               <w:rPr>
                 <w:rStyle w:val="Hipervnculo"/>
                 <w:noProof/>
               </w:rPr>
-              <w:t>Requerimientos Funcionales</w:t>
+              <w:t>Características No Soportadas</w:t>
             </w:r>
             <w:r>
               <w:rPr>
@@ -2148,7 +2966,7 @@
                 <w:noProof/>
                 <w:webHidden/>
               </w:rPr>
-              <w:instrText xml:space="preserve"> PAGEREF _Toc257629756 \h </w:instrText>
+              <w:instrText xml:space="preserve"> PAGEREF _Toc177717901 \h </w:instrText>
             </w:r>
             <w:r>
               <w:rPr>
@@ -2168,7 +2986,7 @@
                 <w:noProof/>
                 <w:webHidden/>
               </w:rPr>
-              <w:t>4</w:t>
+              <w:t>28</w:t>
             </w:r>
             <w:r>
               <w:rPr>
@@ -2189,16 +3007,16 @@
               <w:noProof/>
               <w:sz w:val="22"/>
               <w:szCs w:val="22"/>
-              <w:lang w:eastAsia="es-ES"/>
+              <w:lang w:val="en-US"/>
             </w:rPr>
           </w:pPr>
-          <w:hyperlink w:anchor="_Toc257629757" w:history="1">
+          <w:hyperlink w:anchor="_Toc177717902" w:history="1">
             <w:r>
               <w:rPr>
                 <w:rStyle w:val="Hipervnculo"/>
                 <w:noProof/>
               </w:rPr>
-              <w:t>Requerimientos No Funcionales</w:t>
+              <w:t>Estándares Aplicables</w:t>
             </w:r>
             <w:r>
               <w:rPr>
@@ -2219,7 +3037,7 @@
                 <w:noProof/>
                 <w:webHidden/>
               </w:rPr>
-              <w:instrText xml:space="preserve"> PAGEREF _Toc257629757 \h </w:instrText>
+              <w:instrText xml:space="preserve"> PAGEREF _Toc177717902 \h </w:instrText>
             </w:r>
             <w:r>
               <w:rPr>
@@ -2239,1277 +3057,7 @@
                 <w:noProof/>
                 <w:webHidden/>
               </w:rPr>
-              <w:t>4</w:t>
-            </w:r>
-            <w:r>
-              <w:rPr>
-                <w:noProof/>
-                <w:webHidden/>
-              </w:rPr>
-              <w:fldChar w:fldCharType="end"/>
-            </w:r>
-          </w:hyperlink>
-        </w:p>
-        <w:p>
-          <w:pPr>
-            <w:pStyle w:val="TDC2"/>
-            <w:rPr>
-              <w:rFonts w:eastAsiaTheme="minorEastAsia"/>
-              <w:i w:val="0"/>
-              <w:iCs w:val="0"/>
-              <w:noProof/>
-              <w:sz w:val="22"/>
-              <w:szCs w:val="22"/>
-              <w:lang w:eastAsia="es-ES"/>
-            </w:rPr>
-          </w:pPr>
-          <w:hyperlink w:anchor="_Toc257629758" w:history="1">
-            <w:r>
-              <w:rPr>
-                <w:rStyle w:val="Hipervnculo"/>
-                <w:noProof/>
-              </w:rPr>
-              <w:t>Usabilidad</w:t>
-            </w:r>
-            <w:r>
-              <w:rPr>
-                <w:noProof/>
-                <w:webHidden/>
-              </w:rPr>
-              <w:tab/>
-            </w:r>
-            <w:r>
-              <w:rPr>
-                <w:noProof/>
-                <w:webHidden/>
-              </w:rPr>
-              <w:fldChar w:fldCharType="begin"/>
-            </w:r>
-            <w:r>
-              <w:rPr>
-                <w:noProof/>
-                <w:webHidden/>
-              </w:rPr>
-              <w:instrText xml:space="preserve"> PAGEREF _Toc257629758 \h </w:instrText>
-            </w:r>
-            <w:r>
-              <w:rPr>
-                <w:noProof/>
-                <w:webHidden/>
-              </w:rPr>
-            </w:r>
-            <w:r>
-              <w:rPr>
-                <w:noProof/>
-                <w:webHidden/>
-              </w:rPr>
-              <w:fldChar w:fldCharType="separate"/>
-            </w:r>
-            <w:r>
-              <w:rPr>
-                <w:noProof/>
-                <w:webHidden/>
-              </w:rPr>
-              <w:t>4</w:t>
-            </w:r>
-            <w:r>
-              <w:rPr>
-                <w:noProof/>
-                <w:webHidden/>
-              </w:rPr>
-              <w:fldChar w:fldCharType="end"/>
-            </w:r>
-          </w:hyperlink>
-        </w:p>
-        <w:p>
-          <w:pPr>
-            <w:pStyle w:val="TDC2"/>
-            <w:rPr>
-              <w:rFonts w:eastAsiaTheme="minorEastAsia"/>
-              <w:i w:val="0"/>
-              <w:iCs w:val="0"/>
-              <w:noProof/>
-              <w:sz w:val="22"/>
-              <w:szCs w:val="22"/>
-              <w:lang w:eastAsia="es-ES"/>
-            </w:rPr>
-          </w:pPr>
-          <w:hyperlink w:anchor="_Toc257629759" w:history="1">
-            <w:r>
-              <w:rPr>
-                <w:rStyle w:val="Hipervnculo"/>
-                <w:noProof/>
-              </w:rPr>
-              <w:t>Confiabilidad</w:t>
-            </w:r>
-            <w:r>
-              <w:rPr>
-                <w:noProof/>
-                <w:webHidden/>
-              </w:rPr>
-              <w:tab/>
-            </w:r>
-            <w:r>
-              <w:rPr>
-                <w:noProof/>
-                <w:webHidden/>
-              </w:rPr>
-              <w:fldChar w:fldCharType="begin"/>
-            </w:r>
-            <w:r>
-              <w:rPr>
-                <w:noProof/>
-                <w:webHidden/>
-              </w:rPr>
-              <w:instrText xml:space="preserve"> PAGEREF _Toc257629759 \h </w:instrText>
-            </w:r>
-            <w:r>
-              <w:rPr>
-                <w:noProof/>
-                <w:webHidden/>
-              </w:rPr>
-            </w:r>
-            <w:r>
-              <w:rPr>
-                <w:noProof/>
-                <w:webHidden/>
-              </w:rPr>
-              <w:fldChar w:fldCharType="separate"/>
-            </w:r>
-            <w:r>
-              <w:rPr>
-                <w:noProof/>
-                <w:webHidden/>
-              </w:rPr>
-              <w:t>4</w:t>
-            </w:r>
-            <w:r>
-              <w:rPr>
-                <w:noProof/>
-                <w:webHidden/>
-              </w:rPr>
-              <w:fldChar w:fldCharType="end"/>
-            </w:r>
-          </w:hyperlink>
-        </w:p>
-        <w:p>
-          <w:pPr>
-            <w:pStyle w:val="TDC2"/>
-            <w:rPr>
-              <w:rFonts w:eastAsiaTheme="minorEastAsia"/>
-              <w:i w:val="0"/>
-              <w:iCs w:val="0"/>
-              <w:noProof/>
-              <w:sz w:val="22"/>
-              <w:szCs w:val="22"/>
-              <w:lang w:eastAsia="es-ES"/>
-            </w:rPr>
-          </w:pPr>
-          <w:hyperlink w:anchor="_Toc257629760" w:history="1">
-            <w:r>
-              <w:rPr>
-                <w:rStyle w:val="Hipervnculo"/>
-                <w:noProof/>
-              </w:rPr>
-              <w:t>Seguridad</w:t>
-            </w:r>
-            <w:r>
-              <w:rPr>
-                <w:noProof/>
-                <w:webHidden/>
-              </w:rPr>
-              <w:tab/>
-            </w:r>
-            <w:r>
-              <w:rPr>
-                <w:noProof/>
-                <w:webHidden/>
-              </w:rPr>
-              <w:fldChar w:fldCharType="begin"/>
-            </w:r>
-            <w:r>
-              <w:rPr>
-                <w:noProof/>
-                <w:webHidden/>
-              </w:rPr>
-              <w:instrText xml:space="preserve"> PAGEREF _Toc257629760 \h </w:instrText>
-            </w:r>
-            <w:r>
-              <w:rPr>
-                <w:noProof/>
-                <w:webHidden/>
-              </w:rPr>
-            </w:r>
-            <w:r>
-              <w:rPr>
-                <w:noProof/>
-                <w:webHidden/>
-              </w:rPr>
-              <w:fldChar w:fldCharType="separate"/>
-            </w:r>
-            <w:r>
-              <w:rPr>
-                <w:noProof/>
-                <w:webHidden/>
-              </w:rPr>
-              <w:t>4</w:t>
-            </w:r>
-            <w:r>
-              <w:rPr>
-                <w:noProof/>
-                <w:webHidden/>
-              </w:rPr>
-              <w:fldChar w:fldCharType="end"/>
-            </w:r>
-          </w:hyperlink>
-        </w:p>
-        <w:p>
-          <w:pPr>
-            <w:pStyle w:val="TDC2"/>
-            <w:rPr>
-              <w:rFonts w:eastAsiaTheme="minorEastAsia"/>
-              <w:i w:val="0"/>
-              <w:iCs w:val="0"/>
-              <w:noProof/>
-              <w:sz w:val="22"/>
-              <w:szCs w:val="22"/>
-              <w:lang w:eastAsia="es-ES"/>
-            </w:rPr>
-          </w:pPr>
-          <w:hyperlink w:anchor="_Toc257629761" w:history="1">
-            <w:r>
-              <w:rPr>
-                <w:rStyle w:val="Hipervnculo"/>
-                <w:noProof/>
-              </w:rPr>
-              <w:t>Eficiencia</w:t>
-            </w:r>
-            <w:r>
-              <w:rPr>
-                <w:noProof/>
-                <w:webHidden/>
-              </w:rPr>
-              <w:tab/>
-            </w:r>
-            <w:r>
-              <w:rPr>
-                <w:noProof/>
-                <w:webHidden/>
-              </w:rPr>
-              <w:fldChar w:fldCharType="begin"/>
-            </w:r>
-            <w:r>
-              <w:rPr>
-                <w:noProof/>
-                <w:webHidden/>
-              </w:rPr>
-              <w:instrText xml:space="preserve"> PAGEREF _Toc257629761 \h </w:instrText>
-            </w:r>
-            <w:r>
-              <w:rPr>
-                <w:noProof/>
-                <w:webHidden/>
-              </w:rPr>
-            </w:r>
-            <w:r>
-              <w:rPr>
-                <w:noProof/>
-                <w:webHidden/>
-              </w:rPr>
-              <w:fldChar w:fldCharType="separate"/>
-            </w:r>
-            <w:r>
-              <w:rPr>
-                <w:noProof/>
-                <w:webHidden/>
-              </w:rPr>
-              <w:t>4</w:t>
-            </w:r>
-            <w:r>
-              <w:rPr>
-                <w:noProof/>
-                <w:webHidden/>
-              </w:rPr>
-              <w:fldChar w:fldCharType="end"/>
-            </w:r>
-          </w:hyperlink>
-        </w:p>
-        <w:p>
-          <w:pPr>
-            <w:pStyle w:val="TDC2"/>
-            <w:rPr>
-              <w:rFonts w:eastAsiaTheme="minorEastAsia"/>
-              <w:i w:val="0"/>
-              <w:iCs w:val="0"/>
-              <w:noProof/>
-              <w:sz w:val="22"/>
-              <w:szCs w:val="22"/>
-              <w:lang w:eastAsia="es-ES"/>
-            </w:rPr>
-          </w:pPr>
-          <w:hyperlink w:anchor="_Toc257629762" w:history="1">
-            <w:r>
-              <w:rPr>
-                <w:rStyle w:val="Hipervnculo"/>
-                <w:noProof/>
-              </w:rPr>
-              <w:t>Interfaces</w:t>
-            </w:r>
-            <w:r>
-              <w:rPr>
-                <w:noProof/>
-                <w:webHidden/>
-              </w:rPr>
-              <w:tab/>
-            </w:r>
-            <w:r>
-              <w:rPr>
-                <w:noProof/>
-                <w:webHidden/>
-              </w:rPr>
-              <w:fldChar w:fldCharType="begin"/>
-            </w:r>
-            <w:r>
-              <w:rPr>
-                <w:noProof/>
-                <w:webHidden/>
-              </w:rPr>
-              <w:instrText xml:space="preserve"> PAGEREF _Toc257629762 \h </w:instrText>
-            </w:r>
-            <w:r>
-              <w:rPr>
-                <w:noProof/>
-                <w:webHidden/>
-              </w:rPr>
-            </w:r>
-            <w:r>
-              <w:rPr>
-                <w:noProof/>
-                <w:webHidden/>
-              </w:rPr>
-              <w:fldChar w:fldCharType="separate"/>
-            </w:r>
-            <w:r>
-              <w:rPr>
-                <w:noProof/>
-                <w:webHidden/>
-              </w:rPr>
-              <w:t>4</w:t>
-            </w:r>
-            <w:r>
-              <w:rPr>
-                <w:noProof/>
-                <w:webHidden/>
-              </w:rPr>
-              <w:fldChar w:fldCharType="end"/>
-            </w:r>
-          </w:hyperlink>
-        </w:p>
-        <w:p>
-          <w:pPr>
-            <w:pStyle w:val="TDC3"/>
-            <w:rPr>
-              <w:rFonts w:eastAsiaTheme="minorEastAsia"/>
-              <w:noProof/>
-              <w:sz w:val="22"/>
-              <w:szCs w:val="22"/>
-              <w:lang w:eastAsia="es-ES"/>
-            </w:rPr>
-          </w:pPr>
-          <w:hyperlink w:anchor="_Toc257629763" w:history="1">
-            <w:r>
-              <w:rPr>
-                <w:rStyle w:val="Hipervnculo"/>
-                <w:noProof/>
-              </w:rPr>
-              <w:t>Interfaces de Usuario</w:t>
-            </w:r>
-            <w:r>
-              <w:rPr>
-                <w:noProof/>
-                <w:webHidden/>
-              </w:rPr>
-              <w:tab/>
-            </w:r>
-            <w:r>
-              <w:rPr>
-                <w:noProof/>
-                <w:webHidden/>
-              </w:rPr>
-              <w:fldChar w:fldCharType="begin"/>
-            </w:r>
-            <w:r>
-              <w:rPr>
-                <w:noProof/>
-                <w:webHidden/>
-              </w:rPr>
-              <w:instrText xml:space="preserve"> PAGEREF _Toc257629763 \h </w:instrText>
-            </w:r>
-            <w:r>
-              <w:rPr>
-                <w:noProof/>
-                <w:webHidden/>
-              </w:rPr>
-            </w:r>
-            <w:r>
-              <w:rPr>
-                <w:noProof/>
-                <w:webHidden/>
-              </w:rPr>
-              <w:fldChar w:fldCharType="separate"/>
-            </w:r>
-            <w:r>
-              <w:rPr>
-                <w:noProof/>
-                <w:webHidden/>
-              </w:rPr>
-              <w:t>4</w:t>
-            </w:r>
-            <w:r>
-              <w:rPr>
-                <w:noProof/>
-                <w:webHidden/>
-              </w:rPr>
-              <w:fldChar w:fldCharType="end"/>
-            </w:r>
-          </w:hyperlink>
-        </w:p>
-        <w:p>
-          <w:pPr>
-            <w:pStyle w:val="TDC3"/>
-            <w:rPr>
-              <w:rFonts w:eastAsiaTheme="minorEastAsia"/>
-              <w:noProof/>
-              <w:sz w:val="22"/>
-              <w:szCs w:val="22"/>
-              <w:lang w:eastAsia="es-ES"/>
-            </w:rPr>
-          </w:pPr>
-          <w:hyperlink w:anchor="_Toc257629764" w:history="1">
-            <w:r>
-              <w:rPr>
-                <w:rStyle w:val="Hipervnculo"/>
-                <w:noProof/>
-              </w:rPr>
-              <w:t>Interfaces de Software</w:t>
-            </w:r>
-            <w:r>
-              <w:rPr>
-                <w:noProof/>
-                <w:webHidden/>
-              </w:rPr>
-              <w:tab/>
-            </w:r>
-            <w:r>
-              <w:rPr>
-                <w:noProof/>
-                <w:webHidden/>
-              </w:rPr>
-              <w:fldChar w:fldCharType="begin"/>
-            </w:r>
-            <w:r>
-              <w:rPr>
-                <w:noProof/>
-                <w:webHidden/>
-              </w:rPr>
-              <w:instrText xml:space="preserve"> PAGEREF _Toc257629764 \h </w:instrText>
-            </w:r>
-            <w:r>
-              <w:rPr>
-                <w:noProof/>
-                <w:webHidden/>
-              </w:rPr>
-            </w:r>
-            <w:r>
-              <w:rPr>
-                <w:noProof/>
-                <w:webHidden/>
-              </w:rPr>
-              <w:fldChar w:fldCharType="separate"/>
-            </w:r>
-            <w:r>
-              <w:rPr>
-                <w:noProof/>
-                <w:webHidden/>
-              </w:rPr>
-              <w:t>4</w:t>
-            </w:r>
-            <w:r>
-              <w:rPr>
-                <w:noProof/>
-                <w:webHidden/>
-              </w:rPr>
-              <w:fldChar w:fldCharType="end"/>
-            </w:r>
-          </w:hyperlink>
-        </w:p>
-        <w:p>
-          <w:pPr>
-            <w:pStyle w:val="TDC3"/>
-            <w:rPr>
-              <w:rFonts w:eastAsiaTheme="minorEastAsia"/>
-              <w:noProof/>
-              <w:sz w:val="22"/>
-              <w:szCs w:val="22"/>
-              <w:lang w:eastAsia="es-ES"/>
-            </w:rPr>
-          </w:pPr>
-          <w:hyperlink w:anchor="_Toc257629765" w:history="1">
-            <w:r>
-              <w:rPr>
-                <w:rStyle w:val="Hipervnculo"/>
-                <w:noProof/>
-              </w:rPr>
-              <w:t>Interfaces de Hardware</w:t>
-            </w:r>
-            <w:r>
-              <w:rPr>
-                <w:noProof/>
-                <w:webHidden/>
-              </w:rPr>
-              <w:tab/>
-            </w:r>
-            <w:r>
-              <w:rPr>
-                <w:noProof/>
-                <w:webHidden/>
-              </w:rPr>
-              <w:fldChar w:fldCharType="begin"/>
-            </w:r>
-            <w:r>
-              <w:rPr>
-                <w:noProof/>
-                <w:webHidden/>
-              </w:rPr>
-              <w:instrText xml:space="preserve"> PAGEREF _Toc257629765 \h </w:instrText>
-            </w:r>
-            <w:r>
-              <w:rPr>
-                <w:noProof/>
-                <w:webHidden/>
-              </w:rPr>
-            </w:r>
-            <w:r>
-              <w:rPr>
-                <w:noProof/>
-                <w:webHidden/>
-              </w:rPr>
-              <w:fldChar w:fldCharType="separate"/>
-            </w:r>
-            <w:r>
-              <w:rPr>
-                <w:noProof/>
-                <w:webHidden/>
-              </w:rPr>
-              <w:t>4</w:t>
-            </w:r>
-            <w:r>
-              <w:rPr>
-                <w:noProof/>
-                <w:webHidden/>
-              </w:rPr>
-              <w:fldChar w:fldCharType="end"/>
-            </w:r>
-          </w:hyperlink>
-        </w:p>
-        <w:p>
-          <w:pPr>
-            <w:pStyle w:val="TDC3"/>
-            <w:rPr>
-              <w:rFonts w:eastAsiaTheme="minorEastAsia"/>
-              <w:noProof/>
-              <w:sz w:val="22"/>
-              <w:szCs w:val="22"/>
-              <w:lang w:eastAsia="es-ES"/>
-            </w:rPr>
-          </w:pPr>
-          <w:hyperlink w:anchor="_Toc257629766" w:history="1">
-            <w:r>
-              <w:rPr>
-                <w:rStyle w:val="Hipervnculo"/>
-                <w:noProof/>
-              </w:rPr>
-              <w:t>Interfaces de Comunicaciones</w:t>
-            </w:r>
-            <w:r>
-              <w:rPr>
-                <w:noProof/>
-                <w:webHidden/>
-              </w:rPr>
-              <w:tab/>
-            </w:r>
-            <w:r>
-              <w:rPr>
-                <w:noProof/>
-                <w:webHidden/>
-              </w:rPr>
-              <w:fldChar w:fldCharType="begin"/>
-            </w:r>
-            <w:r>
-              <w:rPr>
-                <w:noProof/>
-                <w:webHidden/>
-              </w:rPr>
-              <w:instrText xml:space="preserve"> PAGEREF _Toc257629766 \h </w:instrText>
-            </w:r>
-            <w:r>
-              <w:rPr>
-                <w:noProof/>
-                <w:webHidden/>
-              </w:rPr>
-            </w:r>
-            <w:r>
-              <w:rPr>
-                <w:noProof/>
-                <w:webHidden/>
-              </w:rPr>
-              <w:fldChar w:fldCharType="separate"/>
-            </w:r>
-            <w:r>
-              <w:rPr>
-                <w:noProof/>
-                <w:webHidden/>
-              </w:rPr>
-              <w:t>4</w:t>
-            </w:r>
-            <w:r>
-              <w:rPr>
-                <w:noProof/>
-                <w:webHidden/>
-              </w:rPr>
-              <w:fldChar w:fldCharType="end"/>
-            </w:r>
-          </w:hyperlink>
-        </w:p>
-        <w:p>
-          <w:pPr>
-            <w:pStyle w:val="TDC2"/>
-            <w:rPr>
-              <w:rFonts w:eastAsiaTheme="minorEastAsia"/>
-              <w:i w:val="0"/>
-              <w:iCs w:val="0"/>
-              <w:noProof/>
-              <w:sz w:val="22"/>
-              <w:szCs w:val="22"/>
-              <w:lang w:eastAsia="es-ES"/>
-            </w:rPr>
-          </w:pPr>
-          <w:hyperlink w:anchor="_Toc257629767" w:history="1">
-            <w:r>
-              <w:rPr>
-                <w:rStyle w:val="Hipervnculo"/>
-                <w:noProof/>
-              </w:rPr>
-              <w:t>Restricción de Diseño</w:t>
-            </w:r>
-            <w:r>
-              <w:rPr>
-                <w:noProof/>
-                <w:webHidden/>
-              </w:rPr>
-              <w:tab/>
-            </w:r>
-            <w:r>
-              <w:rPr>
-                <w:noProof/>
-                <w:webHidden/>
-              </w:rPr>
-              <w:fldChar w:fldCharType="begin"/>
-            </w:r>
-            <w:r>
-              <w:rPr>
-                <w:noProof/>
-                <w:webHidden/>
-              </w:rPr>
-              <w:instrText xml:space="preserve"> PAGEREF _Toc257629767 \h </w:instrText>
-            </w:r>
-            <w:r>
-              <w:rPr>
-                <w:noProof/>
-                <w:webHidden/>
-              </w:rPr>
-            </w:r>
-            <w:r>
-              <w:rPr>
-                <w:noProof/>
-                <w:webHidden/>
-              </w:rPr>
-              <w:fldChar w:fldCharType="separate"/>
-            </w:r>
-            <w:r>
-              <w:rPr>
-                <w:noProof/>
-                <w:webHidden/>
-              </w:rPr>
-              <w:t>4</w:t>
-            </w:r>
-            <w:r>
-              <w:rPr>
-                <w:noProof/>
-                <w:webHidden/>
-              </w:rPr>
-              <w:fldChar w:fldCharType="end"/>
-            </w:r>
-          </w:hyperlink>
-        </w:p>
-        <w:p>
-          <w:pPr>
-            <w:pStyle w:val="TDC1"/>
-            <w:rPr>
-              <w:rFonts w:eastAsiaTheme="minorEastAsia"/>
-              <w:b w:val="0"/>
-              <w:bCs w:val="0"/>
-              <w:noProof/>
-              <w:sz w:val="22"/>
-              <w:szCs w:val="22"/>
-              <w:lang w:eastAsia="es-ES"/>
-            </w:rPr>
-          </w:pPr>
-          <w:hyperlink w:anchor="_Toc257629768" w:history="1">
-            <w:r>
-              <w:rPr>
-                <w:rStyle w:val="Hipervnculo"/>
-                <w:noProof/>
-              </w:rPr>
-              <w:t>Requerimientos de Licencias</w:t>
-            </w:r>
-            <w:r>
-              <w:rPr>
-                <w:noProof/>
-                <w:webHidden/>
-              </w:rPr>
-              <w:tab/>
-            </w:r>
-            <w:r>
-              <w:rPr>
-                <w:noProof/>
-                <w:webHidden/>
-              </w:rPr>
-              <w:fldChar w:fldCharType="begin"/>
-            </w:r>
-            <w:r>
-              <w:rPr>
-                <w:noProof/>
-                <w:webHidden/>
-              </w:rPr>
-              <w:instrText xml:space="preserve"> PAGEREF _Toc257629768 \h </w:instrText>
-            </w:r>
-            <w:r>
-              <w:rPr>
-                <w:noProof/>
-                <w:webHidden/>
-              </w:rPr>
-            </w:r>
-            <w:r>
-              <w:rPr>
-                <w:noProof/>
-                <w:webHidden/>
-              </w:rPr>
-              <w:fldChar w:fldCharType="separate"/>
-            </w:r>
-            <w:r>
-              <w:rPr>
-                <w:noProof/>
-                <w:webHidden/>
-              </w:rPr>
-              <w:t>4</w:t>
-            </w:r>
-            <w:r>
-              <w:rPr>
-                <w:noProof/>
-                <w:webHidden/>
-              </w:rPr>
-              <w:fldChar w:fldCharType="end"/>
-            </w:r>
-          </w:hyperlink>
-        </w:p>
-        <w:p>
-          <w:pPr>
-            <w:pStyle w:val="TDC1"/>
-            <w:rPr>
-              <w:rFonts w:eastAsiaTheme="minorEastAsia"/>
-              <w:b w:val="0"/>
-              <w:bCs w:val="0"/>
-              <w:noProof/>
-              <w:sz w:val="22"/>
-              <w:szCs w:val="22"/>
-              <w:lang w:eastAsia="es-ES"/>
-            </w:rPr>
-          </w:pPr>
-          <w:hyperlink w:anchor="_Toc257629769" w:history="1">
-            <w:r>
-              <w:rPr>
-                <w:rStyle w:val="Hipervnculo"/>
-                <w:noProof/>
-              </w:rPr>
-              <w:t>Requerimientos de  Documentación</w:t>
-            </w:r>
-            <w:r>
-              <w:rPr>
-                <w:noProof/>
-                <w:webHidden/>
-              </w:rPr>
-              <w:tab/>
-            </w:r>
-            <w:r>
-              <w:rPr>
-                <w:noProof/>
-                <w:webHidden/>
-              </w:rPr>
-              <w:fldChar w:fldCharType="begin"/>
-            </w:r>
-            <w:r>
-              <w:rPr>
-                <w:noProof/>
-                <w:webHidden/>
-              </w:rPr>
-              <w:instrText xml:space="preserve"> PAGEREF _Toc257629769 \h </w:instrText>
-            </w:r>
-            <w:r>
-              <w:rPr>
-                <w:noProof/>
-                <w:webHidden/>
-              </w:rPr>
-            </w:r>
-            <w:r>
-              <w:rPr>
-                <w:noProof/>
-                <w:webHidden/>
-              </w:rPr>
-              <w:fldChar w:fldCharType="separate"/>
-            </w:r>
-            <w:r>
-              <w:rPr>
-                <w:noProof/>
-                <w:webHidden/>
-              </w:rPr>
-              <w:t>4</w:t>
-            </w:r>
-            <w:r>
-              <w:rPr>
-                <w:noProof/>
-                <w:webHidden/>
-              </w:rPr>
-              <w:fldChar w:fldCharType="end"/>
-            </w:r>
-          </w:hyperlink>
-        </w:p>
-        <w:p>
-          <w:pPr>
-            <w:pStyle w:val="TDC2"/>
-            <w:rPr>
-              <w:rFonts w:eastAsiaTheme="minorEastAsia"/>
-              <w:i w:val="0"/>
-              <w:iCs w:val="0"/>
-              <w:noProof/>
-              <w:sz w:val="22"/>
-              <w:szCs w:val="22"/>
-              <w:lang w:eastAsia="es-ES"/>
-            </w:rPr>
-          </w:pPr>
-          <w:hyperlink w:anchor="_Toc257629770" w:history="1">
-            <w:r>
-              <w:rPr>
-                <w:rStyle w:val="Hipervnculo"/>
-                <w:noProof/>
-              </w:rPr>
-              <w:t>Manual  de Usuario</w:t>
-            </w:r>
-            <w:r>
-              <w:rPr>
-                <w:noProof/>
-                <w:webHidden/>
-              </w:rPr>
-              <w:tab/>
-            </w:r>
-            <w:r>
-              <w:rPr>
-                <w:noProof/>
-                <w:webHidden/>
-              </w:rPr>
-              <w:fldChar w:fldCharType="begin"/>
-            </w:r>
-            <w:r>
-              <w:rPr>
-                <w:noProof/>
-                <w:webHidden/>
-              </w:rPr>
-              <w:instrText xml:space="preserve"> PAGEREF _Toc257629770 \h </w:instrText>
-            </w:r>
-            <w:r>
-              <w:rPr>
-                <w:noProof/>
-                <w:webHidden/>
-              </w:rPr>
-            </w:r>
-            <w:r>
-              <w:rPr>
-                <w:noProof/>
-                <w:webHidden/>
-              </w:rPr>
-              <w:fldChar w:fldCharType="separate"/>
-            </w:r>
-            <w:r>
-              <w:rPr>
-                <w:noProof/>
-                <w:webHidden/>
-              </w:rPr>
-              <w:t>4</w:t>
-            </w:r>
-            <w:r>
-              <w:rPr>
-                <w:noProof/>
-                <w:webHidden/>
-              </w:rPr>
-              <w:fldChar w:fldCharType="end"/>
-            </w:r>
-          </w:hyperlink>
-        </w:p>
-        <w:p>
-          <w:pPr>
-            <w:pStyle w:val="TDC2"/>
-            <w:rPr>
-              <w:rFonts w:eastAsiaTheme="minorEastAsia"/>
-              <w:i w:val="0"/>
-              <w:iCs w:val="0"/>
-              <w:noProof/>
-              <w:sz w:val="22"/>
-              <w:szCs w:val="22"/>
-              <w:lang w:eastAsia="es-ES"/>
-            </w:rPr>
-          </w:pPr>
-          <w:hyperlink w:anchor="_Toc257629771" w:history="1">
-            <w:r>
-              <w:rPr>
-                <w:rStyle w:val="Hipervnculo"/>
-                <w:noProof/>
-              </w:rPr>
-              <w:t>Ayuda en Línea</w:t>
-            </w:r>
-            <w:r>
-              <w:rPr>
-                <w:noProof/>
-                <w:webHidden/>
-              </w:rPr>
-              <w:tab/>
-            </w:r>
-            <w:r>
-              <w:rPr>
-                <w:noProof/>
-                <w:webHidden/>
-              </w:rPr>
-              <w:fldChar w:fldCharType="begin"/>
-            </w:r>
-            <w:r>
-              <w:rPr>
-                <w:noProof/>
-                <w:webHidden/>
-              </w:rPr>
-              <w:instrText xml:space="preserve"> PAGEREF _Toc257629771 \h </w:instrText>
-            </w:r>
-            <w:r>
-              <w:rPr>
-                <w:noProof/>
-                <w:webHidden/>
-              </w:rPr>
-            </w:r>
-            <w:r>
-              <w:rPr>
-                <w:noProof/>
-                <w:webHidden/>
-              </w:rPr>
-              <w:fldChar w:fldCharType="separate"/>
-            </w:r>
-            <w:r>
-              <w:rPr>
-                <w:noProof/>
-                <w:webHidden/>
-              </w:rPr>
-              <w:t>4</w:t>
-            </w:r>
-            <w:r>
-              <w:rPr>
-                <w:noProof/>
-                <w:webHidden/>
-              </w:rPr>
-              <w:fldChar w:fldCharType="end"/>
-            </w:r>
-          </w:hyperlink>
-        </w:p>
-        <w:p>
-          <w:pPr>
-            <w:pStyle w:val="TDC2"/>
-            <w:rPr>
-              <w:rFonts w:eastAsiaTheme="minorEastAsia"/>
-              <w:i w:val="0"/>
-              <w:iCs w:val="0"/>
-              <w:noProof/>
-              <w:sz w:val="22"/>
-              <w:szCs w:val="22"/>
-              <w:lang w:eastAsia="es-ES"/>
-            </w:rPr>
-          </w:pPr>
-          <w:hyperlink w:anchor="_Toc257629772" w:history="1">
-            <w:r>
-              <w:rPr>
-                <w:rStyle w:val="Hipervnculo"/>
-                <w:noProof/>
-              </w:rPr>
-              <w:t>Guías de instalación  y Configuración.</w:t>
-            </w:r>
-            <w:r>
-              <w:rPr>
-                <w:noProof/>
-                <w:webHidden/>
-              </w:rPr>
-              <w:tab/>
-            </w:r>
-            <w:r>
-              <w:rPr>
-                <w:noProof/>
-                <w:webHidden/>
-              </w:rPr>
-              <w:fldChar w:fldCharType="begin"/>
-            </w:r>
-            <w:r>
-              <w:rPr>
-                <w:noProof/>
-                <w:webHidden/>
-              </w:rPr>
-              <w:instrText xml:space="preserve"> PAGEREF _Toc257629772 \h </w:instrText>
-            </w:r>
-            <w:r>
-              <w:rPr>
-                <w:noProof/>
-                <w:webHidden/>
-              </w:rPr>
-            </w:r>
-            <w:r>
-              <w:rPr>
-                <w:noProof/>
-                <w:webHidden/>
-              </w:rPr>
-              <w:fldChar w:fldCharType="separate"/>
-            </w:r>
-            <w:r>
-              <w:rPr>
-                <w:noProof/>
-                <w:webHidden/>
-              </w:rPr>
-              <w:t>4</w:t>
-            </w:r>
-            <w:r>
-              <w:rPr>
-                <w:noProof/>
-                <w:webHidden/>
-              </w:rPr>
-              <w:fldChar w:fldCharType="end"/>
-            </w:r>
-          </w:hyperlink>
-        </w:p>
-        <w:p>
-          <w:pPr>
-            <w:pStyle w:val="TDC2"/>
-            <w:rPr>
-              <w:rFonts w:eastAsiaTheme="minorEastAsia"/>
-              <w:i w:val="0"/>
-              <w:iCs w:val="0"/>
-              <w:noProof/>
-              <w:sz w:val="22"/>
-              <w:szCs w:val="22"/>
-              <w:lang w:eastAsia="es-ES"/>
-            </w:rPr>
-          </w:pPr>
-          <w:hyperlink w:anchor="_Toc257629773" w:history="1">
-            <w:r>
-              <w:rPr>
-                <w:rStyle w:val="Hipervnculo"/>
-                <w:noProof/>
-              </w:rPr>
-              <w:t>Etiquetado y empaquetado</w:t>
-            </w:r>
-            <w:r>
-              <w:rPr>
-                <w:noProof/>
-                <w:webHidden/>
-              </w:rPr>
-              <w:tab/>
-            </w:r>
-            <w:r>
-              <w:rPr>
-                <w:noProof/>
-                <w:webHidden/>
-              </w:rPr>
-              <w:fldChar w:fldCharType="begin"/>
-            </w:r>
-            <w:r>
-              <w:rPr>
-                <w:noProof/>
-                <w:webHidden/>
-              </w:rPr>
-              <w:instrText xml:space="preserve"> PAGEREF _Toc257629773 \h </w:instrText>
-            </w:r>
-            <w:r>
-              <w:rPr>
-                <w:noProof/>
-                <w:webHidden/>
-              </w:rPr>
-            </w:r>
-            <w:r>
-              <w:rPr>
-                <w:noProof/>
-                <w:webHidden/>
-              </w:rPr>
-              <w:fldChar w:fldCharType="separate"/>
-            </w:r>
-            <w:r>
-              <w:rPr>
-                <w:noProof/>
-                <w:webHidden/>
-              </w:rPr>
-              <w:t>4</w:t>
-            </w:r>
-            <w:r>
-              <w:rPr>
-                <w:noProof/>
-                <w:webHidden/>
-              </w:rPr>
-              <w:fldChar w:fldCharType="end"/>
-            </w:r>
-          </w:hyperlink>
-        </w:p>
-        <w:p>
-          <w:pPr>
-            <w:pStyle w:val="TDC1"/>
-            <w:rPr>
-              <w:rFonts w:eastAsiaTheme="minorEastAsia"/>
-              <w:b w:val="0"/>
-              <w:bCs w:val="0"/>
-              <w:noProof/>
-              <w:sz w:val="22"/>
-              <w:szCs w:val="22"/>
-              <w:lang w:eastAsia="es-ES"/>
-            </w:rPr>
-          </w:pPr>
-          <w:hyperlink w:anchor="_Toc257629774" w:history="1">
-            <w:r>
-              <w:rPr>
-                <w:rStyle w:val="Hipervnculo"/>
-                <w:noProof/>
-              </w:rPr>
-              <w:t>Características No Soportadas</w:t>
-            </w:r>
-            <w:r>
-              <w:rPr>
-                <w:noProof/>
-                <w:webHidden/>
-              </w:rPr>
-              <w:tab/>
-            </w:r>
-            <w:r>
-              <w:rPr>
-                <w:noProof/>
-                <w:webHidden/>
-              </w:rPr>
-              <w:fldChar w:fldCharType="begin"/>
-            </w:r>
-            <w:r>
-              <w:rPr>
-                <w:noProof/>
-                <w:webHidden/>
-              </w:rPr>
-              <w:instrText xml:space="preserve"> PAGEREF _Toc257629774 \h </w:instrText>
-            </w:r>
-            <w:r>
-              <w:rPr>
-                <w:noProof/>
-                <w:webHidden/>
-              </w:rPr>
-            </w:r>
-            <w:r>
-              <w:rPr>
-                <w:noProof/>
-                <w:webHidden/>
-              </w:rPr>
-              <w:fldChar w:fldCharType="separate"/>
-            </w:r>
-            <w:r>
-              <w:rPr>
-                <w:noProof/>
-                <w:webHidden/>
-              </w:rPr>
-              <w:t>4</w:t>
-            </w:r>
-            <w:r>
-              <w:rPr>
-                <w:noProof/>
-                <w:webHidden/>
-              </w:rPr>
-              <w:fldChar w:fldCharType="end"/>
-            </w:r>
-          </w:hyperlink>
-        </w:p>
-        <w:p>
-          <w:pPr>
-            <w:pStyle w:val="TDC1"/>
-            <w:rPr>
-              <w:rFonts w:eastAsiaTheme="minorEastAsia"/>
-              <w:b w:val="0"/>
-              <w:bCs w:val="0"/>
-              <w:noProof/>
-              <w:sz w:val="22"/>
-              <w:szCs w:val="22"/>
-              <w:lang w:eastAsia="es-ES"/>
-            </w:rPr>
-          </w:pPr>
-          <w:hyperlink w:anchor="_Toc257629775" w:history="1">
-            <w:r>
-              <w:rPr>
-                <w:rStyle w:val="Hipervnculo"/>
-                <w:noProof/>
-              </w:rPr>
-              <w:t>Estándares Aplicables</w:t>
-            </w:r>
-            <w:r>
-              <w:rPr>
-                <w:noProof/>
-                <w:webHidden/>
-              </w:rPr>
-              <w:tab/>
-            </w:r>
-            <w:r>
-              <w:rPr>
-                <w:noProof/>
-                <w:webHidden/>
-              </w:rPr>
-              <w:fldChar w:fldCharType="begin"/>
-            </w:r>
-            <w:r>
-              <w:rPr>
-                <w:noProof/>
-                <w:webHidden/>
-              </w:rPr>
-              <w:instrText xml:space="preserve"> PAGEREF _Toc257629775 \h </w:instrText>
-            </w:r>
-            <w:r>
-              <w:rPr>
-                <w:noProof/>
-                <w:webHidden/>
-              </w:rPr>
-            </w:r>
-            <w:r>
-              <w:rPr>
-                <w:noProof/>
-                <w:webHidden/>
-              </w:rPr>
-              <w:fldChar w:fldCharType="separate"/>
-            </w:r>
-            <w:r>
-              <w:rPr>
-                <w:noProof/>
-                <w:webHidden/>
-              </w:rPr>
-              <w:t>4</w:t>
+              <w:t>28</w:t>
             </w:r>
             <w:r>
               <w:rPr>
@@ -3526,28 +3074,15 @@
               <w:tab w:val="left" w:pos="5954"/>
             </w:tabs>
             <w:spacing w:line="240" w:lineRule="auto"/>
+            <w:ind w:left="0" w:firstLine="0"/>
           </w:pPr>
           <w:r>
+            <w:lastRenderedPageBreak/>
             <w:fldChar w:fldCharType="end"/>
           </w:r>
         </w:p>
       </w:sdtContent>
     </w:sdt>
-    <w:p>
-      <w:pPr>
-        <w:rPr>
-          <w:rFonts w:asciiTheme="majorHAnsi" w:eastAsiaTheme="majorEastAsia" w:hAnsiTheme="majorHAnsi" w:cstheme="majorBidi"/>
-          <w:color w:val="17365D" w:themeColor="text2" w:themeShade="BF"/>
-          <w:spacing w:val="5"/>
-          <w:kern w:val="28"/>
-          <w:sz w:val="52"/>
-          <w:szCs w:val="52"/>
-        </w:rPr>
-      </w:pPr>
-      <w:r>
-        <w:br w:type="page"/>
-      </w:r>
-    </w:p>
     <w:sdt>
       <w:sdtPr>
         <w:alias w:val="Título"/>
@@ -3555,7 +3090,6 @@
         <w:dataBinding w:prefixMappings="xmlns:ns0='http://purl.org/dc/elements/1.1/' xmlns:ns1='http://schemas.openxmlformats.org/package/2006/metadata/core-properties' " w:xpath="/ns1:coreProperties[1]/ns0:title[1]" w:storeItemID="{6C3C8BC8-F283-45AE-878A-BAB7291924A1}"/>
         <w:text/>
       </w:sdtPr>
-      <w:sdtEndPr/>
       <w:sdtContent>
         <w:p>
           <w:pPr>
@@ -3576,7 +3110,7 @@
       <w:bookmarkStart w:id="2" w:name="_Toc234647510"/>
       <w:bookmarkStart w:id="3" w:name="_Toc235007263"/>
       <w:bookmarkStart w:id="4" w:name="_Toc235009550"/>
-      <w:bookmarkStart w:id="5" w:name="_Toc257629740"/>
+      <w:bookmarkStart w:id="5" w:name="_Toc177717874"/>
       <w:r>
         <w:t>Introducción</w:t>
       </w:r>
@@ -3591,12 +3125,22 @@
       <w:pPr>
         <w:pStyle w:val="PSI-Normal"/>
       </w:pPr>
-      <w:bookmarkStart w:id="6" w:name="_GoBack"/>
-      <w:r>
-        <w:t xml:space="preserve">El presente documento es una Especificación de Requerimientos de Software (ERS) para el proyecto Testify de </w:t>
-      </w:r>
-      <w:r>
-        <w:t>control y seguimiento de los casos de pruebas</w:t>
+      <w:r>
+        <w:t xml:space="preserve">El presente documento es una Especificación de Requerimientos de Software (ERS) para el proyecto </w:t>
+      </w:r>
+      <w:proofErr w:type="spellStart"/>
+      <w:r>
+        <w:t>Testify</w:t>
+      </w:r>
+      <w:proofErr w:type="spellEnd"/>
+      <w:r>
+        <w:t xml:space="preserve"> de </w:t>
+      </w:r>
+      <w:r>
+        <w:t>control y seguimiento de l</w:t>
+      </w:r>
+      <w:r>
+        <w:t>as pruebas de los casos de uso</w:t>
       </w:r>
       <w:r>
         <w:t>, creado por el grupo de desarrollo OSLO. El mismo expresa en forma detallada los servicios que el cliente requiere del sistema, junto con los límites bajo los cuales operará.</w:t>
@@ -3607,7 +3151,12 @@
         <w:pStyle w:val="PSI-Normal"/>
       </w:pPr>
       <w:r>
-        <w:t>Con el fin de ayudar a los clientes a describir claramente lo que se desea obtener mediante el sistema, a los desarrolladores entender que quiere exactamente el cliente, y servir como base para etapas posteriores del desarrollo, se presentan un conjunto de secciones donde se narran las características del sistema, características de los usuarios, propósitos, requerimientos, interfaces, estándares y limitaciones.</w:t>
+        <w:t xml:space="preserve">Con el fin de ayudar a los </w:t>
+      </w:r>
+      <w:bookmarkStart w:id="6" w:name="_GoBack"/>
+      <w:bookmarkEnd w:id="6"/>
+      <w:r>
+        <w:t>clientes a describir claramente lo que se desea obtener mediante el sistema, a los desarrolladores entender que quiere exactamente el cliente, y servir como base para etapas posteriores del desarrollo, se presentan un conjunto de secciones donde se narran las características del sistema, características de los usuarios, propósitos, requerimientos, interfaces, estándares y limitaciones.</w:t>
       </w:r>
     </w:p>
     <w:p>
@@ -3616,8 +3165,7 @@
       </w:pPr>
       <w:bookmarkStart w:id="7" w:name="_Toc235007264"/>
       <w:bookmarkStart w:id="8" w:name="_Toc235009551"/>
-      <w:bookmarkStart w:id="9" w:name="_Toc257629741"/>
-      <w:bookmarkEnd w:id="6"/>
+      <w:bookmarkStart w:id="9" w:name="_Toc177717875"/>
       <w:r>
         <w:t>Propósito</w:t>
       </w:r>
@@ -3652,7 +3200,13 @@
         <w:t xml:space="preserve"> </w:t>
       </w:r>
       <w:r>
-        <w:t>optimizar la gestión de casos de pruebas de un proyecto de desarrollo de software mediante</w:t>
+        <w:t xml:space="preserve">optimizar la gestión de </w:t>
+      </w:r>
+      <w:r>
+        <w:t>las</w:t>
+      </w:r>
+      <w:r>
+        <w:t xml:space="preserve"> pruebas de un proyecto de desarrollo de software mediante</w:t>
       </w:r>
       <w:r>
         <w:t xml:space="preserve"> la mejora de su control y seguimiento.</w:t>
@@ -3678,7 +3232,21 @@
         <w:rPr>
           <w:i/>
         </w:rPr>
-        <w:t xml:space="preserve"> de Noviembre de 202</w:t>
+        <w:t xml:space="preserve"> de </w:t>
+      </w:r>
+      <w:proofErr w:type="gramStart"/>
+      <w:r>
+        <w:rPr>
+          <w:i/>
+        </w:rPr>
+        <w:t>Noviembre</w:t>
+      </w:r>
+      <w:proofErr w:type="gramEnd"/>
+      <w:r>
+        <w:rPr>
+          <w:i/>
+        </w:rPr>
+        <w:t xml:space="preserve"> de 202</w:t>
       </w:r>
       <w:r>
         <w:t>4.</w:t>
@@ -3690,7 +3258,7 @@
       </w:pPr>
       <w:bookmarkStart w:id="10" w:name="_Toc235007265"/>
       <w:bookmarkStart w:id="11" w:name="_Toc235009552"/>
-      <w:bookmarkStart w:id="12" w:name="_Toc257629742"/>
+      <w:bookmarkStart w:id="12" w:name="_Toc177717876"/>
       <w:r>
         <w:t>Visión General</w:t>
       </w:r>
@@ -3712,7 +3280,7 @@
       </w:pPr>
       <w:bookmarkStart w:id="13" w:name="_Toc235007266"/>
       <w:bookmarkStart w:id="14" w:name="_Toc235009553"/>
-      <w:bookmarkStart w:id="15" w:name="_Toc257629743"/>
+      <w:bookmarkStart w:id="15" w:name="_Toc177717877"/>
       <w:r>
         <w:t>Descripción General</w:t>
       </w:r>
@@ -3734,7 +3302,7 @@
       </w:pPr>
       <w:bookmarkStart w:id="16" w:name="_Toc235007268"/>
       <w:bookmarkStart w:id="17" w:name="_Toc235009554"/>
-      <w:bookmarkStart w:id="18" w:name="_Toc257629744"/>
+      <w:bookmarkStart w:id="18" w:name="_Toc177717878"/>
       <w:r>
         <w:lastRenderedPageBreak/>
         <w:t>Funciones del Producto</w:t>
@@ -3747,8 +3315,25 @@
       <w:pPr>
         <w:pStyle w:val="PSI-Normal"/>
       </w:pPr>
-      <w:r>
-        <w:t>Testify permite a los usuarios registrar y gestionar casos de prueba de manera eficiente, asegurando que cada uno esté asociado correctamente a los proyectos de software en los que se trabaja. La plataforma facilita tanto la administración como el control de los casos de prueba, permitiendo su actualización y organización de acuerdo con las necesidades específicas de cada fase del proyecto. A través de un seguimiento detallado, los usuarios pueden garantizar que las pruebas se realicen de forma precisa y oportuna.</w:t>
+      <w:proofErr w:type="spellStart"/>
+      <w:r>
+        <w:t>Testify</w:t>
+      </w:r>
+      <w:proofErr w:type="spellEnd"/>
+      <w:r>
+        <w:t xml:space="preserve"> permite a los usuarios registrar y gestionar </w:t>
+      </w:r>
+      <w:r>
+        <w:t>las pruebas de los casos de uso</w:t>
+      </w:r>
+      <w:r>
+        <w:t xml:space="preserve"> de manera eficiente, asegurando que cada uno esté asociado correctamente a los proyectos de software en los que se trabaja. La plataforma facilita tanto la administración como el control de l</w:t>
+      </w:r>
+      <w:r>
+        <w:t>as pruebas de caso de uso</w:t>
+      </w:r>
+      <w:r>
+        <w:t>, permitiendo su actualización y organización de acuerdo con las necesidades específicas de cada fase del proyecto. A través de un seguimiento detallado, los usuarios pueden garantizar que las pruebas se realicen de forma precisa y oportuna.</w:t>
       </w:r>
     </w:p>
     <w:p>
@@ -3756,7 +3341,23 @@
         <w:pStyle w:val="PSI-Normal"/>
       </w:pPr>
       <w:r>
-        <w:t>La gestión de roles y permisos en Testify es otro aspecto clave, asignando funciones específicas a los usuarios, como Administrador, Gestor de Pruebas, Tester y Desarrollador. Esto asegura un control adecuado del acceso y una distribución clara de las responsabilidades dentro del sistema. Además, la plataforma ofrece gráficos en tiempo real que muestran el progreso de las pruebas, lo que facilita la visualización del estado de cada caso, ya sea aprobado, pendiente o en proceso.</w:t>
+        <w:t xml:space="preserve">La gestión de roles y permisos en </w:t>
+      </w:r>
+      <w:proofErr w:type="spellStart"/>
+      <w:r>
+        <w:t>Testify</w:t>
+      </w:r>
+      <w:proofErr w:type="spellEnd"/>
+      <w:r>
+        <w:t xml:space="preserve"> es otro aspecto clave, asignando funciones específicas a los usuarios, como Administrador, Gestor de Pruebas, </w:t>
+      </w:r>
+      <w:proofErr w:type="spellStart"/>
+      <w:r>
+        <w:t>Tester</w:t>
+      </w:r>
+      <w:proofErr w:type="spellEnd"/>
+      <w:r>
+        <w:t xml:space="preserve"> y Desarrollador. Esto asegura un control adecuado del acceso y una distribución clara de las responsabilidades dentro del sistema. Además, la plataforma ofrece gráficos en tiempo real que muestran el progreso de las pruebas, lo que facilita la visualización del estado de cada caso, ya sea aprobado, pendiente o en proceso.</w:t>
       </w:r>
     </w:p>
     <w:p>
@@ -3768,7 +3369,25 @@
         <w:t>E</w:t>
       </w:r>
       <w:r>
-        <w:t>l sistema incluye un actor denominado Invitado. Este rol está diseñado para proporcionar acceso limitado al sistema, permitiendo a los usuarios con este perfil visualizar información general sin poder realizar modificaciones. Los invitados pueden consultar detalles básicos y generar reportes de los casos de prueba, pero no tienen la capacidad de crear, editar o gestionar casos de prueba ni de asignar tareas. Este acceso restringido está destinado a facilitar la revisión y supervisión del progreso de las pruebas por parte de usuarios que necesitan información pero no requieren acceso completo a todas las funcionalidades del sistema.</w:t>
+        <w:t xml:space="preserve">l sistema incluye un actor denominado Invitado. Este rol está diseñado para proporcionar acceso limitado al sistema, permitiendo a los usuarios con este perfil visualizar información general sin poder realizar modificaciones. Los invitados pueden consultar detalles básicos </w:t>
+      </w:r>
+      <w:r>
+        <w:t>del proyecto y sus casos de uso</w:t>
+      </w:r>
+      <w:r>
+        <w:t xml:space="preserve">, pero no tienen la capacidad de crear, editar o gestionar </w:t>
+      </w:r>
+      <w:r>
+        <w:t>las pruebas de los casos de uso</w:t>
+      </w:r>
+      <w:r>
+        <w:t xml:space="preserve"> ni de asignar tareas. Este acceso restringido está destinado a facilitar la revisión y supervisión del progreso de las pruebas por parte de usuarios que necesitan </w:t>
+      </w:r>
+      <w:r>
+        <w:t>información,</w:t>
+      </w:r>
+      <w:r>
+        <w:t xml:space="preserve"> pero no requieren acceso completo a todas las funcionalidades del sistema.</w:t>
       </w:r>
     </w:p>
     <w:p>
@@ -3776,7 +3395,21 @@
         <w:pStyle w:val="PSI-Normal"/>
       </w:pPr>
       <w:r>
-        <w:t>Para una mejor organización, Testify permite dividir los proyectos en hitos, agrupando los casos de prueba en etapas, lo que simplifica el seguimiento del avance. El sistema también incluye notificaciones y alertas automáticas que informan a los usuarios sobre las actualizaciones en los casos de prueba asignados, lo que fomenta la coordinación efectiva entre los diferentes equipos de trabajo.</w:t>
+        <w:t xml:space="preserve">Para una mejor organización, </w:t>
+      </w:r>
+      <w:proofErr w:type="spellStart"/>
+      <w:r>
+        <w:t>Testify</w:t>
+      </w:r>
+      <w:proofErr w:type="spellEnd"/>
+      <w:r>
+        <w:t xml:space="preserve"> permite dividir los proyectos en hitos, agrupando </w:t>
+      </w:r>
+      <w:r>
+        <w:t>las pruebas de los casos de uso</w:t>
+      </w:r>
+      <w:r>
+        <w:t xml:space="preserve"> en etapas, lo que simplifica el seguimiento del avance. </w:t>
       </w:r>
     </w:p>
     <w:p>
@@ -3784,7 +3417,27 @@
         <w:pStyle w:val="PSI-Normal"/>
       </w:pPr>
       <w:r>
-        <w:t>Otra funcionalidad destacada es la posibilidad de adjuntar documentación relevante a los casos de prueba, como capturas de pantalla o informes técnicos, proporcionando mayor claridad y soporte durante el proceso de pruebas. Además, Testify permite generar informes completos en formato PDF, que resumen el estado y los resultados de las pruebas, facilitando el análisis de todo el ciclo de pruebas.</w:t>
+        <w:t>Otra funcionalidad destacada es la posibilidad de adjun</w:t>
+      </w:r>
+      <w:r>
+        <w:t>tar documentación relevante a la</w:t>
+      </w:r>
+      <w:r>
+        <w:t xml:space="preserve">s </w:t>
+      </w:r>
+      <w:r>
+        <w:t>pruebas de los casos de uso</w:t>
+      </w:r>
+      <w:r>
+        <w:t xml:space="preserve">, como capturas de pantalla o informes técnicos, proporcionando mayor claridad y soporte durante el proceso de pruebas. Además, </w:t>
+      </w:r>
+      <w:proofErr w:type="spellStart"/>
+      <w:r>
+        <w:t>Testify</w:t>
+      </w:r>
+      <w:proofErr w:type="spellEnd"/>
+      <w:r>
+        <w:t xml:space="preserve"> permite generar informes completos en formato PDF, que resumen el estado y los resultados de las pruebas, facilitando el análisis de todo el ciclo de pruebas.</w:t>
       </w:r>
     </w:p>
     <w:p>
@@ -3792,7 +3445,13 @@
         <w:pStyle w:val="PSI-Normal"/>
       </w:pPr>
       <w:r>
-        <w:t>Finalmente, la plataforma permite configurar tasas mínimas de aprobación para los casos de prueba, de modo que un proyecto se marque como aprobado una vez que se haya alcanzado el porcentaje establecido. Todo esto contribuye a que las pruebas de software se realicen de manera más eficiente y organizada, optimizando la calidad del producto final.</w:t>
+        <w:t xml:space="preserve">Finalmente, la plataforma permite configurar tasas mínimas de aprobación para los </w:t>
+      </w:r>
+      <w:r>
+        <w:t>proyectos</w:t>
+      </w:r>
+      <w:r>
+        <w:t>, de modo que un proyecto se marque como aprobado una vez que se haya alcanzado el porcentaje establecido. Todo esto contribuye a que las pruebas de software se realicen de manera más eficiente y organizada, optimizando la calidad del producto final.</w:t>
       </w:r>
     </w:p>
     <w:p>
@@ -3806,7 +3465,7 @@
       </w:pPr>
       <w:bookmarkStart w:id="19" w:name="_Toc235007269"/>
       <w:bookmarkStart w:id="20" w:name="_Toc235009555"/>
-      <w:bookmarkStart w:id="21" w:name="_Toc257629745"/>
+      <w:bookmarkStart w:id="21" w:name="_Toc177717879"/>
       <w:r>
         <w:lastRenderedPageBreak/>
         <w:t>Característica</w:t>
@@ -3867,9 +3526,11 @@
           <w:numId w:val="13"/>
         </w:numPr>
       </w:pPr>
+      <w:proofErr w:type="spellStart"/>
       <w:r>
         <w:t>Tester</w:t>
       </w:r>
+      <w:proofErr w:type="spellEnd"/>
     </w:p>
     <w:p>
       <w:pPr>
@@ -3900,7 +3561,7 @@
         <w:pStyle w:val="PSI-Ttulo2"/>
       </w:pPr>
       <w:bookmarkStart w:id="22" w:name="_Toc235009556"/>
-      <w:bookmarkStart w:id="23" w:name="_Toc257629746"/>
+      <w:bookmarkStart w:id="23" w:name="_Toc177717880"/>
       <w:r>
         <w:t>Enunciado del Problema del Cliente</w:t>
       </w:r>
@@ -3912,7 +3573,21 @@
         <w:pStyle w:val="PSI-Normal"/>
       </w:pPr>
       <w:r>
-        <w:t>El desafío que enfrenta el equipo de desarrollo de Testify se centra en la optimización de la gestión de casos de prueba para proyectos de software. Este problema ha sido planteado por los usuarios potenciales del sistema, quienes han identificado varias dificultades en sus procesos actuales.</w:t>
+        <w:t xml:space="preserve">El desafío que enfrenta el equipo de desarrollo de </w:t>
+      </w:r>
+      <w:proofErr w:type="spellStart"/>
+      <w:r>
+        <w:t>Testify</w:t>
+      </w:r>
+      <w:proofErr w:type="spellEnd"/>
+      <w:r>
+        <w:t xml:space="preserve"> se centra en la optimización de la gestión de </w:t>
+      </w:r>
+      <w:r>
+        <w:t>pruebas de caso de uso</w:t>
+      </w:r>
+      <w:r>
+        <w:t xml:space="preserve"> para proyectos de software. Este problema ha sido planteado por los usuarios potenciales del sistema, quienes han identificado varias dificultades en sus procesos actuales.</w:t>
       </w:r>
     </w:p>
     <w:p>
@@ -3920,7 +3595,19 @@
         <w:pStyle w:val="PSI-Normal"/>
       </w:pPr>
       <w:r>
-        <w:t>Uno de los problemas más significativos es la falta de una herramienta adecuada para gestionar los casos de prueba de manera eficiente. Actualmente, los equipos de pruebas se enfrentan a dificultades debido al uso de sistemas desactualizados y manuales, como hojas de cálculo en Excel. Este método presenta limitaciones, ya que no está diseñado específicamente para el seguimiento y administración de pruebas, lo que resulta en un manejo ineficaz de los casos de prueba y una visualización insuficiente del progreso.</w:t>
+        <w:t>Uno de los problemas más significativos es la falta de una herramienta adecuada para gestionar l</w:t>
+      </w:r>
+      <w:r>
+        <w:t>as pruebas de los casos de uso</w:t>
+      </w:r>
+      <w:r>
+        <w:t xml:space="preserve"> de manera eficiente. Actualmente, los equipos de pruebas se enfrentan a dificultades debido al uso de sistemas desactualizados y manuales, como hojas de cálculo en Excel. Este método presenta limitaciones, ya que no está diseñado específicamente para el seguimiento y administración de pruebas, lo que resulta en un manejo ineficaz de l</w:t>
+      </w:r>
+      <w:r>
+        <w:t>as pruebas de los casos de uso</w:t>
+      </w:r>
+      <w:r>
+        <w:t xml:space="preserve"> y una visualización insuficiente del progreso.</w:t>
       </w:r>
     </w:p>
     <w:p>
@@ -3928,7 +3615,21 @@
         <w:pStyle w:val="PSI-Normal"/>
       </w:pPr>
       <w:r>
-        <w:t>Además, los usuarios se encuentran con problemas relacionados con la falta de integración y coordinación entre los distintos roles involucrados en el proceso de prueba. Los gestores de prueba, testers y desarrolladores a menudo enfrentan dificultades para acceder a la información actualizada, lo que genera retrasos y errores en la ejecución de las pruebas. La falta de una plataforma centralizada y de herramientas adecuadas para asignar, controlar y seguir el estado de los casos de prueba contribuye a estos problemas.</w:t>
+        <w:t xml:space="preserve">Además, los usuarios se encuentran con problemas relacionados con la falta de integración y coordinación entre los distintos roles involucrados en el proceso de prueba. Los gestores de prueba, </w:t>
+      </w:r>
+      <w:proofErr w:type="spellStart"/>
+      <w:r>
+        <w:t>testers</w:t>
+      </w:r>
+      <w:proofErr w:type="spellEnd"/>
+      <w:r>
+        <w:t xml:space="preserve"> y desarrolladores a menudo enfrentan dificultades para acceder a la información actualizada, lo que genera retrasos y errores en la ejecución de las pruebas. La falta de una plataforma centralizada y de herramientas adecuadas para asignar, controlar y seguir el estado de l</w:t>
+      </w:r>
+      <w:r>
+        <w:t>as pruebas</w:t>
+      </w:r>
+      <w:r>
+        <w:t xml:space="preserve"> contribuye a estos problemas.</w:t>
       </w:r>
     </w:p>
     <w:p>
@@ -3944,7 +3645,27 @@
         <w:pStyle w:val="PSI-Normal"/>
       </w:pPr>
       <w:r>
-        <w:t>A pesar de que el sistema propuesto aborda estos problemas, es esencial que Testify ofrezca una solución que permita una gestión centralizada y efectiva de los casos de prueba, garantizando que los usuarios puedan controlar, monitorizar y optimizar el proceso de pruebas de manera eficiente.</w:t>
+        <w:t xml:space="preserve">A pesar de que el sistema propuesto aborda estos problemas, es esencial que </w:t>
+      </w:r>
+      <w:proofErr w:type="spellStart"/>
+      <w:r>
+        <w:t>Testify</w:t>
+      </w:r>
+      <w:proofErr w:type="spellEnd"/>
+      <w:r>
+        <w:t xml:space="preserve"> ofrezca una solución que permita una gestión centralizada y efectiva de l</w:t>
+      </w:r>
+      <w:r>
+        <w:t>as</w:t>
+      </w:r>
+      <w:r>
+        <w:t xml:space="preserve"> prueba</w:t>
+      </w:r>
+      <w:r>
+        <w:t>s</w:t>
+      </w:r>
+      <w:r>
+        <w:t>, garantizando que los usuarios puedan controlar, monitorizar y optimizar el proceso de pruebas de manera eficiente.</w:t>
       </w:r>
     </w:p>
     <w:p>
@@ -3958,9 +3679,8 @@
       </w:pPr>
       <w:bookmarkStart w:id="24" w:name="_Toc235007270"/>
       <w:bookmarkStart w:id="25" w:name="_Toc235009557"/>
-      <w:bookmarkStart w:id="26" w:name="_Toc257629747"/>
-      <w:r>
-        <w:lastRenderedPageBreak/>
+      <w:bookmarkStart w:id="26" w:name="_Toc177717881"/>
+      <w:r>
         <w:t>Casos de Uso</w:t>
       </w:r>
       <w:bookmarkEnd w:id="24"/>
@@ -4359,8 +4079,18 @@
                 <w:color w:val="000000"/>
                 <w:lang w:val="es-AR" w:eastAsia="es-AR"/>
               </w:rPr>
-              <w:t>Invitado, Desarrollador, Tester</w:t>
-            </w:r>
+              <w:t xml:space="preserve">Invitado, Desarrollador, </w:t>
+            </w:r>
+            <w:proofErr w:type="spellStart"/>
+            <w:r>
+              <w:rPr>
+                <w:rFonts w:ascii="Calibri" w:eastAsia="Times New Roman" w:hAnsi="Calibri" w:cs="Calibri"/>
+                <w:color w:val="000000"/>
+                <w:lang w:val="es-AR" w:eastAsia="es-AR"/>
+              </w:rPr>
+              <w:t>Tester</w:t>
+            </w:r>
+            <w:proofErr w:type="spellEnd"/>
           </w:p>
         </w:tc>
       </w:tr>
@@ -4672,7 +4402,25 @@
                 <w:color w:val="000000"/>
                 <w:lang w:val="es-AR" w:eastAsia="es-AR"/>
               </w:rPr>
-              <w:t>El Desarrollador asigna casos de uso a Testers o el Administrador asigna casos de uso al Desarrollador para su evaluación o implementación.</w:t>
+              <w:t xml:space="preserve">El Desarrollador asigna casos de uso a </w:t>
+            </w:r>
+            <w:proofErr w:type="spellStart"/>
+            <w:r>
+              <w:rPr>
+                <w:rFonts w:ascii="Calibri" w:eastAsia="Times New Roman" w:hAnsi="Calibri" w:cs="Calibri"/>
+                <w:color w:val="000000"/>
+                <w:lang w:val="es-AR" w:eastAsia="es-AR"/>
+              </w:rPr>
+              <w:t>Testers</w:t>
+            </w:r>
+            <w:proofErr w:type="spellEnd"/>
+            <w:r>
+              <w:rPr>
+                <w:rFonts w:ascii="Calibri" w:eastAsia="Times New Roman" w:hAnsi="Calibri" w:cs="Calibri"/>
+                <w:color w:val="000000"/>
+                <w:lang w:val="es-AR" w:eastAsia="es-AR"/>
+              </w:rPr>
+              <w:t xml:space="preserve"> o el Administrador asigna casos de uso al Desarrollador para su evaluación o implementación.</w:t>
             </w:r>
           </w:p>
         </w:tc>
@@ -4827,7 +4575,25 @@
                 <w:color w:val="000000"/>
                 <w:lang w:val="es-AR" w:eastAsia="es-AR"/>
               </w:rPr>
-              <w:t>Administrador, Tester, Desarrollador, Gestor de Prueba</w:t>
+              <w:t xml:space="preserve">Administrador, </w:t>
+            </w:r>
+            <w:proofErr w:type="spellStart"/>
+            <w:r>
+              <w:rPr>
+                <w:rFonts w:ascii="Calibri" w:eastAsia="Times New Roman" w:hAnsi="Calibri" w:cs="Calibri"/>
+                <w:color w:val="000000"/>
+                <w:lang w:val="es-AR" w:eastAsia="es-AR"/>
+              </w:rPr>
+              <w:t>Tester</w:t>
+            </w:r>
+            <w:proofErr w:type="spellEnd"/>
+            <w:r>
+              <w:rPr>
+                <w:rFonts w:ascii="Calibri" w:eastAsia="Times New Roman" w:hAnsi="Calibri" w:cs="Calibri"/>
+                <w:color w:val="000000"/>
+                <w:lang w:val="es-AR" w:eastAsia="es-AR"/>
+              </w:rPr>
+              <w:t>, Desarrollador, Gestor de Prueba</w:t>
             </w:r>
           </w:p>
         </w:tc>
@@ -5061,8 +4827,18 @@
                 <w:color w:val="000000"/>
                 <w:lang w:val="es-AR" w:eastAsia="es-AR"/>
               </w:rPr>
-              <w:t>Administrador, Gestor de Prueba, Desarrollador, Tester</w:t>
-            </w:r>
+              <w:t xml:space="preserve">Administrador, Gestor de Prueba, Desarrollador, </w:t>
+            </w:r>
+            <w:proofErr w:type="spellStart"/>
+            <w:r>
+              <w:rPr>
+                <w:rFonts w:ascii="Calibri" w:eastAsia="Times New Roman" w:hAnsi="Calibri" w:cs="Calibri"/>
+                <w:color w:val="000000"/>
+                <w:lang w:val="es-AR" w:eastAsia="es-AR"/>
+              </w:rPr>
+              <w:t>Tester</w:t>
+            </w:r>
+            <w:proofErr w:type="spellEnd"/>
           </w:p>
         </w:tc>
       </w:tr>
@@ -5530,8 +5306,18 @@
                 <w:color w:val="000000"/>
                 <w:lang w:val="es-AR" w:eastAsia="es-AR"/>
               </w:rPr>
-              <w:t>Administrador, Tester</w:t>
-            </w:r>
+              <w:t xml:space="preserve">Administrador, </w:t>
+            </w:r>
+            <w:proofErr w:type="spellStart"/>
+            <w:r>
+              <w:rPr>
+                <w:rFonts w:ascii="Calibri" w:eastAsia="Times New Roman" w:hAnsi="Calibri" w:cs="Calibri"/>
+                <w:color w:val="000000"/>
+                <w:lang w:val="es-AR" w:eastAsia="es-AR"/>
+              </w:rPr>
+              <w:t>Tester</w:t>
+            </w:r>
+            <w:proofErr w:type="spellEnd"/>
           </w:p>
         </w:tc>
       </w:tr>
@@ -6586,7 +6372,23 @@
                 <w:color w:val="000000"/>
                 <w:lang w:val="es-AR" w:eastAsia="es-AR"/>
               </w:rPr>
-              <w:t>El usuario administra los hitos del sistema, pudiendo eligir entre crear, modificar, eliminar y consultar hitos.</w:t>
+              <w:t>El usuario administra los hitos del sistema, pudiendo el</w:t>
+            </w:r>
+            <w:r>
+              <w:rPr>
+                <w:rFonts w:ascii="Calibri" w:eastAsia="Times New Roman" w:hAnsi="Calibri" w:cs="Calibri"/>
+                <w:color w:val="000000"/>
+                <w:lang w:val="es-AR" w:eastAsia="es-AR"/>
+              </w:rPr>
+              <w:t>e</w:t>
+            </w:r>
+            <w:r>
+              <w:rPr>
+                <w:rFonts w:ascii="Calibri" w:eastAsia="Times New Roman" w:hAnsi="Calibri" w:cs="Calibri"/>
+                <w:color w:val="000000"/>
+                <w:lang w:val="es-AR" w:eastAsia="es-AR"/>
+              </w:rPr>
+              <w:t>gir entre crear, modificar, eliminar y consultar hitos.</w:t>
             </w:r>
           </w:p>
         </w:tc>
@@ -7773,7 +7575,7 @@
       </w:pPr>
       <w:bookmarkStart w:id="31" w:name="_Toc235007272"/>
       <w:bookmarkStart w:id="32" w:name="_Toc235009559"/>
-      <w:bookmarkStart w:id="33" w:name="_Toc257629754"/>
+      <w:bookmarkStart w:id="33" w:name="_Toc177717882"/>
       <w:r>
         <w:lastRenderedPageBreak/>
         <w:t>Diagrama</w:t>
@@ -7792,15 +7594,14 @@
     </w:p>
     <w:p>
       <w:pPr>
-        <w:pStyle w:val="PSI-Ttulo1"/>
+        <w:pStyle w:val="PSI-Normal"/>
       </w:pPr>
       <w:r>
         <w:rPr>
           <w:noProof/>
-          <w:lang w:val="en-US"/>
         </w:rPr>
         <w:drawing>
-          <wp:inline distT="0" distB="0" distL="0" distR="0">
+          <wp:inline distT="0" distB="0" distL="0" distR="0" wp14:anchorId="12F1D85F" wp14:editId="63067433">
             <wp:extent cx="5029200" cy="2981325"/>
             <wp:effectExtent l="0" t="0" r="0" b="9525"/>
             <wp:docPr id="18" name="Imagen 18"/>
@@ -7860,7 +7661,7 @@
       </w:pPr>
       <w:bookmarkStart w:id="34" w:name="_Toc235007274"/>
       <w:bookmarkStart w:id="35" w:name="_Toc235009560"/>
-      <w:bookmarkStart w:id="36" w:name="_Toc257629755"/>
+      <w:bookmarkStart w:id="36" w:name="_Toc177717883"/>
       <w:r>
         <w:t>Requerimientos Técnicos</w:t>
       </w:r>
@@ -7890,7 +7691,15 @@
         </w:rPr>
       </w:pPr>
       <w:r>
-        <w:t>En principio, el sistema debe mantener la compatibilidad en los principales navegadores web para realizar la ejecución del sistema en forma correcta. Los navegadores web en los que se debe mantener la compatibilidad son Chrome, Firefox y Explorer.</w:t>
+        <w:t xml:space="preserve">En principio, el sistema debe mantener la compatibilidad en los principales navegadores web para realizar la ejecución del sistema en forma correcta. Los navegadores web en los que se debe mantener la compatibilidad son Chrome, Firefox y </w:t>
+      </w:r>
+      <w:proofErr w:type="spellStart"/>
+      <w:r>
+        <w:t>Edge</w:t>
+      </w:r>
+      <w:proofErr w:type="spellEnd"/>
+      <w:r>
+        <w:t>.</w:t>
       </w:r>
     </w:p>
     <w:p>
@@ -7902,7 +7711,7 @@
       </w:r>
       <w:bookmarkStart w:id="37" w:name="_Toc235007275"/>
       <w:bookmarkStart w:id="38" w:name="_Toc235009561"/>
-      <w:bookmarkStart w:id="39" w:name="_Toc257629756"/>
+      <w:bookmarkStart w:id="39" w:name="_Toc177717884"/>
       <w:r>
         <w:t>Requerimientos Funcionales</w:t>
       </w:r>
@@ -7920,7 +7729,15 @@
         <w:pStyle w:val="PSI-Normal"/>
       </w:pPr>
       <w:r>
-        <w:t>Los requerimientos funcionales del sistema describen la funcionalidad o los servicios que se espera que éste provea. En este apartado se describe lo que el sistema Testify tendrá que hacer, los factores que afectan al producto y satisfacen los requerimientos.</w:t>
+        <w:t xml:space="preserve">Los requerimientos funcionales del sistema describen la funcionalidad o los servicios que se espera que éste provea. En este apartado se describe lo que el sistema </w:t>
+      </w:r>
+      <w:proofErr w:type="spellStart"/>
+      <w:r>
+        <w:t>Testify</w:t>
+      </w:r>
+      <w:proofErr w:type="spellEnd"/>
+      <w:r>
+        <w:t xml:space="preserve"> tendrá que hacer, los factores que afectan al producto y satisfacen los requerimientos.</w:t>
       </w:r>
     </w:p>
     <w:p>
@@ -8001,7 +7818,15 @@
         <w:pStyle w:val="PSI-Normal"/>
       </w:pPr>
       <w:r>
-        <w:t>RF10: El sistema contendrá los roles: Administrador, Gestor de Prueba, Tester, desarrollador e Invitado.</w:t>
+        <w:t xml:space="preserve">RF10: El sistema contendrá los roles: Administrador, Gestor de Prueba, </w:t>
+      </w:r>
+      <w:proofErr w:type="spellStart"/>
+      <w:r>
+        <w:t>Tester</w:t>
+      </w:r>
+      <w:proofErr w:type="spellEnd"/>
+      <w:r>
+        <w:t>, desarrollador e Invitado.</w:t>
       </w:r>
     </w:p>
     <w:p>
@@ -8041,7 +7866,15 @@
         <w:pStyle w:val="PSI-Normal"/>
       </w:pPr>
       <w:r>
-        <w:t xml:space="preserve">RF15: El Tester solo podrá visualizar los casos de </w:t>
+        <w:t xml:space="preserve">RF15: El </w:t>
+      </w:r>
+      <w:proofErr w:type="spellStart"/>
+      <w:r>
+        <w:t>Tester</w:t>
+      </w:r>
+      <w:proofErr w:type="spellEnd"/>
+      <w:r>
+        <w:t xml:space="preserve"> solo podrá visualizar los casos de </w:t>
       </w:r>
       <w:r>
         <w:t>uso</w:t>
@@ -8069,7 +7902,15 @@
         <w:pStyle w:val="PSI-Normal"/>
       </w:pPr>
       <w:r>
-        <w:t xml:space="preserve">RF17: El Tester solo podrá actualizar el resultado de los casos de </w:t>
+        <w:t xml:space="preserve">RF17: El </w:t>
+      </w:r>
+      <w:proofErr w:type="spellStart"/>
+      <w:r>
+        <w:t>Tester</w:t>
+      </w:r>
+      <w:proofErr w:type="spellEnd"/>
+      <w:r>
+        <w:t xml:space="preserve"> solo podrá actualizar el resultado de los casos de </w:t>
       </w:r>
       <w:r>
         <w:t>uso</w:t>
@@ -8151,7 +7992,15 @@
         <w:t>uso</w:t>
       </w:r>
       <w:r>
-        <w:t xml:space="preserve"> que se tendrán en cuenta para el cálculo de aprobación serán aquellos que fueron asignados a un Tester.</w:t>
+        <w:t xml:space="preserve"> que se tendrán en cuenta para el cálculo de aprobación serán aquellos que fueron asignados a un </w:t>
+      </w:r>
+      <w:proofErr w:type="spellStart"/>
+      <w:r>
+        <w:t>Tester</w:t>
+      </w:r>
+      <w:proofErr w:type="spellEnd"/>
+      <w:r>
+        <w:t>.</w:t>
       </w:r>
     </w:p>
     <w:p>
@@ -12857,7 +12706,25 @@
                 <w:color w:val="000000"/>
                 <w:lang w:val="es-AR" w:eastAsia="es-AR"/>
               </w:rPr>
-              <w:t>El sistema debe contener los roles: Administrador, Gestor de Prueba, Tester, Desarrollador e Invitado.</w:t>
+              <w:t xml:space="preserve">El sistema debe contener los roles: Administrador, Gestor de Prueba, </w:t>
+            </w:r>
+            <w:proofErr w:type="spellStart"/>
+            <w:r>
+              <w:rPr>
+                <w:rFonts w:ascii="Arial" w:eastAsia="Times New Roman" w:hAnsi="Arial" w:cs="Arial"/>
+                <w:color w:val="000000"/>
+                <w:lang w:val="es-AR" w:eastAsia="es-AR"/>
+              </w:rPr>
+              <w:t>Tester</w:t>
+            </w:r>
+            <w:proofErr w:type="spellEnd"/>
+            <w:r>
+              <w:rPr>
+                <w:rFonts w:ascii="Arial" w:eastAsia="Times New Roman" w:hAnsi="Arial" w:cs="Arial"/>
+                <w:color w:val="000000"/>
+                <w:lang w:val="es-AR" w:eastAsia="es-AR"/>
+              </w:rPr>
+              <w:t>, Desarrollador e Invitado.</w:t>
             </w:r>
           </w:p>
         </w:tc>
@@ -15136,8 +15003,18 @@
                 <w:color w:val="000000"/>
                 <w:lang w:val="es-AR" w:eastAsia="es-AR"/>
               </w:rPr>
-              <w:t>Visualización de Casos de Uso Asignados al Tester</w:t>
-            </w:r>
+              <w:t xml:space="preserve">Visualización de Casos de Uso Asignados al </w:t>
+            </w:r>
+            <w:proofErr w:type="spellStart"/>
+            <w:r>
+              <w:rPr>
+                <w:rFonts w:ascii="Arial" w:eastAsia="Times New Roman" w:hAnsi="Arial" w:cs="Arial"/>
+                <w:color w:val="000000"/>
+                <w:lang w:val="es-AR" w:eastAsia="es-AR"/>
+              </w:rPr>
+              <w:t>Tester</w:t>
+            </w:r>
+            <w:proofErr w:type="spellEnd"/>
           </w:p>
         </w:tc>
       </w:tr>
@@ -15280,7 +15157,25 @@
                 <w:color w:val="000000"/>
                 <w:lang w:val="es-AR" w:eastAsia="es-AR"/>
               </w:rPr>
-              <w:t>El Tester solo podrá visualizar los casos de uso a los que ha sido asignado.</w:t>
+              <w:t xml:space="preserve">El </w:t>
+            </w:r>
+            <w:proofErr w:type="spellStart"/>
+            <w:r>
+              <w:rPr>
+                <w:rFonts w:ascii="Arial" w:eastAsia="Times New Roman" w:hAnsi="Arial" w:cs="Arial"/>
+                <w:color w:val="000000"/>
+                <w:lang w:val="es-AR" w:eastAsia="es-AR"/>
+              </w:rPr>
+              <w:t>Tester</w:t>
+            </w:r>
+            <w:proofErr w:type="spellEnd"/>
+            <w:r>
+              <w:rPr>
+                <w:rFonts w:ascii="Arial" w:eastAsia="Times New Roman" w:hAnsi="Arial" w:cs="Arial"/>
+                <w:color w:val="000000"/>
+                <w:lang w:val="es-AR" w:eastAsia="es-AR"/>
+              </w:rPr>
+              <w:t xml:space="preserve"> solo podrá visualizar los casos de uso a los que ha sido asignado.</w:t>
             </w:r>
           </w:p>
         </w:tc>
@@ -15352,7 +15247,25 @@
                 <w:color w:val="000000"/>
                 <w:lang w:val="es-AR" w:eastAsia="es-AR"/>
               </w:rPr>
-              <w:t>El sistema limitará el acceso del Tester a los casos de uso que le han sido específicamente asignados, evitando que vea o modifique otros casos.</w:t>
+              <w:t xml:space="preserve">El sistema limitará el acceso del </w:t>
+            </w:r>
+            <w:proofErr w:type="spellStart"/>
+            <w:r>
+              <w:rPr>
+                <w:rFonts w:ascii="Arial" w:eastAsia="Times New Roman" w:hAnsi="Arial" w:cs="Arial"/>
+                <w:color w:val="000000"/>
+                <w:lang w:val="es-AR" w:eastAsia="es-AR"/>
+              </w:rPr>
+              <w:t>Tester</w:t>
+            </w:r>
+            <w:proofErr w:type="spellEnd"/>
+            <w:r>
+              <w:rPr>
+                <w:rFonts w:ascii="Arial" w:eastAsia="Times New Roman" w:hAnsi="Arial" w:cs="Arial"/>
+                <w:color w:val="000000"/>
+                <w:lang w:val="es-AR" w:eastAsia="es-AR"/>
+              </w:rPr>
+              <w:t xml:space="preserve"> a los casos de uso que le han sido específicamente asignados, evitando que vea o modifique otros casos.</w:t>
             </w:r>
           </w:p>
         </w:tc>
@@ -15449,7 +15362,7 @@
           <w:lang w:val="es-AR" w:eastAsia="es-AR"/>
         </w:rPr>
         <w:pict>
-          <v:rect id="_x0000_i1039" style="width:0;height:1.5pt" o:hralign="center" o:hrstd="t" o:hr="t" fillcolor="#a0a0a0" stroked="f"/>
+          <v:rect id="_x0000_i1025" style="width:0;height:1.5pt" o:hralign="center" o:hrstd="t" o:hr="t" fillcolor="#a0a0a0" stroked="f"/>
         </w:pict>
       </w:r>
     </w:p>
@@ -15850,7 +15763,25 @@
                 <w:color w:val="000000"/>
                 <w:lang w:val="es-AR" w:eastAsia="es-AR"/>
               </w:rPr>
-              <w:t>Similar al Tester, el Desarrollador solo tendrá acceso a los casos de uso asignados. Esto mantendrá la confidencialidad y la segmentación del trabajo.</w:t>
+              <w:t xml:space="preserve">Similar al </w:t>
+            </w:r>
+            <w:proofErr w:type="spellStart"/>
+            <w:r>
+              <w:rPr>
+                <w:rFonts w:ascii="Arial" w:eastAsia="Times New Roman" w:hAnsi="Arial" w:cs="Arial"/>
+                <w:color w:val="000000"/>
+                <w:lang w:val="es-AR" w:eastAsia="es-AR"/>
+              </w:rPr>
+              <w:t>Tester</w:t>
+            </w:r>
+            <w:proofErr w:type="spellEnd"/>
+            <w:r>
+              <w:rPr>
+                <w:rFonts w:ascii="Arial" w:eastAsia="Times New Roman" w:hAnsi="Arial" w:cs="Arial"/>
+                <w:color w:val="000000"/>
+                <w:lang w:val="es-AR" w:eastAsia="es-AR"/>
+              </w:rPr>
+              <w:t>, el Desarrollador solo tendrá acceso a los casos de uso asignados. Esto mantendrá la confidencialidad y la segmentación del trabajo.</w:t>
             </w:r>
           </w:p>
         </w:tc>
@@ -16253,7 +16184,25 @@
                 <w:color w:val="000000"/>
                 <w:lang w:val="es-AR" w:eastAsia="es-AR"/>
               </w:rPr>
-              <w:t>El Tester podrá actualizar el resultado de los casos de uso y agregar comentarios.</w:t>
+              <w:t xml:space="preserve">El </w:t>
+            </w:r>
+            <w:proofErr w:type="spellStart"/>
+            <w:r>
+              <w:rPr>
+                <w:rFonts w:ascii="Arial" w:eastAsia="Times New Roman" w:hAnsi="Arial" w:cs="Arial"/>
+                <w:color w:val="000000"/>
+                <w:lang w:val="es-AR" w:eastAsia="es-AR"/>
+              </w:rPr>
+              <w:t>Tester</w:t>
+            </w:r>
+            <w:proofErr w:type="spellEnd"/>
+            <w:r>
+              <w:rPr>
+                <w:rFonts w:ascii="Arial" w:eastAsia="Times New Roman" w:hAnsi="Arial" w:cs="Arial"/>
+                <w:color w:val="000000"/>
+                <w:lang w:val="es-AR" w:eastAsia="es-AR"/>
+              </w:rPr>
+              <w:t xml:space="preserve"> podrá actualizar el resultado de los casos de uso y agregar comentarios.</w:t>
             </w:r>
           </w:p>
         </w:tc>
@@ -16325,7 +16274,25 @@
                 <w:color w:val="000000"/>
                 <w:lang w:val="es-AR" w:eastAsia="es-AR"/>
               </w:rPr>
-              <w:t>El sistema permitirá que los Testers actualicen el estado de los casos de uso, proporcionando resultados y comentarios sobre las pruebas ejecutadas.</w:t>
+              <w:t xml:space="preserve">El sistema permitirá que los </w:t>
+            </w:r>
+            <w:proofErr w:type="spellStart"/>
+            <w:r>
+              <w:rPr>
+                <w:rFonts w:ascii="Arial" w:eastAsia="Times New Roman" w:hAnsi="Arial" w:cs="Arial"/>
+                <w:color w:val="000000"/>
+                <w:lang w:val="es-AR" w:eastAsia="es-AR"/>
+              </w:rPr>
+              <w:t>Testers</w:t>
+            </w:r>
+            <w:proofErr w:type="spellEnd"/>
+            <w:r>
+              <w:rPr>
+                <w:rFonts w:ascii="Arial" w:eastAsia="Times New Roman" w:hAnsi="Arial" w:cs="Arial"/>
+                <w:color w:val="000000"/>
+                <w:lang w:val="es-AR" w:eastAsia="es-AR"/>
+              </w:rPr>
+              <w:t xml:space="preserve"> actualicen el estado de los casos de uso, proporcionando resultados y comentarios sobre las pruebas ejecutadas.</w:t>
             </w:r>
           </w:p>
         </w:tc>
@@ -16926,8 +16893,8 @@
         <w:tblLook w:val="04A0" w:firstRow="1" w:lastRow="0" w:firstColumn="1" w:lastColumn="0" w:noHBand="0" w:noVBand="1"/>
       </w:tblPr>
       <w:tblGrid>
-        <w:gridCol w:w="2324"/>
-        <w:gridCol w:w="5603"/>
+        <w:gridCol w:w="2290"/>
+        <w:gridCol w:w="5637"/>
       </w:tblGrid>
       <w:tr>
         <w:trPr>
@@ -17288,7 +17255,23 @@
                 <w:color w:val="000000"/>
                 <w:lang w:val="es-AR" w:eastAsia="es-AR"/>
               </w:rPr>
-              <w:t>El sistema mostrará gráficos en la página principal, donde se refleje el estado de los casos de prueba, su porcentaje de aprobación y las pruebas pendientes.</w:t>
+              <w:t>El sistema mostrará gráficos en la página principal, donde se refleje el estado de l</w:t>
+            </w:r>
+            <w:r>
+              <w:rPr>
+                <w:rFonts w:ascii="Arial" w:eastAsia="Times New Roman" w:hAnsi="Arial" w:cs="Arial"/>
+                <w:color w:val="000000"/>
+                <w:lang w:val="es-AR" w:eastAsia="es-AR"/>
+              </w:rPr>
+              <w:t>as pruebas de los caso de uso</w:t>
+            </w:r>
+            <w:r>
+              <w:rPr>
+                <w:rFonts w:ascii="Arial" w:eastAsia="Times New Roman" w:hAnsi="Arial" w:cs="Arial"/>
+                <w:color w:val="000000"/>
+                <w:lang w:val="es-AR" w:eastAsia="es-AR"/>
+              </w:rPr>
+              <w:t>, su porcentaje de aprobación y las pruebas pendientes.</w:t>
             </w:r>
           </w:p>
         </w:tc>
@@ -18667,7 +18650,25 @@
                 <w:color w:val="000000"/>
                 <w:lang w:val="es-AR" w:eastAsia="es-AR"/>
               </w:rPr>
-              <w:t>Los casos de uso que se tendrán en cuenta para el cálculo de aprobación serán aquellos que fueron asignados a un Tester.</w:t>
+              <w:t xml:space="preserve">Los casos de uso que se tendrán en cuenta para el cálculo de aprobación serán aquellos que fueron asignados a un </w:t>
+            </w:r>
+            <w:proofErr w:type="spellStart"/>
+            <w:r>
+              <w:rPr>
+                <w:rFonts w:ascii="Arial" w:eastAsia="Times New Roman" w:hAnsi="Arial" w:cs="Arial"/>
+                <w:color w:val="000000"/>
+                <w:lang w:val="es-AR" w:eastAsia="es-AR"/>
+              </w:rPr>
+              <w:t>Tester</w:t>
+            </w:r>
+            <w:proofErr w:type="spellEnd"/>
+            <w:r>
+              <w:rPr>
+                <w:rFonts w:ascii="Arial" w:eastAsia="Times New Roman" w:hAnsi="Arial" w:cs="Arial"/>
+                <w:color w:val="000000"/>
+                <w:lang w:val="es-AR" w:eastAsia="es-AR"/>
+              </w:rPr>
+              <w:t>.</w:t>
             </w:r>
           </w:p>
         </w:tc>
@@ -18739,7 +18740,25 @@
                 <w:color w:val="000000"/>
                 <w:lang w:val="es-AR" w:eastAsia="es-AR"/>
               </w:rPr>
-              <w:t>Solo los casos de uso que han sido asignados a un Tester serán considerados para el cálculo del porcentaje de aprobación del proyecto.</w:t>
+              <w:t xml:space="preserve">Solo los casos de uso que han sido asignados a un </w:t>
+            </w:r>
+            <w:proofErr w:type="spellStart"/>
+            <w:r>
+              <w:rPr>
+                <w:rFonts w:ascii="Arial" w:eastAsia="Times New Roman" w:hAnsi="Arial" w:cs="Arial"/>
+                <w:color w:val="000000"/>
+                <w:lang w:val="es-AR" w:eastAsia="es-AR"/>
+              </w:rPr>
+              <w:t>Tester</w:t>
+            </w:r>
+            <w:proofErr w:type="spellEnd"/>
+            <w:r>
+              <w:rPr>
+                <w:rFonts w:ascii="Arial" w:eastAsia="Times New Roman" w:hAnsi="Arial" w:cs="Arial"/>
+                <w:color w:val="000000"/>
+                <w:lang w:val="es-AR" w:eastAsia="es-AR"/>
+              </w:rPr>
+              <w:t xml:space="preserve"> serán considerados para el cálculo del porcentaje de aprobación del proyecto.</w:t>
             </w:r>
           </w:p>
         </w:tc>
@@ -19320,7 +19339,7 @@
       </w:pPr>
       <w:bookmarkStart w:id="40" w:name="_Toc235007276"/>
       <w:bookmarkStart w:id="41" w:name="_Toc235009562"/>
-      <w:bookmarkStart w:id="42" w:name="_Toc257629757"/>
+      <w:bookmarkStart w:id="42" w:name="_Toc177717885"/>
       <w:r>
         <w:t>Requerimientos No Funcionales</w:t>
       </w:r>
@@ -19336,7 +19355,15 @@
         <w:t>En este documento, se abordarán los requerimientos no funcionales del sistema, los cuales son cruciales para definir las características que pueden influir en el desempeño y las limitaciones del producto. Los requerimientos no funcionales se centran en aspectos que van más allá de las funcionalidades básicas del sistema y que impactan su rendimiento general, fiabilidad y usabilidad.</w:t>
       </w:r>
       <w:r>
-        <w:t xml:space="preserve"> En el caso de Testify, se identifican los siguientes:</w:t>
+        <w:t xml:space="preserve"> En el caso de </w:t>
+      </w:r>
+      <w:proofErr w:type="spellStart"/>
+      <w:r>
+        <w:t>Testify</w:t>
+      </w:r>
+      <w:proofErr w:type="spellEnd"/>
+      <w:r>
+        <w:t>, se identifican los siguientes:</w:t>
       </w:r>
     </w:p>
     <w:p>
@@ -19366,7 +19393,7 @@
       </w:pPr>
       <w:bookmarkStart w:id="43" w:name="_Toc235007277"/>
       <w:bookmarkStart w:id="44" w:name="_Toc235009563"/>
-      <w:bookmarkStart w:id="45" w:name="_Toc257629758"/>
+      <w:bookmarkStart w:id="45" w:name="_Toc177717886"/>
       <w:r>
         <w:t>Usabilidad</w:t>
       </w:r>
@@ -19382,10 +19409,22 @@
         <w:t xml:space="preserve"> [</w:t>
       </w:r>
       <w:r>
-        <w:t>En este apartado se debe incluir la lista de todos los requerimientos que afecten la usabilidad. Esto debe incluir: el tiempo que se tomará un usuario en aprender a utilizar el sistema y se podría explicar  por qué debe ser rápido el aprendizaje, los tiempos medibles de tarea para las tareas típicas y losrequerimiento</w:t>
-      </w:r>
-      <w:r>
-        <w:t>s para concordar con estándares</w:t>
+        <w:t xml:space="preserve">En este apartado se debe incluir la lista de todos los requerimientos que afecten la usabilidad. Esto debe incluir: el tiempo que se tomará un usuario en aprender a utilizar el sistema y se podría </w:t>
+      </w:r>
+      <w:r>
+        <w:t>explicar por</w:t>
+      </w:r>
+      <w:r>
+        <w:t xml:space="preserve"> qué debe ser rápido el aprendizaje, los tiempos medibles de tarea para las tareas típicas y </w:t>
+      </w:r>
+      <w:r>
+        <w:t>los requerimient</w:t>
+      </w:r>
+      <w:r>
+        <w:t>os</w:t>
+      </w:r>
+      <w:r>
+        <w:t xml:space="preserve"> para concordar con estándares</w:t>
       </w:r>
       <w:r>
         <w:t>.</w:t>
@@ -19405,7 +19444,7 @@
       </w:pPr>
       <w:bookmarkStart w:id="46" w:name="_Toc235007278"/>
       <w:bookmarkStart w:id="47" w:name="_Toc235009564"/>
-      <w:bookmarkStart w:id="48" w:name="_Toc257629759"/>
+      <w:bookmarkStart w:id="48" w:name="_Toc177717887"/>
       <w:r>
         <w:t>Confiabilidad</w:t>
       </w:r>
@@ -19421,10 +19460,45 @@
         <w:t xml:space="preserve"> [</w:t>
       </w:r>
       <w:r>
-        <w:t>Aquí se deben detallar los requerimientos de confiabilidad del sistema. Describa las característicasde confiabilidad explicando  la posibilidad del  sistema de  realizar   la</w:t>
-      </w:r>
-      <w:r>
-        <w:t xml:space="preserve">s  funciones para  las que  fue </w:t>
+        <w:t xml:space="preserve">Aquí se deben detallar los requerimientos de confiabilidad del sistema. Describa las </w:t>
+      </w:r>
+      <w:r>
+        <w:t>características de</w:t>
+      </w:r>
+      <w:r>
+        <w:t xml:space="preserve"> confiabilidad </w:t>
+      </w:r>
+      <w:r>
+        <w:t>explicando la</w:t>
+      </w:r>
+      <w:r>
+        <w:t xml:space="preserve"> posibilidad del </w:t>
+      </w:r>
+      <w:r>
+        <w:t xml:space="preserve">sistema </w:t>
+      </w:r>
+      <w:r>
+        <w:t>de realizar</w:t>
+      </w:r>
+      <w:r>
+        <w:t xml:space="preserve">   </w:t>
+      </w:r>
+      <w:r>
+        <w:t>la</w:t>
+      </w:r>
+      <w:r>
+        <w:t>s funciones</w:t>
+      </w:r>
+      <w:r>
+        <w:t xml:space="preserve"> </w:t>
+      </w:r>
+      <w:proofErr w:type="gramStart"/>
+      <w:r>
+        <w:t>para  las</w:t>
+      </w:r>
+      <w:proofErr w:type="gramEnd"/>
+      <w:r>
+        <w:t xml:space="preserve"> que  fue </w:t>
       </w:r>
       <w:r>
         <w:t>diseñado sin presentar fallos. Entre estos requerimientos puede me</w:t>
@@ -19447,7 +19521,7 @@
       </w:pPr>
       <w:bookmarkStart w:id="49" w:name="_Toc235007279"/>
       <w:bookmarkStart w:id="50" w:name="_Toc235009565"/>
-      <w:bookmarkStart w:id="51" w:name="_Toc257629760"/>
+      <w:bookmarkStart w:id="51" w:name="_Toc177717888"/>
       <w:r>
         <w:t>Seguridad</w:t>
       </w:r>
@@ -19466,10 +19540,46 @@
         <w:t>[</w:t>
       </w:r>
       <w:r>
-        <w:t>Aquí  se deben detallar  los requerimientos de seguridad del  sistema.  Esto  incluye si el  acceso alsistema   será   controlado   con   nombres   de   usuario   y   contraseñas,   q</w:t>
-      </w:r>
-      <w:r>
-        <w:t xml:space="preserve">ue   solo   los   usuarios   con </w:t>
+        <w:t>Aquí se</w:t>
+      </w:r>
+      <w:r>
+        <w:t xml:space="preserve"> deben </w:t>
+      </w:r>
+      <w:r>
+        <w:t>detallar los</w:t>
+      </w:r>
+      <w:r>
+        <w:t xml:space="preserve"> requerimientos de seguridad </w:t>
+      </w:r>
+      <w:r>
+        <w:t>del sistema</w:t>
+      </w:r>
+      <w:r>
+        <w:t xml:space="preserve">.  </w:t>
+      </w:r>
+      <w:r>
+        <w:t>Esto incluye</w:t>
+      </w:r>
+      <w:r>
+        <w:t xml:space="preserve"> si </w:t>
+      </w:r>
+      <w:r>
+        <w:t>el acceso</w:t>
+      </w:r>
+      <w:r>
+        <w:t xml:space="preserve"> </w:t>
+      </w:r>
+      <w:r>
+        <w:t>al sistema</w:t>
+      </w:r>
+      <w:r>
+        <w:t xml:space="preserve">   será   controlado   con   nombres   de   usuario   y   </w:t>
+      </w:r>
+      <w:r>
+        <w:t>contraseñas, que</w:t>
+      </w:r>
+      <w:r>
+        <w:t xml:space="preserve">   solo   los   usuarios   con </w:t>
       </w:r>
       <w:r>
         <w:t>privilegios de administrador podrán acceder a las funciones administr</w:t>
@@ -19478,8 +19588,13 @@
         <w:t xml:space="preserve">ativas y los usuarios normales </w:t>
       </w:r>
       <w:r>
-        <w:t>no podrán. ]</w:t>
-      </w:r>
+        <w:t>no podrán</w:t>
+      </w:r>
+      <w:proofErr w:type="gramStart"/>
+      <w:r>
+        <w:t>. ]</w:t>
+      </w:r>
+      <w:proofErr w:type="gramEnd"/>
     </w:p>
     <w:p>
       <w:pPr>
@@ -19492,7 +19607,7 @@
       </w:pPr>
       <w:bookmarkStart w:id="52" w:name="_Toc235007280"/>
       <w:bookmarkStart w:id="53" w:name="_Toc235009566"/>
-      <w:bookmarkStart w:id="54" w:name="_Toc257629761"/>
+      <w:bookmarkStart w:id="54" w:name="_Toc177717889"/>
       <w:r>
         <w:lastRenderedPageBreak/>
         <w:t>Eficiencia</w:t>
@@ -19509,13 +19624,49 @@
         <w:t>[</w:t>
       </w:r>
       <w:r>
-        <w:t>En este  apartado  se debe ver   reflejado  las características  de ef</w:t>
-      </w:r>
-      <w:r>
-        <w:t xml:space="preserve">iciencia del  sistema.  Se debe </w:t>
-      </w:r>
-      <w:r>
-        <w:t xml:space="preserve">especificar: el tiempo de respuesta para una transacción (promedio), capacidad (número de clientes y   transacciones),   rendimiento   del   procesamiento   (Ej.   </w:t>
+        <w:t xml:space="preserve">En </w:t>
+      </w:r>
+      <w:r>
+        <w:t>este apartado se</w:t>
+      </w:r>
+      <w:r>
+        <w:t xml:space="preserve"> debe ver   </w:t>
+      </w:r>
+      <w:r>
+        <w:t>reflejado las</w:t>
+      </w:r>
+      <w:r>
+        <w:t xml:space="preserve"> </w:t>
+      </w:r>
+      <w:r>
+        <w:t>características de</w:t>
+      </w:r>
+      <w:r>
+        <w:t xml:space="preserve"> ef</w:t>
+      </w:r>
+      <w:r>
+        <w:t xml:space="preserve">iciencia </w:t>
+      </w:r>
+      <w:r>
+        <w:t>del sistema</w:t>
+      </w:r>
+      <w:r>
+        <w:t xml:space="preserve">.  Se debe </w:t>
+      </w:r>
+      <w:r>
+        <w:t>especificar: el tiempo de respuesta para una transacción (promedio), capacidad (número de clientes y   transacciones</w:t>
+      </w:r>
+      <w:r>
+        <w:t>), rendimiento</w:t>
+      </w:r>
+      <w:r>
+        <w:t xml:space="preserve">   del   </w:t>
+      </w:r>
+      <w:r>
+        <w:t>procesamiento (</w:t>
+      </w:r>
+      <w:r>
+        <w:t xml:space="preserve">Ej.   </w:t>
       </w:r>
       <w:r>
         <w:t>Transacciones</w:t>
@@ -19524,10 +19675,19 @@
         <w:t xml:space="preserve">   po</w:t>
       </w:r>
       <w:r>
-        <w:t xml:space="preserve">r   segundo)   y   cuando   el </w:t>
-      </w:r>
-      <w:r>
-        <w:t>sistema se ha degradado cuál es el modo aceptable de operación. ]</w:t>
+        <w:t xml:space="preserve">r   </w:t>
+      </w:r>
+      <w:r>
+        <w:t>segundo) y</w:t>
+      </w:r>
+      <w:r>
+        <w:t xml:space="preserve">   cuando   el </w:t>
+      </w:r>
+      <w:r>
+        <w:t>sistema se ha degradado cuál es el modo aceptable de operación</w:t>
+      </w:r>
+      <w:r>
+        <w:t>.]</w:t>
       </w:r>
     </w:p>
     <w:p>
@@ -19541,7 +19701,7 @@
       </w:pPr>
       <w:bookmarkStart w:id="55" w:name="_Toc235007281"/>
       <w:bookmarkStart w:id="56" w:name="_Toc235009567"/>
-      <w:bookmarkStart w:id="57" w:name="_Toc257629762"/>
+      <w:bookmarkStart w:id="57" w:name="_Toc177717890"/>
       <w:r>
         <w:t>Interfaces</w:t>
       </w:r>
@@ -19574,7 +19734,7 @@
       </w:pPr>
       <w:bookmarkStart w:id="58" w:name="_Toc235007282"/>
       <w:bookmarkStart w:id="59" w:name="_Toc235009568"/>
-      <w:bookmarkStart w:id="60" w:name="_Toc257629763"/>
+      <w:bookmarkStart w:id="60" w:name="_Toc177717891"/>
       <w:r>
         <w:t>Interfaces de Usuario</w:t>
       </w:r>
@@ -19587,7 +19747,15 @@
         <w:pStyle w:val="PSI-Comentario"/>
       </w:pPr>
       <w:r>
-        <w:t xml:space="preserve"> [Esta sección describe las interfaces de usuario que se deben implementar. Incluye las características lógicas de cada interface entre el producto de software y el usuario que son necesarias para lograr los requerimientos del software, por ejemplo, formatos de pantalla, contenido de reportes y menús, o disponibilidad de teclas de función. Además incluye aspectos para optimizar la interface, que puede ser una lista de cómo debe aparecer el sistema al usuario o como no debe aparecer, por ejemplo, que aparezcan mensajes de error cortos o largos.]</w:t>
+        <w:t xml:space="preserve"> [Esta sección describe las interfaces de usuario que se deben implementar. Incluye las características lógicas de cada interface entre el producto de software y el usuario que son necesarias para lograr los requerimientos del software, por ejemplo, formatos de pantalla, contenido de reportes y menús, o disponibilidad de teclas de función. </w:t>
+      </w:r>
+      <w:proofErr w:type="gramStart"/>
+      <w:r>
+        <w:t>Además</w:t>
+      </w:r>
+      <w:proofErr w:type="gramEnd"/>
+      <w:r>
+        <w:t xml:space="preserve"> incluye aspectos para optimizar la interface, que puede ser una lista de cómo debe aparecer el sistema al usuario o como no debe aparecer, por ejemplo, que aparezcan mensajes de error cortos o largos.]</w:t>
       </w:r>
     </w:p>
     <w:p>
@@ -19601,7 +19769,7 @@
       </w:pPr>
       <w:bookmarkStart w:id="61" w:name="_Toc235007283"/>
       <w:bookmarkStart w:id="62" w:name="_Toc235009569"/>
-      <w:bookmarkStart w:id="63" w:name="_Toc257629764"/>
+      <w:bookmarkStart w:id="63" w:name="_Toc177717892"/>
       <w:r>
         <w:t>Interfaces de Software</w:t>
       </w:r>
@@ -19620,7 +19788,21 @@
         <w:t>En esta sección se deben</w:t>
       </w:r>
       <w:r>
-        <w:t xml:space="preserve"> describir  las  interfaces de software hacia otros componentes del  sistema. Puedenser: componentes comprados, reutilizados</w:t>
+        <w:t xml:space="preserve"> </w:t>
+      </w:r>
+      <w:proofErr w:type="gramStart"/>
+      <w:r>
+        <w:t>describir  las</w:t>
+      </w:r>
+      <w:proofErr w:type="gramEnd"/>
+      <w:r>
+        <w:t xml:space="preserve">  interfaces de software hacia otros componentes del  sistema. Pueden</w:t>
+      </w:r>
+      <w:r>
+        <w:t xml:space="preserve"> </w:t>
+      </w:r>
+      <w:r>
+        <w:t>ser: componentes comprados, reutilizados</w:t>
       </w:r>
       <w:r>
         <w:t xml:space="preserve">, etc. </w:t>
@@ -19631,11 +19813,16 @@
         <w:pStyle w:val="PSI-Comentario"/>
       </w:pPr>
       <w:r>
-        <w:t xml:space="preserve">Para cada interface se debe indicar: propósito de la interface con el producto de software. </w:t>
+        <w:t>Para cada interface se debe indicar: propósito de la interface con el producto de software</w:t>
+      </w:r>
+      <w:proofErr w:type="gramStart"/>
+      <w:r>
+        <w:t xml:space="preserve">. </w:t>
       </w:r>
       <w:r>
         <w:t>]</w:t>
       </w:r>
+      <w:proofErr w:type="gramEnd"/>
     </w:p>
     <w:p>
       <w:pPr>
@@ -19651,7 +19838,7 @@
       </w:pPr>
       <w:bookmarkStart w:id="64" w:name="_Toc235007284"/>
       <w:bookmarkStart w:id="65" w:name="_Toc235009570"/>
-      <w:bookmarkStart w:id="66" w:name="_Toc257629765"/>
+      <w:bookmarkStart w:id="66" w:name="_Toc177717893"/>
       <w:r>
         <w:t>Interfaces de Hardware</w:t>
       </w:r>
@@ -19708,7 +19895,7 @@
       </w:pPr>
       <w:bookmarkStart w:id="67" w:name="_Toc235007285"/>
       <w:bookmarkStart w:id="68" w:name="_Toc235009571"/>
-      <w:bookmarkStart w:id="69" w:name="_Toc257629766"/>
+      <w:bookmarkStart w:id="69" w:name="_Toc177717894"/>
       <w:r>
         <w:lastRenderedPageBreak/>
         <w:t>Interfaces de Comunicaciones</w:t>
@@ -19756,7 +19943,7 @@
       </w:pPr>
       <w:bookmarkStart w:id="70" w:name="_Toc235007286"/>
       <w:bookmarkStart w:id="71" w:name="_Toc235009572"/>
-      <w:bookmarkStart w:id="72" w:name="_Toc257629767"/>
+      <w:bookmarkStart w:id="72" w:name="_Toc177717895"/>
       <w:r>
         <w:t>Restricción de Diseño</w:t>
       </w:r>
@@ -19769,46 +19956,16 @@
         <w:pStyle w:val="PSI-Comentario"/>
       </w:pPr>
       <w:r>
-        <w:t>[</w:t>
-      </w:r>
-      <w:r>
-        <w:t xml:space="preserve">En este apartado se debe indicar cualquier limitación de diseño </w:t>
-      </w:r>
-      <w:r>
-        <w:t>que se han tomado y que deben cumplirse. Por ejemplo:</w:t>
-      </w:r>
-      <w:r>
-        <w:t xml:space="preserve"> lenguajes de </w:t>
-      </w:r>
-      <w:r>
-        <w:t>programación</w:t>
-      </w:r>
-      <w:r>
-        <w:t>, requerimientos de proceso d</w:t>
-      </w:r>
-      <w:r>
-        <w:t xml:space="preserve">e software,  herramientas </w:t>
-      </w:r>
-      <w:r>
-        <w:t xml:space="preserve">dedesarrollo, </w:t>
-      </w:r>
-      <w:r>
-        <w:t xml:space="preserve">limitaciones de hardware, librerías, </w:t>
-      </w:r>
-      <w:r>
-        <w:t>componente</w:t>
-      </w:r>
-      <w:r>
-        <w:t>s comprados, etc.</w:t>
-      </w:r>
-      <w:r>
-        <w:t>]</w:t>
-      </w:r>
-    </w:p>
-    <w:p>
-      <w:pPr>
-        <w:pStyle w:val="PSI-Comentario"/>
-      </w:pPr>
+        <w:t xml:space="preserve">El diseño de la interfaz debe ser consistente con el diseño utilizado en </w:t>
+      </w:r>
+      <w:proofErr w:type="spellStart"/>
+      <w:r>
+        <w:t>UARGflow</w:t>
+      </w:r>
+      <w:proofErr w:type="spellEnd"/>
+      <w:r>
+        <w:t>.</w:t>
+      </w:r>
     </w:p>
     <w:p>
       <w:pPr>
@@ -19818,7 +19975,7 @@
       <w:bookmarkStart w:id="74" w:name="_Toc227336277"/>
       <w:bookmarkStart w:id="75" w:name="_Toc235007287"/>
       <w:bookmarkStart w:id="76" w:name="_Toc235009573"/>
-      <w:bookmarkStart w:id="77" w:name="_Toc257629768"/>
+      <w:bookmarkStart w:id="77" w:name="_Toc177717896"/>
       <w:r>
         <w:t>Requerimientos de Licencia</w:t>
       </w:r>
@@ -19845,12 +20002,15 @@
       </w:pPr>
       <w:bookmarkStart w:id="78" w:name="_Toc235007288"/>
       <w:bookmarkStart w:id="79" w:name="_Toc235009574"/>
-      <w:bookmarkStart w:id="80" w:name="_Toc257629769"/>
-      <w:r>
-        <w:t>Requerimientos de  Documentación</w:t>
+      <w:bookmarkStart w:id="80" w:name="_Toc177717897"/>
+      <w:r>
+        <w:t xml:space="preserve">Requerimientos </w:t>
       </w:r>
       <w:bookmarkEnd w:id="78"/>
       <w:bookmarkEnd w:id="79"/>
+      <w:r>
+        <w:t>de Documentación</w:t>
+      </w:r>
       <w:bookmarkEnd w:id="80"/>
     </w:p>
     <w:p>
@@ -19859,12 +20019,15 @@
       </w:pPr>
       <w:bookmarkStart w:id="81" w:name="_Toc235007289"/>
       <w:bookmarkStart w:id="82" w:name="_Toc235009575"/>
-      <w:bookmarkStart w:id="83" w:name="_Toc257629770"/>
+      <w:bookmarkStart w:id="83" w:name="_Toc177717898"/>
       <w:r>
         <w:t xml:space="preserve">Manual </w:t>
       </w:r>
       <w:r>
-        <w:t xml:space="preserve"> de Usuario</w:t>
+        <w:t>de</w:t>
+      </w:r>
+      <w:r>
+        <w:t xml:space="preserve"> Usuario</w:t>
       </w:r>
       <w:bookmarkEnd w:id="81"/>
       <w:bookmarkEnd w:id="82"/>
@@ -19924,7 +20087,7 @@
       </w:pPr>
       <w:bookmarkStart w:id="84" w:name="_Toc235007290"/>
       <w:bookmarkStart w:id="85" w:name="_Toc235009576"/>
-      <w:bookmarkStart w:id="86" w:name="_Toc257629771"/>
+      <w:bookmarkStart w:id="86" w:name="_Toc177717899"/>
       <w:r>
         <w:t>Ayuda en Línea</w:t>
       </w:r>
@@ -19937,28 +20100,13 @@
         <w:pStyle w:val="PSI-Comentario"/>
       </w:pPr>
       <w:r>
-        <w:t>[</w:t>
-      </w:r>
-      <w:r>
-        <w:t xml:space="preserve">En esta sección </w:t>
-      </w:r>
-      <w:r>
-        <w:t xml:space="preserve">se debe indicar  si el sistema </w:t>
-      </w:r>
-      <w:r>
-        <w:t>inclu</w:t>
-      </w:r>
-      <w:r>
-        <w:t>irá</w:t>
-      </w:r>
-      <w:r>
-        <w:t xml:space="preserve"> un sistema de ayuda en línea.]</w:t>
-      </w:r>
-    </w:p>
-    <w:p>
-      <w:pPr>
-        <w:pStyle w:val="PSI-Comentario"/>
-      </w:pPr>
+        <w:t xml:space="preserve">No se proveerá de Ayuda en </w:t>
+      </w:r>
+      <w:proofErr w:type="spellStart"/>
+      <w:r>
+        <w:t>Linea</w:t>
+      </w:r>
+      <w:proofErr w:type="spellEnd"/>
     </w:p>
     <w:p>
       <w:pPr>
@@ -19967,12 +20115,18 @@
       <w:bookmarkStart w:id="87" w:name="_Toc95287984"/>
       <w:bookmarkStart w:id="88" w:name="_Toc235007291"/>
       <w:bookmarkStart w:id="89" w:name="_Toc235009577"/>
-      <w:bookmarkStart w:id="90" w:name="_Toc257629772"/>
-      <w:r>
-        <w:t>Guías de instalación</w:t>
-      </w:r>
-      <w:r>
-        <w:t xml:space="preserve">  y </w:t>
+      <w:bookmarkStart w:id="90" w:name="_Toc177717900"/>
+      <w:r>
+        <w:t xml:space="preserve">Guías de </w:t>
+      </w:r>
+      <w:r>
+        <w:t>instalación</w:t>
+      </w:r>
+      <w:r>
+        <w:t xml:space="preserve"> y</w:t>
+      </w:r>
+      <w:r>
+        <w:t xml:space="preserve"> </w:t>
       </w:r>
       <w:bookmarkEnd w:id="87"/>
       <w:bookmarkEnd w:id="88"/>
@@ -19990,7 +20144,7 @@
         <w:pStyle w:val="PSI-Comentario"/>
       </w:pPr>
       <w:r>
-        <w:t>[En esta sección especifique si el sistema de software contendrá instrucciones para instalación y configuración.]</w:t>
+        <w:t>La entrega final del desarrollo incluirá un manual de instalación para servidores y la configuración de la misma.</w:t>
       </w:r>
     </w:p>
     <w:p>
@@ -20009,8 +20163,9 @@
       </w:pPr>
       <w:bookmarkStart w:id="91" w:name="_Toc235007293"/>
       <w:bookmarkStart w:id="92" w:name="_Toc235009579"/>
-      <w:bookmarkStart w:id="93" w:name="_Toc257629774"/>
-      <w:r>
+      <w:bookmarkStart w:id="93" w:name="_Toc177717901"/>
+      <w:r>
+        <w:lastRenderedPageBreak/>
         <w:t>Características No Soportadas</w:t>
       </w:r>
       <w:bookmarkEnd w:id="91"/>
@@ -20021,8 +20176,29 @@
       <w:pPr>
         <w:pStyle w:val="PSI-Comentario"/>
       </w:pPr>
-      <w:r>
-        <w:t>[En esta sección se debe especificar todos aquellos requerimientos candidatos que no serán implementados en el proyecto. Como así también funcionalidad que no será implementada y no fueron relevadas como requerimientos candidatos]</w:t>
+      <w:proofErr w:type="spellStart"/>
+      <w:r>
+        <w:t>Testify</w:t>
+      </w:r>
+      <w:proofErr w:type="spellEnd"/>
+      <w:r>
+        <w:t xml:space="preserve"> no incluirá el uso del </w:t>
+      </w:r>
+      <w:proofErr w:type="spellStart"/>
+      <w:r>
+        <w:t>framework</w:t>
+      </w:r>
+      <w:proofErr w:type="spellEnd"/>
+      <w:r>
+        <w:t xml:space="preserve"> </w:t>
+      </w:r>
+      <w:proofErr w:type="spellStart"/>
+      <w:r>
+        <w:t>UARGflow</w:t>
+      </w:r>
+      <w:proofErr w:type="spellEnd"/>
+      <w:r>
+        <w:t>.</w:t>
       </w:r>
     </w:p>
     <w:p>
@@ -20036,7 +20212,7 @@
       </w:pPr>
       <w:bookmarkStart w:id="94" w:name="_Toc235007294"/>
       <w:bookmarkStart w:id="95" w:name="_Toc235009580"/>
-      <w:bookmarkStart w:id="96" w:name="_Toc257629775"/>
+      <w:bookmarkStart w:id="96" w:name="_Toc177717902"/>
       <w:r>
         <w:t>Estándares Aplicables</w:t>
       </w:r>
@@ -20052,7 +20228,15 @@
         <w:t>[</w:t>
       </w:r>
       <w:r>
-        <w:t>En este apartado se debe describir  por  referencia cualquier  estánd</w:t>
+        <w:t xml:space="preserve">En este apartado se debe </w:t>
+      </w:r>
+      <w:proofErr w:type="gramStart"/>
+      <w:r>
+        <w:t>describir  por</w:t>
+      </w:r>
+      <w:proofErr w:type="gramEnd"/>
+      <w:r>
+        <w:t xml:space="preserve">  referencia cualquier  estánd</w:t>
       </w:r>
       <w:r>
         <w:t xml:space="preserve">ar  aplicable y  las secciones </w:t>
@@ -20262,7 +20446,6 @@
         <w:dataBinding w:prefixMappings="xmlns:ns0='http://schemas.openxmlformats.org/officeDocument/2006/extended-properties' " w:xpath="/ns0:Properties[1]/ns0:Company[1]" w:storeItemID="{6668398D-A668-4E3E-A5EB-62B293D839F1}"/>
         <w:text/>
       </w:sdtPr>
-      <w:sdtEndPr/>
       <w:sdtContent>
         <w:r>
           <w:t>OSLO</w:t>
@@ -20356,7 +20539,6 @@
           <w:docPartUnique/>
         </w:docPartObj>
       </w:sdtPr>
-      <w:sdtEndPr/>
       <w:sdtContent>
         <w:r>
           <w:tab/>
@@ -20399,7 +20581,7 @@
             <w:rFonts w:asciiTheme="majorHAnsi" w:hAnsiTheme="majorHAnsi" w:cstheme="majorHAnsi"/>
             <w:noProof/>
           </w:rPr>
-          <w:t>21</w:t>
+          <w:t>4</w:t>
         </w:r>
         <w:r>
           <w:rPr>
@@ -20436,7 +20618,7 @@
             <w:rFonts w:asciiTheme="majorHAnsi" w:hAnsiTheme="majorHAnsi" w:cstheme="majorHAnsi"/>
             <w:noProof/>
           </w:rPr>
-          <w:t>28</w:t>
+          <w:t>27</w:t>
         </w:r>
         <w:r>
           <w:rPr>
@@ -20657,7 +20839,6 @@
         <w:dataBinding w:prefixMappings="xmlns:ns0='http://schemas.openxmlformats.org/package/2006/metadata/core-properties' xmlns:ns1='http://purl.org/dc/elements/1.1/'" w:xpath="/ns0:coreProperties[1]/ns1:title[1]" w:storeItemID="{6C3C8BC8-F283-45AE-878A-BAB7291924A1}"/>
         <w:text/>
       </w:sdtPr>
-      <w:sdtEndPr/>
       <w:sdtContent>
         <w:r>
           <w:rPr>
@@ -20993,8 +21174,8 @@
         <w:dataBinding w:prefixMappings="xmlns:ns0='http://schemas.openxmlformats.org/package/2006/metadata/core-properties' xmlns:ns1='http://purl.org/dc/elements/1.1/'" w:xpath="/ns0:coreProperties[1]/ns1:subject[1]" w:storeItemID="{6C3C8BC8-F283-45AE-878A-BAB7291924A1}"/>
         <w:text/>
       </w:sdtPr>
-      <w:sdtEndPr/>
       <w:sdtContent>
+        <w:proofErr w:type="spellStart"/>
         <w:r>
           <w:rPr>
             <w:rFonts w:asciiTheme="majorHAnsi" w:eastAsiaTheme="majorEastAsia" w:hAnsiTheme="majorHAnsi" w:cstheme="majorBidi"/>
@@ -21002,6 +21183,7 @@
           </w:rPr>
           <w:t>Testify</w:t>
         </w:r>
+        <w:proofErr w:type="spellEnd"/>
       </w:sdtContent>
     </w:sdt>
     <w:r>
@@ -24174,7 +24356,7 @@
 </file>
 
 <file path=customXml/itemProps2.xml><?xml version="1.0" encoding="utf-8"?>
-<ds:datastoreItem xmlns:ds="http://schemas.openxmlformats.org/officeDocument/2006/customXml" ds:itemID="{AD858ACC-CDB5-4BDD-9285-E8AEF782CBF8}">
+<ds:datastoreItem xmlns:ds="http://schemas.openxmlformats.org/officeDocument/2006/customXml" ds:itemID="{B91C3A57-123C-465C-9FCD-631480275CB4}">
   <ds:schemaRefs>
     <ds:schemaRef ds:uri="http://schemas.openxmlformats.org/officeDocument/2006/bibliography"/>
   </ds:schemaRefs>

</xml_diff>

<commit_message>
Update E104-OSLO-Especificación de Requerimientos.docx
</commit_message>
<xml_diff>
--- a/Fases_de_desarrollo/02-Elaboracion/02- Analisis y Diseño/E104-OSLO-Especificación de Requerimientos.docx
+++ b/Fases_de_desarrollo/02-Elaboracion/02- Analisis y Diseño/E104-OSLO-Especificación de Requerimientos.docx
@@ -56,12 +56,12 @@
             <w:rPr>
               <w:rFonts w:eastAsiaTheme="majorEastAsia" w:cstheme="majorBidi"/>
               <w:noProof/>
-              <w:lang w:val="en-US"/>
+              <w:lang w:val="es-AR" w:eastAsia="es-AR"/>
             </w:rPr>
             <mc:AlternateContent>
               <mc:Choice Requires="wps">
                 <w:drawing>
-                  <wp:anchor distT="0" distB="0" distL="114300" distR="114300" simplePos="0" relativeHeight="251660288" behindDoc="0" locked="0" layoutInCell="0" allowOverlap="1" wp14:anchorId="09C73425" wp14:editId="3A28132F">
+                  <wp:anchor distT="0" distB="0" distL="114300" distR="114300" simplePos="0" relativeHeight="251660288" behindDoc="0" locked="0" layoutInCell="0" allowOverlap="1" wp14:anchorId="7E5EBE26" wp14:editId="13B1A308">
                     <wp:simplePos x="0" y="0"/>
                     <wp:positionH relativeFrom="page">
                       <wp:align>center</wp:align>
@@ -133,12 +133,12 @@
             <w:rPr>
               <w:rFonts w:eastAsiaTheme="majorEastAsia" w:cstheme="majorBidi"/>
               <w:noProof/>
-              <w:lang w:val="en-US"/>
+              <w:lang w:val="es-AR" w:eastAsia="es-AR"/>
             </w:rPr>
             <mc:AlternateContent>
               <mc:Choice Requires="wps">
                 <w:drawing>
-                  <wp:anchor distT="0" distB="0" distL="114300" distR="114300" simplePos="0" relativeHeight="251659263" behindDoc="0" locked="0" layoutInCell="0" allowOverlap="1" wp14:anchorId="2E74BE34" wp14:editId="4FB19958">
+                  <wp:anchor distT="0" distB="0" distL="114300" distR="114300" simplePos="0" relativeHeight="251659263" behindDoc="0" locked="0" layoutInCell="0" allowOverlap="1" wp14:anchorId="20C81AB0" wp14:editId="37B48EEE">
                     <wp:simplePos x="0" y="0"/>
                     <wp:positionH relativeFrom="leftMargin">
                       <wp:align>center</wp:align>
@@ -213,12 +213,12 @@
             <w:rPr>
               <w:rFonts w:eastAsiaTheme="majorEastAsia" w:cstheme="majorBidi"/>
               <w:noProof/>
-              <w:lang w:val="en-US"/>
+              <w:lang w:val="es-AR" w:eastAsia="es-AR"/>
             </w:rPr>
             <mc:AlternateContent>
               <mc:Choice Requires="wps">
                 <w:drawing>
-                  <wp:anchor distT="0" distB="0" distL="114300" distR="114300" simplePos="0" relativeHeight="251658238" behindDoc="0" locked="0" layoutInCell="0" allowOverlap="1" wp14:anchorId="6B54B79B" wp14:editId="2C14B211">
+                  <wp:anchor distT="0" distB="0" distL="114300" distR="114300" simplePos="0" relativeHeight="251658238" behindDoc="0" locked="0" layoutInCell="0" allowOverlap="1" wp14:anchorId="24DC14C2" wp14:editId="2A151737">
                     <wp:simplePos x="0" y="0"/>
                     <wp:positionH relativeFrom="rightMargin">
                       <wp:align>center</wp:align>
@@ -293,12 +293,12 @@
             <w:rPr>
               <w:rFonts w:eastAsiaTheme="majorEastAsia" w:cstheme="majorBidi"/>
               <w:noProof/>
-              <w:lang w:val="en-US"/>
+              <w:lang w:val="es-AR" w:eastAsia="es-AR"/>
             </w:rPr>
             <mc:AlternateContent>
               <mc:Choice Requires="wps">
                 <w:drawing>
-                  <wp:anchor distT="0" distB="0" distL="114300" distR="114300" simplePos="0" relativeHeight="251661312" behindDoc="0" locked="0" layoutInCell="0" allowOverlap="1" wp14:anchorId="30FFFA49" wp14:editId="6731A0A1">
+                  <wp:anchor distT="0" distB="0" distL="114300" distR="114300" simplePos="0" relativeHeight="251661312" behindDoc="0" locked="0" layoutInCell="0" allowOverlap="1" wp14:anchorId="0628706D" wp14:editId="586DB819">
                     <wp:simplePos x="0" y="0"/>
                     <wp:positionH relativeFrom="page">
                       <wp:align>center</wp:align>
@@ -379,6 +379,7 @@
             <w:dataBinding w:prefixMappings="xmlns:ns0='http://schemas.openxmlformats.org/package/2006/metadata/core-properties' xmlns:ns1='http://purl.org/dc/elements/1.1/'" w:xpath="/ns0:coreProperties[1]/ns1:title[1]" w:storeItemID="{6C3C8BC8-F283-45AE-878A-BAB7291924A1}"/>
             <w:text/>
           </w:sdtPr>
+          <w:sdtEndPr/>
           <w:sdtContent>
             <w:p>
               <w:pPr>
@@ -413,6 +414,7 @@
             <w:dataBinding w:prefixMappings="xmlns:ns0='http://schemas.openxmlformats.org/package/2006/metadata/core-properties' xmlns:ns1='http://purl.org/dc/elements/1.1/'" w:xpath="/ns0:coreProperties[1]/ns1:subject[1]" w:storeItemID="{6C3C8BC8-F283-45AE-878A-BAB7291924A1}"/>
             <w:text/>
           </w:sdtPr>
+          <w:sdtEndPr/>
           <w:sdtContent>
             <w:p>
               <w:pPr>
@@ -423,7 +425,6 @@
                   <w:szCs w:val="36"/>
                 </w:rPr>
               </w:pPr>
-              <w:proofErr w:type="spellStart"/>
               <w:r>
                 <w:rPr>
                   <w:rFonts w:ascii="Ink Free" w:hAnsi="Ink Free"/>
@@ -433,7 +434,6 @@
                 </w:rPr>
                 <w:t>Testify</w:t>
               </w:r>
-              <w:proofErr w:type="spellEnd"/>
             </w:p>
           </w:sdtContent>
         </w:sdt>
@@ -494,39 +494,17 @@
               <w:rFonts w:eastAsia="Times New Roman"/>
             </w:rPr>
           </w:pPr>
-          <w:proofErr w:type="spellStart"/>
           <w:r>
             <w:rPr>
               <w:rFonts w:eastAsia="Times New Roman"/>
             </w:rPr>
-            <w:t>Levipichun</w:t>
-          </w:r>
-          <w:proofErr w:type="spellEnd"/>
-          <w:r>
-            <w:rPr>
-              <w:rFonts w:eastAsia="Times New Roman"/>
-            </w:rPr>
-            <w:t xml:space="preserve"> Emilio</w:t>
+            <w:t>Levipichun Emilio</w:t>
           </w:r>
           <w:r>
             <w:rPr>
               <w:rFonts w:eastAsia="Times New Roman"/>
             </w:rPr>
-            <w:t xml:space="preserve"> – </w:t>
-          </w:r>
-          <w:proofErr w:type="spellStart"/>
-          <w:r>
-            <w:rPr>
-              <w:rFonts w:eastAsia="Times New Roman"/>
-            </w:rPr>
-            <w:t>Oyarzo</w:t>
-          </w:r>
-          <w:proofErr w:type="spellEnd"/>
-          <w:r>
-            <w:rPr>
-              <w:rFonts w:eastAsia="Times New Roman"/>
-            </w:rPr>
-            <w:t xml:space="preserve"> Malena</w:t>
+            <w:t xml:space="preserve"> – Oyarzo Malena</w:t>
           </w:r>
         </w:p>
         <w:p/>
@@ -537,10 +515,10 @@
           <w:r>
             <w:rPr>
               <w:noProof/>
-              <w:lang w:val="en-US"/>
+              <w:lang w:val="es-AR" w:eastAsia="es-AR"/>
             </w:rPr>
             <w:drawing>
-              <wp:anchor distT="0" distB="0" distL="114300" distR="114300" simplePos="0" relativeHeight="251685888" behindDoc="0" locked="0" layoutInCell="1" allowOverlap="1" wp14:anchorId="75EC1FB8" wp14:editId="7E89D0DF">
+              <wp:anchor distT="0" distB="0" distL="114300" distR="114300" simplePos="0" relativeHeight="251685888" behindDoc="0" locked="0" layoutInCell="1" allowOverlap="1" wp14:anchorId="043C8142" wp14:editId="20378337">
                 <wp:simplePos x="0" y="0"/>
                 <wp:positionH relativeFrom="margin">
                   <wp:posOffset>346710</wp:posOffset>
@@ -604,10 +582,10 @@
           <w:r>
             <w:rPr>
               <w:noProof/>
-              <w:lang w:val="en-US"/>
+              <w:lang w:val="es-AR" w:eastAsia="es-AR"/>
             </w:rPr>
             <w:drawing>
-              <wp:anchor distT="0" distB="0" distL="114300" distR="114300" simplePos="0" relativeHeight="251644928" behindDoc="0" locked="0" layoutInCell="1" allowOverlap="1" wp14:anchorId="081F051C" wp14:editId="2913ADA8">
+              <wp:anchor distT="0" distB="0" distL="114300" distR="114300" simplePos="0" relativeHeight="251644928" behindDoc="0" locked="0" layoutInCell="1" allowOverlap="1" wp14:anchorId="0CB19E57" wp14:editId="15141C6A">
                 <wp:simplePos x="0" y="0"/>
                 <wp:positionH relativeFrom="margin">
                   <wp:posOffset>4301490</wp:posOffset>
@@ -671,13 +649,13 @@
           <w:r>
             <w:rPr>
               <w:noProof/>
-              <w:lang w:val="en-US"/>
+              <w:lang w:val="es-AR" w:eastAsia="es-AR"/>
             </w:rPr>
             <w:lastRenderedPageBreak/>
             <mc:AlternateContent>
               <mc:Choice Requires="wps">
                 <w:drawing>
-                  <wp:anchor distT="0" distB="0" distL="114300" distR="114300" simplePos="0" relativeHeight="251684864" behindDoc="0" locked="0" layoutInCell="1" allowOverlap="1" wp14:anchorId="72F9DF7E" wp14:editId="76FFE054">
+                  <wp:anchor distT="0" distB="0" distL="114300" distR="114300" simplePos="0" relativeHeight="251684864" behindDoc="0" locked="0" layoutInCell="1" allowOverlap="1" wp14:anchorId="3F92D9D0" wp14:editId="7FBAC917">
                     <wp:simplePos x="0" y="0"/>
                     <wp:positionH relativeFrom="margin">
                       <wp:posOffset>3577590</wp:posOffset>
@@ -731,15 +709,7 @@
                                   <w:pStyle w:val="PSI-DescripcindelDocumentos"/>
                                 </w:pPr>
                                 <w:r>
-                                  <w:t xml:space="preserve">La Especificación </w:t>
-                                </w:r>
-                                <w:proofErr w:type="gramStart"/>
-                                <w:r>
-                                  <w:t>de  Requisitos</w:t>
-                                </w:r>
-                                <w:proofErr w:type="gramEnd"/>
-                                <w:r>
-                                  <w:t xml:space="preserve"> de Software </w:t>
+                                  <w:t xml:space="preserve">La Especificación de  Requisitos de Software </w:t>
                                 </w:r>
                                 <w:r>
                                   <w:t>describ</w:t>
@@ -803,7 +773,7 @@
               </mc:Choice>
               <mc:Fallback>
                 <w:pict>
-                  <v:shapetype w14:anchorId="72F9DF7E" id="_x0000_t202" coordsize="21600,21600" o:spt="202" path="m,l,21600r21600,l21600,xe">
+                  <v:shapetype w14:anchorId="3F92D9D0" id="_x0000_t202" coordsize="21600,21600" o:spt="202" path="m,l,21600r21600,l21600,xe">
                     <v:stroke joinstyle="miter"/>
                     <v:path gradientshapeok="t" o:connecttype="rect"/>
                   </v:shapetype>
@@ -815,15 +785,7 @@
                             <w:pStyle w:val="PSI-DescripcindelDocumentos"/>
                           </w:pPr>
                           <w:r>
-                            <w:t xml:space="preserve">La Especificación </w:t>
-                          </w:r>
-                          <w:proofErr w:type="gramStart"/>
-                          <w:r>
-                            <w:t>de  Requisitos</w:t>
-                          </w:r>
-                          <w:proofErr w:type="gramEnd"/>
-                          <w:r>
-                            <w:t xml:space="preserve"> de Software </w:t>
+                            <w:t xml:space="preserve">La Especificación de  Requisitos de Software </w:t>
                           </w:r>
                           <w:r>
                             <w:t>describ</w:t>
@@ -884,12 +846,12 @@
           <w:r>
             <w:rPr>
               <w:noProof/>
-              <w:lang w:val="en-US"/>
+              <w:lang w:val="es-AR" w:eastAsia="es-AR"/>
             </w:rPr>
             <mc:AlternateContent>
               <mc:Choice Requires="wps">
                 <w:drawing>
-                  <wp:anchor distT="0" distB="0" distL="114300" distR="114300" simplePos="0" relativeHeight="251672576" behindDoc="1" locked="0" layoutInCell="1" allowOverlap="1" wp14:anchorId="514DE496" wp14:editId="344721E3">
+                  <wp:anchor distT="0" distB="0" distL="114300" distR="114300" simplePos="0" relativeHeight="251672576" behindDoc="1" locked="0" layoutInCell="1" allowOverlap="1" wp14:anchorId="3BC170F7" wp14:editId="07178615">
                     <wp:simplePos x="0" y="0"/>
                     <wp:positionH relativeFrom="margin">
                       <wp:posOffset>4009390</wp:posOffset>
@@ -995,6 +957,7 @@
           <w:docPartUnique/>
         </w:docPartObj>
       </w:sdtPr>
+      <w:sdtEndPr/>
       <w:sdtContent>
         <w:p>
           <w:pPr>
@@ -1018,7 +981,7 @@
               <w:noProof/>
               <w:sz w:val="22"/>
               <w:szCs w:val="22"/>
-              <w:lang w:val="en-US"/>
+              <w:lang w:eastAsia="es-ES"/>
             </w:rPr>
           </w:pPr>
           <w:r>
@@ -1030,7 +993,7 @@
           <w:r>
             <w:fldChar w:fldCharType="separate"/>
           </w:r>
-          <w:hyperlink w:anchor="_Toc177717874" w:history="1">
+          <w:hyperlink w:anchor="_Toc257629740" w:history="1">
             <w:r>
               <w:rPr>
                 <w:rStyle w:val="Hipervnculo"/>
@@ -1057,7 +1020,7 @@
                 <w:noProof/>
                 <w:webHidden/>
               </w:rPr>
-              <w:instrText xml:space="preserve"> PAGEREF _Toc177717874 \h </w:instrText>
+              <w:instrText xml:space="preserve"> PAGEREF _Toc257629740 \h </w:instrText>
             </w:r>
             <w:r>
               <w:rPr>
@@ -1077,7 +1040,7 @@
                 <w:noProof/>
                 <w:webHidden/>
               </w:rPr>
-              <w:t>5</w:t>
+              <w:t>4</w:t>
             </w:r>
             <w:r>
               <w:rPr>
@@ -1098,10 +1061,10 @@
               <w:noProof/>
               <w:sz w:val="22"/>
               <w:szCs w:val="22"/>
-              <w:lang w:val="en-US"/>
+              <w:lang w:eastAsia="es-ES"/>
             </w:rPr>
           </w:pPr>
-          <w:hyperlink w:anchor="_Toc177717875" w:history="1">
+          <w:hyperlink w:anchor="_Toc257629741" w:history="1">
             <w:r>
               <w:rPr>
                 <w:rStyle w:val="Hipervnculo"/>
@@ -1128,7 +1091,7 @@
                 <w:noProof/>
                 <w:webHidden/>
               </w:rPr>
-              <w:instrText xml:space="preserve"> PAGEREF _Toc177717875 \h </w:instrText>
+              <w:instrText xml:space="preserve"> PAGEREF _Toc257629741 \h </w:instrText>
             </w:r>
             <w:r>
               <w:rPr>
@@ -1148,7 +1111,7 @@
                 <w:noProof/>
                 <w:webHidden/>
               </w:rPr>
-              <w:t>5</w:t>
+              <w:t>4</w:t>
             </w:r>
             <w:r>
               <w:rPr>
@@ -1169,10 +1132,10 @@
               <w:noProof/>
               <w:sz w:val="22"/>
               <w:szCs w:val="22"/>
-              <w:lang w:val="en-US"/>
+              <w:lang w:eastAsia="es-ES"/>
             </w:rPr>
           </w:pPr>
-          <w:hyperlink w:anchor="_Toc177717876" w:history="1">
+          <w:hyperlink w:anchor="_Toc257629742" w:history="1">
             <w:r>
               <w:rPr>
                 <w:rStyle w:val="Hipervnculo"/>
@@ -1199,7 +1162,7 @@
                 <w:noProof/>
                 <w:webHidden/>
               </w:rPr>
-              <w:instrText xml:space="preserve"> PAGEREF _Toc177717876 \h </w:instrText>
+              <w:instrText xml:space="preserve"> PAGEREF _Toc257629742 \h </w:instrText>
             </w:r>
             <w:r>
               <w:rPr>
@@ -1219,7 +1182,7 @@
                 <w:noProof/>
                 <w:webHidden/>
               </w:rPr>
-              <w:t>5</w:t>
+              <w:t>4</w:t>
             </w:r>
             <w:r>
               <w:rPr>
@@ -1240,10 +1203,10 @@
               <w:noProof/>
               <w:sz w:val="22"/>
               <w:szCs w:val="22"/>
-              <w:lang w:val="en-US"/>
+              <w:lang w:eastAsia="es-ES"/>
             </w:rPr>
           </w:pPr>
-          <w:hyperlink w:anchor="_Toc177717877" w:history="1">
+          <w:hyperlink w:anchor="_Toc257629743" w:history="1">
             <w:r>
               <w:rPr>
                 <w:rStyle w:val="Hipervnculo"/>
@@ -1270,7 +1233,7 @@
                 <w:noProof/>
                 <w:webHidden/>
               </w:rPr>
-              <w:instrText xml:space="preserve"> PAGEREF _Toc177717877 \h </w:instrText>
+              <w:instrText xml:space="preserve"> PAGEREF _Toc257629743 \h </w:instrText>
             </w:r>
             <w:r>
               <w:rPr>
@@ -1290,7 +1253,7 @@
                 <w:noProof/>
                 <w:webHidden/>
               </w:rPr>
-              <w:t>5</w:t>
+              <w:t>4</w:t>
             </w:r>
             <w:r>
               <w:rPr>
@@ -1311,10 +1274,10 @@
               <w:noProof/>
               <w:sz w:val="22"/>
               <w:szCs w:val="22"/>
-              <w:lang w:val="en-US"/>
+              <w:lang w:eastAsia="es-ES"/>
             </w:rPr>
           </w:pPr>
-          <w:hyperlink w:anchor="_Toc177717878" w:history="1">
+          <w:hyperlink w:anchor="_Toc257629744" w:history="1">
             <w:r>
               <w:rPr>
                 <w:rStyle w:val="Hipervnculo"/>
@@ -1341,7 +1304,7 @@
                 <w:noProof/>
                 <w:webHidden/>
               </w:rPr>
-              <w:instrText xml:space="preserve"> PAGEREF _Toc177717878 \h </w:instrText>
+              <w:instrText xml:space="preserve"> PAGEREF _Toc257629744 \h </w:instrText>
             </w:r>
             <w:r>
               <w:rPr>
@@ -1361,7 +1324,7 @@
                 <w:noProof/>
                 <w:webHidden/>
               </w:rPr>
-              <w:t>6</w:t>
+              <w:t>4</w:t>
             </w:r>
             <w:r>
               <w:rPr>
@@ -1382,16 +1345,16 @@
               <w:noProof/>
               <w:sz w:val="22"/>
               <w:szCs w:val="22"/>
-              <w:lang w:val="en-US"/>
+              <w:lang w:eastAsia="es-ES"/>
             </w:rPr>
           </w:pPr>
-          <w:hyperlink w:anchor="_Toc177717879" w:history="1">
+          <w:hyperlink w:anchor="_Toc257629745" w:history="1">
             <w:r>
               <w:rPr>
                 <w:rStyle w:val="Hipervnculo"/>
                 <w:noProof/>
               </w:rPr>
-              <w:t>Características del Usuario</w:t>
+              <w:t>Característica del Usuario</w:t>
             </w:r>
             <w:r>
               <w:rPr>
@@ -1412,7 +1375,7 @@
                 <w:noProof/>
                 <w:webHidden/>
               </w:rPr>
-              <w:instrText xml:space="preserve"> PAGEREF _Toc177717879 \h </w:instrText>
+              <w:instrText xml:space="preserve"> PAGEREF _Toc257629745 \h </w:instrText>
             </w:r>
             <w:r>
               <w:rPr>
@@ -1432,7 +1395,7 @@
                 <w:noProof/>
                 <w:webHidden/>
               </w:rPr>
-              <w:t>7</w:t>
+              <w:t>4</w:t>
             </w:r>
             <w:r>
               <w:rPr>
@@ -1453,10 +1416,10 @@
               <w:noProof/>
               <w:sz w:val="22"/>
               <w:szCs w:val="22"/>
-              <w:lang w:val="en-US"/>
+              <w:lang w:eastAsia="es-ES"/>
             </w:rPr>
           </w:pPr>
-          <w:hyperlink w:anchor="_Toc177717880" w:history="1">
+          <w:hyperlink w:anchor="_Toc257629746" w:history="1">
             <w:r>
               <w:rPr>
                 <w:rStyle w:val="Hipervnculo"/>
@@ -1483,7 +1446,7 @@
                 <w:noProof/>
                 <w:webHidden/>
               </w:rPr>
-              <w:instrText xml:space="preserve"> PAGEREF _Toc177717880 \h </w:instrText>
+              <w:instrText xml:space="preserve"> PAGEREF _Toc257629746 \h </w:instrText>
             </w:r>
             <w:r>
               <w:rPr>
@@ -1503,7 +1466,7 @@
                 <w:noProof/>
                 <w:webHidden/>
               </w:rPr>
-              <w:t>7</w:t>
+              <w:t>4</w:t>
             </w:r>
             <w:r>
               <w:rPr>
@@ -1524,10 +1487,10 @@
               <w:noProof/>
               <w:sz w:val="22"/>
               <w:szCs w:val="22"/>
-              <w:lang w:val="en-US"/>
+              <w:lang w:eastAsia="es-ES"/>
             </w:rPr>
           </w:pPr>
-          <w:hyperlink w:anchor="_Toc177717881" w:history="1">
+          <w:hyperlink w:anchor="_Toc257629747" w:history="1">
             <w:r>
               <w:rPr>
                 <w:rStyle w:val="Hipervnculo"/>
@@ -1554,7 +1517,7 @@
                 <w:noProof/>
                 <w:webHidden/>
               </w:rPr>
-              <w:instrText xml:space="preserve"> PAGEREF _Toc177717881 \h </w:instrText>
+              <w:instrText xml:space="preserve"> PAGEREF _Toc257629747 \h </w:instrText>
             </w:r>
             <w:r>
               <w:rPr>
@@ -1574,7 +1537,425 @@
                 <w:noProof/>
                 <w:webHidden/>
               </w:rPr>
-              <w:t>8</w:t>
+              <w:t>4</w:t>
+            </w:r>
+            <w:r>
+              <w:rPr>
+                <w:noProof/>
+                <w:webHidden/>
+              </w:rPr>
+              <w:fldChar w:fldCharType="end"/>
+            </w:r>
+          </w:hyperlink>
+        </w:p>
+        <w:p>
+          <w:pPr>
+            <w:pStyle w:val="TDC2"/>
+            <w:rPr>
+              <w:rFonts w:eastAsiaTheme="minorEastAsia"/>
+              <w:i w:val="0"/>
+              <w:iCs w:val="0"/>
+              <w:noProof/>
+              <w:sz w:val="22"/>
+              <w:szCs w:val="22"/>
+              <w:lang w:eastAsia="es-ES"/>
+            </w:rPr>
+          </w:pPr>
+          <w:hyperlink w:anchor="_Toc257629748" w:history="1">
+            <w:r>
+              <w:rPr>
+                <w:rStyle w:val="Hipervnculo"/>
+                <w:noProof/>
+              </w:rPr>
+              <w:t>[Caso de Uso 1]</w:t>
+            </w:r>
+            <w:r>
+              <w:rPr>
+                <w:noProof/>
+                <w:webHidden/>
+              </w:rPr>
+              <w:tab/>
+            </w:r>
+            <w:r>
+              <w:rPr>
+                <w:noProof/>
+                <w:webHidden/>
+              </w:rPr>
+              <w:fldChar w:fldCharType="begin"/>
+            </w:r>
+            <w:r>
+              <w:rPr>
+                <w:noProof/>
+                <w:webHidden/>
+              </w:rPr>
+              <w:instrText xml:space="preserve"> PAGEREF _Toc257629748 \h </w:instrText>
+            </w:r>
+            <w:r>
+              <w:rPr>
+                <w:noProof/>
+                <w:webHidden/>
+              </w:rPr>
+            </w:r>
+            <w:r>
+              <w:rPr>
+                <w:noProof/>
+                <w:webHidden/>
+              </w:rPr>
+              <w:fldChar w:fldCharType="separate"/>
+            </w:r>
+            <w:r>
+              <w:rPr>
+                <w:noProof/>
+                <w:webHidden/>
+              </w:rPr>
+              <w:t>4</w:t>
+            </w:r>
+            <w:r>
+              <w:rPr>
+                <w:noProof/>
+                <w:webHidden/>
+              </w:rPr>
+              <w:fldChar w:fldCharType="end"/>
+            </w:r>
+          </w:hyperlink>
+        </w:p>
+        <w:p>
+          <w:pPr>
+            <w:pStyle w:val="TDC3"/>
+            <w:rPr>
+              <w:rFonts w:eastAsiaTheme="minorEastAsia"/>
+              <w:noProof/>
+              <w:sz w:val="22"/>
+              <w:szCs w:val="22"/>
+              <w:lang w:eastAsia="es-ES"/>
+            </w:rPr>
+          </w:pPr>
+          <w:hyperlink w:anchor="_Toc257629749" w:history="1">
+            <w:r>
+              <w:rPr>
+                <w:rStyle w:val="Hipervnculo"/>
+                <w:noProof/>
+              </w:rPr>
+              <w:t>Actores</w:t>
+            </w:r>
+            <w:r>
+              <w:rPr>
+                <w:noProof/>
+                <w:webHidden/>
+              </w:rPr>
+              <w:tab/>
+            </w:r>
+            <w:r>
+              <w:rPr>
+                <w:noProof/>
+                <w:webHidden/>
+              </w:rPr>
+              <w:fldChar w:fldCharType="begin"/>
+            </w:r>
+            <w:r>
+              <w:rPr>
+                <w:noProof/>
+                <w:webHidden/>
+              </w:rPr>
+              <w:instrText xml:space="preserve"> PAGEREF _Toc257629749 \h </w:instrText>
+            </w:r>
+            <w:r>
+              <w:rPr>
+                <w:noProof/>
+                <w:webHidden/>
+              </w:rPr>
+            </w:r>
+            <w:r>
+              <w:rPr>
+                <w:noProof/>
+                <w:webHidden/>
+              </w:rPr>
+              <w:fldChar w:fldCharType="separate"/>
+            </w:r>
+            <w:r>
+              <w:rPr>
+                <w:noProof/>
+                <w:webHidden/>
+              </w:rPr>
+              <w:t>4</w:t>
+            </w:r>
+            <w:r>
+              <w:rPr>
+                <w:noProof/>
+                <w:webHidden/>
+              </w:rPr>
+              <w:fldChar w:fldCharType="end"/>
+            </w:r>
+          </w:hyperlink>
+        </w:p>
+        <w:p>
+          <w:pPr>
+            <w:pStyle w:val="TDC3"/>
+            <w:rPr>
+              <w:rFonts w:eastAsiaTheme="minorEastAsia"/>
+              <w:noProof/>
+              <w:sz w:val="22"/>
+              <w:szCs w:val="22"/>
+              <w:lang w:eastAsia="es-ES"/>
+            </w:rPr>
+          </w:pPr>
+          <w:hyperlink w:anchor="_Toc257629750" w:history="1">
+            <w:r>
+              <w:rPr>
+                <w:rStyle w:val="Hipervnculo"/>
+                <w:noProof/>
+              </w:rPr>
+              <w:t>Descripción</w:t>
+            </w:r>
+            <w:r>
+              <w:rPr>
+                <w:noProof/>
+                <w:webHidden/>
+              </w:rPr>
+              <w:tab/>
+            </w:r>
+            <w:r>
+              <w:rPr>
+                <w:noProof/>
+                <w:webHidden/>
+              </w:rPr>
+              <w:fldChar w:fldCharType="begin"/>
+            </w:r>
+            <w:r>
+              <w:rPr>
+                <w:noProof/>
+                <w:webHidden/>
+              </w:rPr>
+              <w:instrText xml:space="preserve"> PAGEREF _Toc257629750 \h </w:instrText>
+            </w:r>
+            <w:r>
+              <w:rPr>
+                <w:noProof/>
+                <w:webHidden/>
+              </w:rPr>
+            </w:r>
+            <w:r>
+              <w:rPr>
+                <w:noProof/>
+                <w:webHidden/>
+              </w:rPr>
+              <w:fldChar w:fldCharType="separate"/>
+            </w:r>
+            <w:r>
+              <w:rPr>
+                <w:noProof/>
+                <w:webHidden/>
+              </w:rPr>
+              <w:t>4</w:t>
+            </w:r>
+            <w:r>
+              <w:rPr>
+                <w:noProof/>
+                <w:webHidden/>
+              </w:rPr>
+              <w:fldChar w:fldCharType="end"/>
+            </w:r>
+          </w:hyperlink>
+        </w:p>
+        <w:p>
+          <w:pPr>
+            <w:pStyle w:val="TDC2"/>
+            <w:rPr>
+              <w:rFonts w:eastAsiaTheme="minorEastAsia"/>
+              <w:i w:val="0"/>
+              <w:iCs w:val="0"/>
+              <w:noProof/>
+              <w:sz w:val="22"/>
+              <w:szCs w:val="22"/>
+              <w:lang w:eastAsia="es-ES"/>
+            </w:rPr>
+          </w:pPr>
+          <w:hyperlink w:anchor="_Toc257629751" w:history="1">
+            <w:r>
+              <w:rPr>
+                <w:rStyle w:val="Hipervnculo"/>
+                <w:noProof/>
+              </w:rPr>
+              <w:t>[Caso de Uso 2]</w:t>
+            </w:r>
+            <w:r>
+              <w:rPr>
+                <w:noProof/>
+                <w:webHidden/>
+              </w:rPr>
+              <w:tab/>
+            </w:r>
+            <w:r>
+              <w:rPr>
+                <w:noProof/>
+                <w:webHidden/>
+              </w:rPr>
+              <w:fldChar w:fldCharType="begin"/>
+            </w:r>
+            <w:r>
+              <w:rPr>
+                <w:noProof/>
+                <w:webHidden/>
+              </w:rPr>
+              <w:instrText xml:space="preserve"> PAGEREF _Toc257629751 \h </w:instrText>
+            </w:r>
+            <w:r>
+              <w:rPr>
+                <w:noProof/>
+                <w:webHidden/>
+              </w:rPr>
+            </w:r>
+            <w:r>
+              <w:rPr>
+                <w:noProof/>
+                <w:webHidden/>
+              </w:rPr>
+              <w:fldChar w:fldCharType="separate"/>
+            </w:r>
+            <w:r>
+              <w:rPr>
+                <w:noProof/>
+                <w:webHidden/>
+              </w:rPr>
+              <w:t>4</w:t>
+            </w:r>
+            <w:r>
+              <w:rPr>
+                <w:noProof/>
+                <w:webHidden/>
+              </w:rPr>
+              <w:fldChar w:fldCharType="end"/>
+            </w:r>
+          </w:hyperlink>
+        </w:p>
+        <w:p>
+          <w:pPr>
+            <w:pStyle w:val="TDC3"/>
+            <w:rPr>
+              <w:rFonts w:eastAsiaTheme="minorEastAsia"/>
+              <w:noProof/>
+              <w:sz w:val="22"/>
+              <w:szCs w:val="22"/>
+              <w:lang w:eastAsia="es-ES"/>
+            </w:rPr>
+          </w:pPr>
+          <w:hyperlink w:anchor="_Toc257629752" w:history="1">
+            <w:r>
+              <w:rPr>
+                <w:rStyle w:val="Hipervnculo"/>
+                <w:noProof/>
+              </w:rPr>
+              <w:t>Actores</w:t>
+            </w:r>
+            <w:r>
+              <w:rPr>
+                <w:noProof/>
+                <w:webHidden/>
+              </w:rPr>
+              <w:tab/>
+            </w:r>
+            <w:r>
+              <w:rPr>
+                <w:noProof/>
+                <w:webHidden/>
+              </w:rPr>
+              <w:fldChar w:fldCharType="begin"/>
+            </w:r>
+            <w:r>
+              <w:rPr>
+                <w:noProof/>
+                <w:webHidden/>
+              </w:rPr>
+              <w:instrText xml:space="preserve"> PAGEREF _Toc257629752 \h </w:instrText>
+            </w:r>
+            <w:r>
+              <w:rPr>
+                <w:noProof/>
+                <w:webHidden/>
+              </w:rPr>
+            </w:r>
+            <w:r>
+              <w:rPr>
+                <w:noProof/>
+                <w:webHidden/>
+              </w:rPr>
+              <w:fldChar w:fldCharType="separate"/>
+            </w:r>
+            <w:r>
+              <w:rPr>
+                <w:noProof/>
+                <w:webHidden/>
+              </w:rPr>
+              <w:t>4</w:t>
+            </w:r>
+            <w:r>
+              <w:rPr>
+                <w:noProof/>
+                <w:webHidden/>
+              </w:rPr>
+              <w:fldChar w:fldCharType="end"/>
+            </w:r>
+          </w:hyperlink>
+        </w:p>
+        <w:p>
+          <w:pPr>
+            <w:pStyle w:val="TDC3"/>
+            <w:rPr>
+              <w:rFonts w:eastAsiaTheme="minorEastAsia"/>
+              <w:noProof/>
+              <w:sz w:val="22"/>
+              <w:szCs w:val="22"/>
+              <w:lang w:eastAsia="es-ES"/>
+            </w:rPr>
+          </w:pPr>
+          <w:hyperlink w:anchor="_Toc257629753" w:history="1">
+            <w:r>
+              <w:rPr>
+                <w:rStyle w:val="Hipervnculo"/>
+                <w:noProof/>
+              </w:rPr>
+              <w:t>Descripción</w:t>
+            </w:r>
+            <w:r>
+              <w:rPr>
+                <w:noProof/>
+                <w:webHidden/>
+              </w:rPr>
+              <w:tab/>
+            </w:r>
+            <w:r>
+              <w:rPr>
+                <w:noProof/>
+                <w:webHidden/>
+              </w:rPr>
+              <w:fldChar w:fldCharType="begin"/>
+            </w:r>
+            <w:r>
+              <w:rPr>
+                <w:noProof/>
+                <w:webHidden/>
+              </w:rPr>
+              <w:instrText xml:space="preserve"> PAGEREF _Toc257629753 \h </w:instrText>
+            </w:r>
+            <w:r>
+              <w:rPr>
+                <w:noProof/>
+                <w:webHidden/>
+              </w:rPr>
+            </w:r>
+            <w:r>
+              <w:rPr>
+                <w:noProof/>
+                <w:webHidden/>
+              </w:rPr>
+              <w:fldChar w:fldCharType="separate"/>
+            </w:r>
+            <w:r>
+              <w:rPr>
+                <w:noProof/>
+                <w:webHidden/>
+              </w:rPr>
+              <w:t>4</w:t>
             </w:r>
             <w:r>
               <w:rPr>
@@ -1595,10 +1976,10 @@
               <w:noProof/>
               <w:sz w:val="22"/>
               <w:szCs w:val="22"/>
-              <w:lang w:val="en-US"/>
+              <w:lang w:eastAsia="es-ES"/>
             </w:rPr>
           </w:pPr>
-          <w:hyperlink w:anchor="_Toc177717882" w:history="1">
+          <w:hyperlink w:anchor="_Toc257629754" w:history="1">
             <w:r>
               <w:rPr>
                 <w:rStyle w:val="Hipervnculo"/>
@@ -1625,7 +2006,7 @@
                 <w:noProof/>
                 <w:webHidden/>
               </w:rPr>
-              <w:instrText xml:space="preserve"> PAGEREF _Toc177717882 \h </w:instrText>
+              <w:instrText xml:space="preserve"> PAGEREF _Toc257629754 \h </w:instrText>
             </w:r>
             <w:r>
               <w:rPr>
@@ -1645,7 +2026,7 @@
                 <w:noProof/>
                 <w:webHidden/>
               </w:rPr>
-              <w:t>11</w:t>
+              <w:t>4</w:t>
             </w:r>
             <w:r>
               <w:rPr>
@@ -1666,10 +2047,10 @@
               <w:noProof/>
               <w:sz w:val="22"/>
               <w:szCs w:val="22"/>
-              <w:lang w:val="en-US"/>
+              <w:lang w:eastAsia="es-ES"/>
             </w:rPr>
           </w:pPr>
-          <w:hyperlink w:anchor="_Toc177717883" w:history="1">
+          <w:hyperlink w:anchor="_Toc257629755" w:history="1">
             <w:r>
               <w:rPr>
                 <w:rStyle w:val="Hipervnculo"/>
@@ -1696,7 +2077,7 @@
                 <w:noProof/>
                 <w:webHidden/>
               </w:rPr>
-              <w:instrText xml:space="preserve"> PAGEREF _Toc177717883 \h </w:instrText>
+              <w:instrText xml:space="preserve"> PAGEREF _Toc257629755 \h </w:instrText>
             </w:r>
             <w:r>
               <w:rPr>
@@ -1716,7 +2097,7 @@
                 <w:noProof/>
                 <w:webHidden/>
               </w:rPr>
-              <w:t>11</w:t>
+              <w:t>4</w:t>
             </w:r>
             <w:r>
               <w:rPr>
@@ -1737,10 +2118,10 @@
               <w:noProof/>
               <w:sz w:val="22"/>
               <w:szCs w:val="22"/>
-              <w:lang w:val="en-US"/>
+              <w:lang w:eastAsia="es-ES"/>
             </w:rPr>
           </w:pPr>
-          <w:hyperlink w:anchor="_Toc177717884" w:history="1">
+          <w:hyperlink w:anchor="_Toc257629756" w:history="1">
             <w:r>
               <w:rPr>
                 <w:rStyle w:val="Hipervnculo"/>
@@ -1767,7 +2148,7 @@
                 <w:noProof/>
                 <w:webHidden/>
               </w:rPr>
-              <w:instrText xml:space="preserve"> PAGEREF _Toc177717884 \h </w:instrText>
+              <w:instrText xml:space="preserve"> PAGEREF _Toc257629756 \h </w:instrText>
             </w:r>
             <w:r>
               <w:rPr>
@@ -1787,7 +2168,7 @@
                 <w:noProof/>
                 <w:webHidden/>
               </w:rPr>
-              <w:t>11</w:t>
+              <w:t>4</w:t>
             </w:r>
             <w:r>
               <w:rPr>
@@ -1808,10 +2189,10 @@
               <w:noProof/>
               <w:sz w:val="22"/>
               <w:szCs w:val="22"/>
-              <w:lang w:val="en-US"/>
+              <w:lang w:eastAsia="es-ES"/>
             </w:rPr>
           </w:pPr>
-          <w:hyperlink w:anchor="_Toc177717885" w:history="1">
+          <w:hyperlink w:anchor="_Toc257629757" w:history="1">
             <w:r>
               <w:rPr>
                 <w:rStyle w:val="Hipervnculo"/>
@@ -1838,7 +2219,7 @@
                 <w:noProof/>
                 <w:webHidden/>
               </w:rPr>
-              <w:instrText xml:space="preserve"> PAGEREF _Toc177717885 \h </w:instrText>
+              <w:instrText xml:space="preserve"> PAGEREF _Toc257629757 \h </w:instrText>
             </w:r>
             <w:r>
               <w:rPr>
@@ -1858,7 +2239,7 @@
                 <w:noProof/>
                 <w:webHidden/>
               </w:rPr>
-              <w:t>25</w:t>
+              <w:t>4</w:t>
             </w:r>
             <w:r>
               <w:rPr>
@@ -1879,10 +2260,10 @@
               <w:noProof/>
               <w:sz w:val="22"/>
               <w:szCs w:val="22"/>
-              <w:lang w:val="en-US"/>
+              <w:lang w:eastAsia="es-ES"/>
             </w:rPr>
           </w:pPr>
-          <w:hyperlink w:anchor="_Toc177717886" w:history="1">
+          <w:hyperlink w:anchor="_Toc257629758" w:history="1">
             <w:r>
               <w:rPr>
                 <w:rStyle w:val="Hipervnculo"/>
@@ -1909,7 +2290,7 @@
                 <w:noProof/>
                 <w:webHidden/>
               </w:rPr>
-              <w:instrText xml:space="preserve"> PAGEREF _Toc177717886 \h </w:instrText>
+              <w:instrText xml:space="preserve"> PAGEREF _Toc257629758 \h </w:instrText>
             </w:r>
             <w:r>
               <w:rPr>
@@ -1929,7 +2310,7 @@
                 <w:noProof/>
                 <w:webHidden/>
               </w:rPr>
-              <w:t>25</w:t>
+              <w:t>4</w:t>
             </w:r>
             <w:r>
               <w:rPr>
@@ -1950,10 +2331,10 @@
               <w:noProof/>
               <w:sz w:val="22"/>
               <w:szCs w:val="22"/>
-              <w:lang w:val="en-US"/>
+              <w:lang w:eastAsia="es-ES"/>
             </w:rPr>
           </w:pPr>
-          <w:hyperlink w:anchor="_Toc177717887" w:history="1">
+          <w:hyperlink w:anchor="_Toc257629759" w:history="1">
             <w:r>
               <w:rPr>
                 <w:rStyle w:val="Hipervnculo"/>
@@ -1980,7 +2361,7 @@
                 <w:noProof/>
                 <w:webHidden/>
               </w:rPr>
-              <w:instrText xml:space="preserve"> PAGEREF _Toc177717887 \h </w:instrText>
+              <w:instrText xml:space="preserve"> PAGEREF _Toc257629759 \h </w:instrText>
             </w:r>
             <w:r>
               <w:rPr>
@@ -2000,7 +2381,7 @@
                 <w:noProof/>
                 <w:webHidden/>
               </w:rPr>
-              <w:t>25</w:t>
+              <w:t>4</w:t>
             </w:r>
             <w:r>
               <w:rPr>
@@ -2021,10 +2402,10 @@
               <w:noProof/>
               <w:sz w:val="22"/>
               <w:szCs w:val="22"/>
-              <w:lang w:val="en-US"/>
+              <w:lang w:eastAsia="es-ES"/>
             </w:rPr>
           </w:pPr>
-          <w:hyperlink w:anchor="_Toc177717888" w:history="1">
+          <w:hyperlink w:anchor="_Toc257629760" w:history="1">
             <w:r>
               <w:rPr>
                 <w:rStyle w:val="Hipervnculo"/>
@@ -2051,7 +2432,7 @@
                 <w:noProof/>
                 <w:webHidden/>
               </w:rPr>
-              <w:instrText xml:space="preserve"> PAGEREF _Toc177717888 \h </w:instrText>
+              <w:instrText xml:space="preserve"> PAGEREF _Toc257629760 \h </w:instrText>
             </w:r>
             <w:r>
               <w:rPr>
@@ -2071,7 +2452,7 @@
                 <w:noProof/>
                 <w:webHidden/>
               </w:rPr>
-              <w:t>25</w:t>
+              <w:t>4</w:t>
             </w:r>
             <w:r>
               <w:rPr>
@@ -2092,10 +2473,10 @@
               <w:noProof/>
               <w:sz w:val="22"/>
               <w:szCs w:val="22"/>
-              <w:lang w:val="en-US"/>
+              <w:lang w:eastAsia="es-ES"/>
             </w:rPr>
           </w:pPr>
-          <w:hyperlink w:anchor="_Toc177717889" w:history="1">
+          <w:hyperlink w:anchor="_Toc257629761" w:history="1">
             <w:r>
               <w:rPr>
                 <w:rStyle w:val="Hipervnculo"/>
@@ -2122,7 +2503,7 @@
                 <w:noProof/>
                 <w:webHidden/>
               </w:rPr>
-              <w:instrText xml:space="preserve"> PAGEREF _Toc177717889 \h </w:instrText>
+              <w:instrText xml:space="preserve"> PAGEREF _Toc257629761 \h </w:instrText>
             </w:r>
             <w:r>
               <w:rPr>
@@ -2142,7 +2523,7 @@
                 <w:noProof/>
                 <w:webHidden/>
               </w:rPr>
-              <w:t>26</w:t>
+              <w:t>4</w:t>
             </w:r>
             <w:r>
               <w:rPr>
@@ -2163,10 +2544,10 @@
               <w:noProof/>
               <w:sz w:val="22"/>
               <w:szCs w:val="22"/>
-              <w:lang w:val="en-US"/>
+              <w:lang w:eastAsia="es-ES"/>
             </w:rPr>
           </w:pPr>
-          <w:hyperlink w:anchor="_Toc177717890" w:history="1">
+          <w:hyperlink w:anchor="_Toc257629762" w:history="1">
             <w:r>
               <w:rPr>
                 <w:rStyle w:val="Hipervnculo"/>
@@ -2193,7 +2574,7 @@
                 <w:noProof/>
                 <w:webHidden/>
               </w:rPr>
-              <w:instrText xml:space="preserve"> PAGEREF _Toc177717890 \h </w:instrText>
+              <w:instrText xml:space="preserve"> PAGEREF _Toc257629762 \h </w:instrText>
             </w:r>
             <w:r>
               <w:rPr>
@@ -2213,7 +2594,7 @@
                 <w:noProof/>
                 <w:webHidden/>
               </w:rPr>
-              <w:t>26</w:t>
+              <w:t>4</w:t>
             </w:r>
             <w:r>
               <w:rPr>
@@ -2232,10 +2613,10 @@
               <w:noProof/>
               <w:sz w:val="22"/>
               <w:szCs w:val="22"/>
-              <w:lang w:val="en-US"/>
+              <w:lang w:eastAsia="es-ES"/>
             </w:rPr>
           </w:pPr>
-          <w:hyperlink w:anchor="_Toc177717891" w:history="1">
+          <w:hyperlink w:anchor="_Toc257629763" w:history="1">
             <w:r>
               <w:rPr>
                 <w:rStyle w:val="Hipervnculo"/>
@@ -2262,7 +2643,7 @@
                 <w:noProof/>
                 <w:webHidden/>
               </w:rPr>
-              <w:instrText xml:space="preserve"> PAGEREF _Toc177717891 \h </w:instrText>
+              <w:instrText xml:space="preserve"> PAGEREF _Toc257629763 \h </w:instrText>
             </w:r>
             <w:r>
               <w:rPr>
@@ -2282,7 +2663,7 @@
                 <w:noProof/>
                 <w:webHidden/>
               </w:rPr>
-              <w:t>26</w:t>
+              <w:t>4</w:t>
             </w:r>
             <w:r>
               <w:rPr>
@@ -2301,10 +2682,10 @@
               <w:noProof/>
               <w:sz w:val="22"/>
               <w:szCs w:val="22"/>
-              <w:lang w:val="en-US"/>
+              <w:lang w:eastAsia="es-ES"/>
             </w:rPr>
           </w:pPr>
-          <w:hyperlink w:anchor="_Toc177717892" w:history="1">
+          <w:hyperlink w:anchor="_Toc257629764" w:history="1">
             <w:r>
               <w:rPr>
                 <w:rStyle w:val="Hipervnculo"/>
@@ -2331,7 +2712,7 @@
                 <w:noProof/>
                 <w:webHidden/>
               </w:rPr>
-              <w:instrText xml:space="preserve"> PAGEREF _Toc177717892 \h </w:instrText>
+              <w:instrText xml:space="preserve"> PAGEREF _Toc257629764 \h </w:instrText>
             </w:r>
             <w:r>
               <w:rPr>
@@ -2351,7 +2732,7 @@
                 <w:noProof/>
                 <w:webHidden/>
               </w:rPr>
-              <w:t>26</w:t>
+              <w:t>4</w:t>
             </w:r>
             <w:r>
               <w:rPr>
@@ -2370,10 +2751,10 @@
               <w:noProof/>
               <w:sz w:val="22"/>
               <w:szCs w:val="22"/>
-              <w:lang w:val="en-US"/>
+              <w:lang w:eastAsia="es-ES"/>
             </w:rPr>
           </w:pPr>
-          <w:hyperlink w:anchor="_Toc177717893" w:history="1">
+          <w:hyperlink w:anchor="_Toc257629765" w:history="1">
             <w:r>
               <w:rPr>
                 <w:rStyle w:val="Hipervnculo"/>
@@ -2400,7 +2781,7 @@
                 <w:noProof/>
                 <w:webHidden/>
               </w:rPr>
-              <w:instrText xml:space="preserve"> PAGEREF _Toc177717893 \h </w:instrText>
+              <w:instrText xml:space="preserve"> PAGEREF _Toc257629765 \h </w:instrText>
             </w:r>
             <w:r>
               <w:rPr>
@@ -2420,7 +2801,7 @@
                 <w:noProof/>
                 <w:webHidden/>
               </w:rPr>
-              <w:t>26</w:t>
+              <w:t>4</w:t>
             </w:r>
             <w:r>
               <w:rPr>
@@ -2439,10 +2820,10 @@
               <w:noProof/>
               <w:sz w:val="22"/>
               <w:szCs w:val="22"/>
-              <w:lang w:val="en-US"/>
+              <w:lang w:eastAsia="es-ES"/>
             </w:rPr>
           </w:pPr>
-          <w:hyperlink w:anchor="_Toc177717894" w:history="1">
+          <w:hyperlink w:anchor="_Toc257629766" w:history="1">
             <w:r>
               <w:rPr>
                 <w:rStyle w:val="Hipervnculo"/>
@@ -2469,7 +2850,7 @@
                 <w:noProof/>
                 <w:webHidden/>
               </w:rPr>
-              <w:instrText xml:space="preserve"> PAGEREF _Toc177717894 \h </w:instrText>
+              <w:instrText xml:space="preserve"> PAGEREF _Toc257629766 \h </w:instrText>
             </w:r>
             <w:r>
               <w:rPr>
@@ -2489,7 +2870,7 @@
                 <w:noProof/>
                 <w:webHidden/>
               </w:rPr>
-              <w:t>27</w:t>
+              <w:t>4</w:t>
             </w:r>
             <w:r>
               <w:rPr>
@@ -2510,10 +2891,10 @@
               <w:noProof/>
               <w:sz w:val="22"/>
               <w:szCs w:val="22"/>
-              <w:lang w:val="en-US"/>
+              <w:lang w:eastAsia="es-ES"/>
             </w:rPr>
           </w:pPr>
-          <w:hyperlink w:anchor="_Toc177717895" w:history="1">
+          <w:hyperlink w:anchor="_Toc257629767" w:history="1">
             <w:r>
               <w:rPr>
                 <w:rStyle w:val="Hipervnculo"/>
@@ -2540,7 +2921,7 @@
                 <w:noProof/>
                 <w:webHidden/>
               </w:rPr>
-              <w:instrText xml:space="preserve"> PAGEREF _Toc177717895 \h </w:instrText>
+              <w:instrText xml:space="preserve"> PAGEREF _Toc257629767 \h </w:instrText>
             </w:r>
             <w:r>
               <w:rPr>
@@ -2560,7 +2941,7 @@
                 <w:noProof/>
                 <w:webHidden/>
               </w:rPr>
-              <w:t>27</w:t>
+              <w:t>4</w:t>
             </w:r>
             <w:r>
               <w:rPr>
@@ -2581,10 +2962,10 @@
               <w:noProof/>
               <w:sz w:val="22"/>
               <w:szCs w:val="22"/>
-              <w:lang w:val="en-US"/>
+              <w:lang w:eastAsia="es-ES"/>
             </w:rPr>
           </w:pPr>
-          <w:hyperlink w:anchor="_Toc177717896" w:history="1">
+          <w:hyperlink w:anchor="_Toc257629768" w:history="1">
             <w:r>
               <w:rPr>
                 <w:rStyle w:val="Hipervnculo"/>
@@ -2611,7 +2992,7 @@
                 <w:noProof/>
                 <w:webHidden/>
               </w:rPr>
-              <w:instrText xml:space="preserve"> PAGEREF _Toc177717896 \h </w:instrText>
+              <w:instrText xml:space="preserve"> PAGEREF _Toc257629768 \h </w:instrText>
             </w:r>
             <w:r>
               <w:rPr>
@@ -2631,7 +3012,7 @@
                 <w:noProof/>
                 <w:webHidden/>
               </w:rPr>
-              <w:t>27</w:t>
+              <w:t>4</w:t>
             </w:r>
             <w:r>
               <w:rPr>
@@ -2652,16 +3033,16 @@
               <w:noProof/>
               <w:sz w:val="22"/>
               <w:szCs w:val="22"/>
-              <w:lang w:val="en-US"/>
+              <w:lang w:eastAsia="es-ES"/>
             </w:rPr>
           </w:pPr>
-          <w:hyperlink w:anchor="_Toc177717897" w:history="1">
+          <w:hyperlink w:anchor="_Toc257629769" w:history="1">
             <w:r>
               <w:rPr>
                 <w:rStyle w:val="Hipervnculo"/>
                 <w:noProof/>
               </w:rPr>
-              <w:t>Requerimientos de Documentación</w:t>
+              <w:t>Requerimientos de  Documentación</w:t>
             </w:r>
             <w:r>
               <w:rPr>
@@ -2682,7 +3063,7 @@
                 <w:noProof/>
                 <w:webHidden/>
               </w:rPr>
-              <w:instrText xml:space="preserve"> PAGEREF _Toc177717897 \h </w:instrText>
+              <w:instrText xml:space="preserve"> PAGEREF _Toc257629769 \h </w:instrText>
             </w:r>
             <w:r>
               <w:rPr>
@@ -2702,7 +3083,7 @@
                 <w:noProof/>
                 <w:webHidden/>
               </w:rPr>
-              <w:t>27</w:t>
+              <w:t>4</w:t>
             </w:r>
             <w:r>
               <w:rPr>
@@ -2723,16 +3104,16 @@
               <w:noProof/>
               <w:sz w:val="22"/>
               <w:szCs w:val="22"/>
-              <w:lang w:val="en-US"/>
+              <w:lang w:eastAsia="es-ES"/>
             </w:rPr>
           </w:pPr>
-          <w:hyperlink w:anchor="_Toc177717898" w:history="1">
+          <w:hyperlink w:anchor="_Toc257629770" w:history="1">
             <w:r>
               <w:rPr>
                 <w:rStyle w:val="Hipervnculo"/>
                 <w:noProof/>
               </w:rPr>
-              <w:t>Manual de Usuario</w:t>
+              <w:t>Manual  de Usuario</w:t>
             </w:r>
             <w:r>
               <w:rPr>
@@ -2753,7 +3134,7 @@
                 <w:noProof/>
                 <w:webHidden/>
               </w:rPr>
-              <w:instrText xml:space="preserve"> PAGEREF _Toc177717898 \h </w:instrText>
+              <w:instrText xml:space="preserve"> PAGEREF _Toc257629770 \h </w:instrText>
             </w:r>
             <w:r>
               <w:rPr>
@@ -2773,7 +3154,7 @@
                 <w:noProof/>
                 <w:webHidden/>
               </w:rPr>
-              <w:t>27</w:t>
+              <w:t>4</w:t>
             </w:r>
             <w:r>
               <w:rPr>
@@ -2794,10 +3175,10 @@
               <w:noProof/>
               <w:sz w:val="22"/>
               <w:szCs w:val="22"/>
-              <w:lang w:val="en-US"/>
+              <w:lang w:eastAsia="es-ES"/>
             </w:rPr>
           </w:pPr>
-          <w:hyperlink w:anchor="_Toc177717899" w:history="1">
+          <w:hyperlink w:anchor="_Toc257629771" w:history="1">
             <w:r>
               <w:rPr>
                 <w:rStyle w:val="Hipervnculo"/>
@@ -2824,7 +3205,7 @@
                 <w:noProof/>
                 <w:webHidden/>
               </w:rPr>
-              <w:instrText xml:space="preserve"> PAGEREF _Toc177717899 \h </w:instrText>
+              <w:instrText xml:space="preserve"> PAGEREF _Toc257629771 \h </w:instrText>
             </w:r>
             <w:r>
               <w:rPr>
@@ -2844,7 +3225,7 @@
                 <w:noProof/>
                 <w:webHidden/>
               </w:rPr>
-              <w:t>27</w:t>
+              <w:t>4</w:t>
             </w:r>
             <w:r>
               <w:rPr>
@@ -2865,16 +3246,16 @@
               <w:noProof/>
               <w:sz w:val="22"/>
               <w:szCs w:val="22"/>
-              <w:lang w:val="en-US"/>
+              <w:lang w:eastAsia="es-ES"/>
             </w:rPr>
           </w:pPr>
-          <w:hyperlink w:anchor="_Toc177717900" w:history="1">
+          <w:hyperlink w:anchor="_Toc257629772" w:history="1">
             <w:r>
               <w:rPr>
                 <w:rStyle w:val="Hipervnculo"/>
                 <w:noProof/>
               </w:rPr>
-              <w:t>Guías de instalación y Configuración.</w:t>
+              <w:t>Guías de instalación  y Configuración.</w:t>
             </w:r>
             <w:r>
               <w:rPr>
@@ -2895,7 +3276,7 @@
                 <w:noProof/>
                 <w:webHidden/>
               </w:rPr>
-              <w:instrText xml:space="preserve"> PAGEREF _Toc177717900 \h </w:instrText>
+              <w:instrText xml:space="preserve"> PAGEREF _Toc257629772 \h </w:instrText>
             </w:r>
             <w:r>
               <w:rPr>
@@ -2915,7 +3296,78 @@
                 <w:noProof/>
                 <w:webHidden/>
               </w:rPr>
-              <w:t>27</w:t>
+              <w:t>4</w:t>
+            </w:r>
+            <w:r>
+              <w:rPr>
+                <w:noProof/>
+                <w:webHidden/>
+              </w:rPr>
+              <w:fldChar w:fldCharType="end"/>
+            </w:r>
+          </w:hyperlink>
+        </w:p>
+        <w:p>
+          <w:pPr>
+            <w:pStyle w:val="TDC2"/>
+            <w:rPr>
+              <w:rFonts w:eastAsiaTheme="minorEastAsia"/>
+              <w:i w:val="0"/>
+              <w:iCs w:val="0"/>
+              <w:noProof/>
+              <w:sz w:val="22"/>
+              <w:szCs w:val="22"/>
+              <w:lang w:eastAsia="es-ES"/>
+            </w:rPr>
+          </w:pPr>
+          <w:hyperlink w:anchor="_Toc257629773" w:history="1">
+            <w:r>
+              <w:rPr>
+                <w:rStyle w:val="Hipervnculo"/>
+                <w:noProof/>
+              </w:rPr>
+              <w:t>Etiquetado y empaquetado</w:t>
+            </w:r>
+            <w:r>
+              <w:rPr>
+                <w:noProof/>
+                <w:webHidden/>
+              </w:rPr>
+              <w:tab/>
+            </w:r>
+            <w:r>
+              <w:rPr>
+                <w:noProof/>
+                <w:webHidden/>
+              </w:rPr>
+              <w:fldChar w:fldCharType="begin"/>
+            </w:r>
+            <w:r>
+              <w:rPr>
+                <w:noProof/>
+                <w:webHidden/>
+              </w:rPr>
+              <w:instrText xml:space="preserve"> PAGEREF _Toc257629773 \h </w:instrText>
+            </w:r>
+            <w:r>
+              <w:rPr>
+                <w:noProof/>
+                <w:webHidden/>
+              </w:rPr>
+            </w:r>
+            <w:r>
+              <w:rPr>
+                <w:noProof/>
+                <w:webHidden/>
+              </w:rPr>
+              <w:fldChar w:fldCharType="separate"/>
+            </w:r>
+            <w:r>
+              <w:rPr>
+                <w:noProof/>
+                <w:webHidden/>
+              </w:rPr>
+              <w:t>4</w:t>
             </w:r>
             <w:r>
               <w:rPr>
@@ -2936,10 +3388,10 @@
               <w:noProof/>
               <w:sz w:val="22"/>
               <w:szCs w:val="22"/>
-              <w:lang w:val="en-US"/>
+              <w:lang w:eastAsia="es-ES"/>
             </w:rPr>
           </w:pPr>
-          <w:hyperlink w:anchor="_Toc177717901" w:history="1">
+          <w:hyperlink w:anchor="_Toc257629774" w:history="1">
             <w:r>
               <w:rPr>
                 <w:rStyle w:val="Hipervnculo"/>
@@ -2966,7 +3418,7 @@
                 <w:noProof/>
                 <w:webHidden/>
               </w:rPr>
-              <w:instrText xml:space="preserve"> PAGEREF _Toc177717901 \h </w:instrText>
+              <w:instrText xml:space="preserve"> PAGEREF _Toc257629774 \h </w:instrText>
             </w:r>
             <w:r>
               <w:rPr>
@@ -2986,7 +3438,7 @@
                 <w:noProof/>
                 <w:webHidden/>
               </w:rPr>
-              <w:t>28</w:t>
+              <w:t>4</w:t>
             </w:r>
             <w:r>
               <w:rPr>
@@ -3007,10 +3459,10 @@
               <w:noProof/>
               <w:sz w:val="22"/>
               <w:szCs w:val="22"/>
-              <w:lang w:val="en-US"/>
+              <w:lang w:eastAsia="es-ES"/>
             </w:rPr>
           </w:pPr>
-          <w:hyperlink w:anchor="_Toc177717902" w:history="1">
+          <w:hyperlink w:anchor="_Toc257629775" w:history="1">
             <w:r>
               <w:rPr>
                 <w:rStyle w:val="Hipervnculo"/>
@@ -3037,7 +3489,7 @@
                 <w:noProof/>
                 <w:webHidden/>
               </w:rPr>
-              <w:instrText xml:space="preserve"> PAGEREF _Toc177717902 \h </w:instrText>
+              <w:instrText xml:space="preserve"> PAGEREF _Toc257629775 \h </w:instrText>
             </w:r>
             <w:r>
               <w:rPr>
@@ -3057,7 +3509,7 @@
                 <w:noProof/>
                 <w:webHidden/>
               </w:rPr>
-              <w:t>28</w:t>
+              <w:t>4</w:t>
             </w:r>
             <w:r>
               <w:rPr>
@@ -3074,15 +3526,28 @@
               <w:tab w:val="left" w:pos="5954"/>
             </w:tabs>
             <w:spacing w:line="240" w:lineRule="auto"/>
-            <w:ind w:left="0" w:firstLine="0"/>
           </w:pPr>
           <w:r>
-            <w:lastRenderedPageBreak/>
             <w:fldChar w:fldCharType="end"/>
           </w:r>
         </w:p>
       </w:sdtContent>
     </w:sdt>
+    <w:p>
+      <w:pPr>
+        <w:rPr>
+          <w:rFonts w:asciiTheme="majorHAnsi" w:eastAsiaTheme="majorEastAsia" w:hAnsiTheme="majorHAnsi" w:cstheme="majorBidi"/>
+          <w:color w:val="17365D" w:themeColor="text2" w:themeShade="BF"/>
+          <w:spacing w:val="5"/>
+          <w:kern w:val="28"/>
+          <w:sz w:val="52"/>
+          <w:szCs w:val="52"/>
+        </w:rPr>
+      </w:pPr>
+      <w:r>
+        <w:br w:type="page"/>
+      </w:r>
+    </w:p>
     <w:sdt>
       <w:sdtPr>
         <w:alias w:val="Título"/>
@@ -3090,6 +3555,7 @@
         <w:dataBinding w:prefixMappings="xmlns:ns0='http://purl.org/dc/elements/1.1/' xmlns:ns1='http://schemas.openxmlformats.org/package/2006/metadata/core-properties' " w:xpath="/ns1:coreProperties[1]/ns0:title[1]" w:storeItemID="{6C3C8BC8-F283-45AE-878A-BAB7291924A1}"/>
         <w:text/>
       </w:sdtPr>
+      <w:sdtEndPr/>
       <w:sdtContent>
         <w:p>
           <w:pPr>
@@ -3110,7 +3576,7 @@
       <w:bookmarkStart w:id="2" w:name="_Toc234647510"/>
       <w:bookmarkStart w:id="3" w:name="_Toc235007263"/>
       <w:bookmarkStart w:id="4" w:name="_Toc235009550"/>
-      <w:bookmarkStart w:id="5" w:name="_Toc177717874"/>
+      <w:bookmarkStart w:id="5" w:name="_Toc257629740"/>
       <w:r>
         <w:t>Introducción</w:t>
       </w:r>
@@ -3126,21 +3592,10 @@
         <w:pStyle w:val="PSI-Normal"/>
       </w:pPr>
       <w:r>
-        <w:t xml:space="preserve">El presente documento es una Especificación de Requerimientos de Software (ERS) para el proyecto </w:t>
-      </w:r>
-      <w:proofErr w:type="spellStart"/>
-      <w:r>
-        <w:t>Testify</w:t>
-      </w:r>
-      <w:proofErr w:type="spellEnd"/>
-      <w:r>
-        <w:t xml:space="preserve"> de </w:t>
+        <w:t xml:space="preserve">El presente documento es una Especificación de Requerimientos de Software (ERS) para el proyecto Testify de </w:t>
       </w:r>
       <w:r>
-        <w:t>control y seguimiento de l</w:t>
-      </w:r>
-      <w:r>
-        <w:t>as pruebas de los casos de uso</w:t>
+        <w:t>control y seguimiento de los casos de pruebas</w:t>
       </w:r>
       <w:r>
         <w:t>, creado por el grupo de desarrollo OSLO. El mismo expresa en forma detallada los servicios que el cliente requiere del sistema, junto con los límites bajo los cuales operará.</w:t>
@@ -3151,27 +3606,22 @@
         <w:pStyle w:val="PSI-Normal"/>
       </w:pPr>
       <w:r>
-        <w:t xml:space="preserve">Con el fin de ayudar a los </w:t>
-      </w:r>
-      <w:bookmarkStart w:id="6" w:name="_GoBack"/>
-      <w:bookmarkEnd w:id="6"/>
-      <w:r>
-        <w:t>clientes a describir claramente lo que se desea obtener mediante el sistema, a los desarrolladores entender que quiere exactamente el cliente, y servir como base para etapas posteriores del desarrollo, se presentan un conjunto de secciones donde se narran las características del sistema, características de los usuarios, propósitos, requerimientos, interfaces, estándares y limitaciones.</w:t>
+        <w:t>Con el fin de ayudar a los clientes a describir claramente lo que se desea obtener mediante el sistema, a los desarrolladores entender que quiere exactamente el cliente, y servir como base para etapas posteriores del desarrollo, se presentan un conjunto de secciones donde se narran las características del sistema, características de los usuarios, propósitos, requerimientos, interfaces, estándares y limitaciones.</w:t>
       </w:r>
     </w:p>
     <w:p>
       <w:pPr>
         <w:pStyle w:val="PSI-Ttulo2"/>
       </w:pPr>
-      <w:bookmarkStart w:id="7" w:name="_Toc235007264"/>
-      <w:bookmarkStart w:id="8" w:name="_Toc235009551"/>
-      <w:bookmarkStart w:id="9" w:name="_Toc177717875"/>
+      <w:bookmarkStart w:id="6" w:name="_Toc235007264"/>
+      <w:bookmarkStart w:id="7" w:name="_Toc235009551"/>
+      <w:bookmarkStart w:id="8" w:name="_Toc257629741"/>
       <w:r>
         <w:t>Propósito</w:t>
       </w:r>
+      <w:bookmarkEnd w:id="6"/>
       <w:bookmarkEnd w:id="7"/>
       <w:bookmarkEnd w:id="8"/>
-      <w:bookmarkEnd w:id="9"/>
     </w:p>
     <w:p>
       <w:pPr>
@@ -3200,13 +3650,7 @@
         <w:t xml:space="preserve"> </w:t>
       </w:r>
       <w:r>
-        <w:t xml:space="preserve">optimizar la gestión de </w:t>
-      </w:r>
-      <w:r>
-        <w:t>las</w:t>
-      </w:r>
-      <w:r>
-        <w:t xml:space="preserve"> pruebas de un proyecto de desarrollo de software mediante</w:t>
+        <w:t>optimizar la gestión de casos de pruebas de un proyecto de desarrollo de software mediante</w:t>
       </w:r>
       <w:r>
         <w:t xml:space="preserve"> la mejora de su control y seguimiento.</w:t>
@@ -3232,21 +3676,7 @@
         <w:rPr>
           <w:i/>
         </w:rPr>
-        <w:t xml:space="preserve"> de </w:t>
-      </w:r>
-      <w:proofErr w:type="gramStart"/>
-      <w:r>
-        <w:rPr>
-          <w:i/>
-        </w:rPr>
-        <w:t>Noviembre</w:t>
-      </w:r>
-      <w:proofErr w:type="gramEnd"/>
-      <w:r>
-        <w:rPr>
-          <w:i/>
-        </w:rPr>
-        <w:t xml:space="preserve"> de 202</w:t>
+        <w:t xml:space="preserve"> de Noviembre de 202</w:t>
       </w:r>
       <w:r>
         <w:t>4.</w:t>
@@ -3256,15 +3686,15 @@
       <w:pPr>
         <w:pStyle w:val="PSI-Ttulo2"/>
       </w:pPr>
-      <w:bookmarkStart w:id="10" w:name="_Toc235007265"/>
-      <w:bookmarkStart w:id="11" w:name="_Toc235009552"/>
-      <w:bookmarkStart w:id="12" w:name="_Toc177717876"/>
+      <w:bookmarkStart w:id="9" w:name="_Toc235007265"/>
+      <w:bookmarkStart w:id="10" w:name="_Toc235009552"/>
+      <w:bookmarkStart w:id="11" w:name="_Toc257629742"/>
       <w:r>
         <w:t>Visión General</w:t>
       </w:r>
+      <w:bookmarkEnd w:id="9"/>
       <w:bookmarkEnd w:id="10"/>
       <w:bookmarkEnd w:id="11"/>
-      <w:bookmarkEnd w:id="12"/>
     </w:p>
     <w:p>
       <w:pPr>
@@ -3278,15 +3708,15 @@
       <w:pPr>
         <w:pStyle w:val="PSI-Ttulo1"/>
       </w:pPr>
-      <w:bookmarkStart w:id="13" w:name="_Toc235007266"/>
-      <w:bookmarkStart w:id="14" w:name="_Toc235009553"/>
-      <w:bookmarkStart w:id="15" w:name="_Toc177717877"/>
+      <w:bookmarkStart w:id="12" w:name="_Toc235007266"/>
+      <w:bookmarkStart w:id="13" w:name="_Toc235009553"/>
+      <w:bookmarkStart w:id="14" w:name="_Toc257629743"/>
       <w:r>
         <w:t>Descripción General</w:t>
       </w:r>
+      <w:bookmarkEnd w:id="12"/>
       <w:bookmarkEnd w:id="13"/>
       <w:bookmarkEnd w:id="14"/>
-      <w:bookmarkEnd w:id="15"/>
     </w:p>
     <w:p>
       <w:pPr>
@@ -3300,40 +3730,23 @@
       <w:pPr>
         <w:pStyle w:val="PSI-Ttulo2"/>
       </w:pPr>
-      <w:bookmarkStart w:id="16" w:name="_Toc235007268"/>
-      <w:bookmarkStart w:id="17" w:name="_Toc235009554"/>
-      <w:bookmarkStart w:id="18" w:name="_Toc177717878"/>
+      <w:bookmarkStart w:id="15" w:name="_Toc235007268"/>
+      <w:bookmarkStart w:id="16" w:name="_Toc235009554"/>
+      <w:bookmarkStart w:id="17" w:name="_Toc257629744"/>
       <w:r>
         <w:lastRenderedPageBreak/>
         <w:t>Funciones del Producto</w:t>
       </w:r>
+      <w:bookmarkEnd w:id="15"/>
       <w:bookmarkEnd w:id="16"/>
       <w:bookmarkEnd w:id="17"/>
-      <w:bookmarkEnd w:id="18"/>
     </w:p>
     <w:p>
       <w:pPr>
         <w:pStyle w:val="PSI-Normal"/>
       </w:pPr>
-      <w:proofErr w:type="spellStart"/>
       <w:r>
-        <w:t>Testify</w:t>
-      </w:r>
-      <w:proofErr w:type="spellEnd"/>
-      <w:r>
-        <w:t xml:space="preserve"> permite a los usuarios registrar y gestionar </w:t>
-      </w:r>
-      <w:r>
-        <w:t>las pruebas de los casos de uso</w:t>
-      </w:r>
-      <w:r>
-        <w:t xml:space="preserve"> de manera eficiente, asegurando que cada uno esté asociado correctamente a los proyectos de software en los que se trabaja. La plataforma facilita tanto la administración como el control de l</w:t>
-      </w:r>
-      <w:r>
-        <w:t>as pruebas de caso de uso</w:t>
-      </w:r>
-      <w:r>
-        <w:t>, permitiendo su actualización y organización de acuerdo con las necesidades específicas de cada fase del proyecto. A través de un seguimiento detallado, los usuarios pueden garantizar que las pruebas se realicen de forma precisa y oportuna.</w:t>
+        <w:t>Testify permite a los usuarios registrar y gestionar casos de prueba de manera eficiente, asegurando que cada uno esté asociado correctamente a los proyectos de software en los que se trabaja. La plataforma facilita tanto la administración como el control de los casos de prueba, permitiendo su actualización y organización de acuerdo con las necesidades específicas de cada fase del proyecto. A través de un seguimiento detallado, los usuarios pueden garantizar que las pruebas se realicen de forma precisa y oportuna.</w:t>
       </w:r>
     </w:p>
     <w:p>
@@ -3341,23 +3754,7 @@
         <w:pStyle w:val="PSI-Normal"/>
       </w:pPr>
       <w:r>
-        <w:t xml:space="preserve">La gestión de roles y permisos en </w:t>
-      </w:r>
-      <w:proofErr w:type="spellStart"/>
-      <w:r>
-        <w:t>Testify</w:t>
-      </w:r>
-      <w:proofErr w:type="spellEnd"/>
-      <w:r>
-        <w:t xml:space="preserve"> es otro aspecto clave, asignando funciones específicas a los usuarios, como Administrador, Gestor de Pruebas, </w:t>
-      </w:r>
-      <w:proofErr w:type="spellStart"/>
-      <w:r>
-        <w:t>Tester</w:t>
-      </w:r>
-      <w:proofErr w:type="spellEnd"/>
-      <w:r>
-        <w:t xml:space="preserve"> y Desarrollador. Esto asegura un control adecuado del acceso y una distribución clara de las responsabilidades dentro del sistema. Además, la plataforma ofrece gráficos en tiempo real que muestran el progreso de las pruebas, lo que facilita la visualización del estado de cada caso, ya sea aprobado, pendiente o en proceso.</w:t>
+        <w:t>La gestión de roles y permisos en Testify es otro aspecto clave, asignando funciones específicas a los usuarios, como Administrador, Gestor de Pruebas, Tester y Desarrollador. Esto asegura un control adecuado del acceso y una distribución clara de las responsabilidades dentro del sistema. Además, la plataforma ofrece gráficos en tiempo real que muestran el progreso de las pruebas, lo que facilita la visualización del estado de cada caso, ya sea aprobado, pendiente o en proceso.</w:t>
       </w:r>
     </w:p>
     <w:p>
@@ -3369,25 +3766,7 @@
         <w:t>E</w:t>
       </w:r>
       <w:r>
-        <w:t xml:space="preserve">l sistema incluye un actor denominado Invitado. Este rol está diseñado para proporcionar acceso limitado al sistema, permitiendo a los usuarios con este perfil visualizar información general sin poder realizar modificaciones. Los invitados pueden consultar detalles básicos </w:t>
-      </w:r>
-      <w:r>
-        <w:t>del proyecto y sus casos de uso</w:t>
-      </w:r>
-      <w:r>
-        <w:t xml:space="preserve">, pero no tienen la capacidad de crear, editar o gestionar </w:t>
-      </w:r>
-      <w:r>
-        <w:t>las pruebas de los casos de uso</w:t>
-      </w:r>
-      <w:r>
-        <w:t xml:space="preserve"> ni de asignar tareas. Este acceso restringido está destinado a facilitar la revisión y supervisión del progreso de las pruebas por parte de usuarios que necesitan </w:t>
-      </w:r>
-      <w:r>
-        <w:t>información,</w:t>
-      </w:r>
-      <w:r>
-        <w:t xml:space="preserve"> pero no requieren acceso completo a todas las funcionalidades del sistema.</w:t>
+        <w:t>l sistema incluye un actor denominado Invitado. Este rol está diseñado para proporcionar acceso limitado al sistema, permitiendo a los usuarios con este perfil visualizar información general sin poder realizar modificaciones. Los invitados pueden consultar detalles básicos y generar reportes de los casos de prueba, pero no tienen la capacidad de crear, editar o gestionar casos de prueba ni de asignar tareas. Este acceso restringido está destinado a facilitar la revisión y supervisión del progreso de las pruebas por parte de usuarios que necesitan información pero no requieren acceso completo a todas las funcionalidades del sistema.</w:t>
       </w:r>
     </w:p>
     <w:p>
@@ -3395,21 +3774,7 @@
         <w:pStyle w:val="PSI-Normal"/>
       </w:pPr>
       <w:r>
-        <w:t xml:space="preserve">Para una mejor organización, </w:t>
-      </w:r>
-      <w:proofErr w:type="spellStart"/>
-      <w:r>
-        <w:t>Testify</w:t>
-      </w:r>
-      <w:proofErr w:type="spellEnd"/>
-      <w:r>
-        <w:t xml:space="preserve"> permite dividir los proyectos en hitos, agrupando </w:t>
-      </w:r>
-      <w:r>
-        <w:t>las pruebas de los casos de uso</w:t>
-      </w:r>
-      <w:r>
-        <w:t xml:space="preserve"> en etapas, lo que simplifica el seguimiento del avance. </w:t>
+        <w:t>Para una mejor organización, Testify permite dividir los proyectos en hitos, agrupando los casos de prueba en etapas, lo que simplifica el seguimiento del avance. El sistema también incluye notificaciones y alertas automáticas que informan a los usuarios sobre las actualizaciones en los casos de prueba asignados, lo que fomenta la coordinación efectiva entre los diferentes equipos de trabajo.</w:t>
       </w:r>
     </w:p>
     <w:p>
@@ -3417,27 +3782,7 @@
         <w:pStyle w:val="PSI-Normal"/>
       </w:pPr>
       <w:r>
-        <w:t>Otra funcionalidad destacada es la posibilidad de adjun</w:t>
-      </w:r>
-      <w:r>
-        <w:t>tar documentación relevante a la</w:t>
-      </w:r>
-      <w:r>
-        <w:t xml:space="preserve">s </w:t>
-      </w:r>
-      <w:r>
-        <w:t>pruebas de los casos de uso</w:t>
-      </w:r>
-      <w:r>
-        <w:t xml:space="preserve">, como capturas de pantalla o informes técnicos, proporcionando mayor claridad y soporte durante el proceso de pruebas. Además, </w:t>
-      </w:r>
-      <w:proofErr w:type="spellStart"/>
-      <w:r>
-        <w:t>Testify</w:t>
-      </w:r>
-      <w:proofErr w:type="spellEnd"/>
-      <w:r>
-        <w:t xml:space="preserve"> permite generar informes completos en formato PDF, que resumen el estado y los resultados de las pruebas, facilitando el análisis de todo el ciclo de pruebas.</w:t>
+        <w:t>Otra funcionalidad destacada es la posibilidad de adjuntar documentación relevante a los casos de prueba, como capturas de pantalla o informes técnicos, proporcionando mayor claridad y soporte durante el proceso de pruebas. Además, Testify permite generar informes completos en formato PDF, que resumen el estado y los resultados de las pruebas, facilitando el análisis de todo el ciclo de pruebas.</w:t>
       </w:r>
     </w:p>
     <w:p>
@@ -3445,13 +3790,7 @@
         <w:pStyle w:val="PSI-Normal"/>
       </w:pPr>
       <w:r>
-        <w:t xml:space="preserve">Finalmente, la plataforma permite configurar tasas mínimas de aprobación para los </w:t>
-      </w:r>
-      <w:r>
-        <w:t>proyectos</w:t>
-      </w:r>
-      <w:r>
-        <w:t>, de modo que un proyecto se marque como aprobado una vez que se haya alcanzado el porcentaje establecido. Todo esto contribuye a que las pruebas de software se realicen de manera más eficiente y organizada, optimizando la calidad del producto final.</w:t>
+        <w:t>Finalmente, la plataforma permite configurar tasas mínimas de aprobación para los casos de prueba, de modo que un proyecto se marque como aprobado una vez que se haya alcanzado el porcentaje establecido. Todo esto contribuye a que las pruebas de software se realicen de manera más eficiente y organizada, optimizando la calidad del producto final.</w:t>
       </w:r>
     </w:p>
     <w:p>
@@ -3463,9 +3802,9 @@
       <w:pPr>
         <w:pStyle w:val="PSI-Ttulo2"/>
       </w:pPr>
-      <w:bookmarkStart w:id="19" w:name="_Toc235007269"/>
-      <w:bookmarkStart w:id="20" w:name="_Toc235009555"/>
-      <w:bookmarkStart w:id="21" w:name="_Toc177717879"/>
+      <w:bookmarkStart w:id="18" w:name="_Toc235007269"/>
+      <w:bookmarkStart w:id="19" w:name="_Toc235009555"/>
+      <w:bookmarkStart w:id="20" w:name="_Toc257629745"/>
       <w:r>
         <w:lastRenderedPageBreak/>
         <w:t>Característica</w:t>
@@ -3476,9 +3815,9 @@
       <w:r>
         <w:t xml:space="preserve"> del Usuario</w:t>
       </w:r>
+      <w:bookmarkEnd w:id="18"/>
       <w:bookmarkEnd w:id="19"/>
       <w:bookmarkEnd w:id="20"/>
-      <w:bookmarkEnd w:id="21"/>
     </w:p>
     <w:p>
       <w:pPr>
@@ -3526,11 +3865,9 @@
           <w:numId w:val="13"/>
         </w:numPr>
       </w:pPr>
-      <w:proofErr w:type="spellStart"/>
       <w:r>
         <w:t>Tester</w:t>
       </w:r>
-      <w:proofErr w:type="spellEnd"/>
     </w:p>
     <w:p>
       <w:pPr>
@@ -3560,34 +3897,20 @@
       <w:pPr>
         <w:pStyle w:val="PSI-Ttulo2"/>
       </w:pPr>
-      <w:bookmarkStart w:id="22" w:name="_Toc235009556"/>
-      <w:bookmarkStart w:id="23" w:name="_Toc177717880"/>
+      <w:bookmarkStart w:id="21" w:name="_Toc235009556"/>
+      <w:bookmarkStart w:id="22" w:name="_Toc257629746"/>
       <w:r>
         <w:t>Enunciado del Problema del Cliente</w:t>
       </w:r>
+      <w:bookmarkEnd w:id="21"/>
       <w:bookmarkEnd w:id="22"/>
-      <w:bookmarkEnd w:id="23"/>
     </w:p>
     <w:p>
       <w:pPr>
         <w:pStyle w:val="PSI-Normal"/>
       </w:pPr>
       <w:r>
-        <w:t xml:space="preserve">El desafío que enfrenta el equipo de desarrollo de </w:t>
-      </w:r>
-      <w:proofErr w:type="spellStart"/>
-      <w:r>
-        <w:t>Testify</w:t>
-      </w:r>
-      <w:proofErr w:type="spellEnd"/>
-      <w:r>
-        <w:t xml:space="preserve"> se centra en la optimización de la gestión de </w:t>
-      </w:r>
-      <w:r>
-        <w:t>pruebas de caso de uso</w:t>
-      </w:r>
-      <w:r>
-        <w:t xml:space="preserve"> para proyectos de software. Este problema ha sido planteado por los usuarios potenciales del sistema, quienes han identificado varias dificultades en sus procesos actuales.</w:t>
+        <w:t>El desafío que enfrenta el equipo de desarrollo de Testify se centra en la optimización de la gestión de casos de prueba para proyectos de software. Este problema ha sido planteado por los usuarios potenciales del sistema, quienes han identificado varias dificultades en sus procesos actuales.</w:t>
       </w:r>
     </w:p>
     <w:p>
@@ -3595,19 +3918,7 @@
         <w:pStyle w:val="PSI-Normal"/>
       </w:pPr>
       <w:r>
-        <w:t>Uno de los problemas más significativos es la falta de una herramienta adecuada para gestionar l</w:t>
-      </w:r>
-      <w:r>
-        <w:t>as pruebas de los casos de uso</w:t>
-      </w:r>
-      <w:r>
-        <w:t xml:space="preserve"> de manera eficiente. Actualmente, los equipos de pruebas se enfrentan a dificultades debido al uso de sistemas desactualizados y manuales, como hojas de cálculo en Excel. Este método presenta limitaciones, ya que no está diseñado específicamente para el seguimiento y administración de pruebas, lo que resulta en un manejo ineficaz de l</w:t>
-      </w:r>
-      <w:r>
-        <w:t>as pruebas de los casos de uso</w:t>
-      </w:r>
-      <w:r>
-        <w:t xml:space="preserve"> y una visualización insuficiente del progreso.</w:t>
+        <w:t>Uno de los problemas más significativos es la falta de una herramienta adecuada para gestionar los casos de prueba de manera eficiente. Actualmente, los equipos de pruebas se enfrentan a dificultades debido al uso de sistemas desactualizados y manuales, como hojas de cálculo en Excel. Este método presenta limitaciones, ya que no está diseñado específicamente para el seguimiento y administración de pruebas, lo que resulta en un manejo ineficaz de los casos de prueba y una visualización insuficiente del progreso.</w:t>
       </w:r>
     </w:p>
     <w:p>
@@ -3615,21 +3926,7 @@
         <w:pStyle w:val="PSI-Normal"/>
       </w:pPr>
       <w:r>
-        <w:t xml:space="preserve">Además, los usuarios se encuentran con problemas relacionados con la falta de integración y coordinación entre los distintos roles involucrados en el proceso de prueba. Los gestores de prueba, </w:t>
-      </w:r>
-      <w:proofErr w:type="spellStart"/>
-      <w:r>
-        <w:t>testers</w:t>
-      </w:r>
-      <w:proofErr w:type="spellEnd"/>
-      <w:r>
-        <w:t xml:space="preserve"> y desarrolladores a menudo enfrentan dificultades para acceder a la información actualizada, lo que genera retrasos y errores en la ejecución de las pruebas. La falta de una plataforma centralizada y de herramientas adecuadas para asignar, controlar y seguir el estado de l</w:t>
-      </w:r>
-      <w:r>
-        <w:t>as pruebas</w:t>
-      </w:r>
-      <w:r>
-        <w:t xml:space="preserve"> contribuye a estos problemas.</w:t>
+        <w:t>Además, los usuarios se encuentran con problemas relacionados con la falta de integración y coordinación entre los distintos roles involucrados en el proceso de prueba. Los gestores de prueba, testers y desarrolladores a menudo enfrentan dificultades para acceder a la información actualizada, lo que genera retrasos y errores en la ejecución de las pruebas. La falta de una plataforma centralizada y de herramientas adecuadas para asignar, controlar y seguir el estado de los casos de prueba contribuye a estos problemas.</w:t>
       </w:r>
     </w:p>
     <w:p>
@@ -3645,27 +3942,7 @@
         <w:pStyle w:val="PSI-Normal"/>
       </w:pPr>
       <w:r>
-        <w:t xml:space="preserve">A pesar de que el sistema propuesto aborda estos problemas, es esencial que </w:t>
-      </w:r>
-      <w:proofErr w:type="spellStart"/>
-      <w:r>
-        <w:t>Testify</w:t>
-      </w:r>
-      <w:proofErr w:type="spellEnd"/>
-      <w:r>
-        <w:t xml:space="preserve"> ofrezca una solución que permita una gestión centralizada y efectiva de l</w:t>
-      </w:r>
-      <w:r>
-        <w:t>as</w:t>
-      </w:r>
-      <w:r>
-        <w:t xml:space="preserve"> prueba</w:t>
-      </w:r>
-      <w:r>
-        <w:t>s</w:t>
-      </w:r>
-      <w:r>
-        <w:t>, garantizando que los usuarios puedan controlar, monitorizar y optimizar el proceso de pruebas de manera eficiente.</w:t>
+        <w:t>A pesar de que el sistema propuesto aborda estos problemas, es esencial que Testify ofrezca una solución que permita una gestión centralizada y efectiva de los casos de prueba, garantizando que los usuarios puedan controlar, monitorizar y optimizar el proceso de pruebas de manera eficiente.</w:t>
       </w:r>
     </w:p>
     <w:p>
@@ -3677,24 +3954,24 @@
       <w:pPr>
         <w:pStyle w:val="PSI-Ttulo1"/>
       </w:pPr>
-      <w:bookmarkStart w:id="24" w:name="_Toc235007270"/>
-      <w:bookmarkStart w:id="25" w:name="_Toc235009557"/>
-      <w:bookmarkStart w:id="26" w:name="_Toc177717881"/>
+      <w:bookmarkStart w:id="23" w:name="_Toc235007270"/>
+      <w:bookmarkStart w:id="24" w:name="_Toc235009557"/>
+      <w:bookmarkStart w:id="25" w:name="_Toc257629747"/>
       <w:r>
         <w:t>Casos de Uso</w:t>
       </w:r>
+      <w:bookmarkEnd w:id="23"/>
       <w:bookmarkEnd w:id="24"/>
       <w:bookmarkEnd w:id="25"/>
-      <w:bookmarkEnd w:id="26"/>
     </w:p>
     <w:p>
       <w:pPr>
         <w:pStyle w:val="PSI-Normal"/>
       </w:pPr>
-      <w:bookmarkStart w:id="27" w:name="_Toc12016616"/>
-      <w:bookmarkStart w:id="28" w:name="_Toc228266925"/>
-      <w:bookmarkStart w:id="29" w:name="_Toc234682917"/>
-      <w:bookmarkStart w:id="30" w:name="_Toc235346532"/>
+      <w:bookmarkStart w:id="26" w:name="_Toc12016616"/>
+      <w:bookmarkStart w:id="27" w:name="_Toc228266925"/>
+      <w:bookmarkStart w:id="28" w:name="_Toc234682917"/>
+      <w:bookmarkStart w:id="29" w:name="_Toc235346532"/>
       <w:r>
         <w:t>En este apartado se detallan los Casos de Uso del sistema, los cuales describen las interacciones clave entre los usuarios y el sistema para alcanzar objetivos específicos. Cada caso de uso especifica una funcionalidad particular del sistema, describiendo los pasos que un actor, o conjunto de actores, realiza para completar una tarea. Además, se identifican los actores involucrados en cada caso de uso, ya sean personas o sistemas externos, que interactúan con la plataforma.</w:t>
       </w:r>
@@ -3742,10 +4019,10 @@
             </w:tcMar>
             <w:hideMark/>
           </w:tcPr>
+          <w:bookmarkEnd w:id="26"/>
           <w:bookmarkEnd w:id="27"/>
           <w:bookmarkEnd w:id="28"/>
           <w:bookmarkEnd w:id="29"/>
-          <w:bookmarkEnd w:id="30"/>
           <w:p>
             <w:pPr>
               <w:spacing w:before="0" w:line="240" w:lineRule="auto"/>
@@ -4079,18 +4356,8 @@
                 <w:color w:val="000000"/>
                 <w:lang w:val="es-AR" w:eastAsia="es-AR"/>
               </w:rPr>
-              <w:t xml:space="preserve">Invitado, Desarrollador, </w:t>
-            </w:r>
-            <w:proofErr w:type="spellStart"/>
-            <w:r>
-              <w:rPr>
-                <w:rFonts w:ascii="Calibri" w:eastAsia="Times New Roman" w:hAnsi="Calibri" w:cs="Calibri"/>
-                <w:color w:val="000000"/>
-                <w:lang w:val="es-AR" w:eastAsia="es-AR"/>
-              </w:rPr>
-              <w:t>Tester</w:t>
-            </w:r>
-            <w:proofErr w:type="spellEnd"/>
+              <w:t>Invitado, Desarrollador, Tester</w:t>
+            </w:r>
           </w:p>
         </w:tc>
       </w:tr>
@@ -4402,25 +4669,7 @@
                 <w:color w:val="000000"/>
                 <w:lang w:val="es-AR" w:eastAsia="es-AR"/>
               </w:rPr>
-              <w:t xml:space="preserve">El Desarrollador asigna casos de uso a </w:t>
-            </w:r>
-            <w:proofErr w:type="spellStart"/>
-            <w:r>
-              <w:rPr>
-                <w:rFonts w:ascii="Calibri" w:eastAsia="Times New Roman" w:hAnsi="Calibri" w:cs="Calibri"/>
-                <w:color w:val="000000"/>
-                <w:lang w:val="es-AR" w:eastAsia="es-AR"/>
-              </w:rPr>
-              <w:t>Testers</w:t>
-            </w:r>
-            <w:proofErr w:type="spellEnd"/>
-            <w:r>
-              <w:rPr>
-                <w:rFonts w:ascii="Calibri" w:eastAsia="Times New Roman" w:hAnsi="Calibri" w:cs="Calibri"/>
-                <w:color w:val="000000"/>
-                <w:lang w:val="es-AR" w:eastAsia="es-AR"/>
-              </w:rPr>
-              <w:t xml:space="preserve"> o el Administrador asigna casos de uso al Desarrollador para su evaluación o implementación.</w:t>
+              <w:t>El Desarrollador asigna casos de uso a Testers o el Administrador asigna casos de uso al Desarrollador para su evaluación o implementación.</w:t>
             </w:r>
           </w:p>
         </w:tc>
@@ -4575,25 +4824,7 @@
                 <w:color w:val="000000"/>
                 <w:lang w:val="es-AR" w:eastAsia="es-AR"/>
               </w:rPr>
-              <w:t xml:space="preserve">Administrador, </w:t>
-            </w:r>
-            <w:proofErr w:type="spellStart"/>
-            <w:r>
-              <w:rPr>
-                <w:rFonts w:ascii="Calibri" w:eastAsia="Times New Roman" w:hAnsi="Calibri" w:cs="Calibri"/>
-                <w:color w:val="000000"/>
-                <w:lang w:val="es-AR" w:eastAsia="es-AR"/>
-              </w:rPr>
-              <w:t>Tester</w:t>
-            </w:r>
-            <w:proofErr w:type="spellEnd"/>
-            <w:r>
-              <w:rPr>
-                <w:rFonts w:ascii="Calibri" w:eastAsia="Times New Roman" w:hAnsi="Calibri" w:cs="Calibri"/>
-                <w:color w:val="000000"/>
-                <w:lang w:val="es-AR" w:eastAsia="es-AR"/>
-              </w:rPr>
-              <w:t>, Desarrollador, Gestor de Prueba</w:t>
+              <w:t>Administrador, Tester, Desarrollador, Gestor de Prueba</w:t>
             </w:r>
           </w:p>
         </w:tc>
@@ -4827,18 +5058,8 @@
                 <w:color w:val="000000"/>
                 <w:lang w:val="es-AR" w:eastAsia="es-AR"/>
               </w:rPr>
-              <w:t xml:space="preserve">Administrador, Gestor de Prueba, Desarrollador, </w:t>
-            </w:r>
-            <w:proofErr w:type="spellStart"/>
-            <w:r>
-              <w:rPr>
-                <w:rFonts w:ascii="Calibri" w:eastAsia="Times New Roman" w:hAnsi="Calibri" w:cs="Calibri"/>
-                <w:color w:val="000000"/>
-                <w:lang w:val="es-AR" w:eastAsia="es-AR"/>
-              </w:rPr>
-              <w:t>Tester</w:t>
-            </w:r>
-            <w:proofErr w:type="spellEnd"/>
+              <w:t>Administrador, Gestor de Prueba, Desarrollador, Tester</w:t>
+            </w:r>
           </w:p>
         </w:tc>
       </w:tr>
@@ -5306,18 +5527,8 @@
                 <w:color w:val="000000"/>
                 <w:lang w:val="es-AR" w:eastAsia="es-AR"/>
               </w:rPr>
-              <w:t xml:space="preserve">Administrador, </w:t>
-            </w:r>
-            <w:proofErr w:type="spellStart"/>
-            <w:r>
-              <w:rPr>
-                <w:rFonts w:ascii="Calibri" w:eastAsia="Times New Roman" w:hAnsi="Calibri" w:cs="Calibri"/>
-                <w:color w:val="000000"/>
-                <w:lang w:val="es-AR" w:eastAsia="es-AR"/>
-              </w:rPr>
-              <w:t>Tester</w:t>
-            </w:r>
-            <w:proofErr w:type="spellEnd"/>
+              <w:t>Administrador, Tester</w:t>
+            </w:r>
           </w:p>
         </w:tc>
       </w:tr>
@@ -6372,23 +6583,7 @@
                 <w:color w:val="000000"/>
                 <w:lang w:val="es-AR" w:eastAsia="es-AR"/>
               </w:rPr>
-              <w:t>El usuario administra los hitos del sistema, pudiendo el</w:t>
-            </w:r>
-            <w:r>
-              <w:rPr>
-                <w:rFonts w:ascii="Calibri" w:eastAsia="Times New Roman" w:hAnsi="Calibri" w:cs="Calibri"/>
-                <w:color w:val="000000"/>
-                <w:lang w:val="es-AR" w:eastAsia="es-AR"/>
-              </w:rPr>
-              <w:t>e</w:t>
-            </w:r>
-            <w:r>
-              <w:rPr>
-                <w:rFonts w:ascii="Calibri" w:eastAsia="Times New Roman" w:hAnsi="Calibri" w:cs="Calibri"/>
-                <w:color w:val="000000"/>
-                <w:lang w:val="es-AR" w:eastAsia="es-AR"/>
-              </w:rPr>
-              <w:t>gir entre crear, modificar, eliminar y consultar hitos.</w:t>
+              <w:t>El usuario administra los hitos del sistema, pudiendo eligir entre crear, modificar, eliminar y consultar hitos.</w:t>
             </w:r>
           </w:p>
         </w:tc>
@@ -7573,19 +7768,19 @@
       <w:pPr>
         <w:pStyle w:val="PSI-Ttulo1"/>
       </w:pPr>
-      <w:bookmarkStart w:id="31" w:name="_Toc235007272"/>
-      <w:bookmarkStart w:id="32" w:name="_Toc235009559"/>
-      <w:bookmarkStart w:id="33" w:name="_Toc177717882"/>
+      <w:bookmarkStart w:id="30" w:name="_Toc235007272"/>
+      <w:bookmarkStart w:id="31" w:name="_Toc235009559"/>
+      <w:bookmarkStart w:id="32" w:name="_Toc257629754"/>
       <w:r>
         <w:lastRenderedPageBreak/>
         <w:t>Diagrama</w:t>
       </w:r>
+      <w:bookmarkEnd w:id="30"/>
       <w:bookmarkEnd w:id="31"/>
-      <w:bookmarkEnd w:id="32"/>
       <w:r>
         <w:t xml:space="preserve"> de Casos de Uso</w:t>
       </w:r>
-      <w:bookmarkEnd w:id="33"/>
+      <w:bookmarkEnd w:id="32"/>
     </w:p>
     <w:p>
       <w:pPr>
@@ -7594,14 +7789,15 @@
     </w:p>
     <w:p>
       <w:pPr>
-        <w:pStyle w:val="PSI-Normal"/>
+        <w:pStyle w:val="PSI-Ttulo1"/>
       </w:pPr>
       <w:r>
         <w:rPr>
           <w:noProof/>
+          <w:lang w:eastAsia="es-AR"/>
         </w:rPr>
         <w:drawing>
-          <wp:inline distT="0" distB="0" distL="0" distR="0" wp14:anchorId="12F1D85F" wp14:editId="63067433">
+          <wp:inline distT="0" distB="0" distL="0" distR="0" wp14:anchorId="2C7F78A5" wp14:editId="31442171">
             <wp:extent cx="5029200" cy="2981325"/>
             <wp:effectExtent l="0" t="0" r="0" b="9525"/>
             <wp:docPr id="18" name="Imagen 18"/>
@@ -7659,15 +7855,15 @@
       <w:pPr>
         <w:pStyle w:val="PSI-Ttulo1"/>
       </w:pPr>
-      <w:bookmarkStart w:id="34" w:name="_Toc235007274"/>
-      <w:bookmarkStart w:id="35" w:name="_Toc235009560"/>
-      <w:bookmarkStart w:id="36" w:name="_Toc177717883"/>
+      <w:bookmarkStart w:id="33" w:name="_Toc235007274"/>
+      <w:bookmarkStart w:id="34" w:name="_Toc235009560"/>
+      <w:bookmarkStart w:id="35" w:name="_Toc257629755"/>
       <w:r>
         <w:t>Requerimientos Técnicos</w:t>
       </w:r>
+      <w:bookmarkEnd w:id="33"/>
       <w:bookmarkEnd w:id="34"/>
       <w:bookmarkEnd w:id="35"/>
-      <w:bookmarkEnd w:id="36"/>
     </w:p>
     <w:p>
       <w:pPr>
@@ -7691,15 +7887,7 @@
         </w:rPr>
       </w:pPr>
       <w:r>
-        <w:t xml:space="preserve">En principio, el sistema debe mantener la compatibilidad en los principales navegadores web para realizar la ejecución del sistema en forma correcta. Los navegadores web en los que se debe mantener la compatibilidad son Chrome, Firefox y </w:t>
-      </w:r>
-      <w:proofErr w:type="spellStart"/>
-      <w:r>
-        <w:t>Edge</w:t>
-      </w:r>
-      <w:proofErr w:type="spellEnd"/>
-      <w:r>
-        <w:t>.</w:t>
+        <w:t>En principio, el sistema debe mantener la compatibilidad en los principales navegadores web para realizar la ejecución del sistema en forma correcta. Los navegadores web en los que se debe mantener la compatibilidad son Chrome, Firefox y Explorer.</w:t>
       </w:r>
     </w:p>
     <w:p>
@@ -7709,15 +7897,15 @@
       <w:r>
         <w:br/>
       </w:r>
-      <w:bookmarkStart w:id="37" w:name="_Toc235007275"/>
-      <w:bookmarkStart w:id="38" w:name="_Toc235009561"/>
-      <w:bookmarkStart w:id="39" w:name="_Toc177717884"/>
+      <w:bookmarkStart w:id="36" w:name="_Toc235007275"/>
+      <w:bookmarkStart w:id="37" w:name="_Toc235009561"/>
+      <w:bookmarkStart w:id="38" w:name="_Toc257629756"/>
       <w:r>
         <w:t>Requerimientos Funcionales</w:t>
       </w:r>
+      <w:bookmarkEnd w:id="36"/>
       <w:bookmarkEnd w:id="37"/>
       <w:bookmarkEnd w:id="38"/>
-      <w:bookmarkEnd w:id="39"/>
     </w:p>
     <w:p>
       <w:pPr>
@@ -7729,15 +7917,7 @@
         <w:pStyle w:val="PSI-Normal"/>
       </w:pPr>
       <w:r>
-        <w:t xml:space="preserve">Los requerimientos funcionales del sistema describen la funcionalidad o los servicios que se espera que éste provea. En este apartado se describe lo que el sistema </w:t>
-      </w:r>
-      <w:proofErr w:type="spellStart"/>
-      <w:r>
-        <w:t>Testify</w:t>
-      </w:r>
-      <w:proofErr w:type="spellEnd"/>
-      <w:r>
-        <w:t xml:space="preserve"> tendrá que hacer, los factores que afectan al producto y satisfacen los requerimientos.</w:t>
+        <w:t>Los requerimientos funcionales del sistema describen la funcionalidad o los servicios que se espera que éste provea. En este apartado se describe lo que el sistema Testify tendrá que hacer, los factores que afectan al producto y satisfacen los requerimientos.</w:t>
       </w:r>
     </w:p>
     <w:p>
@@ -7818,15 +7998,7 @@
         <w:pStyle w:val="PSI-Normal"/>
       </w:pPr>
       <w:r>
-        <w:t xml:space="preserve">RF10: El sistema contendrá los roles: Administrador, Gestor de Prueba, </w:t>
-      </w:r>
-      <w:proofErr w:type="spellStart"/>
-      <w:r>
-        <w:t>Tester</w:t>
-      </w:r>
-      <w:proofErr w:type="spellEnd"/>
-      <w:r>
-        <w:t>, desarrollador e Invitado.</w:t>
+        <w:t>RF10: El sistema contendrá los roles: Administrador, Gestor de Prueba, Tester, desarrollador e Invitado.</w:t>
       </w:r>
     </w:p>
     <w:p>
@@ -7866,15 +8038,7 @@
         <w:pStyle w:val="PSI-Normal"/>
       </w:pPr>
       <w:r>
-        <w:t xml:space="preserve">RF15: El </w:t>
-      </w:r>
-      <w:proofErr w:type="spellStart"/>
-      <w:r>
-        <w:t>Tester</w:t>
-      </w:r>
-      <w:proofErr w:type="spellEnd"/>
-      <w:r>
-        <w:t xml:space="preserve"> solo podrá visualizar los casos de </w:t>
+        <w:t xml:space="preserve">RF15: El Tester solo podrá visualizar los casos de </w:t>
       </w:r>
       <w:r>
         <w:t>uso</w:t>
@@ -7902,15 +8066,7 @@
         <w:pStyle w:val="PSI-Normal"/>
       </w:pPr>
       <w:r>
-        <w:t xml:space="preserve">RF17: El </w:t>
-      </w:r>
-      <w:proofErr w:type="spellStart"/>
-      <w:r>
-        <w:t>Tester</w:t>
-      </w:r>
-      <w:proofErr w:type="spellEnd"/>
-      <w:r>
-        <w:t xml:space="preserve"> solo podrá actualizar el resultado de los casos de </w:t>
+        <w:t xml:space="preserve">RF17: El Tester solo podrá actualizar el resultado de los casos de </w:t>
       </w:r>
       <w:r>
         <w:t>uso</w:t>
@@ -7992,15 +8148,7 @@
         <w:t>uso</w:t>
       </w:r>
       <w:r>
-        <w:t xml:space="preserve"> que se tendrán en cuenta para el cálculo de aprobación serán aquellos que fueron asignados a un </w:t>
-      </w:r>
-      <w:proofErr w:type="spellStart"/>
-      <w:r>
-        <w:t>Tester</w:t>
-      </w:r>
-      <w:proofErr w:type="spellEnd"/>
-      <w:r>
-        <w:t>.</w:t>
+        <w:t xml:space="preserve"> que se tendrán en cuenta para el cálculo de aprobación serán aquellos que fueron asignados a un Tester.</w:t>
       </w:r>
     </w:p>
     <w:p>
@@ -12706,25 +12854,7 @@
                 <w:color w:val="000000"/>
                 <w:lang w:val="es-AR" w:eastAsia="es-AR"/>
               </w:rPr>
-              <w:t xml:space="preserve">El sistema debe contener los roles: Administrador, Gestor de Prueba, </w:t>
-            </w:r>
-            <w:proofErr w:type="spellStart"/>
-            <w:r>
-              <w:rPr>
-                <w:rFonts w:ascii="Arial" w:eastAsia="Times New Roman" w:hAnsi="Arial" w:cs="Arial"/>
-                <w:color w:val="000000"/>
-                <w:lang w:val="es-AR" w:eastAsia="es-AR"/>
-              </w:rPr>
-              <w:t>Tester</w:t>
-            </w:r>
-            <w:proofErr w:type="spellEnd"/>
-            <w:r>
-              <w:rPr>
-                <w:rFonts w:ascii="Arial" w:eastAsia="Times New Roman" w:hAnsi="Arial" w:cs="Arial"/>
-                <w:color w:val="000000"/>
-                <w:lang w:val="es-AR" w:eastAsia="es-AR"/>
-              </w:rPr>
-              <w:t>, Desarrollador e Invitado.</w:t>
+              <w:t>El sistema debe contener los roles: Administrador, Gestor de Prueba, Tester, Desarrollador e Invitado.</w:t>
             </w:r>
           </w:p>
         </w:tc>
@@ -15003,18 +15133,8 @@
                 <w:color w:val="000000"/>
                 <w:lang w:val="es-AR" w:eastAsia="es-AR"/>
               </w:rPr>
-              <w:t xml:space="preserve">Visualización de Casos de Uso Asignados al </w:t>
-            </w:r>
-            <w:proofErr w:type="spellStart"/>
-            <w:r>
-              <w:rPr>
-                <w:rFonts w:ascii="Arial" w:eastAsia="Times New Roman" w:hAnsi="Arial" w:cs="Arial"/>
-                <w:color w:val="000000"/>
-                <w:lang w:val="es-AR" w:eastAsia="es-AR"/>
-              </w:rPr>
-              <w:t>Tester</w:t>
-            </w:r>
-            <w:proofErr w:type="spellEnd"/>
+              <w:t>Visualización de Casos de Uso Asignados al Tester</w:t>
+            </w:r>
           </w:p>
         </w:tc>
       </w:tr>
@@ -15157,25 +15277,7 @@
                 <w:color w:val="000000"/>
                 <w:lang w:val="es-AR" w:eastAsia="es-AR"/>
               </w:rPr>
-              <w:t xml:space="preserve">El </w:t>
-            </w:r>
-            <w:proofErr w:type="spellStart"/>
-            <w:r>
-              <w:rPr>
-                <w:rFonts w:ascii="Arial" w:eastAsia="Times New Roman" w:hAnsi="Arial" w:cs="Arial"/>
-                <w:color w:val="000000"/>
-                <w:lang w:val="es-AR" w:eastAsia="es-AR"/>
-              </w:rPr>
-              <w:t>Tester</w:t>
-            </w:r>
-            <w:proofErr w:type="spellEnd"/>
-            <w:r>
-              <w:rPr>
-                <w:rFonts w:ascii="Arial" w:eastAsia="Times New Roman" w:hAnsi="Arial" w:cs="Arial"/>
-                <w:color w:val="000000"/>
-                <w:lang w:val="es-AR" w:eastAsia="es-AR"/>
-              </w:rPr>
-              <w:t xml:space="preserve"> solo podrá visualizar los casos de uso a los que ha sido asignado.</w:t>
+              <w:t>El Tester solo podrá visualizar los casos de uso a los que ha sido asignado.</w:t>
             </w:r>
           </w:p>
         </w:tc>
@@ -15247,25 +15349,7 @@
                 <w:color w:val="000000"/>
                 <w:lang w:val="es-AR" w:eastAsia="es-AR"/>
               </w:rPr>
-              <w:t xml:space="preserve">El sistema limitará el acceso del </w:t>
-            </w:r>
-            <w:proofErr w:type="spellStart"/>
-            <w:r>
-              <w:rPr>
-                <w:rFonts w:ascii="Arial" w:eastAsia="Times New Roman" w:hAnsi="Arial" w:cs="Arial"/>
-                <w:color w:val="000000"/>
-                <w:lang w:val="es-AR" w:eastAsia="es-AR"/>
-              </w:rPr>
-              <w:t>Tester</w:t>
-            </w:r>
-            <w:proofErr w:type="spellEnd"/>
-            <w:r>
-              <w:rPr>
-                <w:rFonts w:ascii="Arial" w:eastAsia="Times New Roman" w:hAnsi="Arial" w:cs="Arial"/>
-                <w:color w:val="000000"/>
-                <w:lang w:val="es-AR" w:eastAsia="es-AR"/>
-              </w:rPr>
-              <w:t xml:space="preserve"> a los casos de uso que le han sido específicamente asignados, evitando que vea o modifique otros casos.</w:t>
+              <w:t>El sistema limitará el acceso del Tester a los casos de uso que le han sido específicamente asignados, evitando que vea o modifique otros casos.</w:t>
             </w:r>
           </w:p>
         </w:tc>
@@ -15362,7 +15446,7 @@
           <w:lang w:val="es-AR" w:eastAsia="es-AR"/>
         </w:rPr>
         <w:pict>
-          <v:rect id="_x0000_i1025" style="width:0;height:1.5pt" o:hralign="center" o:hrstd="t" o:hr="t" fillcolor="#a0a0a0" stroked="f"/>
+          <v:rect id="_x0000_i1078" style="width:0;height:1.5pt" o:hralign="center" o:hrstd="t" o:hr="t" fillcolor="#a0a0a0" stroked="f"/>
         </w:pict>
       </w:r>
     </w:p>
@@ -15763,25 +15847,7 @@
                 <w:color w:val="000000"/>
                 <w:lang w:val="es-AR" w:eastAsia="es-AR"/>
               </w:rPr>
-              <w:t xml:space="preserve">Similar al </w:t>
-            </w:r>
-            <w:proofErr w:type="spellStart"/>
-            <w:r>
-              <w:rPr>
-                <w:rFonts w:ascii="Arial" w:eastAsia="Times New Roman" w:hAnsi="Arial" w:cs="Arial"/>
-                <w:color w:val="000000"/>
-                <w:lang w:val="es-AR" w:eastAsia="es-AR"/>
-              </w:rPr>
-              <w:t>Tester</w:t>
-            </w:r>
-            <w:proofErr w:type="spellEnd"/>
-            <w:r>
-              <w:rPr>
-                <w:rFonts w:ascii="Arial" w:eastAsia="Times New Roman" w:hAnsi="Arial" w:cs="Arial"/>
-                <w:color w:val="000000"/>
-                <w:lang w:val="es-AR" w:eastAsia="es-AR"/>
-              </w:rPr>
-              <w:t>, el Desarrollador solo tendrá acceso a los casos de uso asignados. Esto mantendrá la confidencialidad y la segmentación del trabajo.</w:t>
+              <w:t>Similar al Tester, el Desarrollador solo tendrá acceso a los casos de uso asignados. Esto mantendrá la confidencialidad y la segmentación del trabajo.</w:t>
             </w:r>
           </w:p>
         </w:tc>
@@ -16184,25 +16250,7 @@
                 <w:color w:val="000000"/>
                 <w:lang w:val="es-AR" w:eastAsia="es-AR"/>
               </w:rPr>
-              <w:t xml:space="preserve">El </w:t>
-            </w:r>
-            <w:proofErr w:type="spellStart"/>
-            <w:r>
-              <w:rPr>
-                <w:rFonts w:ascii="Arial" w:eastAsia="Times New Roman" w:hAnsi="Arial" w:cs="Arial"/>
-                <w:color w:val="000000"/>
-                <w:lang w:val="es-AR" w:eastAsia="es-AR"/>
-              </w:rPr>
-              <w:t>Tester</w:t>
-            </w:r>
-            <w:proofErr w:type="spellEnd"/>
-            <w:r>
-              <w:rPr>
-                <w:rFonts w:ascii="Arial" w:eastAsia="Times New Roman" w:hAnsi="Arial" w:cs="Arial"/>
-                <w:color w:val="000000"/>
-                <w:lang w:val="es-AR" w:eastAsia="es-AR"/>
-              </w:rPr>
-              <w:t xml:space="preserve"> podrá actualizar el resultado de los casos de uso y agregar comentarios.</w:t>
+              <w:t>El Tester podrá actualizar el resultado de los casos de uso y agregar comentarios.</w:t>
             </w:r>
           </w:p>
         </w:tc>
@@ -16274,25 +16322,7 @@
                 <w:color w:val="000000"/>
                 <w:lang w:val="es-AR" w:eastAsia="es-AR"/>
               </w:rPr>
-              <w:t xml:space="preserve">El sistema permitirá que los </w:t>
-            </w:r>
-            <w:proofErr w:type="spellStart"/>
-            <w:r>
-              <w:rPr>
-                <w:rFonts w:ascii="Arial" w:eastAsia="Times New Roman" w:hAnsi="Arial" w:cs="Arial"/>
-                <w:color w:val="000000"/>
-                <w:lang w:val="es-AR" w:eastAsia="es-AR"/>
-              </w:rPr>
-              <w:t>Testers</w:t>
-            </w:r>
-            <w:proofErr w:type="spellEnd"/>
-            <w:r>
-              <w:rPr>
-                <w:rFonts w:ascii="Arial" w:eastAsia="Times New Roman" w:hAnsi="Arial" w:cs="Arial"/>
-                <w:color w:val="000000"/>
-                <w:lang w:val="es-AR" w:eastAsia="es-AR"/>
-              </w:rPr>
-              <w:t xml:space="preserve"> actualicen el estado de los casos de uso, proporcionando resultados y comentarios sobre las pruebas ejecutadas.</w:t>
+              <w:t>El sistema permitirá que los Testers actualicen el estado de los casos de uso, proporcionando resultados y comentarios sobre las pruebas ejecutadas.</w:t>
             </w:r>
           </w:p>
         </w:tc>
@@ -16893,8 +16923,8 @@
         <w:tblLook w:val="04A0" w:firstRow="1" w:lastRow="0" w:firstColumn="1" w:lastColumn="0" w:noHBand="0" w:noVBand="1"/>
       </w:tblPr>
       <w:tblGrid>
-        <w:gridCol w:w="2290"/>
-        <w:gridCol w:w="5637"/>
+        <w:gridCol w:w="2324"/>
+        <w:gridCol w:w="5603"/>
       </w:tblGrid>
       <w:tr>
         <w:trPr>
@@ -17255,23 +17285,7 @@
                 <w:color w:val="000000"/>
                 <w:lang w:val="es-AR" w:eastAsia="es-AR"/>
               </w:rPr>
-              <w:t>El sistema mostrará gráficos en la página principal, donde se refleje el estado de l</w:t>
-            </w:r>
-            <w:r>
-              <w:rPr>
-                <w:rFonts w:ascii="Arial" w:eastAsia="Times New Roman" w:hAnsi="Arial" w:cs="Arial"/>
-                <w:color w:val="000000"/>
-                <w:lang w:val="es-AR" w:eastAsia="es-AR"/>
-              </w:rPr>
-              <w:t>as pruebas de los caso de uso</w:t>
-            </w:r>
-            <w:r>
-              <w:rPr>
-                <w:rFonts w:ascii="Arial" w:eastAsia="Times New Roman" w:hAnsi="Arial" w:cs="Arial"/>
-                <w:color w:val="000000"/>
-                <w:lang w:val="es-AR" w:eastAsia="es-AR"/>
-              </w:rPr>
-              <w:t>, su porcentaje de aprobación y las pruebas pendientes.</w:t>
+              <w:t>El sistema mostrará gráficos en la página principal, donde se refleje el estado de los casos de prueba, su porcentaje de aprobación y las pruebas pendientes.</w:t>
             </w:r>
           </w:p>
         </w:tc>
@@ -18650,25 +18664,7 @@
                 <w:color w:val="000000"/>
                 <w:lang w:val="es-AR" w:eastAsia="es-AR"/>
               </w:rPr>
-              <w:t xml:space="preserve">Los casos de uso que se tendrán en cuenta para el cálculo de aprobación serán aquellos que fueron asignados a un </w:t>
-            </w:r>
-            <w:proofErr w:type="spellStart"/>
-            <w:r>
-              <w:rPr>
-                <w:rFonts w:ascii="Arial" w:eastAsia="Times New Roman" w:hAnsi="Arial" w:cs="Arial"/>
-                <w:color w:val="000000"/>
-                <w:lang w:val="es-AR" w:eastAsia="es-AR"/>
-              </w:rPr>
-              <w:t>Tester</w:t>
-            </w:r>
-            <w:proofErr w:type="spellEnd"/>
-            <w:r>
-              <w:rPr>
-                <w:rFonts w:ascii="Arial" w:eastAsia="Times New Roman" w:hAnsi="Arial" w:cs="Arial"/>
-                <w:color w:val="000000"/>
-                <w:lang w:val="es-AR" w:eastAsia="es-AR"/>
-              </w:rPr>
-              <w:t>.</w:t>
+              <w:t>Los casos de uso que se tendrán en cuenta para el cálculo de aprobación serán aquellos que fueron asignados a un Tester.</w:t>
             </w:r>
           </w:p>
         </w:tc>
@@ -18740,25 +18736,7 @@
                 <w:color w:val="000000"/>
                 <w:lang w:val="es-AR" w:eastAsia="es-AR"/>
               </w:rPr>
-              <w:t xml:space="preserve">Solo los casos de uso que han sido asignados a un </w:t>
-            </w:r>
-            <w:proofErr w:type="spellStart"/>
-            <w:r>
-              <w:rPr>
-                <w:rFonts w:ascii="Arial" w:eastAsia="Times New Roman" w:hAnsi="Arial" w:cs="Arial"/>
-                <w:color w:val="000000"/>
-                <w:lang w:val="es-AR" w:eastAsia="es-AR"/>
-              </w:rPr>
-              <w:t>Tester</w:t>
-            </w:r>
-            <w:proofErr w:type="spellEnd"/>
-            <w:r>
-              <w:rPr>
-                <w:rFonts w:ascii="Arial" w:eastAsia="Times New Roman" w:hAnsi="Arial" w:cs="Arial"/>
-                <w:color w:val="000000"/>
-                <w:lang w:val="es-AR" w:eastAsia="es-AR"/>
-              </w:rPr>
-              <w:t xml:space="preserve"> serán considerados para el cálculo del porcentaje de aprobación del proyecto.</w:t>
+              <w:t>Solo los casos de uso que han sido asignados a un Tester serán considerados para el cálculo del porcentaje de aprobación del proyecto.</w:t>
             </w:r>
           </w:p>
         </w:tc>
@@ -19337,15 +19315,15 @@
       <w:pPr>
         <w:pStyle w:val="PSI-Ttulo1"/>
       </w:pPr>
-      <w:bookmarkStart w:id="40" w:name="_Toc235007276"/>
-      <w:bookmarkStart w:id="41" w:name="_Toc235009562"/>
-      <w:bookmarkStart w:id="42" w:name="_Toc177717885"/>
+      <w:bookmarkStart w:id="39" w:name="_Toc235007276"/>
+      <w:bookmarkStart w:id="40" w:name="_Toc235009562"/>
+      <w:bookmarkStart w:id="41" w:name="_Toc257629757"/>
       <w:r>
         <w:t>Requerimientos No Funcionales</w:t>
       </w:r>
+      <w:bookmarkEnd w:id="39"/>
       <w:bookmarkEnd w:id="40"/>
       <w:bookmarkEnd w:id="41"/>
-      <w:bookmarkEnd w:id="42"/>
     </w:p>
     <w:p>
       <w:pPr>
@@ -19355,15 +19333,7 @@
         <w:t>En este documento, se abordarán los requerimientos no funcionales del sistema, los cuales son cruciales para definir las características que pueden influir en el desempeño y las limitaciones del producto. Los requerimientos no funcionales se centran en aspectos que van más allá de las funcionalidades básicas del sistema y que impactan su rendimiento general, fiabilidad y usabilidad.</w:t>
       </w:r>
       <w:r>
-        <w:t xml:space="preserve"> En el caso de </w:t>
-      </w:r>
-      <w:proofErr w:type="spellStart"/>
-      <w:r>
-        <w:t>Testify</w:t>
-      </w:r>
-      <w:proofErr w:type="spellEnd"/>
-      <w:r>
-        <w:t>, se identifican los siguientes:</w:t>
+        <w:t xml:space="preserve"> En el caso de Testify, se identifican los siguientes:</w:t>
       </w:r>
     </w:p>
     <w:p>
@@ -19385,7 +19355,14 @@
     <w:p>
       <w:pPr>
         <w:pStyle w:val="PSI-Comentario"/>
-      </w:pPr>
+        <w:numPr>
+          <w:ilvl w:val="0"/>
+          <w:numId w:val="0"/>
+        </w:numPr>
+        <w:ind w:left="426" w:hanging="360"/>
+      </w:pPr>
+      <w:bookmarkStart w:id="42" w:name="_GoBack"/>
+      <w:bookmarkEnd w:id="42"/>
     </w:p>
     <w:p>
       <w:pPr>
@@ -19393,7 +19370,7 @@
       </w:pPr>
       <w:bookmarkStart w:id="43" w:name="_Toc235007277"/>
       <w:bookmarkStart w:id="44" w:name="_Toc235009563"/>
-      <w:bookmarkStart w:id="45" w:name="_Toc177717886"/>
+      <w:bookmarkStart w:id="45" w:name="_Toc257629758"/>
       <w:r>
         <w:t>Usabilidad</w:t>
       </w:r>
@@ -19406,37 +19383,16 @@
         <w:pStyle w:val="PSI-Comentario"/>
       </w:pPr>
       <w:r>
-        <w:t xml:space="preserve"> [</w:t>
-      </w:r>
-      <w:r>
-        <w:t xml:space="preserve">En este apartado se debe incluir la lista de todos los requerimientos que afecten la usabilidad. Esto debe incluir: el tiempo que se tomará un usuario en aprender a utilizar el sistema y se podría </w:t>
-      </w:r>
-      <w:r>
-        <w:t>explicar por</w:t>
-      </w:r>
-      <w:r>
-        <w:t xml:space="preserve"> qué debe ser rápido el aprendizaje, los tiempos medibles de tarea para las tareas típicas y </w:t>
-      </w:r>
-      <w:r>
-        <w:t>los requerimient</w:t>
-      </w:r>
-      <w:r>
-        <w:t>os</w:t>
-      </w:r>
-      <w:r>
-        <w:t xml:space="preserve"> para concordar con estándares</w:t>
-      </w:r>
-      <w:r>
-        <w:t>.</w:t>
-      </w:r>
-      <w:r>
-        <w:t>]</w:t>
+        <w:t>El sistema debe requerir poco tiempo y esfuerzo de aprendizaje para alcanzar su nivel de uso.</w:t>
       </w:r>
     </w:p>
     <w:p>
       <w:pPr>
         <w:pStyle w:val="PSI-Comentario"/>
       </w:pPr>
+      <w:r>
+        <w:t>El sistema deberá mantener compatibilidad entre los principales navegadores web (Internet Explorer, Firefox, Chrome).</w:t>
+      </w:r>
     </w:p>
     <w:p>
       <w:pPr>
@@ -19444,7 +19400,7 @@
       </w:pPr>
       <w:bookmarkStart w:id="46" w:name="_Toc235007278"/>
       <w:bookmarkStart w:id="47" w:name="_Toc235009564"/>
-      <w:bookmarkStart w:id="48" w:name="_Toc177717887"/>
+      <w:bookmarkStart w:id="48" w:name="_Toc257629759"/>
       <w:r>
         <w:t>Confiabilidad</w:t>
       </w:r>
@@ -19457,71 +19413,22 @@
         <w:pStyle w:val="PSI-Comentario"/>
       </w:pPr>
       <w:r>
-        <w:t xml:space="preserve"> [</w:t>
+        <w:t xml:space="preserve">El sistema debe ejecutarse con normalidad en el </w:t>
       </w:r>
       <w:r>
-        <w:t xml:space="preserve">Aquí se deben detallar los requerimientos de confiabilidad del sistema. Describa las </w:t>
+        <w:t>navegador</w:t>
       </w:r>
       <w:r>
-        <w:t>características de</w:t>
-      </w:r>
-      <w:r>
-        <w:t xml:space="preserve"> confiabilidad </w:t>
-      </w:r>
-      <w:r>
-        <w:t>explicando la</w:t>
-      </w:r>
-      <w:r>
-        <w:t xml:space="preserve"> posibilidad del </w:t>
-      </w:r>
-      <w:r>
-        <w:t xml:space="preserve">sistema </w:t>
-      </w:r>
-      <w:r>
-        <w:t>de realizar</w:t>
-      </w:r>
-      <w:r>
-        <w:t xml:space="preserve">   </w:t>
-      </w:r>
-      <w:r>
-        <w:t>la</w:t>
-      </w:r>
-      <w:r>
-        <w:t>s funciones</w:t>
-      </w:r>
-      <w:r>
-        <w:t xml:space="preserve"> </w:t>
-      </w:r>
-      <w:proofErr w:type="gramStart"/>
-      <w:r>
-        <w:t>para  las</w:t>
-      </w:r>
-      <w:proofErr w:type="gramEnd"/>
-      <w:r>
-        <w:t xml:space="preserve"> que  fue </w:t>
-      </w:r>
-      <w:r>
-        <w:t>diseñado sin presentar fallos. Entre estos requerimientos puede me</w:t>
-      </w:r>
-      <w:r>
-        <w:t xml:space="preserve">ncionar características como la </w:t>
-      </w:r>
-      <w:r>
-        <w:t>disponibilidad, el porcentaje de fallas máximo, etc.]</w:t>
+        <w:t xml:space="preserve"> del cliente.</w:t>
       </w:r>
     </w:p>
     <w:p>
       <w:pPr>
-        <w:pStyle w:val="PSI-Comentario"/>
-      </w:pPr>
-    </w:p>
-    <w:p>
-      <w:pPr>
         <w:pStyle w:val="PSI-Ttulo2"/>
       </w:pPr>
       <w:bookmarkStart w:id="49" w:name="_Toc235007279"/>
       <w:bookmarkStart w:id="50" w:name="_Toc235009565"/>
-      <w:bookmarkStart w:id="51" w:name="_Toc177717888"/>
+      <w:bookmarkStart w:id="51" w:name="_Toc257629760"/>
       <w:r>
         <w:t>Seguridad</w:t>
       </w:r>
@@ -19534,82 +19441,17 @@
         <w:pStyle w:val="PSI-Comentario"/>
       </w:pPr>
       <w:r>
-        <w:br/>
+        <w:t>El acceso a las tareas de gestión debe estar restringido por el uso de contraseñas asignadas a cada uno de los usuarios, protegiendo la información contra accesos no autorizados. Sólo podrán ingresar los usuarios registrados que serán clasificados en tipos de usuarios con acceso a las opciones de trabajo definidas para cada tipo.</w:t>
       </w:r>
-      <w:r>
-        <w:t>[</w:t>
-      </w:r>
-      <w:r>
-        <w:t>Aquí se</w:t>
-      </w:r>
-      <w:r>
-        <w:t xml:space="preserve"> deben </w:t>
-      </w:r>
-      <w:r>
-        <w:t>detallar los</w:t>
-      </w:r>
-      <w:r>
-        <w:t xml:space="preserve"> requerimientos de seguridad </w:t>
-      </w:r>
-      <w:r>
-        <w:t>del sistema</w:t>
-      </w:r>
-      <w:r>
-        <w:t xml:space="preserve">.  </w:t>
-      </w:r>
-      <w:r>
-        <w:t>Esto incluye</w:t>
-      </w:r>
-      <w:r>
-        <w:t xml:space="preserve"> si </w:t>
-      </w:r>
-      <w:r>
-        <w:t>el acceso</w:t>
-      </w:r>
-      <w:r>
-        <w:t xml:space="preserve"> </w:t>
-      </w:r>
-      <w:r>
-        <w:t>al sistema</w:t>
-      </w:r>
-      <w:r>
-        <w:t xml:space="preserve">   será   controlado   con   nombres   de   usuario   y   </w:t>
-      </w:r>
-      <w:r>
-        <w:t>contraseñas, que</w:t>
-      </w:r>
-      <w:r>
-        <w:t xml:space="preserve">   solo   los   usuarios   con </w:t>
-      </w:r>
-      <w:r>
-        <w:t>privilegios de administrador podrán acceder a las funciones administr</w:t>
-      </w:r>
-      <w:r>
-        <w:t xml:space="preserve">ativas y los usuarios normales </w:t>
-      </w:r>
-      <w:r>
-        <w:t>no podrán</w:t>
-      </w:r>
-      <w:proofErr w:type="gramStart"/>
-      <w:r>
-        <w:t>. ]</w:t>
-      </w:r>
-      <w:proofErr w:type="gramEnd"/>
     </w:p>
     <w:p>
       <w:pPr>
-        <w:pStyle w:val="PSI-Comentario"/>
-      </w:pPr>
-    </w:p>
-    <w:p>
-      <w:pPr>
         <w:pStyle w:val="PSI-Ttulo2"/>
       </w:pPr>
       <w:bookmarkStart w:id="52" w:name="_Toc235007280"/>
       <w:bookmarkStart w:id="53" w:name="_Toc235009566"/>
-      <w:bookmarkStart w:id="54" w:name="_Toc177717889"/>
+      <w:bookmarkStart w:id="54" w:name="_Toc257629761"/>
       <w:r>
-        <w:lastRenderedPageBreak/>
         <w:t>Eficiencia</w:t>
       </w:r>
       <w:bookmarkEnd w:id="52"/>
@@ -19621,79 +19463,19 @@
         <w:pStyle w:val="PSI-Comentario"/>
       </w:pPr>
       <w:r>
-        <w:t>[</w:t>
+        <w:t>El sistema debe estar disponible al 100% de</w:t>
       </w:r>
       <w:r>
-        <w:t xml:space="preserve">En </w:t>
-      </w:r>
-      <w:r>
-        <w:t>este apartado se</w:t>
-      </w:r>
-      <w:r>
-        <w:t xml:space="preserve"> debe ver   </w:t>
-      </w:r>
-      <w:r>
-        <w:t>reflejado las</w:t>
-      </w:r>
-      <w:r>
-        <w:t xml:space="preserve"> </w:t>
-      </w:r>
-      <w:r>
-        <w:t>características de</w:t>
-      </w:r>
-      <w:r>
-        <w:t xml:space="preserve"> ef</w:t>
-      </w:r>
-      <w:r>
-        <w:t xml:space="preserve">iciencia </w:t>
-      </w:r>
-      <w:r>
-        <w:t>del sistema</w:t>
-      </w:r>
-      <w:r>
-        <w:t xml:space="preserve">.  Se debe </w:t>
-      </w:r>
-      <w:r>
-        <w:t>especificar: el tiempo de respuesta para una transacción (promedio), capacidad (número de clientes y   transacciones</w:t>
-      </w:r>
-      <w:r>
-        <w:t>), rendimiento</w:t>
-      </w:r>
-      <w:r>
-        <w:t xml:space="preserve">   del   </w:t>
-      </w:r>
-      <w:r>
-        <w:t>procesamiento (</w:t>
-      </w:r>
-      <w:r>
-        <w:t xml:space="preserve">Ej.   </w:t>
-      </w:r>
-      <w:r>
-        <w:t>Transacciones</w:t>
-      </w:r>
-      <w:r>
-        <w:t xml:space="preserve">   po</w:t>
-      </w:r>
-      <w:r>
-        <w:t xml:space="preserve">r   </w:t>
-      </w:r>
-      <w:r>
-        <w:t>segundo) y</w:t>
-      </w:r>
-      <w:r>
-        <w:t xml:space="preserve">   cuando   el </w:t>
-      </w:r>
-      <w:r>
-        <w:t>sistema se ha degradado cuál es el modo aceptable de operación</w:t>
-      </w:r>
-      <w:r>
-        <w:t>.]</w:t>
+        <w:t xml:space="preserve"> su funcionalidad las 24hs..</w:t>
       </w:r>
     </w:p>
     <w:p>
       <w:pPr>
         <w:pStyle w:val="PSI-Comentario"/>
       </w:pPr>
+      <w:r>
+        <w:t>La información almacenada en el sistema podrá ser consultada y actualizada permanente y simultáneamente, sin que se afecte el tiempo de respuesta.</w:t>
+      </w:r>
     </w:p>
     <w:p>
       <w:pPr>
@@ -19701,7 +19483,7 @@
       </w:pPr>
       <w:bookmarkStart w:id="55" w:name="_Toc235007281"/>
       <w:bookmarkStart w:id="56" w:name="_Toc235009567"/>
-      <w:bookmarkStart w:id="57" w:name="_Toc177717890"/>
+      <w:bookmarkStart w:id="57" w:name="_Toc257629762"/>
       <w:r>
         <w:t>Interfaces</w:t>
       </w:r>
@@ -19712,30 +19494,22 @@
     <w:p>
       <w:pPr>
         <w:pStyle w:val="PSI-Comentario"/>
-      </w:pPr>
-      <w:r>
-        <w:t xml:space="preserve">[En </w:t>
-      </w:r>
-      <w:r>
-        <w:t>este apartado se definen las interfaces que debe apoyar la aplicación, como son: las interfaces de usuario, interfaces de software, etc.</w:t>
-      </w:r>
-      <w:r>
-        <w:t>]</w:t>
-      </w:r>
+        <w:numPr>
+          <w:ilvl w:val="0"/>
+          <w:numId w:val="0"/>
+        </w:numPr>
+        <w:ind w:left="426"/>
+      </w:pPr>
     </w:p>
     <w:p>
       <w:pPr>
-        <w:pStyle w:val="PSI-Comentario"/>
-      </w:pPr>
-    </w:p>
-    <w:p>
-      <w:pPr>
         <w:pStyle w:val="PSI-Ttulo3"/>
       </w:pPr>
       <w:bookmarkStart w:id="58" w:name="_Toc235007282"/>
       <w:bookmarkStart w:id="59" w:name="_Toc235009568"/>
-      <w:bookmarkStart w:id="60" w:name="_Toc177717891"/>
+      <w:bookmarkStart w:id="60" w:name="_Toc257629763"/>
       <w:r>
+        <w:lastRenderedPageBreak/>
         <w:t>Interfaces de Usuario</w:t>
       </w:r>
       <w:bookmarkEnd w:id="58"/>
@@ -19747,29 +19521,31 @@
         <w:pStyle w:val="PSI-Comentario"/>
       </w:pPr>
       <w:r>
-        <w:t xml:space="preserve"> [Esta sección describe las interfaces de usuario que se deben implementar. Incluye las características lógicas de cada interface entre el producto de software y el usuario que son necesarias para lograr los requerimientos del software, por ejemplo, formatos de pantalla, contenido de reportes y menús, o disponibilidad de teclas de función. </w:t>
+        <w:t>Las interfaces de usuario deben estar en lengua castellana y ser orientadas a la web manteniendo la compatibilidad con los principales navegadores tales como Internet Explorer, Firefox y Chrome.</w:t>
       </w:r>
-      <w:proofErr w:type="gramStart"/>
       <w:r>
-        <w:t>Además</w:t>
+        <w:t xml:space="preserve"> </w:t>
       </w:r>
-      <w:proofErr w:type="gramEnd"/>
       <w:r>
-        <w:t xml:space="preserve"> incluye aspectos para optimizar la interface, que puede ser una lista de cómo debe aparecer el sistema al usuario o como no debe aparecer, por ejemplo, que aparezcan mensajes de error cortos o largos.]</w:t>
+        <w:t xml:space="preserve">Dichas interfaces deben </w:t>
+      </w:r>
+      <w:r>
+        <w:t>garantizar una experiencia de usuario satisfactoria</w:t>
+      </w:r>
+      <w:r>
+        <w:t>.</w:t>
+      </w:r>
+      <w:r>
+        <w:t xml:space="preserve"> También deben seguir con las características del diseño de otros desarrollos de la institución.</w:t>
       </w:r>
     </w:p>
     <w:p>
       <w:pPr>
-        <w:pStyle w:val="PSI-Comentario"/>
-      </w:pPr>
-    </w:p>
-    <w:p>
-      <w:pPr>
         <w:pStyle w:val="PSI-Ttulo3"/>
       </w:pPr>
       <w:bookmarkStart w:id="61" w:name="_Toc235007283"/>
       <w:bookmarkStart w:id="62" w:name="_Toc235009569"/>
-      <w:bookmarkStart w:id="63" w:name="_Toc177717892"/>
+      <w:bookmarkStart w:id="63" w:name="_Toc257629764"/>
       <w:r>
         <w:t>Interfaces de Software</w:t>
       </w:r>
@@ -19782,53 +19558,6 @@
         <w:pStyle w:val="PSI-Comentario"/>
       </w:pPr>
       <w:r>
-        <w:t>[</w:t>
-      </w:r>
-      <w:r>
-        <w:t>En esta sección se deben</w:t>
-      </w:r>
-      <w:r>
-        <w:t xml:space="preserve"> </w:t>
-      </w:r>
-      <w:proofErr w:type="gramStart"/>
-      <w:r>
-        <w:t>describir  las</w:t>
-      </w:r>
-      <w:proofErr w:type="gramEnd"/>
-      <w:r>
-        <w:t xml:space="preserve">  interfaces de software hacia otros componentes del  sistema. Pueden</w:t>
-      </w:r>
-      <w:r>
-        <w:t xml:space="preserve"> </w:t>
-      </w:r>
-      <w:r>
-        <w:t>ser: componentes comprados, reutilizados</w:t>
-      </w:r>
-      <w:r>
-        <w:t xml:space="preserve">, etc. </w:t>
-      </w:r>
-    </w:p>
-    <w:p>
-      <w:pPr>
-        <w:pStyle w:val="PSI-Comentario"/>
-      </w:pPr>
-      <w:r>
-        <w:t>Para cada interface se debe indicar: propósito de la interface con el producto de software</w:t>
-      </w:r>
-      <w:proofErr w:type="gramStart"/>
-      <w:r>
-        <w:t xml:space="preserve">. </w:t>
-      </w:r>
-      <w:r>
-        <w:t>]</w:t>
-      </w:r>
-      <w:proofErr w:type="gramEnd"/>
-    </w:p>
-    <w:p>
-      <w:pPr>
-        <w:pStyle w:val="PSI-Comentario"/>
-      </w:pPr>
-      <w:r>
         <w:t>No se han identificado.</w:t>
       </w:r>
     </w:p>
@@ -19838,7 +19567,7 @@
       </w:pPr>
       <w:bookmarkStart w:id="64" w:name="_Toc235007284"/>
       <w:bookmarkStart w:id="65" w:name="_Toc235009570"/>
-      <w:bookmarkStart w:id="66" w:name="_Toc177717893"/>
+      <w:bookmarkStart w:id="66" w:name="_Toc257629765"/>
       <w:r>
         <w:t>Interfaces de Hardware</w:t>
       </w:r>
@@ -19851,41 +19580,6 @@
         <w:pStyle w:val="PSI-Comentario"/>
       </w:pPr>
       <w:r>
-        <w:t>[</w:t>
-      </w:r>
-      <w:r>
-        <w:t>Esta Sección</w:t>
-      </w:r>
-      <w:r>
-        <w:t xml:space="preserve"> describe </w:t>
-      </w:r>
-      <w:r>
-        <w:t xml:space="preserve">las características de las interfaces entre el producto Software y los </w:t>
-      </w:r>
-      <w:r>
-        <w:t>com</w:t>
-      </w:r>
-      <w:r>
-        <w:t xml:space="preserve">ponentes </w:t>
-      </w:r>
-      <w:r>
-        <w:t xml:space="preserve">de hardware </w:t>
-      </w:r>
-      <w:r>
-        <w:t xml:space="preserve">del sistema. </w:t>
-      </w:r>
-      <w:r>
-        <w:t>Incluye características de configuración, dispositivos que se deben soportar, como deben ser soportados y protocolos.</w:t>
-      </w:r>
-      <w:r>
-        <w:t>]</w:t>
-      </w:r>
-    </w:p>
-    <w:p>
-      <w:pPr>
-        <w:pStyle w:val="PSI-Comentario"/>
-      </w:pPr>
-      <w:r>
         <w:t>No se han identificado.</w:t>
       </w:r>
     </w:p>
@@ -19895,9 +19589,8 @@
       </w:pPr>
       <w:bookmarkStart w:id="67" w:name="_Toc235007285"/>
       <w:bookmarkStart w:id="68" w:name="_Toc235009571"/>
-      <w:bookmarkStart w:id="69" w:name="_Toc177717894"/>
+      <w:bookmarkStart w:id="69" w:name="_Toc257629766"/>
       <w:r>
-        <w:lastRenderedPageBreak/>
         <w:t>Interfaces de Comunicaciones</w:t>
       </w:r>
       <w:bookmarkEnd w:id="67"/>
@@ -19909,31 +19602,6 @@
         <w:pStyle w:val="PSI-Comentario"/>
       </w:pPr>
       <w:r>
-        <w:t xml:space="preserve">[Se debe definir las interfaces de comunicaciones a los demás sistemas o dispositivos como:  </w:t>
-      </w:r>
-    </w:p>
-    <w:p>
-      <w:pPr>
-        <w:pStyle w:val="PSI-Comentario"/>
-      </w:pPr>
-      <w:r>
-        <w:t>Redes</w:t>
-      </w:r>
-      <w:r>
-        <w:t xml:space="preserve"> LAN y dispositivos seriales remotos</w:t>
-      </w:r>
-      <w:r>
-        <w:t>, etc.</w:t>
-      </w:r>
-      <w:r>
-        <w:t>]</w:t>
-      </w:r>
-    </w:p>
-    <w:p>
-      <w:pPr>
-        <w:pStyle w:val="PSI-Comentario"/>
-      </w:pPr>
-      <w:r>
         <w:t>No se han identificado.</w:t>
       </w:r>
     </w:p>
@@ -19943,7 +19611,7 @@
       </w:pPr>
       <w:bookmarkStart w:id="70" w:name="_Toc235007286"/>
       <w:bookmarkStart w:id="71" w:name="_Toc235009572"/>
-      <w:bookmarkStart w:id="72" w:name="_Toc177717895"/>
+      <w:bookmarkStart w:id="72" w:name="_Toc257629767"/>
       <w:r>
         <w:t>Restricción de Diseño</w:t>
       </w:r>
@@ -19956,15 +19624,7 @@
         <w:pStyle w:val="PSI-Comentario"/>
       </w:pPr>
       <w:r>
-        <w:t xml:space="preserve">El diseño de la interfaz debe ser consistente con el diseño utilizado en </w:t>
-      </w:r>
-      <w:proofErr w:type="spellStart"/>
-      <w:r>
-        <w:t>UARGflow</w:t>
-      </w:r>
-      <w:proofErr w:type="spellEnd"/>
-      <w:r>
-        <w:t>.</w:t>
+        <w:t>El sistema debe poder respetar la identidad visual de las páginas de la UNPA-UARG</w:t>
       </w:r>
     </w:p>
     <w:p>
@@ -19975,7 +19635,7 @@
       <w:bookmarkStart w:id="74" w:name="_Toc227336277"/>
       <w:bookmarkStart w:id="75" w:name="_Toc235007287"/>
       <w:bookmarkStart w:id="76" w:name="_Toc235009573"/>
-      <w:bookmarkStart w:id="77" w:name="_Toc177717896"/>
+      <w:bookmarkStart w:id="77" w:name="_Toc257629768"/>
       <w:r>
         <w:t>Requerimientos de Licencia</w:t>
       </w:r>
@@ -20002,15 +19662,12 @@
       </w:pPr>
       <w:bookmarkStart w:id="78" w:name="_Toc235007288"/>
       <w:bookmarkStart w:id="79" w:name="_Toc235009574"/>
-      <w:bookmarkStart w:id="80" w:name="_Toc177717897"/>
+      <w:bookmarkStart w:id="80" w:name="_Toc257629769"/>
       <w:r>
-        <w:t xml:space="preserve">Requerimientos </w:t>
+        <w:t>Requerimientos de  Documentación</w:t>
       </w:r>
       <w:bookmarkEnd w:id="78"/>
       <w:bookmarkEnd w:id="79"/>
-      <w:r>
-        <w:t>de Documentación</w:t>
-      </w:r>
       <w:bookmarkEnd w:id="80"/>
     </w:p>
     <w:p>
@@ -20019,15 +19676,12 @@
       </w:pPr>
       <w:bookmarkStart w:id="81" w:name="_Toc235007289"/>
       <w:bookmarkStart w:id="82" w:name="_Toc235009575"/>
-      <w:bookmarkStart w:id="83" w:name="_Toc177717898"/>
+      <w:bookmarkStart w:id="83" w:name="_Toc257629770"/>
       <w:r>
         <w:t xml:space="preserve">Manual </w:t>
       </w:r>
       <w:r>
-        <w:t>de</w:t>
-      </w:r>
-      <w:r>
-        <w:t xml:space="preserve"> Usuario</w:t>
+        <w:t xml:space="preserve"> de Usuario</w:t>
       </w:r>
       <w:bookmarkEnd w:id="81"/>
       <w:bookmarkEnd w:id="82"/>
@@ -20044,6 +19698,11 @@
     <w:p>
       <w:pPr>
         <w:pStyle w:val="PSI-Comentario"/>
+        <w:numPr>
+          <w:ilvl w:val="0"/>
+          <w:numId w:val="0"/>
+        </w:numPr>
+        <w:ind w:left="66"/>
       </w:pPr>
       <w:r>
         <w:t>Preferiblemente el manual de usuario contendrá un máximo de 45 hojas con un alto nivel de detalle en donde especificaran secciones como las siguientes:</w:t>
@@ -20054,10 +19713,6 @@
         <w:pStyle w:val="PSI-Comentario"/>
       </w:pPr>
       <w:r>
-        <w:t>•</w:t>
-      </w:r>
-      <w:r>
-        <w:tab/>
         <w:t>Inicio de sesión. Una pequeña introducción y ejemplificación de cómo acceder al sistema como usuario registrado.</w:t>
       </w:r>
     </w:p>
@@ -20066,11 +19721,53 @@
         <w:pStyle w:val="PSI-Comentario"/>
       </w:pPr>
       <w:r>
-        <w:t>•</w:t>
+        <w:t>Menú principal del sistema. Una presentación del menú principal, los componentes con su respectiva explicación.</w:t>
+      </w:r>
+    </w:p>
+    <w:p>
+      <w:pPr>
+        <w:pStyle w:val="PSI-Comentario"/>
+      </w:pPr>
+      <w:r>
+        <w:t>Consulta y actualización de usuarios. Se hace una explicación y ejemplificación de cómo realizar cada una de las tareas de gestión de usuario y sus derivaciones.</w:t>
+      </w:r>
+    </w:p>
+    <w:p>
+      <w:pPr>
+        <w:pStyle w:val="PSI-Comentario"/>
+      </w:pPr>
+      <w:r>
+        <w:t xml:space="preserve">Consulta y actualización de </w:t>
       </w:r>
       <w:r>
-        <w:tab/>
-        <w:t>Menú principal del sistema. Una presentación del menú principal, los componentes con su respectiva explicación.</w:t>
+        <w:t>casos de uso</w:t>
+      </w:r>
+      <w:r>
+        <w:t xml:space="preserve">. Se hace una explicación y ejemplificación de cómo realizar cada una de las tareas de gestión de </w:t>
+      </w:r>
+      <w:r>
+        <w:t>casos de uso</w:t>
+      </w:r>
+      <w:r>
+        <w:t xml:space="preserve"> y sus derivaciones.</w:t>
+      </w:r>
+    </w:p>
+    <w:p>
+      <w:pPr>
+        <w:pStyle w:val="PSI-Comentario"/>
+      </w:pPr>
+      <w:r>
+        <w:lastRenderedPageBreak/>
+        <w:t xml:space="preserve">Consulta y actualización de </w:t>
+      </w:r>
+      <w:r>
+        <w:t>proyectos</w:t>
+      </w:r>
+      <w:r>
+        <w:t>. Se hace una explicación y ejemplificación de cómo realizar cada una de las tareas de gestió</w:t>
+      </w:r>
+      <w:r>
+        <w:t>n de proyectos y sus derivaciones.</w:t>
       </w:r>
     </w:p>
     <w:p>
@@ -20087,7 +19784,7 @@
       </w:pPr>
       <w:bookmarkStart w:id="84" w:name="_Toc235007290"/>
       <w:bookmarkStart w:id="85" w:name="_Toc235009576"/>
-      <w:bookmarkStart w:id="86" w:name="_Toc177717899"/>
+      <w:bookmarkStart w:id="86" w:name="_Toc257629771"/>
       <w:r>
         <w:t>Ayuda en Línea</w:t>
       </w:r>
@@ -20100,13 +19797,8 @@
         <w:pStyle w:val="PSI-Comentario"/>
       </w:pPr>
       <w:r>
-        <w:t xml:space="preserve">No se proveerá de Ayuda en </w:t>
+        <w:t>El sistema no incluirá un sistema de ayuda en línea.</w:t>
       </w:r>
-      <w:proofErr w:type="spellStart"/>
-      <w:r>
-        <w:t>Linea</w:t>
-      </w:r>
-      <w:proofErr w:type="spellEnd"/>
     </w:p>
     <w:p>
       <w:pPr>
@@ -20115,18 +19807,12 @@
       <w:bookmarkStart w:id="87" w:name="_Toc95287984"/>
       <w:bookmarkStart w:id="88" w:name="_Toc235007291"/>
       <w:bookmarkStart w:id="89" w:name="_Toc235009577"/>
-      <w:bookmarkStart w:id="90" w:name="_Toc177717900"/>
+      <w:bookmarkStart w:id="90" w:name="_Toc257629772"/>
       <w:r>
-        <w:t xml:space="preserve">Guías de </w:t>
+        <w:t>Guías de instalación</w:t>
       </w:r>
       <w:r>
-        <w:t>instalación</w:t>
-      </w:r>
-      <w:r>
-        <w:t xml:space="preserve"> y</w:t>
-      </w:r>
-      <w:r>
-        <w:t xml:space="preserve"> </w:t>
+        <w:t xml:space="preserve">  y </w:t>
       </w:r>
       <w:bookmarkEnd w:id="87"/>
       <w:bookmarkEnd w:id="88"/>
@@ -20144,13 +19830,16 @@
         <w:pStyle w:val="PSI-Comentario"/>
       </w:pPr>
       <w:r>
-        <w:t>La entrega final del desarrollo incluirá un manual de instalación para servidores y la configuración de la misma.</w:t>
+        <w:t>1. Introducción</w:t>
       </w:r>
     </w:p>
     <w:p>
       <w:pPr>
         <w:pStyle w:val="PSI-Comentario"/>
       </w:pPr>
+      <w:r>
+        <w:t>Este documento presenta una guía rápida y sencilla para instalar y configurar Testify, una solución web diseñada para gestionar casos de prueba en proyectos de desarrollo de software. La guía está estructurada para orientar al usuario sobre los pasos necesarios para la instalación y el uso inicial del sistema, detallando los requerimientos del sistema, el proceso de instalación, y cómo comenzar a usarlo.</w:t>
+      </w:r>
     </w:p>
     <w:p>
       <w:pPr>
@@ -20159,13 +19848,94 @@
     </w:p>
     <w:p>
       <w:pPr>
+        <w:pStyle w:val="PSI-Comentario"/>
+      </w:pPr>
+      <w:r>
+        <w:t>2. Objetivos</w:t>
+      </w:r>
+    </w:p>
+    <w:p>
+      <w:pPr>
+        <w:pStyle w:val="PSI-Comentario"/>
+        <w:numPr>
+          <w:ilvl w:val="0"/>
+          <w:numId w:val="0"/>
+        </w:numPr>
+        <w:ind w:left="115"/>
+      </w:pPr>
+      <w:r>
+        <w:t>El objetivo de esta guía es proporcionar instr</w:t>
+      </w:r>
+      <w:r>
+        <w:t>ucciones claras y precisas para c</w:t>
+      </w:r>
+      <w:r>
+        <w:t>omenzar a utilizar el sistema de manera efectiva.</w:t>
+      </w:r>
+    </w:p>
+    <w:p>
+      <w:pPr>
+        <w:pStyle w:val="PSI-Comentario"/>
+      </w:pPr>
+    </w:p>
+    <w:p>
+      <w:pPr>
+        <w:pStyle w:val="PSI-Comentario"/>
+      </w:pPr>
+      <w:r>
+        <w:t>3. Requerimientos Mínimos del Sistema</w:t>
+      </w:r>
+    </w:p>
+    <w:p>
+      <w:pPr>
+        <w:pStyle w:val="PSI-Comentario"/>
+      </w:pPr>
+      <w:r>
+        <w:t>Para el correcto funcionamiento de Testify, se requieren las siguientes especificaciones mínimas:</w:t>
+      </w:r>
+    </w:p>
+    <w:p>
+      <w:pPr>
+        <w:pStyle w:val="PSI-Comentario"/>
+      </w:pPr>
+    </w:p>
+    <w:p>
+      <w:pPr>
+        <w:pStyle w:val="PSI-Comentario"/>
+        <w:numPr>
+          <w:ilvl w:val="0"/>
+          <w:numId w:val="17"/>
+        </w:numPr>
+      </w:pPr>
+      <w:r>
+        <w:t>Navegadores Compatibles: Google Chrome, Mozilla Firefox, Microsoft Edge (últimas versiones).</w:t>
+      </w:r>
+    </w:p>
+    <w:p>
+      <w:pPr>
+        <w:pStyle w:val="PSI-Comentario"/>
+        <w:numPr>
+          <w:ilvl w:val="0"/>
+          <w:numId w:val="17"/>
+        </w:numPr>
+      </w:pPr>
+      <w:r>
+        <w:t>Otros: Conexión a internet estable.</w:t>
+      </w:r>
+    </w:p>
+    <w:p>
+      <w:pPr>
+        <w:pStyle w:val="PSI-Comentario"/>
+      </w:pPr>
+    </w:p>
+    <w:p>
+      <w:pPr>
         <w:pStyle w:val="PSI-Ttulo1"/>
       </w:pPr>
       <w:bookmarkStart w:id="91" w:name="_Toc235007293"/>
       <w:bookmarkStart w:id="92" w:name="_Toc235009579"/>
-      <w:bookmarkStart w:id="93" w:name="_Toc177717901"/>
+      <w:bookmarkStart w:id="93" w:name="_Toc257629774"/>
       <w:r>
-        <w:lastRenderedPageBreak/>
         <w:t>Características No Soportadas</w:t>
       </w:r>
       <w:bookmarkEnd w:id="91"/>
@@ -20176,80 +19946,44 @@
       <w:pPr>
         <w:pStyle w:val="PSI-Comentario"/>
       </w:pPr>
-      <w:proofErr w:type="spellStart"/>
       <w:r>
-        <w:t>Testify</w:t>
-      </w:r>
-      <w:proofErr w:type="spellEnd"/>
-      <w:r>
-        <w:t xml:space="preserve"> no incluirá el uso del </w:t>
-      </w:r>
-      <w:proofErr w:type="spellStart"/>
-      <w:r>
-        <w:t>framework</w:t>
-      </w:r>
-      <w:proofErr w:type="spellEnd"/>
-      <w:r>
-        <w:t xml:space="preserve"> </w:t>
-      </w:r>
-      <w:proofErr w:type="spellStart"/>
-      <w:r>
-        <w:t>UARGflow</w:t>
-      </w:r>
-      <w:proofErr w:type="spellEnd"/>
-      <w:r>
-        <w:t>.</w:t>
+        <w:t>No se dará curso al siguiente requerimiento:</w:t>
       </w:r>
     </w:p>
     <w:p>
       <w:pPr>
         <w:pStyle w:val="PSI-Comentario"/>
       </w:pPr>
+      <w:r>
+        <w:t>RF21: El sistema deberá notificar a los usuarios, mediante un panel de notificaciones, de las novedades de los casos de pruebas a los que esté asignado.</w:t>
+      </w:r>
     </w:p>
     <w:p>
       <w:pPr>
+        <w:pStyle w:val="PSI-Comentario"/>
+      </w:pPr>
+      <w:r>
+        <w:t>Además, Testify no incluirá el uso del framework UARGflow.</w:t>
+      </w:r>
+    </w:p>
+    <w:p>
+      <w:pPr>
+        <w:pStyle w:val="PSI-Comentario"/>
+      </w:pPr>
+    </w:p>
+    <w:p>
+      <w:pPr>
         <w:pStyle w:val="PSI-Ttulo1"/>
       </w:pPr>
       <w:bookmarkStart w:id="94" w:name="_Toc235007294"/>
       <w:bookmarkStart w:id="95" w:name="_Toc235009580"/>
-      <w:bookmarkStart w:id="96" w:name="_Toc177717902"/>
+      <w:bookmarkStart w:id="96" w:name="_Toc257629775"/>
       <w:r>
         <w:t>Estándares Aplicables</w:t>
       </w:r>
       <w:bookmarkEnd w:id="94"/>
       <w:bookmarkEnd w:id="95"/>
       <w:bookmarkEnd w:id="96"/>
-    </w:p>
-    <w:p>
-      <w:pPr>
-        <w:pStyle w:val="PSI-Comentario"/>
-      </w:pPr>
-      <w:r>
-        <w:t>[</w:t>
-      </w:r>
-      <w:r>
-        <w:t xml:space="preserve">En este apartado se debe </w:t>
-      </w:r>
-      <w:proofErr w:type="gramStart"/>
-      <w:r>
-        <w:t>describir  por</w:t>
-      </w:r>
-      <w:proofErr w:type="gramEnd"/>
-      <w:r>
-        <w:t xml:space="preserve">  referencia cualquier  estánd</w:t>
-      </w:r>
-      <w:r>
-        <w:t xml:space="preserve">ar  aplicable y  las secciones </w:t>
-      </w:r>
-      <w:r>
-        <w:t>específicas de dichos   estándares que se apliquen al sistema, como son: estándares de calidad</w:t>
-      </w:r>
-      <w:r>
-        <w:t xml:space="preserve">, </w:t>
-      </w:r>
-      <w:r>
-        <w:t>aspectos   legales,   estándares   de   seguridad   de   la información, compatibilidad del sistema operativo, etc.]</w:t>
-      </w:r>
     </w:p>
     <w:p>
       <w:pPr>
@@ -20293,18 +20027,6 @@
       <w:r>
         <w:tab/>
         <w:t>Estándar de Bases de datos.</w:t>
-      </w:r>
-    </w:p>
-    <w:p>
-      <w:pPr>
-        <w:pStyle w:val="PSI-Comentario"/>
-      </w:pPr>
-      <w:r>
-        <w:t>•</w:t>
-      </w:r>
-      <w:r>
-        <w:tab/>
-        <w:t>Estándar o manual de entidad visual.</w:t>
       </w:r>
     </w:p>
     <w:p>
@@ -20364,7 +20086,7 @@
     <w:r>
       <w:rPr>
         <w:noProof/>
-        <w:lang w:val="en-US"/>
+        <w:lang w:val="es-AR" w:eastAsia="es-AR"/>
       </w:rPr>
       <mc:AlternateContent>
         <mc:Choice Requires="wps">
@@ -20446,6 +20168,7 @@
         <w:dataBinding w:prefixMappings="xmlns:ns0='http://schemas.openxmlformats.org/officeDocument/2006/extended-properties' " w:xpath="/ns0:Properties[1]/ns0:Company[1]" w:storeItemID="{6668398D-A668-4E3E-A5EB-62B293D839F1}"/>
         <w:text/>
       </w:sdtPr>
+      <w:sdtEndPr/>
       <w:sdtContent>
         <w:r>
           <w:t>OSLO</w:t>
@@ -20455,7 +20178,7 @@
     <w:r>
       <w:rPr>
         <w:noProof/>
-        <w:lang w:val="en-US"/>
+        <w:lang w:val="es-AR" w:eastAsia="es-AR"/>
       </w:rPr>
       <mc:AlternateContent>
         <mc:Choice Requires="wps">
@@ -20539,6 +20262,7 @@
           <w:docPartUnique/>
         </w:docPartObj>
       </w:sdtPr>
+      <w:sdtEndPr/>
       <w:sdtContent>
         <w:r>
           <w:tab/>
@@ -20581,7 +20305,7 @@
             <w:rFonts w:asciiTheme="majorHAnsi" w:hAnsiTheme="majorHAnsi" w:cstheme="majorHAnsi"/>
             <w:noProof/>
           </w:rPr>
-          <w:t>4</w:t>
+          <w:t>17</w:t>
         </w:r>
         <w:r>
           <w:rPr>
@@ -20618,7 +20342,7 @@
             <w:rFonts w:asciiTheme="majorHAnsi" w:hAnsiTheme="majorHAnsi" w:cstheme="majorHAnsi"/>
             <w:noProof/>
           </w:rPr>
-          <w:t>27</w:t>
+          <w:t>28</w:t>
         </w:r>
         <w:r>
           <w:rPr>
@@ -20631,7 +20355,7 @@
     <w:r>
       <w:rPr>
         <w:noProof/>
-        <w:lang w:val="en-US"/>
+        <w:lang w:val="es-AR" w:eastAsia="es-AR"/>
       </w:rPr>
       <mc:AlternateContent>
         <mc:Choice Requires="wps">
@@ -20765,7 +20489,7 @@
       <w:rPr>
         <w:rFonts w:asciiTheme="majorHAnsi" w:eastAsiaTheme="majorEastAsia" w:hAnsiTheme="majorHAnsi" w:cstheme="majorBidi"/>
         <w:noProof/>
-        <w:lang w:val="en-US"/>
+        <w:lang w:val="es-AR" w:eastAsia="es-AR"/>
       </w:rPr>
       <w:drawing>
         <wp:anchor distT="0" distB="0" distL="114300" distR="114300" simplePos="0" relativeHeight="251664384" behindDoc="0" locked="0" layoutInCell="1" allowOverlap="1">
@@ -20839,6 +20563,7 @@
         <w:dataBinding w:prefixMappings="xmlns:ns0='http://schemas.openxmlformats.org/package/2006/metadata/core-properties' xmlns:ns1='http://purl.org/dc/elements/1.1/'" w:xpath="/ns0:coreProperties[1]/ns1:title[1]" w:storeItemID="{6C3C8BC8-F283-45AE-878A-BAB7291924A1}"/>
         <w:text/>
       </w:sdtPr>
+      <w:sdtEndPr/>
       <w:sdtContent>
         <w:r>
           <w:rPr>
@@ -20875,7 +20600,7 @@
         <w:rFonts w:asciiTheme="majorHAnsi" w:eastAsiaTheme="majorEastAsia" w:hAnsiTheme="majorHAnsi" w:cstheme="majorBidi"/>
         <w:noProof/>
         <w:szCs w:val="36"/>
-        <w:lang w:val="en-US"/>
+        <w:lang w:val="es-AR" w:eastAsia="es-AR"/>
       </w:rPr>
       <mc:AlternateContent>
         <mc:Choice Requires="wps">
@@ -20955,7 +20680,7 @@
         <w:rFonts w:asciiTheme="majorHAnsi" w:eastAsiaTheme="majorEastAsia" w:hAnsiTheme="majorHAnsi" w:cstheme="majorBidi"/>
         <w:noProof/>
         <w:szCs w:val="36"/>
-        <w:lang w:val="en-US"/>
+        <w:lang w:val="es-AR" w:eastAsia="es-AR"/>
       </w:rPr>
       <w:drawing>
         <wp:anchor distT="0" distB="0" distL="114300" distR="114300" simplePos="0" relativeHeight="251660288" behindDoc="0" locked="0" layoutInCell="1" allowOverlap="1">
@@ -21006,7 +20731,7 @@
         <w:rFonts w:asciiTheme="majorHAnsi" w:eastAsiaTheme="majorEastAsia" w:hAnsiTheme="majorHAnsi" w:cstheme="majorBidi"/>
         <w:noProof/>
         <w:szCs w:val="36"/>
-        <w:lang w:val="en-US"/>
+        <w:lang w:val="es-AR" w:eastAsia="es-AR"/>
       </w:rPr>
       <mc:AlternateContent>
         <mc:Choice Requires="wps">
@@ -21087,7 +20812,7 @@
         <w:rFonts w:asciiTheme="majorHAnsi" w:eastAsiaTheme="majorEastAsia" w:hAnsiTheme="majorHAnsi" w:cstheme="majorBidi"/>
         <w:noProof/>
         <w:szCs w:val="36"/>
-        <w:lang w:val="en-US"/>
+        <w:lang w:val="es-AR" w:eastAsia="es-AR"/>
       </w:rPr>
       <mc:AlternateContent>
         <mc:Choice Requires="wps">
@@ -21174,8 +20899,8 @@
         <w:dataBinding w:prefixMappings="xmlns:ns0='http://schemas.openxmlformats.org/package/2006/metadata/core-properties' xmlns:ns1='http://purl.org/dc/elements/1.1/'" w:xpath="/ns0:coreProperties[1]/ns1:subject[1]" w:storeItemID="{6C3C8BC8-F283-45AE-878A-BAB7291924A1}"/>
         <w:text/>
       </w:sdtPr>
+      <w:sdtEndPr/>
       <w:sdtContent>
-        <w:proofErr w:type="spellStart"/>
         <w:r>
           <w:rPr>
             <w:rFonts w:asciiTheme="majorHAnsi" w:eastAsiaTheme="majorEastAsia" w:hAnsiTheme="majorHAnsi" w:cstheme="majorBidi"/>
@@ -21183,7 +20908,6 @@
           </w:rPr>
           <w:t>Testify</w:t>
         </w:r>
-        <w:proofErr w:type="spellEnd"/>
       </w:sdtContent>
     </w:sdt>
     <w:r>
@@ -21945,95 +21669,9 @@
     </w:lvl>
   </w:abstractNum>
   <w:abstractNum w:abstractNumId="5" w15:restartNumberingAfterBreak="0">
-    <w:nsid w:val="255F5799"/>
+    <w:nsid w:val="16334460"/>
     <w:multiLevelType w:val="hybridMultilevel"/>
-    <w:tmpl w:val="B8F40458"/>
-    <w:lvl w:ilvl="0" w:tplc="5E8E03B8">
-      <w:start w:val="1"/>
-      <w:numFmt w:val="decimal"/>
-      <w:lvlText w:val="%1."/>
-      <w:lvlJc w:val="left"/>
-      <w:pPr>
-        <w:ind w:left="720" w:hanging="360"/>
-      </w:pPr>
-    </w:lvl>
-    <w:lvl w:ilvl="1" w:tplc="F990A722" w:tentative="1">
-      <w:start w:val="1"/>
-      <w:numFmt w:val="lowerLetter"/>
-      <w:lvlText w:val="%2."/>
-      <w:lvlJc w:val="left"/>
-      <w:pPr>
-        <w:ind w:left="1440" w:hanging="360"/>
-      </w:pPr>
-    </w:lvl>
-    <w:lvl w:ilvl="2" w:tplc="756C1460" w:tentative="1">
-      <w:start w:val="1"/>
-      <w:numFmt w:val="lowerRoman"/>
-      <w:lvlText w:val="%3."/>
-      <w:lvlJc w:val="right"/>
-      <w:pPr>
-        <w:ind w:left="2160" w:hanging="180"/>
-      </w:pPr>
-    </w:lvl>
-    <w:lvl w:ilvl="3" w:tplc="153E6918" w:tentative="1">
-      <w:start w:val="1"/>
-      <w:numFmt w:val="decimal"/>
-      <w:lvlText w:val="%4."/>
-      <w:lvlJc w:val="left"/>
-      <w:pPr>
-        <w:ind w:left="2880" w:hanging="360"/>
-      </w:pPr>
-    </w:lvl>
-    <w:lvl w:ilvl="4" w:tplc="5E36956C" w:tentative="1">
-      <w:start w:val="1"/>
-      <w:numFmt w:val="lowerLetter"/>
-      <w:lvlText w:val="%5."/>
-      <w:lvlJc w:val="left"/>
-      <w:pPr>
-        <w:ind w:left="3600" w:hanging="360"/>
-      </w:pPr>
-    </w:lvl>
-    <w:lvl w:ilvl="5" w:tplc="D3144174" w:tentative="1">
-      <w:start w:val="1"/>
-      <w:numFmt w:val="lowerRoman"/>
-      <w:lvlText w:val="%6."/>
-      <w:lvlJc w:val="right"/>
-      <w:pPr>
-        <w:ind w:left="4320" w:hanging="180"/>
-      </w:pPr>
-    </w:lvl>
-    <w:lvl w:ilvl="6" w:tplc="52EC7DCE" w:tentative="1">
-      <w:start w:val="1"/>
-      <w:numFmt w:val="decimal"/>
-      <w:lvlText w:val="%7."/>
-      <w:lvlJc w:val="left"/>
-      <w:pPr>
-        <w:ind w:left="5040" w:hanging="360"/>
-      </w:pPr>
-    </w:lvl>
-    <w:lvl w:ilvl="7" w:tplc="D15C2CD6" w:tentative="1">
-      <w:start w:val="1"/>
-      <w:numFmt w:val="lowerLetter"/>
-      <w:lvlText w:val="%8."/>
-      <w:lvlJc w:val="left"/>
-      <w:pPr>
-        <w:ind w:left="5760" w:hanging="360"/>
-      </w:pPr>
-    </w:lvl>
-    <w:lvl w:ilvl="8" w:tplc="8FA41414" w:tentative="1">
-      <w:start w:val="1"/>
-      <w:numFmt w:val="lowerRoman"/>
-      <w:lvlText w:val="%9."/>
-      <w:lvlJc w:val="right"/>
-      <w:pPr>
-        <w:ind w:left="6480" w:hanging="180"/>
-      </w:pPr>
-    </w:lvl>
-  </w:abstractNum>
-  <w:abstractNum w:abstractNumId="6" w15:restartNumberingAfterBreak="0">
-    <w:nsid w:val="29A02804"/>
-    <w:multiLevelType w:val="hybridMultilevel"/>
-    <w:tmpl w:val="9BC0BFEE"/>
+    <w:tmpl w:val="C88AF504"/>
     <w:lvl w:ilvl="0" w:tplc="2C0A0001">
       <w:start w:val="1"/>
       <w:numFmt w:val="bullet"/>
@@ -22143,10 +21781,10 @@
       </w:rPr>
     </w:lvl>
   </w:abstractNum>
-  <w:abstractNum w:abstractNumId="7" w15:restartNumberingAfterBreak="0">
-    <w:nsid w:val="2D501C43"/>
+  <w:abstractNum w:abstractNumId="6" w15:restartNumberingAfterBreak="0">
+    <w:nsid w:val="21EE67B5"/>
     <w:multiLevelType w:val="hybridMultilevel"/>
-    <w:tmpl w:val="FE0A75C2"/>
+    <w:tmpl w:val="C65A0E10"/>
     <w:lvl w:ilvl="0" w:tplc="2C0A0001">
       <w:start w:val="1"/>
       <w:numFmt w:val="bullet"/>
@@ -22256,17 +21894,103 @@
       </w:rPr>
     </w:lvl>
   </w:abstractNum>
+  <w:abstractNum w:abstractNumId="7" w15:restartNumberingAfterBreak="0">
+    <w:nsid w:val="255F5799"/>
+    <w:multiLevelType w:val="hybridMultilevel"/>
+    <w:tmpl w:val="B8F40458"/>
+    <w:lvl w:ilvl="0" w:tplc="5E8E03B8">
+      <w:start w:val="1"/>
+      <w:numFmt w:val="decimal"/>
+      <w:lvlText w:val="%1."/>
+      <w:lvlJc w:val="left"/>
+      <w:pPr>
+        <w:ind w:left="720" w:hanging="360"/>
+      </w:pPr>
+    </w:lvl>
+    <w:lvl w:ilvl="1" w:tplc="F990A722" w:tentative="1">
+      <w:start w:val="1"/>
+      <w:numFmt w:val="lowerLetter"/>
+      <w:lvlText w:val="%2."/>
+      <w:lvlJc w:val="left"/>
+      <w:pPr>
+        <w:ind w:left="1440" w:hanging="360"/>
+      </w:pPr>
+    </w:lvl>
+    <w:lvl w:ilvl="2" w:tplc="756C1460" w:tentative="1">
+      <w:start w:val="1"/>
+      <w:numFmt w:val="lowerRoman"/>
+      <w:lvlText w:val="%3."/>
+      <w:lvlJc w:val="right"/>
+      <w:pPr>
+        <w:ind w:left="2160" w:hanging="180"/>
+      </w:pPr>
+    </w:lvl>
+    <w:lvl w:ilvl="3" w:tplc="153E6918" w:tentative="1">
+      <w:start w:val="1"/>
+      <w:numFmt w:val="decimal"/>
+      <w:lvlText w:val="%4."/>
+      <w:lvlJc w:val="left"/>
+      <w:pPr>
+        <w:ind w:left="2880" w:hanging="360"/>
+      </w:pPr>
+    </w:lvl>
+    <w:lvl w:ilvl="4" w:tplc="5E36956C" w:tentative="1">
+      <w:start w:val="1"/>
+      <w:numFmt w:val="lowerLetter"/>
+      <w:lvlText w:val="%5."/>
+      <w:lvlJc w:val="left"/>
+      <w:pPr>
+        <w:ind w:left="3600" w:hanging="360"/>
+      </w:pPr>
+    </w:lvl>
+    <w:lvl w:ilvl="5" w:tplc="D3144174" w:tentative="1">
+      <w:start w:val="1"/>
+      <w:numFmt w:val="lowerRoman"/>
+      <w:lvlText w:val="%6."/>
+      <w:lvlJc w:val="right"/>
+      <w:pPr>
+        <w:ind w:left="4320" w:hanging="180"/>
+      </w:pPr>
+    </w:lvl>
+    <w:lvl w:ilvl="6" w:tplc="52EC7DCE" w:tentative="1">
+      <w:start w:val="1"/>
+      <w:numFmt w:val="decimal"/>
+      <w:lvlText w:val="%7."/>
+      <w:lvlJc w:val="left"/>
+      <w:pPr>
+        <w:ind w:left="5040" w:hanging="360"/>
+      </w:pPr>
+    </w:lvl>
+    <w:lvl w:ilvl="7" w:tplc="D15C2CD6" w:tentative="1">
+      <w:start w:val="1"/>
+      <w:numFmt w:val="lowerLetter"/>
+      <w:lvlText w:val="%8."/>
+      <w:lvlJc w:val="left"/>
+      <w:pPr>
+        <w:ind w:left="5760" w:hanging="360"/>
+      </w:pPr>
+    </w:lvl>
+    <w:lvl w:ilvl="8" w:tplc="8FA41414" w:tentative="1">
+      <w:start w:val="1"/>
+      <w:numFmt w:val="lowerRoman"/>
+      <w:lvlText w:val="%9."/>
+      <w:lvlJc w:val="right"/>
+      <w:pPr>
+        <w:ind w:left="6480" w:hanging="180"/>
+      </w:pPr>
+    </w:lvl>
+  </w:abstractNum>
   <w:abstractNum w:abstractNumId="8" w15:restartNumberingAfterBreak="0">
-    <w:nsid w:val="3C8D3A1D"/>
+    <w:nsid w:val="29A02804"/>
     <w:multiLevelType w:val="hybridMultilevel"/>
-    <w:tmpl w:val="3F8E972A"/>
+    <w:tmpl w:val="9BC0BFEE"/>
     <w:lvl w:ilvl="0" w:tplc="2C0A0001">
       <w:start w:val="1"/>
       <w:numFmt w:val="bullet"/>
       <w:lvlText w:val=""/>
       <w:lvlJc w:val="left"/>
       <w:pPr>
-        <w:ind w:left="720" w:hanging="360"/>
+        <w:ind w:left="829" w:hanging="360"/>
       </w:pPr>
       <w:rPr>
         <w:rFonts w:ascii="Symbol" w:hAnsi="Symbol" w:hint="default"/>
@@ -22278,7 +22002,7 @@
       <w:lvlText w:val="o"/>
       <w:lvlJc w:val="left"/>
       <w:pPr>
-        <w:ind w:left="1440" w:hanging="360"/>
+        <w:ind w:left="1549" w:hanging="360"/>
       </w:pPr>
       <w:rPr>
         <w:rFonts w:ascii="Courier New" w:hAnsi="Courier New" w:cs="Courier New" w:hint="default"/>
@@ -22290,7 +22014,7 @@
       <w:lvlText w:val=""/>
       <w:lvlJc w:val="left"/>
       <w:pPr>
-        <w:ind w:left="2160" w:hanging="360"/>
+        <w:ind w:left="2269" w:hanging="360"/>
       </w:pPr>
       <w:rPr>
         <w:rFonts w:ascii="Wingdings" w:hAnsi="Wingdings" w:hint="default"/>
@@ -22302,7 +22026,7 @@
       <w:lvlText w:val=""/>
       <w:lvlJc w:val="left"/>
       <w:pPr>
-        <w:ind w:left="2880" w:hanging="360"/>
+        <w:ind w:left="2989" w:hanging="360"/>
       </w:pPr>
       <w:rPr>
         <w:rFonts w:ascii="Symbol" w:hAnsi="Symbol" w:hint="default"/>
@@ -22314,7 +22038,7 @@
       <w:lvlText w:val="o"/>
       <w:lvlJc w:val="left"/>
       <w:pPr>
-        <w:ind w:left="3600" w:hanging="360"/>
+        <w:ind w:left="3709" w:hanging="360"/>
       </w:pPr>
       <w:rPr>
         <w:rFonts w:ascii="Courier New" w:hAnsi="Courier New" w:cs="Courier New" w:hint="default"/>
@@ -22326,7 +22050,7 @@
       <w:lvlText w:val=""/>
       <w:lvlJc w:val="left"/>
       <w:pPr>
-        <w:ind w:left="4320" w:hanging="360"/>
+        <w:ind w:left="4429" w:hanging="360"/>
       </w:pPr>
       <w:rPr>
         <w:rFonts w:ascii="Wingdings" w:hAnsi="Wingdings" w:hint="default"/>
@@ -22338,7 +22062,7 @@
       <w:lvlText w:val=""/>
       <w:lvlJc w:val="left"/>
       <w:pPr>
-        <w:ind w:left="5040" w:hanging="360"/>
+        <w:ind w:left="5149" w:hanging="360"/>
       </w:pPr>
       <w:rPr>
         <w:rFonts w:ascii="Symbol" w:hAnsi="Symbol" w:hint="default"/>
@@ -22350,7 +22074,7 @@
       <w:lvlText w:val="o"/>
       <w:lvlJc w:val="left"/>
       <w:pPr>
-        <w:ind w:left="5760" w:hanging="360"/>
+        <w:ind w:left="5869" w:hanging="360"/>
       </w:pPr>
       <w:rPr>
         <w:rFonts w:ascii="Courier New" w:hAnsi="Courier New" w:cs="Courier New" w:hint="default"/>
@@ -22362,7 +22086,7 @@
       <w:lvlText w:val=""/>
       <w:lvlJc w:val="left"/>
       <w:pPr>
-        <w:ind w:left="6480" w:hanging="360"/>
+        <w:ind w:left="6589" w:hanging="360"/>
       </w:pPr>
       <w:rPr>
         <w:rFonts w:ascii="Wingdings" w:hAnsi="Wingdings" w:hint="default"/>
@@ -22370,6 +22094,232 @@
     </w:lvl>
   </w:abstractNum>
   <w:abstractNum w:abstractNumId="9" w15:restartNumberingAfterBreak="0">
+    <w:nsid w:val="2D501C43"/>
+    <w:multiLevelType w:val="hybridMultilevel"/>
+    <w:tmpl w:val="FE0A75C2"/>
+    <w:lvl w:ilvl="0" w:tplc="2C0A0001">
+      <w:start w:val="1"/>
+      <w:numFmt w:val="bullet"/>
+      <w:lvlText w:val=""/>
+      <w:lvlJc w:val="left"/>
+      <w:pPr>
+        <w:ind w:left="829" w:hanging="360"/>
+      </w:pPr>
+      <w:rPr>
+        <w:rFonts w:ascii="Symbol" w:hAnsi="Symbol" w:hint="default"/>
+      </w:rPr>
+    </w:lvl>
+    <w:lvl w:ilvl="1" w:tplc="2C0A0003" w:tentative="1">
+      <w:start w:val="1"/>
+      <w:numFmt w:val="bullet"/>
+      <w:lvlText w:val="o"/>
+      <w:lvlJc w:val="left"/>
+      <w:pPr>
+        <w:ind w:left="1549" w:hanging="360"/>
+      </w:pPr>
+      <w:rPr>
+        <w:rFonts w:ascii="Courier New" w:hAnsi="Courier New" w:cs="Courier New" w:hint="default"/>
+      </w:rPr>
+    </w:lvl>
+    <w:lvl w:ilvl="2" w:tplc="2C0A0005" w:tentative="1">
+      <w:start w:val="1"/>
+      <w:numFmt w:val="bullet"/>
+      <w:lvlText w:val=""/>
+      <w:lvlJc w:val="left"/>
+      <w:pPr>
+        <w:ind w:left="2269" w:hanging="360"/>
+      </w:pPr>
+      <w:rPr>
+        <w:rFonts w:ascii="Wingdings" w:hAnsi="Wingdings" w:hint="default"/>
+      </w:rPr>
+    </w:lvl>
+    <w:lvl w:ilvl="3" w:tplc="2C0A0001" w:tentative="1">
+      <w:start w:val="1"/>
+      <w:numFmt w:val="bullet"/>
+      <w:lvlText w:val=""/>
+      <w:lvlJc w:val="left"/>
+      <w:pPr>
+        <w:ind w:left="2989" w:hanging="360"/>
+      </w:pPr>
+      <w:rPr>
+        <w:rFonts w:ascii="Symbol" w:hAnsi="Symbol" w:hint="default"/>
+      </w:rPr>
+    </w:lvl>
+    <w:lvl w:ilvl="4" w:tplc="2C0A0003" w:tentative="1">
+      <w:start w:val="1"/>
+      <w:numFmt w:val="bullet"/>
+      <w:lvlText w:val="o"/>
+      <w:lvlJc w:val="left"/>
+      <w:pPr>
+        <w:ind w:left="3709" w:hanging="360"/>
+      </w:pPr>
+      <w:rPr>
+        <w:rFonts w:ascii="Courier New" w:hAnsi="Courier New" w:cs="Courier New" w:hint="default"/>
+      </w:rPr>
+    </w:lvl>
+    <w:lvl w:ilvl="5" w:tplc="2C0A0005" w:tentative="1">
+      <w:start w:val="1"/>
+      <w:numFmt w:val="bullet"/>
+      <w:lvlText w:val=""/>
+      <w:lvlJc w:val="left"/>
+      <w:pPr>
+        <w:ind w:left="4429" w:hanging="360"/>
+      </w:pPr>
+      <w:rPr>
+        <w:rFonts w:ascii="Wingdings" w:hAnsi="Wingdings" w:hint="default"/>
+      </w:rPr>
+    </w:lvl>
+    <w:lvl w:ilvl="6" w:tplc="2C0A0001" w:tentative="1">
+      <w:start w:val="1"/>
+      <w:numFmt w:val="bullet"/>
+      <w:lvlText w:val=""/>
+      <w:lvlJc w:val="left"/>
+      <w:pPr>
+        <w:ind w:left="5149" w:hanging="360"/>
+      </w:pPr>
+      <w:rPr>
+        <w:rFonts w:ascii="Symbol" w:hAnsi="Symbol" w:hint="default"/>
+      </w:rPr>
+    </w:lvl>
+    <w:lvl w:ilvl="7" w:tplc="2C0A0003" w:tentative="1">
+      <w:start w:val="1"/>
+      <w:numFmt w:val="bullet"/>
+      <w:lvlText w:val="o"/>
+      <w:lvlJc w:val="left"/>
+      <w:pPr>
+        <w:ind w:left="5869" w:hanging="360"/>
+      </w:pPr>
+      <w:rPr>
+        <w:rFonts w:ascii="Courier New" w:hAnsi="Courier New" w:cs="Courier New" w:hint="default"/>
+      </w:rPr>
+    </w:lvl>
+    <w:lvl w:ilvl="8" w:tplc="2C0A0005" w:tentative="1">
+      <w:start w:val="1"/>
+      <w:numFmt w:val="bullet"/>
+      <w:lvlText w:val=""/>
+      <w:lvlJc w:val="left"/>
+      <w:pPr>
+        <w:ind w:left="6589" w:hanging="360"/>
+      </w:pPr>
+      <w:rPr>
+        <w:rFonts w:ascii="Wingdings" w:hAnsi="Wingdings" w:hint="default"/>
+      </w:rPr>
+    </w:lvl>
+  </w:abstractNum>
+  <w:abstractNum w:abstractNumId="10" w15:restartNumberingAfterBreak="0">
+    <w:nsid w:val="3C8D3A1D"/>
+    <w:multiLevelType w:val="hybridMultilevel"/>
+    <w:tmpl w:val="3F8E972A"/>
+    <w:lvl w:ilvl="0" w:tplc="2C0A0001">
+      <w:start w:val="1"/>
+      <w:numFmt w:val="bullet"/>
+      <w:lvlText w:val=""/>
+      <w:lvlJc w:val="left"/>
+      <w:pPr>
+        <w:ind w:left="720" w:hanging="360"/>
+      </w:pPr>
+      <w:rPr>
+        <w:rFonts w:ascii="Symbol" w:hAnsi="Symbol" w:hint="default"/>
+      </w:rPr>
+    </w:lvl>
+    <w:lvl w:ilvl="1" w:tplc="2C0A0003" w:tentative="1">
+      <w:start w:val="1"/>
+      <w:numFmt w:val="bullet"/>
+      <w:lvlText w:val="o"/>
+      <w:lvlJc w:val="left"/>
+      <w:pPr>
+        <w:ind w:left="1440" w:hanging="360"/>
+      </w:pPr>
+      <w:rPr>
+        <w:rFonts w:ascii="Courier New" w:hAnsi="Courier New" w:cs="Courier New" w:hint="default"/>
+      </w:rPr>
+    </w:lvl>
+    <w:lvl w:ilvl="2" w:tplc="2C0A0005" w:tentative="1">
+      <w:start w:val="1"/>
+      <w:numFmt w:val="bullet"/>
+      <w:lvlText w:val=""/>
+      <w:lvlJc w:val="left"/>
+      <w:pPr>
+        <w:ind w:left="2160" w:hanging="360"/>
+      </w:pPr>
+      <w:rPr>
+        <w:rFonts w:ascii="Wingdings" w:hAnsi="Wingdings" w:hint="default"/>
+      </w:rPr>
+    </w:lvl>
+    <w:lvl w:ilvl="3" w:tplc="2C0A0001" w:tentative="1">
+      <w:start w:val="1"/>
+      <w:numFmt w:val="bullet"/>
+      <w:lvlText w:val=""/>
+      <w:lvlJc w:val="left"/>
+      <w:pPr>
+        <w:ind w:left="2880" w:hanging="360"/>
+      </w:pPr>
+      <w:rPr>
+        <w:rFonts w:ascii="Symbol" w:hAnsi="Symbol" w:hint="default"/>
+      </w:rPr>
+    </w:lvl>
+    <w:lvl w:ilvl="4" w:tplc="2C0A0003" w:tentative="1">
+      <w:start w:val="1"/>
+      <w:numFmt w:val="bullet"/>
+      <w:lvlText w:val="o"/>
+      <w:lvlJc w:val="left"/>
+      <w:pPr>
+        <w:ind w:left="3600" w:hanging="360"/>
+      </w:pPr>
+      <w:rPr>
+        <w:rFonts w:ascii="Courier New" w:hAnsi="Courier New" w:cs="Courier New" w:hint="default"/>
+      </w:rPr>
+    </w:lvl>
+    <w:lvl w:ilvl="5" w:tplc="2C0A0005" w:tentative="1">
+      <w:start w:val="1"/>
+      <w:numFmt w:val="bullet"/>
+      <w:lvlText w:val=""/>
+      <w:lvlJc w:val="left"/>
+      <w:pPr>
+        <w:ind w:left="4320" w:hanging="360"/>
+      </w:pPr>
+      <w:rPr>
+        <w:rFonts w:ascii="Wingdings" w:hAnsi="Wingdings" w:hint="default"/>
+      </w:rPr>
+    </w:lvl>
+    <w:lvl w:ilvl="6" w:tplc="2C0A0001" w:tentative="1">
+      <w:start w:val="1"/>
+      <w:numFmt w:val="bullet"/>
+      <w:lvlText w:val=""/>
+      <w:lvlJc w:val="left"/>
+      <w:pPr>
+        <w:ind w:left="5040" w:hanging="360"/>
+      </w:pPr>
+      <w:rPr>
+        <w:rFonts w:ascii="Symbol" w:hAnsi="Symbol" w:hint="default"/>
+      </w:rPr>
+    </w:lvl>
+    <w:lvl w:ilvl="7" w:tplc="2C0A0003" w:tentative="1">
+      <w:start w:val="1"/>
+      <w:numFmt w:val="bullet"/>
+      <w:lvlText w:val="o"/>
+      <w:lvlJc w:val="left"/>
+      <w:pPr>
+        <w:ind w:left="5760" w:hanging="360"/>
+      </w:pPr>
+      <w:rPr>
+        <w:rFonts w:ascii="Courier New" w:hAnsi="Courier New" w:cs="Courier New" w:hint="default"/>
+      </w:rPr>
+    </w:lvl>
+    <w:lvl w:ilvl="8" w:tplc="2C0A0005" w:tentative="1">
+      <w:start w:val="1"/>
+      <w:numFmt w:val="bullet"/>
+      <w:lvlText w:val=""/>
+      <w:lvlJc w:val="left"/>
+      <w:pPr>
+        <w:ind w:left="6480" w:hanging="360"/>
+      </w:pPr>
+      <w:rPr>
+        <w:rFonts w:ascii="Wingdings" w:hAnsi="Wingdings" w:hint="default"/>
+      </w:rPr>
+    </w:lvl>
+  </w:abstractNum>
+  <w:abstractNum w:abstractNumId="11" w15:restartNumberingAfterBreak="0">
     <w:nsid w:val="487036EC"/>
     <w:multiLevelType w:val="hybridMultilevel"/>
     <w:tmpl w:val="BDFE724A"/>
@@ -22455,7 +22405,7 @@
       </w:pPr>
     </w:lvl>
   </w:abstractNum>
-  <w:abstractNum w:abstractNumId="10" w15:restartNumberingAfterBreak="0">
+  <w:abstractNum w:abstractNumId="12" w15:restartNumberingAfterBreak="0">
     <w:nsid w:val="52D90BB8"/>
     <w:multiLevelType w:val="hybridMultilevel"/>
     <w:tmpl w:val="1D2461DE"/>
@@ -22569,7 +22519,121 @@
       </w:rPr>
     </w:lvl>
   </w:abstractNum>
-  <w:abstractNum w:abstractNumId="11" w15:restartNumberingAfterBreak="0">
+  <w:abstractNum w:abstractNumId="13" w15:restartNumberingAfterBreak="0">
+    <w:nsid w:val="69D15771"/>
+    <w:multiLevelType w:val="hybridMultilevel"/>
+    <w:tmpl w:val="5F98B3FA"/>
+    <w:lvl w:ilvl="0" w:tplc="ECD2D7D8">
+      <w:start w:val="1"/>
+      <w:numFmt w:val="bullet"/>
+      <w:pStyle w:val="PSI-Comentario"/>
+      <w:lvlText w:val=""/>
+      <w:lvlJc w:val="left"/>
+      <w:pPr>
+        <w:ind w:left="829" w:hanging="360"/>
+      </w:pPr>
+      <w:rPr>
+        <w:rFonts w:ascii="Symbol" w:hAnsi="Symbol" w:hint="default"/>
+      </w:rPr>
+    </w:lvl>
+    <w:lvl w:ilvl="1" w:tplc="2C0A0003" w:tentative="1">
+      <w:start w:val="1"/>
+      <w:numFmt w:val="bullet"/>
+      <w:lvlText w:val="o"/>
+      <w:lvlJc w:val="left"/>
+      <w:pPr>
+        <w:ind w:left="1549" w:hanging="360"/>
+      </w:pPr>
+      <w:rPr>
+        <w:rFonts w:ascii="Courier New" w:hAnsi="Courier New" w:cs="Courier New" w:hint="default"/>
+      </w:rPr>
+    </w:lvl>
+    <w:lvl w:ilvl="2" w:tplc="2C0A0005" w:tentative="1">
+      <w:start w:val="1"/>
+      <w:numFmt w:val="bullet"/>
+      <w:lvlText w:val=""/>
+      <w:lvlJc w:val="left"/>
+      <w:pPr>
+        <w:ind w:left="2269" w:hanging="360"/>
+      </w:pPr>
+      <w:rPr>
+        <w:rFonts w:ascii="Wingdings" w:hAnsi="Wingdings" w:hint="default"/>
+      </w:rPr>
+    </w:lvl>
+    <w:lvl w:ilvl="3" w:tplc="2C0A0001" w:tentative="1">
+      <w:start w:val="1"/>
+      <w:numFmt w:val="bullet"/>
+      <w:lvlText w:val=""/>
+      <w:lvlJc w:val="left"/>
+      <w:pPr>
+        <w:ind w:left="2989" w:hanging="360"/>
+      </w:pPr>
+      <w:rPr>
+        <w:rFonts w:ascii="Symbol" w:hAnsi="Symbol" w:hint="default"/>
+      </w:rPr>
+    </w:lvl>
+    <w:lvl w:ilvl="4" w:tplc="2C0A0003" w:tentative="1">
+      <w:start w:val="1"/>
+      <w:numFmt w:val="bullet"/>
+      <w:lvlText w:val="o"/>
+      <w:lvlJc w:val="left"/>
+      <w:pPr>
+        <w:ind w:left="3709" w:hanging="360"/>
+      </w:pPr>
+      <w:rPr>
+        <w:rFonts w:ascii="Courier New" w:hAnsi="Courier New" w:cs="Courier New" w:hint="default"/>
+      </w:rPr>
+    </w:lvl>
+    <w:lvl w:ilvl="5" w:tplc="2C0A0005" w:tentative="1">
+      <w:start w:val="1"/>
+      <w:numFmt w:val="bullet"/>
+      <w:lvlText w:val=""/>
+      <w:lvlJc w:val="left"/>
+      <w:pPr>
+        <w:ind w:left="4429" w:hanging="360"/>
+      </w:pPr>
+      <w:rPr>
+        <w:rFonts w:ascii="Wingdings" w:hAnsi="Wingdings" w:hint="default"/>
+      </w:rPr>
+    </w:lvl>
+    <w:lvl w:ilvl="6" w:tplc="2C0A0001" w:tentative="1">
+      <w:start w:val="1"/>
+      <w:numFmt w:val="bullet"/>
+      <w:lvlText w:val=""/>
+      <w:lvlJc w:val="left"/>
+      <w:pPr>
+        <w:ind w:left="5149" w:hanging="360"/>
+      </w:pPr>
+      <w:rPr>
+        <w:rFonts w:ascii="Symbol" w:hAnsi="Symbol" w:hint="default"/>
+      </w:rPr>
+    </w:lvl>
+    <w:lvl w:ilvl="7" w:tplc="2C0A0003" w:tentative="1">
+      <w:start w:val="1"/>
+      <w:numFmt w:val="bullet"/>
+      <w:lvlText w:val="o"/>
+      <w:lvlJc w:val="left"/>
+      <w:pPr>
+        <w:ind w:left="5869" w:hanging="360"/>
+      </w:pPr>
+      <w:rPr>
+        <w:rFonts w:ascii="Courier New" w:hAnsi="Courier New" w:cs="Courier New" w:hint="default"/>
+      </w:rPr>
+    </w:lvl>
+    <w:lvl w:ilvl="8" w:tplc="2C0A0005" w:tentative="1">
+      <w:start w:val="1"/>
+      <w:numFmt w:val="bullet"/>
+      <w:lvlText w:val=""/>
+      <w:lvlJc w:val="left"/>
+      <w:pPr>
+        <w:ind w:left="6589" w:hanging="360"/>
+      </w:pPr>
+      <w:rPr>
+        <w:rFonts w:ascii="Wingdings" w:hAnsi="Wingdings" w:hint="default"/>
+      </w:rPr>
+    </w:lvl>
+  </w:abstractNum>
+  <w:abstractNum w:abstractNumId="14" w15:restartNumberingAfterBreak="0">
     <w:nsid w:val="708E589C"/>
     <w:multiLevelType w:val="multilevel"/>
     <w:tmpl w:val="381042DE"/>
@@ -22709,7 +22773,7 @@
       </w:rPr>
     </w:lvl>
   </w:abstractNum>
-  <w:abstractNum w:abstractNumId="12" w15:restartNumberingAfterBreak="0">
+  <w:abstractNum w:abstractNumId="15" w15:restartNumberingAfterBreak="0">
     <w:nsid w:val="7DD64906"/>
     <w:multiLevelType w:val="hybridMultilevel"/>
     <w:tmpl w:val="795E7434"/>
@@ -22824,16 +22888,16 @@
     </w:lvl>
   </w:abstractNum>
   <w:num w:numId="1">
-    <w:abstractNumId w:val="5"/>
+    <w:abstractNumId w:val="7"/>
   </w:num>
   <w:num w:numId="2">
-    <w:abstractNumId w:val="9"/>
+    <w:abstractNumId w:val="11"/>
   </w:num>
   <w:num w:numId="3">
-    <w:abstractNumId w:val="9"/>
+    <w:abstractNumId w:val="11"/>
   </w:num>
   <w:num w:numId="4">
-    <w:abstractNumId w:val="9"/>
+    <w:abstractNumId w:val="11"/>
   </w:num>
   <w:num w:numId="5">
     <w:abstractNumId w:val="1"/>
@@ -22848,25 +22912,34 @@
     <w:abstractNumId w:val="0"/>
   </w:num>
   <w:num w:numId="9">
-    <w:abstractNumId w:val="11"/>
+    <w:abstractNumId w:val="14"/>
   </w:num>
   <w:num w:numId="10">
-    <w:abstractNumId w:val="12"/>
+    <w:abstractNumId w:val="15"/>
   </w:num>
   <w:num w:numId="11">
     <w:abstractNumId w:val="4"/>
   </w:num>
   <w:num w:numId="12">
+    <w:abstractNumId w:val="12"/>
+  </w:num>
+  <w:num w:numId="13">
+    <w:abstractNumId w:val="9"/>
+  </w:num>
+  <w:num w:numId="14">
     <w:abstractNumId w:val="10"/>
   </w:num>
-  <w:num w:numId="13">
-    <w:abstractNumId w:val="7"/>
-  </w:num>
-  <w:num w:numId="14">
+  <w:num w:numId="15">
     <w:abstractNumId w:val="8"/>
   </w:num>
-  <w:num w:numId="15">
+  <w:num w:numId="16">
+    <w:abstractNumId w:val="5"/>
+  </w:num>
+  <w:num w:numId="17">
     <w:abstractNumId w:val="6"/>
+  </w:num>
+  <w:num w:numId="18">
+    <w:abstractNumId w:val="13"/>
   </w:num>
 </w:numbering>
 </file>
@@ -23387,12 +23460,15 @@
     <w:basedOn w:val="Normal"/>
     <w:autoRedefine/>
     <w:qFormat/>
-    <w:rsid w:val="00077B85"/>
+    <w:rsid w:val="003613AC"/>
     <w:pPr>
+      <w:numPr>
+        <w:numId w:val="18"/>
+      </w:numPr>
       <w:tabs>
         <w:tab w:val="left" w:pos="0"/>
       </w:tabs>
-      <w:ind w:left="115" w:hanging="6"/>
+      <w:ind w:left="426"/>
       <w:jc w:val="both"/>
     </w:pPr>
     <w:rPr>
@@ -24356,7 +24432,7 @@
 </file>
 
 <file path=customXml/itemProps2.xml><?xml version="1.0" encoding="utf-8"?>
-<ds:datastoreItem xmlns:ds="http://schemas.openxmlformats.org/officeDocument/2006/customXml" ds:itemID="{B91C3A57-123C-465C-9FCD-631480275CB4}">
+<ds:datastoreItem xmlns:ds="http://schemas.openxmlformats.org/officeDocument/2006/customXml" ds:itemID="{05FF661C-BB7C-4920-B80D-AD39D6D02811}">
   <ds:schemaRefs>
     <ds:schemaRef ds:uri="http://schemas.openxmlformats.org/officeDocument/2006/bibliography"/>
   </ds:schemaRefs>

</xml_diff>

<commit_message>
Planes de iteración (cierre)
</commit_message>
<xml_diff>
--- a/Fases_de_desarrollo/02-Elaboracion/02- Analisis y Diseño/E104-OSLO-Especificación de Requerimientos.docx
+++ b/Fases_de_desarrollo/02-Elaboracion/02- Analisis y Diseño/E104-OSLO-Especificación de Requerimientos.docx
@@ -61,7 +61,7 @@
             <mc:AlternateContent>
               <mc:Choice Requires="wps">
                 <w:drawing>
-                  <wp:anchor distT="0" distB="0" distL="114300" distR="114300" simplePos="0" relativeHeight="251660288" behindDoc="0" locked="0" layoutInCell="0" allowOverlap="1" wp14:anchorId="7E5EBE26" wp14:editId="13B1A308">
+                  <wp:anchor distT="0" distB="0" distL="114300" distR="114300" simplePos="0" relativeHeight="251660288" behindDoc="0" locked="0" layoutInCell="0" allowOverlap="1" wp14:anchorId="02CFDC72" wp14:editId="7B48B3C3">
                     <wp:simplePos x="0" y="0"/>
                     <wp:positionH relativeFrom="page">
                       <wp:align>center</wp:align>
@@ -138,7 +138,7 @@
             <mc:AlternateContent>
               <mc:Choice Requires="wps">
                 <w:drawing>
-                  <wp:anchor distT="0" distB="0" distL="114300" distR="114300" simplePos="0" relativeHeight="251659263" behindDoc="0" locked="0" layoutInCell="0" allowOverlap="1" wp14:anchorId="20C81AB0" wp14:editId="37B48EEE">
+                  <wp:anchor distT="0" distB="0" distL="114300" distR="114300" simplePos="0" relativeHeight="251659263" behindDoc="0" locked="0" layoutInCell="0" allowOverlap="1" wp14:anchorId="2F254272" wp14:editId="4372CA88">
                     <wp:simplePos x="0" y="0"/>
                     <wp:positionH relativeFrom="leftMargin">
                       <wp:align>center</wp:align>
@@ -218,7 +218,7 @@
             <mc:AlternateContent>
               <mc:Choice Requires="wps">
                 <w:drawing>
-                  <wp:anchor distT="0" distB="0" distL="114300" distR="114300" simplePos="0" relativeHeight="251658238" behindDoc="0" locked="0" layoutInCell="0" allowOverlap="1" wp14:anchorId="24DC14C2" wp14:editId="2A151737">
+                  <wp:anchor distT="0" distB="0" distL="114300" distR="114300" simplePos="0" relativeHeight="251658238" behindDoc="0" locked="0" layoutInCell="0" allowOverlap="1" wp14:anchorId="25D0A950" wp14:editId="50FC16BD">
                     <wp:simplePos x="0" y="0"/>
                     <wp:positionH relativeFrom="rightMargin">
                       <wp:align>center</wp:align>
@@ -298,7 +298,7 @@
             <mc:AlternateContent>
               <mc:Choice Requires="wps">
                 <w:drawing>
-                  <wp:anchor distT="0" distB="0" distL="114300" distR="114300" simplePos="0" relativeHeight="251661312" behindDoc="0" locked="0" layoutInCell="0" allowOverlap="1" wp14:anchorId="0628706D" wp14:editId="586DB819">
+                  <wp:anchor distT="0" distB="0" distL="114300" distR="114300" simplePos="0" relativeHeight="251661312" behindDoc="0" locked="0" layoutInCell="0" allowOverlap="1" wp14:anchorId="72011EBC" wp14:editId="3004F67A">
                     <wp:simplePos x="0" y="0"/>
                     <wp:positionH relativeFrom="page">
                       <wp:align>center</wp:align>
@@ -425,6 +425,7 @@
                   <w:szCs w:val="36"/>
                 </w:rPr>
               </w:pPr>
+              <w:proofErr w:type="spellStart"/>
               <w:r>
                 <w:rPr>
                   <w:rFonts w:ascii="Ink Free" w:hAnsi="Ink Free"/>
@@ -434,6 +435,7 @@
                 </w:rPr>
                 <w:t>Testify</w:t>
               </w:r>
+              <w:proofErr w:type="spellEnd"/>
             </w:p>
           </w:sdtContent>
         </w:sdt>
@@ -483,7 +485,21 @@
             <w:rPr>
               <w:rFonts w:eastAsia="Times New Roman"/>
             </w:rPr>
-            <w:t>Ojeda Valeria – Sly Eduardo</w:t>
+            <w:t xml:space="preserve">Ojeda Valeria – </w:t>
+          </w:r>
+          <w:proofErr w:type="spellStart"/>
+          <w:r>
+            <w:rPr>
+              <w:rFonts w:eastAsia="Times New Roman"/>
+            </w:rPr>
+            <w:t>Sly</w:t>
+          </w:r>
+          <w:proofErr w:type="spellEnd"/>
+          <w:r>
+            <w:rPr>
+              <w:rFonts w:eastAsia="Times New Roman"/>
+            </w:rPr>
+            <w:t xml:space="preserve"> Eduardo</w:t>
           </w:r>
         </w:p>
         <w:p>
@@ -494,17 +510,39 @@
               <w:rFonts w:eastAsia="Times New Roman"/>
             </w:rPr>
           </w:pPr>
+          <w:proofErr w:type="spellStart"/>
           <w:r>
             <w:rPr>
               <w:rFonts w:eastAsia="Times New Roman"/>
             </w:rPr>
-            <w:t>Levipichun Emilio</w:t>
+            <w:t>Levipichun</w:t>
+          </w:r>
+          <w:proofErr w:type="spellEnd"/>
+          <w:r>
+            <w:rPr>
+              <w:rFonts w:eastAsia="Times New Roman"/>
+            </w:rPr>
+            <w:t xml:space="preserve"> Emilio</w:t>
           </w:r>
           <w:r>
             <w:rPr>
               <w:rFonts w:eastAsia="Times New Roman"/>
             </w:rPr>
-            <w:t xml:space="preserve"> – Oyarzo Malena</w:t>
+            <w:t xml:space="preserve"> – </w:t>
+          </w:r>
+          <w:proofErr w:type="spellStart"/>
+          <w:r>
+            <w:rPr>
+              <w:rFonts w:eastAsia="Times New Roman"/>
+            </w:rPr>
+            <w:t>Oyarzo</w:t>
+          </w:r>
+          <w:proofErr w:type="spellEnd"/>
+          <w:r>
+            <w:rPr>
+              <w:rFonts w:eastAsia="Times New Roman"/>
+            </w:rPr>
+            <w:t xml:space="preserve"> Malena</w:t>
           </w:r>
         </w:p>
         <w:p/>
@@ -518,7 +556,7 @@
               <w:lang w:val="es-AR" w:eastAsia="es-AR"/>
             </w:rPr>
             <w:drawing>
-              <wp:anchor distT="0" distB="0" distL="114300" distR="114300" simplePos="0" relativeHeight="251685888" behindDoc="0" locked="0" layoutInCell="1" allowOverlap="1" wp14:anchorId="043C8142" wp14:editId="20378337">
+              <wp:anchor distT="0" distB="0" distL="114300" distR="114300" simplePos="0" relativeHeight="251685888" behindDoc="0" locked="0" layoutInCell="1" allowOverlap="1" wp14:anchorId="49707A9D" wp14:editId="7B1CC022">
                 <wp:simplePos x="0" y="0"/>
                 <wp:positionH relativeFrom="margin">
                   <wp:posOffset>346710</wp:posOffset>
@@ -585,7 +623,7 @@
               <w:lang w:val="es-AR" w:eastAsia="es-AR"/>
             </w:rPr>
             <w:drawing>
-              <wp:anchor distT="0" distB="0" distL="114300" distR="114300" simplePos="0" relativeHeight="251644928" behindDoc="0" locked="0" layoutInCell="1" allowOverlap="1" wp14:anchorId="0CB19E57" wp14:editId="15141C6A">
+              <wp:anchor distT="0" distB="0" distL="114300" distR="114300" simplePos="0" relativeHeight="251644928" behindDoc="0" locked="0" layoutInCell="1" allowOverlap="1" wp14:anchorId="1903D629" wp14:editId="433B9579">
                 <wp:simplePos x="0" y="0"/>
                 <wp:positionH relativeFrom="margin">
                   <wp:posOffset>4301490</wp:posOffset>
@@ -655,7 +693,7 @@
             <mc:AlternateContent>
               <mc:Choice Requires="wps">
                 <w:drawing>
-                  <wp:anchor distT="0" distB="0" distL="114300" distR="114300" simplePos="0" relativeHeight="251684864" behindDoc="0" locked="0" layoutInCell="1" allowOverlap="1" wp14:anchorId="3F92D9D0" wp14:editId="7FBAC917">
+                  <wp:anchor distT="0" distB="0" distL="114300" distR="114300" simplePos="0" relativeHeight="251684864" behindDoc="0" locked="0" layoutInCell="1" allowOverlap="1" wp14:anchorId="5FE20DBC" wp14:editId="7E35C9C6">
                     <wp:simplePos x="0" y="0"/>
                     <wp:positionH relativeFrom="margin">
                       <wp:posOffset>3577590</wp:posOffset>
@@ -709,7 +747,15 @@
                                   <w:pStyle w:val="PSI-DescripcindelDocumentos"/>
                                 </w:pPr>
                                 <w:r>
-                                  <w:t xml:space="preserve">La Especificación de  Requisitos de Software </w:t>
+                                  <w:t xml:space="preserve">La Especificación </w:t>
+                                </w:r>
+                                <w:proofErr w:type="gramStart"/>
+                                <w:r>
+                                  <w:t>de  Requisitos</w:t>
+                                </w:r>
+                                <w:proofErr w:type="gramEnd"/>
+                                <w:r>
+                                  <w:t xml:space="preserve"> de Software </w:t>
                                 </w:r>
                                 <w:r>
                                   <w:t>describ</w:t>
@@ -773,7 +819,7 @@
               </mc:Choice>
               <mc:Fallback>
                 <w:pict>
-                  <v:shapetype w14:anchorId="3F92D9D0" id="_x0000_t202" coordsize="21600,21600" o:spt="202" path="m,l,21600r21600,l21600,xe">
+                  <v:shapetype w14:anchorId="5FE20DBC" id="_x0000_t202" coordsize="21600,21600" o:spt="202" path="m,l,21600r21600,l21600,xe">
                     <v:stroke joinstyle="miter"/>
                     <v:path gradientshapeok="t" o:connecttype="rect"/>
                   </v:shapetype>
@@ -785,7 +831,15 @@
                             <w:pStyle w:val="PSI-DescripcindelDocumentos"/>
                           </w:pPr>
                           <w:r>
-                            <w:t xml:space="preserve">La Especificación de  Requisitos de Software </w:t>
+                            <w:t xml:space="preserve">La Especificación </w:t>
+                          </w:r>
+                          <w:proofErr w:type="gramStart"/>
+                          <w:r>
+                            <w:t>de  Requisitos</w:t>
+                          </w:r>
+                          <w:proofErr w:type="gramEnd"/>
+                          <w:r>
+                            <w:t xml:space="preserve"> de Software </w:t>
                           </w:r>
                           <w:r>
                             <w:t>describ</w:t>
@@ -851,7 +905,7 @@
             <mc:AlternateContent>
               <mc:Choice Requires="wps">
                 <w:drawing>
-                  <wp:anchor distT="0" distB="0" distL="114300" distR="114300" simplePos="0" relativeHeight="251672576" behindDoc="1" locked="0" layoutInCell="1" allowOverlap="1" wp14:anchorId="3BC170F7" wp14:editId="07178615">
+                  <wp:anchor distT="0" distB="0" distL="114300" distR="114300" simplePos="0" relativeHeight="251672576" behindDoc="1" locked="0" layoutInCell="1" allowOverlap="1" wp14:anchorId="708AA105" wp14:editId="115032D5">
                     <wp:simplePos x="0" y="0"/>
                     <wp:positionH relativeFrom="margin">
                       <wp:posOffset>4009390</wp:posOffset>
@@ -981,7 +1035,7 @@
               <w:noProof/>
               <w:sz w:val="22"/>
               <w:szCs w:val="22"/>
-              <w:lang w:eastAsia="es-ES"/>
+              <w:lang w:val="es-AR" w:eastAsia="es-AR"/>
             </w:rPr>
           </w:pPr>
           <w:r>
@@ -993,7 +1047,7 @@
           <w:r>
             <w:fldChar w:fldCharType="separate"/>
           </w:r>
-          <w:hyperlink w:anchor="_Toc257629740" w:history="1">
+          <w:hyperlink w:anchor="_Toc178033079" w:history="1">
             <w:r>
               <w:rPr>
                 <w:rStyle w:val="Hipervnculo"/>
@@ -1020,7 +1074,7 @@
                 <w:noProof/>
                 <w:webHidden/>
               </w:rPr>
-              <w:instrText xml:space="preserve"> PAGEREF _Toc257629740 \h </w:instrText>
+              <w:instrText xml:space="preserve"> PAGEREF _Toc178033079 \h </w:instrText>
             </w:r>
             <w:r>
               <w:rPr>
@@ -1040,7 +1094,7 @@
                 <w:noProof/>
                 <w:webHidden/>
               </w:rPr>
-              <w:t>4</w:t>
+              <w:t>5</w:t>
             </w:r>
             <w:r>
               <w:rPr>
@@ -1061,10 +1115,10 @@
               <w:noProof/>
               <w:sz w:val="22"/>
               <w:szCs w:val="22"/>
-              <w:lang w:eastAsia="es-ES"/>
+              <w:lang w:val="es-AR" w:eastAsia="es-AR"/>
             </w:rPr>
           </w:pPr>
-          <w:hyperlink w:anchor="_Toc257629741" w:history="1">
+          <w:hyperlink w:anchor="_Toc178033080" w:history="1">
             <w:r>
               <w:rPr>
                 <w:rStyle w:val="Hipervnculo"/>
@@ -1091,7 +1145,7 @@
                 <w:noProof/>
                 <w:webHidden/>
               </w:rPr>
-              <w:instrText xml:space="preserve"> PAGEREF _Toc257629741 \h </w:instrText>
+              <w:instrText xml:space="preserve"> PAGEREF _Toc178033080 \h </w:instrText>
             </w:r>
             <w:r>
               <w:rPr>
@@ -1111,7 +1165,7 @@
                 <w:noProof/>
                 <w:webHidden/>
               </w:rPr>
-              <w:t>4</w:t>
+              <w:t>5</w:t>
             </w:r>
             <w:r>
               <w:rPr>
@@ -1132,10 +1186,10 @@
               <w:noProof/>
               <w:sz w:val="22"/>
               <w:szCs w:val="22"/>
-              <w:lang w:eastAsia="es-ES"/>
+              <w:lang w:val="es-AR" w:eastAsia="es-AR"/>
             </w:rPr>
           </w:pPr>
-          <w:hyperlink w:anchor="_Toc257629742" w:history="1">
+          <w:hyperlink w:anchor="_Toc178033081" w:history="1">
             <w:r>
               <w:rPr>
                 <w:rStyle w:val="Hipervnculo"/>
@@ -1162,7 +1216,7 @@
                 <w:noProof/>
                 <w:webHidden/>
               </w:rPr>
-              <w:instrText xml:space="preserve"> PAGEREF _Toc257629742 \h </w:instrText>
+              <w:instrText xml:space="preserve"> PAGEREF _Toc178033081 \h </w:instrText>
             </w:r>
             <w:r>
               <w:rPr>
@@ -1182,7 +1236,7 @@
                 <w:noProof/>
                 <w:webHidden/>
               </w:rPr>
-              <w:t>4</w:t>
+              <w:t>5</w:t>
             </w:r>
             <w:r>
               <w:rPr>
@@ -1203,10 +1257,10 @@
               <w:noProof/>
               <w:sz w:val="22"/>
               <w:szCs w:val="22"/>
-              <w:lang w:eastAsia="es-ES"/>
+              <w:lang w:val="es-AR" w:eastAsia="es-AR"/>
             </w:rPr>
           </w:pPr>
-          <w:hyperlink w:anchor="_Toc257629743" w:history="1">
+          <w:hyperlink w:anchor="_Toc178033082" w:history="1">
             <w:r>
               <w:rPr>
                 <w:rStyle w:val="Hipervnculo"/>
@@ -1233,7 +1287,7 @@
                 <w:noProof/>
                 <w:webHidden/>
               </w:rPr>
-              <w:instrText xml:space="preserve"> PAGEREF _Toc257629743 \h </w:instrText>
+              <w:instrText xml:space="preserve"> PAGEREF _Toc178033082 \h </w:instrText>
             </w:r>
             <w:r>
               <w:rPr>
@@ -1253,7 +1307,7 @@
                 <w:noProof/>
                 <w:webHidden/>
               </w:rPr>
-              <w:t>4</w:t>
+              <w:t>5</w:t>
             </w:r>
             <w:r>
               <w:rPr>
@@ -1274,10 +1328,10 @@
               <w:noProof/>
               <w:sz w:val="22"/>
               <w:szCs w:val="22"/>
-              <w:lang w:eastAsia="es-ES"/>
+              <w:lang w:val="es-AR" w:eastAsia="es-AR"/>
             </w:rPr>
           </w:pPr>
-          <w:hyperlink w:anchor="_Toc257629744" w:history="1">
+          <w:hyperlink w:anchor="_Toc178033083" w:history="1">
             <w:r>
               <w:rPr>
                 <w:rStyle w:val="Hipervnculo"/>
@@ -1304,7 +1358,7 @@
                 <w:noProof/>
                 <w:webHidden/>
               </w:rPr>
-              <w:instrText xml:space="preserve"> PAGEREF _Toc257629744 \h </w:instrText>
+              <w:instrText xml:space="preserve"> PAGEREF _Toc178033083 \h </w:instrText>
             </w:r>
             <w:r>
               <w:rPr>
@@ -1324,7 +1378,7 @@
                 <w:noProof/>
                 <w:webHidden/>
               </w:rPr>
-              <w:t>4</w:t>
+              <w:t>6</w:t>
             </w:r>
             <w:r>
               <w:rPr>
@@ -1345,16 +1399,16 @@
               <w:noProof/>
               <w:sz w:val="22"/>
               <w:szCs w:val="22"/>
-              <w:lang w:eastAsia="es-ES"/>
+              <w:lang w:val="es-AR" w:eastAsia="es-AR"/>
             </w:rPr>
           </w:pPr>
-          <w:hyperlink w:anchor="_Toc257629745" w:history="1">
+          <w:hyperlink w:anchor="_Toc178033084" w:history="1">
             <w:r>
               <w:rPr>
                 <w:rStyle w:val="Hipervnculo"/>
                 <w:noProof/>
               </w:rPr>
-              <w:t>Característica del Usuario</w:t>
+              <w:t>Características del Usuario</w:t>
             </w:r>
             <w:r>
               <w:rPr>
@@ -1375,7 +1429,7 @@
                 <w:noProof/>
                 <w:webHidden/>
               </w:rPr>
-              <w:instrText xml:space="preserve"> PAGEREF _Toc257629745 \h </w:instrText>
+              <w:instrText xml:space="preserve"> PAGEREF _Toc178033084 \h </w:instrText>
             </w:r>
             <w:r>
               <w:rPr>
@@ -1395,7 +1449,7 @@
                 <w:noProof/>
                 <w:webHidden/>
               </w:rPr>
-              <w:t>4</w:t>
+              <w:t>7</w:t>
             </w:r>
             <w:r>
               <w:rPr>
@@ -1416,10 +1470,10 @@
               <w:noProof/>
               <w:sz w:val="22"/>
               <w:szCs w:val="22"/>
-              <w:lang w:eastAsia="es-ES"/>
+              <w:lang w:val="es-AR" w:eastAsia="es-AR"/>
             </w:rPr>
           </w:pPr>
-          <w:hyperlink w:anchor="_Toc257629746" w:history="1">
+          <w:hyperlink w:anchor="_Toc178033085" w:history="1">
             <w:r>
               <w:rPr>
                 <w:rStyle w:val="Hipervnculo"/>
@@ -1446,7 +1500,7 @@
                 <w:noProof/>
                 <w:webHidden/>
               </w:rPr>
-              <w:instrText xml:space="preserve"> PAGEREF _Toc257629746 \h </w:instrText>
+              <w:instrText xml:space="preserve"> PAGEREF _Toc178033085 \h </w:instrText>
             </w:r>
             <w:r>
               <w:rPr>
@@ -1466,7 +1520,7 @@
                 <w:noProof/>
                 <w:webHidden/>
               </w:rPr>
-              <w:t>4</w:t>
+              <w:t>7</w:t>
             </w:r>
             <w:r>
               <w:rPr>
@@ -1487,10 +1541,10 @@
               <w:noProof/>
               <w:sz w:val="22"/>
               <w:szCs w:val="22"/>
-              <w:lang w:eastAsia="es-ES"/>
+              <w:lang w:val="es-AR" w:eastAsia="es-AR"/>
             </w:rPr>
           </w:pPr>
-          <w:hyperlink w:anchor="_Toc257629747" w:history="1">
+          <w:hyperlink w:anchor="_Toc178033086" w:history="1">
             <w:r>
               <w:rPr>
                 <w:rStyle w:val="Hipervnculo"/>
@@ -1517,7 +1571,7 @@
                 <w:noProof/>
                 <w:webHidden/>
               </w:rPr>
-              <w:instrText xml:space="preserve"> PAGEREF _Toc257629747 \h </w:instrText>
+              <w:instrText xml:space="preserve"> PAGEREF _Toc178033086 \h </w:instrText>
             </w:r>
             <w:r>
               <w:rPr>
@@ -1537,7 +1591,291 @@
                 <w:noProof/>
                 <w:webHidden/>
               </w:rPr>
-              <w:t>4</w:t>
+              <w:t>8</w:t>
+            </w:r>
+            <w:r>
+              <w:rPr>
+                <w:noProof/>
+                <w:webHidden/>
+              </w:rPr>
+              <w:fldChar w:fldCharType="end"/>
+            </w:r>
+          </w:hyperlink>
+        </w:p>
+        <w:p>
+          <w:pPr>
+            <w:pStyle w:val="TDC1"/>
+            <w:rPr>
+              <w:rFonts w:eastAsiaTheme="minorEastAsia"/>
+              <w:b w:val="0"/>
+              <w:bCs w:val="0"/>
+              <w:noProof/>
+              <w:sz w:val="22"/>
+              <w:szCs w:val="22"/>
+              <w:lang w:val="es-AR" w:eastAsia="es-AR"/>
+            </w:rPr>
+          </w:pPr>
+          <w:hyperlink w:anchor="_Toc178033087" w:history="1">
+            <w:r>
+              <w:rPr>
+                <w:rStyle w:val="Hipervnculo"/>
+                <w:noProof/>
+              </w:rPr>
+              <w:t>Diagrama de Casos de Uso</w:t>
+            </w:r>
+            <w:r>
+              <w:rPr>
+                <w:noProof/>
+                <w:webHidden/>
+              </w:rPr>
+              <w:tab/>
+            </w:r>
+            <w:r>
+              <w:rPr>
+                <w:noProof/>
+                <w:webHidden/>
+              </w:rPr>
+              <w:fldChar w:fldCharType="begin"/>
+            </w:r>
+            <w:r>
+              <w:rPr>
+                <w:noProof/>
+                <w:webHidden/>
+              </w:rPr>
+              <w:instrText xml:space="preserve"> PAGEREF _Toc178033087 \h </w:instrText>
+            </w:r>
+            <w:r>
+              <w:rPr>
+                <w:noProof/>
+                <w:webHidden/>
+              </w:rPr>
+            </w:r>
+            <w:r>
+              <w:rPr>
+                <w:noProof/>
+                <w:webHidden/>
+              </w:rPr>
+              <w:fldChar w:fldCharType="separate"/>
+            </w:r>
+            <w:r>
+              <w:rPr>
+                <w:noProof/>
+                <w:webHidden/>
+              </w:rPr>
+              <w:t>11</w:t>
+            </w:r>
+            <w:r>
+              <w:rPr>
+                <w:noProof/>
+                <w:webHidden/>
+              </w:rPr>
+              <w:fldChar w:fldCharType="end"/>
+            </w:r>
+          </w:hyperlink>
+        </w:p>
+        <w:p>
+          <w:pPr>
+            <w:pStyle w:val="TDC1"/>
+            <w:rPr>
+              <w:rFonts w:eastAsiaTheme="minorEastAsia"/>
+              <w:b w:val="0"/>
+              <w:bCs w:val="0"/>
+              <w:noProof/>
+              <w:sz w:val="22"/>
+              <w:szCs w:val="22"/>
+              <w:lang w:val="es-AR" w:eastAsia="es-AR"/>
+            </w:rPr>
+          </w:pPr>
+          <w:hyperlink w:anchor="_Toc178033089" w:history="1">
+            <w:r>
+              <w:rPr>
+                <w:rStyle w:val="Hipervnculo"/>
+                <w:noProof/>
+              </w:rPr>
+              <w:t>Requerimientos Técnicos</w:t>
+            </w:r>
+            <w:r>
+              <w:rPr>
+                <w:noProof/>
+                <w:webHidden/>
+              </w:rPr>
+              <w:tab/>
+            </w:r>
+            <w:r>
+              <w:rPr>
+                <w:noProof/>
+                <w:webHidden/>
+              </w:rPr>
+              <w:fldChar w:fldCharType="begin"/>
+            </w:r>
+            <w:r>
+              <w:rPr>
+                <w:noProof/>
+                <w:webHidden/>
+              </w:rPr>
+              <w:instrText xml:space="preserve"> PAGEREF _Toc178033089 \h </w:instrText>
+            </w:r>
+            <w:r>
+              <w:rPr>
+                <w:noProof/>
+                <w:webHidden/>
+              </w:rPr>
+            </w:r>
+            <w:r>
+              <w:rPr>
+                <w:noProof/>
+                <w:webHidden/>
+              </w:rPr>
+              <w:fldChar w:fldCharType="separate"/>
+            </w:r>
+            <w:r>
+              <w:rPr>
+                <w:noProof/>
+                <w:webHidden/>
+              </w:rPr>
+              <w:t>11</w:t>
+            </w:r>
+            <w:r>
+              <w:rPr>
+                <w:noProof/>
+                <w:webHidden/>
+              </w:rPr>
+              <w:fldChar w:fldCharType="end"/>
+            </w:r>
+          </w:hyperlink>
+        </w:p>
+        <w:p>
+          <w:pPr>
+            <w:pStyle w:val="TDC1"/>
+            <w:rPr>
+              <w:rFonts w:eastAsiaTheme="minorEastAsia"/>
+              <w:b w:val="0"/>
+              <w:bCs w:val="0"/>
+              <w:noProof/>
+              <w:sz w:val="22"/>
+              <w:szCs w:val="22"/>
+              <w:lang w:val="es-AR" w:eastAsia="es-AR"/>
+            </w:rPr>
+          </w:pPr>
+          <w:hyperlink w:anchor="_Toc178033090" w:history="1">
+            <w:r>
+              <w:rPr>
+                <w:rStyle w:val="Hipervnculo"/>
+                <w:noProof/>
+              </w:rPr>
+              <w:t>Requerimientos Funcionales</w:t>
+            </w:r>
+            <w:r>
+              <w:rPr>
+                <w:noProof/>
+                <w:webHidden/>
+              </w:rPr>
+              <w:tab/>
+            </w:r>
+            <w:r>
+              <w:rPr>
+                <w:noProof/>
+                <w:webHidden/>
+              </w:rPr>
+              <w:fldChar w:fldCharType="begin"/>
+            </w:r>
+            <w:r>
+              <w:rPr>
+                <w:noProof/>
+                <w:webHidden/>
+              </w:rPr>
+              <w:instrText xml:space="preserve"> PAGEREF _Toc178033090 \h </w:instrText>
+            </w:r>
+            <w:r>
+              <w:rPr>
+                <w:noProof/>
+                <w:webHidden/>
+              </w:rPr>
+            </w:r>
+            <w:r>
+              <w:rPr>
+                <w:noProof/>
+                <w:webHidden/>
+              </w:rPr>
+              <w:fldChar w:fldCharType="separate"/>
+            </w:r>
+            <w:r>
+              <w:rPr>
+                <w:noProof/>
+                <w:webHidden/>
+              </w:rPr>
+              <w:t>11</w:t>
+            </w:r>
+            <w:r>
+              <w:rPr>
+                <w:noProof/>
+                <w:webHidden/>
+              </w:rPr>
+              <w:fldChar w:fldCharType="end"/>
+            </w:r>
+          </w:hyperlink>
+        </w:p>
+        <w:p>
+          <w:pPr>
+            <w:pStyle w:val="TDC1"/>
+            <w:rPr>
+              <w:rFonts w:eastAsiaTheme="minorEastAsia"/>
+              <w:b w:val="0"/>
+              <w:bCs w:val="0"/>
+              <w:noProof/>
+              <w:sz w:val="22"/>
+              <w:szCs w:val="22"/>
+              <w:lang w:val="es-AR" w:eastAsia="es-AR"/>
+            </w:rPr>
+          </w:pPr>
+          <w:hyperlink w:anchor="_Toc178033091" w:history="1">
+            <w:r>
+              <w:rPr>
+                <w:rStyle w:val="Hipervnculo"/>
+                <w:noProof/>
+              </w:rPr>
+              <w:t>Requerimientos No Funcionales</w:t>
+            </w:r>
+            <w:r>
+              <w:rPr>
+                <w:noProof/>
+                <w:webHidden/>
+              </w:rPr>
+              <w:tab/>
+            </w:r>
+            <w:r>
+              <w:rPr>
+                <w:noProof/>
+                <w:webHidden/>
+              </w:rPr>
+              <w:fldChar w:fldCharType="begin"/>
+            </w:r>
+            <w:r>
+              <w:rPr>
+                <w:noProof/>
+                <w:webHidden/>
+              </w:rPr>
+              <w:instrText xml:space="preserve"> PAGEREF _Toc178033091 \h </w:instrText>
+            </w:r>
+            <w:r>
+              <w:rPr>
+                <w:noProof/>
+                <w:webHidden/>
+              </w:rPr>
+            </w:r>
+            <w:r>
+              <w:rPr>
+                <w:noProof/>
+                <w:webHidden/>
+              </w:rPr>
+              <w:fldChar w:fldCharType="separate"/>
+            </w:r>
+            <w:r>
+              <w:rPr>
+                <w:noProof/>
+                <w:webHidden/>
+              </w:rPr>
+              <w:t>25</w:t>
             </w:r>
             <w:r>
               <w:rPr>
@@ -1558,16 +1896,16 @@
               <w:noProof/>
               <w:sz w:val="22"/>
               <w:szCs w:val="22"/>
-              <w:lang w:eastAsia="es-ES"/>
+              <w:lang w:val="es-AR" w:eastAsia="es-AR"/>
             </w:rPr>
           </w:pPr>
-          <w:hyperlink w:anchor="_Toc257629748" w:history="1">
+          <w:hyperlink w:anchor="_Toc178033092" w:history="1">
             <w:r>
               <w:rPr>
                 <w:rStyle w:val="Hipervnculo"/>
                 <w:noProof/>
               </w:rPr>
-              <w:t>[Caso de Uso 1]</w:t>
+              <w:t>Usabilidad</w:t>
             </w:r>
             <w:r>
               <w:rPr>
@@ -1588,7 +1926,7 @@
                 <w:noProof/>
                 <w:webHidden/>
               </w:rPr>
-              <w:instrText xml:space="preserve"> PAGEREF _Toc257629748 \h </w:instrText>
+              <w:instrText xml:space="preserve"> PAGEREF _Toc178033092 \h </w:instrText>
             </w:r>
             <w:r>
               <w:rPr>
@@ -1608,145 +1946,7 @@
                 <w:noProof/>
                 <w:webHidden/>
               </w:rPr>
-              <w:t>4</w:t>
-            </w:r>
-            <w:r>
-              <w:rPr>
-                <w:noProof/>
-                <w:webHidden/>
-              </w:rPr>
-              <w:fldChar w:fldCharType="end"/>
-            </w:r>
-          </w:hyperlink>
-        </w:p>
-        <w:p>
-          <w:pPr>
-            <w:pStyle w:val="TDC3"/>
-            <w:rPr>
-              <w:rFonts w:eastAsiaTheme="minorEastAsia"/>
-              <w:noProof/>
-              <w:sz w:val="22"/>
-              <w:szCs w:val="22"/>
-              <w:lang w:eastAsia="es-ES"/>
-            </w:rPr>
-          </w:pPr>
-          <w:hyperlink w:anchor="_Toc257629749" w:history="1">
-            <w:r>
-              <w:rPr>
-                <w:rStyle w:val="Hipervnculo"/>
-                <w:noProof/>
-              </w:rPr>
-              <w:t>Actores</w:t>
-            </w:r>
-            <w:r>
-              <w:rPr>
-                <w:noProof/>
-                <w:webHidden/>
-              </w:rPr>
-              <w:tab/>
-            </w:r>
-            <w:r>
-              <w:rPr>
-                <w:noProof/>
-                <w:webHidden/>
-              </w:rPr>
-              <w:fldChar w:fldCharType="begin"/>
-            </w:r>
-            <w:r>
-              <w:rPr>
-                <w:noProof/>
-                <w:webHidden/>
-              </w:rPr>
-              <w:instrText xml:space="preserve"> PAGEREF _Toc257629749 \h </w:instrText>
-            </w:r>
-            <w:r>
-              <w:rPr>
-                <w:noProof/>
-                <w:webHidden/>
-              </w:rPr>
-            </w:r>
-            <w:r>
-              <w:rPr>
-                <w:noProof/>
-                <w:webHidden/>
-              </w:rPr>
-              <w:fldChar w:fldCharType="separate"/>
-            </w:r>
-            <w:r>
-              <w:rPr>
-                <w:noProof/>
-                <w:webHidden/>
-              </w:rPr>
-              <w:t>4</w:t>
-            </w:r>
-            <w:r>
-              <w:rPr>
-                <w:noProof/>
-                <w:webHidden/>
-              </w:rPr>
-              <w:fldChar w:fldCharType="end"/>
-            </w:r>
-          </w:hyperlink>
-        </w:p>
-        <w:p>
-          <w:pPr>
-            <w:pStyle w:val="TDC3"/>
-            <w:rPr>
-              <w:rFonts w:eastAsiaTheme="minorEastAsia"/>
-              <w:noProof/>
-              <w:sz w:val="22"/>
-              <w:szCs w:val="22"/>
-              <w:lang w:eastAsia="es-ES"/>
-            </w:rPr>
-          </w:pPr>
-          <w:hyperlink w:anchor="_Toc257629750" w:history="1">
-            <w:r>
-              <w:rPr>
-                <w:rStyle w:val="Hipervnculo"/>
-                <w:noProof/>
-              </w:rPr>
-              <w:t>Descripción</w:t>
-            </w:r>
-            <w:r>
-              <w:rPr>
-                <w:noProof/>
-                <w:webHidden/>
-              </w:rPr>
-              <w:tab/>
-            </w:r>
-            <w:r>
-              <w:rPr>
-                <w:noProof/>
-                <w:webHidden/>
-              </w:rPr>
-              <w:fldChar w:fldCharType="begin"/>
-            </w:r>
-            <w:r>
-              <w:rPr>
-                <w:noProof/>
-                <w:webHidden/>
-              </w:rPr>
-              <w:instrText xml:space="preserve"> PAGEREF _Toc257629750 \h </w:instrText>
-            </w:r>
-            <w:r>
-              <w:rPr>
-                <w:noProof/>
-                <w:webHidden/>
-              </w:rPr>
-            </w:r>
-            <w:r>
-              <w:rPr>
-                <w:noProof/>
-                <w:webHidden/>
-              </w:rPr>
-              <w:fldChar w:fldCharType="separate"/>
-            </w:r>
-            <w:r>
-              <w:rPr>
-                <w:noProof/>
-                <w:webHidden/>
-              </w:rPr>
-              <w:t>4</w:t>
+              <w:t>25</w:t>
             </w:r>
             <w:r>
               <w:rPr>
@@ -1767,16 +1967,16 @@
               <w:noProof/>
               <w:sz w:val="22"/>
               <w:szCs w:val="22"/>
-              <w:lang w:eastAsia="es-ES"/>
+              <w:lang w:val="es-AR" w:eastAsia="es-AR"/>
             </w:rPr>
           </w:pPr>
-          <w:hyperlink w:anchor="_Toc257629751" w:history="1">
+          <w:hyperlink w:anchor="_Toc178033093" w:history="1">
             <w:r>
               <w:rPr>
                 <w:rStyle w:val="Hipervnculo"/>
                 <w:noProof/>
               </w:rPr>
-              <w:t>[Caso de Uso 2]</w:t>
+              <w:t>Confiabilidad</w:t>
             </w:r>
             <w:r>
               <w:rPr>
@@ -1797,7 +1997,7 @@
                 <w:noProof/>
                 <w:webHidden/>
               </w:rPr>
-              <w:instrText xml:space="preserve"> PAGEREF _Toc257629751 \h </w:instrText>
+              <w:instrText xml:space="preserve"> PAGEREF _Toc178033093 \h </w:instrText>
             </w:r>
             <w:r>
               <w:rPr>
@@ -1817,7 +2017,220 @@
                 <w:noProof/>
                 <w:webHidden/>
               </w:rPr>
-              <w:t>4</w:t>
+              <w:t>25</w:t>
+            </w:r>
+            <w:r>
+              <w:rPr>
+                <w:noProof/>
+                <w:webHidden/>
+              </w:rPr>
+              <w:fldChar w:fldCharType="end"/>
+            </w:r>
+          </w:hyperlink>
+        </w:p>
+        <w:p>
+          <w:pPr>
+            <w:pStyle w:val="TDC2"/>
+            <w:rPr>
+              <w:rFonts w:eastAsiaTheme="minorEastAsia"/>
+              <w:i w:val="0"/>
+              <w:iCs w:val="0"/>
+              <w:noProof/>
+              <w:sz w:val="22"/>
+              <w:szCs w:val="22"/>
+              <w:lang w:val="es-AR" w:eastAsia="es-AR"/>
+            </w:rPr>
+          </w:pPr>
+          <w:hyperlink w:anchor="_Toc178033094" w:history="1">
+            <w:r>
+              <w:rPr>
+                <w:rStyle w:val="Hipervnculo"/>
+                <w:noProof/>
+              </w:rPr>
+              <w:t>Seguridad</w:t>
+            </w:r>
+            <w:r>
+              <w:rPr>
+                <w:noProof/>
+                <w:webHidden/>
+              </w:rPr>
+              <w:tab/>
+            </w:r>
+            <w:r>
+              <w:rPr>
+                <w:noProof/>
+                <w:webHidden/>
+              </w:rPr>
+              <w:fldChar w:fldCharType="begin"/>
+            </w:r>
+            <w:r>
+              <w:rPr>
+                <w:noProof/>
+                <w:webHidden/>
+              </w:rPr>
+              <w:instrText xml:space="preserve"> PAGEREF _Toc178033094 \h </w:instrText>
+            </w:r>
+            <w:r>
+              <w:rPr>
+                <w:noProof/>
+                <w:webHidden/>
+              </w:rPr>
+            </w:r>
+            <w:r>
+              <w:rPr>
+                <w:noProof/>
+                <w:webHidden/>
+              </w:rPr>
+              <w:fldChar w:fldCharType="separate"/>
+            </w:r>
+            <w:r>
+              <w:rPr>
+                <w:noProof/>
+                <w:webHidden/>
+              </w:rPr>
+              <w:t>25</w:t>
+            </w:r>
+            <w:r>
+              <w:rPr>
+                <w:noProof/>
+                <w:webHidden/>
+              </w:rPr>
+              <w:fldChar w:fldCharType="end"/>
+            </w:r>
+          </w:hyperlink>
+        </w:p>
+        <w:p>
+          <w:pPr>
+            <w:pStyle w:val="TDC2"/>
+            <w:rPr>
+              <w:rFonts w:eastAsiaTheme="minorEastAsia"/>
+              <w:i w:val="0"/>
+              <w:iCs w:val="0"/>
+              <w:noProof/>
+              <w:sz w:val="22"/>
+              <w:szCs w:val="22"/>
+              <w:lang w:val="es-AR" w:eastAsia="es-AR"/>
+            </w:rPr>
+          </w:pPr>
+          <w:hyperlink w:anchor="_Toc178033095" w:history="1">
+            <w:r>
+              <w:rPr>
+                <w:rStyle w:val="Hipervnculo"/>
+                <w:noProof/>
+              </w:rPr>
+              <w:t>Eficiencia</w:t>
+            </w:r>
+            <w:r>
+              <w:rPr>
+                <w:noProof/>
+                <w:webHidden/>
+              </w:rPr>
+              <w:tab/>
+            </w:r>
+            <w:r>
+              <w:rPr>
+                <w:noProof/>
+                <w:webHidden/>
+              </w:rPr>
+              <w:fldChar w:fldCharType="begin"/>
+            </w:r>
+            <w:r>
+              <w:rPr>
+                <w:noProof/>
+                <w:webHidden/>
+              </w:rPr>
+              <w:instrText xml:space="preserve"> PAGEREF _Toc178033095 \h </w:instrText>
+            </w:r>
+            <w:r>
+              <w:rPr>
+                <w:noProof/>
+                <w:webHidden/>
+              </w:rPr>
+            </w:r>
+            <w:r>
+              <w:rPr>
+                <w:noProof/>
+                <w:webHidden/>
+              </w:rPr>
+              <w:fldChar w:fldCharType="separate"/>
+            </w:r>
+            <w:r>
+              <w:rPr>
+                <w:noProof/>
+                <w:webHidden/>
+              </w:rPr>
+              <w:t>25</w:t>
+            </w:r>
+            <w:r>
+              <w:rPr>
+                <w:noProof/>
+                <w:webHidden/>
+              </w:rPr>
+              <w:fldChar w:fldCharType="end"/>
+            </w:r>
+          </w:hyperlink>
+        </w:p>
+        <w:p>
+          <w:pPr>
+            <w:pStyle w:val="TDC2"/>
+            <w:rPr>
+              <w:rFonts w:eastAsiaTheme="minorEastAsia"/>
+              <w:i w:val="0"/>
+              <w:iCs w:val="0"/>
+              <w:noProof/>
+              <w:sz w:val="22"/>
+              <w:szCs w:val="22"/>
+              <w:lang w:val="es-AR" w:eastAsia="es-AR"/>
+            </w:rPr>
+          </w:pPr>
+          <w:hyperlink w:anchor="_Toc178033096" w:history="1">
+            <w:r>
+              <w:rPr>
+                <w:rStyle w:val="Hipervnculo"/>
+                <w:noProof/>
+              </w:rPr>
+              <w:t>Interfaces</w:t>
+            </w:r>
+            <w:r>
+              <w:rPr>
+                <w:noProof/>
+                <w:webHidden/>
+              </w:rPr>
+              <w:tab/>
+            </w:r>
+            <w:r>
+              <w:rPr>
+                <w:noProof/>
+                <w:webHidden/>
+              </w:rPr>
+              <w:fldChar w:fldCharType="begin"/>
+            </w:r>
+            <w:r>
+              <w:rPr>
+                <w:noProof/>
+                <w:webHidden/>
+              </w:rPr>
+              <w:instrText xml:space="preserve"> PAGEREF _Toc178033096 \h </w:instrText>
+            </w:r>
+            <w:r>
+              <w:rPr>
+                <w:noProof/>
+                <w:webHidden/>
+              </w:rPr>
+            </w:r>
+            <w:r>
+              <w:rPr>
+                <w:noProof/>
+                <w:webHidden/>
+              </w:rPr>
+              <w:fldChar w:fldCharType="separate"/>
+            </w:r>
+            <w:r>
+              <w:rPr>
+                <w:noProof/>
+                <w:webHidden/>
+              </w:rPr>
+              <w:t>25</w:t>
             </w:r>
             <w:r>
               <w:rPr>
@@ -1836,16 +2249,16 @@
               <w:noProof/>
               <w:sz w:val="22"/>
               <w:szCs w:val="22"/>
-              <w:lang w:eastAsia="es-ES"/>
+              <w:lang w:val="es-AR" w:eastAsia="es-AR"/>
             </w:rPr>
           </w:pPr>
-          <w:hyperlink w:anchor="_Toc257629752" w:history="1">
+          <w:hyperlink w:anchor="_Toc178033097" w:history="1">
             <w:r>
               <w:rPr>
                 <w:rStyle w:val="Hipervnculo"/>
                 <w:noProof/>
               </w:rPr>
-              <w:t>Actores</w:t>
+              <w:t>Interfaces de Usuario</w:t>
             </w:r>
             <w:r>
               <w:rPr>
@@ -1866,7 +2279,7 @@
                 <w:noProof/>
                 <w:webHidden/>
               </w:rPr>
-              <w:instrText xml:space="preserve"> PAGEREF _Toc257629752 \h </w:instrText>
+              <w:instrText xml:space="preserve"> PAGEREF _Toc178033097 \h </w:instrText>
             </w:r>
             <w:r>
               <w:rPr>
@@ -1886,7 +2299,7 @@
                 <w:noProof/>
                 <w:webHidden/>
               </w:rPr>
-              <w:t>4</w:t>
+              <w:t>26</w:t>
             </w:r>
             <w:r>
               <w:rPr>
@@ -1905,16 +2318,16 @@
               <w:noProof/>
               <w:sz w:val="22"/>
               <w:szCs w:val="22"/>
-              <w:lang w:eastAsia="es-ES"/>
+              <w:lang w:val="es-AR" w:eastAsia="es-AR"/>
             </w:rPr>
           </w:pPr>
-          <w:hyperlink w:anchor="_Toc257629753" w:history="1">
+          <w:hyperlink w:anchor="_Toc178033098" w:history="1">
             <w:r>
               <w:rPr>
                 <w:rStyle w:val="Hipervnculo"/>
                 <w:noProof/>
               </w:rPr>
-              <w:t>Descripción</w:t>
+              <w:t>Interfaces de Software</w:t>
             </w:r>
             <w:r>
               <w:rPr>
@@ -1935,7 +2348,7 @@
                 <w:noProof/>
                 <w:webHidden/>
               </w:rPr>
-              <w:instrText xml:space="preserve"> PAGEREF _Toc257629753 \h </w:instrText>
+              <w:instrText xml:space="preserve"> PAGEREF _Toc178033098 \h </w:instrText>
             </w:r>
             <w:r>
               <w:rPr>
@@ -1955,7 +2368,216 @@
                 <w:noProof/>
                 <w:webHidden/>
               </w:rPr>
-              <w:t>4</w:t>
+              <w:t>26</w:t>
+            </w:r>
+            <w:r>
+              <w:rPr>
+                <w:noProof/>
+                <w:webHidden/>
+              </w:rPr>
+              <w:fldChar w:fldCharType="end"/>
+            </w:r>
+          </w:hyperlink>
+        </w:p>
+        <w:p>
+          <w:pPr>
+            <w:pStyle w:val="TDC3"/>
+            <w:rPr>
+              <w:rFonts w:eastAsiaTheme="minorEastAsia"/>
+              <w:noProof/>
+              <w:sz w:val="22"/>
+              <w:szCs w:val="22"/>
+              <w:lang w:val="es-AR" w:eastAsia="es-AR"/>
+            </w:rPr>
+          </w:pPr>
+          <w:hyperlink w:anchor="_Toc178033099" w:history="1">
+            <w:r>
+              <w:rPr>
+                <w:rStyle w:val="Hipervnculo"/>
+                <w:noProof/>
+              </w:rPr>
+              <w:t>Interfaces de Hardware</w:t>
+            </w:r>
+            <w:r>
+              <w:rPr>
+                <w:noProof/>
+                <w:webHidden/>
+              </w:rPr>
+              <w:tab/>
+            </w:r>
+            <w:r>
+              <w:rPr>
+                <w:noProof/>
+                <w:webHidden/>
+              </w:rPr>
+              <w:fldChar w:fldCharType="begin"/>
+            </w:r>
+            <w:r>
+              <w:rPr>
+                <w:noProof/>
+                <w:webHidden/>
+              </w:rPr>
+              <w:instrText xml:space="preserve"> PAGEREF _Toc178033099 \h </w:instrText>
+            </w:r>
+            <w:r>
+              <w:rPr>
+                <w:noProof/>
+                <w:webHidden/>
+              </w:rPr>
+            </w:r>
+            <w:r>
+              <w:rPr>
+                <w:noProof/>
+                <w:webHidden/>
+              </w:rPr>
+              <w:fldChar w:fldCharType="separate"/>
+            </w:r>
+            <w:r>
+              <w:rPr>
+                <w:noProof/>
+                <w:webHidden/>
+              </w:rPr>
+              <w:t>26</w:t>
+            </w:r>
+            <w:r>
+              <w:rPr>
+                <w:noProof/>
+                <w:webHidden/>
+              </w:rPr>
+              <w:fldChar w:fldCharType="end"/>
+            </w:r>
+          </w:hyperlink>
+        </w:p>
+        <w:p>
+          <w:pPr>
+            <w:pStyle w:val="TDC3"/>
+            <w:rPr>
+              <w:rFonts w:eastAsiaTheme="minorEastAsia"/>
+              <w:noProof/>
+              <w:sz w:val="22"/>
+              <w:szCs w:val="22"/>
+              <w:lang w:val="es-AR" w:eastAsia="es-AR"/>
+            </w:rPr>
+          </w:pPr>
+          <w:hyperlink w:anchor="_Toc178033100" w:history="1">
+            <w:r>
+              <w:rPr>
+                <w:rStyle w:val="Hipervnculo"/>
+                <w:noProof/>
+              </w:rPr>
+              <w:t>Interfaces de Comunicaciones</w:t>
+            </w:r>
+            <w:r>
+              <w:rPr>
+                <w:noProof/>
+                <w:webHidden/>
+              </w:rPr>
+              <w:tab/>
+            </w:r>
+            <w:r>
+              <w:rPr>
+                <w:noProof/>
+                <w:webHidden/>
+              </w:rPr>
+              <w:fldChar w:fldCharType="begin"/>
+            </w:r>
+            <w:r>
+              <w:rPr>
+                <w:noProof/>
+                <w:webHidden/>
+              </w:rPr>
+              <w:instrText xml:space="preserve"> PAGEREF _Toc178033100 \h </w:instrText>
+            </w:r>
+            <w:r>
+              <w:rPr>
+                <w:noProof/>
+                <w:webHidden/>
+              </w:rPr>
+            </w:r>
+            <w:r>
+              <w:rPr>
+                <w:noProof/>
+                <w:webHidden/>
+              </w:rPr>
+              <w:fldChar w:fldCharType="separate"/>
+            </w:r>
+            <w:r>
+              <w:rPr>
+                <w:noProof/>
+                <w:webHidden/>
+              </w:rPr>
+              <w:t>26</w:t>
+            </w:r>
+            <w:r>
+              <w:rPr>
+                <w:noProof/>
+                <w:webHidden/>
+              </w:rPr>
+              <w:fldChar w:fldCharType="end"/>
+            </w:r>
+          </w:hyperlink>
+        </w:p>
+        <w:p>
+          <w:pPr>
+            <w:pStyle w:val="TDC2"/>
+            <w:rPr>
+              <w:rFonts w:eastAsiaTheme="minorEastAsia"/>
+              <w:i w:val="0"/>
+              <w:iCs w:val="0"/>
+              <w:noProof/>
+              <w:sz w:val="22"/>
+              <w:szCs w:val="22"/>
+              <w:lang w:val="es-AR" w:eastAsia="es-AR"/>
+            </w:rPr>
+          </w:pPr>
+          <w:hyperlink w:anchor="_Toc178033101" w:history="1">
+            <w:r>
+              <w:rPr>
+                <w:rStyle w:val="Hipervnculo"/>
+                <w:noProof/>
+              </w:rPr>
+              <w:t>Restricción de Diseño</w:t>
+            </w:r>
+            <w:r>
+              <w:rPr>
+                <w:noProof/>
+                <w:webHidden/>
+              </w:rPr>
+              <w:tab/>
+            </w:r>
+            <w:r>
+              <w:rPr>
+                <w:noProof/>
+                <w:webHidden/>
+              </w:rPr>
+              <w:fldChar w:fldCharType="begin"/>
+            </w:r>
+            <w:r>
+              <w:rPr>
+                <w:noProof/>
+                <w:webHidden/>
+              </w:rPr>
+              <w:instrText xml:space="preserve"> PAGEREF _Toc178033101 \h </w:instrText>
+            </w:r>
+            <w:r>
+              <w:rPr>
+                <w:noProof/>
+                <w:webHidden/>
+              </w:rPr>
+            </w:r>
+            <w:r>
+              <w:rPr>
+                <w:noProof/>
+                <w:webHidden/>
+              </w:rPr>
+              <w:fldChar w:fldCharType="separate"/>
+            </w:r>
+            <w:r>
+              <w:rPr>
+                <w:noProof/>
+                <w:webHidden/>
+              </w:rPr>
+              <w:t>26</w:t>
             </w:r>
             <w:r>
               <w:rPr>
@@ -1976,16 +2598,16 @@
               <w:noProof/>
               <w:sz w:val="22"/>
               <w:szCs w:val="22"/>
-              <w:lang w:eastAsia="es-ES"/>
+              <w:lang w:val="es-AR" w:eastAsia="es-AR"/>
             </w:rPr>
           </w:pPr>
-          <w:hyperlink w:anchor="_Toc257629754" w:history="1">
+          <w:hyperlink w:anchor="_Toc178033102" w:history="1">
             <w:r>
               <w:rPr>
                 <w:rStyle w:val="Hipervnculo"/>
                 <w:noProof/>
               </w:rPr>
-              <w:t>Diagrama de Casos de Uso</w:t>
+              <w:t>Requerimientos de Licencias</w:t>
             </w:r>
             <w:r>
               <w:rPr>
@@ -2006,7 +2628,7 @@
                 <w:noProof/>
                 <w:webHidden/>
               </w:rPr>
-              <w:instrText xml:space="preserve"> PAGEREF _Toc257629754 \h </w:instrText>
+              <w:instrText xml:space="preserve"> PAGEREF _Toc178033102 \h </w:instrText>
             </w:r>
             <w:r>
               <w:rPr>
@@ -2026,7 +2648,7 @@
                 <w:noProof/>
                 <w:webHidden/>
               </w:rPr>
-              <w:t>4</w:t>
+              <w:t>26</w:t>
             </w:r>
             <w:r>
               <w:rPr>
@@ -2047,16 +2669,16 @@
               <w:noProof/>
               <w:sz w:val="22"/>
               <w:szCs w:val="22"/>
-              <w:lang w:eastAsia="es-ES"/>
+              <w:lang w:val="es-AR" w:eastAsia="es-AR"/>
             </w:rPr>
           </w:pPr>
-          <w:hyperlink w:anchor="_Toc257629755" w:history="1">
+          <w:hyperlink w:anchor="_Toc178033103" w:history="1">
             <w:r>
               <w:rPr>
                 <w:rStyle w:val="Hipervnculo"/>
                 <w:noProof/>
               </w:rPr>
-              <w:t>Requerimientos Técnicos</w:t>
+              <w:t>Requerimientos de  Documentación</w:t>
             </w:r>
             <w:r>
               <w:rPr>
@@ -2077,7 +2699,7 @@
                 <w:noProof/>
                 <w:webHidden/>
               </w:rPr>
-              <w:instrText xml:space="preserve"> PAGEREF _Toc257629755 \h </w:instrText>
+              <w:instrText xml:space="preserve"> PAGEREF _Toc178033103 \h </w:instrText>
             </w:r>
             <w:r>
               <w:rPr>
@@ -2097,7 +2719,220 @@
                 <w:noProof/>
                 <w:webHidden/>
               </w:rPr>
-              <w:t>4</w:t>
+              <w:t>26</w:t>
+            </w:r>
+            <w:r>
+              <w:rPr>
+                <w:noProof/>
+                <w:webHidden/>
+              </w:rPr>
+              <w:fldChar w:fldCharType="end"/>
+            </w:r>
+          </w:hyperlink>
+        </w:p>
+        <w:p>
+          <w:pPr>
+            <w:pStyle w:val="TDC2"/>
+            <w:rPr>
+              <w:rFonts w:eastAsiaTheme="minorEastAsia"/>
+              <w:i w:val="0"/>
+              <w:iCs w:val="0"/>
+              <w:noProof/>
+              <w:sz w:val="22"/>
+              <w:szCs w:val="22"/>
+              <w:lang w:val="es-AR" w:eastAsia="es-AR"/>
+            </w:rPr>
+          </w:pPr>
+          <w:hyperlink w:anchor="_Toc178033104" w:history="1">
+            <w:r>
+              <w:rPr>
+                <w:rStyle w:val="Hipervnculo"/>
+                <w:noProof/>
+              </w:rPr>
+              <w:t>Manual  de Usuario</w:t>
+            </w:r>
+            <w:r>
+              <w:rPr>
+                <w:noProof/>
+                <w:webHidden/>
+              </w:rPr>
+              <w:tab/>
+            </w:r>
+            <w:r>
+              <w:rPr>
+                <w:noProof/>
+                <w:webHidden/>
+              </w:rPr>
+              <w:fldChar w:fldCharType="begin"/>
+            </w:r>
+            <w:r>
+              <w:rPr>
+                <w:noProof/>
+                <w:webHidden/>
+              </w:rPr>
+              <w:instrText xml:space="preserve"> PAGEREF _Toc178033104 \h </w:instrText>
+            </w:r>
+            <w:r>
+              <w:rPr>
+                <w:noProof/>
+                <w:webHidden/>
+              </w:rPr>
+            </w:r>
+            <w:r>
+              <w:rPr>
+                <w:noProof/>
+                <w:webHidden/>
+              </w:rPr>
+              <w:fldChar w:fldCharType="separate"/>
+            </w:r>
+            <w:r>
+              <w:rPr>
+                <w:noProof/>
+                <w:webHidden/>
+              </w:rPr>
+              <w:t>26</w:t>
+            </w:r>
+            <w:r>
+              <w:rPr>
+                <w:noProof/>
+                <w:webHidden/>
+              </w:rPr>
+              <w:fldChar w:fldCharType="end"/>
+            </w:r>
+          </w:hyperlink>
+        </w:p>
+        <w:p>
+          <w:pPr>
+            <w:pStyle w:val="TDC2"/>
+            <w:rPr>
+              <w:rFonts w:eastAsiaTheme="minorEastAsia"/>
+              <w:i w:val="0"/>
+              <w:iCs w:val="0"/>
+              <w:noProof/>
+              <w:sz w:val="22"/>
+              <w:szCs w:val="22"/>
+              <w:lang w:val="es-AR" w:eastAsia="es-AR"/>
+            </w:rPr>
+          </w:pPr>
+          <w:hyperlink w:anchor="_Toc178033105" w:history="1">
+            <w:r>
+              <w:rPr>
+                <w:rStyle w:val="Hipervnculo"/>
+                <w:noProof/>
+              </w:rPr>
+              <w:t>Ayuda en Línea</w:t>
+            </w:r>
+            <w:r>
+              <w:rPr>
+                <w:noProof/>
+                <w:webHidden/>
+              </w:rPr>
+              <w:tab/>
+            </w:r>
+            <w:r>
+              <w:rPr>
+                <w:noProof/>
+                <w:webHidden/>
+              </w:rPr>
+              <w:fldChar w:fldCharType="begin"/>
+            </w:r>
+            <w:r>
+              <w:rPr>
+                <w:noProof/>
+                <w:webHidden/>
+              </w:rPr>
+              <w:instrText xml:space="preserve"> PAGEREF _Toc178033105 \h </w:instrText>
+            </w:r>
+            <w:r>
+              <w:rPr>
+                <w:noProof/>
+                <w:webHidden/>
+              </w:rPr>
+            </w:r>
+            <w:r>
+              <w:rPr>
+                <w:noProof/>
+                <w:webHidden/>
+              </w:rPr>
+              <w:fldChar w:fldCharType="separate"/>
+            </w:r>
+            <w:r>
+              <w:rPr>
+                <w:noProof/>
+                <w:webHidden/>
+              </w:rPr>
+              <w:t>27</w:t>
+            </w:r>
+            <w:r>
+              <w:rPr>
+                <w:noProof/>
+                <w:webHidden/>
+              </w:rPr>
+              <w:fldChar w:fldCharType="end"/>
+            </w:r>
+          </w:hyperlink>
+        </w:p>
+        <w:p>
+          <w:pPr>
+            <w:pStyle w:val="TDC2"/>
+            <w:rPr>
+              <w:rFonts w:eastAsiaTheme="minorEastAsia"/>
+              <w:i w:val="0"/>
+              <w:iCs w:val="0"/>
+              <w:noProof/>
+              <w:sz w:val="22"/>
+              <w:szCs w:val="22"/>
+              <w:lang w:val="es-AR" w:eastAsia="es-AR"/>
+            </w:rPr>
+          </w:pPr>
+          <w:hyperlink w:anchor="_Toc178033106" w:history="1">
+            <w:r>
+              <w:rPr>
+                <w:rStyle w:val="Hipervnculo"/>
+                <w:noProof/>
+              </w:rPr>
+              <w:t>Guías de instalación  y Configuración.</w:t>
+            </w:r>
+            <w:r>
+              <w:rPr>
+                <w:noProof/>
+                <w:webHidden/>
+              </w:rPr>
+              <w:tab/>
+            </w:r>
+            <w:r>
+              <w:rPr>
+                <w:noProof/>
+                <w:webHidden/>
+              </w:rPr>
+              <w:fldChar w:fldCharType="begin"/>
+            </w:r>
+            <w:r>
+              <w:rPr>
+                <w:noProof/>
+                <w:webHidden/>
+              </w:rPr>
+              <w:instrText xml:space="preserve"> PAGEREF _Toc178033106 \h </w:instrText>
+            </w:r>
+            <w:r>
+              <w:rPr>
+                <w:noProof/>
+                <w:webHidden/>
+              </w:rPr>
+            </w:r>
+            <w:r>
+              <w:rPr>
+                <w:noProof/>
+                <w:webHidden/>
+              </w:rPr>
+              <w:fldChar w:fldCharType="separate"/>
+            </w:r>
+            <w:r>
+              <w:rPr>
+                <w:noProof/>
+                <w:webHidden/>
+              </w:rPr>
+              <w:t>27</w:t>
             </w:r>
             <w:r>
               <w:rPr>
@@ -2118,16 +2953,16 @@
               <w:noProof/>
               <w:sz w:val="22"/>
               <w:szCs w:val="22"/>
-              <w:lang w:eastAsia="es-ES"/>
+              <w:lang w:val="es-AR" w:eastAsia="es-AR"/>
             </w:rPr>
           </w:pPr>
-          <w:hyperlink w:anchor="_Toc257629756" w:history="1">
+          <w:hyperlink w:anchor="_Toc178033107" w:history="1">
             <w:r>
               <w:rPr>
                 <w:rStyle w:val="Hipervnculo"/>
                 <w:noProof/>
               </w:rPr>
-              <w:t>Requerimientos Funcionales</w:t>
+              <w:t>Características No Soportadas</w:t>
             </w:r>
             <w:r>
               <w:rPr>
@@ -2148,7 +2983,7 @@
                 <w:noProof/>
                 <w:webHidden/>
               </w:rPr>
-              <w:instrText xml:space="preserve"> PAGEREF _Toc257629756 \h </w:instrText>
+              <w:instrText xml:space="preserve"> PAGEREF _Toc178033107 \h </w:instrText>
             </w:r>
             <w:r>
               <w:rPr>
@@ -2168,7 +3003,7 @@
                 <w:noProof/>
                 <w:webHidden/>
               </w:rPr>
-              <w:t>4</w:t>
+              <w:t>27</w:t>
             </w:r>
             <w:r>
               <w:rPr>
@@ -2189,16 +3024,16 @@
               <w:noProof/>
               <w:sz w:val="22"/>
               <w:szCs w:val="22"/>
-              <w:lang w:eastAsia="es-ES"/>
+              <w:lang w:val="es-AR" w:eastAsia="es-AR"/>
             </w:rPr>
           </w:pPr>
-          <w:hyperlink w:anchor="_Toc257629757" w:history="1">
+          <w:hyperlink w:anchor="_Toc178033108" w:history="1">
             <w:r>
               <w:rPr>
                 <w:rStyle w:val="Hipervnculo"/>
                 <w:noProof/>
               </w:rPr>
-              <w:t>Requerimientos No Funcionales</w:t>
+              <w:t>Estándares Aplicables</w:t>
             </w:r>
             <w:r>
               <w:rPr>
@@ -2219,7 +3054,7 @@
                 <w:noProof/>
                 <w:webHidden/>
               </w:rPr>
-              <w:instrText xml:space="preserve"> PAGEREF _Toc257629757 \h </w:instrText>
+              <w:instrText xml:space="preserve"> PAGEREF _Toc178033108 \h </w:instrText>
             </w:r>
             <w:r>
               <w:rPr>
@@ -2239,1277 +3074,7 @@
                 <w:noProof/>
                 <w:webHidden/>
               </w:rPr>
-              <w:t>4</w:t>
-            </w:r>
-            <w:r>
-              <w:rPr>
-                <w:noProof/>
-                <w:webHidden/>
-              </w:rPr>
-              <w:fldChar w:fldCharType="end"/>
-            </w:r>
-          </w:hyperlink>
-        </w:p>
-        <w:p>
-          <w:pPr>
-            <w:pStyle w:val="TDC2"/>
-            <w:rPr>
-              <w:rFonts w:eastAsiaTheme="minorEastAsia"/>
-              <w:i w:val="0"/>
-              <w:iCs w:val="0"/>
-              <w:noProof/>
-              <w:sz w:val="22"/>
-              <w:szCs w:val="22"/>
-              <w:lang w:eastAsia="es-ES"/>
-            </w:rPr>
-          </w:pPr>
-          <w:hyperlink w:anchor="_Toc257629758" w:history="1">
-            <w:r>
-              <w:rPr>
-                <w:rStyle w:val="Hipervnculo"/>
-                <w:noProof/>
-              </w:rPr>
-              <w:t>Usabilidad</w:t>
-            </w:r>
-            <w:r>
-              <w:rPr>
-                <w:noProof/>
-                <w:webHidden/>
-              </w:rPr>
-              <w:tab/>
-            </w:r>
-            <w:r>
-              <w:rPr>
-                <w:noProof/>
-                <w:webHidden/>
-              </w:rPr>
-              <w:fldChar w:fldCharType="begin"/>
-            </w:r>
-            <w:r>
-              <w:rPr>
-                <w:noProof/>
-                <w:webHidden/>
-              </w:rPr>
-              <w:instrText xml:space="preserve"> PAGEREF _Toc257629758 \h </w:instrText>
-            </w:r>
-            <w:r>
-              <w:rPr>
-                <w:noProof/>
-                <w:webHidden/>
-              </w:rPr>
-            </w:r>
-            <w:r>
-              <w:rPr>
-                <w:noProof/>
-                <w:webHidden/>
-              </w:rPr>
-              <w:fldChar w:fldCharType="separate"/>
-            </w:r>
-            <w:r>
-              <w:rPr>
-                <w:noProof/>
-                <w:webHidden/>
-              </w:rPr>
-              <w:t>4</w:t>
-            </w:r>
-            <w:r>
-              <w:rPr>
-                <w:noProof/>
-                <w:webHidden/>
-              </w:rPr>
-              <w:fldChar w:fldCharType="end"/>
-            </w:r>
-          </w:hyperlink>
-        </w:p>
-        <w:p>
-          <w:pPr>
-            <w:pStyle w:val="TDC2"/>
-            <w:rPr>
-              <w:rFonts w:eastAsiaTheme="minorEastAsia"/>
-              <w:i w:val="0"/>
-              <w:iCs w:val="0"/>
-              <w:noProof/>
-              <w:sz w:val="22"/>
-              <w:szCs w:val="22"/>
-              <w:lang w:eastAsia="es-ES"/>
-            </w:rPr>
-          </w:pPr>
-          <w:hyperlink w:anchor="_Toc257629759" w:history="1">
-            <w:r>
-              <w:rPr>
-                <w:rStyle w:val="Hipervnculo"/>
-                <w:noProof/>
-              </w:rPr>
-              <w:t>Confiabilidad</w:t>
-            </w:r>
-            <w:r>
-              <w:rPr>
-                <w:noProof/>
-                <w:webHidden/>
-              </w:rPr>
-              <w:tab/>
-            </w:r>
-            <w:r>
-              <w:rPr>
-                <w:noProof/>
-                <w:webHidden/>
-              </w:rPr>
-              <w:fldChar w:fldCharType="begin"/>
-            </w:r>
-            <w:r>
-              <w:rPr>
-                <w:noProof/>
-                <w:webHidden/>
-              </w:rPr>
-              <w:instrText xml:space="preserve"> PAGEREF _Toc257629759 \h </w:instrText>
-            </w:r>
-            <w:r>
-              <w:rPr>
-                <w:noProof/>
-                <w:webHidden/>
-              </w:rPr>
-            </w:r>
-            <w:r>
-              <w:rPr>
-                <w:noProof/>
-                <w:webHidden/>
-              </w:rPr>
-              <w:fldChar w:fldCharType="separate"/>
-            </w:r>
-            <w:r>
-              <w:rPr>
-                <w:noProof/>
-                <w:webHidden/>
-              </w:rPr>
-              <w:t>4</w:t>
-            </w:r>
-            <w:r>
-              <w:rPr>
-                <w:noProof/>
-                <w:webHidden/>
-              </w:rPr>
-              <w:fldChar w:fldCharType="end"/>
-            </w:r>
-          </w:hyperlink>
-        </w:p>
-        <w:p>
-          <w:pPr>
-            <w:pStyle w:val="TDC2"/>
-            <w:rPr>
-              <w:rFonts w:eastAsiaTheme="minorEastAsia"/>
-              <w:i w:val="0"/>
-              <w:iCs w:val="0"/>
-              <w:noProof/>
-              <w:sz w:val="22"/>
-              <w:szCs w:val="22"/>
-              <w:lang w:eastAsia="es-ES"/>
-            </w:rPr>
-          </w:pPr>
-          <w:hyperlink w:anchor="_Toc257629760" w:history="1">
-            <w:r>
-              <w:rPr>
-                <w:rStyle w:val="Hipervnculo"/>
-                <w:noProof/>
-              </w:rPr>
-              <w:t>Seguridad</w:t>
-            </w:r>
-            <w:r>
-              <w:rPr>
-                <w:noProof/>
-                <w:webHidden/>
-              </w:rPr>
-              <w:tab/>
-            </w:r>
-            <w:r>
-              <w:rPr>
-                <w:noProof/>
-                <w:webHidden/>
-              </w:rPr>
-              <w:fldChar w:fldCharType="begin"/>
-            </w:r>
-            <w:r>
-              <w:rPr>
-                <w:noProof/>
-                <w:webHidden/>
-              </w:rPr>
-              <w:instrText xml:space="preserve"> PAGEREF _Toc257629760 \h </w:instrText>
-            </w:r>
-            <w:r>
-              <w:rPr>
-                <w:noProof/>
-                <w:webHidden/>
-              </w:rPr>
-            </w:r>
-            <w:r>
-              <w:rPr>
-                <w:noProof/>
-                <w:webHidden/>
-              </w:rPr>
-              <w:fldChar w:fldCharType="separate"/>
-            </w:r>
-            <w:r>
-              <w:rPr>
-                <w:noProof/>
-                <w:webHidden/>
-              </w:rPr>
-              <w:t>4</w:t>
-            </w:r>
-            <w:r>
-              <w:rPr>
-                <w:noProof/>
-                <w:webHidden/>
-              </w:rPr>
-              <w:fldChar w:fldCharType="end"/>
-            </w:r>
-          </w:hyperlink>
-        </w:p>
-        <w:p>
-          <w:pPr>
-            <w:pStyle w:val="TDC2"/>
-            <w:rPr>
-              <w:rFonts w:eastAsiaTheme="minorEastAsia"/>
-              <w:i w:val="0"/>
-              <w:iCs w:val="0"/>
-              <w:noProof/>
-              <w:sz w:val="22"/>
-              <w:szCs w:val="22"/>
-              <w:lang w:eastAsia="es-ES"/>
-            </w:rPr>
-          </w:pPr>
-          <w:hyperlink w:anchor="_Toc257629761" w:history="1">
-            <w:r>
-              <w:rPr>
-                <w:rStyle w:val="Hipervnculo"/>
-                <w:noProof/>
-              </w:rPr>
-              <w:t>Eficiencia</w:t>
-            </w:r>
-            <w:r>
-              <w:rPr>
-                <w:noProof/>
-                <w:webHidden/>
-              </w:rPr>
-              <w:tab/>
-            </w:r>
-            <w:r>
-              <w:rPr>
-                <w:noProof/>
-                <w:webHidden/>
-              </w:rPr>
-              <w:fldChar w:fldCharType="begin"/>
-            </w:r>
-            <w:r>
-              <w:rPr>
-                <w:noProof/>
-                <w:webHidden/>
-              </w:rPr>
-              <w:instrText xml:space="preserve"> PAGEREF _Toc257629761 \h </w:instrText>
-            </w:r>
-            <w:r>
-              <w:rPr>
-                <w:noProof/>
-                <w:webHidden/>
-              </w:rPr>
-            </w:r>
-            <w:r>
-              <w:rPr>
-                <w:noProof/>
-                <w:webHidden/>
-              </w:rPr>
-              <w:fldChar w:fldCharType="separate"/>
-            </w:r>
-            <w:r>
-              <w:rPr>
-                <w:noProof/>
-                <w:webHidden/>
-              </w:rPr>
-              <w:t>4</w:t>
-            </w:r>
-            <w:r>
-              <w:rPr>
-                <w:noProof/>
-                <w:webHidden/>
-              </w:rPr>
-              <w:fldChar w:fldCharType="end"/>
-            </w:r>
-          </w:hyperlink>
-        </w:p>
-        <w:p>
-          <w:pPr>
-            <w:pStyle w:val="TDC2"/>
-            <w:rPr>
-              <w:rFonts w:eastAsiaTheme="minorEastAsia"/>
-              <w:i w:val="0"/>
-              <w:iCs w:val="0"/>
-              <w:noProof/>
-              <w:sz w:val="22"/>
-              <w:szCs w:val="22"/>
-              <w:lang w:eastAsia="es-ES"/>
-            </w:rPr>
-          </w:pPr>
-          <w:hyperlink w:anchor="_Toc257629762" w:history="1">
-            <w:r>
-              <w:rPr>
-                <w:rStyle w:val="Hipervnculo"/>
-                <w:noProof/>
-              </w:rPr>
-              <w:t>Interfaces</w:t>
-            </w:r>
-            <w:r>
-              <w:rPr>
-                <w:noProof/>
-                <w:webHidden/>
-              </w:rPr>
-              <w:tab/>
-            </w:r>
-            <w:r>
-              <w:rPr>
-                <w:noProof/>
-                <w:webHidden/>
-              </w:rPr>
-              <w:fldChar w:fldCharType="begin"/>
-            </w:r>
-            <w:r>
-              <w:rPr>
-                <w:noProof/>
-                <w:webHidden/>
-              </w:rPr>
-              <w:instrText xml:space="preserve"> PAGEREF _Toc257629762 \h </w:instrText>
-            </w:r>
-            <w:r>
-              <w:rPr>
-                <w:noProof/>
-                <w:webHidden/>
-              </w:rPr>
-            </w:r>
-            <w:r>
-              <w:rPr>
-                <w:noProof/>
-                <w:webHidden/>
-              </w:rPr>
-              <w:fldChar w:fldCharType="separate"/>
-            </w:r>
-            <w:r>
-              <w:rPr>
-                <w:noProof/>
-                <w:webHidden/>
-              </w:rPr>
-              <w:t>4</w:t>
-            </w:r>
-            <w:r>
-              <w:rPr>
-                <w:noProof/>
-                <w:webHidden/>
-              </w:rPr>
-              <w:fldChar w:fldCharType="end"/>
-            </w:r>
-          </w:hyperlink>
-        </w:p>
-        <w:p>
-          <w:pPr>
-            <w:pStyle w:val="TDC3"/>
-            <w:rPr>
-              <w:rFonts w:eastAsiaTheme="minorEastAsia"/>
-              <w:noProof/>
-              <w:sz w:val="22"/>
-              <w:szCs w:val="22"/>
-              <w:lang w:eastAsia="es-ES"/>
-            </w:rPr>
-          </w:pPr>
-          <w:hyperlink w:anchor="_Toc257629763" w:history="1">
-            <w:r>
-              <w:rPr>
-                <w:rStyle w:val="Hipervnculo"/>
-                <w:noProof/>
-              </w:rPr>
-              <w:t>Interfaces de Usuario</w:t>
-            </w:r>
-            <w:r>
-              <w:rPr>
-                <w:noProof/>
-                <w:webHidden/>
-              </w:rPr>
-              <w:tab/>
-            </w:r>
-            <w:r>
-              <w:rPr>
-                <w:noProof/>
-                <w:webHidden/>
-              </w:rPr>
-              <w:fldChar w:fldCharType="begin"/>
-            </w:r>
-            <w:r>
-              <w:rPr>
-                <w:noProof/>
-                <w:webHidden/>
-              </w:rPr>
-              <w:instrText xml:space="preserve"> PAGEREF _Toc257629763 \h </w:instrText>
-            </w:r>
-            <w:r>
-              <w:rPr>
-                <w:noProof/>
-                <w:webHidden/>
-              </w:rPr>
-            </w:r>
-            <w:r>
-              <w:rPr>
-                <w:noProof/>
-                <w:webHidden/>
-              </w:rPr>
-              <w:fldChar w:fldCharType="separate"/>
-            </w:r>
-            <w:r>
-              <w:rPr>
-                <w:noProof/>
-                <w:webHidden/>
-              </w:rPr>
-              <w:t>4</w:t>
-            </w:r>
-            <w:r>
-              <w:rPr>
-                <w:noProof/>
-                <w:webHidden/>
-              </w:rPr>
-              <w:fldChar w:fldCharType="end"/>
-            </w:r>
-          </w:hyperlink>
-        </w:p>
-        <w:p>
-          <w:pPr>
-            <w:pStyle w:val="TDC3"/>
-            <w:rPr>
-              <w:rFonts w:eastAsiaTheme="minorEastAsia"/>
-              <w:noProof/>
-              <w:sz w:val="22"/>
-              <w:szCs w:val="22"/>
-              <w:lang w:eastAsia="es-ES"/>
-            </w:rPr>
-          </w:pPr>
-          <w:hyperlink w:anchor="_Toc257629764" w:history="1">
-            <w:r>
-              <w:rPr>
-                <w:rStyle w:val="Hipervnculo"/>
-                <w:noProof/>
-              </w:rPr>
-              <w:t>Interfaces de Software</w:t>
-            </w:r>
-            <w:r>
-              <w:rPr>
-                <w:noProof/>
-                <w:webHidden/>
-              </w:rPr>
-              <w:tab/>
-            </w:r>
-            <w:r>
-              <w:rPr>
-                <w:noProof/>
-                <w:webHidden/>
-              </w:rPr>
-              <w:fldChar w:fldCharType="begin"/>
-            </w:r>
-            <w:r>
-              <w:rPr>
-                <w:noProof/>
-                <w:webHidden/>
-              </w:rPr>
-              <w:instrText xml:space="preserve"> PAGEREF _Toc257629764 \h </w:instrText>
-            </w:r>
-            <w:r>
-              <w:rPr>
-                <w:noProof/>
-                <w:webHidden/>
-              </w:rPr>
-            </w:r>
-            <w:r>
-              <w:rPr>
-                <w:noProof/>
-                <w:webHidden/>
-              </w:rPr>
-              <w:fldChar w:fldCharType="separate"/>
-            </w:r>
-            <w:r>
-              <w:rPr>
-                <w:noProof/>
-                <w:webHidden/>
-              </w:rPr>
-              <w:t>4</w:t>
-            </w:r>
-            <w:r>
-              <w:rPr>
-                <w:noProof/>
-                <w:webHidden/>
-              </w:rPr>
-              <w:fldChar w:fldCharType="end"/>
-            </w:r>
-          </w:hyperlink>
-        </w:p>
-        <w:p>
-          <w:pPr>
-            <w:pStyle w:val="TDC3"/>
-            <w:rPr>
-              <w:rFonts w:eastAsiaTheme="minorEastAsia"/>
-              <w:noProof/>
-              <w:sz w:val="22"/>
-              <w:szCs w:val="22"/>
-              <w:lang w:eastAsia="es-ES"/>
-            </w:rPr>
-          </w:pPr>
-          <w:hyperlink w:anchor="_Toc257629765" w:history="1">
-            <w:r>
-              <w:rPr>
-                <w:rStyle w:val="Hipervnculo"/>
-                <w:noProof/>
-              </w:rPr>
-              <w:t>Interfaces de Hardware</w:t>
-            </w:r>
-            <w:r>
-              <w:rPr>
-                <w:noProof/>
-                <w:webHidden/>
-              </w:rPr>
-              <w:tab/>
-            </w:r>
-            <w:r>
-              <w:rPr>
-                <w:noProof/>
-                <w:webHidden/>
-              </w:rPr>
-              <w:fldChar w:fldCharType="begin"/>
-            </w:r>
-            <w:r>
-              <w:rPr>
-                <w:noProof/>
-                <w:webHidden/>
-              </w:rPr>
-              <w:instrText xml:space="preserve"> PAGEREF _Toc257629765 \h </w:instrText>
-            </w:r>
-            <w:r>
-              <w:rPr>
-                <w:noProof/>
-                <w:webHidden/>
-              </w:rPr>
-            </w:r>
-            <w:r>
-              <w:rPr>
-                <w:noProof/>
-                <w:webHidden/>
-              </w:rPr>
-              <w:fldChar w:fldCharType="separate"/>
-            </w:r>
-            <w:r>
-              <w:rPr>
-                <w:noProof/>
-                <w:webHidden/>
-              </w:rPr>
-              <w:t>4</w:t>
-            </w:r>
-            <w:r>
-              <w:rPr>
-                <w:noProof/>
-                <w:webHidden/>
-              </w:rPr>
-              <w:fldChar w:fldCharType="end"/>
-            </w:r>
-          </w:hyperlink>
-        </w:p>
-        <w:p>
-          <w:pPr>
-            <w:pStyle w:val="TDC3"/>
-            <w:rPr>
-              <w:rFonts w:eastAsiaTheme="minorEastAsia"/>
-              <w:noProof/>
-              <w:sz w:val="22"/>
-              <w:szCs w:val="22"/>
-              <w:lang w:eastAsia="es-ES"/>
-            </w:rPr>
-          </w:pPr>
-          <w:hyperlink w:anchor="_Toc257629766" w:history="1">
-            <w:r>
-              <w:rPr>
-                <w:rStyle w:val="Hipervnculo"/>
-                <w:noProof/>
-              </w:rPr>
-              <w:t>Interfaces de Comunicaciones</w:t>
-            </w:r>
-            <w:r>
-              <w:rPr>
-                <w:noProof/>
-                <w:webHidden/>
-              </w:rPr>
-              <w:tab/>
-            </w:r>
-            <w:r>
-              <w:rPr>
-                <w:noProof/>
-                <w:webHidden/>
-              </w:rPr>
-              <w:fldChar w:fldCharType="begin"/>
-            </w:r>
-            <w:r>
-              <w:rPr>
-                <w:noProof/>
-                <w:webHidden/>
-              </w:rPr>
-              <w:instrText xml:space="preserve"> PAGEREF _Toc257629766 \h </w:instrText>
-            </w:r>
-            <w:r>
-              <w:rPr>
-                <w:noProof/>
-                <w:webHidden/>
-              </w:rPr>
-            </w:r>
-            <w:r>
-              <w:rPr>
-                <w:noProof/>
-                <w:webHidden/>
-              </w:rPr>
-              <w:fldChar w:fldCharType="separate"/>
-            </w:r>
-            <w:r>
-              <w:rPr>
-                <w:noProof/>
-                <w:webHidden/>
-              </w:rPr>
-              <w:t>4</w:t>
-            </w:r>
-            <w:r>
-              <w:rPr>
-                <w:noProof/>
-                <w:webHidden/>
-              </w:rPr>
-              <w:fldChar w:fldCharType="end"/>
-            </w:r>
-          </w:hyperlink>
-        </w:p>
-        <w:p>
-          <w:pPr>
-            <w:pStyle w:val="TDC2"/>
-            <w:rPr>
-              <w:rFonts w:eastAsiaTheme="minorEastAsia"/>
-              <w:i w:val="0"/>
-              <w:iCs w:val="0"/>
-              <w:noProof/>
-              <w:sz w:val="22"/>
-              <w:szCs w:val="22"/>
-              <w:lang w:eastAsia="es-ES"/>
-            </w:rPr>
-          </w:pPr>
-          <w:hyperlink w:anchor="_Toc257629767" w:history="1">
-            <w:r>
-              <w:rPr>
-                <w:rStyle w:val="Hipervnculo"/>
-                <w:noProof/>
-              </w:rPr>
-              <w:t>Restricción de Diseño</w:t>
-            </w:r>
-            <w:r>
-              <w:rPr>
-                <w:noProof/>
-                <w:webHidden/>
-              </w:rPr>
-              <w:tab/>
-            </w:r>
-            <w:r>
-              <w:rPr>
-                <w:noProof/>
-                <w:webHidden/>
-              </w:rPr>
-              <w:fldChar w:fldCharType="begin"/>
-            </w:r>
-            <w:r>
-              <w:rPr>
-                <w:noProof/>
-                <w:webHidden/>
-              </w:rPr>
-              <w:instrText xml:space="preserve"> PAGEREF _Toc257629767 \h </w:instrText>
-            </w:r>
-            <w:r>
-              <w:rPr>
-                <w:noProof/>
-                <w:webHidden/>
-              </w:rPr>
-            </w:r>
-            <w:r>
-              <w:rPr>
-                <w:noProof/>
-                <w:webHidden/>
-              </w:rPr>
-              <w:fldChar w:fldCharType="separate"/>
-            </w:r>
-            <w:r>
-              <w:rPr>
-                <w:noProof/>
-                <w:webHidden/>
-              </w:rPr>
-              <w:t>4</w:t>
-            </w:r>
-            <w:r>
-              <w:rPr>
-                <w:noProof/>
-                <w:webHidden/>
-              </w:rPr>
-              <w:fldChar w:fldCharType="end"/>
-            </w:r>
-          </w:hyperlink>
-        </w:p>
-        <w:p>
-          <w:pPr>
-            <w:pStyle w:val="TDC1"/>
-            <w:rPr>
-              <w:rFonts w:eastAsiaTheme="minorEastAsia"/>
-              <w:b w:val="0"/>
-              <w:bCs w:val="0"/>
-              <w:noProof/>
-              <w:sz w:val="22"/>
-              <w:szCs w:val="22"/>
-              <w:lang w:eastAsia="es-ES"/>
-            </w:rPr>
-          </w:pPr>
-          <w:hyperlink w:anchor="_Toc257629768" w:history="1">
-            <w:r>
-              <w:rPr>
-                <w:rStyle w:val="Hipervnculo"/>
-                <w:noProof/>
-              </w:rPr>
-              <w:t>Requerimientos de Licencias</w:t>
-            </w:r>
-            <w:r>
-              <w:rPr>
-                <w:noProof/>
-                <w:webHidden/>
-              </w:rPr>
-              <w:tab/>
-            </w:r>
-            <w:r>
-              <w:rPr>
-                <w:noProof/>
-                <w:webHidden/>
-              </w:rPr>
-              <w:fldChar w:fldCharType="begin"/>
-            </w:r>
-            <w:r>
-              <w:rPr>
-                <w:noProof/>
-                <w:webHidden/>
-              </w:rPr>
-              <w:instrText xml:space="preserve"> PAGEREF _Toc257629768 \h </w:instrText>
-            </w:r>
-            <w:r>
-              <w:rPr>
-                <w:noProof/>
-                <w:webHidden/>
-              </w:rPr>
-            </w:r>
-            <w:r>
-              <w:rPr>
-                <w:noProof/>
-                <w:webHidden/>
-              </w:rPr>
-              <w:fldChar w:fldCharType="separate"/>
-            </w:r>
-            <w:r>
-              <w:rPr>
-                <w:noProof/>
-                <w:webHidden/>
-              </w:rPr>
-              <w:t>4</w:t>
-            </w:r>
-            <w:r>
-              <w:rPr>
-                <w:noProof/>
-                <w:webHidden/>
-              </w:rPr>
-              <w:fldChar w:fldCharType="end"/>
-            </w:r>
-          </w:hyperlink>
-        </w:p>
-        <w:p>
-          <w:pPr>
-            <w:pStyle w:val="TDC1"/>
-            <w:rPr>
-              <w:rFonts w:eastAsiaTheme="minorEastAsia"/>
-              <w:b w:val="0"/>
-              <w:bCs w:val="0"/>
-              <w:noProof/>
-              <w:sz w:val="22"/>
-              <w:szCs w:val="22"/>
-              <w:lang w:eastAsia="es-ES"/>
-            </w:rPr>
-          </w:pPr>
-          <w:hyperlink w:anchor="_Toc257629769" w:history="1">
-            <w:r>
-              <w:rPr>
-                <w:rStyle w:val="Hipervnculo"/>
-                <w:noProof/>
-              </w:rPr>
-              <w:t>Requerimientos de  Documentación</w:t>
-            </w:r>
-            <w:r>
-              <w:rPr>
-                <w:noProof/>
-                <w:webHidden/>
-              </w:rPr>
-              <w:tab/>
-            </w:r>
-            <w:r>
-              <w:rPr>
-                <w:noProof/>
-                <w:webHidden/>
-              </w:rPr>
-              <w:fldChar w:fldCharType="begin"/>
-            </w:r>
-            <w:r>
-              <w:rPr>
-                <w:noProof/>
-                <w:webHidden/>
-              </w:rPr>
-              <w:instrText xml:space="preserve"> PAGEREF _Toc257629769 \h </w:instrText>
-            </w:r>
-            <w:r>
-              <w:rPr>
-                <w:noProof/>
-                <w:webHidden/>
-              </w:rPr>
-            </w:r>
-            <w:r>
-              <w:rPr>
-                <w:noProof/>
-                <w:webHidden/>
-              </w:rPr>
-              <w:fldChar w:fldCharType="separate"/>
-            </w:r>
-            <w:r>
-              <w:rPr>
-                <w:noProof/>
-                <w:webHidden/>
-              </w:rPr>
-              <w:t>4</w:t>
-            </w:r>
-            <w:r>
-              <w:rPr>
-                <w:noProof/>
-                <w:webHidden/>
-              </w:rPr>
-              <w:fldChar w:fldCharType="end"/>
-            </w:r>
-          </w:hyperlink>
-        </w:p>
-        <w:p>
-          <w:pPr>
-            <w:pStyle w:val="TDC2"/>
-            <w:rPr>
-              <w:rFonts w:eastAsiaTheme="minorEastAsia"/>
-              <w:i w:val="0"/>
-              <w:iCs w:val="0"/>
-              <w:noProof/>
-              <w:sz w:val="22"/>
-              <w:szCs w:val="22"/>
-              <w:lang w:eastAsia="es-ES"/>
-            </w:rPr>
-          </w:pPr>
-          <w:hyperlink w:anchor="_Toc257629770" w:history="1">
-            <w:r>
-              <w:rPr>
-                <w:rStyle w:val="Hipervnculo"/>
-                <w:noProof/>
-              </w:rPr>
-              <w:t>Manual  de Usuario</w:t>
-            </w:r>
-            <w:r>
-              <w:rPr>
-                <w:noProof/>
-                <w:webHidden/>
-              </w:rPr>
-              <w:tab/>
-            </w:r>
-            <w:r>
-              <w:rPr>
-                <w:noProof/>
-                <w:webHidden/>
-              </w:rPr>
-              <w:fldChar w:fldCharType="begin"/>
-            </w:r>
-            <w:r>
-              <w:rPr>
-                <w:noProof/>
-                <w:webHidden/>
-              </w:rPr>
-              <w:instrText xml:space="preserve"> PAGEREF _Toc257629770 \h </w:instrText>
-            </w:r>
-            <w:r>
-              <w:rPr>
-                <w:noProof/>
-                <w:webHidden/>
-              </w:rPr>
-            </w:r>
-            <w:r>
-              <w:rPr>
-                <w:noProof/>
-                <w:webHidden/>
-              </w:rPr>
-              <w:fldChar w:fldCharType="separate"/>
-            </w:r>
-            <w:r>
-              <w:rPr>
-                <w:noProof/>
-                <w:webHidden/>
-              </w:rPr>
-              <w:t>4</w:t>
-            </w:r>
-            <w:r>
-              <w:rPr>
-                <w:noProof/>
-                <w:webHidden/>
-              </w:rPr>
-              <w:fldChar w:fldCharType="end"/>
-            </w:r>
-          </w:hyperlink>
-        </w:p>
-        <w:p>
-          <w:pPr>
-            <w:pStyle w:val="TDC2"/>
-            <w:rPr>
-              <w:rFonts w:eastAsiaTheme="minorEastAsia"/>
-              <w:i w:val="0"/>
-              <w:iCs w:val="0"/>
-              <w:noProof/>
-              <w:sz w:val="22"/>
-              <w:szCs w:val="22"/>
-              <w:lang w:eastAsia="es-ES"/>
-            </w:rPr>
-          </w:pPr>
-          <w:hyperlink w:anchor="_Toc257629771" w:history="1">
-            <w:r>
-              <w:rPr>
-                <w:rStyle w:val="Hipervnculo"/>
-                <w:noProof/>
-              </w:rPr>
-              <w:t>Ayuda en Línea</w:t>
-            </w:r>
-            <w:r>
-              <w:rPr>
-                <w:noProof/>
-                <w:webHidden/>
-              </w:rPr>
-              <w:tab/>
-            </w:r>
-            <w:r>
-              <w:rPr>
-                <w:noProof/>
-                <w:webHidden/>
-              </w:rPr>
-              <w:fldChar w:fldCharType="begin"/>
-            </w:r>
-            <w:r>
-              <w:rPr>
-                <w:noProof/>
-                <w:webHidden/>
-              </w:rPr>
-              <w:instrText xml:space="preserve"> PAGEREF _Toc257629771 \h </w:instrText>
-            </w:r>
-            <w:r>
-              <w:rPr>
-                <w:noProof/>
-                <w:webHidden/>
-              </w:rPr>
-            </w:r>
-            <w:r>
-              <w:rPr>
-                <w:noProof/>
-                <w:webHidden/>
-              </w:rPr>
-              <w:fldChar w:fldCharType="separate"/>
-            </w:r>
-            <w:r>
-              <w:rPr>
-                <w:noProof/>
-                <w:webHidden/>
-              </w:rPr>
-              <w:t>4</w:t>
-            </w:r>
-            <w:r>
-              <w:rPr>
-                <w:noProof/>
-                <w:webHidden/>
-              </w:rPr>
-              <w:fldChar w:fldCharType="end"/>
-            </w:r>
-          </w:hyperlink>
-        </w:p>
-        <w:p>
-          <w:pPr>
-            <w:pStyle w:val="TDC2"/>
-            <w:rPr>
-              <w:rFonts w:eastAsiaTheme="minorEastAsia"/>
-              <w:i w:val="0"/>
-              <w:iCs w:val="0"/>
-              <w:noProof/>
-              <w:sz w:val="22"/>
-              <w:szCs w:val="22"/>
-              <w:lang w:eastAsia="es-ES"/>
-            </w:rPr>
-          </w:pPr>
-          <w:hyperlink w:anchor="_Toc257629772" w:history="1">
-            <w:r>
-              <w:rPr>
-                <w:rStyle w:val="Hipervnculo"/>
-                <w:noProof/>
-              </w:rPr>
-              <w:t>Guías de instalación  y Configuración.</w:t>
-            </w:r>
-            <w:r>
-              <w:rPr>
-                <w:noProof/>
-                <w:webHidden/>
-              </w:rPr>
-              <w:tab/>
-            </w:r>
-            <w:r>
-              <w:rPr>
-                <w:noProof/>
-                <w:webHidden/>
-              </w:rPr>
-              <w:fldChar w:fldCharType="begin"/>
-            </w:r>
-            <w:r>
-              <w:rPr>
-                <w:noProof/>
-                <w:webHidden/>
-              </w:rPr>
-              <w:instrText xml:space="preserve"> PAGEREF _Toc257629772 \h </w:instrText>
-            </w:r>
-            <w:r>
-              <w:rPr>
-                <w:noProof/>
-                <w:webHidden/>
-              </w:rPr>
-            </w:r>
-            <w:r>
-              <w:rPr>
-                <w:noProof/>
-                <w:webHidden/>
-              </w:rPr>
-              <w:fldChar w:fldCharType="separate"/>
-            </w:r>
-            <w:r>
-              <w:rPr>
-                <w:noProof/>
-                <w:webHidden/>
-              </w:rPr>
-              <w:t>4</w:t>
-            </w:r>
-            <w:r>
-              <w:rPr>
-                <w:noProof/>
-                <w:webHidden/>
-              </w:rPr>
-              <w:fldChar w:fldCharType="end"/>
-            </w:r>
-          </w:hyperlink>
-        </w:p>
-        <w:p>
-          <w:pPr>
-            <w:pStyle w:val="TDC2"/>
-            <w:rPr>
-              <w:rFonts w:eastAsiaTheme="minorEastAsia"/>
-              <w:i w:val="0"/>
-              <w:iCs w:val="0"/>
-              <w:noProof/>
-              <w:sz w:val="22"/>
-              <w:szCs w:val="22"/>
-              <w:lang w:eastAsia="es-ES"/>
-            </w:rPr>
-          </w:pPr>
-          <w:hyperlink w:anchor="_Toc257629773" w:history="1">
-            <w:r>
-              <w:rPr>
-                <w:rStyle w:val="Hipervnculo"/>
-                <w:noProof/>
-              </w:rPr>
-              <w:t>Etiquetado y empaquetado</w:t>
-            </w:r>
-            <w:r>
-              <w:rPr>
-                <w:noProof/>
-                <w:webHidden/>
-              </w:rPr>
-              <w:tab/>
-            </w:r>
-            <w:r>
-              <w:rPr>
-                <w:noProof/>
-                <w:webHidden/>
-              </w:rPr>
-              <w:fldChar w:fldCharType="begin"/>
-            </w:r>
-            <w:r>
-              <w:rPr>
-                <w:noProof/>
-                <w:webHidden/>
-              </w:rPr>
-              <w:instrText xml:space="preserve"> PAGEREF _Toc257629773 \h </w:instrText>
-            </w:r>
-            <w:r>
-              <w:rPr>
-                <w:noProof/>
-                <w:webHidden/>
-              </w:rPr>
-            </w:r>
-            <w:r>
-              <w:rPr>
-                <w:noProof/>
-                <w:webHidden/>
-              </w:rPr>
-              <w:fldChar w:fldCharType="separate"/>
-            </w:r>
-            <w:r>
-              <w:rPr>
-                <w:noProof/>
-                <w:webHidden/>
-              </w:rPr>
-              <w:t>4</w:t>
-            </w:r>
-            <w:r>
-              <w:rPr>
-                <w:noProof/>
-                <w:webHidden/>
-              </w:rPr>
-              <w:fldChar w:fldCharType="end"/>
-            </w:r>
-          </w:hyperlink>
-        </w:p>
-        <w:p>
-          <w:pPr>
-            <w:pStyle w:val="TDC1"/>
-            <w:rPr>
-              <w:rFonts w:eastAsiaTheme="minorEastAsia"/>
-              <w:b w:val="0"/>
-              <w:bCs w:val="0"/>
-              <w:noProof/>
-              <w:sz w:val="22"/>
-              <w:szCs w:val="22"/>
-              <w:lang w:eastAsia="es-ES"/>
-            </w:rPr>
-          </w:pPr>
-          <w:hyperlink w:anchor="_Toc257629774" w:history="1">
-            <w:r>
-              <w:rPr>
-                <w:rStyle w:val="Hipervnculo"/>
-                <w:noProof/>
-              </w:rPr>
-              <w:t>Características No Soportadas</w:t>
-            </w:r>
-            <w:r>
-              <w:rPr>
-                <w:noProof/>
-                <w:webHidden/>
-              </w:rPr>
-              <w:tab/>
-            </w:r>
-            <w:r>
-              <w:rPr>
-                <w:noProof/>
-                <w:webHidden/>
-              </w:rPr>
-              <w:fldChar w:fldCharType="begin"/>
-            </w:r>
-            <w:r>
-              <w:rPr>
-                <w:noProof/>
-                <w:webHidden/>
-              </w:rPr>
-              <w:instrText xml:space="preserve"> PAGEREF _Toc257629774 \h </w:instrText>
-            </w:r>
-            <w:r>
-              <w:rPr>
-                <w:noProof/>
-                <w:webHidden/>
-              </w:rPr>
-            </w:r>
-            <w:r>
-              <w:rPr>
-                <w:noProof/>
-                <w:webHidden/>
-              </w:rPr>
-              <w:fldChar w:fldCharType="separate"/>
-            </w:r>
-            <w:r>
-              <w:rPr>
-                <w:noProof/>
-                <w:webHidden/>
-              </w:rPr>
-              <w:t>4</w:t>
-            </w:r>
-            <w:r>
-              <w:rPr>
-                <w:noProof/>
-                <w:webHidden/>
-              </w:rPr>
-              <w:fldChar w:fldCharType="end"/>
-            </w:r>
-          </w:hyperlink>
-        </w:p>
-        <w:p>
-          <w:pPr>
-            <w:pStyle w:val="TDC1"/>
-            <w:rPr>
-              <w:rFonts w:eastAsiaTheme="minorEastAsia"/>
-              <w:b w:val="0"/>
-              <w:bCs w:val="0"/>
-              <w:noProof/>
-              <w:sz w:val="22"/>
-              <w:szCs w:val="22"/>
-              <w:lang w:eastAsia="es-ES"/>
-            </w:rPr>
-          </w:pPr>
-          <w:hyperlink w:anchor="_Toc257629775" w:history="1">
-            <w:r>
-              <w:rPr>
-                <w:rStyle w:val="Hipervnculo"/>
-                <w:noProof/>
-              </w:rPr>
-              <w:t>Estándares Aplicables</w:t>
-            </w:r>
-            <w:r>
-              <w:rPr>
-                <w:noProof/>
-                <w:webHidden/>
-              </w:rPr>
-              <w:tab/>
-            </w:r>
-            <w:r>
-              <w:rPr>
-                <w:noProof/>
-                <w:webHidden/>
-              </w:rPr>
-              <w:fldChar w:fldCharType="begin"/>
-            </w:r>
-            <w:r>
-              <w:rPr>
-                <w:noProof/>
-                <w:webHidden/>
-              </w:rPr>
-              <w:instrText xml:space="preserve"> PAGEREF _Toc257629775 \h </w:instrText>
-            </w:r>
-            <w:r>
-              <w:rPr>
-                <w:noProof/>
-                <w:webHidden/>
-              </w:rPr>
-            </w:r>
-            <w:r>
-              <w:rPr>
-                <w:noProof/>
-                <w:webHidden/>
-              </w:rPr>
-              <w:fldChar w:fldCharType="separate"/>
-            </w:r>
-            <w:r>
-              <w:rPr>
-                <w:noProof/>
-                <w:webHidden/>
-              </w:rPr>
-              <w:t>4</w:t>
+              <w:t>28</w:t>
             </w:r>
             <w:r>
               <w:rPr>
@@ -3528,6 +3093,7 @@
             <w:spacing w:line="240" w:lineRule="auto"/>
           </w:pPr>
           <w:r>
+            <w:lastRenderedPageBreak/>
             <w:fldChar w:fldCharType="end"/>
           </w:r>
         </w:p>
@@ -3576,7 +3142,7 @@
       <w:bookmarkStart w:id="2" w:name="_Toc234647510"/>
       <w:bookmarkStart w:id="3" w:name="_Toc235007263"/>
       <w:bookmarkStart w:id="4" w:name="_Toc235009550"/>
-      <w:bookmarkStart w:id="5" w:name="_Toc257629740"/>
+      <w:bookmarkStart w:id="5" w:name="_Toc178033079"/>
       <w:r>
         <w:t>Introducción</w:t>
       </w:r>
@@ -3592,7 +3158,15 @@
         <w:pStyle w:val="PSI-Normal"/>
       </w:pPr>
       <w:r>
-        <w:t xml:space="preserve">El presente documento es una Especificación de Requerimientos de Software (ERS) para el proyecto Testify de </w:t>
+        <w:t xml:space="preserve">El presente documento es una Especificación de Requerimientos de Software (ERS) para el proyecto </w:t>
+      </w:r>
+      <w:proofErr w:type="spellStart"/>
+      <w:r>
+        <w:t>Testify</w:t>
+      </w:r>
+      <w:proofErr w:type="spellEnd"/>
+      <w:r>
+        <w:t xml:space="preserve"> de </w:t>
       </w:r>
       <w:r>
         <w:t>control y seguimiento de los casos de pruebas</w:t>
@@ -3615,7 +3189,7 @@
       </w:pPr>
       <w:bookmarkStart w:id="6" w:name="_Toc235007264"/>
       <w:bookmarkStart w:id="7" w:name="_Toc235009551"/>
-      <w:bookmarkStart w:id="8" w:name="_Toc257629741"/>
+      <w:bookmarkStart w:id="8" w:name="_Toc178033080"/>
       <w:r>
         <w:t>Propósito</w:t>
       </w:r>
@@ -3676,7 +3250,21 @@
         <w:rPr>
           <w:i/>
         </w:rPr>
-        <w:t xml:space="preserve"> de Noviembre de 202</w:t>
+        <w:t xml:space="preserve"> de </w:t>
+      </w:r>
+      <w:proofErr w:type="gramStart"/>
+      <w:r>
+        <w:rPr>
+          <w:i/>
+        </w:rPr>
+        <w:t>Noviembre</w:t>
+      </w:r>
+      <w:proofErr w:type="gramEnd"/>
+      <w:r>
+        <w:rPr>
+          <w:i/>
+        </w:rPr>
+        <w:t xml:space="preserve"> de 202</w:t>
       </w:r>
       <w:r>
         <w:t>4.</w:t>
@@ -3688,7 +3276,7 @@
       </w:pPr>
       <w:bookmarkStart w:id="9" w:name="_Toc235007265"/>
       <w:bookmarkStart w:id="10" w:name="_Toc235009552"/>
-      <w:bookmarkStart w:id="11" w:name="_Toc257629742"/>
+      <w:bookmarkStart w:id="11" w:name="_Toc178033081"/>
       <w:r>
         <w:t>Visión General</w:t>
       </w:r>
@@ -3710,7 +3298,7 @@
       </w:pPr>
       <w:bookmarkStart w:id="12" w:name="_Toc235007266"/>
       <w:bookmarkStart w:id="13" w:name="_Toc235009553"/>
-      <w:bookmarkStart w:id="14" w:name="_Toc257629743"/>
+      <w:bookmarkStart w:id="14" w:name="_Toc178033082"/>
       <w:r>
         <w:t>Descripción General</w:t>
       </w:r>
@@ -3732,7 +3320,7 @@
       </w:pPr>
       <w:bookmarkStart w:id="15" w:name="_Toc235007268"/>
       <w:bookmarkStart w:id="16" w:name="_Toc235009554"/>
-      <w:bookmarkStart w:id="17" w:name="_Toc257629744"/>
+      <w:bookmarkStart w:id="17" w:name="_Toc178033083"/>
       <w:r>
         <w:lastRenderedPageBreak/>
         <w:t>Funciones del Producto</w:t>
@@ -3745,8 +3333,13 @@
       <w:pPr>
         <w:pStyle w:val="PSI-Normal"/>
       </w:pPr>
+      <w:proofErr w:type="spellStart"/>
       <w:r>
-        <w:t>Testify permite a los usuarios registrar y gestionar casos de prueba de manera eficiente, asegurando que cada uno esté asociado correctamente a los proyectos de software en los que se trabaja. La plataforma facilita tanto la administración como el control de los casos de prueba, permitiendo su actualización y organización de acuerdo con las necesidades específicas de cada fase del proyecto. A través de un seguimiento detallado, los usuarios pueden garantizar que las pruebas se realicen de forma precisa y oportuna.</w:t>
+        <w:t>Testify</w:t>
+      </w:r>
+      <w:proofErr w:type="spellEnd"/>
+      <w:r>
+        <w:t xml:space="preserve"> permite a los usuarios registrar y gestionar casos de prueba de manera eficiente, asegurando que cada uno esté asociado correctamente a los proyectos de software en los que se trabaja. La plataforma facilita tanto la administración como el control de los casos de prueba, permitiendo su actualización y organización de acuerdo con las necesidades específicas de cada fase del proyecto. A través de un seguimiento detallado, los usuarios pueden garantizar que las pruebas se realicen de forma precisa y oportuna.</w:t>
       </w:r>
     </w:p>
     <w:p>
@@ -3754,7 +3347,23 @@
         <w:pStyle w:val="PSI-Normal"/>
       </w:pPr>
       <w:r>
-        <w:t>La gestión de roles y permisos en Testify es otro aspecto clave, asignando funciones específicas a los usuarios, como Administrador, Gestor de Pruebas, Tester y Desarrollador. Esto asegura un control adecuado del acceso y una distribución clara de las responsabilidades dentro del sistema. Además, la plataforma ofrece gráficos en tiempo real que muestran el progreso de las pruebas, lo que facilita la visualización del estado de cada caso, ya sea aprobado, pendiente o en proceso.</w:t>
+        <w:t xml:space="preserve">La gestión de roles y permisos en </w:t>
+      </w:r>
+      <w:proofErr w:type="spellStart"/>
+      <w:r>
+        <w:t>Testify</w:t>
+      </w:r>
+      <w:proofErr w:type="spellEnd"/>
+      <w:r>
+        <w:t xml:space="preserve"> es otro aspecto clave, asignando funciones específicas a los usuarios, como Administrador, Gestor de Pruebas, </w:t>
+      </w:r>
+      <w:proofErr w:type="spellStart"/>
+      <w:r>
+        <w:t>Tester</w:t>
+      </w:r>
+      <w:proofErr w:type="spellEnd"/>
+      <w:r>
+        <w:t xml:space="preserve"> y Desarrollador. Esto asegura un control adecuado del acceso y una distribución clara de las responsabilidades dentro del sistema. Además, la plataforma ofrece gráficos en tiempo real que muestran el progreso de las pruebas, lo que facilita la visualización del estado de cada caso, ya sea aprobado, pendiente o en proceso.</w:t>
       </w:r>
     </w:p>
     <w:p>
@@ -3766,7 +3375,13 @@
         <w:t>E</w:t>
       </w:r>
       <w:r>
-        <w:t>l sistema incluye un actor denominado Invitado. Este rol está diseñado para proporcionar acceso limitado al sistema, permitiendo a los usuarios con este perfil visualizar información general sin poder realizar modificaciones. Los invitados pueden consultar detalles básicos y generar reportes de los casos de prueba, pero no tienen la capacidad de crear, editar o gestionar casos de prueba ni de asignar tareas. Este acceso restringido está destinado a facilitar la revisión y supervisión del progreso de las pruebas por parte de usuarios que necesitan información pero no requieren acceso completo a todas las funcionalidades del sistema.</w:t>
+        <w:t xml:space="preserve">l sistema incluye un actor denominado Invitado. Este rol está diseñado para proporcionar acceso limitado al sistema, permitiendo a los usuarios con este perfil visualizar información general sin poder realizar modificaciones. Los invitados pueden consultar detalles básicos y generar reportes de los casos de prueba, pero no tienen la capacidad de crear, editar o gestionar casos de prueba ni de asignar tareas. Este acceso restringido está destinado a facilitar la revisión y supervisión del progreso de las pruebas por parte de usuarios que necesitan </w:t>
+      </w:r>
+      <w:r>
+        <w:t>información,</w:t>
+      </w:r>
+      <w:r>
+        <w:t xml:space="preserve"> pero no requieren acceso completo a todas las funcionalidades del sistema.</w:t>
       </w:r>
     </w:p>
     <w:p>
@@ -3774,7 +3389,15 @@
         <w:pStyle w:val="PSI-Normal"/>
       </w:pPr>
       <w:r>
-        <w:t>Para una mejor organización, Testify permite dividir los proyectos en hitos, agrupando los casos de prueba en etapas, lo que simplifica el seguimiento del avance. El sistema también incluye notificaciones y alertas automáticas que informan a los usuarios sobre las actualizaciones en los casos de prueba asignados, lo que fomenta la coordinación efectiva entre los diferentes equipos de trabajo.</w:t>
+        <w:t xml:space="preserve">Para una mejor organización, </w:t>
+      </w:r>
+      <w:proofErr w:type="spellStart"/>
+      <w:r>
+        <w:t>Testify</w:t>
+      </w:r>
+      <w:proofErr w:type="spellEnd"/>
+      <w:r>
+        <w:t xml:space="preserve"> permite dividir los proyectos en hitos, agrupando los casos de prueba en etapas, lo que simplifica el seguimiento del avance. El sistema también incluye notificaciones y alertas automáticas que informan a los usuarios sobre las actualizaciones en los casos de prueba asignados, lo que fomenta la coordinación efectiva entre los diferentes equipos de trabajo.</w:t>
       </w:r>
     </w:p>
     <w:p>
@@ -3782,7 +3405,15 @@
         <w:pStyle w:val="PSI-Normal"/>
       </w:pPr>
       <w:r>
-        <w:t>Otra funcionalidad destacada es la posibilidad de adjuntar documentación relevante a los casos de prueba, como capturas de pantalla o informes técnicos, proporcionando mayor claridad y soporte durante el proceso de pruebas. Además, Testify permite generar informes completos en formato PDF, que resumen el estado y los resultados de las pruebas, facilitando el análisis de todo el ciclo de pruebas.</w:t>
+        <w:t xml:space="preserve">Otra funcionalidad destacada es la posibilidad de adjuntar documentación relevante a los casos de prueba, como capturas de pantalla o informes técnicos, proporcionando mayor claridad y soporte durante el proceso de pruebas. Además, </w:t>
+      </w:r>
+      <w:proofErr w:type="spellStart"/>
+      <w:r>
+        <w:t>Testify</w:t>
+      </w:r>
+      <w:proofErr w:type="spellEnd"/>
+      <w:r>
+        <w:t xml:space="preserve"> permite generar informes completos en formato PDF, que resumen el estado y los resultados de las pruebas, facilitando el análisis de todo el ciclo de pruebas.</w:t>
       </w:r>
     </w:p>
     <w:p>
@@ -3804,7 +3435,7 @@
       </w:pPr>
       <w:bookmarkStart w:id="18" w:name="_Toc235007269"/>
       <w:bookmarkStart w:id="19" w:name="_Toc235009555"/>
-      <w:bookmarkStart w:id="20" w:name="_Toc257629745"/>
+      <w:bookmarkStart w:id="20" w:name="_Toc178033084"/>
       <w:r>
         <w:lastRenderedPageBreak/>
         <w:t>Característica</w:t>
@@ -3822,15 +3453,15 @@
     <w:p>
       <w:pPr>
         <w:pStyle w:val="PSI-Comentario"/>
+        <w:rPr>
+          <w:lang w:val="es-AR"/>
+        </w:rPr>
       </w:pPr>
       <w:r>
-        <w:t>En esta sección, se describen las características generales de los usuarios previstos para el producto, proporcionando información clave como su nivel educativo, experiencia y especialización técnica. El sistema está diseñado para cinco ti</w:t>
-      </w:r>
-      <w:r>
-        <w:t>pos distintos de usuarios</w:t>
-      </w:r>
-      <w:r>
-        <w:t>:</w:t>
+        <w:rPr>
+          <w:lang w:val="es-AR"/>
+        </w:rPr>
+        <w:t>En esta sección, se describen las características generales de los usuarios previstos para el producto, proporcionando información clave como su nivel educativo, experiencia y especialización técnica. El sistema está diseñado para cinco tipos distintos de usuarios:</w:t>
       </w:r>
     </w:p>
     <w:p>
@@ -3865,9 +3496,11 @@
           <w:numId w:val="13"/>
         </w:numPr>
       </w:pPr>
+      <w:proofErr w:type="spellStart"/>
       <w:r>
         <w:t>Tester</w:t>
       </w:r>
+      <w:proofErr w:type="spellEnd"/>
     </w:p>
     <w:p>
       <w:pPr>
@@ -3898,7 +3531,7 @@
         <w:pStyle w:val="PSI-Ttulo2"/>
       </w:pPr>
       <w:bookmarkStart w:id="21" w:name="_Toc235009556"/>
-      <w:bookmarkStart w:id="22" w:name="_Toc257629746"/>
+      <w:bookmarkStart w:id="22" w:name="_Toc178033085"/>
       <w:r>
         <w:t>Enunciado del Problema del Cliente</w:t>
       </w:r>
@@ -3910,7 +3543,15 @@
         <w:pStyle w:val="PSI-Normal"/>
       </w:pPr>
       <w:r>
-        <w:t>El desafío que enfrenta el equipo de desarrollo de Testify se centra en la optimización de la gestión de casos de prueba para proyectos de software. Este problema ha sido planteado por los usuarios potenciales del sistema, quienes han identificado varias dificultades en sus procesos actuales.</w:t>
+        <w:t xml:space="preserve">El desafío que enfrenta el equipo de desarrollo de </w:t>
+      </w:r>
+      <w:proofErr w:type="spellStart"/>
+      <w:r>
+        <w:t>Testify</w:t>
+      </w:r>
+      <w:proofErr w:type="spellEnd"/>
+      <w:r>
+        <w:t xml:space="preserve"> se centra en la optimización de la gestión de casos de prueba para proyectos de software. Este problema ha sido planteado por los usuarios potenciales del sistema, quienes han identificado varias dificultades en sus procesos actuales.</w:t>
       </w:r>
     </w:p>
     <w:p>
@@ -3926,7 +3567,15 @@
         <w:pStyle w:val="PSI-Normal"/>
       </w:pPr>
       <w:r>
-        <w:t>Además, los usuarios se encuentran con problemas relacionados con la falta de integración y coordinación entre los distintos roles involucrados en el proceso de prueba. Los gestores de prueba, testers y desarrolladores a menudo enfrentan dificultades para acceder a la información actualizada, lo que genera retrasos y errores en la ejecución de las pruebas. La falta de una plataforma centralizada y de herramientas adecuadas para asignar, controlar y seguir el estado de los casos de prueba contribuye a estos problemas.</w:t>
+        <w:t xml:space="preserve">Además, los usuarios se encuentran con problemas relacionados con la falta de integración y coordinación entre los distintos roles involucrados en el proceso de prueba. Los gestores de prueba, </w:t>
+      </w:r>
+      <w:proofErr w:type="spellStart"/>
+      <w:r>
+        <w:t>testers</w:t>
+      </w:r>
+      <w:proofErr w:type="spellEnd"/>
+      <w:r>
+        <w:t xml:space="preserve"> y desarrolladores a menudo enfrentan dificultades para acceder a la información actualizada, lo que genera retrasos y errores en la ejecución de las pruebas. La falta de una plataforma centralizada y de herramientas adecuadas para asignar, controlar y seguir el estado de los casos de prueba contribuye a estos problemas.</w:t>
       </w:r>
     </w:p>
     <w:p>
@@ -3942,7 +3591,15 @@
         <w:pStyle w:val="PSI-Normal"/>
       </w:pPr>
       <w:r>
-        <w:t>A pesar de que el sistema propuesto aborda estos problemas, es esencial que Testify ofrezca una solución que permita una gestión centralizada y efectiva de los casos de prueba, garantizando que los usuarios puedan controlar, monitorizar y optimizar el proceso de pruebas de manera eficiente.</w:t>
+        <w:t xml:space="preserve">A pesar de que el sistema propuesto aborda estos problemas, es esencial que </w:t>
+      </w:r>
+      <w:proofErr w:type="spellStart"/>
+      <w:r>
+        <w:t>Testify</w:t>
+      </w:r>
+      <w:proofErr w:type="spellEnd"/>
+      <w:r>
+        <w:t xml:space="preserve"> ofrezca una solución que permita una gestión centralizada y efectiva de los casos de prueba, garantizando que los usuarios puedan controlar, monitorizar y optimizar el proceso de pruebas de manera eficiente.</w:t>
       </w:r>
     </w:p>
     <w:p>
@@ -3956,8 +3613,9 @@
       </w:pPr>
       <w:bookmarkStart w:id="23" w:name="_Toc235007270"/>
       <w:bookmarkStart w:id="24" w:name="_Toc235009557"/>
-      <w:bookmarkStart w:id="25" w:name="_Toc257629747"/>
+      <w:bookmarkStart w:id="25" w:name="_Toc178033086"/>
       <w:r>
+        <w:lastRenderedPageBreak/>
         <w:t>Casos de Uso</w:t>
       </w:r>
       <w:bookmarkEnd w:id="23"/>
@@ -4356,8 +4014,18 @@
                 <w:color w:val="000000"/>
                 <w:lang w:val="es-AR" w:eastAsia="es-AR"/>
               </w:rPr>
-              <w:t>Invitado, Desarrollador, Tester</w:t>
-            </w:r>
+              <w:t xml:space="preserve">Invitado, Desarrollador, </w:t>
+            </w:r>
+            <w:proofErr w:type="spellStart"/>
+            <w:r>
+              <w:rPr>
+                <w:rFonts w:ascii="Calibri" w:eastAsia="Times New Roman" w:hAnsi="Calibri" w:cs="Calibri"/>
+                <w:color w:val="000000"/>
+                <w:lang w:val="es-AR" w:eastAsia="es-AR"/>
+              </w:rPr>
+              <w:t>Tester</w:t>
+            </w:r>
+            <w:proofErr w:type="spellEnd"/>
           </w:p>
         </w:tc>
       </w:tr>
@@ -4669,7 +4337,25 @@
                 <w:color w:val="000000"/>
                 <w:lang w:val="es-AR" w:eastAsia="es-AR"/>
               </w:rPr>
-              <w:t>El Desarrollador asigna casos de uso a Testers o el Administrador asigna casos de uso al Desarrollador para su evaluación o implementación.</w:t>
+              <w:t xml:space="preserve">El Desarrollador asigna casos de uso a </w:t>
+            </w:r>
+            <w:proofErr w:type="spellStart"/>
+            <w:r>
+              <w:rPr>
+                <w:rFonts w:ascii="Calibri" w:eastAsia="Times New Roman" w:hAnsi="Calibri" w:cs="Calibri"/>
+                <w:color w:val="000000"/>
+                <w:lang w:val="es-AR" w:eastAsia="es-AR"/>
+              </w:rPr>
+              <w:t>Testers</w:t>
+            </w:r>
+            <w:proofErr w:type="spellEnd"/>
+            <w:r>
+              <w:rPr>
+                <w:rFonts w:ascii="Calibri" w:eastAsia="Times New Roman" w:hAnsi="Calibri" w:cs="Calibri"/>
+                <w:color w:val="000000"/>
+                <w:lang w:val="es-AR" w:eastAsia="es-AR"/>
+              </w:rPr>
+              <w:t xml:space="preserve"> o el Administrador asigna casos de uso al Desarrollador para su evaluación o implementación.</w:t>
             </w:r>
           </w:p>
         </w:tc>
@@ -4824,7 +4510,25 @@
                 <w:color w:val="000000"/>
                 <w:lang w:val="es-AR" w:eastAsia="es-AR"/>
               </w:rPr>
-              <w:t>Administrador, Tester, Desarrollador, Gestor de Prueba</w:t>
+              <w:t xml:space="preserve">Administrador, </w:t>
+            </w:r>
+            <w:proofErr w:type="spellStart"/>
+            <w:r>
+              <w:rPr>
+                <w:rFonts w:ascii="Calibri" w:eastAsia="Times New Roman" w:hAnsi="Calibri" w:cs="Calibri"/>
+                <w:color w:val="000000"/>
+                <w:lang w:val="es-AR" w:eastAsia="es-AR"/>
+              </w:rPr>
+              <w:t>Tester</w:t>
+            </w:r>
+            <w:proofErr w:type="spellEnd"/>
+            <w:r>
+              <w:rPr>
+                <w:rFonts w:ascii="Calibri" w:eastAsia="Times New Roman" w:hAnsi="Calibri" w:cs="Calibri"/>
+                <w:color w:val="000000"/>
+                <w:lang w:val="es-AR" w:eastAsia="es-AR"/>
+              </w:rPr>
+              <w:t>, Desarrollador, Gestor de Prueba</w:t>
             </w:r>
           </w:p>
         </w:tc>
@@ -5058,8 +4762,18 @@
                 <w:color w:val="000000"/>
                 <w:lang w:val="es-AR" w:eastAsia="es-AR"/>
               </w:rPr>
-              <w:t>Administrador, Gestor de Prueba, Desarrollador, Tester</w:t>
-            </w:r>
+              <w:t xml:space="preserve">Administrador, Gestor de Prueba, Desarrollador, </w:t>
+            </w:r>
+            <w:proofErr w:type="spellStart"/>
+            <w:r>
+              <w:rPr>
+                <w:rFonts w:ascii="Calibri" w:eastAsia="Times New Roman" w:hAnsi="Calibri" w:cs="Calibri"/>
+                <w:color w:val="000000"/>
+                <w:lang w:val="es-AR" w:eastAsia="es-AR"/>
+              </w:rPr>
+              <w:t>Tester</w:t>
+            </w:r>
+            <w:proofErr w:type="spellEnd"/>
           </w:p>
         </w:tc>
       </w:tr>
@@ -5527,8 +5241,18 @@
                 <w:color w:val="000000"/>
                 <w:lang w:val="es-AR" w:eastAsia="es-AR"/>
               </w:rPr>
-              <w:t>Administrador, Tester</w:t>
-            </w:r>
+              <w:t xml:space="preserve">Administrador, </w:t>
+            </w:r>
+            <w:proofErr w:type="spellStart"/>
+            <w:r>
+              <w:rPr>
+                <w:rFonts w:ascii="Calibri" w:eastAsia="Times New Roman" w:hAnsi="Calibri" w:cs="Calibri"/>
+                <w:color w:val="000000"/>
+                <w:lang w:val="es-AR" w:eastAsia="es-AR"/>
+              </w:rPr>
+              <w:t>Tester</w:t>
+            </w:r>
+            <w:proofErr w:type="spellEnd"/>
           </w:p>
         </w:tc>
       </w:tr>
@@ -6426,6 +6150,18 @@
               </w:rPr>
               <w:t>CU11 - CRUD Hito</w:t>
             </w:r>
+            <w:r>
+              <w:rPr>
+                <w:rFonts w:ascii="Calibri" w:eastAsia="Times New Roman" w:hAnsi="Calibri" w:cs="Calibri"/>
+                <w:b/>
+                <w:bCs/>
+                <w:color w:val="000000"/>
+                <w:lang w:val="es-AR" w:eastAsia="es-AR"/>
+              </w:rPr>
+              <w:t>s</w:t>
+            </w:r>
+            <w:bookmarkStart w:id="30" w:name="_GoBack"/>
+            <w:bookmarkEnd w:id="30"/>
           </w:p>
         </w:tc>
       </w:tr>
@@ -6583,7 +6319,25 @@
                 <w:color w:val="000000"/>
                 <w:lang w:val="es-AR" w:eastAsia="es-AR"/>
               </w:rPr>
-              <w:t>El usuario administra los hitos del sistema, pudiendo eligir entre crear, modificar, eliminar y consultar hitos.</w:t>
+              <w:t xml:space="preserve">El usuario administra los hitos del sistema, pudiendo </w:t>
+            </w:r>
+            <w:proofErr w:type="spellStart"/>
+            <w:r>
+              <w:rPr>
+                <w:rFonts w:ascii="Calibri" w:eastAsia="Times New Roman" w:hAnsi="Calibri" w:cs="Calibri"/>
+                <w:color w:val="000000"/>
+                <w:lang w:val="es-AR" w:eastAsia="es-AR"/>
+              </w:rPr>
+              <w:t>eligir</w:t>
+            </w:r>
+            <w:proofErr w:type="spellEnd"/>
+            <w:r>
+              <w:rPr>
+                <w:rFonts w:ascii="Calibri" w:eastAsia="Times New Roman" w:hAnsi="Calibri" w:cs="Calibri"/>
+                <w:color w:val="000000"/>
+                <w:lang w:val="es-AR" w:eastAsia="es-AR"/>
+              </w:rPr>
+              <w:t xml:space="preserve"> entre crear, modificar, eliminar y consultar hitos.</w:t>
             </w:r>
           </w:p>
         </w:tc>
@@ -7768,19 +7522,19 @@
       <w:pPr>
         <w:pStyle w:val="PSI-Ttulo1"/>
       </w:pPr>
-      <w:bookmarkStart w:id="30" w:name="_Toc235007272"/>
-      <w:bookmarkStart w:id="31" w:name="_Toc235009559"/>
-      <w:bookmarkStart w:id="32" w:name="_Toc257629754"/>
+      <w:bookmarkStart w:id="31" w:name="_Toc235007272"/>
+      <w:bookmarkStart w:id="32" w:name="_Toc235009559"/>
+      <w:bookmarkStart w:id="33" w:name="_Toc178033087"/>
       <w:r>
         <w:lastRenderedPageBreak/>
         <w:t>Diagrama</w:t>
       </w:r>
-      <w:bookmarkEnd w:id="30"/>
       <w:bookmarkEnd w:id="31"/>
+      <w:bookmarkEnd w:id="32"/>
       <w:r>
         <w:t xml:space="preserve"> de Casos de Uso</w:t>
       </w:r>
-      <w:bookmarkEnd w:id="32"/>
+      <w:bookmarkEnd w:id="33"/>
     </w:p>
     <w:p>
       <w:pPr>
@@ -7791,13 +7545,14 @@
       <w:pPr>
         <w:pStyle w:val="PSI-Ttulo1"/>
       </w:pPr>
+      <w:bookmarkStart w:id="34" w:name="_Toc178033088"/>
       <w:r>
         <w:rPr>
           <w:noProof/>
           <w:lang w:eastAsia="es-AR"/>
         </w:rPr>
         <w:drawing>
-          <wp:inline distT="0" distB="0" distL="0" distR="0" wp14:anchorId="2C7F78A5" wp14:editId="31442171">
+          <wp:inline distT="0" distB="0" distL="0" distR="0" wp14:anchorId="4CBACC27" wp14:editId="3536C58B">
             <wp:extent cx="5029200" cy="2981325"/>
             <wp:effectExtent l="0" t="0" r="0" b="9525"/>
             <wp:docPr id="18" name="Imagen 18"/>
@@ -7845,6 +7600,7 @@
           </wp:inline>
         </w:drawing>
       </w:r>
+      <w:bookmarkEnd w:id="34"/>
     </w:p>
     <w:p>
       <w:pPr>
@@ -7855,15 +7611,15 @@
       <w:pPr>
         <w:pStyle w:val="PSI-Ttulo1"/>
       </w:pPr>
-      <w:bookmarkStart w:id="33" w:name="_Toc235007274"/>
-      <w:bookmarkStart w:id="34" w:name="_Toc235009560"/>
-      <w:bookmarkStart w:id="35" w:name="_Toc257629755"/>
+      <w:bookmarkStart w:id="35" w:name="_Toc235007274"/>
+      <w:bookmarkStart w:id="36" w:name="_Toc235009560"/>
+      <w:bookmarkStart w:id="37" w:name="_Toc178033089"/>
       <w:r>
         <w:t>Requerimientos Técnicos</w:t>
       </w:r>
-      <w:bookmarkEnd w:id="33"/>
-      <w:bookmarkEnd w:id="34"/>
       <w:bookmarkEnd w:id="35"/>
+      <w:bookmarkEnd w:id="36"/>
+      <w:bookmarkEnd w:id="37"/>
     </w:p>
     <w:p>
       <w:pPr>
@@ -7897,15 +7653,15 @@
       <w:r>
         <w:br/>
       </w:r>
-      <w:bookmarkStart w:id="36" w:name="_Toc235007275"/>
-      <w:bookmarkStart w:id="37" w:name="_Toc235009561"/>
-      <w:bookmarkStart w:id="38" w:name="_Toc257629756"/>
+      <w:bookmarkStart w:id="38" w:name="_Toc235007275"/>
+      <w:bookmarkStart w:id="39" w:name="_Toc235009561"/>
+      <w:bookmarkStart w:id="40" w:name="_Toc178033090"/>
       <w:r>
         <w:t>Requerimientos Funcionales</w:t>
       </w:r>
-      <w:bookmarkEnd w:id="36"/>
-      <w:bookmarkEnd w:id="37"/>
       <w:bookmarkEnd w:id="38"/>
+      <w:bookmarkEnd w:id="39"/>
+      <w:bookmarkEnd w:id="40"/>
     </w:p>
     <w:p>
       <w:pPr>
@@ -7917,7 +7673,15 @@
         <w:pStyle w:val="PSI-Normal"/>
       </w:pPr>
       <w:r>
-        <w:t>Los requerimientos funcionales del sistema describen la funcionalidad o los servicios que se espera que éste provea. En este apartado se describe lo que el sistema Testify tendrá que hacer, los factores que afectan al producto y satisfacen los requerimientos.</w:t>
+        <w:t xml:space="preserve">Los requerimientos funcionales del sistema describen la funcionalidad o los servicios que se espera que éste provea. En este apartado se describe lo que el sistema </w:t>
+      </w:r>
+      <w:proofErr w:type="spellStart"/>
+      <w:r>
+        <w:t>Testify</w:t>
+      </w:r>
+      <w:proofErr w:type="spellEnd"/>
+      <w:r>
+        <w:t xml:space="preserve"> tendrá que hacer, los factores que afectan al producto y satisfacen los requerimientos.</w:t>
       </w:r>
     </w:p>
     <w:p>
@@ -7998,7 +7762,15 @@
         <w:pStyle w:val="PSI-Normal"/>
       </w:pPr>
       <w:r>
-        <w:t>RF10: El sistema contendrá los roles: Administrador, Gestor de Prueba, Tester, desarrollador e Invitado.</w:t>
+        <w:t xml:space="preserve">RF10: El sistema contendrá los roles: Administrador, Gestor de Prueba, </w:t>
+      </w:r>
+      <w:proofErr w:type="spellStart"/>
+      <w:r>
+        <w:t>Tester</w:t>
+      </w:r>
+      <w:proofErr w:type="spellEnd"/>
+      <w:r>
+        <w:t>, desarrollador e Invitado.</w:t>
       </w:r>
     </w:p>
     <w:p>
@@ -8038,7 +7810,15 @@
         <w:pStyle w:val="PSI-Normal"/>
       </w:pPr>
       <w:r>
-        <w:t xml:space="preserve">RF15: El Tester solo podrá visualizar los casos de </w:t>
+        <w:t xml:space="preserve">RF15: El </w:t>
+      </w:r>
+      <w:proofErr w:type="spellStart"/>
+      <w:r>
+        <w:t>Tester</w:t>
+      </w:r>
+      <w:proofErr w:type="spellEnd"/>
+      <w:r>
+        <w:t xml:space="preserve"> solo podrá visualizar los casos de </w:t>
       </w:r>
       <w:r>
         <w:t>uso</w:t>
@@ -8066,7 +7846,15 @@
         <w:pStyle w:val="PSI-Normal"/>
       </w:pPr>
       <w:r>
-        <w:t xml:space="preserve">RF17: El Tester solo podrá actualizar el resultado de los casos de </w:t>
+        <w:t xml:space="preserve">RF17: El </w:t>
+      </w:r>
+      <w:proofErr w:type="spellStart"/>
+      <w:r>
+        <w:t>Tester</w:t>
+      </w:r>
+      <w:proofErr w:type="spellEnd"/>
+      <w:r>
+        <w:t xml:space="preserve"> solo podrá actualizar el resultado de los casos de </w:t>
       </w:r>
       <w:r>
         <w:t>uso</w:t>
@@ -8148,7 +7936,15 @@
         <w:t>uso</w:t>
       </w:r>
       <w:r>
-        <w:t xml:space="preserve"> que se tendrán en cuenta para el cálculo de aprobación serán aquellos que fueron asignados a un Tester.</w:t>
+        <w:t xml:space="preserve"> que se tendrán en cuenta para el cálculo de aprobación serán aquellos que fueron asignados a un </w:t>
+      </w:r>
+      <w:proofErr w:type="spellStart"/>
+      <w:r>
+        <w:t>Tester</w:t>
+      </w:r>
+      <w:proofErr w:type="spellEnd"/>
+      <w:r>
+        <w:t>.</w:t>
       </w:r>
     </w:p>
     <w:p>
@@ -12854,7 +12650,25 @@
                 <w:color w:val="000000"/>
                 <w:lang w:val="es-AR" w:eastAsia="es-AR"/>
               </w:rPr>
-              <w:t>El sistema debe contener los roles: Administrador, Gestor de Prueba, Tester, Desarrollador e Invitado.</w:t>
+              <w:t xml:space="preserve">El sistema debe contener los roles: Administrador, Gestor de Prueba, </w:t>
+            </w:r>
+            <w:proofErr w:type="spellStart"/>
+            <w:r>
+              <w:rPr>
+                <w:rFonts w:ascii="Arial" w:eastAsia="Times New Roman" w:hAnsi="Arial" w:cs="Arial"/>
+                <w:color w:val="000000"/>
+                <w:lang w:val="es-AR" w:eastAsia="es-AR"/>
+              </w:rPr>
+              <w:t>Tester</w:t>
+            </w:r>
+            <w:proofErr w:type="spellEnd"/>
+            <w:r>
+              <w:rPr>
+                <w:rFonts w:ascii="Arial" w:eastAsia="Times New Roman" w:hAnsi="Arial" w:cs="Arial"/>
+                <w:color w:val="000000"/>
+                <w:lang w:val="es-AR" w:eastAsia="es-AR"/>
+              </w:rPr>
+              <w:t>, Desarrollador e Invitado.</w:t>
             </w:r>
           </w:p>
         </w:tc>
@@ -15133,8 +14947,18 @@
                 <w:color w:val="000000"/>
                 <w:lang w:val="es-AR" w:eastAsia="es-AR"/>
               </w:rPr>
-              <w:t>Visualización de Casos de Uso Asignados al Tester</w:t>
-            </w:r>
+              <w:t xml:space="preserve">Visualización de Casos de Uso Asignados al </w:t>
+            </w:r>
+            <w:proofErr w:type="spellStart"/>
+            <w:r>
+              <w:rPr>
+                <w:rFonts w:ascii="Arial" w:eastAsia="Times New Roman" w:hAnsi="Arial" w:cs="Arial"/>
+                <w:color w:val="000000"/>
+                <w:lang w:val="es-AR" w:eastAsia="es-AR"/>
+              </w:rPr>
+              <w:t>Tester</w:t>
+            </w:r>
+            <w:proofErr w:type="spellEnd"/>
           </w:p>
         </w:tc>
       </w:tr>
@@ -15277,7 +15101,25 @@
                 <w:color w:val="000000"/>
                 <w:lang w:val="es-AR" w:eastAsia="es-AR"/>
               </w:rPr>
-              <w:t>El Tester solo podrá visualizar los casos de uso a los que ha sido asignado.</w:t>
+              <w:t xml:space="preserve">El </w:t>
+            </w:r>
+            <w:proofErr w:type="spellStart"/>
+            <w:r>
+              <w:rPr>
+                <w:rFonts w:ascii="Arial" w:eastAsia="Times New Roman" w:hAnsi="Arial" w:cs="Arial"/>
+                <w:color w:val="000000"/>
+                <w:lang w:val="es-AR" w:eastAsia="es-AR"/>
+              </w:rPr>
+              <w:t>Tester</w:t>
+            </w:r>
+            <w:proofErr w:type="spellEnd"/>
+            <w:r>
+              <w:rPr>
+                <w:rFonts w:ascii="Arial" w:eastAsia="Times New Roman" w:hAnsi="Arial" w:cs="Arial"/>
+                <w:color w:val="000000"/>
+                <w:lang w:val="es-AR" w:eastAsia="es-AR"/>
+              </w:rPr>
+              <w:t xml:space="preserve"> solo podrá visualizar los casos de uso a los que ha sido asignado.</w:t>
             </w:r>
           </w:p>
         </w:tc>
@@ -15349,7 +15191,25 @@
                 <w:color w:val="000000"/>
                 <w:lang w:val="es-AR" w:eastAsia="es-AR"/>
               </w:rPr>
-              <w:t>El sistema limitará el acceso del Tester a los casos de uso que le han sido específicamente asignados, evitando que vea o modifique otros casos.</w:t>
+              <w:t xml:space="preserve">El sistema limitará el acceso del </w:t>
+            </w:r>
+            <w:proofErr w:type="spellStart"/>
+            <w:r>
+              <w:rPr>
+                <w:rFonts w:ascii="Arial" w:eastAsia="Times New Roman" w:hAnsi="Arial" w:cs="Arial"/>
+                <w:color w:val="000000"/>
+                <w:lang w:val="es-AR" w:eastAsia="es-AR"/>
+              </w:rPr>
+              <w:t>Tester</w:t>
+            </w:r>
+            <w:proofErr w:type="spellEnd"/>
+            <w:r>
+              <w:rPr>
+                <w:rFonts w:ascii="Arial" w:eastAsia="Times New Roman" w:hAnsi="Arial" w:cs="Arial"/>
+                <w:color w:val="000000"/>
+                <w:lang w:val="es-AR" w:eastAsia="es-AR"/>
+              </w:rPr>
+              <w:t xml:space="preserve"> a los casos de uso que le han sido específicamente asignados, evitando que vea o modifique otros casos.</w:t>
             </w:r>
           </w:p>
         </w:tc>
@@ -15446,7 +15306,7 @@
           <w:lang w:val="es-AR" w:eastAsia="es-AR"/>
         </w:rPr>
         <w:pict>
-          <v:rect id="_x0000_i1078" style="width:0;height:1.5pt" o:hralign="center" o:hrstd="t" o:hr="t" fillcolor="#a0a0a0" stroked="f"/>
+          <v:rect id="_x0000_i1025" style="width:0;height:1.5pt" o:hralign="center" o:hrstd="t" o:hr="t" fillcolor="#a0a0a0" stroked="f"/>
         </w:pict>
       </w:r>
     </w:p>
@@ -15847,7 +15707,25 @@
                 <w:color w:val="000000"/>
                 <w:lang w:val="es-AR" w:eastAsia="es-AR"/>
               </w:rPr>
-              <w:t>Similar al Tester, el Desarrollador solo tendrá acceso a los casos de uso asignados. Esto mantendrá la confidencialidad y la segmentación del trabajo.</w:t>
+              <w:t xml:space="preserve">Similar al </w:t>
+            </w:r>
+            <w:proofErr w:type="spellStart"/>
+            <w:r>
+              <w:rPr>
+                <w:rFonts w:ascii="Arial" w:eastAsia="Times New Roman" w:hAnsi="Arial" w:cs="Arial"/>
+                <w:color w:val="000000"/>
+                <w:lang w:val="es-AR" w:eastAsia="es-AR"/>
+              </w:rPr>
+              <w:t>Tester</w:t>
+            </w:r>
+            <w:proofErr w:type="spellEnd"/>
+            <w:r>
+              <w:rPr>
+                <w:rFonts w:ascii="Arial" w:eastAsia="Times New Roman" w:hAnsi="Arial" w:cs="Arial"/>
+                <w:color w:val="000000"/>
+                <w:lang w:val="es-AR" w:eastAsia="es-AR"/>
+              </w:rPr>
+              <w:t>, el Desarrollador solo tendrá acceso a los casos de uso asignados. Esto mantendrá la confidencialidad y la segmentación del trabajo.</w:t>
             </w:r>
           </w:p>
         </w:tc>
@@ -16250,7 +16128,25 @@
                 <w:color w:val="000000"/>
                 <w:lang w:val="es-AR" w:eastAsia="es-AR"/>
               </w:rPr>
-              <w:t>El Tester podrá actualizar el resultado de los casos de uso y agregar comentarios.</w:t>
+              <w:t xml:space="preserve">El </w:t>
+            </w:r>
+            <w:proofErr w:type="spellStart"/>
+            <w:r>
+              <w:rPr>
+                <w:rFonts w:ascii="Arial" w:eastAsia="Times New Roman" w:hAnsi="Arial" w:cs="Arial"/>
+                <w:color w:val="000000"/>
+                <w:lang w:val="es-AR" w:eastAsia="es-AR"/>
+              </w:rPr>
+              <w:t>Tester</w:t>
+            </w:r>
+            <w:proofErr w:type="spellEnd"/>
+            <w:r>
+              <w:rPr>
+                <w:rFonts w:ascii="Arial" w:eastAsia="Times New Roman" w:hAnsi="Arial" w:cs="Arial"/>
+                <w:color w:val="000000"/>
+                <w:lang w:val="es-AR" w:eastAsia="es-AR"/>
+              </w:rPr>
+              <w:t xml:space="preserve"> podrá actualizar el resultado de los casos de uso y agregar comentarios.</w:t>
             </w:r>
           </w:p>
         </w:tc>
@@ -16322,7 +16218,25 @@
                 <w:color w:val="000000"/>
                 <w:lang w:val="es-AR" w:eastAsia="es-AR"/>
               </w:rPr>
-              <w:t>El sistema permitirá que los Testers actualicen el estado de los casos de uso, proporcionando resultados y comentarios sobre las pruebas ejecutadas.</w:t>
+              <w:t xml:space="preserve">El sistema permitirá que los </w:t>
+            </w:r>
+            <w:proofErr w:type="spellStart"/>
+            <w:r>
+              <w:rPr>
+                <w:rFonts w:ascii="Arial" w:eastAsia="Times New Roman" w:hAnsi="Arial" w:cs="Arial"/>
+                <w:color w:val="000000"/>
+                <w:lang w:val="es-AR" w:eastAsia="es-AR"/>
+              </w:rPr>
+              <w:t>Testers</w:t>
+            </w:r>
+            <w:proofErr w:type="spellEnd"/>
+            <w:r>
+              <w:rPr>
+                <w:rFonts w:ascii="Arial" w:eastAsia="Times New Roman" w:hAnsi="Arial" w:cs="Arial"/>
+                <w:color w:val="000000"/>
+                <w:lang w:val="es-AR" w:eastAsia="es-AR"/>
+              </w:rPr>
+              <w:t xml:space="preserve"> actualicen el estado de los casos de uso, proporcionando resultados y comentarios sobre las pruebas ejecutadas.</w:t>
             </w:r>
           </w:p>
         </w:tc>
@@ -18664,7 +18578,25 @@
                 <w:color w:val="000000"/>
                 <w:lang w:val="es-AR" w:eastAsia="es-AR"/>
               </w:rPr>
-              <w:t>Los casos de uso que se tendrán en cuenta para el cálculo de aprobación serán aquellos que fueron asignados a un Tester.</w:t>
+              <w:t xml:space="preserve">Los casos de uso que se tendrán en cuenta para el cálculo de aprobación serán aquellos que fueron asignados a un </w:t>
+            </w:r>
+            <w:proofErr w:type="spellStart"/>
+            <w:r>
+              <w:rPr>
+                <w:rFonts w:ascii="Arial" w:eastAsia="Times New Roman" w:hAnsi="Arial" w:cs="Arial"/>
+                <w:color w:val="000000"/>
+                <w:lang w:val="es-AR" w:eastAsia="es-AR"/>
+              </w:rPr>
+              <w:t>Tester</w:t>
+            </w:r>
+            <w:proofErr w:type="spellEnd"/>
+            <w:r>
+              <w:rPr>
+                <w:rFonts w:ascii="Arial" w:eastAsia="Times New Roman" w:hAnsi="Arial" w:cs="Arial"/>
+                <w:color w:val="000000"/>
+                <w:lang w:val="es-AR" w:eastAsia="es-AR"/>
+              </w:rPr>
+              <w:t>.</w:t>
             </w:r>
           </w:p>
         </w:tc>
@@ -18736,7 +18668,25 @@
                 <w:color w:val="000000"/>
                 <w:lang w:val="es-AR" w:eastAsia="es-AR"/>
               </w:rPr>
-              <w:t>Solo los casos de uso que han sido asignados a un Tester serán considerados para el cálculo del porcentaje de aprobación del proyecto.</w:t>
+              <w:t xml:space="preserve">Solo los casos de uso que han sido asignados a un </w:t>
+            </w:r>
+            <w:proofErr w:type="spellStart"/>
+            <w:r>
+              <w:rPr>
+                <w:rFonts w:ascii="Arial" w:eastAsia="Times New Roman" w:hAnsi="Arial" w:cs="Arial"/>
+                <w:color w:val="000000"/>
+                <w:lang w:val="es-AR" w:eastAsia="es-AR"/>
+              </w:rPr>
+              <w:t>Tester</w:t>
+            </w:r>
+            <w:proofErr w:type="spellEnd"/>
+            <w:r>
+              <w:rPr>
+                <w:rFonts w:ascii="Arial" w:eastAsia="Times New Roman" w:hAnsi="Arial" w:cs="Arial"/>
+                <w:color w:val="000000"/>
+                <w:lang w:val="es-AR" w:eastAsia="es-AR"/>
+              </w:rPr>
+              <w:t xml:space="preserve"> serán considerados para el cálculo del porcentaje de aprobación del proyecto.</w:t>
             </w:r>
           </w:p>
         </w:tc>
@@ -19315,15 +19265,15 @@
       <w:pPr>
         <w:pStyle w:val="PSI-Ttulo1"/>
       </w:pPr>
-      <w:bookmarkStart w:id="39" w:name="_Toc235007276"/>
-      <w:bookmarkStart w:id="40" w:name="_Toc235009562"/>
-      <w:bookmarkStart w:id="41" w:name="_Toc257629757"/>
+      <w:bookmarkStart w:id="41" w:name="_Toc235007276"/>
+      <w:bookmarkStart w:id="42" w:name="_Toc235009562"/>
+      <w:bookmarkStart w:id="43" w:name="_Toc178033091"/>
       <w:r>
         <w:t>Requerimientos No Funcionales</w:t>
       </w:r>
-      <w:bookmarkEnd w:id="39"/>
-      <w:bookmarkEnd w:id="40"/>
       <w:bookmarkEnd w:id="41"/>
+      <w:bookmarkEnd w:id="42"/>
+      <w:bookmarkEnd w:id="43"/>
     </w:p>
     <w:p>
       <w:pPr>
@@ -19333,7 +19283,15 @@
         <w:t>En este documento, se abordarán los requerimientos no funcionales del sistema, los cuales son cruciales para definir las características que pueden influir en el desempeño y las limitaciones del producto. Los requerimientos no funcionales se centran en aspectos que van más allá de las funcionalidades básicas del sistema y que impactan su rendimiento general, fiabilidad y usabilidad.</w:t>
       </w:r>
       <w:r>
-        <w:t xml:space="preserve"> En el caso de Testify, se identifican los siguientes:</w:t>
+        <w:t xml:space="preserve"> En el caso de </w:t>
+      </w:r>
+      <w:proofErr w:type="spellStart"/>
+      <w:r>
+        <w:t>Testify</w:t>
+      </w:r>
+      <w:proofErr w:type="spellEnd"/>
+      <w:r>
+        <w:t>, se identifican los siguientes:</w:t>
       </w:r>
     </w:p>
     <w:p>
@@ -19355,28 +19313,21 @@
     <w:p>
       <w:pPr>
         <w:pStyle w:val="PSI-Comentario"/>
-        <w:numPr>
-          <w:ilvl w:val="0"/>
-          <w:numId w:val="0"/>
-        </w:numPr>
-        <w:ind w:left="426" w:hanging="360"/>
-      </w:pPr>
-      <w:bookmarkStart w:id="42" w:name="_GoBack"/>
-      <w:bookmarkEnd w:id="42"/>
+      </w:pPr>
     </w:p>
     <w:p>
       <w:pPr>
         <w:pStyle w:val="PSI-Ttulo2"/>
       </w:pPr>
-      <w:bookmarkStart w:id="43" w:name="_Toc235007277"/>
-      <w:bookmarkStart w:id="44" w:name="_Toc235009563"/>
-      <w:bookmarkStart w:id="45" w:name="_Toc257629758"/>
+      <w:bookmarkStart w:id="44" w:name="_Toc235007277"/>
+      <w:bookmarkStart w:id="45" w:name="_Toc235009563"/>
+      <w:bookmarkStart w:id="46" w:name="_Toc178033092"/>
       <w:r>
         <w:t>Usabilidad</w:t>
       </w:r>
-      <w:bookmarkEnd w:id="43"/>
       <w:bookmarkEnd w:id="44"/>
       <w:bookmarkEnd w:id="45"/>
+      <w:bookmarkEnd w:id="46"/>
     </w:p>
     <w:p>
       <w:pPr>
@@ -19398,15 +19349,15 @@
       <w:pPr>
         <w:pStyle w:val="PSI-Ttulo2"/>
       </w:pPr>
-      <w:bookmarkStart w:id="46" w:name="_Toc235007278"/>
-      <w:bookmarkStart w:id="47" w:name="_Toc235009564"/>
-      <w:bookmarkStart w:id="48" w:name="_Toc257629759"/>
+      <w:bookmarkStart w:id="47" w:name="_Toc235007278"/>
+      <w:bookmarkStart w:id="48" w:name="_Toc235009564"/>
+      <w:bookmarkStart w:id="49" w:name="_Toc178033093"/>
       <w:r>
         <w:t>Confiabilidad</w:t>
       </w:r>
-      <w:bookmarkEnd w:id="46"/>
       <w:bookmarkEnd w:id="47"/>
       <w:bookmarkEnd w:id="48"/>
+      <w:bookmarkEnd w:id="49"/>
     </w:p>
     <w:p>
       <w:pPr>
@@ -19426,15 +19377,15 @@
       <w:pPr>
         <w:pStyle w:val="PSI-Ttulo2"/>
       </w:pPr>
-      <w:bookmarkStart w:id="49" w:name="_Toc235007279"/>
-      <w:bookmarkStart w:id="50" w:name="_Toc235009565"/>
-      <w:bookmarkStart w:id="51" w:name="_Toc257629760"/>
+      <w:bookmarkStart w:id="50" w:name="_Toc235007279"/>
+      <w:bookmarkStart w:id="51" w:name="_Toc235009565"/>
+      <w:bookmarkStart w:id="52" w:name="_Toc178033094"/>
       <w:r>
         <w:t>Seguridad</w:t>
       </w:r>
-      <w:bookmarkEnd w:id="49"/>
       <w:bookmarkEnd w:id="50"/>
       <w:bookmarkEnd w:id="51"/>
+      <w:bookmarkEnd w:id="52"/>
     </w:p>
     <w:p>
       <w:pPr>
@@ -19448,15 +19399,15 @@
       <w:pPr>
         <w:pStyle w:val="PSI-Ttulo2"/>
       </w:pPr>
-      <w:bookmarkStart w:id="52" w:name="_Toc235007280"/>
-      <w:bookmarkStart w:id="53" w:name="_Toc235009566"/>
-      <w:bookmarkStart w:id="54" w:name="_Toc257629761"/>
+      <w:bookmarkStart w:id="53" w:name="_Toc235007280"/>
+      <w:bookmarkStart w:id="54" w:name="_Toc235009566"/>
+      <w:bookmarkStart w:id="55" w:name="_Toc178033095"/>
       <w:r>
         <w:t>Eficiencia</w:t>
       </w:r>
-      <w:bookmarkEnd w:id="52"/>
       <w:bookmarkEnd w:id="53"/>
       <w:bookmarkEnd w:id="54"/>
+      <w:bookmarkEnd w:id="55"/>
     </w:p>
     <w:p>
       <w:pPr>
@@ -19466,7 +19417,7 @@
         <w:t>El sistema debe estar disponible al 100% de</w:t>
       </w:r>
       <w:r>
-        <w:t xml:space="preserve"> su funcionalidad las 24hs..</w:t>
+        <w:t xml:space="preserve"> su funcionalidad las 24hs.</w:t>
       </w:r>
     </w:p>
     <w:p>
@@ -19481,40 +19432,35 @@
       <w:pPr>
         <w:pStyle w:val="PSI-Ttulo2"/>
       </w:pPr>
-      <w:bookmarkStart w:id="55" w:name="_Toc235007281"/>
-      <w:bookmarkStart w:id="56" w:name="_Toc235009567"/>
-      <w:bookmarkStart w:id="57" w:name="_Toc257629762"/>
+      <w:bookmarkStart w:id="56" w:name="_Toc235007281"/>
+      <w:bookmarkStart w:id="57" w:name="_Toc235009567"/>
+      <w:bookmarkStart w:id="58" w:name="_Toc178033096"/>
       <w:r>
         <w:t>Interfaces</w:t>
       </w:r>
-      <w:bookmarkEnd w:id="55"/>
       <w:bookmarkEnd w:id="56"/>
       <w:bookmarkEnd w:id="57"/>
+      <w:bookmarkEnd w:id="58"/>
     </w:p>
     <w:p>
       <w:pPr>
         <w:pStyle w:val="PSI-Comentario"/>
-        <w:numPr>
-          <w:ilvl w:val="0"/>
-          <w:numId w:val="0"/>
-        </w:numPr>
-        <w:ind w:left="426"/>
       </w:pPr>
     </w:p>
     <w:p>
       <w:pPr>
         <w:pStyle w:val="PSI-Ttulo3"/>
       </w:pPr>
-      <w:bookmarkStart w:id="58" w:name="_Toc235007282"/>
-      <w:bookmarkStart w:id="59" w:name="_Toc235009568"/>
-      <w:bookmarkStart w:id="60" w:name="_Toc257629763"/>
+      <w:bookmarkStart w:id="59" w:name="_Toc235007282"/>
+      <w:bookmarkStart w:id="60" w:name="_Toc235009568"/>
+      <w:bookmarkStart w:id="61" w:name="_Toc178033097"/>
       <w:r>
         <w:lastRenderedPageBreak/>
         <w:t>Interfaces de Usuario</w:t>
       </w:r>
-      <w:bookmarkEnd w:id="58"/>
       <w:bookmarkEnd w:id="59"/>
       <w:bookmarkEnd w:id="60"/>
+      <w:bookmarkEnd w:id="61"/>
     </w:p>
     <w:p>
       <w:pPr>
@@ -19543,15 +19489,15 @@
       <w:pPr>
         <w:pStyle w:val="PSI-Ttulo3"/>
       </w:pPr>
-      <w:bookmarkStart w:id="61" w:name="_Toc235007283"/>
-      <w:bookmarkStart w:id="62" w:name="_Toc235009569"/>
-      <w:bookmarkStart w:id="63" w:name="_Toc257629764"/>
+      <w:bookmarkStart w:id="62" w:name="_Toc235007283"/>
+      <w:bookmarkStart w:id="63" w:name="_Toc235009569"/>
+      <w:bookmarkStart w:id="64" w:name="_Toc178033098"/>
       <w:r>
         <w:t>Interfaces de Software</w:t>
       </w:r>
-      <w:bookmarkEnd w:id="61"/>
       <w:bookmarkEnd w:id="62"/>
       <w:bookmarkEnd w:id="63"/>
+      <w:bookmarkEnd w:id="64"/>
     </w:p>
     <w:p>
       <w:pPr>
@@ -19565,15 +19511,15 @@
       <w:pPr>
         <w:pStyle w:val="PSI-Ttulo3"/>
       </w:pPr>
-      <w:bookmarkStart w:id="64" w:name="_Toc235007284"/>
-      <w:bookmarkStart w:id="65" w:name="_Toc235009570"/>
-      <w:bookmarkStart w:id="66" w:name="_Toc257629765"/>
+      <w:bookmarkStart w:id="65" w:name="_Toc235007284"/>
+      <w:bookmarkStart w:id="66" w:name="_Toc235009570"/>
+      <w:bookmarkStart w:id="67" w:name="_Toc178033099"/>
       <w:r>
         <w:t>Interfaces de Hardware</w:t>
       </w:r>
-      <w:bookmarkEnd w:id="64"/>
       <w:bookmarkEnd w:id="65"/>
       <w:bookmarkEnd w:id="66"/>
+      <w:bookmarkEnd w:id="67"/>
     </w:p>
     <w:p>
       <w:pPr>
@@ -19587,15 +19533,15 @@
       <w:pPr>
         <w:pStyle w:val="PSI-Ttulo3"/>
       </w:pPr>
-      <w:bookmarkStart w:id="67" w:name="_Toc235007285"/>
-      <w:bookmarkStart w:id="68" w:name="_Toc235009571"/>
-      <w:bookmarkStart w:id="69" w:name="_Toc257629766"/>
+      <w:bookmarkStart w:id="68" w:name="_Toc235007285"/>
+      <w:bookmarkStart w:id="69" w:name="_Toc235009571"/>
+      <w:bookmarkStart w:id="70" w:name="_Toc178033100"/>
       <w:r>
         <w:t>Interfaces de Comunicaciones</w:t>
       </w:r>
-      <w:bookmarkEnd w:id="67"/>
       <w:bookmarkEnd w:id="68"/>
       <w:bookmarkEnd w:id="69"/>
+      <w:bookmarkEnd w:id="70"/>
     </w:p>
     <w:p>
       <w:pPr>
@@ -19609,15 +19555,15 @@
       <w:pPr>
         <w:pStyle w:val="PSI-Ttulo2"/>
       </w:pPr>
-      <w:bookmarkStart w:id="70" w:name="_Toc235007286"/>
-      <w:bookmarkStart w:id="71" w:name="_Toc235009572"/>
-      <w:bookmarkStart w:id="72" w:name="_Toc257629767"/>
+      <w:bookmarkStart w:id="71" w:name="_Toc235007286"/>
+      <w:bookmarkStart w:id="72" w:name="_Toc235009572"/>
+      <w:bookmarkStart w:id="73" w:name="_Toc178033101"/>
       <w:r>
         <w:t>Restricción de Diseño</w:t>
       </w:r>
-      <w:bookmarkEnd w:id="70"/>
       <w:bookmarkEnd w:id="71"/>
       <w:bookmarkEnd w:id="72"/>
+      <w:bookmarkEnd w:id="73"/>
     </w:p>
     <w:p>
       <w:pPr>
@@ -19631,22 +19577,22 @@
       <w:pPr>
         <w:pStyle w:val="PSI-Ttulo1"/>
       </w:pPr>
-      <w:bookmarkStart w:id="73" w:name="_Toc15572353"/>
-      <w:bookmarkStart w:id="74" w:name="_Toc227336277"/>
-      <w:bookmarkStart w:id="75" w:name="_Toc235007287"/>
-      <w:bookmarkStart w:id="76" w:name="_Toc235009573"/>
-      <w:bookmarkStart w:id="77" w:name="_Toc257629768"/>
+      <w:bookmarkStart w:id="74" w:name="_Toc15572353"/>
+      <w:bookmarkStart w:id="75" w:name="_Toc227336277"/>
+      <w:bookmarkStart w:id="76" w:name="_Toc235007287"/>
+      <w:bookmarkStart w:id="77" w:name="_Toc235009573"/>
+      <w:bookmarkStart w:id="78" w:name="_Toc178033102"/>
       <w:r>
         <w:t>Requerimientos de Licencia</w:t>
       </w:r>
-      <w:bookmarkEnd w:id="73"/>
       <w:bookmarkEnd w:id="74"/>
+      <w:bookmarkEnd w:id="75"/>
       <w:r>
         <w:t>s</w:t>
       </w:r>
-      <w:bookmarkEnd w:id="75"/>
       <w:bookmarkEnd w:id="76"/>
       <w:bookmarkEnd w:id="77"/>
+      <w:bookmarkEnd w:id="78"/>
     </w:p>
     <w:p>
       <w:pPr>
@@ -19660,32 +19606,42 @@
       <w:pPr>
         <w:pStyle w:val="PSI-Ttulo1"/>
       </w:pPr>
-      <w:bookmarkStart w:id="78" w:name="_Toc235007288"/>
-      <w:bookmarkStart w:id="79" w:name="_Toc235009574"/>
-      <w:bookmarkStart w:id="80" w:name="_Toc257629769"/>
+      <w:bookmarkStart w:id="79" w:name="_Toc235007288"/>
+      <w:bookmarkStart w:id="80" w:name="_Toc235009574"/>
+      <w:bookmarkStart w:id="81" w:name="_Toc178033103"/>
       <w:r>
-        <w:t>Requerimientos de  Documentación</w:t>
+        <w:t xml:space="preserve">Requerimientos </w:t>
       </w:r>
-      <w:bookmarkEnd w:id="78"/>
+      <w:proofErr w:type="gramStart"/>
+      <w:r>
+        <w:t>de  Documentación</w:t>
+      </w:r>
       <w:bookmarkEnd w:id="79"/>
       <w:bookmarkEnd w:id="80"/>
+      <w:bookmarkEnd w:id="81"/>
+      <w:proofErr w:type="gramEnd"/>
     </w:p>
     <w:p>
       <w:pPr>
         <w:pStyle w:val="PSI-Ttulo2"/>
       </w:pPr>
-      <w:bookmarkStart w:id="81" w:name="_Toc235007289"/>
-      <w:bookmarkStart w:id="82" w:name="_Toc235009575"/>
-      <w:bookmarkStart w:id="83" w:name="_Toc257629770"/>
+      <w:bookmarkStart w:id="82" w:name="_Toc235007289"/>
+      <w:bookmarkStart w:id="83" w:name="_Toc235009575"/>
+      <w:bookmarkStart w:id="84" w:name="_Toc178033104"/>
+      <w:proofErr w:type="gramStart"/>
       <w:r>
         <w:t xml:space="preserve">Manual </w:t>
       </w:r>
       <w:r>
-        <w:t xml:space="preserve"> de Usuario</w:t>
+        <w:t xml:space="preserve"> de</w:t>
       </w:r>
-      <w:bookmarkEnd w:id="81"/>
+      <w:proofErr w:type="gramEnd"/>
+      <w:r>
+        <w:t xml:space="preserve"> Usuario</w:t>
+      </w:r>
       <w:bookmarkEnd w:id="82"/>
       <w:bookmarkEnd w:id="83"/>
+      <w:bookmarkEnd w:id="84"/>
     </w:p>
     <w:p>
       <w:pPr>
@@ -19698,11 +19654,6 @@
     <w:p>
       <w:pPr>
         <w:pStyle w:val="PSI-Comentario"/>
-        <w:numPr>
-          <w:ilvl w:val="0"/>
-          <w:numId w:val="0"/>
-        </w:numPr>
-        <w:ind w:left="66"/>
       </w:pPr>
       <w:r>
         <w:t>Preferiblemente el manual de usuario contendrá un máximo de 45 hojas con un alto nivel de detalle en donde especificaran secciones como las siguientes:</w:t>
@@ -19782,15 +19733,15 @@
       <w:pPr>
         <w:pStyle w:val="PSI-Ttulo2"/>
       </w:pPr>
-      <w:bookmarkStart w:id="84" w:name="_Toc235007290"/>
-      <w:bookmarkStart w:id="85" w:name="_Toc235009576"/>
-      <w:bookmarkStart w:id="86" w:name="_Toc257629771"/>
+      <w:bookmarkStart w:id="85" w:name="_Toc235007290"/>
+      <w:bookmarkStart w:id="86" w:name="_Toc235009576"/>
+      <w:bookmarkStart w:id="87" w:name="_Toc178033105"/>
       <w:r>
         <w:t>Ayuda en Línea</w:t>
       </w:r>
-      <w:bookmarkEnd w:id="84"/>
       <w:bookmarkEnd w:id="85"/>
       <w:bookmarkEnd w:id="86"/>
+      <w:bookmarkEnd w:id="87"/>
     </w:p>
     <w:p>
       <w:pPr>
@@ -19804,26 +19755,34 @@
       <w:pPr>
         <w:pStyle w:val="PSI-Ttulo2"/>
       </w:pPr>
-      <w:bookmarkStart w:id="87" w:name="_Toc95287984"/>
-      <w:bookmarkStart w:id="88" w:name="_Toc235007291"/>
-      <w:bookmarkStart w:id="89" w:name="_Toc235009577"/>
-      <w:bookmarkStart w:id="90" w:name="_Toc257629772"/>
+      <w:bookmarkStart w:id="88" w:name="_Toc95287984"/>
+      <w:bookmarkStart w:id="89" w:name="_Toc235007291"/>
+      <w:bookmarkStart w:id="90" w:name="_Toc235009577"/>
+      <w:bookmarkStart w:id="91" w:name="_Toc178033106"/>
       <w:r>
-        <w:t>Guías de instalación</w:t>
+        <w:t xml:space="preserve">Guías de </w:t>
+      </w:r>
+      <w:proofErr w:type="gramStart"/>
+      <w:r>
+        <w:t>instalación</w:t>
       </w:r>
       <w:r>
-        <w:t xml:space="preserve">  y </w:t>
+        <w:t xml:space="preserve">  y</w:t>
       </w:r>
-      <w:bookmarkEnd w:id="87"/>
+      <w:proofErr w:type="gramEnd"/>
+      <w:r>
+        <w:t xml:space="preserve"> </w:t>
+      </w:r>
       <w:bookmarkEnd w:id="88"/>
+      <w:bookmarkEnd w:id="89"/>
       <w:r>
         <w:t>C</w:t>
       </w:r>
       <w:r>
         <w:t>onfiguración.</w:t>
       </w:r>
-      <w:bookmarkEnd w:id="89"/>
       <w:bookmarkEnd w:id="90"/>
+      <w:bookmarkEnd w:id="91"/>
     </w:p>
     <w:p>
       <w:pPr>
@@ -19838,7 +19797,15 @@
         <w:pStyle w:val="PSI-Comentario"/>
       </w:pPr>
       <w:r>
-        <w:t>Este documento presenta una guía rápida y sencilla para instalar y configurar Testify, una solución web diseñada para gestionar casos de prueba en proyectos de desarrollo de software. La guía está estructurada para orientar al usuario sobre los pasos necesarios para la instalación y el uso inicial del sistema, detallando los requerimientos del sistema, el proceso de instalación, y cómo comenzar a usarlo.</w:t>
+        <w:t xml:space="preserve">Este documento presenta una guía rápida y sencilla para instalar y configurar </w:t>
+      </w:r>
+      <w:proofErr w:type="spellStart"/>
+      <w:r>
+        <w:t>Testify</w:t>
+      </w:r>
+      <w:proofErr w:type="spellEnd"/>
+      <w:r>
+        <w:t>, una solución web diseñada para gestionar casos de prueba en proyectos de desarrollo de software. La guía está estructurada para orientar al usuario sobre los pasos necesarios para la instalación y el uso inicial del sistema, detallando los requerimientos del sistema, el proceso de instalación, y cómo comenzar a usarlo.</w:t>
       </w:r>
     </w:p>
     <w:p>
@@ -19857,11 +19824,6 @@
     <w:p>
       <w:pPr>
         <w:pStyle w:val="PSI-Comentario"/>
-        <w:numPr>
-          <w:ilvl w:val="0"/>
-          <w:numId w:val="0"/>
-        </w:numPr>
-        <w:ind w:left="115"/>
       </w:pPr>
       <w:r>
         <w:t>El objetivo de esta guía es proporcionar instr</w:t>
@@ -19891,7 +19853,15 @@
         <w:pStyle w:val="PSI-Comentario"/>
       </w:pPr>
       <w:r>
-        <w:t>Para el correcto funcionamiento de Testify, se requieren las siguientes especificaciones mínimas:</w:t>
+        <w:t xml:space="preserve">Para el correcto funcionamiento de </w:t>
+      </w:r>
+      <w:proofErr w:type="spellStart"/>
+      <w:r>
+        <w:t>Testify</w:t>
+      </w:r>
+      <w:proofErr w:type="spellEnd"/>
+      <w:r>
+        <w:t>, se requieren las siguientes especificaciones mínimas:</w:t>
       </w:r>
     </w:p>
     <w:p>
@@ -19908,7 +19878,15 @@
         </w:numPr>
       </w:pPr>
       <w:r>
-        <w:t>Navegadores Compatibles: Google Chrome, Mozilla Firefox, Microsoft Edge (últimas versiones).</w:t>
+        <w:t xml:space="preserve">Navegadores Compatibles: Google Chrome, Mozilla Firefox, Microsoft </w:t>
+      </w:r>
+      <w:proofErr w:type="spellStart"/>
+      <w:r>
+        <w:t>Edge</w:t>
+      </w:r>
+      <w:proofErr w:type="spellEnd"/>
+      <w:r>
+        <w:t xml:space="preserve"> (últimas versiones).</w:t>
       </w:r>
     </w:p>
     <w:p>
@@ -19932,15 +19910,15 @@
       <w:pPr>
         <w:pStyle w:val="PSI-Ttulo1"/>
       </w:pPr>
-      <w:bookmarkStart w:id="91" w:name="_Toc235007293"/>
-      <w:bookmarkStart w:id="92" w:name="_Toc235009579"/>
-      <w:bookmarkStart w:id="93" w:name="_Toc257629774"/>
+      <w:bookmarkStart w:id="92" w:name="_Toc235007293"/>
+      <w:bookmarkStart w:id="93" w:name="_Toc235009579"/>
+      <w:bookmarkStart w:id="94" w:name="_Toc178033107"/>
       <w:r>
         <w:t>Características No Soportadas</w:t>
       </w:r>
-      <w:bookmarkEnd w:id="91"/>
       <w:bookmarkEnd w:id="92"/>
       <w:bookmarkEnd w:id="93"/>
+      <w:bookmarkEnd w:id="94"/>
     </w:p>
     <w:p>
       <w:pPr>
@@ -19963,7 +19941,31 @@
         <w:pStyle w:val="PSI-Comentario"/>
       </w:pPr>
       <w:r>
-        <w:t>Además, Testify no incluirá el uso del framework UARGflow.</w:t>
+        <w:t xml:space="preserve">Además, </w:t>
+      </w:r>
+      <w:proofErr w:type="spellStart"/>
+      <w:r>
+        <w:t>Testify</w:t>
+      </w:r>
+      <w:proofErr w:type="spellEnd"/>
+      <w:r>
+        <w:t xml:space="preserve"> no incluirá el uso del </w:t>
+      </w:r>
+      <w:proofErr w:type="spellStart"/>
+      <w:r>
+        <w:t>framework</w:t>
+      </w:r>
+      <w:proofErr w:type="spellEnd"/>
+      <w:r>
+        <w:t xml:space="preserve"> </w:t>
+      </w:r>
+      <w:proofErr w:type="spellStart"/>
+      <w:r>
+        <w:t>UARGflow</w:t>
+      </w:r>
+      <w:proofErr w:type="spellEnd"/>
+      <w:r>
+        <w:t>.</w:t>
       </w:r>
     </w:p>
     <w:p>
@@ -19975,15 +19977,16 @@
       <w:pPr>
         <w:pStyle w:val="PSI-Ttulo1"/>
       </w:pPr>
-      <w:bookmarkStart w:id="94" w:name="_Toc235007294"/>
-      <w:bookmarkStart w:id="95" w:name="_Toc235009580"/>
-      <w:bookmarkStart w:id="96" w:name="_Toc257629775"/>
+      <w:bookmarkStart w:id="95" w:name="_Toc235007294"/>
+      <w:bookmarkStart w:id="96" w:name="_Toc235009580"/>
+      <w:bookmarkStart w:id="97" w:name="_Toc178033108"/>
       <w:r>
+        <w:lastRenderedPageBreak/>
         <w:t>Estándares Aplicables</w:t>
       </w:r>
-      <w:bookmarkEnd w:id="94"/>
       <w:bookmarkEnd w:id="95"/>
       <w:bookmarkEnd w:id="96"/>
+      <w:bookmarkEnd w:id="97"/>
     </w:p>
     <w:p>
       <w:pPr>
@@ -20305,7 +20308,7 @@
             <w:rFonts w:asciiTheme="majorHAnsi" w:hAnsiTheme="majorHAnsi" w:cstheme="majorHAnsi"/>
             <w:noProof/>
           </w:rPr>
-          <w:t>17</w:t>
+          <w:t>12</w:t>
         </w:r>
         <w:r>
           <w:rPr>
@@ -20901,6 +20904,7 @@
       </w:sdtPr>
       <w:sdtEndPr/>
       <w:sdtContent>
+        <w:proofErr w:type="spellStart"/>
         <w:r>
           <w:rPr>
             <w:rFonts w:asciiTheme="majorHAnsi" w:eastAsiaTheme="majorEastAsia" w:hAnsiTheme="majorHAnsi" w:cstheme="majorBidi"/>
@@ -20908,6 +20912,7 @@
           </w:rPr>
           <w:t>Testify</w:t>
         </w:r>
+        <w:proofErr w:type="spellEnd"/>
       </w:sdtContent>
     </w:sdt>
     <w:r>
@@ -22526,7 +22531,6 @@
     <w:lvl w:ilvl="0" w:tplc="ECD2D7D8">
       <w:start w:val="1"/>
       <w:numFmt w:val="bullet"/>
-      <w:pStyle w:val="PSI-Comentario"/>
       <w:lvlText w:val=""/>
       <w:lvlJc w:val="left"/>
       <w:pPr>
@@ -23460,15 +23464,9 @@
     <w:basedOn w:val="Normal"/>
     <w:autoRedefine/>
     <w:qFormat/>
-    <w:rsid w:val="003613AC"/>
+    <w:rsid w:val="00ED124B"/>
     <w:pPr>
-      <w:numPr>
-        <w:numId w:val="18"/>
-      </w:numPr>
-      <w:tabs>
-        <w:tab w:val="left" w:pos="0"/>
-      </w:tabs>
-      <w:ind w:left="426"/>
+      <w:ind w:left="0" w:firstLine="0"/>
       <w:jc w:val="both"/>
     </w:pPr>
     <w:rPr>
@@ -24432,7 +24430,7 @@
 </file>
 
 <file path=customXml/itemProps2.xml><?xml version="1.0" encoding="utf-8"?>
-<ds:datastoreItem xmlns:ds="http://schemas.openxmlformats.org/officeDocument/2006/customXml" ds:itemID="{05FF661C-BB7C-4920-B80D-AD39D6D02811}">
+<ds:datastoreItem xmlns:ds="http://schemas.openxmlformats.org/officeDocument/2006/customXml" ds:itemID="{2899F1B9-2078-4653-A23D-1E0300C0B3DC}">
   <ds:schemaRefs>
     <ds:schemaRef ds:uri="http://schemas.openxmlformats.org/officeDocument/2006/bibliography"/>
   </ds:schemaRefs>

</xml_diff>

<commit_message>
Documentación - Corrección acorde al estándar.
Se realiza revisión rutinaria de SQA sobre documentos definidos como clave en el proceso de desarrollo.
</commit_message>
<xml_diff>
--- a/Fases_de_desarrollo/02-Elaboracion/02- Analisis y Diseño/E104-OSLO-Especificación de Requerimientos.docx
+++ b/Fases_de_desarrollo/02-Elaboracion/02- Analisis y Diseño/E104-OSLO-Especificación de Requerimientos.docx
@@ -1,6 +1,6 @@
 
 <file path=word/document.xml><?xml version="1.0" encoding="utf-8"?>
-<w:document xmlns:wpc="http://schemas.microsoft.com/office/word/2010/wordprocessingCanvas" xmlns:cx="http://schemas.microsoft.com/office/drawing/2014/chartex" xmlns:mc="http://schemas.openxmlformats.org/markup-compatibility/2006" xmlns:o="urn:schemas-microsoft-com:office:office" xmlns:r="http://schemas.openxmlformats.org/officeDocument/2006/relationships" xmlns:m="http://schemas.openxmlformats.org/officeDocument/2006/math" xmlns:v="urn:schemas-microsoft-com:vml" xmlns:wp14="http://schemas.microsoft.com/office/word/2010/wordprocessingDrawing" xmlns:wp="http://schemas.openxmlformats.org/drawingml/2006/wordprocessingDrawing" xmlns:w10="urn:schemas-microsoft-com:office:word" xmlns:w="http://schemas.openxmlformats.org/wordprocessingml/2006/main" xmlns:w14="http://schemas.microsoft.com/office/word/2010/wordml" xmlns:w15="http://schemas.microsoft.com/office/word/2012/wordml" xmlns:w16se="http://schemas.microsoft.com/office/word/2015/wordml/symex" xmlns:wpg="http://schemas.microsoft.com/office/word/2010/wordprocessingGroup" xmlns:wpi="http://schemas.microsoft.com/office/word/2010/wordprocessingInk" xmlns:wne="http://schemas.microsoft.com/office/word/2006/wordml" xmlns:wps="http://schemas.microsoft.com/office/word/2010/wordprocessingShape" mc:Ignorable="w14 w15 w16se wp14">
+<w:document xmlns:wpc="http://schemas.microsoft.com/office/word/2010/wordprocessingCanvas" xmlns:cx="http://schemas.microsoft.com/office/drawing/2014/chartex" xmlns:cx1="http://schemas.microsoft.com/office/drawing/2015/9/8/chartex" xmlns:cx2="http://schemas.microsoft.com/office/drawing/2015/10/21/chartex" xmlns:cx3="http://schemas.microsoft.com/office/drawing/2016/5/9/chartex" xmlns:cx4="http://schemas.microsoft.com/office/drawing/2016/5/10/chartex" xmlns:cx5="http://schemas.microsoft.com/office/drawing/2016/5/11/chartex" xmlns:cx6="http://schemas.microsoft.com/office/drawing/2016/5/12/chartex" xmlns:cx7="http://schemas.microsoft.com/office/drawing/2016/5/13/chartex" xmlns:cx8="http://schemas.microsoft.com/office/drawing/2016/5/14/chartex" xmlns:mc="http://schemas.openxmlformats.org/markup-compatibility/2006" xmlns:aink="http://schemas.microsoft.com/office/drawing/2016/ink" xmlns:am3d="http://schemas.microsoft.com/office/drawing/2017/model3d" xmlns:o="urn:schemas-microsoft-com:office:office" xmlns:oel="http://schemas.microsoft.com/office/2019/extlst" xmlns:r="http://schemas.openxmlformats.org/officeDocument/2006/relationships" xmlns:m="http://schemas.openxmlformats.org/officeDocument/2006/math" xmlns:v="urn:schemas-microsoft-com:vml" xmlns:wp14="http://schemas.microsoft.com/office/word/2010/wordprocessingDrawing" xmlns:wp="http://schemas.openxmlformats.org/drawingml/2006/wordprocessingDrawing" xmlns:w10="urn:schemas-microsoft-com:office:word" xmlns:w="http://schemas.openxmlformats.org/wordprocessingml/2006/main" xmlns:w14="http://schemas.microsoft.com/office/word/2010/wordml" xmlns:w15="http://schemas.microsoft.com/office/word/2012/wordml" xmlns:w16cex="http://schemas.microsoft.com/office/word/2018/wordml/cex" xmlns:w16cid="http://schemas.microsoft.com/office/word/2016/wordml/cid" xmlns:w16="http://schemas.microsoft.com/office/word/2018/wordml" xmlns:w16sdtdh="http://schemas.microsoft.com/office/word/2020/wordml/sdtdatahash" xmlns:w16se="http://schemas.microsoft.com/office/word/2015/wordml/symex" xmlns:wpg="http://schemas.microsoft.com/office/word/2010/wordprocessingGroup" xmlns:wpi="http://schemas.microsoft.com/office/word/2010/wordprocessingInk" xmlns:wne="http://schemas.microsoft.com/office/word/2006/wordml" xmlns:wps="http://schemas.microsoft.com/office/word/2010/wordprocessingShape" mc:Ignorable="w14 w15 w16se w16cid w16 w16cex w16sdtdh wp14">
   <w:body>
     <w:sdt>
       <w:sdtPr>
@@ -61,7 +61,7 @@
             <mc:AlternateContent>
               <mc:Choice Requires="wps">
                 <w:drawing>
-                  <wp:anchor distT="0" distB="0" distL="114300" distR="114300" simplePos="0" relativeHeight="251660288" behindDoc="0" locked="0" layoutInCell="0" allowOverlap="1" wp14:anchorId="02CFDC72" wp14:editId="7B48B3C3">
+                  <wp:anchor distT="0" distB="0" distL="114300" distR="114300" simplePos="0" relativeHeight="251660288" behindDoc="0" locked="0" layoutInCell="0" allowOverlap="1" wp14:anchorId="1C3289C5" wp14:editId="59DC0FCD">
                     <wp:simplePos x="0" y="0"/>
                     <wp:positionH relativeFrom="page">
                       <wp:align>center</wp:align>
@@ -138,7 +138,7 @@
             <mc:AlternateContent>
               <mc:Choice Requires="wps">
                 <w:drawing>
-                  <wp:anchor distT="0" distB="0" distL="114300" distR="114300" simplePos="0" relativeHeight="251659263" behindDoc="0" locked="0" layoutInCell="0" allowOverlap="1" wp14:anchorId="2F254272" wp14:editId="4372CA88">
+                  <wp:anchor distT="0" distB="0" distL="114300" distR="114300" simplePos="0" relativeHeight="251659263" behindDoc="0" locked="0" layoutInCell="0" allowOverlap="1" wp14:anchorId="6A56FF04" wp14:editId="26822A99">
                     <wp:simplePos x="0" y="0"/>
                     <wp:positionH relativeFrom="leftMargin">
                       <wp:align>center</wp:align>
@@ -218,7 +218,7 @@
             <mc:AlternateContent>
               <mc:Choice Requires="wps">
                 <w:drawing>
-                  <wp:anchor distT="0" distB="0" distL="114300" distR="114300" simplePos="0" relativeHeight="251658238" behindDoc="0" locked="0" layoutInCell="0" allowOverlap="1" wp14:anchorId="25D0A950" wp14:editId="50FC16BD">
+                  <wp:anchor distT="0" distB="0" distL="114300" distR="114300" simplePos="0" relativeHeight="251658238" behindDoc="0" locked="0" layoutInCell="0" allowOverlap="1" wp14:anchorId="6AA909DE" wp14:editId="71EC8521">
                     <wp:simplePos x="0" y="0"/>
                     <wp:positionH relativeFrom="rightMargin">
                       <wp:align>center</wp:align>
@@ -298,7 +298,7 @@
             <mc:AlternateContent>
               <mc:Choice Requires="wps">
                 <w:drawing>
-                  <wp:anchor distT="0" distB="0" distL="114300" distR="114300" simplePos="0" relativeHeight="251661312" behindDoc="0" locked="0" layoutInCell="0" allowOverlap="1" wp14:anchorId="72011EBC" wp14:editId="3004F67A">
+                  <wp:anchor distT="0" distB="0" distL="114300" distR="114300" simplePos="0" relativeHeight="251661312" behindDoc="0" locked="0" layoutInCell="0" allowOverlap="1" wp14:anchorId="19BC2A04" wp14:editId="62A4AC00">
                     <wp:simplePos x="0" y="0"/>
                     <wp:positionH relativeFrom="page">
                       <wp:align>center</wp:align>
@@ -379,7 +379,6 @@
             <w:dataBinding w:prefixMappings="xmlns:ns0='http://schemas.openxmlformats.org/package/2006/metadata/core-properties' xmlns:ns1='http://purl.org/dc/elements/1.1/'" w:xpath="/ns0:coreProperties[1]/ns1:title[1]" w:storeItemID="{6C3C8BC8-F283-45AE-878A-BAB7291924A1}"/>
             <w:text/>
           </w:sdtPr>
-          <w:sdtEndPr/>
           <w:sdtContent>
             <w:p>
               <w:pPr>
@@ -414,7 +413,6 @@
             <w:dataBinding w:prefixMappings="xmlns:ns0='http://schemas.openxmlformats.org/package/2006/metadata/core-properties' xmlns:ns1='http://purl.org/dc/elements/1.1/'" w:xpath="/ns0:coreProperties[1]/ns1:subject[1]" w:storeItemID="{6C3C8BC8-F283-45AE-878A-BAB7291924A1}"/>
             <w:text/>
           </w:sdtPr>
-          <w:sdtEndPr/>
           <w:sdtContent>
             <w:p>
               <w:pPr>
@@ -425,7 +423,6 @@
                   <w:szCs w:val="36"/>
                 </w:rPr>
               </w:pPr>
-              <w:proofErr w:type="spellStart"/>
               <w:r>
                 <w:rPr>
                   <w:rFonts w:ascii="Ink Free" w:hAnsi="Ink Free"/>
@@ -435,7 +432,6 @@
                 </w:rPr>
                 <w:t>Testify</w:t>
               </w:r>
-              <w:proofErr w:type="spellEnd"/>
             </w:p>
           </w:sdtContent>
         </w:sdt>
@@ -485,21 +481,7 @@
             <w:rPr>
               <w:rFonts w:eastAsia="Times New Roman"/>
             </w:rPr>
-            <w:t xml:space="preserve">Ojeda Valeria – </w:t>
-          </w:r>
-          <w:proofErr w:type="spellStart"/>
-          <w:r>
-            <w:rPr>
-              <w:rFonts w:eastAsia="Times New Roman"/>
-            </w:rPr>
-            <w:t>Sly</w:t>
-          </w:r>
-          <w:proofErr w:type="spellEnd"/>
-          <w:r>
-            <w:rPr>
-              <w:rFonts w:eastAsia="Times New Roman"/>
-            </w:rPr>
-            <w:t xml:space="preserve"> Eduardo</w:t>
+            <w:t>Ojeda Valeria – Sly Eduardo</w:t>
           </w:r>
         </w:p>
         <w:p>
@@ -510,39 +492,17 @@
               <w:rFonts w:eastAsia="Times New Roman"/>
             </w:rPr>
           </w:pPr>
-          <w:proofErr w:type="spellStart"/>
           <w:r>
             <w:rPr>
               <w:rFonts w:eastAsia="Times New Roman"/>
             </w:rPr>
-            <w:t>Levipichun</w:t>
-          </w:r>
-          <w:proofErr w:type="spellEnd"/>
-          <w:r>
-            <w:rPr>
-              <w:rFonts w:eastAsia="Times New Roman"/>
-            </w:rPr>
-            <w:t xml:space="preserve"> Emilio</w:t>
+            <w:t>Levipichun Emilio</w:t>
           </w:r>
           <w:r>
             <w:rPr>
               <w:rFonts w:eastAsia="Times New Roman"/>
             </w:rPr>
-            <w:t xml:space="preserve"> – </w:t>
-          </w:r>
-          <w:proofErr w:type="spellStart"/>
-          <w:r>
-            <w:rPr>
-              <w:rFonts w:eastAsia="Times New Roman"/>
-            </w:rPr>
-            <w:t>Oyarzo</w:t>
-          </w:r>
-          <w:proofErr w:type="spellEnd"/>
-          <w:r>
-            <w:rPr>
-              <w:rFonts w:eastAsia="Times New Roman"/>
-            </w:rPr>
-            <w:t xml:space="preserve"> Malena</w:t>
+            <w:t xml:space="preserve"> – Oyarzo Malena</w:t>
           </w:r>
         </w:p>
         <w:p/>
@@ -556,7 +516,7 @@
               <w:lang w:val="es-AR" w:eastAsia="es-AR"/>
             </w:rPr>
             <w:drawing>
-              <wp:anchor distT="0" distB="0" distL="114300" distR="114300" simplePos="0" relativeHeight="251685888" behindDoc="0" locked="0" layoutInCell="1" allowOverlap="1" wp14:anchorId="49707A9D" wp14:editId="7B1CC022">
+              <wp:anchor distT="0" distB="0" distL="114300" distR="114300" simplePos="0" relativeHeight="251685888" behindDoc="0" locked="0" layoutInCell="1" allowOverlap="1" wp14:anchorId="62675FF4" wp14:editId="32D8F952">
                 <wp:simplePos x="0" y="0"/>
                 <wp:positionH relativeFrom="margin">
                   <wp:posOffset>346710</wp:posOffset>
@@ -623,7 +583,7 @@
               <w:lang w:val="es-AR" w:eastAsia="es-AR"/>
             </w:rPr>
             <w:drawing>
-              <wp:anchor distT="0" distB="0" distL="114300" distR="114300" simplePos="0" relativeHeight="251644928" behindDoc="0" locked="0" layoutInCell="1" allowOverlap="1" wp14:anchorId="1903D629" wp14:editId="433B9579">
+              <wp:anchor distT="0" distB="0" distL="114300" distR="114300" simplePos="0" relativeHeight="251644928" behindDoc="0" locked="0" layoutInCell="1" allowOverlap="1" wp14:anchorId="48E184EC" wp14:editId="0EB52C2D">
                 <wp:simplePos x="0" y="0"/>
                 <wp:positionH relativeFrom="margin">
                   <wp:posOffset>4301490</wp:posOffset>
@@ -693,7 +653,7 @@
             <mc:AlternateContent>
               <mc:Choice Requires="wps">
                 <w:drawing>
-                  <wp:anchor distT="0" distB="0" distL="114300" distR="114300" simplePos="0" relativeHeight="251684864" behindDoc="0" locked="0" layoutInCell="1" allowOverlap="1" wp14:anchorId="5FE20DBC" wp14:editId="7E35C9C6">
+                  <wp:anchor distT="0" distB="0" distL="114300" distR="114300" simplePos="0" relativeHeight="251684864" behindDoc="0" locked="0" layoutInCell="1" allowOverlap="1" wp14:anchorId="576C770A" wp14:editId="771F996A">
                     <wp:simplePos x="0" y="0"/>
                     <wp:positionH relativeFrom="margin">
                       <wp:posOffset>3577590</wp:posOffset>
@@ -905,7 +865,7 @@
             <mc:AlternateContent>
               <mc:Choice Requires="wps">
                 <w:drawing>
-                  <wp:anchor distT="0" distB="0" distL="114300" distR="114300" simplePos="0" relativeHeight="251672576" behindDoc="1" locked="0" layoutInCell="1" allowOverlap="1" wp14:anchorId="708AA105" wp14:editId="115032D5">
+                  <wp:anchor distT="0" distB="0" distL="114300" distR="114300" simplePos="0" relativeHeight="251672576" behindDoc="1" locked="0" layoutInCell="1" allowOverlap="1" wp14:anchorId="124D6F19" wp14:editId="3FABC1A9">
                     <wp:simplePos x="0" y="0"/>
                     <wp:positionH relativeFrom="margin">
                       <wp:posOffset>4009390</wp:posOffset>
@@ -990,11 +950,6 @@
         <w:br w:type="page"/>
       </w:r>
     </w:p>
-    <w:p>
-      <w:pPr>
-        <w:ind w:left="0" w:firstLine="0"/>
-      </w:pPr>
-    </w:p>
     <w:sdt>
       <w:sdtPr>
         <w:rPr>
@@ -1011,7 +966,6 @@
           <w:docPartUnique/>
         </w:docPartObj>
       </w:sdtPr>
-      <w:sdtEndPr/>
       <w:sdtContent>
         <w:p>
           <w:pPr>
@@ -1033,9 +987,11 @@
               <w:b w:val="0"/>
               <w:bCs w:val="0"/>
               <w:noProof/>
-              <w:sz w:val="22"/>
-              <w:szCs w:val="22"/>
+              <w:kern w:val="2"/>
+              <w:sz w:val="24"/>
+              <w:szCs w:val="24"/>
               <w:lang w:val="es-AR" w:eastAsia="es-AR"/>
+              <w14:ligatures w14:val="standardContextual"/>
             </w:rPr>
           </w:pPr>
           <w:r>
@@ -1047,13 +1003,28 @@
           <w:r>
             <w:fldChar w:fldCharType="separate"/>
           </w:r>
-          <w:hyperlink w:anchor="_Toc178033079" w:history="1">
+          <w:hyperlink w:anchor="_Toc178359271" w:history="1">
             <w:r>
               <w:rPr>
                 <w:rStyle w:val="Hipervnculo"/>
                 <w:noProof/>
               </w:rPr>
-              <w:t>Introducción</w:t>
+              <w:t>Introducci</w:t>
+            </w:r>
+            <w:r>
+              <w:rPr>
+                <w:rStyle w:val="Hipervnculo"/>
+                <w:rFonts w:hint="eastAsia"/>
+                <w:noProof/>
+              </w:rPr>
+              <w:t>ó</w:t>
+            </w:r>
+            <w:r>
+              <w:rPr>
+                <w:rStyle w:val="Hipervnculo"/>
+                <w:noProof/>
+              </w:rPr>
+              <w:t>n</w:t>
             </w:r>
             <w:r>
               <w:rPr>
@@ -1074,7 +1045,7 @@
                 <w:noProof/>
                 <w:webHidden/>
               </w:rPr>
-              <w:instrText xml:space="preserve"> PAGEREF _Toc178033079 \h </w:instrText>
+              <w:instrText xml:space="preserve"> PAGEREF _Toc178359271 \h </w:instrText>
             </w:r>
             <w:r>
               <w:rPr>
@@ -1094,7 +1065,7 @@
                 <w:noProof/>
                 <w:webHidden/>
               </w:rPr>
-              <w:t>5</w:t>
+              <w:t>4</w:t>
             </w:r>
             <w:r>
               <w:rPr>
@@ -1113,18 +1084,35 @@
               <w:i w:val="0"/>
               <w:iCs w:val="0"/>
               <w:noProof/>
-              <w:sz w:val="22"/>
-              <w:szCs w:val="22"/>
+              <w:kern w:val="2"/>
+              <w:sz w:val="24"/>
+              <w:szCs w:val="24"/>
               <w:lang w:val="es-AR" w:eastAsia="es-AR"/>
+              <w14:ligatures w14:val="standardContextual"/>
             </w:rPr>
           </w:pPr>
-          <w:hyperlink w:anchor="_Toc178033080" w:history="1">
+          <w:hyperlink w:anchor="_Toc178359272" w:history="1">
             <w:r>
               <w:rPr>
                 <w:rStyle w:val="Hipervnculo"/>
                 <w:noProof/>
               </w:rPr>
-              <w:t>Propósito</w:t>
+              <w:t>Prop</w:t>
+            </w:r>
+            <w:r>
+              <w:rPr>
+                <w:rStyle w:val="Hipervnculo"/>
+                <w:rFonts w:hint="eastAsia"/>
+                <w:noProof/>
+              </w:rPr>
+              <w:t>ó</w:t>
+            </w:r>
+            <w:r>
+              <w:rPr>
+                <w:rStyle w:val="Hipervnculo"/>
+                <w:noProof/>
+              </w:rPr>
+              <w:t>sito</w:t>
             </w:r>
             <w:r>
               <w:rPr>
@@ -1145,7 +1133,7 @@
                 <w:noProof/>
                 <w:webHidden/>
               </w:rPr>
-              <w:instrText xml:space="preserve"> PAGEREF _Toc178033080 \h </w:instrText>
+              <w:instrText xml:space="preserve"> PAGEREF _Toc178359272 \h </w:instrText>
             </w:r>
             <w:r>
               <w:rPr>
@@ -1165,7 +1153,7 @@
                 <w:noProof/>
                 <w:webHidden/>
               </w:rPr>
-              <w:t>5</w:t>
+              <w:t>4</w:t>
             </w:r>
             <w:r>
               <w:rPr>
@@ -1184,18 +1172,35 @@
               <w:i w:val="0"/>
               <w:iCs w:val="0"/>
               <w:noProof/>
-              <w:sz w:val="22"/>
-              <w:szCs w:val="22"/>
+              <w:kern w:val="2"/>
+              <w:sz w:val="24"/>
+              <w:szCs w:val="24"/>
               <w:lang w:val="es-AR" w:eastAsia="es-AR"/>
+              <w14:ligatures w14:val="standardContextual"/>
             </w:rPr>
           </w:pPr>
-          <w:hyperlink w:anchor="_Toc178033081" w:history="1">
+          <w:hyperlink w:anchor="_Toc178359273" w:history="1">
             <w:r>
               <w:rPr>
                 <w:rStyle w:val="Hipervnculo"/>
                 <w:noProof/>
               </w:rPr>
-              <w:t>Visión General</w:t>
+              <w:t>Visi</w:t>
+            </w:r>
+            <w:r>
+              <w:rPr>
+                <w:rStyle w:val="Hipervnculo"/>
+                <w:rFonts w:hint="eastAsia"/>
+                <w:noProof/>
+              </w:rPr>
+              <w:t>ó</w:t>
+            </w:r>
+            <w:r>
+              <w:rPr>
+                <w:rStyle w:val="Hipervnculo"/>
+                <w:noProof/>
+              </w:rPr>
+              <w:t>n General</w:t>
             </w:r>
             <w:r>
               <w:rPr>
@@ -1216,7 +1221,7 @@
                 <w:noProof/>
                 <w:webHidden/>
               </w:rPr>
-              <w:instrText xml:space="preserve"> PAGEREF _Toc178033081 \h </w:instrText>
+              <w:instrText xml:space="preserve"> PAGEREF _Toc178359273 \h </w:instrText>
             </w:r>
             <w:r>
               <w:rPr>
@@ -1236,7 +1241,7 @@
                 <w:noProof/>
                 <w:webHidden/>
               </w:rPr>
-              <w:t>5</w:t>
+              <w:t>4</w:t>
             </w:r>
             <w:r>
               <w:rPr>
@@ -1255,18 +1260,35 @@
               <w:b w:val="0"/>
               <w:bCs w:val="0"/>
               <w:noProof/>
-              <w:sz w:val="22"/>
-              <w:szCs w:val="22"/>
+              <w:kern w:val="2"/>
+              <w:sz w:val="24"/>
+              <w:szCs w:val="24"/>
               <w:lang w:val="es-AR" w:eastAsia="es-AR"/>
+              <w14:ligatures w14:val="standardContextual"/>
             </w:rPr>
           </w:pPr>
-          <w:hyperlink w:anchor="_Toc178033082" w:history="1">
+          <w:hyperlink w:anchor="_Toc178359274" w:history="1">
             <w:r>
               <w:rPr>
                 <w:rStyle w:val="Hipervnculo"/>
                 <w:noProof/>
               </w:rPr>
-              <w:t>Descripción General</w:t>
+              <w:t>Descripci</w:t>
+            </w:r>
+            <w:r>
+              <w:rPr>
+                <w:rStyle w:val="Hipervnculo"/>
+                <w:rFonts w:hint="eastAsia"/>
+                <w:noProof/>
+              </w:rPr>
+              <w:t>ó</w:t>
+            </w:r>
+            <w:r>
+              <w:rPr>
+                <w:rStyle w:val="Hipervnculo"/>
+                <w:noProof/>
+              </w:rPr>
+              <w:t>n General</w:t>
             </w:r>
             <w:r>
               <w:rPr>
@@ -1287,7 +1309,7 @@
                 <w:noProof/>
                 <w:webHidden/>
               </w:rPr>
-              <w:instrText xml:space="preserve"> PAGEREF _Toc178033082 \h </w:instrText>
+              <w:instrText xml:space="preserve"> PAGEREF _Toc178359274 \h </w:instrText>
             </w:r>
             <w:r>
               <w:rPr>
@@ -1307,7 +1329,7 @@
                 <w:noProof/>
                 <w:webHidden/>
               </w:rPr>
-              <w:t>5</w:t>
+              <w:t>4</w:t>
             </w:r>
             <w:r>
               <w:rPr>
@@ -1326,12 +1348,14 @@
               <w:i w:val="0"/>
               <w:iCs w:val="0"/>
               <w:noProof/>
-              <w:sz w:val="22"/>
-              <w:szCs w:val="22"/>
+              <w:kern w:val="2"/>
+              <w:sz w:val="24"/>
+              <w:szCs w:val="24"/>
               <w:lang w:val="es-AR" w:eastAsia="es-AR"/>
+              <w14:ligatures w14:val="standardContextual"/>
             </w:rPr>
           </w:pPr>
-          <w:hyperlink w:anchor="_Toc178033083" w:history="1">
+          <w:hyperlink w:anchor="_Toc178359275" w:history="1">
             <w:r>
               <w:rPr>
                 <w:rStyle w:val="Hipervnculo"/>
@@ -1358,7 +1382,7 @@
                 <w:noProof/>
                 <w:webHidden/>
               </w:rPr>
-              <w:instrText xml:space="preserve"> PAGEREF _Toc178033083 \h </w:instrText>
+              <w:instrText xml:space="preserve"> PAGEREF _Toc178359275 \h </w:instrText>
             </w:r>
             <w:r>
               <w:rPr>
@@ -1378,7 +1402,7 @@
                 <w:noProof/>
                 <w:webHidden/>
               </w:rPr>
-              <w:t>6</w:t>
+              <w:t>5</w:t>
             </w:r>
             <w:r>
               <w:rPr>
@@ -1397,18 +1421,35 @@
               <w:i w:val="0"/>
               <w:iCs w:val="0"/>
               <w:noProof/>
-              <w:sz w:val="22"/>
-              <w:szCs w:val="22"/>
+              <w:kern w:val="2"/>
+              <w:sz w:val="24"/>
+              <w:szCs w:val="24"/>
               <w:lang w:val="es-AR" w:eastAsia="es-AR"/>
+              <w14:ligatures w14:val="standardContextual"/>
             </w:rPr>
           </w:pPr>
-          <w:hyperlink w:anchor="_Toc178033084" w:history="1">
+          <w:hyperlink w:anchor="_Toc178359276" w:history="1">
             <w:r>
               <w:rPr>
                 <w:rStyle w:val="Hipervnculo"/>
                 <w:noProof/>
               </w:rPr>
-              <w:t>Características del Usuario</w:t>
+              <w:t>Caracter</w:t>
+            </w:r>
+            <w:r>
+              <w:rPr>
+                <w:rStyle w:val="Hipervnculo"/>
+                <w:rFonts w:hint="eastAsia"/>
+                <w:noProof/>
+              </w:rPr>
+              <w:t>í</w:t>
+            </w:r>
+            <w:r>
+              <w:rPr>
+                <w:rStyle w:val="Hipervnculo"/>
+                <w:noProof/>
+              </w:rPr>
+              <w:t>sticas del Usuario</w:t>
             </w:r>
             <w:r>
               <w:rPr>
@@ -1429,7 +1470,7 @@
                 <w:noProof/>
                 <w:webHidden/>
               </w:rPr>
-              <w:instrText xml:space="preserve"> PAGEREF _Toc178033084 \h </w:instrText>
+              <w:instrText xml:space="preserve"> PAGEREF _Toc178359276 \h </w:instrText>
             </w:r>
             <w:r>
               <w:rPr>
@@ -1449,7 +1490,7 @@
                 <w:noProof/>
                 <w:webHidden/>
               </w:rPr>
-              <w:t>7</w:t>
+              <w:t>6</w:t>
             </w:r>
             <w:r>
               <w:rPr>
@@ -1468,12 +1509,14 @@
               <w:i w:val="0"/>
               <w:iCs w:val="0"/>
               <w:noProof/>
-              <w:sz w:val="22"/>
-              <w:szCs w:val="22"/>
+              <w:kern w:val="2"/>
+              <w:sz w:val="24"/>
+              <w:szCs w:val="24"/>
               <w:lang w:val="es-AR" w:eastAsia="es-AR"/>
+              <w14:ligatures w14:val="standardContextual"/>
             </w:rPr>
           </w:pPr>
-          <w:hyperlink w:anchor="_Toc178033085" w:history="1">
+          <w:hyperlink w:anchor="_Toc178359277" w:history="1">
             <w:r>
               <w:rPr>
                 <w:rStyle w:val="Hipervnculo"/>
@@ -1500,7 +1543,7 @@
                 <w:noProof/>
                 <w:webHidden/>
               </w:rPr>
-              <w:instrText xml:space="preserve"> PAGEREF _Toc178033085 \h </w:instrText>
+              <w:instrText xml:space="preserve"> PAGEREF _Toc178359277 \h </w:instrText>
             </w:r>
             <w:r>
               <w:rPr>
@@ -1520,7 +1563,7 @@
                 <w:noProof/>
                 <w:webHidden/>
               </w:rPr>
-              <w:t>7</w:t>
+              <w:t>6</w:t>
             </w:r>
             <w:r>
               <w:rPr>
@@ -1539,12 +1582,14 @@
               <w:b w:val="0"/>
               <w:bCs w:val="0"/>
               <w:noProof/>
-              <w:sz w:val="22"/>
-              <w:szCs w:val="22"/>
+              <w:kern w:val="2"/>
+              <w:sz w:val="24"/>
+              <w:szCs w:val="24"/>
               <w:lang w:val="es-AR" w:eastAsia="es-AR"/>
+              <w14:ligatures w14:val="standardContextual"/>
             </w:rPr>
           </w:pPr>
-          <w:hyperlink w:anchor="_Toc178033086" w:history="1">
+          <w:hyperlink w:anchor="_Toc178359278" w:history="1">
             <w:r>
               <w:rPr>
                 <w:rStyle w:val="Hipervnculo"/>
@@ -1571,7 +1616,7 @@
                 <w:noProof/>
                 <w:webHidden/>
               </w:rPr>
-              <w:instrText xml:space="preserve"> PAGEREF _Toc178033086 \h </w:instrText>
+              <w:instrText xml:space="preserve"> PAGEREF _Toc178359278 \h </w:instrText>
             </w:r>
             <w:r>
               <w:rPr>
@@ -1591,7 +1636,7 @@
                 <w:noProof/>
                 <w:webHidden/>
               </w:rPr>
-              <w:t>8</w:t>
+              <w:t>7</w:t>
             </w:r>
             <w:r>
               <w:rPr>
@@ -1610,12 +1655,14 @@
               <w:b w:val="0"/>
               <w:bCs w:val="0"/>
               <w:noProof/>
-              <w:sz w:val="22"/>
-              <w:szCs w:val="22"/>
+              <w:kern w:val="2"/>
+              <w:sz w:val="24"/>
+              <w:szCs w:val="24"/>
               <w:lang w:val="es-AR" w:eastAsia="es-AR"/>
+              <w14:ligatures w14:val="standardContextual"/>
             </w:rPr>
           </w:pPr>
-          <w:hyperlink w:anchor="_Toc178033087" w:history="1">
+          <w:hyperlink w:anchor="_Toc178359279" w:history="1">
             <w:r>
               <w:rPr>
                 <w:rStyle w:val="Hipervnculo"/>
@@ -1642,7 +1689,7 @@
                 <w:noProof/>
                 <w:webHidden/>
               </w:rPr>
-              <w:instrText xml:space="preserve"> PAGEREF _Toc178033087 \h </w:instrText>
+              <w:instrText xml:space="preserve"> PAGEREF _Toc178359279 \h </w:instrText>
             </w:r>
             <w:r>
               <w:rPr>
@@ -1662,7 +1709,7 @@
                 <w:noProof/>
                 <w:webHidden/>
               </w:rPr>
-              <w:t>11</w:t>
+              <w:t>10</w:t>
             </w:r>
             <w:r>
               <w:rPr>
@@ -1681,18 +1728,35 @@
               <w:b w:val="0"/>
               <w:bCs w:val="0"/>
               <w:noProof/>
-              <w:sz w:val="22"/>
-              <w:szCs w:val="22"/>
+              <w:kern w:val="2"/>
+              <w:sz w:val="24"/>
+              <w:szCs w:val="24"/>
               <w:lang w:val="es-AR" w:eastAsia="es-AR"/>
+              <w14:ligatures w14:val="standardContextual"/>
             </w:rPr>
           </w:pPr>
-          <w:hyperlink w:anchor="_Toc178033089" w:history="1">
+          <w:hyperlink w:anchor="_Toc178359280" w:history="1">
             <w:r>
               <w:rPr>
                 <w:rStyle w:val="Hipervnculo"/>
                 <w:noProof/>
               </w:rPr>
-              <w:t>Requerimientos Técnicos</w:t>
+              <w:t>Requerimientos T</w:t>
+            </w:r>
+            <w:r>
+              <w:rPr>
+                <w:rStyle w:val="Hipervnculo"/>
+                <w:rFonts w:hint="eastAsia"/>
+                <w:noProof/>
+              </w:rPr>
+              <w:t>é</w:t>
+            </w:r>
+            <w:r>
+              <w:rPr>
+                <w:rStyle w:val="Hipervnculo"/>
+                <w:noProof/>
+              </w:rPr>
+              <w:t>cnicos</w:t>
             </w:r>
             <w:r>
               <w:rPr>
@@ -1713,7 +1777,7 @@
                 <w:noProof/>
                 <w:webHidden/>
               </w:rPr>
-              <w:instrText xml:space="preserve"> PAGEREF _Toc178033089 \h </w:instrText>
+              <w:instrText xml:space="preserve"> PAGEREF _Toc178359280 \h </w:instrText>
             </w:r>
             <w:r>
               <w:rPr>
@@ -1733,7 +1797,7 @@
                 <w:noProof/>
                 <w:webHidden/>
               </w:rPr>
-              <w:t>11</w:t>
+              <w:t>10</w:t>
             </w:r>
             <w:r>
               <w:rPr>
@@ -1752,12 +1816,14 @@
               <w:b w:val="0"/>
               <w:bCs w:val="0"/>
               <w:noProof/>
-              <w:sz w:val="22"/>
-              <w:szCs w:val="22"/>
+              <w:kern w:val="2"/>
+              <w:sz w:val="24"/>
+              <w:szCs w:val="24"/>
               <w:lang w:val="es-AR" w:eastAsia="es-AR"/>
+              <w14:ligatures w14:val="standardContextual"/>
             </w:rPr>
           </w:pPr>
-          <w:hyperlink w:anchor="_Toc178033090" w:history="1">
+          <w:hyperlink w:anchor="_Toc178359281" w:history="1">
             <w:r>
               <w:rPr>
                 <w:rStyle w:val="Hipervnculo"/>
@@ -1784,7 +1850,7 @@
                 <w:noProof/>
                 <w:webHidden/>
               </w:rPr>
-              <w:instrText xml:space="preserve"> PAGEREF _Toc178033090 \h </w:instrText>
+              <w:instrText xml:space="preserve"> PAGEREF _Toc178359281 \h </w:instrText>
             </w:r>
             <w:r>
               <w:rPr>
@@ -1804,7 +1870,7 @@
                 <w:noProof/>
                 <w:webHidden/>
               </w:rPr>
-              <w:t>11</w:t>
+              <w:t>10</w:t>
             </w:r>
             <w:r>
               <w:rPr>
@@ -1823,12 +1889,14 @@
               <w:b w:val="0"/>
               <w:bCs w:val="0"/>
               <w:noProof/>
-              <w:sz w:val="22"/>
-              <w:szCs w:val="22"/>
+              <w:kern w:val="2"/>
+              <w:sz w:val="24"/>
+              <w:szCs w:val="24"/>
               <w:lang w:val="es-AR" w:eastAsia="es-AR"/>
+              <w14:ligatures w14:val="standardContextual"/>
             </w:rPr>
           </w:pPr>
-          <w:hyperlink w:anchor="_Toc178033091" w:history="1">
+          <w:hyperlink w:anchor="_Toc178359282" w:history="1">
             <w:r>
               <w:rPr>
                 <w:rStyle w:val="Hipervnculo"/>
@@ -1855,7 +1923,7 @@
                 <w:noProof/>
                 <w:webHidden/>
               </w:rPr>
-              <w:instrText xml:space="preserve"> PAGEREF _Toc178033091 \h </w:instrText>
+              <w:instrText xml:space="preserve"> PAGEREF _Toc178359282 \h </w:instrText>
             </w:r>
             <w:r>
               <w:rPr>
@@ -1875,7 +1943,7 @@
                 <w:noProof/>
                 <w:webHidden/>
               </w:rPr>
-              <w:t>25</w:t>
+              <w:t>24</w:t>
             </w:r>
             <w:r>
               <w:rPr>
@@ -1894,12 +1962,14 @@
               <w:i w:val="0"/>
               <w:iCs w:val="0"/>
               <w:noProof/>
-              <w:sz w:val="22"/>
-              <w:szCs w:val="22"/>
+              <w:kern w:val="2"/>
+              <w:sz w:val="24"/>
+              <w:szCs w:val="24"/>
               <w:lang w:val="es-AR" w:eastAsia="es-AR"/>
+              <w14:ligatures w14:val="standardContextual"/>
             </w:rPr>
           </w:pPr>
-          <w:hyperlink w:anchor="_Toc178033092" w:history="1">
+          <w:hyperlink w:anchor="_Toc178359283" w:history="1">
             <w:r>
               <w:rPr>
                 <w:rStyle w:val="Hipervnculo"/>
@@ -1926,7 +1996,7 @@
                 <w:noProof/>
                 <w:webHidden/>
               </w:rPr>
-              <w:instrText xml:space="preserve"> PAGEREF _Toc178033092 \h </w:instrText>
+              <w:instrText xml:space="preserve"> PAGEREF _Toc178359283 \h </w:instrText>
             </w:r>
             <w:r>
               <w:rPr>
@@ -1946,7 +2016,7 @@
                 <w:noProof/>
                 <w:webHidden/>
               </w:rPr>
-              <w:t>25</w:t>
+              <w:t>24</w:t>
             </w:r>
             <w:r>
               <w:rPr>
@@ -1965,12 +2035,14 @@
               <w:i w:val="0"/>
               <w:iCs w:val="0"/>
               <w:noProof/>
-              <w:sz w:val="22"/>
-              <w:szCs w:val="22"/>
+              <w:kern w:val="2"/>
+              <w:sz w:val="24"/>
+              <w:szCs w:val="24"/>
               <w:lang w:val="es-AR" w:eastAsia="es-AR"/>
+              <w14:ligatures w14:val="standardContextual"/>
             </w:rPr>
           </w:pPr>
-          <w:hyperlink w:anchor="_Toc178033093" w:history="1">
+          <w:hyperlink w:anchor="_Toc178359284" w:history="1">
             <w:r>
               <w:rPr>
                 <w:rStyle w:val="Hipervnculo"/>
@@ -1997,7 +2069,7 @@
                 <w:noProof/>
                 <w:webHidden/>
               </w:rPr>
-              <w:instrText xml:space="preserve"> PAGEREF _Toc178033093 \h </w:instrText>
+              <w:instrText xml:space="preserve"> PAGEREF _Toc178359284 \h </w:instrText>
             </w:r>
             <w:r>
               <w:rPr>
@@ -2017,7 +2089,7 @@
                 <w:noProof/>
                 <w:webHidden/>
               </w:rPr>
-              <w:t>25</w:t>
+              <w:t>24</w:t>
             </w:r>
             <w:r>
               <w:rPr>
@@ -2036,12 +2108,14 @@
               <w:i w:val="0"/>
               <w:iCs w:val="0"/>
               <w:noProof/>
-              <w:sz w:val="22"/>
-              <w:szCs w:val="22"/>
+              <w:kern w:val="2"/>
+              <w:sz w:val="24"/>
+              <w:szCs w:val="24"/>
               <w:lang w:val="es-AR" w:eastAsia="es-AR"/>
+              <w14:ligatures w14:val="standardContextual"/>
             </w:rPr>
           </w:pPr>
-          <w:hyperlink w:anchor="_Toc178033094" w:history="1">
+          <w:hyperlink w:anchor="_Toc178359285" w:history="1">
             <w:r>
               <w:rPr>
                 <w:rStyle w:val="Hipervnculo"/>
@@ -2068,7 +2142,7 @@
                 <w:noProof/>
                 <w:webHidden/>
               </w:rPr>
-              <w:instrText xml:space="preserve"> PAGEREF _Toc178033094 \h </w:instrText>
+              <w:instrText xml:space="preserve"> PAGEREF _Toc178359285 \h </w:instrText>
             </w:r>
             <w:r>
               <w:rPr>
@@ -2088,7 +2162,7 @@
                 <w:noProof/>
                 <w:webHidden/>
               </w:rPr>
-              <w:t>25</w:t>
+              <w:t>24</w:t>
             </w:r>
             <w:r>
               <w:rPr>
@@ -2107,12 +2181,14 @@
               <w:i w:val="0"/>
               <w:iCs w:val="0"/>
               <w:noProof/>
-              <w:sz w:val="22"/>
-              <w:szCs w:val="22"/>
+              <w:kern w:val="2"/>
+              <w:sz w:val="24"/>
+              <w:szCs w:val="24"/>
               <w:lang w:val="es-AR" w:eastAsia="es-AR"/>
+              <w14:ligatures w14:val="standardContextual"/>
             </w:rPr>
           </w:pPr>
-          <w:hyperlink w:anchor="_Toc178033095" w:history="1">
+          <w:hyperlink w:anchor="_Toc178359286" w:history="1">
             <w:r>
               <w:rPr>
                 <w:rStyle w:val="Hipervnculo"/>
@@ -2139,7 +2215,7 @@
                 <w:noProof/>
                 <w:webHidden/>
               </w:rPr>
-              <w:instrText xml:space="preserve"> PAGEREF _Toc178033095 \h </w:instrText>
+              <w:instrText xml:space="preserve"> PAGEREF _Toc178359286 \h </w:instrText>
             </w:r>
             <w:r>
               <w:rPr>
@@ -2159,7 +2235,7 @@
                 <w:noProof/>
                 <w:webHidden/>
               </w:rPr>
-              <w:t>25</w:t>
+              <w:t>24</w:t>
             </w:r>
             <w:r>
               <w:rPr>
@@ -2178,12 +2254,14 @@
               <w:i w:val="0"/>
               <w:iCs w:val="0"/>
               <w:noProof/>
-              <w:sz w:val="22"/>
-              <w:szCs w:val="22"/>
+              <w:kern w:val="2"/>
+              <w:sz w:val="24"/>
+              <w:szCs w:val="24"/>
               <w:lang w:val="es-AR" w:eastAsia="es-AR"/>
+              <w14:ligatures w14:val="standardContextual"/>
             </w:rPr>
           </w:pPr>
-          <w:hyperlink w:anchor="_Toc178033096" w:history="1">
+          <w:hyperlink w:anchor="_Toc178359287" w:history="1">
             <w:r>
               <w:rPr>
                 <w:rStyle w:val="Hipervnculo"/>
@@ -2210,7 +2288,7 @@
                 <w:noProof/>
                 <w:webHidden/>
               </w:rPr>
-              <w:instrText xml:space="preserve"> PAGEREF _Toc178033096 \h </w:instrText>
+              <w:instrText xml:space="preserve"> PAGEREF _Toc178359287 \h </w:instrText>
             </w:r>
             <w:r>
               <w:rPr>
@@ -2230,7 +2308,7 @@
                 <w:noProof/>
                 <w:webHidden/>
               </w:rPr>
-              <w:t>25</w:t>
+              <w:t>24</w:t>
             </w:r>
             <w:r>
               <w:rPr>
@@ -2247,12 +2325,14 @@
             <w:rPr>
               <w:rFonts w:eastAsiaTheme="minorEastAsia"/>
               <w:noProof/>
-              <w:sz w:val="22"/>
-              <w:szCs w:val="22"/>
+              <w:kern w:val="2"/>
+              <w:sz w:val="24"/>
+              <w:szCs w:val="24"/>
               <w:lang w:val="es-AR" w:eastAsia="es-AR"/>
+              <w14:ligatures w14:val="standardContextual"/>
             </w:rPr>
           </w:pPr>
-          <w:hyperlink w:anchor="_Toc178033097" w:history="1">
+          <w:hyperlink w:anchor="_Toc178359288" w:history="1">
             <w:r>
               <w:rPr>
                 <w:rStyle w:val="Hipervnculo"/>
@@ -2279,7 +2359,7 @@
                 <w:noProof/>
                 <w:webHidden/>
               </w:rPr>
-              <w:instrText xml:space="preserve"> PAGEREF _Toc178033097 \h </w:instrText>
+              <w:instrText xml:space="preserve"> PAGEREF _Toc178359288 \h </w:instrText>
             </w:r>
             <w:r>
               <w:rPr>
@@ -2299,7 +2379,7 @@
                 <w:noProof/>
                 <w:webHidden/>
               </w:rPr>
-              <w:t>26</w:t>
+              <w:t>25</w:t>
             </w:r>
             <w:r>
               <w:rPr>
@@ -2316,12 +2396,14 @@
             <w:rPr>
               <w:rFonts w:eastAsiaTheme="minorEastAsia"/>
               <w:noProof/>
-              <w:sz w:val="22"/>
-              <w:szCs w:val="22"/>
+              <w:kern w:val="2"/>
+              <w:sz w:val="24"/>
+              <w:szCs w:val="24"/>
               <w:lang w:val="es-AR" w:eastAsia="es-AR"/>
+              <w14:ligatures w14:val="standardContextual"/>
             </w:rPr>
           </w:pPr>
-          <w:hyperlink w:anchor="_Toc178033098" w:history="1">
+          <w:hyperlink w:anchor="_Toc178359289" w:history="1">
             <w:r>
               <w:rPr>
                 <w:rStyle w:val="Hipervnculo"/>
@@ -2348,7 +2430,7 @@
                 <w:noProof/>
                 <w:webHidden/>
               </w:rPr>
-              <w:instrText xml:space="preserve"> PAGEREF _Toc178033098 \h </w:instrText>
+              <w:instrText xml:space="preserve"> PAGEREF _Toc178359289 \h </w:instrText>
             </w:r>
             <w:r>
               <w:rPr>
@@ -2368,7 +2450,7 @@
                 <w:noProof/>
                 <w:webHidden/>
               </w:rPr>
-              <w:t>26</w:t>
+              <w:t>25</w:t>
             </w:r>
             <w:r>
               <w:rPr>
@@ -2385,12 +2467,14 @@
             <w:rPr>
               <w:rFonts w:eastAsiaTheme="minorEastAsia"/>
               <w:noProof/>
-              <w:sz w:val="22"/>
-              <w:szCs w:val="22"/>
+              <w:kern w:val="2"/>
+              <w:sz w:val="24"/>
+              <w:szCs w:val="24"/>
               <w:lang w:val="es-AR" w:eastAsia="es-AR"/>
+              <w14:ligatures w14:val="standardContextual"/>
             </w:rPr>
           </w:pPr>
-          <w:hyperlink w:anchor="_Toc178033099" w:history="1">
+          <w:hyperlink w:anchor="_Toc178359290" w:history="1">
             <w:r>
               <w:rPr>
                 <w:rStyle w:val="Hipervnculo"/>
@@ -2417,7 +2501,7 @@
                 <w:noProof/>
                 <w:webHidden/>
               </w:rPr>
-              <w:instrText xml:space="preserve"> PAGEREF _Toc178033099 \h </w:instrText>
+              <w:instrText xml:space="preserve"> PAGEREF _Toc178359290 \h </w:instrText>
             </w:r>
             <w:r>
               <w:rPr>
@@ -2437,7 +2521,7 @@
                 <w:noProof/>
                 <w:webHidden/>
               </w:rPr>
-              <w:t>26</w:t>
+              <w:t>25</w:t>
             </w:r>
             <w:r>
               <w:rPr>
@@ -2454,12 +2538,14 @@
             <w:rPr>
               <w:rFonts w:eastAsiaTheme="minorEastAsia"/>
               <w:noProof/>
-              <w:sz w:val="22"/>
-              <w:szCs w:val="22"/>
+              <w:kern w:val="2"/>
+              <w:sz w:val="24"/>
+              <w:szCs w:val="24"/>
               <w:lang w:val="es-AR" w:eastAsia="es-AR"/>
+              <w14:ligatures w14:val="standardContextual"/>
             </w:rPr>
           </w:pPr>
-          <w:hyperlink w:anchor="_Toc178033100" w:history="1">
+          <w:hyperlink w:anchor="_Toc178359291" w:history="1">
             <w:r>
               <w:rPr>
                 <w:rStyle w:val="Hipervnculo"/>
@@ -2486,7 +2572,7 @@
                 <w:noProof/>
                 <w:webHidden/>
               </w:rPr>
-              <w:instrText xml:space="preserve"> PAGEREF _Toc178033100 \h </w:instrText>
+              <w:instrText xml:space="preserve"> PAGEREF _Toc178359291 \h </w:instrText>
             </w:r>
             <w:r>
               <w:rPr>
@@ -2506,7 +2592,7 @@
                 <w:noProof/>
                 <w:webHidden/>
               </w:rPr>
-              <w:t>26</w:t>
+              <w:t>25</w:t>
             </w:r>
             <w:r>
               <w:rPr>
@@ -2525,18 +2611,50 @@
               <w:i w:val="0"/>
               <w:iCs w:val="0"/>
               <w:noProof/>
-              <w:sz w:val="22"/>
-              <w:szCs w:val="22"/>
+              <w:kern w:val="2"/>
+              <w:sz w:val="24"/>
+              <w:szCs w:val="24"/>
               <w:lang w:val="es-AR" w:eastAsia="es-AR"/>
+              <w14:ligatures w14:val="standardContextual"/>
             </w:rPr>
           </w:pPr>
-          <w:hyperlink w:anchor="_Toc178033101" w:history="1">
+          <w:hyperlink w:anchor="_Toc178359292" w:history="1">
             <w:r>
               <w:rPr>
                 <w:rStyle w:val="Hipervnculo"/>
                 <w:noProof/>
               </w:rPr>
-              <w:t>Restricción de Diseño</w:t>
+              <w:t>Restricci</w:t>
+            </w:r>
+            <w:r>
+              <w:rPr>
+                <w:rStyle w:val="Hipervnculo"/>
+                <w:rFonts w:hint="eastAsia"/>
+                <w:noProof/>
+              </w:rPr>
+              <w:t>ó</w:t>
+            </w:r>
+            <w:r>
+              <w:rPr>
+                <w:rStyle w:val="Hipervnculo"/>
+                <w:noProof/>
+              </w:rPr>
+              <w:t>n de Dise</w:t>
+            </w:r>
+            <w:r>
+              <w:rPr>
+                <w:rStyle w:val="Hipervnculo"/>
+                <w:rFonts w:hint="eastAsia"/>
+                <w:noProof/>
+              </w:rPr>
+              <w:t>ñ</w:t>
+            </w:r>
+            <w:r>
+              <w:rPr>
+                <w:rStyle w:val="Hipervnculo"/>
+                <w:noProof/>
+              </w:rPr>
+              <w:t>o</w:t>
             </w:r>
             <w:r>
               <w:rPr>
@@ -2557,7 +2675,7 @@
                 <w:noProof/>
                 <w:webHidden/>
               </w:rPr>
-              <w:instrText xml:space="preserve"> PAGEREF _Toc178033101 \h </w:instrText>
+              <w:instrText xml:space="preserve"> PAGEREF _Toc178359292 \h </w:instrText>
             </w:r>
             <w:r>
               <w:rPr>
@@ -2577,7 +2695,7 @@
                 <w:noProof/>
                 <w:webHidden/>
               </w:rPr>
-              <w:t>26</w:t>
+              <w:t>25</w:t>
             </w:r>
             <w:r>
               <w:rPr>
@@ -2596,18 +2714,34 @@
               <w:b w:val="0"/>
               <w:bCs w:val="0"/>
               <w:noProof/>
-              <w:sz w:val="22"/>
-              <w:szCs w:val="22"/>
+              <w:kern w:val="2"/>
+              <w:sz w:val="24"/>
+              <w:szCs w:val="24"/>
               <w:lang w:val="es-AR" w:eastAsia="es-AR"/>
+              <w14:ligatures w14:val="standardContextual"/>
             </w:rPr>
           </w:pPr>
-          <w:hyperlink w:anchor="_Toc178033102" w:history="1">
+          <w:hyperlink w:anchor="_Toc178359293" w:history="1">
             <w:r>
               <w:rPr>
                 <w:rStyle w:val="Hipervnculo"/>
                 <w:noProof/>
               </w:rPr>
-              <w:t>Requerimientos de Licencias</w:t>
+              <w:t>Requerimien</w:t>
+            </w:r>
+            <w:r>
+              <w:rPr>
+                <w:rStyle w:val="Hipervnculo"/>
+                <w:noProof/>
+              </w:rPr>
+              <w:t>t</w:t>
+            </w:r>
+            <w:r>
+              <w:rPr>
+                <w:rStyle w:val="Hipervnculo"/>
+                <w:noProof/>
+              </w:rPr>
+              <w:t>os de Licencias</w:t>
             </w:r>
             <w:r>
               <w:rPr>
@@ -2628,7 +2762,7 @@
                 <w:noProof/>
                 <w:webHidden/>
               </w:rPr>
-              <w:instrText xml:space="preserve"> PAGEREF _Toc178033102 \h </w:instrText>
+              <w:instrText xml:space="preserve"> PAGEREF _Toc178359293 \h </w:instrText>
             </w:r>
             <w:r>
               <w:rPr>
@@ -2648,7 +2782,7 @@
                 <w:noProof/>
                 <w:webHidden/>
               </w:rPr>
-              <w:t>26</w:t>
+              <w:t>25</w:t>
             </w:r>
             <w:r>
               <w:rPr>
@@ -2667,18 +2801,49 @@
               <w:b w:val="0"/>
               <w:bCs w:val="0"/>
               <w:noProof/>
-              <w:sz w:val="22"/>
-              <w:szCs w:val="22"/>
+              <w:kern w:val="2"/>
+              <w:sz w:val="24"/>
+              <w:szCs w:val="24"/>
               <w:lang w:val="es-AR" w:eastAsia="es-AR"/>
+              <w14:ligatures w14:val="standardContextual"/>
             </w:rPr>
           </w:pPr>
-          <w:hyperlink w:anchor="_Toc178033103" w:history="1">
+          <w:hyperlink w:anchor="_Toc178359294" w:history="1">
             <w:r>
               <w:rPr>
                 <w:rStyle w:val="Hipervnculo"/>
                 <w:noProof/>
               </w:rPr>
-              <w:t>Requerimientos de  Documentación</w:t>
+              <w:t>Requeri</w:t>
+            </w:r>
+            <w:r>
+              <w:rPr>
+                <w:rStyle w:val="Hipervnculo"/>
+                <w:noProof/>
+              </w:rPr>
+              <w:t>m</w:t>
+            </w:r>
+            <w:r>
+              <w:rPr>
+                <w:rStyle w:val="Hipervnculo"/>
+                <w:noProof/>
+              </w:rPr>
+              <w:t>ientos de  Documentaci</w:t>
+            </w:r>
+            <w:r>
+              <w:rPr>
+                <w:rStyle w:val="Hipervnculo"/>
+                <w:rFonts w:hint="eastAsia"/>
+                <w:noProof/>
+              </w:rPr>
+              <w:t>ó</w:t>
+            </w:r>
+            <w:r>
+              <w:rPr>
+                <w:rStyle w:val="Hipervnculo"/>
+                <w:noProof/>
+              </w:rPr>
+              <w:t>n</w:t>
             </w:r>
             <w:r>
               <w:rPr>
@@ -2699,7 +2864,7 @@
                 <w:noProof/>
                 <w:webHidden/>
               </w:rPr>
-              <w:instrText xml:space="preserve"> PAGEREF _Toc178033103 \h </w:instrText>
+              <w:instrText xml:space="preserve"> PAGEREF _Toc178359294 \h </w:instrText>
             </w:r>
             <w:r>
               <w:rPr>
@@ -2719,7 +2884,7 @@
                 <w:noProof/>
                 <w:webHidden/>
               </w:rPr>
-              <w:t>26</w:t>
+              <w:t>25</w:t>
             </w:r>
             <w:r>
               <w:rPr>
@@ -2738,12 +2903,14 @@
               <w:i w:val="0"/>
               <w:iCs w:val="0"/>
               <w:noProof/>
-              <w:sz w:val="22"/>
-              <w:szCs w:val="22"/>
+              <w:kern w:val="2"/>
+              <w:sz w:val="24"/>
+              <w:szCs w:val="24"/>
               <w:lang w:val="es-AR" w:eastAsia="es-AR"/>
+              <w14:ligatures w14:val="standardContextual"/>
             </w:rPr>
           </w:pPr>
-          <w:hyperlink w:anchor="_Toc178033104" w:history="1">
+          <w:hyperlink w:anchor="_Toc178359295" w:history="1">
             <w:r>
               <w:rPr>
                 <w:rStyle w:val="Hipervnculo"/>
@@ -2770,7 +2937,7 @@
                 <w:noProof/>
                 <w:webHidden/>
               </w:rPr>
-              <w:instrText xml:space="preserve"> PAGEREF _Toc178033104 \h </w:instrText>
+              <w:instrText xml:space="preserve"> PAGEREF _Toc178359295 \h </w:instrText>
             </w:r>
             <w:r>
               <w:rPr>
@@ -2790,7 +2957,7 @@
                 <w:noProof/>
                 <w:webHidden/>
               </w:rPr>
-              <w:t>26</w:t>
+              <w:t>25</w:t>
             </w:r>
             <w:r>
               <w:rPr>
@@ -2809,18 +2976,35 @@
               <w:i w:val="0"/>
               <w:iCs w:val="0"/>
               <w:noProof/>
-              <w:sz w:val="22"/>
-              <w:szCs w:val="22"/>
+              <w:kern w:val="2"/>
+              <w:sz w:val="24"/>
+              <w:szCs w:val="24"/>
               <w:lang w:val="es-AR" w:eastAsia="es-AR"/>
+              <w14:ligatures w14:val="standardContextual"/>
             </w:rPr>
           </w:pPr>
-          <w:hyperlink w:anchor="_Toc178033105" w:history="1">
+          <w:hyperlink w:anchor="_Toc178359296" w:history="1">
             <w:r>
               <w:rPr>
                 <w:rStyle w:val="Hipervnculo"/>
                 <w:noProof/>
               </w:rPr>
-              <w:t>Ayuda en Línea</w:t>
+              <w:t>Ayuda en L</w:t>
+            </w:r>
+            <w:r>
+              <w:rPr>
+                <w:rStyle w:val="Hipervnculo"/>
+                <w:rFonts w:hint="eastAsia"/>
+                <w:noProof/>
+              </w:rPr>
+              <w:t>í</w:t>
+            </w:r>
+            <w:r>
+              <w:rPr>
+                <w:rStyle w:val="Hipervnculo"/>
+                <w:noProof/>
+              </w:rPr>
+              <w:t>nea</w:t>
             </w:r>
             <w:r>
               <w:rPr>
@@ -2841,7 +3025,7 @@
                 <w:noProof/>
                 <w:webHidden/>
               </w:rPr>
-              <w:instrText xml:space="preserve"> PAGEREF _Toc178033105 \h </w:instrText>
+              <w:instrText xml:space="preserve"> PAGEREF _Toc178359296 \h </w:instrText>
             </w:r>
             <w:r>
               <w:rPr>
@@ -2861,7 +3045,7 @@
                 <w:noProof/>
                 <w:webHidden/>
               </w:rPr>
-              <w:t>27</w:t>
+              <w:t>26</w:t>
             </w:r>
             <w:r>
               <w:rPr>
@@ -2880,18 +3064,65 @@
               <w:i w:val="0"/>
               <w:iCs w:val="0"/>
               <w:noProof/>
-              <w:sz w:val="22"/>
-              <w:szCs w:val="22"/>
+              <w:kern w:val="2"/>
+              <w:sz w:val="24"/>
+              <w:szCs w:val="24"/>
               <w:lang w:val="es-AR" w:eastAsia="es-AR"/>
+              <w14:ligatures w14:val="standardContextual"/>
             </w:rPr>
           </w:pPr>
-          <w:hyperlink w:anchor="_Toc178033106" w:history="1">
+          <w:hyperlink w:anchor="_Toc178359297" w:history="1">
             <w:r>
               <w:rPr>
                 <w:rStyle w:val="Hipervnculo"/>
                 <w:noProof/>
               </w:rPr>
-              <w:t>Guías de instalación  y Configuración.</w:t>
+              <w:t>Gu</w:t>
+            </w:r>
+            <w:r>
+              <w:rPr>
+                <w:rStyle w:val="Hipervnculo"/>
+                <w:rFonts w:hint="eastAsia"/>
+                <w:noProof/>
+              </w:rPr>
+              <w:t>í</w:t>
+            </w:r>
+            <w:r>
+              <w:rPr>
+                <w:rStyle w:val="Hipervnculo"/>
+                <w:noProof/>
+              </w:rPr>
+              <w:t>as de instalaci</w:t>
+            </w:r>
+            <w:r>
+              <w:rPr>
+                <w:rStyle w:val="Hipervnculo"/>
+                <w:rFonts w:hint="eastAsia"/>
+                <w:noProof/>
+              </w:rPr>
+              <w:t>ó</w:t>
+            </w:r>
+            <w:r>
+              <w:rPr>
+                <w:rStyle w:val="Hipervnculo"/>
+                <w:noProof/>
+              </w:rPr>
+              <w:t>n  y Configuraci</w:t>
+            </w:r>
+            <w:r>
+              <w:rPr>
+                <w:rStyle w:val="Hipervnculo"/>
+                <w:rFonts w:hint="eastAsia"/>
+                <w:noProof/>
+              </w:rPr>
+              <w:t>ó</w:t>
+            </w:r>
+            <w:r>
+              <w:rPr>
+                <w:rStyle w:val="Hipervnculo"/>
+                <w:noProof/>
+              </w:rPr>
+              <w:t>n.</w:t>
             </w:r>
             <w:r>
               <w:rPr>
@@ -2912,7 +3143,7 @@
                 <w:noProof/>
                 <w:webHidden/>
               </w:rPr>
-              <w:instrText xml:space="preserve"> PAGEREF _Toc178033106 \h </w:instrText>
+              <w:instrText xml:space="preserve"> PAGEREF _Toc178359297 \h </w:instrText>
             </w:r>
             <w:r>
               <w:rPr>
@@ -2932,7 +3163,7 @@
                 <w:noProof/>
                 <w:webHidden/>
               </w:rPr>
-              <w:t>27</w:t>
+              <w:t>26</w:t>
             </w:r>
             <w:r>
               <w:rPr>
@@ -2951,18 +3182,35 @@
               <w:b w:val="0"/>
               <w:bCs w:val="0"/>
               <w:noProof/>
-              <w:sz w:val="22"/>
-              <w:szCs w:val="22"/>
+              <w:kern w:val="2"/>
+              <w:sz w:val="24"/>
+              <w:szCs w:val="24"/>
               <w:lang w:val="es-AR" w:eastAsia="es-AR"/>
+              <w14:ligatures w14:val="standardContextual"/>
             </w:rPr>
           </w:pPr>
-          <w:hyperlink w:anchor="_Toc178033107" w:history="1">
+          <w:hyperlink w:anchor="_Toc178359298" w:history="1">
             <w:r>
               <w:rPr>
                 <w:rStyle w:val="Hipervnculo"/>
                 <w:noProof/>
               </w:rPr>
-              <w:t>Características No Soportadas</w:t>
+              <w:t>Caracter</w:t>
+            </w:r>
+            <w:r>
+              <w:rPr>
+                <w:rStyle w:val="Hipervnculo"/>
+                <w:rFonts w:hint="eastAsia"/>
+                <w:noProof/>
+              </w:rPr>
+              <w:t>í</w:t>
+            </w:r>
+            <w:r>
+              <w:rPr>
+                <w:rStyle w:val="Hipervnculo"/>
+                <w:noProof/>
+              </w:rPr>
+              <w:t>sticas No Soportadas</w:t>
             </w:r>
             <w:r>
               <w:rPr>
@@ -2983,7 +3231,7 @@
                 <w:noProof/>
                 <w:webHidden/>
               </w:rPr>
-              <w:instrText xml:space="preserve"> PAGEREF _Toc178033107 \h </w:instrText>
+              <w:instrText xml:space="preserve"> PAGEREF _Toc178359298 \h </w:instrText>
             </w:r>
             <w:r>
               <w:rPr>
@@ -3003,7 +3251,7 @@
                 <w:noProof/>
                 <w:webHidden/>
               </w:rPr>
-              <w:t>27</w:t>
+              <w:t>26</w:t>
             </w:r>
             <w:r>
               <w:rPr>
@@ -3022,18 +3270,35 @@
               <w:b w:val="0"/>
               <w:bCs w:val="0"/>
               <w:noProof/>
-              <w:sz w:val="22"/>
-              <w:szCs w:val="22"/>
+              <w:kern w:val="2"/>
+              <w:sz w:val="24"/>
+              <w:szCs w:val="24"/>
               <w:lang w:val="es-AR" w:eastAsia="es-AR"/>
+              <w14:ligatures w14:val="standardContextual"/>
             </w:rPr>
           </w:pPr>
-          <w:hyperlink w:anchor="_Toc178033108" w:history="1">
+          <w:hyperlink w:anchor="_Toc178359299" w:history="1">
             <w:r>
               <w:rPr>
                 <w:rStyle w:val="Hipervnculo"/>
                 <w:noProof/>
               </w:rPr>
-              <w:t>Estándares Aplicables</w:t>
+              <w:t>Est</w:t>
+            </w:r>
+            <w:r>
+              <w:rPr>
+                <w:rStyle w:val="Hipervnculo"/>
+                <w:rFonts w:hint="eastAsia"/>
+                <w:noProof/>
+              </w:rPr>
+              <w:t>á</w:t>
+            </w:r>
+            <w:r>
+              <w:rPr>
+                <w:rStyle w:val="Hipervnculo"/>
+                <w:noProof/>
+              </w:rPr>
+              <w:t>ndares Aplicables</w:t>
             </w:r>
             <w:r>
               <w:rPr>
@@ -3054,7 +3319,7 @@
                 <w:noProof/>
                 <w:webHidden/>
               </w:rPr>
-              <w:instrText xml:space="preserve"> PAGEREF _Toc178033108 \h </w:instrText>
+              <w:instrText xml:space="preserve"> PAGEREF _Toc178359299 \h </w:instrText>
             </w:r>
             <w:r>
               <w:rPr>
@@ -3074,7 +3339,7 @@
                 <w:noProof/>
                 <w:webHidden/>
               </w:rPr>
-              <w:t>28</w:t>
+              <w:t>27</w:t>
             </w:r>
             <w:r>
               <w:rPr>
@@ -3091,29 +3356,14 @@
               <w:tab w:val="left" w:pos="5954"/>
             </w:tabs>
             <w:spacing w:line="240" w:lineRule="auto"/>
+            <w:ind w:left="0" w:firstLine="0"/>
           </w:pPr>
           <w:r>
-            <w:lastRenderedPageBreak/>
             <w:fldChar w:fldCharType="end"/>
           </w:r>
         </w:p>
       </w:sdtContent>
     </w:sdt>
-    <w:p>
-      <w:pPr>
-        <w:rPr>
-          <w:rFonts w:asciiTheme="majorHAnsi" w:eastAsiaTheme="majorEastAsia" w:hAnsiTheme="majorHAnsi" w:cstheme="majorBidi"/>
-          <w:color w:val="17365D" w:themeColor="text2" w:themeShade="BF"/>
-          <w:spacing w:val="5"/>
-          <w:kern w:val="28"/>
-          <w:sz w:val="52"/>
-          <w:szCs w:val="52"/>
-        </w:rPr>
-      </w:pPr>
-      <w:r>
-        <w:br w:type="page"/>
-      </w:r>
-    </w:p>
     <w:sdt>
       <w:sdtPr>
         <w:alias w:val="Título"/>
@@ -3121,7 +3371,6 @@
         <w:dataBinding w:prefixMappings="xmlns:ns0='http://purl.org/dc/elements/1.1/' xmlns:ns1='http://schemas.openxmlformats.org/package/2006/metadata/core-properties' " w:xpath="/ns1:coreProperties[1]/ns0:title[1]" w:storeItemID="{6C3C8BC8-F283-45AE-878A-BAB7291924A1}"/>
         <w:text/>
       </w:sdtPr>
-      <w:sdtEndPr/>
       <w:sdtContent>
         <w:p>
           <w:pPr>
@@ -3142,7 +3391,7 @@
       <w:bookmarkStart w:id="2" w:name="_Toc234647510"/>
       <w:bookmarkStart w:id="3" w:name="_Toc235007263"/>
       <w:bookmarkStart w:id="4" w:name="_Toc235009550"/>
-      <w:bookmarkStart w:id="5" w:name="_Toc178033079"/>
+      <w:bookmarkStart w:id="5" w:name="_Toc178359271"/>
       <w:r>
         <w:t>Introducción</w:t>
       </w:r>
@@ -3158,15 +3407,7 @@
         <w:pStyle w:val="PSI-Normal"/>
       </w:pPr>
       <w:r>
-        <w:t xml:space="preserve">El presente documento es una Especificación de Requerimientos de Software (ERS) para el proyecto </w:t>
-      </w:r>
-      <w:proofErr w:type="spellStart"/>
-      <w:r>
-        <w:t>Testify</w:t>
-      </w:r>
-      <w:proofErr w:type="spellEnd"/>
-      <w:r>
-        <w:t xml:space="preserve"> de </w:t>
+        <w:t xml:space="preserve">El presente documento es una Especificación de Requerimientos de Software (ERS) para el proyecto Testify de </w:t>
       </w:r>
       <w:r>
         <w:t>control y seguimiento de los casos de pruebas</w:t>
@@ -3189,7 +3430,7 @@
       </w:pPr>
       <w:bookmarkStart w:id="6" w:name="_Toc235007264"/>
       <w:bookmarkStart w:id="7" w:name="_Toc235009551"/>
-      <w:bookmarkStart w:id="8" w:name="_Toc178033080"/>
+      <w:bookmarkStart w:id="8" w:name="_Toc178359272"/>
       <w:r>
         <w:t>Propósito</w:t>
       </w:r>
@@ -3276,7 +3517,7 @@
       </w:pPr>
       <w:bookmarkStart w:id="9" w:name="_Toc235007265"/>
       <w:bookmarkStart w:id="10" w:name="_Toc235009552"/>
-      <w:bookmarkStart w:id="11" w:name="_Toc178033081"/>
+      <w:bookmarkStart w:id="11" w:name="_Toc178359273"/>
       <w:r>
         <w:t>Visión General</w:t>
       </w:r>
@@ -3298,7 +3539,7 @@
       </w:pPr>
       <w:bookmarkStart w:id="12" w:name="_Toc235007266"/>
       <w:bookmarkStart w:id="13" w:name="_Toc235009553"/>
-      <w:bookmarkStart w:id="14" w:name="_Toc178033082"/>
+      <w:bookmarkStart w:id="14" w:name="_Toc178359274"/>
       <w:r>
         <w:t>Descripción General</w:t>
       </w:r>
@@ -3320,7 +3561,7 @@
       </w:pPr>
       <w:bookmarkStart w:id="15" w:name="_Toc235007268"/>
       <w:bookmarkStart w:id="16" w:name="_Toc235009554"/>
-      <w:bookmarkStart w:id="17" w:name="_Toc178033083"/>
+      <w:bookmarkStart w:id="17" w:name="_Toc178359275"/>
       <w:r>
         <w:lastRenderedPageBreak/>
         <w:t>Funciones del Producto</w:t>
@@ -3333,13 +3574,8 @@
       <w:pPr>
         <w:pStyle w:val="PSI-Normal"/>
       </w:pPr>
-      <w:proofErr w:type="spellStart"/>
       <w:r>
-        <w:t>Testify</w:t>
-      </w:r>
-      <w:proofErr w:type="spellEnd"/>
-      <w:r>
-        <w:t xml:space="preserve"> permite a los usuarios registrar y gestionar casos de prueba de manera eficiente, asegurando que cada uno esté asociado correctamente a los proyectos de software en los que se trabaja. La plataforma facilita tanto la administración como el control de los casos de prueba, permitiendo su actualización y organización de acuerdo con las necesidades específicas de cada fase del proyecto. A través de un seguimiento detallado, los usuarios pueden garantizar que las pruebas se realicen de forma precisa y oportuna.</w:t>
+        <w:t>Testify permite a los usuarios registrar y gestionar casos de prueba de manera eficiente, asegurando que cada uno esté asociado correctamente a los proyectos de software en los que se trabaja. La plataforma facilita tanto la administración como el control de los casos de prueba, permitiendo su actualización y organización de acuerdo con las necesidades específicas de cada fase del proyecto. A través de un seguimiento detallado, los usuarios pueden garantizar que las pruebas se realicen de forma precisa y oportuna.</w:t>
       </w:r>
     </w:p>
     <w:p>
@@ -3347,15 +3583,7 @@
         <w:pStyle w:val="PSI-Normal"/>
       </w:pPr>
       <w:r>
-        <w:t xml:space="preserve">La gestión de roles y permisos en </w:t>
-      </w:r>
-      <w:proofErr w:type="spellStart"/>
-      <w:r>
-        <w:t>Testify</w:t>
-      </w:r>
-      <w:proofErr w:type="spellEnd"/>
-      <w:r>
-        <w:t xml:space="preserve"> es otro aspecto clave, asignando funciones específicas a los usuarios, como Administrador, Gestor de Pruebas, </w:t>
+        <w:t xml:space="preserve">La gestión de roles y permisos en Testify es otro aspecto clave, asignando funciones específicas a los usuarios, como Administrador, Gestor de Pruebas, </w:t>
       </w:r>
       <w:proofErr w:type="spellStart"/>
       <w:r>
@@ -3389,15 +3617,7 @@
         <w:pStyle w:val="PSI-Normal"/>
       </w:pPr>
       <w:r>
-        <w:t xml:space="preserve">Para una mejor organización, </w:t>
-      </w:r>
-      <w:proofErr w:type="spellStart"/>
-      <w:r>
-        <w:t>Testify</w:t>
-      </w:r>
-      <w:proofErr w:type="spellEnd"/>
-      <w:r>
-        <w:t xml:space="preserve"> permite dividir los proyectos en hitos, agrupando los casos de prueba en etapas, lo que simplifica el seguimiento del avance. El sistema también incluye notificaciones y alertas automáticas que informan a los usuarios sobre las actualizaciones en los casos de prueba asignados, lo que fomenta la coordinación efectiva entre los diferentes equipos de trabajo.</w:t>
+        <w:t>Para una mejor organización, Testify permite dividir los proyectos en hitos, agrupando los casos de prueba en etapas, lo que simplifica el seguimiento del avance. El sistema también incluye notificaciones y alertas automáticas que informan a los usuarios sobre las actualizaciones en los casos de prueba asignados, lo que fomenta la coordinación efectiva entre los diferentes equipos de trabajo.</w:t>
       </w:r>
     </w:p>
     <w:p>
@@ -3405,15 +3625,7 @@
         <w:pStyle w:val="PSI-Normal"/>
       </w:pPr>
       <w:r>
-        <w:t xml:space="preserve">Otra funcionalidad destacada es la posibilidad de adjuntar documentación relevante a los casos de prueba, como capturas de pantalla o informes técnicos, proporcionando mayor claridad y soporte durante el proceso de pruebas. Además, </w:t>
-      </w:r>
-      <w:proofErr w:type="spellStart"/>
-      <w:r>
-        <w:t>Testify</w:t>
-      </w:r>
-      <w:proofErr w:type="spellEnd"/>
-      <w:r>
-        <w:t xml:space="preserve"> permite generar informes completos en formato PDF, que resumen el estado y los resultados de las pruebas, facilitando el análisis de todo el ciclo de pruebas.</w:t>
+        <w:t>Otra funcionalidad destacada es la posibilidad de adjuntar documentación relevante a los casos de prueba, como capturas de pantalla o informes técnicos, proporcionando mayor claridad y soporte durante el proceso de pruebas. Además, Testify permite generar informes completos en formato PDF, que resumen el estado y los resultados de las pruebas, facilitando el análisis de todo el ciclo de pruebas.</w:t>
       </w:r>
     </w:p>
     <w:p>
@@ -3435,7 +3647,7 @@
       </w:pPr>
       <w:bookmarkStart w:id="18" w:name="_Toc235007269"/>
       <w:bookmarkStart w:id="19" w:name="_Toc235009555"/>
-      <w:bookmarkStart w:id="20" w:name="_Toc178033084"/>
+      <w:bookmarkStart w:id="20" w:name="_Toc178359276"/>
       <w:r>
         <w:lastRenderedPageBreak/>
         <w:t>Característica</w:t>
@@ -3531,7 +3743,7 @@
         <w:pStyle w:val="PSI-Ttulo2"/>
       </w:pPr>
       <w:bookmarkStart w:id="21" w:name="_Toc235009556"/>
-      <w:bookmarkStart w:id="22" w:name="_Toc178033085"/>
+      <w:bookmarkStart w:id="22" w:name="_Toc178359277"/>
       <w:r>
         <w:t>Enunciado del Problema del Cliente</w:t>
       </w:r>
@@ -3543,15 +3755,7 @@
         <w:pStyle w:val="PSI-Normal"/>
       </w:pPr>
       <w:r>
-        <w:t xml:space="preserve">El desafío que enfrenta el equipo de desarrollo de </w:t>
-      </w:r>
-      <w:proofErr w:type="spellStart"/>
-      <w:r>
-        <w:t>Testify</w:t>
-      </w:r>
-      <w:proofErr w:type="spellEnd"/>
-      <w:r>
-        <w:t xml:space="preserve"> se centra en la optimización de la gestión de casos de prueba para proyectos de software. Este problema ha sido planteado por los usuarios potenciales del sistema, quienes han identificado varias dificultades en sus procesos actuales.</w:t>
+        <w:t>El desafío que enfrenta el equipo de desarrollo de Testify se centra en la optimización de la gestión de casos de prueba para proyectos de software. Este problema ha sido planteado por los usuarios potenciales del sistema, quienes han identificado varias dificultades en sus procesos actuales.</w:t>
       </w:r>
     </w:p>
     <w:p>
@@ -3591,15 +3795,7 @@
         <w:pStyle w:val="PSI-Normal"/>
       </w:pPr>
       <w:r>
-        <w:t xml:space="preserve">A pesar de que el sistema propuesto aborda estos problemas, es esencial que </w:t>
-      </w:r>
-      <w:proofErr w:type="spellStart"/>
-      <w:r>
-        <w:t>Testify</w:t>
-      </w:r>
-      <w:proofErr w:type="spellEnd"/>
-      <w:r>
-        <w:t xml:space="preserve"> ofrezca una solución que permita una gestión centralizada y efectiva de los casos de prueba, garantizando que los usuarios puedan controlar, monitorizar y optimizar el proceso de pruebas de manera eficiente.</w:t>
+        <w:t>A pesar de que el sistema propuesto aborda estos problemas, es esencial que Testify ofrezca una solución que permita una gestión centralizada y efectiva de los casos de prueba, garantizando que los usuarios puedan controlar, monitorizar y optimizar el proceso de pruebas de manera eficiente.</w:t>
       </w:r>
     </w:p>
     <w:p>
@@ -3613,7 +3809,7 @@
       </w:pPr>
       <w:bookmarkStart w:id="23" w:name="_Toc235007270"/>
       <w:bookmarkStart w:id="24" w:name="_Toc235009557"/>
-      <w:bookmarkStart w:id="25" w:name="_Toc178033086"/>
+      <w:bookmarkStart w:id="25" w:name="_Toc178359278"/>
       <w:r>
         <w:lastRenderedPageBreak/>
         <w:t>Casos de Uso</w:t>
@@ -6160,8 +6356,6 @@
               </w:rPr>
               <w:t>s</w:t>
             </w:r>
-            <w:bookmarkStart w:id="30" w:name="_GoBack"/>
-            <w:bookmarkEnd w:id="30"/>
           </w:p>
         </w:tc>
       </w:tr>
@@ -7522,19 +7716,19 @@
       <w:pPr>
         <w:pStyle w:val="PSI-Ttulo1"/>
       </w:pPr>
-      <w:bookmarkStart w:id="31" w:name="_Toc235007272"/>
-      <w:bookmarkStart w:id="32" w:name="_Toc235009559"/>
-      <w:bookmarkStart w:id="33" w:name="_Toc178033087"/>
+      <w:bookmarkStart w:id="30" w:name="_Toc235007272"/>
+      <w:bookmarkStart w:id="31" w:name="_Toc235009559"/>
+      <w:bookmarkStart w:id="32" w:name="_Toc178359279"/>
       <w:r>
         <w:lastRenderedPageBreak/>
         <w:t>Diagrama</w:t>
       </w:r>
+      <w:bookmarkEnd w:id="30"/>
       <w:bookmarkEnd w:id="31"/>
-      <w:bookmarkEnd w:id="32"/>
       <w:r>
         <w:t xml:space="preserve"> de Casos de Uso</w:t>
       </w:r>
-      <w:bookmarkEnd w:id="33"/>
+      <w:bookmarkEnd w:id="32"/>
     </w:p>
     <w:p>
       <w:pPr>
@@ -7542,17 +7736,14 @@
       </w:pPr>
     </w:p>
     <w:p>
-      <w:pPr>
-        <w:pStyle w:val="PSI-Ttulo1"/>
-      </w:pPr>
-      <w:bookmarkStart w:id="34" w:name="_Toc178033088"/>
+      <w:bookmarkStart w:id="33" w:name="_Toc178033088"/>
       <w:r>
         <w:rPr>
           <w:noProof/>
           <w:lang w:eastAsia="es-AR"/>
         </w:rPr>
         <w:drawing>
-          <wp:inline distT="0" distB="0" distL="0" distR="0" wp14:anchorId="4CBACC27" wp14:editId="3536C58B">
+          <wp:inline distT="0" distB="0" distL="0" distR="0" wp14:anchorId="3B315759" wp14:editId="2D859C1F">
             <wp:extent cx="5029200" cy="2981325"/>
             <wp:effectExtent l="0" t="0" r="0" b="9525"/>
             <wp:docPr id="18" name="Imagen 18"/>
@@ -7600,7 +7791,7 @@
           </wp:inline>
         </w:drawing>
       </w:r>
-      <w:bookmarkEnd w:id="34"/>
+      <w:bookmarkEnd w:id="33"/>
     </w:p>
     <w:p>
       <w:pPr>
@@ -7611,15 +7802,15 @@
       <w:pPr>
         <w:pStyle w:val="PSI-Ttulo1"/>
       </w:pPr>
-      <w:bookmarkStart w:id="35" w:name="_Toc235007274"/>
-      <w:bookmarkStart w:id="36" w:name="_Toc235009560"/>
-      <w:bookmarkStart w:id="37" w:name="_Toc178033089"/>
+      <w:bookmarkStart w:id="34" w:name="_Toc235007274"/>
+      <w:bookmarkStart w:id="35" w:name="_Toc235009560"/>
+      <w:bookmarkStart w:id="36" w:name="_Toc178359280"/>
       <w:r>
         <w:t>Requerimientos Técnicos</w:t>
       </w:r>
+      <w:bookmarkEnd w:id="34"/>
       <w:bookmarkEnd w:id="35"/>
       <w:bookmarkEnd w:id="36"/>
-      <w:bookmarkEnd w:id="37"/>
     </w:p>
     <w:p>
       <w:pPr>
@@ -7653,15 +7844,15 @@
       <w:r>
         <w:br/>
       </w:r>
-      <w:bookmarkStart w:id="38" w:name="_Toc235007275"/>
-      <w:bookmarkStart w:id="39" w:name="_Toc235009561"/>
-      <w:bookmarkStart w:id="40" w:name="_Toc178033090"/>
+      <w:bookmarkStart w:id="37" w:name="_Toc235007275"/>
+      <w:bookmarkStart w:id="38" w:name="_Toc235009561"/>
+      <w:bookmarkStart w:id="39" w:name="_Toc178359281"/>
       <w:r>
         <w:t>Requerimientos Funcionales</w:t>
       </w:r>
+      <w:bookmarkEnd w:id="37"/>
       <w:bookmarkEnd w:id="38"/>
       <w:bookmarkEnd w:id="39"/>
-      <w:bookmarkEnd w:id="40"/>
     </w:p>
     <w:p>
       <w:pPr>
@@ -7673,15 +7864,7 @@
         <w:pStyle w:val="PSI-Normal"/>
       </w:pPr>
       <w:r>
-        <w:t xml:space="preserve">Los requerimientos funcionales del sistema describen la funcionalidad o los servicios que se espera que éste provea. En este apartado se describe lo que el sistema </w:t>
-      </w:r>
-      <w:proofErr w:type="spellStart"/>
-      <w:r>
-        <w:t>Testify</w:t>
-      </w:r>
-      <w:proofErr w:type="spellEnd"/>
-      <w:r>
-        <w:t xml:space="preserve"> tendrá que hacer, los factores que afectan al producto y satisfacen los requerimientos.</w:t>
+        <w:t>Los requerimientos funcionales del sistema describen la funcionalidad o los servicios que se espera que éste provea. En este apartado se describe lo que el sistema Testify tendrá que hacer, los factores que afectan al producto y satisfacen los requerimientos.</w:t>
       </w:r>
     </w:p>
     <w:p>
@@ -15305,7 +15488,7 @@
           <w:szCs w:val="24"/>
           <w:lang w:val="es-AR" w:eastAsia="es-AR"/>
         </w:rPr>
-        <w:pict>
+        <w:pict w14:anchorId="243C84DA">
           <v:rect id="_x0000_i1025" style="width:0;height:1.5pt" o:hralign="center" o:hrstd="t" o:hr="t" fillcolor="#a0a0a0" stroked="f"/>
         </w:pict>
       </w:r>
@@ -19265,15 +19448,15 @@
       <w:pPr>
         <w:pStyle w:val="PSI-Ttulo1"/>
       </w:pPr>
-      <w:bookmarkStart w:id="41" w:name="_Toc235007276"/>
-      <w:bookmarkStart w:id="42" w:name="_Toc235009562"/>
-      <w:bookmarkStart w:id="43" w:name="_Toc178033091"/>
+      <w:bookmarkStart w:id="40" w:name="_Toc235007276"/>
+      <w:bookmarkStart w:id="41" w:name="_Toc235009562"/>
+      <w:bookmarkStart w:id="42" w:name="_Toc178359282"/>
       <w:r>
         <w:t>Requerimientos No Funcionales</w:t>
       </w:r>
+      <w:bookmarkEnd w:id="40"/>
       <w:bookmarkEnd w:id="41"/>
       <w:bookmarkEnd w:id="42"/>
-      <w:bookmarkEnd w:id="43"/>
     </w:p>
     <w:p>
       <w:pPr>
@@ -19283,15 +19466,7 @@
         <w:t>En este documento, se abordarán los requerimientos no funcionales del sistema, los cuales son cruciales para definir las características que pueden influir en el desempeño y las limitaciones del producto. Los requerimientos no funcionales se centran en aspectos que van más allá de las funcionalidades básicas del sistema y que impactan su rendimiento general, fiabilidad y usabilidad.</w:t>
       </w:r>
       <w:r>
-        <w:t xml:space="preserve"> En el caso de </w:t>
-      </w:r>
-      <w:proofErr w:type="spellStart"/>
-      <w:r>
-        <w:t>Testify</w:t>
-      </w:r>
-      <w:proofErr w:type="spellEnd"/>
-      <w:r>
-        <w:t>, se identifican los siguientes:</w:t>
+        <w:t xml:space="preserve"> En el caso de Testify, se identifican los siguientes:</w:t>
       </w:r>
     </w:p>
     <w:p>
@@ -19319,15 +19494,15 @@
       <w:pPr>
         <w:pStyle w:val="PSI-Ttulo2"/>
       </w:pPr>
-      <w:bookmarkStart w:id="44" w:name="_Toc235007277"/>
-      <w:bookmarkStart w:id="45" w:name="_Toc235009563"/>
-      <w:bookmarkStart w:id="46" w:name="_Toc178033092"/>
+      <w:bookmarkStart w:id="43" w:name="_Toc235007277"/>
+      <w:bookmarkStart w:id="44" w:name="_Toc235009563"/>
+      <w:bookmarkStart w:id="45" w:name="_Toc178359283"/>
       <w:r>
         <w:t>Usabilidad</w:t>
       </w:r>
+      <w:bookmarkEnd w:id="43"/>
       <w:bookmarkEnd w:id="44"/>
       <w:bookmarkEnd w:id="45"/>
-      <w:bookmarkEnd w:id="46"/>
     </w:p>
     <w:p>
       <w:pPr>
@@ -19349,15 +19524,15 @@
       <w:pPr>
         <w:pStyle w:val="PSI-Ttulo2"/>
       </w:pPr>
-      <w:bookmarkStart w:id="47" w:name="_Toc235007278"/>
-      <w:bookmarkStart w:id="48" w:name="_Toc235009564"/>
-      <w:bookmarkStart w:id="49" w:name="_Toc178033093"/>
+      <w:bookmarkStart w:id="46" w:name="_Toc235007278"/>
+      <w:bookmarkStart w:id="47" w:name="_Toc235009564"/>
+      <w:bookmarkStart w:id="48" w:name="_Toc178359284"/>
       <w:r>
         <w:t>Confiabilidad</w:t>
       </w:r>
+      <w:bookmarkEnd w:id="46"/>
       <w:bookmarkEnd w:id="47"/>
       <w:bookmarkEnd w:id="48"/>
-      <w:bookmarkEnd w:id="49"/>
     </w:p>
     <w:p>
       <w:pPr>
@@ -19377,15 +19552,15 @@
       <w:pPr>
         <w:pStyle w:val="PSI-Ttulo2"/>
       </w:pPr>
-      <w:bookmarkStart w:id="50" w:name="_Toc235007279"/>
-      <w:bookmarkStart w:id="51" w:name="_Toc235009565"/>
-      <w:bookmarkStart w:id="52" w:name="_Toc178033094"/>
+      <w:bookmarkStart w:id="49" w:name="_Toc235007279"/>
+      <w:bookmarkStart w:id="50" w:name="_Toc235009565"/>
+      <w:bookmarkStart w:id="51" w:name="_Toc178359285"/>
       <w:r>
         <w:t>Seguridad</w:t>
       </w:r>
+      <w:bookmarkEnd w:id="49"/>
       <w:bookmarkEnd w:id="50"/>
       <w:bookmarkEnd w:id="51"/>
-      <w:bookmarkEnd w:id="52"/>
     </w:p>
     <w:p>
       <w:pPr>
@@ -19399,15 +19574,15 @@
       <w:pPr>
         <w:pStyle w:val="PSI-Ttulo2"/>
       </w:pPr>
-      <w:bookmarkStart w:id="53" w:name="_Toc235007280"/>
-      <w:bookmarkStart w:id="54" w:name="_Toc235009566"/>
-      <w:bookmarkStart w:id="55" w:name="_Toc178033095"/>
+      <w:bookmarkStart w:id="52" w:name="_Toc235007280"/>
+      <w:bookmarkStart w:id="53" w:name="_Toc235009566"/>
+      <w:bookmarkStart w:id="54" w:name="_Toc178359286"/>
       <w:r>
         <w:t>Eficiencia</w:t>
       </w:r>
+      <w:bookmarkEnd w:id="52"/>
       <w:bookmarkEnd w:id="53"/>
       <w:bookmarkEnd w:id="54"/>
-      <w:bookmarkEnd w:id="55"/>
     </w:p>
     <w:p>
       <w:pPr>
@@ -19432,15 +19607,15 @@
       <w:pPr>
         <w:pStyle w:val="PSI-Ttulo2"/>
       </w:pPr>
-      <w:bookmarkStart w:id="56" w:name="_Toc235007281"/>
-      <w:bookmarkStart w:id="57" w:name="_Toc235009567"/>
-      <w:bookmarkStart w:id="58" w:name="_Toc178033096"/>
+      <w:bookmarkStart w:id="55" w:name="_Toc235007281"/>
+      <w:bookmarkStart w:id="56" w:name="_Toc235009567"/>
+      <w:bookmarkStart w:id="57" w:name="_Toc178359287"/>
       <w:r>
         <w:t>Interfaces</w:t>
       </w:r>
+      <w:bookmarkEnd w:id="55"/>
       <w:bookmarkEnd w:id="56"/>
       <w:bookmarkEnd w:id="57"/>
-      <w:bookmarkEnd w:id="58"/>
     </w:p>
     <w:p>
       <w:pPr>
@@ -19451,16 +19626,16 @@
       <w:pPr>
         <w:pStyle w:val="PSI-Ttulo3"/>
       </w:pPr>
-      <w:bookmarkStart w:id="59" w:name="_Toc235007282"/>
-      <w:bookmarkStart w:id="60" w:name="_Toc235009568"/>
-      <w:bookmarkStart w:id="61" w:name="_Toc178033097"/>
+      <w:bookmarkStart w:id="58" w:name="_Toc235007282"/>
+      <w:bookmarkStart w:id="59" w:name="_Toc235009568"/>
+      <w:bookmarkStart w:id="60" w:name="_Toc178359288"/>
       <w:r>
         <w:lastRenderedPageBreak/>
         <w:t>Interfaces de Usuario</w:t>
       </w:r>
+      <w:bookmarkEnd w:id="58"/>
       <w:bookmarkEnd w:id="59"/>
       <w:bookmarkEnd w:id="60"/>
-      <w:bookmarkEnd w:id="61"/>
     </w:p>
     <w:p>
       <w:pPr>
@@ -19489,15 +19664,15 @@
       <w:pPr>
         <w:pStyle w:val="PSI-Ttulo3"/>
       </w:pPr>
-      <w:bookmarkStart w:id="62" w:name="_Toc235007283"/>
-      <w:bookmarkStart w:id="63" w:name="_Toc235009569"/>
-      <w:bookmarkStart w:id="64" w:name="_Toc178033098"/>
+      <w:bookmarkStart w:id="61" w:name="_Toc235007283"/>
+      <w:bookmarkStart w:id="62" w:name="_Toc235009569"/>
+      <w:bookmarkStart w:id="63" w:name="_Toc178359289"/>
       <w:r>
         <w:t>Interfaces de Software</w:t>
       </w:r>
+      <w:bookmarkEnd w:id="61"/>
       <w:bookmarkEnd w:id="62"/>
       <w:bookmarkEnd w:id="63"/>
-      <w:bookmarkEnd w:id="64"/>
     </w:p>
     <w:p>
       <w:pPr>
@@ -19511,15 +19686,15 @@
       <w:pPr>
         <w:pStyle w:val="PSI-Ttulo3"/>
       </w:pPr>
-      <w:bookmarkStart w:id="65" w:name="_Toc235007284"/>
-      <w:bookmarkStart w:id="66" w:name="_Toc235009570"/>
-      <w:bookmarkStart w:id="67" w:name="_Toc178033099"/>
+      <w:bookmarkStart w:id="64" w:name="_Toc235007284"/>
+      <w:bookmarkStart w:id="65" w:name="_Toc235009570"/>
+      <w:bookmarkStart w:id="66" w:name="_Toc178359290"/>
       <w:r>
         <w:t>Interfaces de Hardware</w:t>
       </w:r>
+      <w:bookmarkEnd w:id="64"/>
       <w:bookmarkEnd w:id="65"/>
       <w:bookmarkEnd w:id="66"/>
-      <w:bookmarkEnd w:id="67"/>
     </w:p>
     <w:p>
       <w:pPr>
@@ -19533,15 +19708,15 @@
       <w:pPr>
         <w:pStyle w:val="PSI-Ttulo3"/>
       </w:pPr>
-      <w:bookmarkStart w:id="68" w:name="_Toc235007285"/>
-      <w:bookmarkStart w:id="69" w:name="_Toc235009571"/>
-      <w:bookmarkStart w:id="70" w:name="_Toc178033100"/>
+      <w:bookmarkStart w:id="67" w:name="_Toc235007285"/>
+      <w:bookmarkStart w:id="68" w:name="_Toc235009571"/>
+      <w:bookmarkStart w:id="69" w:name="_Toc178359291"/>
       <w:r>
         <w:t>Interfaces de Comunicaciones</w:t>
       </w:r>
+      <w:bookmarkEnd w:id="67"/>
       <w:bookmarkEnd w:id="68"/>
       <w:bookmarkEnd w:id="69"/>
-      <w:bookmarkEnd w:id="70"/>
     </w:p>
     <w:p>
       <w:pPr>
@@ -19555,15 +19730,15 @@
       <w:pPr>
         <w:pStyle w:val="PSI-Ttulo2"/>
       </w:pPr>
-      <w:bookmarkStart w:id="71" w:name="_Toc235007286"/>
-      <w:bookmarkStart w:id="72" w:name="_Toc235009572"/>
-      <w:bookmarkStart w:id="73" w:name="_Toc178033101"/>
+      <w:bookmarkStart w:id="70" w:name="_Toc235007286"/>
+      <w:bookmarkStart w:id="71" w:name="_Toc235009572"/>
+      <w:bookmarkStart w:id="72" w:name="_Toc178359292"/>
       <w:r>
         <w:t>Restricción de Diseño</w:t>
       </w:r>
+      <w:bookmarkEnd w:id="70"/>
       <w:bookmarkEnd w:id="71"/>
       <w:bookmarkEnd w:id="72"/>
-      <w:bookmarkEnd w:id="73"/>
     </w:p>
     <w:p>
       <w:pPr>
@@ -19577,22 +19752,22 @@
       <w:pPr>
         <w:pStyle w:val="PSI-Ttulo1"/>
       </w:pPr>
-      <w:bookmarkStart w:id="74" w:name="_Toc15572353"/>
-      <w:bookmarkStart w:id="75" w:name="_Toc227336277"/>
-      <w:bookmarkStart w:id="76" w:name="_Toc235007287"/>
-      <w:bookmarkStart w:id="77" w:name="_Toc235009573"/>
-      <w:bookmarkStart w:id="78" w:name="_Toc178033102"/>
+      <w:bookmarkStart w:id="73" w:name="_Toc15572353"/>
+      <w:bookmarkStart w:id="74" w:name="_Toc227336277"/>
+      <w:bookmarkStart w:id="75" w:name="_Toc235007287"/>
+      <w:bookmarkStart w:id="76" w:name="_Toc235009573"/>
+      <w:bookmarkStart w:id="77" w:name="_Toc178359293"/>
       <w:r>
         <w:t>Requerimientos de Licencia</w:t>
       </w:r>
+      <w:bookmarkEnd w:id="73"/>
       <w:bookmarkEnd w:id="74"/>
-      <w:bookmarkEnd w:id="75"/>
       <w:r>
         <w:t>s</w:t>
       </w:r>
+      <w:bookmarkEnd w:id="75"/>
       <w:bookmarkEnd w:id="76"/>
       <w:bookmarkEnd w:id="77"/>
-      <w:bookmarkEnd w:id="78"/>
     </w:p>
     <w:p>
       <w:pPr>
@@ -19606,42 +19781,32 @@
       <w:pPr>
         <w:pStyle w:val="PSI-Ttulo1"/>
       </w:pPr>
-      <w:bookmarkStart w:id="79" w:name="_Toc235007288"/>
-      <w:bookmarkStart w:id="80" w:name="_Toc235009574"/>
-      <w:bookmarkStart w:id="81" w:name="_Toc178033103"/>
+      <w:bookmarkStart w:id="78" w:name="_Toc235007288"/>
+      <w:bookmarkStart w:id="79" w:name="_Toc235009574"/>
+      <w:bookmarkStart w:id="80" w:name="_Toc178359294"/>
       <w:r>
-        <w:t xml:space="preserve">Requerimientos </w:t>
+        <w:t>Requerimientos de Documentación</w:t>
       </w:r>
-      <w:proofErr w:type="gramStart"/>
-      <w:r>
-        <w:t>de  Documentación</w:t>
-      </w:r>
+      <w:bookmarkEnd w:id="78"/>
       <w:bookmarkEnd w:id="79"/>
       <w:bookmarkEnd w:id="80"/>
-      <w:bookmarkEnd w:id="81"/>
-      <w:proofErr w:type="gramEnd"/>
     </w:p>
     <w:p>
       <w:pPr>
         <w:pStyle w:val="PSI-Ttulo2"/>
       </w:pPr>
-      <w:bookmarkStart w:id="82" w:name="_Toc235007289"/>
-      <w:bookmarkStart w:id="83" w:name="_Toc235009575"/>
-      <w:bookmarkStart w:id="84" w:name="_Toc178033104"/>
-      <w:proofErr w:type="gramStart"/>
+      <w:bookmarkStart w:id="81" w:name="_Toc235007289"/>
+      <w:bookmarkStart w:id="82" w:name="_Toc235009575"/>
+      <w:bookmarkStart w:id="83" w:name="_Toc178359295"/>
       <w:r>
         <w:t xml:space="preserve">Manual </w:t>
       </w:r>
       <w:r>
-        <w:t xml:space="preserve"> de</w:t>
+        <w:t>de Usuario</w:t>
       </w:r>
-      <w:proofErr w:type="gramEnd"/>
-      <w:r>
-        <w:t xml:space="preserve"> Usuario</w:t>
-      </w:r>
+      <w:bookmarkEnd w:id="81"/>
       <w:bookmarkEnd w:id="82"/>
       <w:bookmarkEnd w:id="83"/>
-      <w:bookmarkEnd w:id="84"/>
     </w:p>
     <w:p>
       <w:pPr>
@@ -19733,15 +19898,15 @@
       <w:pPr>
         <w:pStyle w:val="PSI-Ttulo2"/>
       </w:pPr>
-      <w:bookmarkStart w:id="85" w:name="_Toc235007290"/>
-      <w:bookmarkStart w:id="86" w:name="_Toc235009576"/>
-      <w:bookmarkStart w:id="87" w:name="_Toc178033105"/>
+      <w:bookmarkStart w:id="84" w:name="_Toc235007290"/>
+      <w:bookmarkStart w:id="85" w:name="_Toc235009576"/>
+      <w:bookmarkStart w:id="86" w:name="_Toc178359296"/>
       <w:r>
         <w:t>Ayuda en Línea</w:t>
       </w:r>
+      <w:bookmarkEnd w:id="84"/>
       <w:bookmarkEnd w:id="85"/>
       <w:bookmarkEnd w:id="86"/>
-      <w:bookmarkEnd w:id="87"/>
     </w:p>
     <w:p>
       <w:pPr>
@@ -19755,34 +19920,26 @@
       <w:pPr>
         <w:pStyle w:val="PSI-Ttulo2"/>
       </w:pPr>
-      <w:bookmarkStart w:id="88" w:name="_Toc95287984"/>
-      <w:bookmarkStart w:id="89" w:name="_Toc235007291"/>
-      <w:bookmarkStart w:id="90" w:name="_Toc235009577"/>
-      <w:bookmarkStart w:id="91" w:name="_Toc178033106"/>
+      <w:bookmarkStart w:id="87" w:name="_Toc95287984"/>
+      <w:bookmarkStart w:id="88" w:name="_Toc235007291"/>
+      <w:bookmarkStart w:id="89" w:name="_Toc235009577"/>
+      <w:bookmarkStart w:id="90" w:name="_Toc178359297"/>
       <w:r>
-        <w:t xml:space="preserve">Guías de </w:t>
-      </w:r>
-      <w:proofErr w:type="gramStart"/>
-      <w:r>
-        <w:t>instalación</w:t>
+        <w:t>Guías de instalación</w:t>
       </w:r>
       <w:r>
-        <w:t xml:space="preserve">  y</w:t>
+        <w:t xml:space="preserve"> y </w:t>
       </w:r>
-      <w:proofErr w:type="gramEnd"/>
-      <w:r>
-        <w:t xml:space="preserve"> </w:t>
-      </w:r>
+      <w:bookmarkEnd w:id="87"/>
       <w:bookmarkEnd w:id="88"/>
-      <w:bookmarkEnd w:id="89"/>
       <w:r>
         <w:t>C</w:t>
       </w:r>
       <w:r>
         <w:t>onfiguración.</w:t>
       </w:r>
+      <w:bookmarkEnd w:id="89"/>
       <w:bookmarkEnd w:id="90"/>
-      <w:bookmarkEnd w:id="91"/>
     </w:p>
     <w:p>
       <w:pPr>
@@ -19797,15 +19954,7 @@
         <w:pStyle w:val="PSI-Comentario"/>
       </w:pPr>
       <w:r>
-        <w:t xml:space="preserve">Este documento presenta una guía rápida y sencilla para instalar y configurar </w:t>
-      </w:r>
-      <w:proofErr w:type="spellStart"/>
-      <w:r>
-        <w:t>Testify</w:t>
-      </w:r>
-      <w:proofErr w:type="spellEnd"/>
-      <w:r>
-        <w:t>, una solución web diseñada para gestionar casos de prueba en proyectos de desarrollo de software. La guía está estructurada para orientar al usuario sobre los pasos necesarios para la instalación y el uso inicial del sistema, detallando los requerimientos del sistema, el proceso de instalación, y cómo comenzar a usarlo.</w:t>
+        <w:t>Este documento presenta una guía rápida y sencilla para instalar y configurar Testify, una solución web diseñada para gestionar casos de prueba en proyectos de desarrollo de software. La guía está estructurada para orientar al usuario sobre los pasos necesarios para la instalación y el uso inicial del sistema, detallando los requerimientos del sistema, el proceso de instalación, y cómo comenzar a usarlo.</w:t>
       </w:r>
     </w:p>
     <w:p>
@@ -19853,15 +20002,7 @@
         <w:pStyle w:val="PSI-Comentario"/>
       </w:pPr>
       <w:r>
-        <w:t xml:space="preserve">Para el correcto funcionamiento de </w:t>
-      </w:r>
-      <w:proofErr w:type="spellStart"/>
-      <w:r>
-        <w:t>Testify</w:t>
-      </w:r>
-      <w:proofErr w:type="spellEnd"/>
-      <w:r>
-        <w:t>, se requieren las siguientes especificaciones mínimas:</w:t>
+        <w:t>Para el correcto funcionamiento de Testify, se requieren las siguientes especificaciones mínimas:</w:t>
       </w:r>
     </w:p>
     <w:p>
@@ -19878,15 +20019,7 @@
         </w:numPr>
       </w:pPr>
       <w:r>
-        <w:t xml:space="preserve">Navegadores Compatibles: Google Chrome, Mozilla Firefox, Microsoft </w:t>
-      </w:r>
-      <w:proofErr w:type="spellStart"/>
-      <w:r>
-        <w:t>Edge</w:t>
-      </w:r>
-      <w:proofErr w:type="spellEnd"/>
-      <w:r>
-        <w:t xml:space="preserve"> (últimas versiones).</w:t>
+        <w:t>Navegadores Compatibles: Google Chrome, Mozilla Firefox, Microsoft Edge (últimas versiones).</w:t>
       </w:r>
     </w:p>
     <w:p>
@@ -19910,15 +20043,15 @@
       <w:pPr>
         <w:pStyle w:val="PSI-Ttulo1"/>
       </w:pPr>
-      <w:bookmarkStart w:id="92" w:name="_Toc235007293"/>
-      <w:bookmarkStart w:id="93" w:name="_Toc235009579"/>
-      <w:bookmarkStart w:id="94" w:name="_Toc178033107"/>
+      <w:bookmarkStart w:id="91" w:name="_Toc235007293"/>
+      <w:bookmarkStart w:id="92" w:name="_Toc235009579"/>
+      <w:bookmarkStart w:id="93" w:name="_Toc178359298"/>
       <w:r>
         <w:t>Características No Soportadas</w:t>
       </w:r>
+      <w:bookmarkEnd w:id="91"/>
       <w:bookmarkEnd w:id="92"/>
       <w:bookmarkEnd w:id="93"/>
-      <w:bookmarkEnd w:id="94"/>
     </w:p>
     <w:p>
       <w:pPr>
@@ -19941,15 +20074,7 @@
         <w:pStyle w:val="PSI-Comentario"/>
       </w:pPr>
       <w:r>
-        <w:t xml:space="preserve">Además, </w:t>
-      </w:r>
-      <w:proofErr w:type="spellStart"/>
-      <w:r>
-        <w:t>Testify</w:t>
-      </w:r>
-      <w:proofErr w:type="spellEnd"/>
-      <w:r>
-        <w:t xml:space="preserve"> no incluirá el uso del </w:t>
+        <w:t xml:space="preserve">Además, Testify no incluirá el uso del </w:t>
       </w:r>
       <w:proofErr w:type="spellStart"/>
       <w:r>
@@ -19977,16 +20102,16 @@
       <w:pPr>
         <w:pStyle w:val="PSI-Ttulo1"/>
       </w:pPr>
-      <w:bookmarkStart w:id="95" w:name="_Toc235007294"/>
-      <w:bookmarkStart w:id="96" w:name="_Toc235009580"/>
-      <w:bookmarkStart w:id="97" w:name="_Toc178033108"/>
+      <w:bookmarkStart w:id="94" w:name="_Toc235007294"/>
+      <w:bookmarkStart w:id="95" w:name="_Toc235009580"/>
+      <w:bookmarkStart w:id="96" w:name="_Toc178359299"/>
       <w:r>
         <w:lastRenderedPageBreak/>
         <w:t>Estándares Aplicables</w:t>
       </w:r>
+      <w:bookmarkEnd w:id="94"/>
       <w:bookmarkEnd w:id="95"/>
       <w:bookmarkEnd w:id="96"/>
-      <w:bookmarkEnd w:id="97"/>
     </w:p>
     <w:p>
       <w:pPr>
@@ -20051,7 +20176,7 @@
 </file>
 
 <file path=word/endnotes.xml><?xml version="1.0" encoding="utf-8"?>
-<w:endnotes xmlns:wpc="http://schemas.microsoft.com/office/word/2010/wordprocessingCanvas" xmlns:cx="http://schemas.microsoft.com/office/drawing/2014/chartex" xmlns:mc="http://schemas.openxmlformats.org/markup-compatibility/2006" xmlns:o="urn:schemas-microsoft-com:office:office" xmlns:r="http://schemas.openxmlformats.org/officeDocument/2006/relationships" xmlns:m="http://schemas.openxmlformats.org/officeDocument/2006/math" xmlns:v="urn:schemas-microsoft-com:vml" xmlns:wp14="http://schemas.microsoft.com/office/word/2010/wordprocessingDrawing" xmlns:wp="http://schemas.openxmlformats.org/drawingml/2006/wordprocessingDrawing" xmlns:w10="urn:schemas-microsoft-com:office:word" xmlns:w="http://schemas.openxmlformats.org/wordprocessingml/2006/main" xmlns:w14="http://schemas.microsoft.com/office/word/2010/wordml" xmlns:w15="http://schemas.microsoft.com/office/word/2012/wordml" xmlns:w16se="http://schemas.microsoft.com/office/word/2015/wordml/symex" xmlns:wpg="http://schemas.microsoft.com/office/word/2010/wordprocessingGroup" xmlns:wpi="http://schemas.microsoft.com/office/word/2010/wordprocessingInk" xmlns:wne="http://schemas.microsoft.com/office/word/2006/wordml" xmlns:wps="http://schemas.microsoft.com/office/word/2010/wordprocessingShape" mc:Ignorable="w14 w15 w16se wp14">
+<w:endnotes xmlns:wpc="http://schemas.microsoft.com/office/word/2010/wordprocessingCanvas" xmlns:cx="http://schemas.microsoft.com/office/drawing/2014/chartex" xmlns:cx1="http://schemas.microsoft.com/office/drawing/2015/9/8/chartex" xmlns:cx2="http://schemas.microsoft.com/office/drawing/2015/10/21/chartex" xmlns:cx3="http://schemas.microsoft.com/office/drawing/2016/5/9/chartex" xmlns:cx4="http://schemas.microsoft.com/office/drawing/2016/5/10/chartex" xmlns:cx5="http://schemas.microsoft.com/office/drawing/2016/5/11/chartex" xmlns:cx6="http://schemas.microsoft.com/office/drawing/2016/5/12/chartex" xmlns:cx7="http://schemas.microsoft.com/office/drawing/2016/5/13/chartex" xmlns:cx8="http://schemas.microsoft.com/office/drawing/2016/5/14/chartex" xmlns:mc="http://schemas.openxmlformats.org/markup-compatibility/2006" xmlns:aink="http://schemas.microsoft.com/office/drawing/2016/ink" xmlns:am3d="http://schemas.microsoft.com/office/drawing/2017/model3d" xmlns:o="urn:schemas-microsoft-com:office:office" xmlns:oel="http://schemas.microsoft.com/office/2019/extlst" xmlns:r="http://schemas.openxmlformats.org/officeDocument/2006/relationships" xmlns:m="http://schemas.openxmlformats.org/officeDocument/2006/math" xmlns:v="urn:schemas-microsoft-com:vml" xmlns:wp14="http://schemas.microsoft.com/office/word/2010/wordprocessingDrawing" xmlns:wp="http://schemas.openxmlformats.org/drawingml/2006/wordprocessingDrawing" xmlns:w10="urn:schemas-microsoft-com:office:word" xmlns:w="http://schemas.openxmlformats.org/wordprocessingml/2006/main" xmlns:w14="http://schemas.microsoft.com/office/word/2010/wordml" xmlns:w15="http://schemas.microsoft.com/office/word/2012/wordml" xmlns:w16cex="http://schemas.microsoft.com/office/word/2018/wordml/cex" xmlns:w16cid="http://schemas.microsoft.com/office/word/2016/wordml/cid" xmlns:w16="http://schemas.microsoft.com/office/word/2018/wordml" xmlns:w16sdtdh="http://schemas.microsoft.com/office/word/2020/wordml/sdtdatahash" xmlns:w16se="http://schemas.microsoft.com/office/word/2015/wordml/symex" xmlns:wpg="http://schemas.microsoft.com/office/word/2010/wordprocessingGroup" xmlns:wpi="http://schemas.microsoft.com/office/word/2010/wordprocessingInk" xmlns:wne="http://schemas.microsoft.com/office/word/2006/wordml" xmlns:wps="http://schemas.microsoft.com/office/word/2010/wordprocessingShape" mc:Ignorable="w14 w15 w16se w16cid w16 w16cex w16sdtdh wp14">
   <w:endnote w:type="separator" w:id="-1">
     <w:p>
       <w:pPr>
@@ -20078,7 +20203,7 @@
 </file>
 
 <file path=word/footer1.xml><?xml version="1.0" encoding="utf-8"?>
-<w:ftr xmlns:wpc="http://schemas.microsoft.com/office/word/2010/wordprocessingCanvas" xmlns:cx="http://schemas.microsoft.com/office/drawing/2014/chartex" xmlns:mc="http://schemas.openxmlformats.org/markup-compatibility/2006" xmlns:o="urn:schemas-microsoft-com:office:office" xmlns:r="http://schemas.openxmlformats.org/officeDocument/2006/relationships" xmlns:m="http://schemas.openxmlformats.org/officeDocument/2006/math" xmlns:v="urn:schemas-microsoft-com:vml" xmlns:wp14="http://schemas.microsoft.com/office/word/2010/wordprocessingDrawing" xmlns:wp="http://schemas.openxmlformats.org/drawingml/2006/wordprocessingDrawing" xmlns:w10="urn:schemas-microsoft-com:office:word" xmlns:w="http://schemas.openxmlformats.org/wordprocessingml/2006/main" xmlns:w14="http://schemas.microsoft.com/office/word/2010/wordml" xmlns:w15="http://schemas.microsoft.com/office/word/2012/wordml" xmlns:w16se="http://schemas.microsoft.com/office/word/2015/wordml/symex" xmlns:wpg="http://schemas.microsoft.com/office/word/2010/wordprocessingGroup" xmlns:wpi="http://schemas.microsoft.com/office/word/2010/wordprocessingInk" xmlns:wne="http://schemas.microsoft.com/office/word/2006/wordml" xmlns:wps="http://schemas.microsoft.com/office/word/2010/wordprocessingShape" mc:Ignorable="w14 w15 w16se wp14">
+<w:ftr xmlns:wpc="http://schemas.microsoft.com/office/word/2010/wordprocessingCanvas" xmlns:cx="http://schemas.microsoft.com/office/drawing/2014/chartex" xmlns:cx1="http://schemas.microsoft.com/office/drawing/2015/9/8/chartex" xmlns:cx2="http://schemas.microsoft.com/office/drawing/2015/10/21/chartex" xmlns:cx3="http://schemas.microsoft.com/office/drawing/2016/5/9/chartex" xmlns:cx4="http://schemas.microsoft.com/office/drawing/2016/5/10/chartex" xmlns:cx5="http://schemas.microsoft.com/office/drawing/2016/5/11/chartex" xmlns:cx6="http://schemas.microsoft.com/office/drawing/2016/5/12/chartex" xmlns:cx7="http://schemas.microsoft.com/office/drawing/2016/5/13/chartex" xmlns:cx8="http://schemas.microsoft.com/office/drawing/2016/5/14/chartex" xmlns:mc="http://schemas.openxmlformats.org/markup-compatibility/2006" xmlns:aink="http://schemas.microsoft.com/office/drawing/2016/ink" xmlns:am3d="http://schemas.microsoft.com/office/drawing/2017/model3d" xmlns:o="urn:schemas-microsoft-com:office:office" xmlns:oel="http://schemas.microsoft.com/office/2019/extlst" xmlns:r="http://schemas.openxmlformats.org/officeDocument/2006/relationships" xmlns:m="http://schemas.openxmlformats.org/officeDocument/2006/math" xmlns:v="urn:schemas-microsoft-com:vml" xmlns:wp14="http://schemas.microsoft.com/office/word/2010/wordprocessingDrawing" xmlns:wp="http://schemas.openxmlformats.org/drawingml/2006/wordprocessingDrawing" xmlns:w10="urn:schemas-microsoft-com:office:word" xmlns:w="http://schemas.openxmlformats.org/wordprocessingml/2006/main" xmlns:w14="http://schemas.microsoft.com/office/word/2010/wordml" xmlns:w15="http://schemas.microsoft.com/office/word/2012/wordml" xmlns:w16cex="http://schemas.microsoft.com/office/word/2018/wordml/cex" xmlns:w16cid="http://schemas.microsoft.com/office/word/2016/wordml/cid" xmlns:w16="http://schemas.microsoft.com/office/word/2018/wordml" xmlns:w16sdtdh="http://schemas.microsoft.com/office/word/2020/wordml/sdtdatahash" xmlns:w16se="http://schemas.microsoft.com/office/word/2015/wordml/symex" xmlns:wpg="http://schemas.microsoft.com/office/word/2010/wordprocessingGroup" xmlns:wpi="http://schemas.microsoft.com/office/word/2010/wordprocessingInk" xmlns:wne="http://schemas.microsoft.com/office/word/2006/wordml" xmlns:wps="http://schemas.microsoft.com/office/word/2010/wordprocessingShape" mc:Ignorable="w14 w15 w16se w16cid w16 w16cex w16sdtdh wp14">
   <w:p>
     <w:pPr>
       <w:tabs>
@@ -20094,7 +20219,7 @@
       <mc:AlternateContent>
         <mc:Choice Requires="wps">
           <w:drawing>
-            <wp:anchor distT="0" distB="0" distL="114300" distR="114300" simplePos="0" relativeHeight="251684864" behindDoc="0" locked="0" layoutInCell="1" allowOverlap="1">
+            <wp:anchor distT="0" distB="0" distL="114300" distR="114300" simplePos="0" relativeHeight="251684864" behindDoc="0" locked="0" layoutInCell="1" allowOverlap="1" wp14:anchorId="2DC33C23" wp14:editId="35E6C922">
               <wp:simplePos x="0" y="0"/>
               <wp:positionH relativeFrom="column">
                 <wp:posOffset>-1055370</wp:posOffset>
@@ -20171,7 +20296,6 @@
         <w:dataBinding w:prefixMappings="xmlns:ns0='http://schemas.openxmlformats.org/officeDocument/2006/extended-properties' " w:xpath="/ns0:Properties[1]/ns0:Company[1]" w:storeItemID="{6668398D-A668-4E3E-A5EB-62B293D839F1}"/>
         <w:text/>
       </w:sdtPr>
-      <w:sdtEndPr/>
       <w:sdtContent>
         <w:r>
           <w:t>OSLO</w:t>
@@ -20186,7 +20310,7 @@
       <mc:AlternateContent>
         <mc:Choice Requires="wps">
           <w:drawing>
-            <wp:anchor distT="0" distB="0" distL="114300" distR="114300" simplePos="0" relativeHeight="251675648" behindDoc="0" locked="0" layoutInCell="1" allowOverlap="1">
+            <wp:anchor distT="0" distB="0" distL="114300" distR="114300" simplePos="0" relativeHeight="251675648" behindDoc="0" locked="0" layoutInCell="1" allowOverlap="1" wp14:anchorId="71BEDC97" wp14:editId="42217262">
               <wp:simplePos x="0" y="0"/>
               <wp:positionH relativeFrom="leftMargin">
                 <wp:align>center</wp:align>
@@ -20265,7 +20389,6 @@
           <w:docPartUnique/>
         </w:docPartObj>
       </w:sdtPr>
-      <w:sdtEndPr/>
       <w:sdtContent>
         <w:r>
           <w:tab/>
@@ -20363,7 +20486,7 @@
       <mc:AlternateContent>
         <mc:Choice Requires="wps">
           <w:drawing>
-            <wp:anchor distT="0" distB="0" distL="114300" distR="114300" simplePos="0" relativeHeight="251670528" behindDoc="0" locked="0" layoutInCell="1" allowOverlap="1">
+            <wp:anchor distT="0" distB="0" distL="114300" distR="114300" simplePos="0" relativeHeight="251670528" behindDoc="0" locked="0" layoutInCell="1" allowOverlap="1" wp14:anchorId="182DF83D" wp14:editId="3698FF72">
               <wp:simplePos x="0" y="0"/>
               <wp:positionH relativeFrom="rightMargin">
                 <wp:align>center</wp:align>
@@ -20448,7 +20571,7 @@
 </file>
 
 <file path=word/footnotes.xml><?xml version="1.0" encoding="utf-8"?>
-<w:footnotes xmlns:wpc="http://schemas.microsoft.com/office/word/2010/wordprocessingCanvas" xmlns:cx="http://schemas.microsoft.com/office/drawing/2014/chartex" xmlns:mc="http://schemas.openxmlformats.org/markup-compatibility/2006" xmlns:o="urn:schemas-microsoft-com:office:office" xmlns:r="http://schemas.openxmlformats.org/officeDocument/2006/relationships" xmlns:m="http://schemas.openxmlformats.org/officeDocument/2006/math" xmlns:v="urn:schemas-microsoft-com:vml" xmlns:wp14="http://schemas.microsoft.com/office/word/2010/wordprocessingDrawing" xmlns:wp="http://schemas.openxmlformats.org/drawingml/2006/wordprocessingDrawing" xmlns:w10="urn:schemas-microsoft-com:office:word" xmlns:w="http://schemas.openxmlformats.org/wordprocessingml/2006/main" xmlns:w14="http://schemas.microsoft.com/office/word/2010/wordml" xmlns:w15="http://schemas.microsoft.com/office/word/2012/wordml" xmlns:w16se="http://schemas.microsoft.com/office/word/2015/wordml/symex" xmlns:wpg="http://schemas.microsoft.com/office/word/2010/wordprocessingGroup" xmlns:wpi="http://schemas.microsoft.com/office/word/2010/wordprocessingInk" xmlns:wne="http://schemas.microsoft.com/office/word/2006/wordml" xmlns:wps="http://schemas.microsoft.com/office/word/2010/wordprocessingShape" mc:Ignorable="w14 w15 w16se wp14">
+<w:footnotes xmlns:wpc="http://schemas.microsoft.com/office/word/2010/wordprocessingCanvas" xmlns:cx="http://schemas.microsoft.com/office/drawing/2014/chartex" xmlns:cx1="http://schemas.microsoft.com/office/drawing/2015/9/8/chartex" xmlns:cx2="http://schemas.microsoft.com/office/drawing/2015/10/21/chartex" xmlns:cx3="http://schemas.microsoft.com/office/drawing/2016/5/9/chartex" xmlns:cx4="http://schemas.microsoft.com/office/drawing/2016/5/10/chartex" xmlns:cx5="http://schemas.microsoft.com/office/drawing/2016/5/11/chartex" xmlns:cx6="http://schemas.microsoft.com/office/drawing/2016/5/12/chartex" xmlns:cx7="http://schemas.microsoft.com/office/drawing/2016/5/13/chartex" xmlns:cx8="http://schemas.microsoft.com/office/drawing/2016/5/14/chartex" xmlns:mc="http://schemas.openxmlformats.org/markup-compatibility/2006" xmlns:aink="http://schemas.microsoft.com/office/drawing/2016/ink" xmlns:am3d="http://schemas.microsoft.com/office/drawing/2017/model3d" xmlns:o="urn:schemas-microsoft-com:office:office" xmlns:oel="http://schemas.microsoft.com/office/2019/extlst" xmlns:r="http://schemas.openxmlformats.org/officeDocument/2006/relationships" xmlns:m="http://schemas.openxmlformats.org/officeDocument/2006/math" xmlns:v="urn:schemas-microsoft-com:vml" xmlns:wp14="http://schemas.microsoft.com/office/word/2010/wordprocessingDrawing" xmlns:wp="http://schemas.openxmlformats.org/drawingml/2006/wordprocessingDrawing" xmlns:w10="urn:schemas-microsoft-com:office:word" xmlns:w="http://schemas.openxmlformats.org/wordprocessingml/2006/main" xmlns:w14="http://schemas.microsoft.com/office/word/2010/wordml" xmlns:w15="http://schemas.microsoft.com/office/word/2012/wordml" xmlns:w16cex="http://schemas.microsoft.com/office/word/2018/wordml/cex" xmlns:w16cid="http://schemas.microsoft.com/office/word/2016/wordml/cid" xmlns:w16="http://schemas.microsoft.com/office/word/2018/wordml" xmlns:w16sdtdh="http://schemas.microsoft.com/office/word/2020/wordml/sdtdatahash" xmlns:w16se="http://schemas.microsoft.com/office/word/2015/wordml/symex" xmlns:wpg="http://schemas.microsoft.com/office/word/2010/wordprocessingGroup" xmlns:wpi="http://schemas.microsoft.com/office/word/2010/wordprocessingInk" xmlns:wne="http://schemas.microsoft.com/office/word/2006/wordml" xmlns:wps="http://schemas.microsoft.com/office/word/2010/wordprocessingShape" mc:Ignorable="w14 w15 w16se w16cid w16 w16cex w16sdtdh wp14">
   <w:footnote w:type="separator" w:id="-1">
     <w:p>
       <w:pPr>
@@ -20475,7 +20598,7 @@
 </file>
 
 <file path=word/header1.xml><?xml version="1.0" encoding="utf-8"?>
-<w:hdr xmlns:wpc="http://schemas.microsoft.com/office/word/2010/wordprocessingCanvas" xmlns:cx="http://schemas.microsoft.com/office/drawing/2014/chartex" xmlns:mc="http://schemas.openxmlformats.org/markup-compatibility/2006" xmlns:o="urn:schemas-microsoft-com:office:office" xmlns:r="http://schemas.openxmlformats.org/officeDocument/2006/relationships" xmlns:m="http://schemas.openxmlformats.org/officeDocument/2006/math" xmlns:v="urn:schemas-microsoft-com:vml" xmlns:wp14="http://schemas.microsoft.com/office/word/2010/wordprocessingDrawing" xmlns:wp="http://schemas.openxmlformats.org/drawingml/2006/wordprocessingDrawing" xmlns:w10="urn:schemas-microsoft-com:office:word" xmlns:w="http://schemas.openxmlformats.org/wordprocessingml/2006/main" xmlns:w14="http://schemas.microsoft.com/office/word/2010/wordml" xmlns:w15="http://schemas.microsoft.com/office/word/2012/wordml" xmlns:w16se="http://schemas.microsoft.com/office/word/2015/wordml/symex" xmlns:wpg="http://schemas.microsoft.com/office/word/2010/wordprocessingGroup" xmlns:wpi="http://schemas.microsoft.com/office/word/2010/wordprocessingInk" xmlns:wne="http://schemas.microsoft.com/office/word/2006/wordml" xmlns:wps="http://schemas.microsoft.com/office/word/2010/wordprocessingShape" mc:Ignorable="w14 w15 w16se wp14">
+<w:hdr xmlns:wpc="http://schemas.microsoft.com/office/word/2010/wordprocessingCanvas" xmlns:cx="http://schemas.microsoft.com/office/drawing/2014/chartex" xmlns:cx1="http://schemas.microsoft.com/office/drawing/2015/9/8/chartex" xmlns:cx2="http://schemas.microsoft.com/office/drawing/2015/10/21/chartex" xmlns:cx3="http://schemas.microsoft.com/office/drawing/2016/5/9/chartex" xmlns:cx4="http://schemas.microsoft.com/office/drawing/2016/5/10/chartex" xmlns:cx5="http://schemas.microsoft.com/office/drawing/2016/5/11/chartex" xmlns:cx6="http://schemas.microsoft.com/office/drawing/2016/5/12/chartex" xmlns:cx7="http://schemas.microsoft.com/office/drawing/2016/5/13/chartex" xmlns:cx8="http://schemas.microsoft.com/office/drawing/2016/5/14/chartex" xmlns:mc="http://schemas.openxmlformats.org/markup-compatibility/2006" xmlns:aink="http://schemas.microsoft.com/office/drawing/2016/ink" xmlns:am3d="http://schemas.microsoft.com/office/drawing/2017/model3d" xmlns:o="urn:schemas-microsoft-com:office:office" xmlns:oel="http://schemas.microsoft.com/office/2019/extlst" xmlns:r="http://schemas.openxmlformats.org/officeDocument/2006/relationships" xmlns:m="http://schemas.openxmlformats.org/officeDocument/2006/math" xmlns:v="urn:schemas-microsoft-com:vml" xmlns:wp14="http://schemas.microsoft.com/office/word/2010/wordprocessingDrawing" xmlns:wp="http://schemas.openxmlformats.org/drawingml/2006/wordprocessingDrawing" xmlns:w10="urn:schemas-microsoft-com:office:word" xmlns:w="http://schemas.openxmlformats.org/wordprocessingml/2006/main" xmlns:w14="http://schemas.microsoft.com/office/word/2010/wordml" xmlns:w15="http://schemas.microsoft.com/office/word/2012/wordml" xmlns:w16cex="http://schemas.microsoft.com/office/word/2018/wordml/cex" xmlns:w16cid="http://schemas.microsoft.com/office/word/2016/wordml/cid" xmlns:w16="http://schemas.microsoft.com/office/word/2018/wordml" xmlns:w16sdtdh="http://schemas.microsoft.com/office/word/2020/wordml/sdtdatahash" xmlns:w16se="http://schemas.microsoft.com/office/word/2015/wordml/symex" xmlns:wpg="http://schemas.microsoft.com/office/word/2010/wordprocessingGroup" xmlns:wpi="http://schemas.microsoft.com/office/word/2010/wordprocessingInk" xmlns:wne="http://schemas.microsoft.com/office/word/2006/wordml" xmlns:wps="http://schemas.microsoft.com/office/word/2010/wordprocessingShape" mc:Ignorable="w14 w15 w16se w16cid w16 w16cex w16sdtdh wp14">
   <w:p>
     <w:pPr>
       <w:pStyle w:val="Encabezado"/>
@@ -20495,7 +20618,7 @@
         <w:lang w:val="es-AR" w:eastAsia="es-AR"/>
       </w:rPr>
       <w:drawing>
-        <wp:anchor distT="0" distB="0" distL="114300" distR="114300" simplePos="0" relativeHeight="251664384" behindDoc="0" locked="0" layoutInCell="1" allowOverlap="1">
+        <wp:anchor distT="0" distB="0" distL="114300" distR="114300" simplePos="0" relativeHeight="251664384" behindDoc="0" locked="0" layoutInCell="1" allowOverlap="1" wp14:anchorId="729923A1" wp14:editId="77F8D0A5">
           <wp:simplePos x="0" y="0"/>
           <wp:positionH relativeFrom="column">
             <wp:posOffset>5036358</wp:posOffset>
@@ -20566,7 +20689,6 @@
         <w:dataBinding w:prefixMappings="xmlns:ns0='http://schemas.openxmlformats.org/package/2006/metadata/core-properties' xmlns:ns1='http://purl.org/dc/elements/1.1/'" w:xpath="/ns0:coreProperties[1]/ns1:title[1]" w:storeItemID="{6C3C8BC8-F283-45AE-878A-BAB7291924A1}"/>
         <w:text/>
       </w:sdtPr>
-      <w:sdtEndPr/>
       <w:sdtContent>
         <w:r>
           <w:rPr>
@@ -20608,7 +20730,7 @@
       <mc:AlternateContent>
         <mc:Choice Requires="wps">
           <w:drawing>
-            <wp:anchor distT="0" distB="0" distL="114300" distR="114300" simplePos="0" relativeHeight="251685888" behindDoc="0" locked="0" layoutInCell="1" allowOverlap="1">
+            <wp:anchor distT="0" distB="0" distL="114300" distR="114300" simplePos="0" relativeHeight="251685888" behindDoc="0" locked="0" layoutInCell="1" allowOverlap="1" wp14:anchorId="1F693F35" wp14:editId="23AA9212">
               <wp:simplePos x="0" y="0"/>
               <wp:positionH relativeFrom="column">
                 <wp:posOffset>-1038860</wp:posOffset>
@@ -20686,7 +20808,7 @@
         <w:lang w:val="es-AR" w:eastAsia="es-AR"/>
       </w:rPr>
       <w:drawing>
-        <wp:anchor distT="0" distB="0" distL="114300" distR="114300" simplePos="0" relativeHeight="251660288" behindDoc="0" locked="0" layoutInCell="1" allowOverlap="1">
+        <wp:anchor distT="0" distB="0" distL="114300" distR="114300" simplePos="0" relativeHeight="251660288" behindDoc="0" locked="0" layoutInCell="1" allowOverlap="1" wp14:anchorId="61B290C2" wp14:editId="1A68429D">
           <wp:simplePos x="0" y="0"/>
           <wp:positionH relativeFrom="margin">
             <wp:posOffset>-470535</wp:posOffset>
@@ -20739,7 +20861,7 @@
       <mc:AlternateContent>
         <mc:Choice Requires="wps">
           <w:drawing>
-            <wp:anchor distT="0" distB="0" distL="114300" distR="114300" simplePos="0" relativeHeight="251680768" behindDoc="0" locked="0" layoutInCell="1" allowOverlap="1">
+            <wp:anchor distT="0" distB="0" distL="114300" distR="114300" simplePos="0" relativeHeight="251680768" behindDoc="0" locked="0" layoutInCell="1" allowOverlap="1" wp14:anchorId="2CD0363C" wp14:editId="4ABD7449">
               <wp:simplePos x="0" y="0"/>
               <wp:positionH relativeFrom="leftMargin">
                 <wp:posOffset>494030</wp:posOffset>
@@ -20820,7 +20942,7 @@
       <mc:AlternateContent>
         <mc:Choice Requires="wps">
           <w:drawing>
-            <wp:anchor distT="0" distB="0" distL="114300" distR="114300" simplePos="0" relativeHeight="251678720" behindDoc="0" locked="0" layoutInCell="1" allowOverlap="1">
+            <wp:anchor distT="0" distB="0" distL="114300" distR="114300" simplePos="0" relativeHeight="251678720" behindDoc="0" locked="0" layoutInCell="1" allowOverlap="1" wp14:anchorId="61230236" wp14:editId="1718CED3">
               <wp:simplePos x="0" y="0"/>
               <wp:positionH relativeFrom="leftMargin">
                 <wp:posOffset>6974840</wp:posOffset>
@@ -20902,9 +21024,7 @@
         <w:dataBinding w:prefixMappings="xmlns:ns0='http://schemas.openxmlformats.org/package/2006/metadata/core-properties' xmlns:ns1='http://purl.org/dc/elements/1.1/'" w:xpath="/ns0:coreProperties[1]/ns1:subject[1]" w:storeItemID="{6C3C8BC8-F283-45AE-878A-BAB7291924A1}"/>
         <w:text/>
       </w:sdtPr>
-      <w:sdtEndPr/>
       <w:sdtContent>
-        <w:proofErr w:type="spellStart"/>
         <w:r>
           <w:rPr>
             <w:rFonts w:asciiTheme="majorHAnsi" w:eastAsiaTheme="majorEastAsia" w:hAnsiTheme="majorHAnsi" w:cstheme="majorBidi"/>
@@ -20912,7 +21032,6 @@
           </w:rPr>
           <w:t>Testify</w:t>
         </w:r>
-        <w:proofErr w:type="spellEnd"/>
       </w:sdtContent>
     </w:sdt>
     <w:r>
@@ -20927,7 +21046,7 @@
 </file>
 
 <file path=word/numbering.xml><?xml version="1.0" encoding="utf-8"?>
-<w:numbering xmlns:wpc="http://schemas.microsoft.com/office/word/2010/wordprocessingCanvas" xmlns:cx="http://schemas.microsoft.com/office/drawing/2014/chartex" xmlns:mc="http://schemas.openxmlformats.org/markup-compatibility/2006" xmlns:o="urn:schemas-microsoft-com:office:office" xmlns:r="http://schemas.openxmlformats.org/officeDocument/2006/relationships" xmlns:m="http://schemas.openxmlformats.org/officeDocument/2006/math" xmlns:v="urn:schemas-microsoft-com:vml" xmlns:wp14="http://schemas.microsoft.com/office/word/2010/wordprocessingDrawing" xmlns:wp="http://schemas.openxmlformats.org/drawingml/2006/wordprocessingDrawing" xmlns:w10="urn:schemas-microsoft-com:office:word" xmlns:w="http://schemas.openxmlformats.org/wordprocessingml/2006/main" xmlns:w14="http://schemas.microsoft.com/office/word/2010/wordml" xmlns:w15="http://schemas.microsoft.com/office/word/2012/wordml" xmlns:w16se="http://schemas.microsoft.com/office/word/2015/wordml/symex" xmlns:wpg="http://schemas.microsoft.com/office/word/2010/wordprocessingGroup" xmlns:wpi="http://schemas.microsoft.com/office/word/2010/wordprocessingInk" xmlns:wne="http://schemas.microsoft.com/office/word/2006/wordml" xmlns:wps="http://schemas.microsoft.com/office/word/2010/wordprocessingShape" mc:Ignorable="w14 w15 w16se wp14">
+<w:numbering xmlns:wpc="http://schemas.microsoft.com/office/word/2010/wordprocessingCanvas" xmlns:cx="http://schemas.microsoft.com/office/drawing/2014/chartex" xmlns:cx1="http://schemas.microsoft.com/office/drawing/2015/9/8/chartex" xmlns:cx2="http://schemas.microsoft.com/office/drawing/2015/10/21/chartex" xmlns:cx3="http://schemas.microsoft.com/office/drawing/2016/5/9/chartex" xmlns:cx4="http://schemas.microsoft.com/office/drawing/2016/5/10/chartex" xmlns:cx5="http://schemas.microsoft.com/office/drawing/2016/5/11/chartex" xmlns:cx6="http://schemas.microsoft.com/office/drawing/2016/5/12/chartex" xmlns:cx7="http://schemas.microsoft.com/office/drawing/2016/5/13/chartex" xmlns:cx8="http://schemas.microsoft.com/office/drawing/2016/5/14/chartex" xmlns:mc="http://schemas.openxmlformats.org/markup-compatibility/2006" xmlns:aink="http://schemas.microsoft.com/office/drawing/2016/ink" xmlns:am3d="http://schemas.microsoft.com/office/drawing/2017/model3d" xmlns:o="urn:schemas-microsoft-com:office:office" xmlns:oel="http://schemas.microsoft.com/office/2019/extlst" xmlns:r="http://schemas.openxmlformats.org/officeDocument/2006/relationships" xmlns:m="http://schemas.openxmlformats.org/officeDocument/2006/math" xmlns:v="urn:schemas-microsoft-com:vml" xmlns:wp14="http://schemas.microsoft.com/office/word/2010/wordprocessingDrawing" xmlns:wp="http://schemas.openxmlformats.org/drawingml/2006/wordprocessingDrawing" xmlns:w10="urn:schemas-microsoft-com:office:word" xmlns:w="http://schemas.openxmlformats.org/wordprocessingml/2006/main" xmlns:w14="http://schemas.microsoft.com/office/word/2010/wordml" xmlns:w15="http://schemas.microsoft.com/office/word/2012/wordml" xmlns:w16cex="http://schemas.microsoft.com/office/word/2018/wordml/cex" xmlns:w16cid="http://schemas.microsoft.com/office/word/2016/wordml/cid" xmlns:w16="http://schemas.microsoft.com/office/word/2018/wordml" xmlns:w16sdtdh="http://schemas.microsoft.com/office/word/2020/wordml/sdtdatahash" xmlns:w16se="http://schemas.microsoft.com/office/word/2015/wordml/symex" xmlns:wpg="http://schemas.microsoft.com/office/word/2010/wordprocessingGroup" xmlns:wpi="http://schemas.microsoft.com/office/word/2010/wordprocessingInk" xmlns:wne="http://schemas.microsoft.com/office/word/2006/wordml" xmlns:wps="http://schemas.microsoft.com/office/word/2010/wordprocessingShape" mc:Ignorable="w14 w15 w16se w16cid w16 w16cex w16sdtdh wp14">
   <w:abstractNum w:abstractNumId="0" w15:restartNumberingAfterBreak="0">
     <w:nsid w:val="00000003"/>
     <w:multiLevelType w:val="multilevel"/>
@@ -22891,65 +23010,65 @@
       </w:rPr>
     </w:lvl>
   </w:abstractNum>
-  <w:num w:numId="1">
+  <w:num w:numId="1" w16cid:durableId="1081562799">
     <w:abstractNumId w:val="7"/>
   </w:num>
-  <w:num w:numId="2">
+  <w:num w:numId="2" w16cid:durableId="74714693">
     <w:abstractNumId w:val="11"/>
   </w:num>
-  <w:num w:numId="3">
+  <w:num w:numId="3" w16cid:durableId="465320619">
     <w:abstractNumId w:val="11"/>
   </w:num>
-  <w:num w:numId="4">
+  <w:num w:numId="4" w16cid:durableId="274410769">
     <w:abstractNumId w:val="11"/>
   </w:num>
-  <w:num w:numId="5">
+  <w:num w:numId="5" w16cid:durableId="510292644">
     <w:abstractNumId w:val="1"/>
   </w:num>
-  <w:num w:numId="6">
+  <w:num w:numId="6" w16cid:durableId="1379818972">
     <w:abstractNumId w:val="2"/>
   </w:num>
-  <w:num w:numId="7">
+  <w:num w:numId="7" w16cid:durableId="1396471974">
     <w:abstractNumId w:val="3"/>
   </w:num>
-  <w:num w:numId="8">
+  <w:num w:numId="8" w16cid:durableId="953053213">
     <w:abstractNumId w:val="0"/>
   </w:num>
-  <w:num w:numId="9">
+  <w:num w:numId="9" w16cid:durableId="553126560">
     <w:abstractNumId w:val="14"/>
   </w:num>
-  <w:num w:numId="10">
+  <w:num w:numId="10" w16cid:durableId="1647004674">
     <w:abstractNumId w:val="15"/>
   </w:num>
-  <w:num w:numId="11">
+  <w:num w:numId="11" w16cid:durableId="1508859062">
     <w:abstractNumId w:val="4"/>
   </w:num>
-  <w:num w:numId="12">
+  <w:num w:numId="12" w16cid:durableId="258873397">
     <w:abstractNumId w:val="12"/>
   </w:num>
-  <w:num w:numId="13">
+  <w:num w:numId="13" w16cid:durableId="465700746">
     <w:abstractNumId w:val="9"/>
   </w:num>
-  <w:num w:numId="14">
+  <w:num w:numId="14" w16cid:durableId="128863301">
     <w:abstractNumId w:val="10"/>
   </w:num>
-  <w:num w:numId="15">
+  <w:num w:numId="15" w16cid:durableId="540284662">
     <w:abstractNumId w:val="8"/>
   </w:num>
-  <w:num w:numId="16">
+  <w:num w:numId="16" w16cid:durableId="496893952">
     <w:abstractNumId w:val="5"/>
   </w:num>
-  <w:num w:numId="17">
+  <w:num w:numId="17" w16cid:durableId="1144858588">
     <w:abstractNumId w:val="6"/>
   </w:num>
-  <w:num w:numId="18">
+  <w:num w:numId="18" w16cid:durableId="1726568643">
     <w:abstractNumId w:val="13"/>
   </w:num>
 </w:numbering>
 </file>
 
 <file path=word/styles.xml><?xml version="1.0" encoding="utf-8"?>
-<w:styles xmlns:mc="http://schemas.openxmlformats.org/markup-compatibility/2006" xmlns:r="http://schemas.openxmlformats.org/officeDocument/2006/relationships" xmlns:w="http://schemas.openxmlformats.org/wordprocessingml/2006/main" xmlns:w14="http://schemas.microsoft.com/office/word/2010/wordml" xmlns:w15="http://schemas.microsoft.com/office/word/2012/wordml" xmlns:w16se="http://schemas.microsoft.com/office/word/2015/wordml/symex" mc:Ignorable="w14 w15 w16se">
+<w:styles xmlns:mc="http://schemas.openxmlformats.org/markup-compatibility/2006" xmlns:r="http://schemas.openxmlformats.org/officeDocument/2006/relationships" xmlns:w="http://schemas.openxmlformats.org/wordprocessingml/2006/main" xmlns:w14="http://schemas.microsoft.com/office/word/2010/wordml" xmlns:w15="http://schemas.microsoft.com/office/word/2012/wordml" xmlns:w16cex="http://schemas.microsoft.com/office/word/2018/wordml/cex" xmlns:w16cid="http://schemas.microsoft.com/office/word/2016/wordml/cid" xmlns:w16="http://schemas.microsoft.com/office/word/2018/wordml" xmlns:w16sdtdh="http://schemas.microsoft.com/office/word/2020/wordml/sdtdatahash" xmlns:w16se="http://schemas.microsoft.com/office/word/2015/wordml/symex" mc:Ignorable="w14 w15 w16se w16cid w16 w16cex w16sdtdh">
   <w:docDefaults>
     <w:rPrDefault>
       <w:rPr>
@@ -22966,7 +23085,7 @@
       </w:pPr>
     </w:pPrDefault>
   </w:docDefaults>
-  <w:latentStyles w:defLockedState="0" w:defUIPriority="99" w:defSemiHidden="0" w:defUnhideWhenUsed="0" w:defQFormat="0" w:count="371">
+  <w:latentStyles w:defLockedState="0" w:defUIPriority="99" w:defSemiHidden="0" w:defUnhideWhenUsed="0" w:defQFormat="0" w:count="376">
     <w:lsdException w:name="Normal" w:uiPriority="0" w:qFormat="1"/>
     <w:lsdException w:name="heading 1" w:uiPriority="0" w:qFormat="1"/>
     <w:lsdException w:name="heading 2" w:semiHidden="1" w:uiPriority="0" w:unhideWhenUsed="1" w:qFormat="1"/>
@@ -23338,6 +23457,11 @@
     <w:lsdException w:name="List Table 5 Dark Accent 6" w:uiPriority="50"/>
     <w:lsdException w:name="List Table 6 Colorful Accent 6" w:uiPriority="51"/>
     <w:lsdException w:name="List Table 7 Colorful Accent 6" w:uiPriority="52"/>
+    <w:lsdException w:name="Mention" w:semiHidden="1" w:unhideWhenUsed="1"/>
+    <w:lsdException w:name="Smart Hyperlink" w:semiHidden="1" w:unhideWhenUsed="1"/>
+    <w:lsdException w:name="Hashtag" w:semiHidden="1" w:unhideWhenUsed="1"/>
+    <w:lsdException w:name="Unresolved Mention" w:semiHidden="1" w:unhideWhenUsed="1"/>
+    <w:lsdException w:name="Smart Link" w:semiHidden="1" w:unhideWhenUsed="1"/>
   </w:latentStyles>
   <w:style w:type="paragraph" w:default="1" w:styleId="Normal">
     <w:name w:val="Normal"/>

</xml_diff>

<commit_message>
Requerimientos y Modelo de Datos
</commit_message>
<xml_diff>
--- a/Fases_de_desarrollo/02-Elaboracion/02- Analisis y Diseño/E104-OSLO-Especificación de Requerimientos.docx
+++ b/Fases_de_desarrollo/02-Elaboracion/02- Analisis y Diseño/E104-OSLO-Especificación de Requerimientos.docx
@@ -1,6 +1,6 @@
 
 <file path=word/document.xml><?xml version="1.0" encoding="utf-8"?>
-<w:document xmlns:wpc="http://schemas.microsoft.com/office/word/2010/wordprocessingCanvas" xmlns:cx="http://schemas.microsoft.com/office/drawing/2014/chartex" xmlns:cx1="http://schemas.microsoft.com/office/drawing/2015/9/8/chartex" xmlns:cx2="http://schemas.microsoft.com/office/drawing/2015/10/21/chartex" xmlns:cx3="http://schemas.microsoft.com/office/drawing/2016/5/9/chartex" xmlns:cx4="http://schemas.microsoft.com/office/drawing/2016/5/10/chartex" xmlns:cx5="http://schemas.microsoft.com/office/drawing/2016/5/11/chartex" xmlns:cx6="http://schemas.microsoft.com/office/drawing/2016/5/12/chartex" xmlns:cx7="http://schemas.microsoft.com/office/drawing/2016/5/13/chartex" xmlns:cx8="http://schemas.microsoft.com/office/drawing/2016/5/14/chartex" xmlns:mc="http://schemas.openxmlformats.org/markup-compatibility/2006" xmlns:aink="http://schemas.microsoft.com/office/drawing/2016/ink" xmlns:am3d="http://schemas.microsoft.com/office/drawing/2017/model3d" xmlns:o="urn:schemas-microsoft-com:office:office" xmlns:oel="http://schemas.microsoft.com/office/2019/extlst" xmlns:r="http://schemas.openxmlformats.org/officeDocument/2006/relationships" xmlns:m="http://schemas.openxmlformats.org/officeDocument/2006/math" xmlns:v="urn:schemas-microsoft-com:vml" xmlns:wp14="http://schemas.microsoft.com/office/word/2010/wordprocessingDrawing" xmlns:wp="http://schemas.openxmlformats.org/drawingml/2006/wordprocessingDrawing" xmlns:w10="urn:schemas-microsoft-com:office:word" xmlns:w="http://schemas.openxmlformats.org/wordprocessingml/2006/main" xmlns:w14="http://schemas.microsoft.com/office/word/2010/wordml" xmlns:w15="http://schemas.microsoft.com/office/word/2012/wordml" xmlns:w16cex="http://schemas.microsoft.com/office/word/2018/wordml/cex" xmlns:w16cid="http://schemas.microsoft.com/office/word/2016/wordml/cid" xmlns:w16="http://schemas.microsoft.com/office/word/2018/wordml" xmlns:w16sdtdh="http://schemas.microsoft.com/office/word/2020/wordml/sdtdatahash" xmlns:w16se="http://schemas.microsoft.com/office/word/2015/wordml/symex" xmlns:wpg="http://schemas.microsoft.com/office/word/2010/wordprocessingGroup" xmlns:wpi="http://schemas.microsoft.com/office/word/2010/wordprocessingInk" xmlns:wne="http://schemas.microsoft.com/office/word/2006/wordml" xmlns:wps="http://schemas.microsoft.com/office/word/2010/wordprocessingShape" mc:Ignorable="w14 w15 w16se w16cid w16 w16cex w16sdtdh wp14">
+<w:document xmlns:wpc="http://schemas.microsoft.com/office/word/2010/wordprocessingCanvas" xmlns:cx="http://schemas.microsoft.com/office/drawing/2014/chartex" xmlns:mc="http://schemas.openxmlformats.org/markup-compatibility/2006" xmlns:o="urn:schemas-microsoft-com:office:office" xmlns:r="http://schemas.openxmlformats.org/officeDocument/2006/relationships" xmlns:m="http://schemas.openxmlformats.org/officeDocument/2006/math" xmlns:v="urn:schemas-microsoft-com:vml" xmlns:wp14="http://schemas.microsoft.com/office/word/2010/wordprocessingDrawing" xmlns:wp="http://schemas.openxmlformats.org/drawingml/2006/wordprocessingDrawing" xmlns:w10="urn:schemas-microsoft-com:office:word" xmlns:w="http://schemas.openxmlformats.org/wordprocessingml/2006/main" xmlns:w14="http://schemas.microsoft.com/office/word/2010/wordml" xmlns:w15="http://schemas.microsoft.com/office/word/2012/wordml" xmlns:w16se="http://schemas.microsoft.com/office/word/2015/wordml/symex" xmlns:wpg="http://schemas.microsoft.com/office/word/2010/wordprocessingGroup" xmlns:wpi="http://schemas.microsoft.com/office/word/2010/wordprocessingInk" xmlns:wne="http://schemas.microsoft.com/office/word/2006/wordml" xmlns:wps="http://schemas.microsoft.com/office/word/2010/wordprocessingShape" mc:Ignorable="w14 w15 w16se wp14">
   <w:body>
     <w:sdt>
       <w:sdtPr>
@@ -120,7 +120,7 @@
                   </wp:anchor>
                 </w:drawing>
               </mc:Choice>
-              <mc:Fallback>
+              <mc:Fallback xmlns:w16sdtdh="http://schemas.microsoft.com/office/word/2020/wordml/sdtdatahash" xmlns:w16="http://schemas.microsoft.com/office/word/2018/wordml" xmlns:w16cid="http://schemas.microsoft.com/office/word/2016/wordml/cid" xmlns:w16cex="http://schemas.microsoft.com/office/word/2018/wordml/cex" xmlns:oel="http://schemas.microsoft.com/office/2019/extlst" xmlns:am3d="http://schemas.microsoft.com/office/drawing/2017/model3d" xmlns:aink="http://schemas.microsoft.com/office/drawing/2016/ink" xmlns:cx8="http://schemas.microsoft.com/office/drawing/2016/5/14/chartex" xmlns:cx7="http://schemas.microsoft.com/office/drawing/2016/5/13/chartex" xmlns:cx6="http://schemas.microsoft.com/office/drawing/2016/5/12/chartex" xmlns:cx5="http://schemas.microsoft.com/office/drawing/2016/5/11/chartex" xmlns:cx4="http://schemas.microsoft.com/office/drawing/2016/5/10/chartex" xmlns:cx3="http://schemas.microsoft.com/office/drawing/2016/5/9/chartex" xmlns:cx2="http://schemas.microsoft.com/office/drawing/2015/10/21/chartex" xmlns:cx1="http://schemas.microsoft.com/office/drawing/2015/9/8/chartex">
                 <w:pict>
                   <v:rect w14:anchorId="214CC82D" id="Rectangle 6" o:spid="_x0000_s1026" style="position:absolute;margin-left:0;margin-top:0;width:623.75pt;height:67.5pt;z-index:251660288;visibility:visible;mso-wrap-style:square;mso-width-percent:1050;mso-height-percent:900;mso-wrap-distance-left:9pt;mso-wrap-distance-top:0;mso-wrap-distance-right:9pt;mso-wrap-distance-bottom:0;mso-position-horizontal:center;mso-position-horizontal-relative:page;mso-position-vertical:bottom;mso-position-vertical-relative:page;mso-width-percent:1050;mso-height-percent:900;mso-width-relative:page;mso-height-relative:top-margin-area;v-text-anchor:top" o:gfxdata="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" o:allowincell="f" fillcolor="#e36c0a" strokecolor="#f79646 [3209]">
                     <w10:wrap anchorx="page" anchory="page"/>
@@ -200,7 +200,7 @@
                   </wp:anchor>
                 </w:drawing>
               </mc:Choice>
-              <mc:Fallback>
+              <mc:Fallback xmlns:w16sdtdh="http://schemas.microsoft.com/office/word/2020/wordml/sdtdatahash" xmlns:w16="http://schemas.microsoft.com/office/word/2018/wordml" xmlns:w16cid="http://schemas.microsoft.com/office/word/2016/wordml/cid" xmlns:w16cex="http://schemas.microsoft.com/office/word/2018/wordml/cex" xmlns:oel="http://schemas.microsoft.com/office/2019/extlst" xmlns:am3d="http://schemas.microsoft.com/office/drawing/2017/model3d" xmlns:aink="http://schemas.microsoft.com/office/drawing/2016/ink" xmlns:cx8="http://schemas.microsoft.com/office/drawing/2016/5/14/chartex" xmlns:cx7="http://schemas.microsoft.com/office/drawing/2016/5/13/chartex" xmlns:cx6="http://schemas.microsoft.com/office/drawing/2016/5/12/chartex" xmlns:cx5="http://schemas.microsoft.com/office/drawing/2016/5/11/chartex" xmlns:cx4="http://schemas.microsoft.com/office/drawing/2016/5/10/chartex" xmlns:cx3="http://schemas.microsoft.com/office/drawing/2016/5/9/chartex" xmlns:cx2="http://schemas.microsoft.com/office/drawing/2015/10/21/chartex" xmlns:cx1="http://schemas.microsoft.com/office/drawing/2015/9/8/chartex">
                 <w:pict>
                   <v:rect w14:anchorId="3A854E0E" id="Rectangle 9" o:spid="_x0000_s1026" style="position:absolute;margin-left:0;margin-top:0;width:7.15pt;height:882.85pt;z-index:251659263;visibility:visible;mso-wrap-style:square;mso-width-percent:0;mso-height-percent:1050;mso-wrap-distance-left:9pt;mso-wrap-distance-top:0;mso-wrap-distance-right:9pt;mso-wrap-distance-bottom:0;mso-position-horizontal:center;mso-position-horizontal-relative:left-margin-area;mso-position-vertical:center;mso-position-vertical-relative:page;mso-width-percent:0;mso-height-percent:1050;mso-width-relative:page;mso-height-relative:page;v-text-anchor:top" o:gfxdata="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" o:allowincell="f" fillcolor="white [3212]" strokecolor="#f79646 [3209]">
                     <w10:wrap anchorx="margin" anchory="page"/>
@@ -280,7 +280,7 @@
                   </wp:anchor>
                 </w:drawing>
               </mc:Choice>
-              <mc:Fallback>
+              <mc:Fallback xmlns:w16sdtdh="http://schemas.microsoft.com/office/word/2020/wordml/sdtdatahash" xmlns:w16="http://schemas.microsoft.com/office/word/2018/wordml" xmlns:w16cid="http://schemas.microsoft.com/office/word/2016/wordml/cid" xmlns:w16cex="http://schemas.microsoft.com/office/word/2018/wordml/cex" xmlns:oel="http://schemas.microsoft.com/office/2019/extlst" xmlns:am3d="http://schemas.microsoft.com/office/drawing/2017/model3d" xmlns:aink="http://schemas.microsoft.com/office/drawing/2016/ink" xmlns:cx8="http://schemas.microsoft.com/office/drawing/2016/5/14/chartex" xmlns:cx7="http://schemas.microsoft.com/office/drawing/2016/5/13/chartex" xmlns:cx6="http://schemas.microsoft.com/office/drawing/2016/5/12/chartex" xmlns:cx5="http://schemas.microsoft.com/office/drawing/2016/5/11/chartex" xmlns:cx4="http://schemas.microsoft.com/office/drawing/2016/5/10/chartex" xmlns:cx3="http://schemas.microsoft.com/office/drawing/2016/5/9/chartex" xmlns:cx2="http://schemas.microsoft.com/office/drawing/2015/10/21/chartex" xmlns:cx1="http://schemas.microsoft.com/office/drawing/2015/9/8/chartex">
                 <w:pict>
                   <v:rect w14:anchorId="5D4CCF47" id="Rectangle 8" o:spid="_x0000_s1026" style="position:absolute;margin-left:0;margin-top:0;width:7.15pt;height:882.85pt;z-index:251658238;visibility:visible;mso-wrap-style:square;mso-width-percent:0;mso-height-percent:1050;mso-wrap-distance-left:9pt;mso-wrap-distance-top:0;mso-wrap-distance-right:9pt;mso-wrap-distance-bottom:0;mso-position-horizontal:center;mso-position-horizontal-relative:right-margin-area;mso-position-vertical:center;mso-position-vertical-relative:page;mso-width-percent:0;mso-height-percent:1050;mso-width-relative:page;mso-height-relative:page;v-text-anchor:top" o:gfxdata="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" o:allowincell="f" fillcolor="white [3212]" strokecolor="#f79646 [3209]">
                     <w10:wrap anchorx="margin" anchory="page"/>
@@ -357,7 +357,7 @@
                   </wp:anchor>
                 </w:drawing>
               </mc:Choice>
-              <mc:Fallback>
+              <mc:Fallback xmlns:w16sdtdh="http://schemas.microsoft.com/office/word/2020/wordml/sdtdatahash" xmlns:w16="http://schemas.microsoft.com/office/word/2018/wordml" xmlns:w16cid="http://schemas.microsoft.com/office/word/2016/wordml/cid" xmlns:w16cex="http://schemas.microsoft.com/office/word/2018/wordml/cex" xmlns:oel="http://schemas.microsoft.com/office/2019/extlst" xmlns:am3d="http://schemas.microsoft.com/office/drawing/2017/model3d" xmlns:aink="http://schemas.microsoft.com/office/drawing/2016/ink" xmlns:cx8="http://schemas.microsoft.com/office/drawing/2016/5/14/chartex" xmlns:cx7="http://schemas.microsoft.com/office/drawing/2016/5/13/chartex" xmlns:cx6="http://schemas.microsoft.com/office/drawing/2016/5/12/chartex" xmlns:cx5="http://schemas.microsoft.com/office/drawing/2016/5/11/chartex" xmlns:cx4="http://schemas.microsoft.com/office/drawing/2016/5/10/chartex" xmlns:cx3="http://schemas.microsoft.com/office/drawing/2016/5/9/chartex" xmlns:cx2="http://schemas.microsoft.com/office/drawing/2015/10/21/chartex" xmlns:cx1="http://schemas.microsoft.com/office/drawing/2015/9/8/chartex">
                 <w:pict>
                   <v:rect w14:anchorId="7BE7A311" id="Rectangle 7" o:spid="_x0000_s1026" style="position:absolute;margin-left:0;margin-top:0;width:623.75pt;height:67.5pt;z-index:251661312;visibility:visible;mso-wrap-style:square;mso-width-percent:1050;mso-height-percent:900;mso-wrap-distance-left:9pt;mso-wrap-distance-top:0;mso-wrap-distance-right:9pt;mso-wrap-distance-bottom:0;mso-position-horizontal:center;mso-position-horizontal-relative:page;mso-position-vertical:top;mso-position-vertical-relative:top-margin-area;mso-width-percent:1050;mso-height-percent:900;mso-width-relative:page;mso-height-relative:top-margin-area;v-text-anchor:top" o:gfxdata="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" o:allowincell="f" fillcolor="#e36c0a" strokecolor="#f79646 [3209]">
                     <w10:wrap anchorx="page" anchory="margin"/>
@@ -379,6 +379,7 @@
             <w:dataBinding w:prefixMappings="xmlns:ns0='http://schemas.openxmlformats.org/package/2006/metadata/core-properties' xmlns:ns1='http://purl.org/dc/elements/1.1/'" w:xpath="/ns0:coreProperties[1]/ns1:title[1]" w:storeItemID="{6C3C8BC8-F283-45AE-878A-BAB7291924A1}"/>
             <w:text/>
           </w:sdtPr>
+          <w:sdtEndPr/>
           <w:sdtContent>
             <w:p>
               <w:pPr>
@@ -413,6 +414,7 @@
             <w:dataBinding w:prefixMappings="xmlns:ns0='http://schemas.openxmlformats.org/package/2006/metadata/core-properties' xmlns:ns1='http://purl.org/dc/elements/1.1/'" w:xpath="/ns0:coreProperties[1]/ns1:subject[1]" w:storeItemID="{6C3C8BC8-F283-45AE-878A-BAB7291924A1}"/>
             <w:text/>
           </w:sdtPr>
+          <w:sdtEndPr/>
           <w:sdtContent>
             <w:p>
               <w:pPr>
@@ -777,7 +779,7 @@
                   </wp:anchor>
                 </w:drawing>
               </mc:Choice>
-              <mc:Fallback>
+              <mc:Fallback xmlns:w16sdtdh="http://schemas.microsoft.com/office/word/2020/wordml/sdtdatahash" xmlns:w16="http://schemas.microsoft.com/office/word/2018/wordml" xmlns:w16cid="http://schemas.microsoft.com/office/word/2016/wordml/cid" xmlns:w16cex="http://schemas.microsoft.com/office/word/2018/wordml/cex" xmlns:oel="http://schemas.microsoft.com/office/2019/extlst" xmlns:am3d="http://schemas.microsoft.com/office/drawing/2017/model3d" xmlns:aink="http://schemas.microsoft.com/office/drawing/2016/ink" xmlns:cx8="http://schemas.microsoft.com/office/drawing/2016/5/14/chartex" xmlns:cx7="http://schemas.microsoft.com/office/drawing/2016/5/13/chartex" xmlns:cx6="http://schemas.microsoft.com/office/drawing/2016/5/12/chartex" xmlns:cx5="http://schemas.microsoft.com/office/drawing/2016/5/11/chartex" xmlns:cx4="http://schemas.microsoft.com/office/drawing/2016/5/10/chartex" xmlns:cx3="http://schemas.microsoft.com/office/drawing/2016/5/9/chartex" xmlns:cx2="http://schemas.microsoft.com/office/drawing/2015/10/21/chartex" xmlns:cx1="http://schemas.microsoft.com/office/drawing/2015/9/8/chartex">
                 <w:pict>
                   <v:shapetype w14:anchorId="5FE20DBC" id="_x0000_t202" coordsize="21600,21600" o:spt="202" path="m,l,21600r21600,l21600,xe">
                     <v:stroke joinstyle="miter"/>
@@ -924,7 +926,7 @@
                   </wp:anchor>
                 </w:drawing>
               </mc:Choice>
-              <mc:Fallback>
+              <mc:Fallback xmlns:w16sdtdh="http://schemas.microsoft.com/office/word/2020/wordml/sdtdatahash" xmlns:w16="http://schemas.microsoft.com/office/word/2018/wordml" xmlns:w16cid="http://schemas.microsoft.com/office/word/2016/wordml/cid" xmlns:w16cex="http://schemas.microsoft.com/office/word/2018/wordml/cex" xmlns:oel="http://schemas.microsoft.com/office/2019/extlst" xmlns:am3d="http://schemas.microsoft.com/office/drawing/2017/model3d" xmlns:aink="http://schemas.microsoft.com/office/drawing/2016/ink" xmlns:cx8="http://schemas.microsoft.com/office/drawing/2016/5/14/chartex" xmlns:cx7="http://schemas.microsoft.com/office/drawing/2016/5/13/chartex" xmlns:cx6="http://schemas.microsoft.com/office/drawing/2016/5/12/chartex" xmlns:cx5="http://schemas.microsoft.com/office/drawing/2016/5/11/chartex" xmlns:cx4="http://schemas.microsoft.com/office/drawing/2016/5/10/chartex" xmlns:cx3="http://schemas.microsoft.com/office/drawing/2016/5/9/chartex" xmlns:cx2="http://schemas.microsoft.com/office/drawing/2015/10/21/chartex" xmlns:cx1="http://schemas.microsoft.com/office/drawing/2015/9/8/chartex">
                 <w:pict>
                   <v:rect w14:anchorId="3391AA6F" id="Rectangle 17" o:spid="_x0000_s1026" style="position:absolute;margin-left:315.7pt;margin-top:-76.25pt;width:195.35pt;height:844.9pt;z-index:-251643904;visibility:visible;mso-wrap-style:square;mso-width-percent:0;mso-height-percent:0;mso-wrap-distance-left:9pt;mso-wrap-distance-top:0;mso-wrap-distance-right:9pt;mso-wrap-distance-bottom:0;mso-position-horizontal:absolute;mso-position-horizontal-relative:margin;mso-position-vertical:absolute;mso-position-vertical-relative:margin;mso-width-percent:0;mso-height-percent:0;mso-width-relative:page;mso-height-relative:page;v-text-anchor:top" o:gfxdata="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" fillcolor="#e36c0a" strokecolor="#f79646 [3209]">
                     <w10:wrap type="square" anchorx="margin" anchory="margin"/>
@@ -966,6 +968,7 @@
           <w:docPartUnique/>
         </w:docPartObj>
       </w:sdtPr>
+      <w:sdtEndPr/>
       <w:sdtContent>
         <w:p>
           <w:pPr>
@@ -976,7 +979,12 @@
             <w:spacing w:line="240" w:lineRule="auto"/>
           </w:pPr>
           <w:r>
-            <w:t>Tabla de contenido</w:t>
+            <w:t>Tabla de cont</w:t>
+          </w:r>
+          <w:bookmarkStart w:id="0" w:name="_GoBack"/>
+          <w:bookmarkEnd w:id="0"/>
+          <w:r>
+            <w:t>enido</w:t>
           </w:r>
         </w:p>
         <w:p>
@@ -987,11 +995,9 @@
               <w:b w:val="0"/>
               <w:bCs w:val="0"/>
               <w:noProof/>
-              <w:kern w:val="2"/>
-              <w:sz w:val="24"/>
-              <w:szCs w:val="24"/>
+              <w:sz w:val="22"/>
+              <w:szCs w:val="22"/>
               <w:lang w:val="es-AR" w:eastAsia="es-AR"/>
-              <w14:ligatures w14:val="standardContextual"/>
             </w:rPr>
           </w:pPr>
           <w:r>
@@ -1003,28 +1009,13 @@
           <w:r>
             <w:fldChar w:fldCharType="separate"/>
           </w:r>
-          <w:hyperlink w:anchor="_Toc178359271" w:history="1">
+          <w:hyperlink w:anchor="_Toc178391407" w:history="1">
             <w:r>
               <w:rPr>
                 <w:rStyle w:val="Hipervnculo"/>
                 <w:noProof/>
               </w:rPr>
-              <w:t>Introducci</w:t>
-            </w:r>
-            <w:r>
-              <w:rPr>
-                <w:rStyle w:val="Hipervnculo"/>
-                <w:rFonts w:hint="eastAsia"/>
-                <w:noProof/>
-              </w:rPr>
-              <w:t>ó</w:t>
-            </w:r>
-            <w:r>
-              <w:rPr>
-                <w:rStyle w:val="Hipervnculo"/>
-                <w:noProof/>
-              </w:rPr>
-              <w:t>n</w:t>
+              <w:t>Introducción</w:t>
             </w:r>
             <w:r>
               <w:rPr>
@@ -1045,7 +1036,7 @@
                 <w:noProof/>
                 <w:webHidden/>
               </w:rPr>
-              <w:instrText xml:space="preserve"> PAGEREF _Toc178359271 \h </w:instrText>
+              <w:instrText xml:space="preserve"> PAGEREF _Toc178391407 \h </w:instrText>
             </w:r>
             <w:r>
               <w:rPr>
@@ -1084,35 +1075,18 @@
               <w:i w:val="0"/>
               <w:iCs w:val="0"/>
               <w:noProof/>
-              <w:kern w:val="2"/>
-              <w:sz w:val="24"/>
-              <w:szCs w:val="24"/>
+              <w:sz w:val="22"/>
+              <w:szCs w:val="22"/>
               <w:lang w:val="es-AR" w:eastAsia="es-AR"/>
-              <w14:ligatures w14:val="standardContextual"/>
             </w:rPr>
           </w:pPr>
-          <w:hyperlink w:anchor="_Toc178359272" w:history="1">
+          <w:hyperlink w:anchor="_Toc178391408" w:history="1">
             <w:r>
               <w:rPr>
                 <w:rStyle w:val="Hipervnculo"/>
                 <w:noProof/>
               </w:rPr>
-              <w:t>Prop</w:t>
-            </w:r>
-            <w:r>
-              <w:rPr>
-                <w:rStyle w:val="Hipervnculo"/>
-                <w:rFonts w:hint="eastAsia"/>
-                <w:noProof/>
-              </w:rPr>
-              <w:t>ó</w:t>
-            </w:r>
-            <w:r>
-              <w:rPr>
-                <w:rStyle w:val="Hipervnculo"/>
-                <w:noProof/>
-              </w:rPr>
-              <w:t>sito</w:t>
+              <w:t>Propósito</w:t>
             </w:r>
             <w:r>
               <w:rPr>
@@ -1133,7 +1107,7 @@
                 <w:noProof/>
                 <w:webHidden/>
               </w:rPr>
-              <w:instrText xml:space="preserve"> PAGEREF _Toc178359272 \h </w:instrText>
+              <w:instrText xml:space="preserve"> PAGEREF _Toc178391408 \h </w:instrText>
             </w:r>
             <w:r>
               <w:rPr>
@@ -1172,35 +1146,18 @@
               <w:i w:val="0"/>
               <w:iCs w:val="0"/>
               <w:noProof/>
-              <w:kern w:val="2"/>
-              <w:sz w:val="24"/>
-              <w:szCs w:val="24"/>
+              <w:sz w:val="22"/>
+              <w:szCs w:val="22"/>
               <w:lang w:val="es-AR" w:eastAsia="es-AR"/>
-              <w14:ligatures w14:val="standardContextual"/>
             </w:rPr>
           </w:pPr>
-          <w:hyperlink w:anchor="_Toc178359273" w:history="1">
+          <w:hyperlink w:anchor="_Toc178391409" w:history="1">
             <w:r>
               <w:rPr>
                 <w:rStyle w:val="Hipervnculo"/>
                 <w:noProof/>
               </w:rPr>
-              <w:t>Visi</w:t>
-            </w:r>
-            <w:r>
-              <w:rPr>
-                <w:rStyle w:val="Hipervnculo"/>
-                <w:rFonts w:hint="eastAsia"/>
-                <w:noProof/>
-              </w:rPr>
-              <w:t>ó</w:t>
-            </w:r>
-            <w:r>
-              <w:rPr>
-                <w:rStyle w:val="Hipervnculo"/>
-                <w:noProof/>
-              </w:rPr>
-              <w:t>n General</w:t>
+              <w:t>Visión General</w:t>
             </w:r>
             <w:r>
               <w:rPr>
@@ -1221,7 +1178,7 @@
                 <w:noProof/>
                 <w:webHidden/>
               </w:rPr>
-              <w:instrText xml:space="preserve"> PAGEREF _Toc178359273 \h </w:instrText>
+              <w:instrText xml:space="preserve"> PAGEREF _Toc178391409 \h </w:instrText>
             </w:r>
             <w:r>
               <w:rPr>
@@ -1260,35 +1217,18 @@
               <w:b w:val="0"/>
               <w:bCs w:val="0"/>
               <w:noProof/>
-              <w:kern w:val="2"/>
-              <w:sz w:val="24"/>
-              <w:szCs w:val="24"/>
+              <w:sz w:val="22"/>
+              <w:szCs w:val="22"/>
               <w:lang w:val="es-AR" w:eastAsia="es-AR"/>
-              <w14:ligatures w14:val="standardContextual"/>
             </w:rPr>
           </w:pPr>
-          <w:hyperlink w:anchor="_Toc178359274" w:history="1">
+          <w:hyperlink w:anchor="_Toc178391410" w:history="1">
             <w:r>
               <w:rPr>
                 <w:rStyle w:val="Hipervnculo"/>
                 <w:noProof/>
               </w:rPr>
-              <w:t>Descripci</w:t>
-            </w:r>
-            <w:r>
-              <w:rPr>
-                <w:rStyle w:val="Hipervnculo"/>
-                <w:rFonts w:hint="eastAsia"/>
-                <w:noProof/>
-              </w:rPr>
-              <w:t>ó</w:t>
-            </w:r>
-            <w:r>
-              <w:rPr>
-                <w:rStyle w:val="Hipervnculo"/>
-                <w:noProof/>
-              </w:rPr>
-              <w:t>n General</w:t>
+              <w:t>Descripción General</w:t>
             </w:r>
             <w:r>
               <w:rPr>
@@ -1309,7 +1249,7 @@
                 <w:noProof/>
                 <w:webHidden/>
               </w:rPr>
-              <w:instrText xml:space="preserve"> PAGEREF _Toc178359274 \h </w:instrText>
+              <w:instrText xml:space="preserve"> PAGEREF _Toc178391410 \h </w:instrText>
             </w:r>
             <w:r>
               <w:rPr>
@@ -1348,14 +1288,12 @@
               <w:i w:val="0"/>
               <w:iCs w:val="0"/>
               <w:noProof/>
-              <w:kern w:val="2"/>
-              <w:sz w:val="24"/>
-              <w:szCs w:val="24"/>
+              <w:sz w:val="22"/>
+              <w:szCs w:val="22"/>
               <w:lang w:val="es-AR" w:eastAsia="es-AR"/>
-              <w14:ligatures w14:val="standardContextual"/>
             </w:rPr>
           </w:pPr>
-          <w:hyperlink w:anchor="_Toc178359275" w:history="1">
+          <w:hyperlink w:anchor="_Toc178391411" w:history="1">
             <w:r>
               <w:rPr>
                 <w:rStyle w:val="Hipervnculo"/>
@@ -1382,7 +1320,7 @@
                 <w:noProof/>
                 <w:webHidden/>
               </w:rPr>
-              <w:instrText xml:space="preserve"> PAGEREF _Toc178359275 \h </w:instrText>
+              <w:instrText xml:space="preserve"> PAGEREF _Toc178391411 \h </w:instrText>
             </w:r>
             <w:r>
               <w:rPr>
@@ -1421,35 +1359,18 @@
               <w:i w:val="0"/>
               <w:iCs w:val="0"/>
               <w:noProof/>
-              <w:kern w:val="2"/>
-              <w:sz w:val="24"/>
-              <w:szCs w:val="24"/>
+              <w:sz w:val="22"/>
+              <w:szCs w:val="22"/>
               <w:lang w:val="es-AR" w:eastAsia="es-AR"/>
-              <w14:ligatures w14:val="standardContextual"/>
             </w:rPr>
           </w:pPr>
-          <w:hyperlink w:anchor="_Toc178359276" w:history="1">
+          <w:hyperlink w:anchor="_Toc178391412" w:history="1">
             <w:r>
               <w:rPr>
                 <w:rStyle w:val="Hipervnculo"/>
                 <w:noProof/>
               </w:rPr>
-              <w:t>Caracter</w:t>
-            </w:r>
-            <w:r>
-              <w:rPr>
-                <w:rStyle w:val="Hipervnculo"/>
-                <w:rFonts w:hint="eastAsia"/>
-                <w:noProof/>
-              </w:rPr>
-              <w:t>í</w:t>
-            </w:r>
-            <w:r>
-              <w:rPr>
-                <w:rStyle w:val="Hipervnculo"/>
-                <w:noProof/>
-              </w:rPr>
-              <w:t>sticas del Usuario</w:t>
+              <w:t>Características del Usuario</w:t>
             </w:r>
             <w:r>
               <w:rPr>
@@ -1470,7 +1391,7 @@
                 <w:noProof/>
                 <w:webHidden/>
               </w:rPr>
-              <w:instrText xml:space="preserve"> PAGEREF _Toc178359276 \h </w:instrText>
+              <w:instrText xml:space="preserve"> PAGEREF _Toc178391412 \h </w:instrText>
             </w:r>
             <w:r>
               <w:rPr>
@@ -1509,14 +1430,12 @@
               <w:i w:val="0"/>
               <w:iCs w:val="0"/>
               <w:noProof/>
-              <w:kern w:val="2"/>
-              <w:sz w:val="24"/>
-              <w:szCs w:val="24"/>
+              <w:sz w:val="22"/>
+              <w:szCs w:val="22"/>
               <w:lang w:val="es-AR" w:eastAsia="es-AR"/>
-              <w14:ligatures w14:val="standardContextual"/>
             </w:rPr>
           </w:pPr>
-          <w:hyperlink w:anchor="_Toc178359277" w:history="1">
+          <w:hyperlink w:anchor="_Toc178391413" w:history="1">
             <w:r>
               <w:rPr>
                 <w:rStyle w:val="Hipervnculo"/>
@@ -1543,7 +1462,7 @@
                 <w:noProof/>
                 <w:webHidden/>
               </w:rPr>
-              <w:instrText xml:space="preserve"> PAGEREF _Toc178359277 \h </w:instrText>
+              <w:instrText xml:space="preserve"> PAGEREF _Toc178391413 \h </w:instrText>
             </w:r>
             <w:r>
               <w:rPr>
@@ -1582,14 +1501,12 @@
               <w:b w:val="0"/>
               <w:bCs w:val="0"/>
               <w:noProof/>
-              <w:kern w:val="2"/>
-              <w:sz w:val="24"/>
-              <w:szCs w:val="24"/>
+              <w:sz w:val="22"/>
+              <w:szCs w:val="22"/>
               <w:lang w:val="es-AR" w:eastAsia="es-AR"/>
-              <w14:ligatures w14:val="standardContextual"/>
             </w:rPr>
           </w:pPr>
-          <w:hyperlink w:anchor="_Toc178359278" w:history="1">
+          <w:hyperlink w:anchor="_Toc178391414" w:history="1">
             <w:r>
               <w:rPr>
                 <w:rStyle w:val="Hipervnculo"/>
@@ -1616,7 +1533,7 @@
                 <w:noProof/>
                 <w:webHidden/>
               </w:rPr>
-              <w:instrText xml:space="preserve"> PAGEREF _Toc178359278 \h </w:instrText>
+              <w:instrText xml:space="preserve"> PAGEREF _Toc178391414 \h </w:instrText>
             </w:r>
             <w:r>
               <w:rPr>
@@ -1655,14 +1572,12 @@
               <w:b w:val="0"/>
               <w:bCs w:val="0"/>
               <w:noProof/>
-              <w:kern w:val="2"/>
-              <w:sz w:val="24"/>
-              <w:szCs w:val="24"/>
+              <w:sz w:val="22"/>
+              <w:szCs w:val="22"/>
               <w:lang w:val="es-AR" w:eastAsia="es-AR"/>
-              <w14:ligatures w14:val="standardContextual"/>
             </w:rPr>
           </w:pPr>
-          <w:hyperlink w:anchor="_Toc178359279" w:history="1">
+          <w:hyperlink w:anchor="_Toc178391415" w:history="1">
             <w:r>
               <w:rPr>
                 <w:rStyle w:val="Hipervnculo"/>
@@ -1689,7 +1604,7 @@
                 <w:noProof/>
                 <w:webHidden/>
               </w:rPr>
-              <w:instrText xml:space="preserve"> PAGEREF _Toc178359279 \h </w:instrText>
+              <w:instrText xml:space="preserve"> PAGEREF _Toc178391415 \h </w:instrText>
             </w:r>
             <w:r>
               <w:rPr>
@@ -1728,35 +1643,18 @@
               <w:b w:val="0"/>
               <w:bCs w:val="0"/>
               <w:noProof/>
-              <w:kern w:val="2"/>
-              <w:sz w:val="24"/>
-              <w:szCs w:val="24"/>
+              <w:sz w:val="22"/>
+              <w:szCs w:val="22"/>
               <w:lang w:val="es-AR" w:eastAsia="es-AR"/>
-              <w14:ligatures w14:val="standardContextual"/>
             </w:rPr>
           </w:pPr>
-          <w:hyperlink w:anchor="_Toc178359280" w:history="1">
+          <w:hyperlink w:anchor="_Toc178391416" w:history="1">
             <w:r>
               <w:rPr>
                 <w:rStyle w:val="Hipervnculo"/>
                 <w:noProof/>
               </w:rPr>
-              <w:t>Requerimientos T</w:t>
-            </w:r>
-            <w:r>
-              <w:rPr>
-                <w:rStyle w:val="Hipervnculo"/>
-                <w:rFonts w:hint="eastAsia"/>
-                <w:noProof/>
-              </w:rPr>
-              <w:t>é</w:t>
-            </w:r>
-            <w:r>
-              <w:rPr>
-                <w:rStyle w:val="Hipervnculo"/>
-                <w:noProof/>
-              </w:rPr>
-              <w:t>cnicos</w:t>
+              <w:t>Requerimientos Técnicos</w:t>
             </w:r>
             <w:r>
               <w:rPr>
@@ -1777,7 +1675,7 @@
                 <w:noProof/>
                 <w:webHidden/>
               </w:rPr>
-              <w:instrText xml:space="preserve"> PAGEREF _Toc178359280 \h </w:instrText>
+              <w:instrText xml:space="preserve"> PAGEREF _Toc178391416 \h </w:instrText>
             </w:r>
             <w:r>
               <w:rPr>
@@ -1816,14 +1714,12 @@
               <w:b w:val="0"/>
               <w:bCs w:val="0"/>
               <w:noProof/>
-              <w:kern w:val="2"/>
-              <w:sz w:val="24"/>
-              <w:szCs w:val="24"/>
+              <w:sz w:val="22"/>
+              <w:szCs w:val="22"/>
               <w:lang w:val="es-AR" w:eastAsia="es-AR"/>
-              <w14:ligatures w14:val="standardContextual"/>
             </w:rPr>
           </w:pPr>
-          <w:hyperlink w:anchor="_Toc178359281" w:history="1">
+          <w:hyperlink w:anchor="_Toc178391417" w:history="1">
             <w:r>
               <w:rPr>
                 <w:rStyle w:val="Hipervnculo"/>
@@ -1850,7 +1746,7 @@
                 <w:noProof/>
                 <w:webHidden/>
               </w:rPr>
-              <w:instrText xml:space="preserve"> PAGEREF _Toc178359281 \h </w:instrText>
+              <w:instrText xml:space="preserve"> PAGEREF _Toc178391417 \h </w:instrText>
             </w:r>
             <w:r>
               <w:rPr>
@@ -1889,14 +1785,12 @@
               <w:b w:val="0"/>
               <w:bCs w:val="0"/>
               <w:noProof/>
-              <w:kern w:val="2"/>
-              <w:sz w:val="24"/>
-              <w:szCs w:val="24"/>
+              <w:sz w:val="22"/>
+              <w:szCs w:val="22"/>
               <w:lang w:val="es-AR" w:eastAsia="es-AR"/>
-              <w14:ligatures w14:val="standardContextual"/>
             </w:rPr>
           </w:pPr>
-          <w:hyperlink w:anchor="_Toc178359282" w:history="1">
+          <w:hyperlink w:anchor="_Toc178391418" w:history="1">
             <w:r>
               <w:rPr>
                 <w:rStyle w:val="Hipervnculo"/>
@@ -1923,7 +1817,7 @@
                 <w:noProof/>
                 <w:webHidden/>
               </w:rPr>
-              <w:instrText xml:space="preserve"> PAGEREF _Toc178359282 \h </w:instrText>
+              <w:instrText xml:space="preserve"> PAGEREF _Toc178391418 \h </w:instrText>
             </w:r>
             <w:r>
               <w:rPr>
@@ -1962,14 +1856,12 @@
               <w:i w:val="0"/>
               <w:iCs w:val="0"/>
               <w:noProof/>
-              <w:kern w:val="2"/>
-              <w:sz w:val="24"/>
-              <w:szCs w:val="24"/>
+              <w:sz w:val="22"/>
+              <w:szCs w:val="22"/>
               <w:lang w:val="es-AR" w:eastAsia="es-AR"/>
-              <w14:ligatures w14:val="standardContextual"/>
             </w:rPr>
           </w:pPr>
-          <w:hyperlink w:anchor="_Toc178359283" w:history="1">
+          <w:hyperlink w:anchor="_Toc178391419" w:history="1">
             <w:r>
               <w:rPr>
                 <w:rStyle w:val="Hipervnculo"/>
@@ -1996,7 +1888,7 @@
                 <w:noProof/>
                 <w:webHidden/>
               </w:rPr>
-              <w:instrText xml:space="preserve"> PAGEREF _Toc178359283 \h </w:instrText>
+              <w:instrText xml:space="preserve"> PAGEREF _Toc178391419 \h </w:instrText>
             </w:r>
             <w:r>
               <w:rPr>
@@ -2035,14 +1927,12 @@
               <w:i w:val="0"/>
               <w:iCs w:val="0"/>
               <w:noProof/>
-              <w:kern w:val="2"/>
-              <w:sz w:val="24"/>
-              <w:szCs w:val="24"/>
+              <w:sz w:val="22"/>
+              <w:szCs w:val="22"/>
               <w:lang w:val="es-AR" w:eastAsia="es-AR"/>
-              <w14:ligatures w14:val="standardContextual"/>
             </w:rPr>
           </w:pPr>
-          <w:hyperlink w:anchor="_Toc178359284" w:history="1">
+          <w:hyperlink w:anchor="_Toc178391420" w:history="1">
             <w:r>
               <w:rPr>
                 <w:rStyle w:val="Hipervnculo"/>
@@ -2069,7 +1959,7 @@
                 <w:noProof/>
                 <w:webHidden/>
               </w:rPr>
-              <w:instrText xml:space="preserve"> PAGEREF _Toc178359284 \h </w:instrText>
+              <w:instrText xml:space="preserve"> PAGEREF _Toc178391420 \h </w:instrText>
             </w:r>
             <w:r>
               <w:rPr>
@@ -2108,14 +1998,12 @@
               <w:i w:val="0"/>
               <w:iCs w:val="0"/>
               <w:noProof/>
-              <w:kern w:val="2"/>
-              <w:sz w:val="24"/>
-              <w:szCs w:val="24"/>
+              <w:sz w:val="22"/>
+              <w:szCs w:val="22"/>
               <w:lang w:val="es-AR" w:eastAsia="es-AR"/>
-              <w14:ligatures w14:val="standardContextual"/>
             </w:rPr>
           </w:pPr>
-          <w:hyperlink w:anchor="_Toc178359285" w:history="1">
+          <w:hyperlink w:anchor="_Toc178391421" w:history="1">
             <w:r>
               <w:rPr>
                 <w:rStyle w:val="Hipervnculo"/>
@@ -2142,7 +2030,7 @@
                 <w:noProof/>
                 <w:webHidden/>
               </w:rPr>
-              <w:instrText xml:space="preserve"> PAGEREF _Toc178359285 \h </w:instrText>
+              <w:instrText xml:space="preserve"> PAGEREF _Toc178391421 \h </w:instrText>
             </w:r>
             <w:r>
               <w:rPr>
@@ -2181,14 +2069,12 @@
               <w:i w:val="0"/>
               <w:iCs w:val="0"/>
               <w:noProof/>
-              <w:kern w:val="2"/>
-              <w:sz w:val="24"/>
-              <w:szCs w:val="24"/>
+              <w:sz w:val="22"/>
+              <w:szCs w:val="22"/>
               <w:lang w:val="es-AR" w:eastAsia="es-AR"/>
-              <w14:ligatures w14:val="standardContextual"/>
             </w:rPr>
           </w:pPr>
-          <w:hyperlink w:anchor="_Toc178359286" w:history="1">
+          <w:hyperlink w:anchor="_Toc178391422" w:history="1">
             <w:r>
               <w:rPr>
                 <w:rStyle w:val="Hipervnculo"/>
@@ -2215,7 +2101,7 @@
                 <w:noProof/>
                 <w:webHidden/>
               </w:rPr>
-              <w:instrText xml:space="preserve"> PAGEREF _Toc178359286 \h </w:instrText>
+              <w:instrText xml:space="preserve"> PAGEREF _Toc178391422 \h </w:instrText>
             </w:r>
             <w:r>
               <w:rPr>
@@ -2254,14 +2140,12 @@
               <w:i w:val="0"/>
               <w:iCs w:val="0"/>
               <w:noProof/>
-              <w:kern w:val="2"/>
-              <w:sz w:val="24"/>
-              <w:szCs w:val="24"/>
+              <w:sz w:val="22"/>
+              <w:szCs w:val="22"/>
               <w:lang w:val="es-AR" w:eastAsia="es-AR"/>
-              <w14:ligatures w14:val="standardContextual"/>
             </w:rPr>
           </w:pPr>
-          <w:hyperlink w:anchor="_Toc178359287" w:history="1">
+          <w:hyperlink w:anchor="_Toc178391423" w:history="1">
             <w:r>
               <w:rPr>
                 <w:rStyle w:val="Hipervnculo"/>
@@ -2288,7 +2172,7 @@
                 <w:noProof/>
                 <w:webHidden/>
               </w:rPr>
-              <w:instrText xml:space="preserve"> PAGEREF _Toc178359287 \h </w:instrText>
+              <w:instrText xml:space="preserve"> PAGEREF _Toc178391423 \h </w:instrText>
             </w:r>
             <w:r>
               <w:rPr>
@@ -2325,14 +2209,12 @@
             <w:rPr>
               <w:rFonts w:eastAsiaTheme="minorEastAsia"/>
               <w:noProof/>
-              <w:kern w:val="2"/>
-              <w:sz w:val="24"/>
-              <w:szCs w:val="24"/>
+              <w:sz w:val="22"/>
+              <w:szCs w:val="22"/>
               <w:lang w:val="es-AR" w:eastAsia="es-AR"/>
-              <w14:ligatures w14:val="standardContextual"/>
             </w:rPr>
           </w:pPr>
-          <w:hyperlink w:anchor="_Toc178359288" w:history="1">
+          <w:hyperlink w:anchor="_Toc178391424" w:history="1">
             <w:r>
               <w:rPr>
                 <w:rStyle w:val="Hipervnculo"/>
@@ -2359,7 +2241,7 @@
                 <w:noProof/>
                 <w:webHidden/>
               </w:rPr>
-              <w:instrText xml:space="preserve"> PAGEREF _Toc178359288 \h </w:instrText>
+              <w:instrText xml:space="preserve"> PAGEREF _Toc178391424 \h </w:instrText>
             </w:r>
             <w:r>
               <w:rPr>
@@ -2396,14 +2278,12 @@
             <w:rPr>
               <w:rFonts w:eastAsiaTheme="minorEastAsia"/>
               <w:noProof/>
-              <w:kern w:val="2"/>
-              <w:sz w:val="24"/>
-              <w:szCs w:val="24"/>
+              <w:sz w:val="22"/>
+              <w:szCs w:val="22"/>
               <w:lang w:val="es-AR" w:eastAsia="es-AR"/>
-              <w14:ligatures w14:val="standardContextual"/>
             </w:rPr>
           </w:pPr>
-          <w:hyperlink w:anchor="_Toc178359289" w:history="1">
+          <w:hyperlink w:anchor="_Toc178391425" w:history="1">
             <w:r>
               <w:rPr>
                 <w:rStyle w:val="Hipervnculo"/>
@@ -2430,7 +2310,7 @@
                 <w:noProof/>
                 <w:webHidden/>
               </w:rPr>
-              <w:instrText xml:space="preserve"> PAGEREF _Toc178359289 \h </w:instrText>
+              <w:instrText xml:space="preserve"> PAGEREF _Toc178391425 \h </w:instrText>
             </w:r>
             <w:r>
               <w:rPr>
@@ -2467,14 +2347,12 @@
             <w:rPr>
               <w:rFonts w:eastAsiaTheme="minorEastAsia"/>
               <w:noProof/>
-              <w:kern w:val="2"/>
-              <w:sz w:val="24"/>
-              <w:szCs w:val="24"/>
+              <w:sz w:val="22"/>
+              <w:szCs w:val="22"/>
               <w:lang w:val="es-AR" w:eastAsia="es-AR"/>
-              <w14:ligatures w14:val="standardContextual"/>
             </w:rPr>
           </w:pPr>
-          <w:hyperlink w:anchor="_Toc178359290" w:history="1">
+          <w:hyperlink w:anchor="_Toc178391426" w:history="1">
             <w:r>
               <w:rPr>
                 <w:rStyle w:val="Hipervnculo"/>
@@ -2501,7 +2379,7 @@
                 <w:noProof/>
                 <w:webHidden/>
               </w:rPr>
-              <w:instrText xml:space="preserve"> PAGEREF _Toc178359290 \h </w:instrText>
+              <w:instrText xml:space="preserve"> PAGEREF _Toc178391426 \h </w:instrText>
             </w:r>
             <w:r>
               <w:rPr>
@@ -2538,14 +2416,12 @@
             <w:rPr>
               <w:rFonts w:eastAsiaTheme="minorEastAsia"/>
               <w:noProof/>
-              <w:kern w:val="2"/>
-              <w:sz w:val="24"/>
-              <w:szCs w:val="24"/>
+              <w:sz w:val="22"/>
+              <w:szCs w:val="22"/>
               <w:lang w:val="es-AR" w:eastAsia="es-AR"/>
-              <w14:ligatures w14:val="standardContextual"/>
             </w:rPr>
           </w:pPr>
-          <w:hyperlink w:anchor="_Toc178359291" w:history="1">
+          <w:hyperlink w:anchor="_Toc178391427" w:history="1">
             <w:r>
               <w:rPr>
                 <w:rStyle w:val="Hipervnculo"/>
@@ -2572,7 +2448,7 @@
                 <w:noProof/>
                 <w:webHidden/>
               </w:rPr>
-              <w:instrText xml:space="preserve"> PAGEREF _Toc178359291 \h </w:instrText>
+              <w:instrText xml:space="preserve"> PAGEREF _Toc178391427 \h </w:instrText>
             </w:r>
             <w:r>
               <w:rPr>
@@ -2611,50 +2487,18 @@
               <w:i w:val="0"/>
               <w:iCs w:val="0"/>
               <w:noProof/>
-              <w:kern w:val="2"/>
-              <w:sz w:val="24"/>
-              <w:szCs w:val="24"/>
+              <w:sz w:val="22"/>
+              <w:szCs w:val="22"/>
               <w:lang w:val="es-AR" w:eastAsia="es-AR"/>
-              <w14:ligatures w14:val="standardContextual"/>
             </w:rPr>
           </w:pPr>
-          <w:hyperlink w:anchor="_Toc178359292" w:history="1">
+          <w:hyperlink w:anchor="_Toc178391428" w:history="1">
             <w:r>
               <w:rPr>
                 <w:rStyle w:val="Hipervnculo"/>
                 <w:noProof/>
               </w:rPr>
-              <w:t>Restricci</w:t>
-            </w:r>
-            <w:r>
-              <w:rPr>
-                <w:rStyle w:val="Hipervnculo"/>
-                <w:rFonts w:hint="eastAsia"/>
-                <w:noProof/>
-              </w:rPr>
-              <w:t>ó</w:t>
-            </w:r>
-            <w:r>
-              <w:rPr>
-                <w:rStyle w:val="Hipervnculo"/>
-                <w:noProof/>
-              </w:rPr>
-              <w:t>n de Dise</w:t>
-            </w:r>
-            <w:r>
-              <w:rPr>
-                <w:rStyle w:val="Hipervnculo"/>
-                <w:rFonts w:hint="eastAsia"/>
-                <w:noProof/>
-              </w:rPr>
-              <w:t>ñ</w:t>
-            </w:r>
-            <w:r>
-              <w:rPr>
-                <w:rStyle w:val="Hipervnculo"/>
-                <w:noProof/>
-              </w:rPr>
-              <w:t>o</w:t>
+              <w:t>Restricción de Diseño</w:t>
             </w:r>
             <w:r>
               <w:rPr>
@@ -2675,7 +2519,7 @@
                 <w:noProof/>
                 <w:webHidden/>
               </w:rPr>
-              <w:instrText xml:space="preserve"> PAGEREF _Toc178359292 \h </w:instrText>
+              <w:instrText xml:space="preserve"> PAGEREF _Toc178391428 \h </w:instrText>
             </w:r>
             <w:r>
               <w:rPr>
@@ -2714,34 +2558,18 @@
               <w:b w:val="0"/>
               <w:bCs w:val="0"/>
               <w:noProof/>
-              <w:kern w:val="2"/>
-              <w:sz w:val="24"/>
-              <w:szCs w:val="24"/>
+              <w:sz w:val="22"/>
+              <w:szCs w:val="22"/>
               <w:lang w:val="es-AR" w:eastAsia="es-AR"/>
-              <w14:ligatures w14:val="standardContextual"/>
             </w:rPr>
           </w:pPr>
-          <w:hyperlink w:anchor="_Toc178359293" w:history="1">
+          <w:hyperlink w:anchor="_Toc178391429" w:history="1">
             <w:r>
               <w:rPr>
                 <w:rStyle w:val="Hipervnculo"/>
                 <w:noProof/>
               </w:rPr>
-              <w:t>Requerimien</w:t>
-            </w:r>
-            <w:r>
-              <w:rPr>
-                <w:rStyle w:val="Hipervnculo"/>
-                <w:noProof/>
-              </w:rPr>
-              <w:t>t</w:t>
-            </w:r>
-            <w:r>
-              <w:rPr>
-                <w:rStyle w:val="Hipervnculo"/>
-                <w:noProof/>
-              </w:rPr>
-              <w:t>os de Licencias</w:t>
+              <w:t>Requerimientos de Licencias</w:t>
             </w:r>
             <w:r>
               <w:rPr>
@@ -2762,7 +2590,7 @@
                 <w:noProof/>
                 <w:webHidden/>
               </w:rPr>
-              <w:instrText xml:space="preserve"> PAGEREF _Toc178359293 \h </w:instrText>
+              <w:instrText xml:space="preserve"> PAGEREF _Toc178391429 \h </w:instrText>
             </w:r>
             <w:r>
               <w:rPr>
@@ -2801,49 +2629,18 @@
               <w:b w:val="0"/>
               <w:bCs w:val="0"/>
               <w:noProof/>
-              <w:kern w:val="2"/>
-              <w:sz w:val="24"/>
-              <w:szCs w:val="24"/>
+              <w:sz w:val="22"/>
+              <w:szCs w:val="22"/>
               <w:lang w:val="es-AR" w:eastAsia="es-AR"/>
-              <w14:ligatures w14:val="standardContextual"/>
             </w:rPr>
           </w:pPr>
-          <w:hyperlink w:anchor="_Toc178359294" w:history="1">
+          <w:hyperlink w:anchor="_Toc178391430" w:history="1">
             <w:r>
               <w:rPr>
                 <w:rStyle w:val="Hipervnculo"/>
                 <w:noProof/>
               </w:rPr>
-              <w:t>Requeri</w:t>
-            </w:r>
-            <w:r>
-              <w:rPr>
-                <w:rStyle w:val="Hipervnculo"/>
-                <w:noProof/>
-              </w:rPr>
-              <w:t>m</w:t>
-            </w:r>
-            <w:r>
-              <w:rPr>
-                <w:rStyle w:val="Hipervnculo"/>
-                <w:noProof/>
-              </w:rPr>
-              <w:t>ientos de  Documentaci</w:t>
-            </w:r>
-            <w:r>
-              <w:rPr>
-                <w:rStyle w:val="Hipervnculo"/>
-                <w:rFonts w:hint="eastAsia"/>
-                <w:noProof/>
-              </w:rPr>
-              <w:t>ó</w:t>
-            </w:r>
-            <w:r>
-              <w:rPr>
-                <w:rStyle w:val="Hipervnculo"/>
-                <w:noProof/>
-              </w:rPr>
-              <w:t>n</w:t>
+              <w:t>Requerimientos de Documentación</w:t>
             </w:r>
             <w:r>
               <w:rPr>
@@ -2864,7 +2661,7 @@
                 <w:noProof/>
                 <w:webHidden/>
               </w:rPr>
-              <w:instrText xml:space="preserve"> PAGEREF _Toc178359294 \h </w:instrText>
+              <w:instrText xml:space="preserve"> PAGEREF _Toc178391430 \h </w:instrText>
             </w:r>
             <w:r>
               <w:rPr>
@@ -2903,20 +2700,18 @@
               <w:i w:val="0"/>
               <w:iCs w:val="0"/>
               <w:noProof/>
-              <w:kern w:val="2"/>
-              <w:sz w:val="24"/>
-              <w:szCs w:val="24"/>
+              <w:sz w:val="22"/>
+              <w:szCs w:val="22"/>
               <w:lang w:val="es-AR" w:eastAsia="es-AR"/>
-              <w14:ligatures w14:val="standardContextual"/>
             </w:rPr>
           </w:pPr>
-          <w:hyperlink w:anchor="_Toc178359295" w:history="1">
+          <w:hyperlink w:anchor="_Toc178391431" w:history="1">
             <w:r>
               <w:rPr>
                 <w:rStyle w:val="Hipervnculo"/>
                 <w:noProof/>
               </w:rPr>
-              <w:t>Manual  de Usuario</w:t>
+              <w:t>Manual de Usuario</w:t>
             </w:r>
             <w:r>
               <w:rPr>
@@ -2937,7 +2732,7 @@
                 <w:noProof/>
                 <w:webHidden/>
               </w:rPr>
-              <w:instrText xml:space="preserve"> PAGEREF _Toc178359295 \h </w:instrText>
+              <w:instrText xml:space="preserve"> PAGEREF _Toc178391431 \h </w:instrText>
             </w:r>
             <w:r>
               <w:rPr>
@@ -2976,35 +2771,18 @@
               <w:i w:val="0"/>
               <w:iCs w:val="0"/>
               <w:noProof/>
-              <w:kern w:val="2"/>
-              <w:sz w:val="24"/>
-              <w:szCs w:val="24"/>
+              <w:sz w:val="22"/>
+              <w:szCs w:val="22"/>
               <w:lang w:val="es-AR" w:eastAsia="es-AR"/>
-              <w14:ligatures w14:val="standardContextual"/>
             </w:rPr>
           </w:pPr>
-          <w:hyperlink w:anchor="_Toc178359296" w:history="1">
+          <w:hyperlink w:anchor="_Toc178391432" w:history="1">
             <w:r>
               <w:rPr>
                 <w:rStyle w:val="Hipervnculo"/>
                 <w:noProof/>
               </w:rPr>
-              <w:t>Ayuda en L</w:t>
-            </w:r>
-            <w:r>
-              <w:rPr>
-                <w:rStyle w:val="Hipervnculo"/>
-                <w:rFonts w:hint="eastAsia"/>
-                <w:noProof/>
-              </w:rPr>
-              <w:t>í</w:t>
-            </w:r>
-            <w:r>
-              <w:rPr>
-                <w:rStyle w:val="Hipervnculo"/>
-                <w:noProof/>
-              </w:rPr>
-              <w:t>nea</w:t>
+              <w:t>Ayuda en Línea</w:t>
             </w:r>
             <w:r>
               <w:rPr>
@@ -3025,7 +2803,7 @@
                 <w:noProof/>
                 <w:webHidden/>
               </w:rPr>
-              <w:instrText xml:space="preserve"> PAGEREF _Toc178359296 \h </w:instrText>
+              <w:instrText xml:space="preserve"> PAGEREF _Toc178391432 \h </w:instrText>
             </w:r>
             <w:r>
               <w:rPr>
@@ -3064,65 +2842,18 @@
               <w:i w:val="0"/>
               <w:iCs w:val="0"/>
               <w:noProof/>
-              <w:kern w:val="2"/>
-              <w:sz w:val="24"/>
-              <w:szCs w:val="24"/>
+              <w:sz w:val="22"/>
+              <w:szCs w:val="22"/>
               <w:lang w:val="es-AR" w:eastAsia="es-AR"/>
-              <w14:ligatures w14:val="standardContextual"/>
             </w:rPr>
           </w:pPr>
-          <w:hyperlink w:anchor="_Toc178359297" w:history="1">
+          <w:hyperlink w:anchor="_Toc178391433" w:history="1">
             <w:r>
               <w:rPr>
                 <w:rStyle w:val="Hipervnculo"/>
                 <w:noProof/>
               </w:rPr>
-              <w:t>Gu</w:t>
-            </w:r>
-            <w:r>
-              <w:rPr>
-                <w:rStyle w:val="Hipervnculo"/>
-                <w:rFonts w:hint="eastAsia"/>
-                <w:noProof/>
-              </w:rPr>
-              <w:t>í</w:t>
-            </w:r>
-            <w:r>
-              <w:rPr>
-                <w:rStyle w:val="Hipervnculo"/>
-                <w:noProof/>
-              </w:rPr>
-              <w:t>as de instalaci</w:t>
-            </w:r>
-            <w:r>
-              <w:rPr>
-                <w:rStyle w:val="Hipervnculo"/>
-                <w:rFonts w:hint="eastAsia"/>
-                <w:noProof/>
-              </w:rPr>
-              <w:t>ó</w:t>
-            </w:r>
-            <w:r>
-              <w:rPr>
-                <w:rStyle w:val="Hipervnculo"/>
-                <w:noProof/>
-              </w:rPr>
-              <w:t>n  y Configuraci</w:t>
-            </w:r>
-            <w:r>
-              <w:rPr>
-                <w:rStyle w:val="Hipervnculo"/>
-                <w:rFonts w:hint="eastAsia"/>
-                <w:noProof/>
-              </w:rPr>
-              <w:t>ó</w:t>
-            </w:r>
-            <w:r>
-              <w:rPr>
-                <w:rStyle w:val="Hipervnculo"/>
-                <w:noProof/>
-              </w:rPr>
-              <w:t>n.</w:t>
+              <w:t>Guías de instalación y Configuración.</w:t>
             </w:r>
             <w:r>
               <w:rPr>
@@ -3143,7 +2874,7 @@
                 <w:noProof/>
                 <w:webHidden/>
               </w:rPr>
-              <w:instrText xml:space="preserve"> PAGEREF _Toc178359297 \h </w:instrText>
+              <w:instrText xml:space="preserve"> PAGEREF _Toc178391433 \h </w:instrText>
             </w:r>
             <w:r>
               <w:rPr>
@@ -3182,35 +2913,18 @@
               <w:b w:val="0"/>
               <w:bCs w:val="0"/>
               <w:noProof/>
-              <w:kern w:val="2"/>
-              <w:sz w:val="24"/>
-              <w:szCs w:val="24"/>
+              <w:sz w:val="22"/>
+              <w:szCs w:val="22"/>
               <w:lang w:val="es-AR" w:eastAsia="es-AR"/>
-              <w14:ligatures w14:val="standardContextual"/>
             </w:rPr>
           </w:pPr>
-          <w:hyperlink w:anchor="_Toc178359298" w:history="1">
+          <w:hyperlink w:anchor="_Toc178391434" w:history="1">
             <w:r>
               <w:rPr>
                 <w:rStyle w:val="Hipervnculo"/>
                 <w:noProof/>
               </w:rPr>
-              <w:t>Caracter</w:t>
-            </w:r>
-            <w:r>
-              <w:rPr>
-                <w:rStyle w:val="Hipervnculo"/>
-                <w:rFonts w:hint="eastAsia"/>
-                <w:noProof/>
-              </w:rPr>
-              <w:t>í</w:t>
-            </w:r>
-            <w:r>
-              <w:rPr>
-                <w:rStyle w:val="Hipervnculo"/>
-                <w:noProof/>
-              </w:rPr>
-              <w:t>sticas No Soportadas</w:t>
+              <w:t>Características No Soportadas</w:t>
             </w:r>
             <w:r>
               <w:rPr>
@@ -3231,7 +2945,7 @@
                 <w:noProof/>
                 <w:webHidden/>
               </w:rPr>
-              <w:instrText xml:space="preserve"> PAGEREF _Toc178359298 \h </w:instrText>
+              <w:instrText xml:space="preserve"> PAGEREF _Toc178391434 \h </w:instrText>
             </w:r>
             <w:r>
               <w:rPr>
@@ -3270,35 +2984,18 @@
               <w:b w:val="0"/>
               <w:bCs w:val="0"/>
               <w:noProof/>
-              <w:kern w:val="2"/>
-              <w:sz w:val="24"/>
-              <w:szCs w:val="24"/>
+              <w:sz w:val="22"/>
+              <w:szCs w:val="22"/>
               <w:lang w:val="es-AR" w:eastAsia="es-AR"/>
-              <w14:ligatures w14:val="standardContextual"/>
             </w:rPr>
           </w:pPr>
-          <w:hyperlink w:anchor="_Toc178359299" w:history="1">
+          <w:hyperlink w:anchor="_Toc178391435" w:history="1">
             <w:r>
               <w:rPr>
                 <w:rStyle w:val="Hipervnculo"/>
                 <w:noProof/>
               </w:rPr>
-              <w:t>Est</w:t>
-            </w:r>
-            <w:r>
-              <w:rPr>
-                <w:rStyle w:val="Hipervnculo"/>
-                <w:rFonts w:hint="eastAsia"/>
-                <w:noProof/>
-              </w:rPr>
-              <w:t>á</w:t>
-            </w:r>
-            <w:r>
-              <w:rPr>
-                <w:rStyle w:val="Hipervnculo"/>
-                <w:noProof/>
-              </w:rPr>
-              <w:t>ndares Aplicables</w:t>
+              <w:t>Estándares Aplicables</w:t>
             </w:r>
             <w:r>
               <w:rPr>
@@ -3319,7 +3016,7 @@
                 <w:noProof/>
                 <w:webHidden/>
               </w:rPr>
-              <w:instrText xml:space="preserve"> PAGEREF _Toc178359299 \h </w:instrText>
+              <w:instrText xml:space="preserve"> PAGEREF _Toc178391435 \h </w:instrText>
             </w:r>
             <w:r>
               <w:rPr>
@@ -3371,6 +3068,7 @@
         <w:dataBinding w:prefixMappings="xmlns:ns0='http://purl.org/dc/elements/1.1/' xmlns:ns1='http://schemas.openxmlformats.org/package/2006/metadata/core-properties' " w:xpath="/ns1:coreProperties[1]/ns0:title[1]" w:storeItemID="{6C3C8BC8-F283-45AE-878A-BAB7291924A1}"/>
         <w:text/>
       </w:sdtPr>
+      <w:sdtEndPr/>
       <w:sdtContent>
         <w:p>
           <w:pPr>
@@ -3386,21 +3084,21 @@
       <w:pPr>
         <w:pStyle w:val="PSI-Ttulo1"/>
       </w:pPr>
-      <w:bookmarkStart w:id="0" w:name="_Toc228449306"/>
-      <w:bookmarkStart w:id="1" w:name="_Toc234401294"/>
-      <w:bookmarkStart w:id="2" w:name="_Toc234647510"/>
-      <w:bookmarkStart w:id="3" w:name="_Toc235007263"/>
-      <w:bookmarkStart w:id="4" w:name="_Toc235009550"/>
-      <w:bookmarkStart w:id="5" w:name="_Toc178359271"/>
+      <w:bookmarkStart w:id="1" w:name="_Toc228449306"/>
+      <w:bookmarkStart w:id="2" w:name="_Toc234401294"/>
+      <w:bookmarkStart w:id="3" w:name="_Toc234647510"/>
+      <w:bookmarkStart w:id="4" w:name="_Toc235007263"/>
+      <w:bookmarkStart w:id="5" w:name="_Toc235009550"/>
+      <w:bookmarkStart w:id="6" w:name="_Toc178391407"/>
       <w:r>
         <w:t>Introducción</w:t>
       </w:r>
-      <w:bookmarkEnd w:id="0"/>
       <w:bookmarkEnd w:id="1"/>
       <w:bookmarkEnd w:id="2"/>
       <w:bookmarkEnd w:id="3"/>
       <w:bookmarkEnd w:id="4"/>
       <w:bookmarkEnd w:id="5"/>
+      <w:bookmarkEnd w:id="6"/>
     </w:p>
     <w:p>
       <w:pPr>
@@ -3428,15 +3126,15 @@
       <w:pPr>
         <w:pStyle w:val="PSI-Ttulo2"/>
       </w:pPr>
-      <w:bookmarkStart w:id="6" w:name="_Toc235007264"/>
-      <w:bookmarkStart w:id="7" w:name="_Toc235009551"/>
-      <w:bookmarkStart w:id="8" w:name="_Toc178359272"/>
+      <w:bookmarkStart w:id="7" w:name="_Toc235007264"/>
+      <w:bookmarkStart w:id="8" w:name="_Toc235009551"/>
+      <w:bookmarkStart w:id="9" w:name="_Toc178391408"/>
       <w:r>
         <w:t>Propósito</w:t>
       </w:r>
-      <w:bookmarkEnd w:id="6"/>
       <w:bookmarkEnd w:id="7"/>
       <w:bookmarkEnd w:id="8"/>
+      <w:bookmarkEnd w:id="9"/>
     </w:p>
     <w:p>
       <w:pPr>
@@ -3515,37 +3213,55 @@
       <w:pPr>
         <w:pStyle w:val="PSI-Ttulo2"/>
       </w:pPr>
-      <w:bookmarkStart w:id="9" w:name="_Toc235007265"/>
-      <w:bookmarkStart w:id="10" w:name="_Toc235009552"/>
-      <w:bookmarkStart w:id="11" w:name="_Toc178359273"/>
+      <w:bookmarkStart w:id="10" w:name="_Toc235007265"/>
+      <w:bookmarkStart w:id="11" w:name="_Toc235009552"/>
+      <w:bookmarkStart w:id="12" w:name="_Toc178391409"/>
       <w:r>
         <w:t>Visión General</w:t>
       </w:r>
-      <w:bookmarkEnd w:id="9"/>
       <w:bookmarkEnd w:id="10"/>
       <w:bookmarkEnd w:id="11"/>
+      <w:bookmarkEnd w:id="12"/>
     </w:p>
     <w:p>
       <w:pPr>
         <w:pStyle w:val="PSI-Normal"/>
       </w:pPr>
       <w:r>
-        <w:t>La estructura de este documento es la siguiente: La descripción general abarca las funciones del software, las características de los usuarios y el enunciado del problema. En la sección de Casos de uso, se describen en detalle cada uno de los casos de uso identificados. En Diagramas de casos de uso, se presentan los diagramas correspondientes. La sección de Requerimientos detalla todos los requerimientos identificados, clasificados por tipo. En Características no soportadas, se especifica lo que el sistema no debe realizar. Finalmente, en Estándares aplicables, se describen los estándares relevantes que pueden aplicarse al proyecto.</w:t>
+        <w:t xml:space="preserve">La estructura de este documento es la siguiente: La descripción general abarca las funciones del software, las características de los usuarios y el enunciado del problema. En la sección de Casos </w:t>
+      </w:r>
+      <w:r>
+        <w:t>de prueba</w:t>
+      </w:r>
+      <w:r>
+        <w:t xml:space="preserve">, se describen en detalle cada uno de los casos </w:t>
+      </w:r>
+      <w:r>
+        <w:t>de prueba</w:t>
+      </w:r>
+      <w:r>
+        <w:t xml:space="preserve"> identificados. En Diagramas de casos </w:t>
+      </w:r>
+      <w:r>
+        <w:t>de uso</w:t>
+      </w:r>
+      <w:r>
+        <w:t>, se presentan los diagramas correspondientes. La sección de Requerimientos detalla todos los requerimientos identificados, clasificados por tipo. En Características no soportadas, se especifica lo que el sistema no debe realizar. Finalmente, en Estándares aplicables, se describen los estándares relevantes que pueden aplicarse al proyecto.</w:t>
       </w:r>
     </w:p>
     <w:p>
       <w:pPr>
         <w:pStyle w:val="PSI-Ttulo1"/>
       </w:pPr>
-      <w:bookmarkStart w:id="12" w:name="_Toc235007266"/>
-      <w:bookmarkStart w:id="13" w:name="_Toc235009553"/>
-      <w:bookmarkStart w:id="14" w:name="_Toc178359274"/>
+      <w:bookmarkStart w:id="13" w:name="_Toc235007266"/>
+      <w:bookmarkStart w:id="14" w:name="_Toc235009553"/>
+      <w:bookmarkStart w:id="15" w:name="_Toc178391410"/>
       <w:r>
         <w:t>Descripción General</w:t>
       </w:r>
-      <w:bookmarkEnd w:id="12"/>
       <w:bookmarkEnd w:id="13"/>
       <w:bookmarkEnd w:id="14"/>
+      <w:bookmarkEnd w:id="15"/>
     </w:p>
     <w:p>
       <w:pPr>
@@ -3559,16 +3275,16 @@
       <w:pPr>
         <w:pStyle w:val="PSI-Ttulo2"/>
       </w:pPr>
-      <w:bookmarkStart w:id="15" w:name="_Toc235007268"/>
-      <w:bookmarkStart w:id="16" w:name="_Toc235009554"/>
-      <w:bookmarkStart w:id="17" w:name="_Toc178359275"/>
+      <w:bookmarkStart w:id="16" w:name="_Toc235007268"/>
+      <w:bookmarkStart w:id="17" w:name="_Toc235009554"/>
+      <w:bookmarkStart w:id="18" w:name="_Toc178391411"/>
       <w:r>
         <w:lastRenderedPageBreak/>
         <w:t>Funciones del Producto</w:t>
       </w:r>
-      <w:bookmarkEnd w:id="15"/>
       <w:bookmarkEnd w:id="16"/>
       <w:bookmarkEnd w:id="17"/>
+      <w:bookmarkEnd w:id="18"/>
     </w:p>
     <w:p>
       <w:pPr>
@@ -3599,7 +3315,6 @@
         <w:pStyle w:val="PSI-Normal"/>
       </w:pPr>
       <w:r>
-        <w:tab/>
         <w:t>E</w:t>
       </w:r>
       <w:r>
@@ -3645,9 +3360,9 @@
       <w:pPr>
         <w:pStyle w:val="PSI-Ttulo2"/>
       </w:pPr>
-      <w:bookmarkStart w:id="18" w:name="_Toc235007269"/>
-      <w:bookmarkStart w:id="19" w:name="_Toc235009555"/>
-      <w:bookmarkStart w:id="20" w:name="_Toc178359276"/>
+      <w:bookmarkStart w:id="19" w:name="_Toc235007269"/>
+      <w:bookmarkStart w:id="20" w:name="_Toc235009555"/>
+      <w:bookmarkStart w:id="21" w:name="_Toc178391412"/>
       <w:r>
         <w:lastRenderedPageBreak/>
         <w:t>Característica</w:t>
@@ -3658,9 +3373,9 @@
       <w:r>
         <w:t xml:space="preserve"> del Usuario</w:t>
       </w:r>
-      <w:bookmarkEnd w:id="18"/>
       <w:bookmarkEnd w:id="19"/>
       <w:bookmarkEnd w:id="20"/>
+      <w:bookmarkEnd w:id="21"/>
     </w:p>
     <w:p>
       <w:pPr>
@@ -3742,13 +3457,13 @@
       <w:pPr>
         <w:pStyle w:val="PSI-Ttulo2"/>
       </w:pPr>
-      <w:bookmarkStart w:id="21" w:name="_Toc235009556"/>
-      <w:bookmarkStart w:id="22" w:name="_Toc178359277"/>
+      <w:bookmarkStart w:id="22" w:name="_Toc235009556"/>
+      <w:bookmarkStart w:id="23" w:name="_Toc178391413"/>
       <w:r>
         <w:t>Enunciado del Problema del Cliente</w:t>
       </w:r>
-      <w:bookmarkEnd w:id="21"/>
       <w:bookmarkEnd w:id="22"/>
+      <w:bookmarkEnd w:id="23"/>
     </w:p>
     <w:p>
       <w:pPr>
@@ -3807,25 +3522,25 @@
       <w:pPr>
         <w:pStyle w:val="PSI-Ttulo1"/>
       </w:pPr>
-      <w:bookmarkStart w:id="23" w:name="_Toc235007270"/>
-      <w:bookmarkStart w:id="24" w:name="_Toc235009557"/>
-      <w:bookmarkStart w:id="25" w:name="_Toc178359278"/>
+      <w:bookmarkStart w:id="24" w:name="_Toc235007270"/>
+      <w:bookmarkStart w:id="25" w:name="_Toc235009557"/>
+      <w:bookmarkStart w:id="26" w:name="_Toc178391414"/>
       <w:r>
         <w:lastRenderedPageBreak/>
         <w:t>Casos de Uso</w:t>
       </w:r>
-      <w:bookmarkEnd w:id="23"/>
       <w:bookmarkEnd w:id="24"/>
       <w:bookmarkEnd w:id="25"/>
+      <w:bookmarkEnd w:id="26"/>
     </w:p>
     <w:p>
       <w:pPr>
         <w:pStyle w:val="PSI-Normal"/>
       </w:pPr>
-      <w:bookmarkStart w:id="26" w:name="_Toc12016616"/>
-      <w:bookmarkStart w:id="27" w:name="_Toc228266925"/>
-      <w:bookmarkStart w:id="28" w:name="_Toc234682917"/>
-      <w:bookmarkStart w:id="29" w:name="_Toc235346532"/>
+      <w:bookmarkStart w:id="27" w:name="_Toc12016616"/>
+      <w:bookmarkStart w:id="28" w:name="_Toc228266925"/>
+      <w:bookmarkStart w:id="29" w:name="_Toc234682917"/>
+      <w:bookmarkStart w:id="30" w:name="_Toc235346532"/>
       <w:r>
         <w:t>En este apartado se detallan los Casos de Uso del sistema, los cuales describen las interacciones clave entre los usuarios y el sistema para alcanzar objetivos específicos. Cada caso de uso especifica una funcionalidad particular del sistema, describiendo los pasos que un actor, o conjunto de actores, realiza para completar una tarea. Además, se identifican los actores involucrados en cada caso de uso, ya sean personas o sistemas externos, que interactúan con la plataforma.</w:t>
       </w:r>
@@ -3873,10 +3588,10 @@
             </w:tcMar>
             <w:hideMark/>
           </w:tcPr>
-          <w:bookmarkEnd w:id="26"/>
           <w:bookmarkEnd w:id="27"/>
           <w:bookmarkEnd w:id="28"/>
           <w:bookmarkEnd w:id="29"/>
+          <w:bookmarkEnd w:id="30"/>
           <w:p>
             <w:pPr>
               <w:spacing w:before="0" w:line="240" w:lineRule="auto"/>
@@ -3897,7 +3612,17 @@
                 <w:color w:val="000000"/>
                 <w:lang w:val="es-AR" w:eastAsia="es-AR"/>
               </w:rPr>
-              <w:t>CU01 - CRUD Casos de Uso</w:t>
+              <w:t xml:space="preserve">CU01 - CRUD Casos de </w:t>
+            </w:r>
+            <w:r>
+              <w:rPr>
+                <w:rFonts w:ascii="Calibri" w:eastAsia="Times New Roman" w:hAnsi="Calibri" w:cs="Calibri"/>
+                <w:b/>
+                <w:bCs/>
+                <w:color w:val="000000"/>
+                <w:lang w:val="es-AR" w:eastAsia="es-AR"/>
+              </w:rPr>
+              <w:t>Prueba</w:t>
             </w:r>
           </w:p>
         </w:tc>
@@ -4055,7 +3780,23 @@
                 <w:color w:val="000000"/>
                 <w:lang w:val="es-AR" w:eastAsia="es-AR"/>
               </w:rPr>
-              <w:t>Los usuarios pueden crear, modificar, eliminar y consultar casos de uso dentro de un proyecto.</w:t>
+              <w:t xml:space="preserve">Los usuarios pueden crear, modificar, eliminar y consultar casos de </w:t>
+            </w:r>
+            <w:r>
+              <w:rPr>
+                <w:rFonts w:ascii="Calibri" w:eastAsia="Times New Roman" w:hAnsi="Calibri" w:cs="Calibri"/>
+                <w:color w:val="000000"/>
+                <w:lang w:val="es-AR" w:eastAsia="es-AR"/>
+              </w:rPr>
+              <w:t>prueba</w:t>
+            </w:r>
+            <w:r>
+              <w:rPr>
+                <w:rFonts w:ascii="Calibri" w:eastAsia="Times New Roman" w:hAnsi="Calibri" w:cs="Calibri"/>
+                <w:color w:val="000000"/>
+                <w:lang w:val="es-AR" w:eastAsia="es-AR"/>
+              </w:rPr>
+              <w:t xml:space="preserve"> dentro de un proyecto.</w:t>
             </w:r>
           </w:p>
         </w:tc>
@@ -4131,7 +3872,17 @@
                 <w:color w:val="000000"/>
                 <w:lang w:val="es-AR" w:eastAsia="es-AR"/>
               </w:rPr>
-              <w:t>CU02 - Consultar Casos de Uso</w:t>
+              <w:t xml:space="preserve">CU02 - Consultar Casos de </w:t>
+            </w:r>
+            <w:r>
+              <w:rPr>
+                <w:rFonts w:ascii="Calibri" w:eastAsia="Times New Roman" w:hAnsi="Calibri" w:cs="Calibri"/>
+                <w:b/>
+                <w:bCs/>
+                <w:color w:val="000000"/>
+                <w:lang w:val="es-AR" w:eastAsia="es-AR"/>
+              </w:rPr>
+              <w:t>Prueba</w:t>
             </w:r>
           </w:p>
         </w:tc>
@@ -4299,7 +4050,23 @@
                 <w:color w:val="000000"/>
                 <w:lang w:val="es-AR" w:eastAsia="es-AR"/>
               </w:rPr>
-              <w:t>Los usuarios pueden visualizar todos los casos de uso.</w:t>
+              <w:t xml:space="preserve">Los usuarios pueden visualizar todos los casos de </w:t>
+            </w:r>
+            <w:r>
+              <w:rPr>
+                <w:rFonts w:ascii="Calibri" w:eastAsia="Times New Roman" w:hAnsi="Calibri" w:cs="Calibri"/>
+                <w:color w:val="000000"/>
+                <w:lang w:val="es-AR" w:eastAsia="es-AR"/>
+              </w:rPr>
+              <w:t>prueba</w:t>
+            </w:r>
+            <w:r>
+              <w:rPr>
+                <w:rFonts w:ascii="Calibri" w:eastAsia="Times New Roman" w:hAnsi="Calibri" w:cs="Calibri"/>
+                <w:color w:val="000000"/>
+                <w:lang w:val="es-AR" w:eastAsia="es-AR"/>
+              </w:rPr>
+              <w:t>.</w:t>
             </w:r>
           </w:p>
         </w:tc>
@@ -4375,7 +4142,17 @@
                 <w:color w:val="000000"/>
                 <w:lang w:val="es-AR" w:eastAsia="es-AR"/>
               </w:rPr>
-              <w:t>CU03 - Asignar Caso de Uso</w:t>
+              <w:t xml:space="preserve">CU03 - Asignar Caso de </w:t>
+            </w:r>
+            <w:r>
+              <w:rPr>
+                <w:rFonts w:ascii="Calibri" w:eastAsia="Times New Roman" w:hAnsi="Calibri" w:cs="Calibri"/>
+                <w:b/>
+                <w:bCs/>
+                <w:color w:val="000000"/>
+                <w:lang w:val="es-AR" w:eastAsia="es-AR"/>
+              </w:rPr>
+              <w:t>Prueba</w:t>
             </w:r>
           </w:p>
         </w:tc>
@@ -4533,7 +4310,31 @@
                 <w:color w:val="000000"/>
                 <w:lang w:val="es-AR" w:eastAsia="es-AR"/>
               </w:rPr>
-              <w:t xml:space="preserve">El Desarrollador asigna casos de uso a </w:t>
+              <w:t xml:space="preserve">El Desarrollador asigna casos de </w:t>
+            </w:r>
+            <w:r>
+              <w:rPr>
+                <w:rFonts w:ascii="Calibri" w:eastAsia="Times New Roman" w:hAnsi="Calibri" w:cs="Calibri"/>
+                <w:color w:val="000000"/>
+                <w:lang w:val="es-AR" w:eastAsia="es-AR"/>
+              </w:rPr>
+              <w:t>prueba</w:t>
+            </w:r>
+            <w:r>
+              <w:rPr>
+                <w:rFonts w:ascii="Calibri" w:eastAsia="Times New Roman" w:hAnsi="Calibri" w:cs="Calibri"/>
+                <w:color w:val="000000"/>
+                <w:lang w:val="es-AR" w:eastAsia="es-AR"/>
+              </w:rPr>
+              <w:t xml:space="preserve"> </w:t>
+            </w:r>
+            <w:r>
+              <w:rPr>
+                <w:rFonts w:ascii="Calibri" w:eastAsia="Times New Roman" w:hAnsi="Calibri" w:cs="Calibri"/>
+                <w:color w:val="000000"/>
+                <w:lang w:val="es-AR" w:eastAsia="es-AR"/>
+              </w:rPr>
+              <w:t xml:space="preserve">a </w:t>
             </w:r>
             <w:proofErr w:type="spellStart"/>
             <w:r>
@@ -4551,7 +4352,31 @@
                 <w:color w:val="000000"/>
                 <w:lang w:val="es-AR" w:eastAsia="es-AR"/>
               </w:rPr>
-              <w:t xml:space="preserve"> o el Administrador asigna casos de uso al Desarrollador para su evaluación o implementación.</w:t>
+              <w:t xml:space="preserve"> o el Administrador asigna casos de </w:t>
+            </w:r>
+            <w:r>
+              <w:rPr>
+                <w:rFonts w:ascii="Calibri" w:eastAsia="Times New Roman" w:hAnsi="Calibri" w:cs="Calibri"/>
+                <w:color w:val="000000"/>
+                <w:lang w:val="es-AR" w:eastAsia="es-AR"/>
+              </w:rPr>
+              <w:t>prueba</w:t>
+            </w:r>
+            <w:r>
+              <w:rPr>
+                <w:rFonts w:ascii="Calibri" w:eastAsia="Times New Roman" w:hAnsi="Calibri" w:cs="Calibri"/>
+                <w:color w:val="000000"/>
+                <w:lang w:val="es-AR" w:eastAsia="es-AR"/>
+              </w:rPr>
+              <w:t xml:space="preserve"> </w:t>
+            </w:r>
+            <w:r>
+              <w:rPr>
+                <w:rFonts w:ascii="Calibri" w:eastAsia="Times New Roman" w:hAnsi="Calibri" w:cs="Calibri"/>
+                <w:color w:val="000000"/>
+                <w:lang w:val="es-AR" w:eastAsia="es-AR"/>
+              </w:rPr>
+              <w:t>al Desarrollador para su evaluación o implementación.</w:t>
             </w:r>
           </w:p>
         </w:tc>
@@ -4803,7 +4628,31 @@
                 <w:color w:val="000000"/>
                 <w:lang w:val="es-AR" w:eastAsia="es-AR"/>
               </w:rPr>
-              <w:t>El usuario puede subir y adjuntar documentos a los casos de uso para respaldar los resultados de las pruebas.</w:t>
+              <w:t xml:space="preserve">El usuario puede subir y adjuntar documentos a los casos de </w:t>
+            </w:r>
+            <w:r>
+              <w:rPr>
+                <w:rFonts w:ascii="Calibri" w:eastAsia="Times New Roman" w:hAnsi="Calibri" w:cs="Calibri"/>
+                <w:color w:val="000000"/>
+                <w:lang w:val="es-AR" w:eastAsia="es-AR"/>
+              </w:rPr>
+              <w:t>prueba</w:t>
+            </w:r>
+            <w:r>
+              <w:rPr>
+                <w:rFonts w:ascii="Calibri" w:eastAsia="Times New Roman" w:hAnsi="Calibri" w:cs="Calibri"/>
+                <w:color w:val="000000"/>
+                <w:lang w:val="es-AR" w:eastAsia="es-AR"/>
+              </w:rPr>
+              <w:t xml:space="preserve"> </w:t>
+            </w:r>
+            <w:r>
+              <w:rPr>
+                <w:rFonts w:ascii="Calibri" w:eastAsia="Times New Roman" w:hAnsi="Calibri" w:cs="Calibri"/>
+                <w:color w:val="000000"/>
+                <w:lang w:val="es-AR" w:eastAsia="es-AR"/>
+              </w:rPr>
+              <w:t>para respaldar los resultados de las pruebas.</w:t>
             </w:r>
           </w:p>
         </w:tc>
@@ -4879,7 +4728,17 @@
                 <w:color w:val="000000"/>
                 <w:lang w:val="es-AR" w:eastAsia="es-AR"/>
               </w:rPr>
-              <w:t>CU05 - Comentar Caso de Uso</w:t>
+              <w:t xml:space="preserve">CU05 - Comentar Caso de </w:t>
+            </w:r>
+            <w:r>
+              <w:rPr>
+                <w:rFonts w:ascii="Calibri" w:eastAsia="Times New Roman" w:hAnsi="Calibri" w:cs="Calibri"/>
+                <w:b/>
+                <w:bCs/>
+                <w:color w:val="000000"/>
+                <w:lang w:val="es-AR" w:eastAsia="es-AR"/>
+              </w:rPr>
+              <w:t>Prueba</w:t>
             </w:r>
           </w:p>
         </w:tc>
@@ -5047,7 +4906,31 @@
                 <w:color w:val="000000"/>
                 <w:lang w:val="es-AR" w:eastAsia="es-AR"/>
               </w:rPr>
-              <w:t>El usuario puede agregar comentarios en los casos de uso asignados.</w:t>
+              <w:t xml:space="preserve">El usuario puede agregar comentarios en los casos de </w:t>
+            </w:r>
+            <w:r>
+              <w:rPr>
+                <w:rFonts w:ascii="Calibri" w:eastAsia="Times New Roman" w:hAnsi="Calibri" w:cs="Calibri"/>
+                <w:color w:val="000000"/>
+                <w:lang w:val="es-AR" w:eastAsia="es-AR"/>
+              </w:rPr>
+              <w:t>prueba</w:t>
+            </w:r>
+            <w:r>
+              <w:rPr>
+                <w:rFonts w:ascii="Calibri" w:eastAsia="Times New Roman" w:hAnsi="Calibri" w:cs="Calibri"/>
+                <w:color w:val="000000"/>
+                <w:lang w:val="es-AR" w:eastAsia="es-AR"/>
+              </w:rPr>
+              <w:t xml:space="preserve"> </w:t>
+            </w:r>
+            <w:r>
+              <w:rPr>
+                <w:rFonts w:ascii="Calibri" w:eastAsia="Times New Roman" w:hAnsi="Calibri" w:cs="Calibri"/>
+                <w:color w:val="000000"/>
+                <w:lang w:val="es-AR" w:eastAsia="es-AR"/>
+              </w:rPr>
+              <w:t>asignados.</w:t>
             </w:r>
           </w:p>
         </w:tc>
@@ -5282,7 +5165,23 @@
                 <w:color w:val="000000"/>
                 <w:lang w:val="es-AR" w:eastAsia="es-AR"/>
               </w:rPr>
-              <w:t>El usuario puede exportar los casos de uso, gráficos y resultados del proyecto en un archivo PDF.</w:t>
+              <w:t xml:space="preserve">El usuario puede exportar los casos de </w:t>
+            </w:r>
+            <w:r>
+              <w:rPr>
+                <w:rFonts w:ascii="Calibri" w:eastAsia="Times New Roman" w:hAnsi="Calibri" w:cs="Calibri"/>
+                <w:color w:val="000000"/>
+                <w:lang w:val="es-AR" w:eastAsia="es-AR"/>
+              </w:rPr>
+              <w:t>prueba</w:t>
+            </w:r>
+            <w:r>
+              <w:rPr>
+                <w:rFonts w:ascii="Calibri" w:eastAsia="Times New Roman" w:hAnsi="Calibri" w:cs="Calibri"/>
+                <w:color w:val="000000"/>
+                <w:lang w:val="es-AR" w:eastAsia="es-AR"/>
+              </w:rPr>
+              <w:t>, gráficos y resultados del proyecto en un archivo PDF.</w:t>
             </w:r>
           </w:p>
         </w:tc>
@@ -5526,27 +5425,67 @@
                 <w:color w:val="000000"/>
                 <w:lang w:val="es-AR" w:eastAsia="es-AR"/>
               </w:rPr>
-              <w:t>El usuario actualiza el resultado de un caso de uso asignado, indicando si es satisfactorio o fallido.</w:t>
-            </w:r>
-          </w:p>
-          <w:p>
-            <w:pPr>
-              <w:spacing w:before="0" w:line="240" w:lineRule="auto"/>
-              <w:ind w:left="0" w:firstLine="0"/>
-              <w:rPr>
-                <w:rFonts w:ascii="Times New Roman" w:eastAsia="Times New Roman" w:hAnsi="Times New Roman" w:cs="Times New Roman"/>
-                <w:sz w:val="24"/>
-                <w:szCs w:val="24"/>
-                <w:lang w:val="es-AR" w:eastAsia="es-AR"/>
-              </w:rPr>
-            </w:pPr>
+              <w:t xml:space="preserve">El usuario actualiza el resultado de un caso de </w:t>
+            </w:r>
             <w:r>
               <w:rPr>
                 <w:rFonts w:ascii="Calibri" w:eastAsia="Times New Roman" w:hAnsi="Calibri" w:cs="Calibri"/>
                 <w:color w:val="000000"/>
                 <w:lang w:val="es-AR" w:eastAsia="es-AR"/>
               </w:rPr>
-              <w:t>El usuario accede al caso de uso, revisa los pasos a seguir de un CU y cambia el estado de Pendiente a Satisfactorio o de Pendiente a Error Detectado.</w:t>
+              <w:t>prueba</w:t>
+            </w:r>
+            <w:r>
+              <w:rPr>
+                <w:rFonts w:ascii="Calibri" w:eastAsia="Times New Roman" w:hAnsi="Calibri" w:cs="Calibri"/>
+                <w:color w:val="000000"/>
+                <w:lang w:val="es-AR" w:eastAsia="es-AR"/>
+              </w:rPr>
+              <w:t xml:space="preserve"> </w:t>
+            </w:r>
+            <w:r>
+              <w:rPr>
+                <w:rFonts w:ascii="Calibri" w:eastAsia="Times New Roman" w:hAnsi="Calibri" w:cs="Calibri"/>
+                <w:color w:val="000000"/>
+                <w:lang w:val="es-AR" w:eastAsia="es-AR"/>
+              </w:rPr>
+              <w:t>asignado, indicando si es satisfactorio o fallido.</w:t>
+            </w:r>
+          </w:p>
+          <w:p>
+            <w:pPr>
+              <w:spacing w:before="0" w:line="240" w:lineRule="auto"/>
+              <w:ind w:left="0" w:firstLine="0"/>
+              <w:rPr>
+                <w:rFonts w:ascii="Times New Roman" w:eastAsia="Times New Roman" w:hAnsi="Times New Roman" w:cs="Times New Roman"/>
+                <w:sz w:val="24"/>
+                <w:szCs w:val="24"/>
+                <w:lang w:val="es-AR" w:eastAsia="es-AR"/>
+              </w:rPr>
+            </w:pPr>
+            <w:r>
+              <w:rPr>
+                <w:rFonts w:ascii="Calibri" w:eastAsia="Times New Roman" w:hAnsi="Calibri" w:cs="Calibri"/>
+                <w:color w:val="000000"/>
+                <w:lang w:val="es-AR" w:eastAsia="es-AR"/>
+              </w:rPr>
+              <w:t xml:space="preserve">El usuario accede al caso de </w:t>
+            </w:r>
+            <w:r>
+              <w:rPr>
+                <w:rFonts w:ascii="Calibri" w:eastAsia="Times New Roman" w:hAnsi="Calibri" w:cs="Calibri"/>
+                <w:color w:val="000000"/>
+                <w:lang w:val="es-AR" w:eastAsia="es-AR"/>
+              </w:rPr>
+              <w:t>prueba</w:t>
+            </w:r>
+            <w:r>
+              <w:rPr>
+                <w:rFonts w:ascii="Calibri" w:eastAsia="Times New Roman" w:hAnsi="Calibri" w:cs="Calibri"/>
+                <w:color w:val="000000"/>
+                <w:lang w:val="es-AR" w:eastAsia="es-AR"/>
+              </w:rPr>
+              <w:t>, revisa los pasos a seguir de un CU y cambia el estado de Pendiente a Satisfactorio o de Pendiente a Error Detectado.</w:t>
             </w:r>
           </w:p>
         </w:tc>
@@ -6515,16 +6454,14 @@
               </w:rPr>
               <w:t xml:space="preserve">El usuario administra los hitos del sistema, pudiendo </w:t>
             </w:r>
-            <w:proofErr w:type="spellStart"/>
             <w:r>
               <w:rPr>
                 <w:rFonts w:ascii="Calibri" w:eastAsia="Times New Roman" w:hAnsi="Calibri" w:cs="Calibri"/>
                 <w:color w:val="000000"/>
                 <w:lang w:val="es-AR" w:eastAsia="es-AR"/>
               </w:rPr>
-              <w:t>eligir</w:t>
-            </w:r>
-            <w:proofErr w:type="spellEnd"/>
+              <w:t>elegir</w:t>
+            </w:r>
             <w:r>
               <w:rPr>
                 <w:rFonts w:ascii="Calibri" w:eastAsia="Times New Roman" w:hAnsi="Calibri" w:cs="Calibri"/>
@@ -7716,19 +7653,19 @@
       <w:pPr>
         <w:pStyle w:val="PSI-Ttulo1"/>
       </w:pPr>
-      <w:bookmarkStart w:id="30" w:name="_Toc235007272"/>
-      <w:bookmarkStart w:id="31" w:name="_Toc235009559"/>
-      <w:bookmarkStart w:id="32" w:name="_Toc178359279"/>
+      <w:bookmarkStart w:id="31" w:name="_Toc235007272"/>
+      <w:bookmarkStart w:id="32" w:name="_Toc235009559"/>
+      <w:bookmarkStart w:id="33" w:name="_Toc178391415"/>
       <w:r>
         <w:lastRenderedPageBreak/>
         <w:t>Diagrama</w:t>
       </w:r>
-      <w:bookmarkEnd w:id="30"/>
       <w:bookmarkEnd w:id="31"/>
+      <w:bookmarkEnd w:id="32"/>
       <w:r>
         <w:t xml:space="preserve"> de Casos de Uso</w:t>
       </w:r>
-      <w:bookmarkEnd w:id="32"/>
+      <w:bookmarkEnd w:id="33"/>
     </w:p>
     <w:p>
       <w:pPr>
@@ -7736,11 +7673,11 @@
       </w:pPr>
     </w:p>
     <w:p>
-      <w:bookmarkStart w:id="33" w:name="_Toc178033088"/>
+      <w:bookmarkStart w:id="34" w:name="_Toc178033088"/>
       <w:r>
         <w:rPr>
           <w:noProof/>
-          <w:lang w:eastAsia="es-AR"/>
+          <w:lang w:val="es-AR" w:eastAsia="es-AR"/>
         </w:rPr>
         <w:drawing>
           <wp:inline distT="0" distB="0" distL="0" distR="0" wp14:anchorId="3B315759" wp14:editId="2D859C1F">
@@ -7791,7 +7728,7 @@
           </wp:inline>
         </w:drawing>
       </w:r>
-      <w:bookmarkEnd w:id="33"/>
+      <w:bookmarkEnd w:id="34"/>
     </w:p>
     <w:p>
       <w:pPr>
@@ -7802,15 +7739,15 @@
       <w:pPr>
         <w:pStyle w:val="PSI-Ttulo1"/>
       </w:pPr>
-      <w:bookmarkStart w:id="34" w:name="_Toc235007274"/>
-      <w:bookmarkStart w:id="35" w:name="_Toc235009560"/>
-      <w:bookmarkStart w:id="36" w:name="_Toc178359280"/>
+      <w:bookmarkStart w:id="35" w:name="_Toc235007274"/>
+      <w:bookmarkStart w:id="36" w:name="_Toc235009560"/>
+      <w:bookmarkStart w:id="37" w:name="_Toc178391416"/>
       <w:r>
         <w:t>Requerimientos Técnicos</w:t>
       </w:r>
-      <w:bookmarkEnd w:id="34"/>
       <w:bookmarkEnd w:id="35"/>
       <w:bookmarkEnd w:id="36"/>
+      <w:bookmarkEnd w:id="37"/>
     </w:p>
     <w:p>
       <w:pPr>
@@ -7844,15 +7781,15 @@
       <w:r>
         <w:br/>
       </w:r>
-      <w:bookmarkStart w:id="37" w:name="_Toc235007275"/>
-      <w:bookmarkStart w:id="38" w:name="_Toc235009561"/>
-      <w:bookmarkStart w:id="39" w:name="_Toc178359281"/>
+      <w:bookmarkStart w:id="38" w:name="_Toc235007275"/>
+      <w:bookmarkStart w:id="39" w:name="_Toc235009561"/>
+      <w:bookmarkStart w:id="40" w:name="_Toc178391417"/>
       <w:r>
         <w:t>Requerimientos Funcionales</w:t>
       </w:r>
-      <w:bookmarkEnd w:id="37"/>
       <w:bookmarkEnd w:id="38"/>
       <w:bookmarkEnd w:id="39"/>
+      <w:bookmarkEnd w:id="40"/>
     </w:p>
     <w:p>
       <w:pPr>
@@ -7880,7 +7817,18 @@
         <w:pStyle w:val="PSI-Normal"/>
       </w:pPr>
       <w:r>
-        <w:t>RF01: El sistema debe permitir el alta, modificación y aprobado de los casos de uso.</w:t>
+        <w:t xml:space="preserve">RF01: El sistema debe permitir el alta, modificación y aprobado de los casos de </w:t>
+      </w:r>
+      <w:r>
+        <w:rPr>
+          <w:rFonts w:ascii="Calibri" w:eastAsia="Times New Roman" w:hAnsi="Calibri" w:cs="Calibri"/>
+          <w:color w:val="000000"/>
+          <w:lang w:eastAsia="es-AR"/>
+        </w:rPr>
+        <w:t>prueba</w:t>
+      </w:r>
+      <w:r>
+        <w:t>.</w:t>
       </w:r>
     </w:p>
     <w:p>
@@ -7896,7 +7844,21 @@
         <w:pStyle w:val="PSI-Normal"/>
       </w:pPr>
       <w:r>
-        <w:t xml:space="preserve">RF04: Cada Hito contendrá 1 o más de un caso de uso. </w:t>
+        <w:t xml:space="preserve">RF04: Cada Hito contendrá 1 o más de un caso de </w:t>
+      </w:r>
+      <w:r>
+        <w:rPr>
+          <w:rFonts w:ascii="Calibri" w:eastAsia="Times New Roman" w:hAnsi="Calibri" w:cs="Calibri"/>
+          <w:color w:val="000000"/>
+          <w:lang w:eastAsia="es-AR"/>
+        </w:rPr>
+        <w:t>prueba</w:t>
+      </w:r>
+      <w:r>
+        <w:t>.</w:t>
+      </w:r>
+      <w:r>
+        <w:t xml:space="preserve"> </w:t>
       </w:r>
     </w:p>
     <w:p>
@@ -7904,7 +7866,13 @@
         <w:pStyle w:val="PSI-Normal"/>
       </w:pPr>
       <w:r>
-        <w:t>RF05: Cada caso de uso puede contener uno o más precondiciones.</w:t>
+        <w:t xml:space="preserve">RF05: Cada caso </w:t>
+      </w:r>
+      <w:r>
+        <w:t>de prueba</w:t>
+      </w:r>
+      <w:r>
+        <w:t xml:space="preserve"> puede contener uno o más precondiciones.</w:t>
       </w:r>
     </w:p>
     <w:p>
@@ -7921,7 +7889,26 @@
         <w:pStyle w:val="PSI-Normal"/>
       </w:pPr>
       <w:r>
-        <w:t>RF07: Cada caso de uso puede contener uno o más pasos a seguir.</w:t>
+        <w:t xml:space="preserve">RF07: Cada caso de </w:t>
+      </w:r>
+      <w:r>
+        <w:rPr>
+          <w:rFonts w:ascii="Calibri" w:eastAsia="Times New Roman" w:hAnsi="Calibri" w:cs="Calibri"/>
+          <w:color w:val="000000"/>
+          <w:lang w:eastAsia="es-AR"/>
+        </w:rPr>
+        <w:t>prueba</w:t>
+      </w:r>
+      <w:r>
+        <w:rPr>
+          <w:rFonts w:ascii="Calibri" w:eastAsia="Times New Roman" w:hAnsi="Calibri" w:cs="Calibri"/>
+          <w:color w:val="000000"/>
+          <w:lang w:eastAsia="es-AR"/>
+        </w:rPr>
+        <w:t xml:space="preserve"> </w:t>
+      </w:r>
+      <w:r>
+        <w:t>puede contener uno o más pasos a seguir.</w:t>
       </w:r>
     </w:p>
     <w:p>
@@ -7937,7 +7924,13 @@
         <w:pStyle w:val="PSI-Normal"/>
       </w:pPr>
       <w:r>
-        <w:t>RF09: Los casos de uso deberán ser identificados según su tipo: Documentación o Código.</w:t>
+        <w:t xml:space="preserve">RF09: Los casos </w:t>
+      </w:r>
+      <w:r>
+        <w:t>de prueba</w:t>
+      </w:r>
+      <w:r>
+        <w:t xml:space="preserve"> deberán ser identificados según su tipo: Documentación o Código.</w:t>
       </w:r>
     </w:p>
     <w:p>
@@ -8001,10 +7994,10 @@
       </w:r>
       <w:proofErr w:type="spellEnd"/>
       <w:r>
-        <w:t xml:space="preserve"> solo podrá visualizar los casos de </w:t>
+        <w:t xml:space="preserve"> solo podrá visualizar los casos </w:t>
       </w:r>
       <w:r>
-        <w:t>uso</w:t>
+        <w:t>de prueba</w:t>
       </w:r>
       <w:r>
         <w:t xml:space="preserve"> a los que fue asignado.</w:t>
@@ -8018,10 +8011,23 @@
         <w:t xml:space="preserve">RF16: El desarrollador solo podrá visualizar los casos de </w:t>
       </w:r>
       <w:r>
-        <w:t>uso</w:t>
+        <w:rPr>
+          <w:rFonts w:ascii="Calibri" w:eastAsia="Times New Roman" w:hAnsi="Calibri" w:cs="Calibri"/>
+          <w:color w:val="000000"/>
+          <w:lang w:eastAsia="es-AR"/>
+        </w:rPr>
+        <w:t>prueba</w:t>
       </w:r>
       <w:r>
-        <w:t xml:space="preserve"> a los que fue asignado.</w:t>
+        <w:rPr>
+          <w:rFonts w:ascii="Calibri" w:eastAsia="Times New Roman" w:hAnsi="Calibri" w:cs="Calibri"/>
+          <w:color w:val="000000"/>
+          <w:lang w:eastAsia="es-AR"/>
+        </w:rPr>
+        <w:t xml:space="preserve"> </w:t>
+      </w:r>
+      <w:r>
+        <w:t>a los que fue asignado.</w:t>
       </w:r>
     </w:p>
     <w:p>
@@ -8040,10 +8046,23 @@
         <w:t xml:space="preserve"> solo podrá actualizar el resultado de los casos de </w:t>
       </w:r>
       <w:r>
-        <w:t>uso</w:t>
+        <w:rPr>
+          <w:rFonts w:ascii="Calibri" w:eastAsia="Times New Roman" w:hAnsi="Calibri" w:cs="Calibri"/>
+          <w:color w:val="000000"/>
+          <w:lang w:eastAsia="es-AR"/>
+        </w:rPr>
+        <w:t>prueba</w:t>
       </w:r>
       <w:r>
-        <w:t xml:space="preserve"> y/o agregar comentarios.</w:t>
+        <w:rPr>
+          <w:rFonts w:ascii="Calibri" w:eastAsia="Times New Roman" w:hAnsi="Calibri" w:cs="Calibri"/>
+          <w:color w:val="000000"/>
+          <w:lang w:eastAsia="es-AR"/>
+        </w:rPr>
+        <w:t xml:space="preserve"> </w:t>
+      </w:r>
+      <w:r>
+        <w:t>y/o agregar comentarios.</w:t>
       </w:r>
     </w:p>
     <w:p>
@@ -8054,10 +8073,23 @@
         <w:t xml:space="preserve">RF18: El desarrollador podrá agregar comentarios a los casos de </w:t>
       </w:r>
       <w:r>
-        <w:t>uso</w:t>
+        <w:rPr>
+          <w:rFonts w:ascii="Calibri" w:eastAsia="Times New Roman" w:hAnsi="Calibri" w:cs="Calibri"/>
+          <w:color w:val="000000"/>
+          <w:lang w:eastAsia="es-AR"/>
+        </w:rPr>
+        <w:t>prueba</w:t>
       </w:r>
       <w:r>
-        <w:t xml:space="preserve"> a los que fue asignado.</w:t>
+        <w:rPr>
+          <w:rFonts w:ascii="Calibri" w:eastAsia="Times New Roman" w:hAnsi="Calibri" w:cs="Calibri"/>
+          <w:color w:val="000000"/>
+          <w:lang w:eastAsia="es-AR"/>
+        </w:rPr>
+        <w:t xml:space="preserve"> </w:t>
+      </w:r>
+      <w:r>
+        <w:t>a los que fue asignado.</w:t>
       </w:r>
     </w:p>
     <w:p>
@@ -8079,10 +8111,18 @@
         <w:t xml:space="preserve">: El sistema debe permitir adjuntar documentos a los casos de </w:t>
       </w:r>
       <w:r>
-        <w:t>uso</w:t>
+        <w:rPr>
+          <w:rFonts w:ascii="Calibri" w:eastAsia="Times New Roman" w:hAnsi="Calibri" w:cs="Calibri"/>
+          <w:color w:val="000000"/>
+          <w:lang w:eastAsia="es-AR"/>
+        </w:rPr>
+        <w:t>prueba</w:t>
       </w:r>
       <w:r>
-        <w:t xml:space="preserve">. </w:t>
+        <w:t>.</w:t>
+      </w:r>
+      <w:r>
+        <w:t xml:space="preserve"> </w:t>
       </w:r>
     </w:p>
     <w:p>
@@ -8096,10 +8136,10 @@
         <w:t>1</w:t>
       </w:r>
       <w:r>
-        <w:t xml:space="preserve">: Cada proyecto puede tener configurado una tasa mínima de aprobación, el proyecto será marcado como Aprobado cuando el porcentaje de casos de </w:t>
+        <w:t xml:space="preserve">: Cada proyecto puede tener configurado una tasa mínima de aprobación, el proyecto será marcado como Aprobado cuando el porcentaje de casos </w:t>
       </w:r>
       <w:r>
-        <w:t>uso</w:t>
+        <w:t>de prueba</w:t>
       </w:r>
       <w:r>
         <w:t xml:space="preserve"> aprobados supere la tasa.</w:t>
@@ -8116,10 +8156,23 @@
         <w:t xml:space="preserve">: Los casos de </w:t>
       </w:r>
       <w:r>
-        <w:t>uso</w:t>
+        <w:rPr>
+          <w:rFonts w:ascii="Calibri" w:eastAsia="Times New Roman" w:hAnsi="Calibri" w:cs="Calibri"/>
+          <w:color w:val="000000"/>
+          <w:lang w:eastAsia="es-AR"/>
+        </w:rPr>
+        <w:t>prueba</w:t>
       </w:r>
       <w:r>
-        <w:t xml:space="preserve"> que se tendrán en cuenta para el cálculo de aprobación serán aquellos que fueron asignados a un </w:t>
+        <w:rPr>
+          <w:rFonts w:ascii="Calibri" w:eastAsia="Times New Roman" w:hAnsi="Calibri" w:cs="Calibri"/>
+          <w:color w:val="000000"/>
+          <w:lang w:eastAsia="es-AR"/>
+        </w:rPr>
+        <w:t xml:space="preserve"> </w:t>
+      </w:r>
+      <w:r>
+        <w:t xml:space="preserve">que se tendrán en cuenta para el cálculo de aprobación serán aquellos que fueron asignados a un </w:t>
       </w:r>
       <w:proofErr w:type="spellStart"/>
       <w:r>
@@ -8141,10 +8194,18 @@
         <w:t xml:space="preserve">: El sistema permitirá exportar en un documento PDF los casos de </w:t>
       </w:r>
       <w:r>
-        <w:t>uso</w:t>
+        <w:rPr>
+          <w:rFonts w:ascii="Calibri" w:eastAsia="Times New Roman" w:hAnsi="Calibri" w:cs="Calibri"/>
+          <w:color w:val="000000"/>
+          <w:lang w:eastAsia="es-AR"/>
+        </w:rPr>
+        <w:t>prueba</w:t>
       </w:r>
       <w:r>
-        <w:t>, gráficos y resultados.</w:t>
+        <w:t>,</w:t>
+      </w:r>
+      <w:r>
+        <w:t xml:space="preserve"> gráficos y resultados.</w:t>
       </w:r>
     </w:p>
     <w:p>
@@ -8215,8 +8276,8 @@
         <w:tblLook w:val="04A0" w:firstRow="1" w:lastRow="0" w:firstColumn="1" w:lastColumn="0" w:noHBand="0" w:noVBand="1"/>
       </w:tblPr>
       <w:tblGrid>
-        <w:gridCol w:w="2032"/>
-        <w:gridCol w:w="5895"/>
+        <w:gridCol w:w="2030"/>
+        <w:gridCol w:w="5897"/>
       </w:tblGrid>
       <w:tr>
         <w:trPr>
@@ -8362,7 +8423,23 @@
                 <w:color w:val="000000"/>
                 <w:lang w:val="es-AR" w:eastAsia="es-AR"/>
               </w:rPr>
-              <w:t>Alta, Modificación y Aprobado de Casos de Uso</w:t>
+              <w:t xml:space="preserve">Alta, Modificación y Aprobado de Casos de </w:t>
+            </w:r>
+            <w:r>
+              <w:rPr>
+                <w:rFonts w:ascii="Arial" w:eastAsia="Times New Roman" w:hAnsi="Arial" w:cs="Arial"/>
+                <w:color w:val="000000"/>
+                <w:lang w:val="es-AR" w:eastAsia="es-AR"/>
+              </w:rPr>
+              <w:t>Pr</w:t>
+            </w:r>
+            <w:r>
+              <w:rPr>
+                <w:rFonts w:ascii="Arial" w:eastAsia="Times New Roman" w:hAnsi="Arial" w:cs="Arial"/>
+                <w:color w:val="000000"/>
+                <w:lang w:val="es-AR" w:eastAsia="es-AR"/>
+              </w:rPr>
+              <w:t>ueba</w:t>
             </w:r>
           </w:p>
         </w:tc>
@@ -8506,7 +8583,23 @@
                 <w:color w:val="000000"/>
                 <w:lang w:val="es-AR" w:eastAsia="es-AR"/>
               </w:rPr>
-              <w:t>El sistema debe permitir que los usuarios con permisos (Administrador, Gestor de Prueba) puedan crear, modificar y aprobar casos de uso. Debe haber un estado de aprobación o pendiente, el cual puede ser actualizado en cualquier momento.</w:t>
+              <w:t xml:space="preserve">El sistema debe permitir que los usuarios con permisos (Administrador, Gestor de Prueba) puedan crear, modificar y aprobar casos </w:t>
+            </w:r>
+            <w:r>
+              <w:rPr>
+                <w:rFonts w:ascii="Arial" w:eastAsia="Times New Roman" w:hAnsi="Arial" w:cs="Arial"/>
+                <w:color w:val="000000"/>
+                <w:lang w:val="es-AR" w:eastAsia="es-AR"/>
+              </w:rPr>
+              <w:t>de prueba</w:t>
+            </w:r>
+            <w:r>
+              <w:rPr>
+                <w:rFonts w:ascii="Arial" w:eastAsia="Times New Roman" w:hAnsi="Arial" w:cs="Arial"/>
+                <w:color w:val="000000"/>
+                <w:lang w:val="es-AR" w:eastAsia="es-AR"/>
+              </w:rPr>
+              <w:t>. Debe haber un estado de aprobación o pendiente, el cual puede ser actualizado en cualquier momento.</w:t>
             </w:r>
           </w:p>
         </w:tc>
@@ -8578,7 +8671,55 @@
                 <w:color w:val="000000"/>
                 <w:lang w:val="es-AR" w:eastAsia="es-AR"/>
               </w:rPr>
-              <w:t>El sistema permitirá la creación de nuevos casos de uso con un formulario de entrada. Posteriormente, estos casos de uso pueden ser modificados y finalmente aprobados por los roles autorizados. Los cambios en el estado de aprobación deben reflejarse en tiempo real para los usuarios que visualizan los casos de uso.</w:t>
+              <w:t xml:space="preserve">El sistema permitirá la creación de nuevos casos </w:t>
+            </w:r>
+            <w:r>
+              <w:rPr>
+                <w:rFonts w:ascii="Arial" w:eastAsia="Times New Roman" w:hAnsi="Arial" w:cs="Arial"/>
+                <w:color w:val="000000"/>
+                <w:lang w:val="es-AR" w:eastAsia="es-AR"/>
+              </w:rPr>
+              <w:t>de prueba</w:t>
+            </w:r>
+            <w:r>
+              <w:rPr>
+                <w:rFonts w:ascii="Arial" w:eastAsia="Times New Roman" w:hAnsi="Arial" w:cs="Arial"/>
+                <w:color w:val="000000"/>
+                <w:lang w:val="es-AR" w:eastAsia="es-AR"/>
+              </w:rPr>
+              <w:t xml:space="preserve"> con un formulario de entrada. Posteriormente, estos casos </w:t>
+            </w:r>
+            <w:r>
+              <w:rPr>
+                <w:rFonts w:ascii="Arial" w:eastAsia="Times New Roman" w:hAnsi="Arial" w:cs="Arial"/>
+                <w:color w:val="000000"/>
+                <w:lang w:val="es-AR" w:eastAsia="es-AR"/>
+              </w:rPr>
+              <w:t>de prueba</w:t>
+            </w:r>
+            <w:r>
+              <w:rPr>
+                <w:rFonts w:ascii="Arial" w:eastAsia="Times New Roman" w:hAnsi="Arial" w:cs="Arial"/>
+                <w:color w:val="000000"/>
+                <w:lang w:val="es-AR" w:eastAsia="es-AR"/>
+              </w:rPr>
+              <w:t xml:space="preserve"> pueden ser modificados y finalmente aprobados por los roles autorizados. Los cambios en el estado de aprobación deben reflejarse en tiempo real para los usuarios que visualizan los casos </w:t>
+            </w:r>
+            <w:r>
+              <w:rPr>
+                <w:rFonts w:ascii="Arial" w:eastAsia="Times New Roman" w:hAnsi="Arial" w:cs="Arial"/>
+                <w:color w:val="000000"/>
+                <w:lang w:val="es-AR" w:eastAsia="es-AR"/>
+              </w:rPr>
+              <w:t>de prueba</w:t>
+            </w:r>
+            <w:r>
+              <w:rPr>
+                <w:rFonts w:ascii="Arial" w:eastAsia="Times New Roman" w:hAnsi="Arial" w:cs="Arial"/>
+                <w:color w:val="000000"/>
+                <w:lang w:val="es-AR" w:eastAsia="es-AR"/>
+              </w:rPr>
+              <w:t>.</w:t>
             </w:r>
           </w:p>
         </w:tc>
@@ -8703,8 +8844,8 @@
         <w:tblLook w:val="04A0" w:firstRow="1" w:lastRow="0" w:firstColumn="1" w:lastColumn="0" w:noHBand="0" w:noVBand="1"/>
       </w:tblPr>
       <w:tblGrid>
-        <w:gridCol w:w="2125"/>
-        <w:gridCol w:w="5802"/>
+        <w:gridCol w:w="2120"/>
+        <w:gridCol w:w="5807"/>
       </w:tblGrid>
       <w:tr>
         <w:trPr>
@@ -9066,7 +9207,23 @@
                 <w:color w:val="000000"/>
                 <w:lang w:val="es-AR" w:eastAsia="es-AR"/>
               </w:rPr>
-              <w:t>El sistema debe ofrecer al usuario la posibilidad de crear múltiples proyectos, cada uno con un nombre y descripción única. Los proyectos deben ser gestionados de manera independiente y tener la posibilidad de asociar hitos y casos de uso.</w:t>
+              <w:t xml:space="preserve">El sistema debe ofrecer al usuario la posibilidad de crear múltiples proyectos, cada uno con un nombre y descripción única. Los proyectos deben ser gestionados de manera independiente y tener la posibilidad de asociar hitos y casos </w:t>
+            </w:r>
+            <w:r>
+              <w:rPr>
+                <w:rFonts w:ascii="Arial" w:eastAsia="Times New Roman" w:hAnsi="Arial" w:cs="Arial"/>
+                <w:color w:val="000000"/>
+                <w:lang w:val="es-AR" w:eastAsia="es-AR"/>
+              </w:rPr>
+              <w:t>de prueba</w:t>
+            </w:r>
+            <w:r>
+              <w:rPr>
+                <w:rFonts w:ascii="Arial" w:eastAsia="Times New Roman" w:hAnsi="Arial" w:cs="Arial"/>
+                <w:color w:val="000000"/>
+                <w:lang w:val="es-AR" w:eastAsia="es-AR"/>
+              </w:rPr>
+              <w:t>.</w:t>
             </w:r>
           </w:p>
         </w:tc>
@@ -9179,8 +9336,8 @@
         <w:tblLook w:val="04A0" w:firstRow="1" w:lastRow="0" w:firstColumn="1" w:lastColumn="0" w:noHBand="0" w:noVBand="1"/>
       </w:tblPr>
       <w:tblGrid>
-        <w:gridCol w:w="2206"/>
-        <w:gridCol w:w="5721"/>
+        <w:gridCol w:w="2199"/>
+        <w:gridCol w:w="5728"/>
       </w:tblGrid>
       <w:tr>
         <w:trPr>
@@ -9541,7 +9698,23 @@
                 <w:color w:val="000000"/>
                 <w:lang w:val="es-AR" w:eastAsia="es-AR"/>
               </w:rPr>
-              <w:t>Los hitos son divisiones de un proyecto que permiten organizar los casos de uso y las tareas de cada fase. Cada hito debe tener un nombre, fecha de finalización y estar asociado a un proyecto específico.</w:t>
+              <w:t xml:space="preserve">Los hitos son divisiones de un proyecto que permiten organizar los casos </w:t>
+            </w:r>
+            <w:r>
+              <w:rPr>
+                <w:rFonts w:ascii="Arial" w:eastAsia="Times New Roman" w:hAnsi="Arial" w:cs="Arial"/>
+                <w:color w:val="000000"/>
+                <w:lang w:val="es-AR" w:eastAsia="es-AR"/>
+              </w:rPr>
+              <w:t>de prueba</w:t>
+            </w:r>
+            <w:r>
+              <w:rPr>
+                <w:rFonts w:ascii="Arial" w:eastAsia="Times New Roman" w:hAnsi="Arial" w:cs="Arial"/>
+                <w:color w:val="000000"/>
+                <w:lang w:val="es-AR" w:eastAsia="es-AR"/>
+              </w:rPr>
+              <w:t xml:space="preserve"> y las tareas de cada fase. Cada hito debe tener un nombre, fecha de finalización y estar asociado a un proyecto específico.</w:t>
             </w:r>
           </w:p>
         </w:tc>
@@ -9654,8 +9827,8 @@
         <w:tblLook w:val="04A0" w:firstRow="1" w:lastRow="0" w:firstColumn="1" w:lastColumn="0" w:noHBand="0" w:noVBand="1"/>
       </w:tblPr>
       <w:tblGrid>
-        <w:gridCol w:w="2246"/>
-        <w:gridCol w:w="5681"/>
+        <w:gridCol w:w="2237"/>
+        <w:gridCol w:w="5690"/>
       </w:tblGrid>
       <w:tr>
         <w:trPr>
@@ -9800,7 +9973,23 @@
                 <w:color w:val="000000"/>
                 <w:lang w:val="es-AR" w:eastAsia="es-AR"/>
               </w:rPr>
-              <w:t>Asociación de Casos de Uso a Hitos</w:t>
+              <w:t xml:space="preserve">Asociación de Casos </w:t>
+            </w:r>
+            <w:r>
+              <w:rPr>
+                <w:rFonts w:ascii="Arial" w:eastAsia="Times New Roman" w:hAnsi="Arial" w:cs="Arial"/>
+                <w:color w:val="000000"/>
+                <w:lang w:val="es-AR" w:eastAsia="es-AR"/>
+              </w:rPr>
+              <w:t>de prueba</w:t>
+            </w:r>
+            <w:r>
+              <w:rPr>
+                <w:rFonts w:ascii="Arial" w:eastAsia="Times New Roman" w:hAnsi="Arial" w:cs="Arial"/>
+                <w:color w:val="000000"/>
+                <w:lang w:val="es-AR" w:eastAsia="es-AR"/>
+              </w:rPr>
+              <w:t xml:space="preserve"> a Hitos</w:t>
             </w:r>
           </w:p>
         </w:tc>
@@ -9945,7 +10134,23 @@
                 <w:color w:val="000000"/>
                 <w:lang w:val="es-AR" w:eastAsia="es-AR"/>
               </w:rPr>
-              <w:t>Cada hito debe tener la capacidad de contener uno o más casos de uso, permitiendo una estructura clara para el seguimiento de tareas.</w:t>
+              <w:t xml:space="preserve">Cada hito debe tener la capacidad de contener uno o más casos </w:t>
+            </w:r>
+            <w:r>
+              <w:rPr>
+                <w:rFonts w:ascii="Arial" w:eastAsia="Times New Roman" w:hAnsi="Arial" w:cs="Arial"/>
+                <w:color w:val="000000"/>
+                <w:lang w:val="es-AR" w:eastAsia="es-AR"/>
+              </w:rPr>
+              <w:t>de prueba</w:t>
+            </w:r>
+            <w:r>
+              <w:rPr>
+                <w:rFonts w:ascii="Arial" w:eastAsia="Times New Roman" w:hAnsi="Arial" w:cs="Arial"/>
+                <w:color w:val="000000"/>
+                <w:lang w:val="es-AR" w:eastAsia="es-AR"/>
+              </w:rPr>
+              <w:t>, permitiendo una estructura clara para el seguimiento de tareas.</w:t>
             </w:r>
           </w:p>
         </w:tc>
@@ -10017,7 +10222,23 @@
                 <w:color w:val="000000"/>
                 <w:lang w:val="es-AR" w:eastAsia="es-AR"/>
               </w:rPr>
-              <w:t>Los casos de uso deben ser asignados a hitos dentro de un proyecto. Esto permitirá gestionar qué tareas deben completarse en cada fase del proyecto, mejorando la organización.</w:t>
+              <w:t xml:space="preserve">Los casos </w:t>
+            </w:r>
+            <w:r>
+              <w:rPr>
+                <w:rFonts w:ascii="Arial" w:eastAsia="Times New Roman" w:hAnsi="Arial" w:cs="Arial"/>
+                <w:color w:val="000000"/>
+                <w:lang w:val="es-AR" w:eastAsia="es-AR"/>
+              </w:rPr>
+              <w:t>de prueba</w:t>
+            </w:r>
+            <w:r>
+              <w:rPr>
+                <w:rFonts w:ascii="Arial" w:eastAsia="Times New Roman" w:hAnsi="Arial" w:cs="Arial"/>
+                <w:color w:val="000000"/>
+                <w:lang w:val="es-AR" w:eastAsia="es-AR"/>
+              </w:rPr>
+              <w:t xml:space="preserve"> deben ser asignados a hitos dentro de un proyecto. Esto permitirá gestionar qué tareas deben completarse en cada fase del proyecto, mejorando la organización.</w:t>
             </w:r>
           </w:p>
         </w:tc>
@@ -10142,8 +10363,8 @@
         <w:tblLook w:val="04A0" w:firstRow="1" w:lastRow="0" w:firstColumn="1" w:lastColumn="0" w:noHBand="0" w:noVBand="1"/>
       </w:tblPr>
       <w:tblGrid>
-        <w:gridCol w:w="2124"/>
-        <w:gridCol w:w="5803"/>
+        <w:gridCol w:w="2119"/>
+        <w:gridCol w:w="5808"/>
       </w:tblGrid>
       <w:tr>
         <w:trPr>
@@ -10288,7 +10509,15 @@
                 <w:color w:val="000000"/>
                 <w:lang w:val="es-AR" w:eastAsia="es-AR"/>
               </w:rPr>
-              <w:t>Precondiciones en Casos de Uso</w:t>
+              <w:t xml:space="preserve">Precondiciones en Casos </w:t>
+            </w:r>
+            <w:r>
+              <w:rPr>
+                <w:rFonts w:ascii="Arial" w:eastAsia="Times New Roman" w:hAnsi="Arial" w:cs="Arial"/>
+                <w:color w:val="000000"/>
+                <w:lang w:val="es-AR" w:eastAsia="es-AR"/>
+              </w:rPr>
+              <w:t>de prueba</w:t>
             </w:r>
           </w:p>
         </w:tc>
@@ -10432,7 +10661,39 @@
                 <w:color w:val="000000"/>
                 <w:lang w:val="es-AR" w:eastAsia="es-AR"/>
               </w:rPr>
-              <w:t>Cada caso de uso podrá contener una o más precondiciones, necesarias para ejecutar el caso de uso correctamente.</w:t>
+              <w:t xml:space="preserve">Cada caso </w:t>
+            </w:r>
+            <w:r>
+              <w:rPr>
+                <w:rFonts w:ascii="Arial" w:eastAsia="Times New Roman" w:hAnsi="Arial" w:cs="Arial"/>
+                <w:color w:val="000000"/>
+                <w:lang w:val="es-AR" w:eastAsia="es-AR"/>
+              </w:rPr>
+              <w:t>de prueba</w:t>
+            </w:r>
+            <w:r>
+              <w:rPr>
+                <w:rFonts w:ascii="Arial" w:eastAsia="Times New Roman" w:hAnsi="Arial" w:cs="Arial"/>
+                <w:color w:val="000000"/>
+                <w:lang w:val="es-AR" w:eastAsia="es-AR"/>
+              </w:rPr>
+              <w:t xml:space="preserve"> podrá contener una o más precondiciones, necesarias para ejecutar el caso </w:t>
+            </w:r>
+            <w:r>
+              <w:rPr>
+                <w:rFonts w:ascii="Arial" w:eastAsia="Times New Roman" w:hAnsi="Arial" w:cs="Arial"/>
+                <w:color w:val="000000"/>
+                <w:lang w:val="es-AR" w:eastAsia="es-AR"/>
+              </w:rPr>
+              <w:t>de prueba</w:t>
+            </w:r>
+            <w:r>
+              <w:rPr>
+                <w:rFonts w:ascii="Arial" w:eastAsia="Times New Roman" w:hAnsi="Arial" w:cs="Arial"/>
+                <w:color w:val="000000"/>
+                <w:lang w:val="es-AR" w:eastAsia="es-AR"/>
+              </w:rPr>
+              <w:t xml:space="preserve"> correctamente.</w:t>
             </w:r>
           </w:p>
         </w:tc>
@@ -10504,7 +10765,23 @@
                 <w:color w:val="000000"/>
                 <w:lang w:val="es-AR" w:eastAsia="es-AR"/>
               </w:rPr>
-              <w:t>Las precondiciones definen los requisitos que deben cumplirse antes de ejecutar un caso de uso. Estas pueden ser obligatorias o estar desestimadas en ciertos escenarios. El sistema permitirá activar o desactivar estas precondiciones.</w:t>
+              <w:t xml:space="preserve">Las precondiciones definen los requisitos que deben cumplirse antes de ejecutar un caso </w:t>
+            </w:r>
+            <w:r>
+              <w:rPr>
+                <w:rFonts w:ascii="Arial" w:eastAsia="Times New Roman" w:hAnsi="Arial" w:cs="Arial"/>
+                <w:color w:val="000000"/>
+                <w:lang w:val="es-AR" w:eastAsia="es-AR"/>
+              </w:rPr>
+              <w:t>de prueba</w:t>
+            </w:r>
+            <w:r>
+              <w:rPr>
+                <w:rFonts w:ascii="Arial" w:eastAsia="Times New Roman" w:hAnsi="Arial" w:cs="Arial"/>
+                <w:color w:val="000000"/>
+                <w:lang w:val="es-AR" w:eastAsia="es-AR"/>
+              </w:rPr>
+              <w:t>. Estas pueden ser obligatorias o estar desestimadas en ciertos escenarios. El sistema permitirá activar o desactivar estas precondiciones.</w:t>
             </w:r>
           </w:p>
         </w:tc>
@@ -10617,8 +10894,8 @@
         <w:tblLook w:val="04A0" w:firstRow="1" w:lastRow="0" w:firstColumn="1" w:lastColumn="0" w:noHBand="0" w:noVBand="1"/>
       </w:tblPr>
       <w:tblGrid>
-        <w:gridCol w:w="2236"/>
-        <w:gridCol w:w="5691"/>
+        <w:gridCol w:w="2227"/>
+        <w:gridCol w:w="5700"/>
       </w:tblGrid>
       <w:tr>
         <w:trPr>
@@ -10908,7 +11185,23 @@
                 <w:color w:val="000000"/>
                 <w:lang w:val="es-AR" w:eastAsia="es-AR"/>
               </w:rPr>
-              <w:t>Las precondiciones de los casos de uso pueden estar activas o desestimadas según la necesidad del usuario.</w:t>
+              <w:t xml:space="preserve">Las precondiciones de los casos </w:t>
+            </w:r>
+            <w:r>
+              <w:rPr>
+                <w:rFonts w:ascii="Arial" w:eastAsia="Times New Roman" w:hAnsi="Arial" w:cs="Arial"/>
+                <w:color w:val="000000"/>
+                <w:lang w:val="es-AR" w:eastAsia="es-AR"/>
+              </w:rPr>
+              <w:t>de prueba</w:t>
+            </w:r>
+            <w:r>
+              <w:rPr>
+                <w:rFonts w:ascii="Arial" w:eastAsia="Times New Roman" w:hAnsi="Arial" w:cs="Arial"/>
+                <w:color w:val="000000"/>
+                <w:lang w:val="es-AR" w:eastAsia="es-AR"/>
+              </w:rPr>
+              <w:t xml:space="preserve"> pueden estar activas o desestimadas según la necesidad del usuario.</w:t>
             </w:r>
           </w:p>
         </w:tc>
@@ -10980,7 +11273,23 @@
                 <w:color w:val="000000"/>
                 <w:lang w:val="es-AR" w:eastAsia="es-AR"/>
               </w:rPr>
-              <w:t>El sistema permitirá marcar las precondiciones como "activas" o "desestimadas". Esto permitirá una mayor flexibilidad a los usuarios al momento de gestionar los casos de uso.</w:t>
+              <w:t xml:space="preserve">El sistema permitirá marcar las precondiciones como "activas" o "desestimadas". Esto permitirá una mayor flexibilidad a los usuarios al momento de gestionar los casos </w:t>
+            </w:r>
+            <w:r>
+              <w:rPr>
+                <w:rFonts w:ascii="Arial" w:eastAsia="Times New Roman" w:hAnsi="Arial" w:cs="Arial"/>
+                <w:color w:val="000000"/>
+                <w:lang w:val="es-AR" w:eastAsia="es-AR"/>
+              </w:rPr>
+              <w:t>de prueba</w:t>
+            </w:r>
+            <w:r>
+              <w:rPr>
+                <w:rFonts w:ascii="Arial" w:eastAsia="Times New Roman" w:hAnsi="Arial" w:cs="Arial"/>
+                <w:color w:val="000000"/>
+                <w:lang w:val="es-AR" w:eastAsia="es-AR"/>
+              </w:rPr>
+              <w:t>.</w:t>
             </w:r>
           </w:p>
         </w:tc>
@@ -11105,8 +11414,8 @@
         <w:tblLook w:val="04A0" w:firstRow="1" w:lastRow="0" w:firstColumn="1" w:lastColumn="0" w:noHBand="0" w:noVBand="1"/>
       </w:tblPr>
       <w:tblGrid>
-        <w:gridCol w:w="2190"/>
-        <w:gridCol w:w="5737"/>
+        <w:gridCol w:w="2184"/>
+        <w:gridCol w:w="5743"/>
       </w:tblGrid>
       <w:tr>
         <w:trPr>
@@ -11250,7 +11559,15 @@
                 <w:color w:val="000000"/>
                 <w:lang w:val="es-AR" w:eastAsia="es-AR"/>
               </w:rPr>
-              <w:t>Pasos a Seguir en Casos de Uso</w:t>
+              <w:t xml:space="preserve">Pasos a Seguir en Casos </w:t>
+            </w:r>
+            <w:r>
+              <w:rPr>
+                <w:rFonts w:ascii="Arial" w:eastAsia="Times New Roman" w:hAnsi="Arial" w:cs="Arial"/>
+                <w:color w:val="000000"/>
+                <w:lang w:val="es-AR" w:eastAsia="es-AR"/>
+              </w:rPr>
+              <w:t>de prueba</w:t>
             </w:r>
           </w:p>
         </w:tc>
@@ -11394,7 +11711,23 @@
                 <w:color w:val="000000"/>
                 <w:lang w:val="es-AR" w:eastAsia="es-AR"/>
               </w:rPr>
-              <w:t>Cada caso de uso debe tener uno o más pasos a seguir, que detallan las acciones necesarias para completarlo.</w:t>
+              <w:t xml:space="preserve">Cada caso </w:t>
+            </w:r>
+            <w:r>
+              <w:rPr>
+                <w:rFonts w:ascii="Arial" w:eastAsia="Times New Roman" w:hAnsi="Arial" w:cs="Arial"/>
+                <w:color w:val="000000"/>
+                <w:lang w:val="es-AR" w:eastAsia="es-AR"/>
+              </w:rPr>
+              <w:t>de prueba</w:t>
+            </w:r>
+            <w:r>
+              <w:rPr>
+                <w:rFonts w:ascii="Arial" w:eastAsia="Times New Roman" w:hAnsi="Arial" w:cs="Arial"/>
+                <w:color w:val="000000"/>
+                <w:lang w:val="es-AR" w:eastAsia="es-AR"/>
+              </w:rPr>
+              <w:t xml:space="preserve"> debe tener uno o más pasos a seguir, que detallan las acciones necesarias para completarlo.</w:t>
             </w:r>
           </w:p>
         </w:tc>
@@ -11466,7 +11799,23 @@
                 <w:color w:val="000000"/>
                 <w:lang w:val="es-AR" w:eastAsia="es-AR"/>
               </w:rPr>
-              <w:t>Los pasos a seguir son un conjunto de acciones secuenciales dentro de un caso de uso. El sistema permitirá definir, modificar y eliminar estos pasos, proporcionando un seguimiento claro del caso.</w:t>
+              <w:t xml:space="preserve">Los pasos a seguir son un conjunto de acciones secuenciales dentro de un caso </w:t>
+            </w:r>
+            <w:r>
+              <w:rPr>
+                <w:rFonts w:ascii="Arial" w:eastAsia="Times New Roman" w:hAnsi="Arial" w:cs="Arial"/>
+                <w:color w:val="000000"/>
+                <w:lang w:val="es-AR" w:eastAsia="es-AR"/>
+              </w:rPr>
+              <w:t>de prueba</w:t>
+            </w:r>
+            <w:r>
+              <w:rPr>
+                <w:rFonts w:ascii="Arial" w:eastAsia="Times New Roman" w:hAnsi="Arial" w:cs="Arial"/>
+                <w:color w:val="000000"/>
+                <w:lang w:val="es-AR" w:eastAsia="es-AR"/>
+              </w:rPr>
+              <w:t>. El sistema permitirá definir, modificar y eliminar estos pasos, proporcionando un seguimiento claro del caso.</w:t>
             </w:r>
           </w:p>
         </w:tc>
@@ -11591,8 +11940,8 @@
         <w:tblLook w:val="04A0" w:firstRow="1" w:lastRow="0" w:firstColumn="1" w:lastColumn="0" w:noHBand="0" w:noVBand="1"/>
       </w:tblPr>
       <w:tblGrid>
-        <w:gridCol w:w="2182"/>
-        <w:gridCol w:w="5745"/>
+        <w:gridCol w:w="2175"/>
+        <w:gridCol w:w="5752"/>
       </w:tblGrid>
       <w:tr>
         <w:trPr>
@@ -11882,7 +12231,23 @@
                 <w:color w:val="000000"/>
                 <w:lang w:val="es-AR" w:eastAsia="es-AR"/>
               </w:rPr>
-              <w:t>Los pasos a seguir en los casos de uso pueden estar activos o desestimados, permitiendo flexibilidad en su ejecución.</w:t>
+              <w:t xml:space="preserve">Los pasos a seguir en los casos </w:t>
+            </w:r>
+            <w:r>
+              <w:rPr>
+                <w:rFonts w:ascii="Arial" w:eastAsia="Times New Roman" w:hAnsi="Arial" w:cs="Arial"/>
+                <w:color w:val="000000"/>
+                <w:lang w:val="es-AR" w:eastAsia="es-AR"/>
+              </w:rPr>
+              <w:t>de prueba</w:t>
+            </w:r>
+            <w:r>
+              <w:rPr>
+                <w:rFonts w:ascii="Arial" w:eastAsia="Times New Roman" w:hAnsi="Arial" w:cs="Arial"/>
+                <w:color w:val="000000"/>
+                <w:lang w:val="es-AR" w:eastAsia="es-AR"/>
+              </w:rPr>
+              <w:t xml:space="preserve"> pueden estar activos o desestimados, permitiendo flexibilidad en su ejecución.</w:t>
             </w:r>
           </w:p>
         </w:tc>
@@ -11954,7 +12319,23 @@
                 <w:color w:val="000000"/>
                 <w:lang w:val="es-AR" w:eastAsia="es-AR"/>
               </w:rPr>
-              <w:t>Los pasos a seguir podrán ser marcados como "activos" o "desestimados", lo que permitirá una mayor flexibilidad a los usuarios para ajustar el flujo de trabajo de los casos de uso según la necesidad.</w:t>
+              <w:t xml:space="preserve">Los pasos a seguir podrán ser marcados como "activos" o "desestimados", lo que permitirá una mayor flexibilidad a los usuarios para ajustar el flujo de trabajo de los casos </w:t>
+            </w:r>
+            <w:r>
+              <w:rPr>
+                <w:rFonts w:ascii="Arial" w:eastAsia="Times New Roman" w:hAnsi="Arial" w:cs="Arial"/>
+                <w:color w:val="000000"/>
+                <w:lang w:val="es-AR" w:eastAsia="es-AR"/>
+              </w:rPr>
+              <w:t>de prueba</w:t>
+            </w:r>
+            <w:r>
+              <w:rPr>
+                <w:rFonts w:ascii="Arial" w:eastAsia="Times New Roman" w:hAnsi="Arial" w:cs="Arial"/>
+                <w:color w:val="000000"/>
+                <w:lang w:val="es-AR" w:eastAsia="es-AR"/>
+              </w:rPr>
+              <w:t xml:space="preserve"> según la necesidad.</w:t>
             </w:r>
           </w:p>
         </w:tc>
@@ -12067,8 +12448,8 @@
         <w:tblLook w:val="04A0" w:firstRow="1" w:lastRow="0" w:firstColumn="1" w:lastColumn="0" w:noHBand="0" w:noVBand="1"/>
       </w:tblPr>
       <w:tblGrid>
-        <w:gridCol w:w="2133"/>
-        <w:gridCol w:w="5794"/>
+        <w:gridCol w:w="2122"/>
+        <w:gridCol w:w="5805"/>
       </w:tblGrid>
       <w:tr>
         <w:trPr>
@@ -12213,7 +12594,23 @@
                 <w:color w:val="000000"/>
                 <w:lang w:val="es-AR" w:eastAsia="es-AR"/>
               </w:rPr>
-              <w:t>Identificación de Casos de Uso por Tipo</w:t>
+              <w:t xml:space="preserve">Identificación de Casos </w:t>
+            </w:r>
+            <w:r>
+              <w:rPr>
+                <w:rFonts w:ascii="Arial" w:eastAsia="Times New Roman" w:hAnsi="Arial" w:cs="Arial"/>
+                <w:color w:val="000000"/>
+                <w:lang w:val="es-AR" w:eastAsia="es-AR"/>
+              </w:rPr>
+              <w:t>de prueba</w:t>
+            </w:r>
+            <w:r>
+              <w:rPr>
+                <w:rFonts w:ascii="Arial" w:eastAsia="Times New Roman" w:hAnsi="Arial" w:cs="Arial"/>
+                <w:color w:val="000000"/>
+                <w:lang w:val="es-AR" w:eastAsia="es-AR"/>
+              </w:rPr>
+              <w:t xml:space="preserve"> por Tipo</w:t>
             </w:r>
           </w:p>
         </w:tc>
@@ -12357,7 +12754,23 @@
                 <w:color w:val="000000"/>
                 <w:lang w:val="es-AR" w:eastAsia="es-AR"/>
               </w:rPr>
-              <w:t>Los casos de uso deben estar clasificados como "Documentación" o "Código", para una correcta gestión.</w:t>
+              <w:t xml:space="preserve">Los casos </w:t>
+            </w:r>
+            <w:r>
+              <w:rPr>
+                <w:rFonts w:ascii="Arial" w:eastAsia="Times New Roman" w:hAnsi="Arial" w:cs="Arial"/>
+                <w:color w:val="000000"/>
+                <w:lang w:val="es-AR" w:eastAsia="es-AR"/>
+              </w:rPr>
+              <w:t>de prueba</w:t>
+            </w:r>
+            <w:r>
+              <w:rPr>
+                <w:rFonts w:ascii="Arial" w:eastAsia="Times New Roman" w:hAnsi="Arial" w:cs="Arial"/>
+                <w:color w:val="000000"/>
+                <w:lang w:val="es-AR" w:eastAsia="es-AR"/>
+              </w:rPr>
+              <w:t xml:space="preserve"> deben estar clasificados como "Documentación" o "Código", para una correcta gestión.</w:t>
             </w:r>
           </w:p>
         </w:tc>
@@ -12429,7 +12842,39 @@
                 <w:color w:val="000000"/>
                 <w:lang w:val="es-AR" w:eastAsia="es-AR"/>
               </w:rPr>
-              <w:t>El sistema permitirá identificar los casos de uso según su tipo: si son de tipo "Documentación" o "Código". Esta identificación ayudará a los usuarios a gestionar correctamente el trabajo que implica cada tipo de caso de uso.</w:t>
+              <w:t xml:space="preserve">El sistema permitirá identificar los casos </w:t>
+            </w:r>
+            <w:r>
+              <w:rPr>
+                <w:rFonts w:ascii="Arial" w:eastAsia="Times New Roman" w:hAnsi="Arial" w:cs="Arial"/>
+                <w:color w:val="000000"/>
+                <w:lang w:val="es-AR" w:eastAsia="es-AR"/>
+              </w:rPr>
+              <w:t>de prueba</w:t>
+            </w:r>
+            <w:r>
+              <w:rPr>
+                <w:rFonts w:ascii="Arial" w:eastAsia="Times New Roman" w:hAnsi="Arial" w:cs="Arial"/>
+                <w:color w:val="000000"/>
+                <w:lang w:val="es-AR" w:eastAsia="es-AR"/>
+              </w:rPr>
+              <w:t xml:space="preserve"> según su tipo: si son de tipo "Documentación" o "Código". Esta identificación ayudará a los usuarios a gestionar correctamente el trabajo que implica cada tipo de caso </w:t>
+            </w:r>
+            <w:r>
+              <w:rPr>
+                <w:rFonts w:ascii="Arial" w:eastAsia="Times New Roman" w:hAnsi="Arial" w:cs="Arial"/>
+                <w:color w:val="000000"/>
+                <w:lang w:val="es-AR" w:eastAsia="es-AR"/>
+              </w:rPr>
+              <w:t>de prueba</w:t>
+            </w:r>
+            <w:r>
+              <w:rPr>
+                <w:rFonts w:ascii="Arial" w:eastAsia="Times New Roman" w:hAnsi="Arial" w:cs="Arial"/>
+                <w:color w:val="000000"/>
+                <w:lang w:val="es-AR" w:eastAsia="es-AR"/>
+              </w:rPr>
+              <w:t>.</w:t>
             </w:r>
           </w:p>
         </w:tc>
@@ -14984,8 +15429,8 @@
         <w:tblLook w:val="04A0" w:firstRow="1" w:lastRow="0" w:firstColumn="1" w:lastColumn="0" w:noHBand="0" w:noVBand="1"/>
       </w:tblPr>
       <w:tblGrid>
-        <w:gridCol w:w="2326"/>
-        <w:gridCol w:w="5601"/>
+        <w:gridCol w:w="2314"/>
+        <w:gridCol w:w="5613"/>
       </w:tblGrid>
       <w:tr>
         <w:trPr>
@@ -15130,7 +15575,23 @@
                 <w:color w:val="000000"/>
                 <w:lang w:val="es-AR" w:eastAsia="es-AR"/>
               </w:rPr>
-              <w:t xml:space="preserve">Visualización de Casos de Uso Asignados al </w:t>
+              <w:t xml:space="preserve">Visualización de Casos </w:t>
+            </w:r>
+            <w:r>
+              <w:rPr>
+                <w:rFonts w:ascii="Arial" w:eastAsia="Times New Roman" w:hAnsi="Arial" w:cs="Arial"/>
+                <w:color w:val="000000"/>
+                <w:lang w:val="es-AR" w:eastAsia="es-AR"/>
+              </w:rPr>
+              <w:t>de prueba</w:t>
+            </w:r>
+            <w:r>
+              <w:rPr>
+                <w:rFonts w:ascii="Arial" w:eastAsia="Times New Roman" w:hAnsi="Arial" w:cs="Arial"/>
+                <w:color w:val="000000"/>
+                <w:lang w:val="es-AR" w:eastAsia="es-AR"/>
+              </w:rPr>
+              <w:t xml:space="preserve"> Asignados al </w:t>
             </w:r>
             <w:proofErr w:type="spellStart"/>
             <w:r>
@@ -15302,7 +15763,23 @@
                 <w:color w:val="000000"/>
                 <w:lang w:val="es-AR" w:eastAsia="es-AR"/>
               </w:rPr>
-              <w:t xml:space="preserve"> solo podrá visualizar los casos de uso a los que ha sido asignado.</w:t>
+              <w:t xml:space="preserve"> solo podrá visualizar los casos </w:t>
+            </w:r>
+            <w:r>
+              <w:rPr>
+                <w:rFonts w:ascii="Arial" w:eastAsia="Times New Roman" w:hAnsi="Arial" w:cs="Arial"/>
+                <w:color w:val="000000"/>
+                <w:lang w:val="es-AR" w:eastAsia="es-AR"/>
+              </w:rPr>
+              <w:t>de prueba</w:t>
+            </w:r>
+            <w:r>
+              <w:rPr>
+                <w:rFonts w:ascii="Arial" w:eastAsia="Times New Roman" w:hAnsi="Arial" w:cs="Arial"/>
+                <w:color w:val="000000"/>
+                <w:lang w:val="es-AR" w:eastAsia="es-AR"/>
+              </w:rPr>
+              <w:t xml:space="preserve"> a los que ha sido asignado.</w:t>
             </w:r>
           </w:p>
         </w:tc>
@@ -15392,7 +15869,23 @@
                 <w:color w:val="000000"/>
                 <w:lang w:val="es-AR" w:eastAsia="es-AR"/>
               </w:rPr>
-              <w:t xml:space="preserve"> a los casos de uso que le han sido específicamente asignados, evitando que vea o modifique otros casos.</w:t>
+              <w:t xml:space="preserve"> a los casos </w:t>
+            </w:r>
+            <w:r>
+              <w:rPr>
+                <w:rFonts w:ascii="Arial" w:eastAsia="Times New Roman" w:hAnsi="Arial" w:cs="Arial"/>
+                <w:color w:val="000000"/>
+                <w:lang w:val="es-AR" w:eastAsia="es-AR"/>
+              </w:rPr>
+              <w:t>de prueba</w:t>
+            </w:r>
+            <w:r>
+              <w:rPr>
+                <w:rFonts w:ascii="Arial" w:eastAsia="Times New Roman" w:hAnsi="Arial" w:cs="Arial"/>
+                <w:color w:val="000000"/>
+                <w:lang w:val="es-AR" w:eastAsia="es-AR"/>
+              </w:rPr>
+              <w:t xml:space="preserve"> que le han sido específicamente asignados, evitando que vea o modifique otros casos.</w:t>
             </w:r>
           </w:p>
         </w:tc>
@@ -15528,8 +16021,8 @@
         <w:tblLook w:val="04A0" w:firstRow="1" w:lastRow="0" w:firstColumn="1" w:lastColumn="0" w:noHBand="0" w:noVBand="1"/>
       </w:tblPr>
       <w:tblGrid>
-        <w:gridCol w:w="2312"/>
-        <w:gridCol w:w="5615"/>
+        <w:gridCol w:w="2301"/>
+        <w:gridCol w:w="5626"/>
       </w:tblGrid>
       <w:tr>
         <w:trPr>
@@ -15674,7 +16167,23 @@
                 <w:color w:val="000000"/>
                 <w:lang w:val="es-AR" w:eastAsia="es-AR"/>
               </w:rPr>
-              <w:t>Visualización de Casos de Uso Asignados al Desarrollador</w:t>
+              <w:t xml:space="preserve">Visualización de Casos </w:t>
+            </w:r>
+            <w:r>
+              <w:rPr>
+                <w:rFonts w:ascii="Arial" w:eastAsia="Times New Roman" w:hAnsi="Arial" w:cs="Arial"/>
+                <w:color w:val="000000"/>
+                <w:lang w:val="es-AR" w:eastAsia="es-AR"/>
+              </w:rPr>
+              <w:t>de prueba</w:t>
+            </w:r>
+            <w:r>
+              <w:rPr>
+                <w:rFonts w:ascii="Arial" w:eastAsia="Times New Roman" w:hAnsi="Arial" w:cs="Arial"/>
+                <w:color w:val="000000"/>
+                <w:lang w:val="es-AR" w:eastAsia="es-AR"/>
+              </w:rPr>
+              <w:t xml:space="preserve"> Asignados al Desarrollador</w:t>
             </w:r>
           </w:p>
         </w:tc>
@@ -15818,7 +16327,23 @@
                 <w:color w:val="000000"/>
                 <w:lang w:val="es-AR" w:eastAsia="es-AR"/>
               </w:rPr>
-              <w:t>El Desarrollador solo podrá visualizar los casos de uso a los que ha sido asignado.</w:t>
+              <w:t xml:space="preserve">El Desarrollador solo podrá visualizar los casos </w:t>
+            </w:r>
+            <w:r>
+              <w:rPr>
+                <w:rFonts w:ascii="Arial" w:eastAsia="Times New Roman" w:hAnsi="Arial" w:cs="Arial"/>
+                <w:color w:val="000000"/>
+                <w:lang w:val="es-AR" w:eastAsia="es-AR"/>
+              </w:rPr>
+              <w:t>de prueba</w:t>
+            </w:r>
+            <w:r>
+              <w:rPr>
+                <w:rFonts w:ascii="Arial" w:eastAsia="Times New Roman" w:hAnsi="Arial" w:cs="Arial"/>
+                <w:color w:val="000000"/>
+                <w:lang w:val="es-AR" w:eastAsia="es-AR"/>
+              </w:rPr>
+              <w:t xml:space="preserve"> a los que ha sido asignado.</w:t>
             </w:r>
           </w:p>
         </w:tc>
@@ -15908,7 +16433,23 @@
                 <w:color w:val="000000"/>
                 <w:lang w:val="es-AR" w:eastAsia="es-AR"/>
               </w:rPr>
-              <w:t>, el Desarrollador solo tendrá acceso a los casos de uso asignados. Esto mantendrá la confidencialidad y la segmentación del trabajo.</w:t>
+              <w:t xml:space="preserve">, el Desarrollador solo tendrá acceso a los casos </w:t>
+            </w:r>
+            <w:r>
+              <w:rPr>
+                <w:rFonts w:ascii="Arial" w:eastAsia="Times New Roman" w:hAnsi="Arial" w:cs="Arial"/>
+                <w:color w:val="000000"/>
+                <w:lang w:val="es-AR" w:eastAsia="es-AR"/>
+              </w:rPr>
+              <w:t>de prueba</w:t>
+            </w:r>
+            <w:r>
+              <w:rPr>
+                <w:rFonts w:ascii="Arial" w:eastAsia="Times New Roman" w:hAnsi="Arial" w:cs="Arial"/>
+                <w:color w:val="000000"/>
+                <w:lang w:val="es-AR" w:eastAsia="es-AR"/>
+              </w:rPr>
+              <w:t xml:space="preserve"> asignados. Esto mantendrá la confidencialidad y la segmentación del trabajo.</w:t>
             </w:r>
           </w:p>
         </w:tc>
@@ -16021,8 +16562,8 @@
         <w:tblLook w:val="04A0" w:firstRow="1" w:lastRow="0" w:firstColumn="1" w:lastColumn="0" w:noHBand="0" w:noVBand="1"/>
       </w:tblPr>
       <w:tblGrid>
-        <w:gridCol w:w="2316"/>
-        <w:gridCol w:w="5611"/>
+        <w:gridCol w:w="2305"/>
+        <w:gridCol w:w="5622"/>
       </w:tblGrid>
       <w:tr>
         <w:trPr>
@@ -16167,7 +16708,15 @@
                 <w:color w:val="000000"/>
                 <w:lang w:val="es-AR" w:eastAsia="es-AR"/>
               </w:rPr>
-              <w:t>Actualización de Resultados de Casos de Uso</w:t>
+              <w:t xml:space="preserve">Actualización de Resultados de Casos </w:t>
+            </w:r>
+            <w:r>
+              <w:rPr>
+                <w:rFonts w:ascii="Arial" w:eastAsia="Times New Roman" w:hAnsi="Arial" w:cs="Arial"/>
+                <w:color w:val="000000"/>
+                <w:lang w:val="es-AR" w:eastAsia="es-AR"/>
+              </w:rPr>
+              <w:t>de prueba</w:t>
             </w:r>
           </w:p>
         </w:tc>
@@ -16329,7 +16878,23 @@
                 <w:color w:val="000000"/>
                 <w:lang w:val="es-AR" w:eastAsia="es-AR"/>
               </w:rPr>
-              <w:t xml:space="preserve"> podrá actualizar el resultado de los casos de uso y agregar comentarios.</w:t>
+              <w:t xml:space="preserve"> podrá actualizar el resultado de los casos </w:t>
+            </w:r>
+            <w:r>
+              <w:rPr>
+                <w:rFonts w:ascii="Arial" w:eastAsia="Times New Roman" w:hAnsi="Arial" w:cs="Arial"/>
+                <w:color w:val="000000"/>
+                <w:lang w:val="es-AR" w:eastAsia="es-AR"/>
+              </w:rPr>
+              <w:t>de prueba</w:t>
+            </w:r>
+            <w:r>
+              <w:rPr>
+                <w:rFonts w:ascii="Arial" w:eastAsia="Times New Roman" w:hAnsi="Arial" w:cs="Arial"/>
+                <w:color w:val="000000"/>
+                <w:lang w:val="es-AR" w:eastAsia="es-AR"/>
+              </w:rPr>
+              <w:t xml:space="preserve"> y agregar comentarios.</w:t>
             </w:r>
           </w:p>
         </w:tc>
@@ -16419,7 +16984,23 @@
                 <w:color w:val="000000"/>
                 <w:lang w:val="es-AR" w:eastAsia="es-AR"/>
               </w:rPr>
-              <w:t xml:space="preserve"> actualicen el estado de los casos de uso, proporcionando resultados y comentarios sobre las pruebas ejecutadas.</w:t>
+              <w:t xml:space="preserve"> actualicen el estado de los casos </w:t>
+            </w:r>
+            <w:r>
+              <w:rPr>
+                <w:rFonts w:ascii="Arial" w:eastAsia="Times New Roman" w:hAnsi="Arial" w:cs="Arial"/>
+                <w:color w:val="000000"/>
+                <w:lang w:val="es-AR" w:eastAsia="es-AR"/>
+              </w:rPr>
+              <w:t>de prueba</w:t>
+            </w:r>
+            <w:r>
+              <w:rPr>
+                <w:rFonts w:ascii="Arial" w:eastAsia="Times New Roman" w:hAnsi="Arial" w:cs="Arial"/>
+                <w:color w:val="000000"/>
+                <w:lang w:val="es-AR" w:eastAsia="es-AR"/>
+              </w:rPr>
+              <w:t>, proporcionando resultados y comentarios sobre las pruebas ejecutadas.</w:t>
             </w:r>
           </w:p>
         </w:tc>
@@ -16544,8 +17125,8 @@
         <w:tblLook w:val="04A0" w:firstRow="1" w:lastRow="0" w:firstColumn="1" w:lastColumn="0" w:noHBand="0" w:noVBand="1"/>
       </w:tblPr>
       <w:tblGrid>
-        <w:gridCol w:w="2228"/>
-        <w:gridCol w:w="5699"/>
+        <w:gridCol w:w="2220"/>
+        <w:gridCol w:w="5707"/>
       </w:tblGrid>
       <w:tr>
         <w:trPr>
@@ -16691,7 +17272,23 @@
                 <w:color w:val="000000"/>
                 <w:lang w:val="es-AR" w:eastAsia="es-AR"/>
               </w:rPr>
-              <w:t>Comentarios en los Casos de Uso por el Desarrollador</w:t>
+              <w:t xml:space="preserve">Comentarios en los Casos </w:t>
+            </w:r>
+            <w:r>
+              <w:rPr>
+                <w:rFonts w:ascii="Arial" w:eastAsia="Times New Roman" w:hAnsi="Arial" w:cs="Arial"/>
+                <w:color w:val="000000"/>
+                <w:lang w:val="es-AR" w:eastAsia="es-AR"/>
+              </w:rPr>
+              <w:t>de prueba</w:t>
+            </w:r>
+            <w:r>
+              <w:rPr>
+                <w:rFonts w:ascii="Arial" w:eastAsia="Times New Roman" w:hAnsi="Arial" w:cs="Arial"/>
+                <w:color w:val="000000"/>
+                <w:lang w:val="es-AR" w:eastAsia="es-AR"/>
+              </w:rPr>
+              <w:t xml:space="preserve"> por el Desarrollador</w:t>
             </w:r>
           </w:p>
         </w:tc>
@@ -16835,7 +17432,23 @@
                 <w:color w:val="000000"/>
                 <w:lang w:val="es-AR" w:eastAsia="es-AR"/>
               </w:rPr>
-              <w:t>El Desarrollador podrá agregar comentarios a los casos de uso a los que ha sido asignado.</w:t>
+              <w:t xml:space="preserve">El Desarrollador podrá agregar comentarios a los casos </w:t>
+            </w:r>
+            <w:r>
+              <w:rPr>
+                <w:rFonts w:ascii="Arial" w:eastAsia="Times New Roman" w:hAnsi="Arial" w:cs="Arial"/>
+                <w:color w:val="000000"/>
+                <w:lang w:val="es-AR" w:eastAsia="es-AR"/>
+              </w:rPr>
+              <w:t>de prueba</w:t>
+            </w:r>
+            <w:r>
+              <w:rPr>
+                <w:rFonts w:ascii="Arial" w:eastAsia="Times New Roman" w:hAnsi="Arial" w:cs="Arial"/>
+                <w:color w:val="000000"/>
+                <w:lang w:val="es-AR" w:eastAsia="es-AR"/>
+              </w:rPr>
+              <w:t xml:space="preserve"> a los que ha sido asignado.</w:t>
             </w:r>
           </w:p>
         </w:tc>
@@ -16907,7 +17520,23 @@
                 <w:color w:val="000000"/>
                 <w:lang w:val="es-AR" w:eastAsia="es-AR"/>
               </w:rPr>
-              <w:t>Los Desarrolladores podrán agregar comentarios relacionados con el desarrollo o ejecución de los casos de uso. Esto permitirá mantener un seguimiento detallado de los avances.</w:t>
+              <w:t xml:space="preserve">Los Desarrolladores podrán agregar comentarios relacionados con el desarrollo o ejecución de los casos </w:t>
+            </w:r>
+            <w:r>
+              <w:rPr>
+                <w:rFonts w:ascii="Arial" w:eastAsia="Times New Roman" w:hAnsi="Arial" w:cs="Arial"/>
+                <w:color w:val="000000"/>
+                <w:lang w:val="es-AR" w:eastAsia="es-AR"/>
+              </w:rPr>
+              <w:t>de prueba</w:t>
+            </w:r>
+            <w:r>
+              <w:rPr>
+                <w:rFonts w:ascii="Arial" w:eastAsia="Times New Roman" w:hAnsi="Arial" w:cs="Arial"/>
+                <w:color w:val="000000"/>
+                <w:lang w:val="es-AR" w:eastAsia="es-AR"/>
+              </w:rPr>
+              <w:t>. Esto permitirá mantener un seguimiento detallado de los avances.</w:t>
             </w:r>
           </w:p>
         </w:tc>
@@ -17495,8 +18124,8 @@
         <w:tblLook w:val="04A0" w:firstRow="1" w:lastRow="0" w:firstColumn="1" w:lastColumn="0" w:noHBand="0" w:noVBand="1"/>
       </w:tblPr>
       <w:tblGrid>
-        <w:gridCol w:w="2398"/>
-        <w:gridCol w:w="5529"/>
+        <w:gridCol w:w="2384"/>
+        <w:gridCol w:w="5543"/>
       </w:tblGrid>
       <w:tr>
         <w:trPr>
@@ -17642,7 +18271,15 @@
                 <w:color w:val="000000"/>
                 <w:lang w:val="es-AR" w:eastAsia="es-AR"/>
               </w:rPr>
-              <w:t>Adjuntar Documentos a los Casos de Uso</w:t>
+              <w:t xml:space="preserve">Adjuntar Documentos a los Casos </w:t>
+            </w:r>
+            <w:r>
+              <w:rPr>
+                <w:rFonts w:ascii="Arial" w:eastAsia="Times New Roman" w:hAnsi="Arial" w:cs="Arial"/>
+                <w:color w:val="000000"/>
+                <w:lang w:val="es-AR" w:eastAsia="es-AR"/>
+              </w:rPr>
+              <w:t>de prueba</w:t>
             </w:r>
           </w:p>
         </w:tc>
@@ -17786,7 +18423,23 @@
                 <w:color w:val="000000"/>
                 <w:lang w:val="es-AR" w:eastAsia="es-AR"/>
               </w:rPr>
-              <w:t>El sistema debe permitir adjuntar documentos a los casos de uso.</w:t>
+              <w:t xml:space="preserve">El sistema debe permitir adjuntar documentos a los casos </w:t>
+            </w:r>
+            <w:r>
+              <w:rPr>
+                <w:rFonts w:ascii="Arial" w:eastAsia="Times New Roman" w:hAnsi="Arial" w:cs="Arial"/>
+                <w:color w:val="000000"/>
+                <w:lang w:val="es-AR" w:eastAsia="es-AR"/>
+              </w:rPr>
+              <w:t>de prueba</w:t>
+            </w:r>
+            <w:r>
+              <w:rPr>
+                <w:rFonts w:ascii="Arial" w:eastAsia="Times New Roman" w:hAnsi="Arial" w:cs="Arial"/>
+                <w:color w:val="000000"/>
+                <w:lang w:val="es-AR" w:eastAsia="es-AR"/>
+              </w:rPr>
+              <w:t>.</w:t>
             </w:r>
           </w:p>
         </w:tc>
@@ -17858,7 +18511,23 @@
                 <w:color w:val="000000"/>
                 <w:lang w:val="es-AR" w:eastAsia="es-AR"/>
               </w:rPr>
-              <w:t>Los usuarios con permisos podrán adjuntar documentos o archivos a los casos de uso para respaldar la información registrada en ellos.</w:t>
+              <w:t xml:space="preserve">Los usuarios con permisos podrán adjuntar documentos o archivos a los casos </w:t>
+            </w:r>
+            <w:r>
+              <w:rPr>
+                <w:rFonts w:ascii="Arial" w:eastAsia="Times New Roman" w:hAnsi="Arial" w:cs="Arial"/>
+                <w:color w:val="000000"/>
+                <w:lang w:val="es-AR" w:eastAsia="es-AR"/>
+              </w:rPr>
+              <w:t>de prueba</w:t>
+            </w:r>
+            <w:r>
+              <w:rPr>
+                <w:rFonts w:ascii="Arial" w:eastAsia="Times New Roman" w:hAnsi="Arial" w:cs="Arial"/>
+                <w:color w:val="000000"/>
+                <w:lang w:val="es-AR" w:eastAsia="es-AR"/>
+              </w:rPr>
+              <w:t xml:space="preserve"> para respaldar la información registrada en ellos.</w:t>
             </w:r>
           </w:p>
         </w:tc>
@@ -17983,8 +18652,8 @@
         <w:tblLook w:val="04A0" w:firstRow="1" w:lastRow="0" w:firstColumn="1" w:lastColumn="0" w:noHBand="0" w:noVBand="1"/>
       </w:tblPr>
       <w:tblGrid>
-        <w:gridCol w:w="2217"/>
-        <w:gridCol w:w="5710"/>
+        <w:gridCol w:w="2209"/>
+        <w:gridCol w:w="5718"/>
       </w:tblGrid>
       <w:tr>
         <w:trPr>
@@ -18273,7 +18942,23 @@
                 <w:color w:val="000000"/>
                 <w:lang w:val="es-AR" w:eastAsia="es-AR"/>
               </w:rPr>
-              <w:t>Cada proyecto podrá tener configurada una tasa mínima de aprobación. El proyecto será marcado como Aprobado cuando el porcentaje de casos de uso aprobados supere dicha tasa.</w:t>
+              <w:t xml:space="preserve">Cada proyecto podrá tener configurada una tasa mínima de aprobación. El proyecto será marcado como Aprobado cuando el porcentaje de casos </w:t>
+            </w:r>
+            <w:r>
+              <w:rPr>
+                <w:rFonts w:ascii="Arial" w:eastAsia="Times New Roman" w:hAnsi="Arial" w:cs="Arial"/>
+                <w:color w:val="000000"/>
+                <w:lang w:val="es-AR" w:eastAsia="es-AR"/>
+              </w:rPr>
+              <w:t>de prueba</w:t>
+            </w:r>
+            <w:r>
+              <w:rPr>
+                <w:rFonts w:ascii="Arial" w:eastAsia="Times New Roman" w:hAnsi="Arial" w:cs="Arial"/>
+                <w:color w:val="000000"/>
+                <w:lang w:val="es-AR" w:eastAsia="es-AR"/>
+              </w:rPr>
+              <w:t xml:space="preserve"> aprobados supere dicha tasa.</w:t>
             </w:r>
           </w:p>
         </w:tc>
@@ -18470,8 +19155,8 @@
         <w:tblLook w:val="04A0" w:firstRow="1" w:lastRow="0" w:firstColumn="1" w:lastColumn="0" w:noHBand="0" w:noVBand="1"/>
       </w:tblPr>
       <w:tblGrid>
-        <w:gridCol w:w="2382"/>
-        <w:gridCol w:w="5545"/>
+        <w:gridCol w:w="2368"/>
+        <w:gridCol w:w="5559"/>
       </w:tblGrid>
       <w:tr>
         <w:trPr>
@@ -18617,7 +19302,23 @@
                 <w:color w:val="000000"/>
                 <w:lang w:val="es-AR" w:eastAsia="es-AR"/>
               </w:rPr>
-              <w:t>Casos de Uso Considerados para el Cálculo de Aprobación</w:t>
+              <w:t xml:space="preserve">Casos </w:t>
+            </w:r>
+            <w:r>
+              <w:rPr>
+                <w:rFonts w:ascii="Arial" w:eastAsia="Times New Roman" w:hAnsi="Arial" w:cs="Arial"/>
+                <w:color w:val="000000"/>
+                <w:lang w:val="es-AR" w:eastAsia="es-AR"/>
+              </w:rPr>
+              <w:t>de prueba</w:t>
+            </w:r>
+            <w:r>
+              <w:rPr>
+                <w:rFonts w:ascii="Arial" w:eastAsia="Times New Roman" w:hAnsi="Arial" w:cs="Arial"/>
+                <w:color w:val="000000"/>
+                <w:lang w:val="es-AR" w:eastAsia="es-AR"/>
+              </w:rPr>
+              <w:t xml:space="preserve"> Considerados para el Cálculo de Aprobación</w:t>
             </w:r>
           </w:p>
         </w:tc>
@@ -18761,7 +19462,23 @@
                 <w:color w:val="000000"/>
                 <w:lang w:val="es-AR" w:eastAsia="es-AR"/>
               </w:rPr>
-              <w:t xml:space="preserve">Los casos de uso que se tendrán en cuenta para el cálculo de aprobación serán aquellos que fueron asignados a un </w:t>
+              <w:t xml:space="preserve">Los casos </w:t>
+            </w:r>
+            <w:r>
+              <w:rPr>
+                <w:rFonts w:ascii="Arial" w:eastAsia="Times New Roman" w:hAnsi="Arial" w:cs="Arial"/>
+                <w:color w:val="000000"/>
+                <w:lang w:val="es-AR" w:eastAsia="es-AR"/>
+              </w:rPr>
+              <w:t>de prueba</w:t>
+            </w:r>
+            <w:r>
+              <w:rPr>
+                <w:rFonts w:ascii="Arial" w:eastAsia="Times New Roman" w:hAnsi="Arial" w:cs="Arial"/>
+                <w:color w:val="000000"/>
+                <w:lang w:val="es-AR" w:eastAsia="es-AR"/>
+              </w:rPr>
+              <w:t xml:space="preserve"> que se tendrán en cuenta para el cálculo de aprobación serán aquellos que fueron asignados a un </w:t>
             </w:r>
             <w:proofErr w:type="spellStart"/>
             <w:r>
@@ -18851,7 +19568,23 @@
                 <w:color w:val="000000"/>
                 <w:lang w:val="es-AR" w:eastAsia="es-AR"/>
               </w:rPr>
-              <w:t xml:space="preserve">Solo los casos de uso que han sido asignados a un </w:t>
+              <w:t xml:space="preserve">Solo los casos </w:t>
+            </w:r>
+            <w:r>
+              <w:rPr>
+                <w:rFonts w:ascii="Arial" w:eastAsia="Times New Roman" w:hAnsi="Arial" w:cs="Arial"/>
+                <w:color w:val="000000"/>
+                <w:lang w:val="es-AR" w:eastAsia="es-AR"/>
+              </w:rPr>
+              <w:t>de prueba</w:t>
+            </w:r>
+            <w:r>
+              <w:rPr>
+                <w:rFonts w:ascii="Arial" w:eastAsia="Times New Roman" w:hAnsi="Arial" w:cs="Arial"/>
+                <w:color w:val="000000"/>
+                <w:lang w:val="es-AR" w:eastAsia="es-AR"/>
+              </w:rPr>
+              <w:t xml:space="preserve"> que han sido asignados a un </w:t>
             </w:r>
             <w:proofErr w:type="spellStart"/>
             <w:r>
@@ -19134,7 +19867,23 @@
                 <w:color w:val="000000"/>
                 <w:lang w:val="es-AR" w:eastAsia="es-AR"/>
               </w:rPr>
-              <w:t>Exportación de Casos de Uso y Resultados en PDF</w:t>
+              <w:t xml:space="preserve">Exportación de Casos </w:t>
+            </w:r>
+            <w:r>
+              <w:rPr>
+                <w:rFonts w:ascii="Arial" w:eastAsia="Times New Roman" w:hAnsi="Arial" w:cs="Arial"/>
+                <w:color w:val="000000"/>
+                <w:lang w:val="es-AR" w:eastAsia="es-AR"/>
+              </w:rPr>
+              <w:t>de prueba</w:t>
+            </w:r>
+            <w:r>
+              <w:rPr>
+                <w:rFonts w:ascii="Arial" w:eastAsia="Times New Roman" w:hAnsi="Arial" w:cs="Arial"/>
+                <w:color w:val="000000"/>
+                <w:lang w:val="es-AR" w:eastAsia="es-AR"/>
+              </w:rPr>
+              <w:t xml:space="preserve"> y Resultados en PDF</w:t>
             </w:r>
           </w:p>
         </w:tc>
@@ -19278,7 +20027,23 @@
                 <w:color w:val="000000"/>
                 <w:lang w:val="es-AR" w:eastAsia="es-AR"/>
               </w:rPr>
-              <w:t>El sistema permitirá exportar en un documento PDF los casos de uso, gráficos y resultados.</w:t>
+              <w:t xml:space="preserve">El sistema permitirá exportar en un documento PDF los casos </w:t>
+            </w:r>
+            <w:r>
+              <w:rPr>
+                <w:rFonts w:ascii="Arial" w:eastAsia="Times New Roman" w:hAnsi="Arial" w:cs="Arial"/>
+                <w:color w:val="000000"/>
+                <w:lang w:val="es-AR" w:eastAsia="es-AR"/>
+              </w:rPr>
+              <w:t>de prueba</w:t>
+            </w:r>
+            <w:r>
+              <w:rPr>
+                <w:rFonts w:ascii="Arial" w:eastAsia="Times New Roman" w:hAnsi="Arial" w:cs="Arial"/>
+                <w:color w:val="000000"/>
+                <w:lang w:val="es-AR" w:eastAsia="es-AR"/>
+              </w:rPr>
+              <w:t>, gráficos y resultados.</w:t>
             </w:r>
           </w:p>
         </w:tc>
@@ -19350,7 +20115,23 @@
                 <w:color w:val="000000"/>
                 <w:lang w:val="es-AR" w:eastAsia="es-AR"/>
               </w:rPr>
-              <w:t>Los usuarios podrán generar y descargar un archivo PDF que contenga los casos de uso, sus resultados y gráficos de desempeño asociados. Esto permitirá una fácil distribución de los informes de prueba.</w:t>
+              <w:t xml:space="preserve">Los usuarios podrán generar y descargar un archivo PDF que contenga los casos </w:t>
+            </w:r>
+            <w:r>
+              <w:rPr>
+                <w:rFonts w:ascii="Arial" w:eastAsia="Times New Roman" w:hAnsi="Arial" w:cs="Arial"/>
+                <w:color w:val="000000"/>
+                <w:lang w:val="es-AR" w:eastAsia="es-AR"/>
+              </w:rPr>
+              <w:t>de prueba</w:t>
+            </w:r>
+            <w:r>
+              <w:rPr>
+                <w:rFonts w:ascii="Arial" w:eastAsia="Times New Roman" w:hAnsi="Arial" w:cs="Arial"/>
+                <w:color w:val="000000"/>
+                <w:lang w:val="es-AR" w:eastAsia="es-AR"/>
+              </w:rPr>
+              <w:t>, sus resultados y gráficos de desempeño asociados. Esto permitirá una fácil distribución de los informes de prueba.</w:t>
             </w:r>
           </w:p>
         </w:tc>
@@ -19448,15 +20229,15 @@
       <w:pPr>
         <w:pStyle w:val="PSI-Ttulo1"/>
       </w:pPr>
-      <w:bookmarkStart w:id="40" w:name="_Toc235007276"/>
-      <w:bookmarkStart w:id="41" w:name="_Toc235009562"/>
-      <w:bookmarkStart w:id="42" w:name="_Toc178359282"/>
+      <w:bookmarkStart w:id="41" w:name="_Toc235007276"/>
+      <w:bookmarkStart w:id="42" w:name="_Toc235009562"/>
+      <w:bookmarkStart w:id="43" w:name="_Toc178391418"/>
       <w:r>
         <w:t>Requerimientos No Funcionales</w:t>
       </w:r>
-      <w:bookmarkEnd w:id="40"/>
       <w:bookmarkEnd w:id="41"/>
       <w:bookmarkEnd w:id="42"/>
+      <w:bookmarkEnd w:id="43"/>
     </w:p>
     <w:p>
       <w:pPr>
@@ -19494,15 +20275,15 @@
       <w:pPr>
         <w:pStyle w:val="PSI-Ttulo2"/>
       </w:pPr>
-      <w:bookmarkStart w:id="43" w:name="_Toc235007277"/>
-      <w:bookmarkStart w:id="44" w:name="_Toc235009563"/>
-      <w:bookmarkStart w:id="45" w:name="_Toc178359283"/>
+      <w:bookmarkStart w:id="44" w:name="_Toc235007277"/>
+      <w:bookmarkStart w:id="45" w:name="_Toc235009563"/>
+      <w:bookmarkStart w:id="46" w:name="_Toc178391419"/>
       <w:r>
         <w:t>Usabilidad</w:t>
       </w:r>
-      <w:bookmarkEnd w:id="43"/>
       <w:bookmarkEnd w:id="44"/>
       <w:bookmarkEnd w:id="45"/>
+      <w:bookmarkEnd w:id="46"/>
     </w:p>
     <w:p>
       <w:pPr>
@@ -19524,15 +20305,15 @@
       <w:pPr>
         <w:pStyle w:val="PSI-Ttulo2"/>
       </w:pPr>
-      <w:bookmarkStart w:id="46" w:name="_Toc235007278"/>
-      <w:bookmarkStart w:id="47" w:name="_Toc235009564"/>
-      <w:bookmarkStart w:id="48" w:name="_Toc178359284"/>
+      <w:bookmarkStart w:id="47" w:name="_Toc235007278"/>
+      <w:bookmarkStart w:id="48" w:name="_Toc235009564"/>
+      <w:bookmarkStart w:id="49" w:name="_Toc178391420"/>
       <w:r>
         <w:t>Confiabilidad</w:t>
       </w:r>
-      <w:bookmarkEnd w:id="46"/>
       <w:bookmarkEnd w:id="47"/>
       <w:bookmarkEnd w:id="48"/>
+      <w:bookmarkEnd w:id="49"/>
     </w:p>
     <w:p>
       <w:pPr>
@@ -19552,15 +20333,15 @@
       <w:pPr>
         <w:pStyle w:val="PSI-Ttulo2"/>
       </w:pPr>
-      <w:bookmarkStart w:id="49" w:name="_Toc235007279"/>
-      <w:bookmarkStart w:id="50" w:name="_Toc235009565"/>
-      <w:bookmarkStart w:id="51" w:name="_Toc178359285"/>
+      <w:bookmarkStart w:id="50" w:name="_Toc235007279"/>
+      <w:bookmarkStart w:id="51" w:name="_Toc235009565"/>
+      <w:bookmarkStart w:id="52" w:name="_Toc178391421"/>
       <w:r>
         <w:t>Seguridad</w:t>
       </w:r>
-      <w:bookmarkEnd w:id="49"/>
       <w:bookmarkEnd w:id="50"/>
       <w:bookmarkEnd w:id="51"/>
+      <w:bookmarkEnd w:id="52"/>
     </w:p>
     <w:p>
       <w:pPr>
@@ -19574,15 +20355,15 @@
       <w:pPr>
         <w:pStyle w:val="PSI-Ttulo2"/>
       </w:pPr>
-      <w:bookmarkStart w:id="52" w:name="_Toc235007280"/>
-      <w:bookmarkStart w:id="53" w:name="_Toc235009566"/>
-      <w:bookmarkStart w:id="54" w:name="_Toc178359286"/>
+      <w:bookmarkStart w:id="53" w:name="_Toc235007280"/>
+      <w:bookmarkStart w:id="54" w:name="_Toc235009566"/>
+      <w:bookmarkStart w:id="55" w:name="_Toc178391422"/>
       <w:r>
         <w:t>Eficiencia</w:t>
       </w:r>
-      <w:bookmarkEnd w:id="52"/>
       <w:bookmarkEnd w:id="53"/>
       <w:bookmarkEnd w:id="54"/>
+      <w:bookmarkEnd w:id="55"/>
     </w:p>
     <w:p>
       <w:pPr>
@@ -19607,15 +20388,15 @@
       <w:pPr>
         <w:pStyle w:val="PSI-Ttulo2"/>
       </w:pPr>
-      <w:bookmarkStart w:id="55" w:name="_Toc235007281"/>
-      <w:bookmarkStart w:id="56" w:name="_Toc235009567"/>
-      <w:bookmarkStart w:id="57" w:name="_Toc178359287"/>
+      <w:bookmarkStart w:id="56" w:name="_Toc235007281"/>
+      <w:bookmarkStart w:id="57" w:name="_Toc235009567"/>
+      <w:bookmarkStart w:id="58" w:name="_Toc178391423"/>
       <w:r>
         <w:t>Interfaces</w:t>
       </w:r>
-      <w:bookmarkEnd w:id="55"/>
       <w:bookmarkEnd w:id="56"/>
       <w:bookmarkEnd w:id="57"/>
+      <w:bookmarkEnd w:id="58"/>
     </w:p>
     <w:p>
       <w:pPr>
@@ -19626,16 +20407,16 @@
       <w:pPr>
         <w:pStyle w:val="PSI-Ttulo3"/>
       </w:pPr>
-      <w:bookmarkStart w:id="58" w:name="_Toc235007282"/>
-      <w:bookmarkStart w:id="59" w:name="_Toc235009568"/>
-      <w:bookmarkStart w:id="60" w:name="_Toc178359288"/>
+      <w:bookmarkStart w:id="59" w:name="_Toc235007282"/>
+      <w:bookmarkStart w:id="60" w:name="_Toc235009568"/>
+      <w:bookmarkStart w:id="61" w:name="_Toc178391424"/>
       <w:r>
         <w:lastRenderedPageBreak/>
         <w:t>Interfaces de Usuario</w:t>
       </w:r>
-      <w:bookmarkEnd w:id="58"/>
       <w:bookmarkEnd w:id="59"/>
       <w:bookmarkEnd w:id="60"/>
+      <w:bookmarkEnd w:id="61"/>
     </w:p>
     <w:p>
       <w:pPr>
@@ -19664,15 +20445,15 @@
       <w:pPr>
         <w:pStyle w:val="PSI-Ttulo3"/>
       </w:pPr>
-      <w:bookmarkStart w:id="61" w:name="_Toc235007283"/>
-      <w:bookmarkStart w:id="62" w:name="_Toc235009569"/>
-      <w:bookmarkStart w:id="63" w:name="_Toc178359289"/>
+      <w:bookmarkStart w:id="62" w:name="_Toc235007283"/>
+      <w:bookmarkStart w:id="63" w:name="_Toc235009569"/>
+      <w:bookmarkStart w:id="64" w:name="_Toc178391425"/>
       <w:r>
         <w:t>Interfaces de Software</w:t>
       </w:r>
-      <w:bookmarkEnd w:id="61"/>
       <w:bookmarkEnd w:id="62"/>
       <w:bookmarkEnd w:id="63"/>
+      <w:bookmarkEnd w:id="64"/>
     </w:p>
     <w:p>
       <w:pPr>
@@ -19686,15 +20467,15 @@
       <w:pPr>
         <w:pStyle w:val="PSI-Ttulo3"/>
       </w:pPr>
-      <w:bookmarkStart w:id="64" w:name="_Toc235007284"/>
-      <w:bookmarkStart w:id="65" w:name="_Toc235009570"/>
-      <w:bookmarkStart w:id="66" w:name="_Toc178359290"/>
+      <w:bookmarkStart w:id="65" w:name="_Toc235007284"/>
+      <w:bookmarkStart w:id="66" w:name="_Toc235009570"/>
+      <w:bookmarkStart w:id="67" w:name="_Toc178391426"/>
       <w:r>
         <w:t>Interfaces de Hardware</w:t>
       </w:r>
-      <w:bookmarkEnd w:id="64"/>
       <w:bookmarkEnd w:id="65"/>
       <w:bookmarkEnd w:id="66"/>
+      <w:bookmarkEnd w:id="67"/>
     </w:p>
     <w:p>
       <w:pPr>
@@ -19708,15 +20489,15 @@
       <w:pPr>
         <w:pStyle w:val="PSI-Ttulo3"/>
       </w:pPr>
-      <w:bookmarkStart w:id="67" w:name="_Toc235007285"/>
-      <w:bookmarkStart w:id="68" w:name="_Toc235009571"/>
-      <w:bookmarkStart w:id="69" w:name="_Toc178359291"/>
+      <w:bookmarkStart w:id="68" w:name="_Toc235007285"/>
+      <w:bookmarkStart w:id="69" w:name="_Toc235009571"/>
+      <w:bookmarkStart w:id="70" w:name="_Toc178391427"/>
       <w:r>
         <w:t>Interfaces de Comunicaciones</w:t>
       </w:r>
-      <w:bookmarkEnd w:id="67"/>
       <w:bookmarkEnd w:id="68"/>
       <w:bookmarkEnd w:id="69"/>
+      <w:bookmarkEnd w:id="70"/>
     </w:p>
     <w:p>
       <w:pPr>
@@ -19730,15 +20511,15 @@
       <w:pPr>
         <w:pStyle w:val="PSI-Ttulo2"/>
       </w:pPr>
-      <w:bookmarkStart w:id="70" w:name="_Toc235007286"/>
-      <w:bookmarkStart w:id="71" w:name="_Toc235009572"/>
-      <w:bookmarkStart w:id="72" w:name="_Toc178359292"/>
+      <w:bookmarkStart w:id="71" w:name="_Toc235007286"/>
+      <w:bookmarkStart w:id="72" w:name="_Toc235009572"/>
+      <w:bookmarkStart w:id="73" w:name="_Toc178391428"/>
       <w:r>
         <w:t>Restricción de Diseño</w:t>
       </w:r>
-      <w:bookmarkEnd w:id="70"/>
       <w:bookmarkEnd w:id="71"/>
       <w:bookmarkEnd w:id="72"/>
+      <w:bookmarkEnd w:id="73"/>
     </w:p>
     <w:p>
       <w:pPr>
@@ -19752,22 +20533,22 @@
       <w:pPr>
         <w:pStyle w:val="PSI-Ttulo1"/>
       </w:pPr>
-      <w:bookmarkStart w:id="73" w:name="_Toc15572353"/>
-      <w:bookmarkStart w:id="74" w:name="_Toc227336277"/>
-      <w:bookmarkStart w:id="75" w:name="_Toc235007287"/>
-      <w:bookmarkStart w:id="76" w:name="_Toc235009573"/>
-      <w:bookmarkStart w:id="77" w:name="_Toc178359293"/>
+      <w:bookmarkStart w:id="74" w:name="_Toc15572353"/>
+      <w:bookmarkStart w:id="75" w:name="_Toc227336277"/>
+      <w:bookmarkStart w:id="76" w:name="_Toc235007287"/>
+      <w:bookmarkStart w:id="77" w:name="_Toc235009573"/>
+      <w:bookmarkStart w:id="78" w:name="_Toc178391429"/>
       <w:r>
         <w:t>Requerimientos de Licencia</w:t>
       </w:r>
-      <w:bookmarkEnd w:id="73"/>
       <w:bookmarkEnd w:id="74"/>
+      <w:bookmarkEnd w:id="75"/>
       <w:r>
         <w:t>s</w:t>
       </w:r>
-      <w:bookmarkEnd w:id="75"/>
       <w:bookmarkEnd w:id="76"/>
       <w:bookmarkEnd w:id="77"/>
+      <w:bookmarkEnd w:id="78"/>
     </w:p>
     <w:p>
       <w:pPr>
@@ -19781,32 +20562,32 @@
       <w:pPr>
         <w:pStyle w:val="PSI-Ttulo1"/>
       </w:pPr>
-      <w:bookmarkStart w:id="78" w:name="_Toc235007288"/>
-      <w:bookmarkStart w:id="79" w:name="_Toc235009574"/>
-      <w:bookmarkStart w:id="80" w:name="_Toc178359294"/>
+      <w:bookmarkStart w:id="79" w:name="_Toc235007288"/>
+      <w:bookmarkStart w:id="80" w:name="_Toc235009574"/>
+      <w:bookmarkStart w:id="81" w:name="_Toc178391430"/>
       <w:r>
         <w:t>Requerimientos de Documentación</w:t>
       </w:r>
-      <w:bookmarkEnd w:id="78"/>
       <w:bookmarkEnd w:id="79"/>
       <w:bookmarkEnd w:id="80"/>
+      <w:bookmarkEnd w:id="81"/>
     </w:p>
     <w:p>
       <w:pPr>
         <w:pStyle w:val="PSI-Ttulo2"/>
       </w:pPr>
-      <w:bookmarkStart w:id="81" w:name="_Toc235007289"/>
-      <w:bookmarkStart w:id="82" w:name="_Toc235009575"/>
-      <w:bookmarkStart w:id="83" w:name="_Toc178359295"/>
+      <w:bookmarkStart w:id="82" w:name="_Toc235007289"/>
+      <w:bookmarkStart w:id="83" w:name="_Toc235009575"/>
+      <w:bookmarkStart w:id="84" w:name="_Toc178391431"/>
       <w:r>
         <w:t xml:space="preserve">Manual </w:t>
       </w:r>
       <w:r>
         <w:t>de Usuario</w:t>
       </w:r>
-      <w:bookmarkEnd w:id="81"/>
       <w:bookmarkEnd w:id="82"/>
       <w:bookmarkEnd w:id="83"/>
+      <w:bookmarkEnd w:id="84"/>
     </w:p>
     <w:p>
       <w:pPr>
@@ -19856,13 +20637,19 @@
         <w:t xml:space="preserve">Consulta y actualización de </w:t>
       </w:r>
       <w:r>
-        <w:t>casos de uso</w:t>
+        <w:t xml:space="preserve">casos </w:t>
+      </w:r>
+      <w:r>
+        <w:t>de prueba</w:t>
       </w:r>
       <w:r>
         <w:t xml:space="preserve">. Se hace una explicación y ejemplificación de cómo realizar cada una de las tareas de gestión de </w:t>
       </w:r>
       <w:r>
-        <w:t>casos de uso</w:t>
+        <w:t xml:space="preserve">casos </w:t>
+      </w:r>
+      <w:r>
+        <w:t>de prueba</w:t>
       </w:r>
       <w:r>
         <w:t xml:space="preserve"> y sus derivaciones.</w:t>
@@ -19898,15 +20685,15 @@
       <w:pPr>
         <w:pStyle w:val="PSI-Ttulo2"/>
       </w:pPr>
-      <w:bookmarkStart w:id="84" w:name="_Toc235007290"/>
-      <w:bookmarkStart w:id="85" w:name="_Toc235009576"/>
-      <w:bookmarkStart w:id="86" w:name="_Toc178359296"/>
+      <w:bookmarkStart w:id="85" w:name="_Toc235007290"/>
+      <w:bookmarkStart w:id="86" w:name="_Toc235009576"/>
+      <w:bookmarkStart w:id="87" w:name="_Toc178391432"/>
       <w:r>
         <w:t>Ayuda en Línea</w:t>
       </w:r>
-      <w:bookmarkEnd w:id="84"/>
       <w:bookmarkEnd w:id="85"/>
       <w:bookmarkEnd w:id="86"/>
+      <w:bookmarkEnd w:id="87"/>
     </w:p>
     <w:p>
       <w:pPr>
@@ -19920,26 +20707,26 @@
       <w:pPr>
         <w:pStyle w:val="PSI-Ttulo2"/>
       </w:pPr>
-      <w:bookmarkStart w:id="87" w:name="_Toc95287984"/>
-      <w:bookmarkStart w:id="88" w:name="_Toc235007291"/>
-      <w:bookmarkStart w:id="89" w:name="_Toc235009577"/>
-      <w:bookmarkStart w:id="90" w:name="_Toc178359297"/>
+      <w:bookmarkStart w:id="88" w:name="_Toc95287984"/>
+      <w:bookmarkStart w:id="89" w:name="_Toc235007291"/>
+      <w:bookmarkStart w:id="90" w:name="_Toc235009577"/>
+      <w:bookmarkStart w:id="91" w:name="_Toc178391433"/>
       <w:r>
         <w:t>Guías de instalación</w:t>
       </w:r>
       <w:r>
         <w:t xml:space="preserve"> y </w:t>
       </w:r>
-      <w:bookmarkEnd w:id="87"/>
       <w:bookmarkEnd w:id="88"/>
+      <w:bookmarkEnd w:id="89"/>
       <w:r>
         <w:t>C</w:t>
       </w:r>
       <w:r>
         <w:t>onfiguración.</w:t>
       </w:r>
-      <w:bookmarkEnd w:id="89"/>
       <w:bookmarkEnd w:id="90"/>
+      <w:bookmarkEnd w:id="91"/>
     </w:p>
     <w:p>
       <w:pPr>
@@ -20043,15 +20830,15 @@
       <w:pPr>
         <w:pStyle w:val="PSI-Ttulo1"/>
       </w:pPr>
-      <w:bookmarkStart w:id="91" w:name="_Toc235007293"/>
-      <w:bookmarkStart w:id="92" w:name="_Toc235009579"/>
-      <w:bookmarkStart w:id="93" w:name="_Toc178359298"/>
+      <w:bookmarkStart w:id="92" w:name="_Toc235007293"/>
+      <w:bookmarkStart w:id="93" w:name="_Toc235009579"/>
+      <w:bookmarkStart w:id="94" w:name="_Toc178391434"/>
       <w:r>
         <w:t>Características No Soportadas</w:t>
       </w:r>
-      <w:bookmarkEnd w:id="91"/>
       <w:bookmarkEnd w:id="92"/>
       <w:bookmarkEnd w:id="93"/>
+      <w:bookmarkEnd w:id="94"/>
     </w:p>
     <w:p>
       <w:pPr>
@@ -20102,16 +20889,16 @@
       <w:pPr>
         <w:pStyle w:val="PSI-Ttulo1"/>
       </w:pPr>
-      <w:bookmarkStart w:id="94" w:name="_Toc235007294"/>
-      <w:bookmarkStart w:id="95" w:name="_Toc235009580"/>
-      <w:bookmarkStart w:id="96" w:name="_Toc178359299"/>
+      <w:bookmarkStart w:id="95" w:name="_Toc235007294"/>
+      <w:bookmarkStart w:id="96" w:name="_Toc235009580"/>
+      <w:bookmarkStart w:id="97" w:name="_Toc178391435"/>
       <w:r>
         <w:lastRenderedPageBreak/>
         <w:t>Estándares Aplicables</w:t>
       </w:r>
-      <w:bookmarkEnd w:id="94"/>
       <w:bookmarkEnd w:id="95"/>
       <w:bookmarkEnd w:id="96"/>
+      <w:bookmarkEnd w:id="97"/>
     </w:p>
     <w:p>
       <w:pPr>
@@ -20176,7 +20963,7 @@
 </file>
 
 <file path=word/endnotes.xml><?xml version="1.0" encoding="utf-8"?>
-<w:endnotes xmlns:wpc="http://schemas.microsoft.com/office/word/2010/wordprocessingCanvas" xmlns:cx="http://schemas.microsoft.com/office/drawing/2014/chartex" xmlns:cx1="http://schemas.microsoft.com/office/drawing/2015/9/8/chartex" xmlns:cx2="http://schemas.microsoft.com/office/drawing/2015/10/21/chartex" xmlns:cx3="http://schemas.microsoft.com/office/drawing/2016/5/9/chartex" xmlns:cx4="http://schemas.microsoft.com/office/drawing/2016/5/10/chartex" xmlns:cx5="http://schemas.microsoft.com/office/drawing/2016/5/11/chartex" xmlns:cx6="http://schemas.microsoft.com/office/drawing/2016/5/12/chartex" xmlns:cx7="http://schemas.microsoft.com/office/drawing/2016/5/13/chartex" xmlns:cx8="http://schemas.microsoft.com/office/drawing/2016/5/14/chartex" xmlns:mc="http://schemas.openxmlformats.org/markup-compatibility/2006" xmlns:aink="http://schemas.microsoft.com/office/drawing/2016/ink" xmlns:am3d="http://schemas.microsoft.com/office/drawing/2017/model3d" xmlns:o="urn:schemas-microsoft-com:office:office" xmlns:oel="http://schemas.microsoft.com/office/2019/extlst" xmlns:r="http://schemas.openxmlformats.org/officeDocument/2006/relationships" xmlns:m="http://schemas.openxmlformats.org/officeDocument/2006/math" xmlns:v="urn:schemas-microsoft-com:vml" xmlns:wp14="http://schemas.microsoft.com/office/word/2010/wordprocessingDrawing" xmlns:wp="http://schemas.openxmlformats.org/drawingml/2006/wordprocessingDrawing" xmlns:w10="urn:schemas-microsoft-com:office:word" xmlns:w="http://schemas.openxmlformats.org/wordprocessingml/2006/main" xmlns:w14="http://schemas.microsoft.com/office/word/2010/wordml" xmlns:w15="http://schemas.microsoft.com/office/word/2012/wordml" xmlns:w16cex="http://schemas.microsoft.com/office/word/2018/wordml/cex" xmlns:w16cid="http://schemas.microsoft.com/office/word/2016/wordml/cid" xmlns:w16="http://schemas.microsoft.com/office/word/2018/wordml" xmlns:w16sdtdh="http://schemas.microsoft.com/office/word/2020/wordml/sdtdatahash" xmlns:w16se="http://schemas.microsoft.com/office/word/2015/wordml/symex" xmlns:wpg="http://schemas.microsoft.com/office/word/2010/wordprocessingGroup" xmlns:wpi="http://schemas.microsoft.com/office/word/2010/wordprocessingInk" xmlns:wne="http://schemas.microsoft.com/office/word/2006/wordml" xmlns:wps="http://schemas.microsoft.com/office/word/2010/wordprocessingShape" mc:Ignorable="w14 w15 w16se w16cid w16 w16cex w16sdtdh wp14">
+<w:endnotes xmlns:wpc="http://schemas.microsoft.com/office/word/2010/wordprocessingCanvas" xmlns:cx="http://schemas.microsoft.com/office/drawing/2014/chartex" xmlns:mc="http://schemas.openxmlformats.org/markup-compatibility/2006" xmlns:o="urn:schemas-microsoft-com:office:office" xmlns:r="http://schemas.openxmlformats.org/officeDocument/2006/relationships" xmlns:m="http://schemas.openxmlformats.org/officeDocument/2006/math" xmlns:v="urn:schemas-microsoft-com:vml" xmlns:wp14="http://schemas.microsoft.com/office/word/2010/wordprocessingDrawing" xmlns:wp="http://schemas.openxmlformats.org/drawingml/2006/wordprocessingDrawing" xmlns:w10="urn:schemas-microsoft-com:office:word" xmlns:w="http://schemas.openxmlformats.org/wordprocessingml/2006/main" xmlns:w14="http://schemas.microsoft.com/office/word/2010/wordml" xmlns:w15="http://schemas.microsoft.com/office/word/2012/wordml" xmlns:w16se="http://schemas.microsoft.com/office/word/2015/wordml/symex" xmlns:wpg="http://schemas.microsoft.com/office/word/2010/wordprocessingGroup" xmlns:wpi="http://schemas.microsoft.com/office/word/2010/wordprocessingInk" xmlns:wne="http://schemas.microsoft.com/office/word/2006/wordml" xmlns:wps="http://schemas.microsoft.com/office/word/2010/wordprocessingShape" mc:Ignorable="w14 w15 w16se wp14">
   <w:endnote w:type="separator" w:id="-1">
     <w:p>
       <w:pPr>
@@ -20203,7 +20990,7 @@
 </file>
 
 <file path=word/footer1.xml><?xml version="1.0" encoding="utf-8"?>
-<w:ftr xmlns:wpc="http://schemas.microsoft.com/office/word/2010/wordprocessingCanvas" xmlns:cx="http://schemas.microsoft.com/office/drawing/2014/chartex" xmlns:cx1="http://schemas.microsoft.com/office/drawing/2015/9/8/chartex" xmlns:cx2="http://schemas.microsoft.com/office/drawing/2015/10/21/chartex" xmlns:cx3="http://schemas.microsoft.com/office/drawing/2016/5/9/chartex" xmlns:cx4="http://schemas.microsoft.com/office/drawing/2016/5/10/chartex" xmlns:cx5="http://schemas.microsoft.com/office/drawing/2016/5/11/chartex" xmlns:cx6="http://schemas.microsoft.com/office/drawing/2016/5/12/chartex" xmlns:cx7="http://schemas.microsoft.com/office/drawing/2016/5/13/chartex" xmlns:cx8="http://schemas.microsoft.com/office/drawing/2016/5/14/chartex" xmlns:mc="http://schemas.openxmlformats.org/markup-compatibility/2006" xmlns:aink="http://schemas.microsoft.com/office/drawing/2016/ink" xmlns:am3d="http://schemas.microsoft.com/office/drawing/2017/model3d" xmlns:o="urn:schemas-microsoft-com:office:office" xmlns:oel="http://schemas.microsoft.com/office/2019/extlst" xmlns:r="http://schemas.openxmlformats.org/officeDocument/2006/relationships" xmlns:m="http://schemas.openxmlformats.org/officeDocument/2006/math" xmlns:v="urn:schemas-microsoft-com:vml" xmlns:wp14="http://schemas.microsoft.com/office/word/2010/wordprocessingDrawing" xmlns:wp="http://schemas.openxmlformats.org/drawingml/2006/wordprocessingDrawing" xmlns:w10="urn:schemas-microsoft-com:office:word" xmlns:w="http://schemas.openxmlformats.org/wordprocessingml/2006/main" xmlns:w14="http://schemas.microsoft.com/office/word/2010/wordml" xmlns:w15="http://schemas.microsoft.com/office/word/2012/wordml" xmlns:w16cex="http://schemas.microsoft.com/office/word/2018/wordml/cex" xmlns:w16cid="http://schemas.microsoft.com/office/word/2016/wordml/cid" xmlns:w16="http://schemas.microsoft.com/office/word/2018/wordml" xmlns:w16sdtdh="http://schemas.microsoft.com/office/word/2020/wordml/sdtdatahash" xmlns:w16se="http://schemas.microsoft.com/office/word/2015/wordml/symex" xmlns:wpg="http://schemas.microsoft.com/office/word/2010/wordprocessingGroup" xmlns:wpi="http://schemas.microsoft.com/office/word/2010/wordprocessingInk" xmlns:wne="http://schemas.microsoft.com/office/word/2006/wordml" xmlns:wps="http://schemas.microsoft.com/office/word/2010/wordprocessingShape" mc:Ignorable="w14 w15 w16se w16cid w16 w16cex w16sdtdh wp14">
+<w:ftr xmlns:wpc="http://schemas.microsoft.com/office/word/2010/wordprocessingCanvas" xmlns:cx="http://schemas.microsoft.com/office/drawing/2014/chartex" xmlns:mc="http://schemas.openxmlformats.org/markup-compatibility/2006" xmlns:o="urn:schemas-microsoft-com:office:office" xmlns:r="http://schemas.openxmlformats.org/officeDocument/2006/relationships" xmlns:m="http://schemas.openxmlformats.org/officeDocument/2006/math" xmlns:v="urn:schemas-microsoft-com:vml" xmlns:wp14="http://schemas.microsoft.com/office/word/2010/wordprocessingDrawing" xmlns:wp="http://schemas.openxmlformats.org/drawingml/2006/wordprocessingDrawing" xmlns:w10="urn:schemas-microsoft-com:office:word" xmlns:w="http://schemas.openxmlformats.org/wordprocessingml/2006/main" xmlns:w14="http://schemas.microsoft.com/office/word/2010/wordml" xmlns:w15="http://schemas.microsoft.com/office/word/2012/wordml" xmlns:w16se="http://schemas.microsoft.com/office/word/2015/wordml/symex" xmlns:wpg="http://schemas.microsoft.com/office/word/2010/wordprocessingGroup" xmlns:wpi="http://schemas.microsoft.com/office/word/2010/wordprocessingInk" xmlns:wne="http://schemas.microsoft.com/office/word/2006/wordml" xmlns:wps="http://schemas.microsoft.com/office/word/2010/wordprocessingShape" mc:Ignorable="w14 w15 w16se wp14">
   <w:p>
     <w:pPr>
       <w:tabs>
@@ -20278,7 +21065,7 @@
             </wp:anchor>
           </w:drawing>
         </mc:Choice>
-        <mc:Fallback>
+        <mc:Fallback xmlns:w16sdtdh="http://schemas.microsoft.com/office/word/2020/wordml/sdtdatahash" xmlns:w16="http://schemas.microsoft.com/office/word/2018/wordml" xmlns:w16cid="http://schemas.microsoft.com/office/word/2016/wordml/cid" xmlns:w16cex="http://schemas.microsoft.com/office/word/2018/wordml/cex" xmlns:oel="http://schemas.microsoft.com/office/2019/extlst" xmlns:am3d="http://schemas.microsoft.com/office/drawing/2017/model3d" xmlns:aink="http://schemas.microsoft.com/office/drawing/2016/ink" xmlns:cx8="http://schemas.microsoft.com/office/drawing/2016/5/14/chartex" xmlns:cx7="http://schemas.microsoft.com/office/drawing/2016/5/13/chartex" xmlns:cx6="http://schemas.microsoft.com/office/drawing/2016/5/12/chartex" xmlns:cx5="http://schemas.microsoft.com/office/drawing/2016/5/11/chartex" xmlns:cx4="http://schemas.microsoft.com/office/drawing/2016/5/10/chartex" xmlns:cx3="http://schemas.microsoft.com/office/drawing/2016/5/9/chartex" xmlns:cx2="http://schemas.microsoft.com/office/drawing/2015/10/21/chartex" xmlns:cx1="http://schemas.microsoft.com/office/drawing/2015/9/8/chartex">
           <w:pict>
             <v:shapetype w14:anchorId="32886B7D" id="_x0000_t32" coordsize="21600,21600" o:spt="32" o:oned="t" path="m,l21600,21600e" filled="f">
               <v:path arrowok="t" fillok="f" o:connecttype="none"/>
@@ -20296,6 +21083,7 @@
         <w:dataBinding w:prefixMappings="xmlns:ns0='http://schemas.openxmlformats.org/officeDocument/2006/extended-properties' " w:xpath="/ns0:Properties[1]/ns0:Company[1]" w:storeItemID="{6668398D-A668-4E3E-A5EB-62B293D839F1}"/>
         <w:text/>
       </w:sdtPr>
+      <w:sdtEndPr/>
       <w:sdtContent>
         <w:r>
           <w:t>OSLO</w:t>
@@ -20372,7 +21160,7 @@
             </wp:anchor>
           </w:drawing>
         </mc:Choice>
-        <mc:Fallback>
+        <mc:Fallback xmlns:w16sdtdh="http://schemas.microsoft.com/office/word/2020/wordml/sdtdatahash" xmlns:w16="http://schemas.microsoft.com/office/word/2018/wordml" xmlns:w16cid="http://schemas.microsoft.com/office/word/2016/wordml/cid" xmlns:w16cex="http://schemas.microsoft.com/office/word/2018/wordml/cex" xmlns:oel="http://schemas.microsoft.com/office/2019/extlst" xmlns:am3d="http://schemas.microsoft.com/office/drawing/2017/model3d" xmlns:aink="http://schemas.microsoft.com/office/drawing/2016/ink" xmlns:cx8="http://schemas.microsoft.com/office/drawing/2016/5/14/chartex" xmlns:cx7="http://schemas.microsoft.com/office/drawing/2016/5/13/chartex" xmlns:cx6="http://schemas.microsoft.com/office/drawing/2016/5/12/chartex" xmlns:cx5="http://schemas.microsoft.com/office/drawing/2016/5/11/chartex" xmlns:cx4="http://schemas.microsoft.com/office/drawing/2016/5/10/chartex" xmlns:cx3="http://schemas.microsoft.com/office/drawing/2016/5/9/chartex" xmlns:cx2="http://schemas.microsoft.com/office/drawing/2015/10/21/chartex" xmlns:cx1="http://schemas.microsoft.com/office/drawing/2015/9/8/chartex">
           <w:pict>
             <v:rect w14:anchorId="2CFB2FEA" id="Rectangle 26" o:spid="_x0000_s1026" style="position:absolute;margin-left:0;margin-top:0;width:7.15pt;height:62.5pt;z-index:251675648;visibility:visible;mso-wrap-style:square;mso-width-percent:0;mso-height-percent:900;mso-wrap-distance-left:9pt;mso-wrap-distance-top:0;mso-wrap-distance-right:9pt;mso-wrap-distance-bottom:0;mso-position-horizontal:center;mso-position-horizontal-relative:left-margin-area;mso-position-vertical:bottom;mso-position-vertical-relative:page;mso-width-percent:0;mso-height-percent:900;mso-width-relative:page;mso-height-relative:bottom-margin-area;v-text-anchor:top" o:gfxdata="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" fillcolor="#f79646 [3209]" strokecolor="#f79646 [3209]">
               <w10:wrap anchorx="margin" anchory="page"/>
@@ -20389,6 +21177,7 @@
           <w:docPartUnique/>
         </w:docPartObj>
       </w:sdtPr>
+      <w:sdtEndPr/>
       <w:sdtContent>
         <w:r>
           <w:tab/>
@@ -20431,7 +21220,7 @@
             <w:rFonts w:asciiTheme="majorHAnsi" w:hAnsiTheme="majorHAnsi" w:cstheme="majorHAnsi"/>
             <w:noProof/>
           </w:rPr>
-          <w:t>12</w:t>
+          <w:t>21</w:t>
         </w:r>
         <w:r>
           <w:rPr>
@@ -20468,7 +21257,7 @@
             <w:rFonts w:asciiTheme="majorHAnsi" w:hAnsiTheme="majorHAnsi" w:cstheme="majorHAnsi"/>
             <w:noProof/>
           </w:rPr>
-          <w:t>28</w:t>
+          <w:t>27</w:t>
         </w:r>
         <w:r>
           <w:rPr>
@@ -20548,7 +21337,7 @@
             </wp:anchor>
           </w:drawing>
         </mc:Choice>
-        <mc:Fallback>
+        <mc:Fallback xmlns:w16sdtdh="http://schemas.microsoft.com/office/word/2020/wordml/sdtdatahash" xmlns:w16="http://schemas.microsoft.com/office/word/2018/wordml" xmlns:w16cid="http://schemas.microsoft.com/office/word/2016/wordml/cid" xmlns:w16cex="http://schemas.microsoft.com/office/word/2018/wordml/cex" xmlns:oel="http://schemas.microsoft.com/office/2019/extlst" xmlns:am3d="http://schemas.microsoft.com/office/drawing/2017/model3d" xmlns:aink="http://schemas.microsoft.com/office/drawing/2016/ink" xmlns:cx8="http://schemas.microsoft.com/office/drawing/2016/5/14/chartex" xmlns:cx7="http://schemas.microsoft.com/office/drawing/2016/5/13/chartex" xmlns:cx6="http://schemas.microsoft.com/office/drawing/2016/5/12/chartex" xmlns:cx5="http://schemas.microsoft.com/office/drawing/2016/5/11/chartex" xmlns:cx4="http://schemas.microsoft.com/office/drawing/2016/5/10/chartex" xmlns:cx3="http://schemas.microsoft.com/office/drawing/2016/5/9/chartex" xmlns:cx2="http://schemas.microsoft.com/office/drawing/2015/10/21/chartex" xmlns:cx1="http://schemas.microsoft.com/office/drawing/2015/9/8/chartex">
           <w:pict>
             <v:rect w14:anchorId="6AEAEDC7" id="Rectangle 11" o:spid="_x0000_s1026" style="position:absolute;margin-left:0;margin-top:0;width:7.15pt;height:62.5pt;z-index:251670528;visibility:visible;mso-wrap-style:square;mso-width-percent:0;mso-height-percent:900;mso-wrap-distance-left:9pt;mso-wrap-distance-top:0;mso-wrap-distance-right:9pt;mso-wrap-distance-bottom:0;mso-position-horizontal:center;mso-position-horizontal-relative:right-margin-area;mso-position-vertical:bottom;mso-position-vertical-relative:page;mso-width-percent:0;mso-height-percent:900;mso-width-relative:page;mso-height-relative:bottom-margin-area;v-text-anchor:top" o:gfxdata="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" fillcolor="#f79646 [3209]" strokecolor="#f79646 [3209]">
               <w10:wrap anchorx="margin" anchory="page"/>
@@ -20571,7 +21360,7 @@
 </file>
 
 <file path=word/footnotes.xml><?xml version="1.0" encoding="utf-8"?>
-<w:footnotes xmlns:wpc="http://schemas.microsoft.com/office/word/2010/wordprocessingCanvas" xmlns:cx="http://schemas.microsoft.com/office/drawing/2014/chartex" xmlns:cx1="http://schemas.microsoft.com/office/drawing/2015/9/8/chartex" xmlns:cx2="http://schemas.microsoft.com/office/drawing/2015/10/21/chartex" xmlns:cx3="http://schemas.microsoft.com/office/drawing/2016/5/9/chartex" xmlns:cx4="http://schemas.microsoft.com/office/drawing/2016/5/10/chartex" xmlns:cx5="http://schemas.microsoft.com/office/drawing/2016/5/11/chartex" xmlns:cx6="http://schemas.microsoft.com/office/drawing/2016/5/12/chartex" xmlns:cx7="http://schemas.microsoft.com/office/drawing/2016/5/13/chartex" xmlns:cx8="http://schemas.microsoft.com/office/drawing/2016/5/14/chartex" xmlns:mc="http://schemas.openxmlformats.org/markup-compatibility/2006" xmlns:aink="http://schemas.microsoft.com/office/drawing/2016/ink" xmlns:am3d="http://schemas.microsoft.com/office/drawing/2017/model3d" xmlns:o="urn:schemas-microsoft-com:office:office" xmlns:oel="http://schemas.microsoft.com/office/2019/extlst" xmlns:r="http://schemas.openxmlformats.org/officeDocument/2006/relationships" xmlns:m="http://schemas.openxmlformats.org/officeDocument/2006/math" xmlns:v="urn:schemas-microsoft-com:vml" xmlns:wp14="http://schemas.microsoft.com/office/word/2010/wordprocessingDrawing" xmlns:wp="http://schemas.openxmlformats.org/drawingml/2006/wordprocessingDrawing" xmlns:w10="urn:schemas-microsoft-com:office:word" xmlns:w="http://schemas.openxmlformats.org/wordprocessingml/2006/main" xmlns:w14="http://schemas.microsoft.com/office/word/2010/wordml" xmlns:w15="http://schemas.microsoft.com/office/word/2012/wordml" xmlns:w16cex="http://schemas.microsoft.com/office/word/2018/wordml/cex" xmlns:w16cid="http://schemas.microsoft.com/office/word/2016/wordml/cid" xmlns:w16="http://schemas.microsoft.com/office/word/2018/wordml" xmlns:w16sdtdh="http://schemas.microsoft.com/office/word/2020/wordml/sdtdatahash" xmlns:w16se="http://schemas.microsoft.com/office/word/2015/wordml/symex" xmlns:wpg="http://schemas.microsoft.com/office/word/2010/wordprocessingGroup" xmlns:wpi="http://schemas.microsoft.com/office/word/2010/wordprocessingInk" xmlns:wne="http://schemas.microsoft.com/office/word/2006/wordml" xmlns:wps="http://schemas.microsoft.com/office/word/2010/wordprocessingShape" mc:Ignorable="w14 w15 w16se w16cid w16 w16cex w16sdtdh wp14">
+<w:footnotes xmlns:wpc="http://schemas.microsoft.com/office/word/2010/wordprocessingCanvas" xmlns:cx="http://schemas.microsoft.com/office/drawing/2014/chartex" xmlns:mc="http://schemas.openxmlformats.org/markup-compatibility/2006" xmlns:o="urn:schemas-microsoft-com:office:office" xmlns:r="http://schemas.openxmlformats.org/officeDocument/2006/relationships" xmlns:m="http://schemas.openxmlformats.org/officeDocument/2006/math" xmlns:v="urn:schemas-microsoft-com:vml" xmlns:wp14="http://schemas.microsoft.com/office/word/2010/wordprocessingDrawing" xmlns:wp="http://schemas.openxmlformats.org/drawingml/2006/wordprocessingDrawing" xmlns:w10="urn:schemas-microsoft-com:office:word" xmlns:w="http://schemas.openxmlformats.org/wordprocessingml/2006/main" xmlns:w14="http://schemas.microsoft.com/office/word/2010/wordml" xmlns:w15="http://schemas.microsoft.com/office/word/2012/wordml" xmlns:w16se="http://schemas.microsoft.com/office/word/2015/wordml/symex" xmlns:wpg="http://schemas.microsoft.com/office/word/2010/wordprocessingGroup" xmlns:wpi="http://schemas.microsoft.com/office/word/2010/wordprocessingInk" xmlns:wne="http://schemas.microsoft.com/office/word/2006/wordml" xmlns:wps="http://schemas.microsoft.com/office/word/2010/wordprocessingShape" mc:Ignorable="w14 w15 w16se wp14">
   <w:footnote w:type="separator" w:id="-1">
     <w:p>
       <w:pPr>
@@ -20598,7 +21387,7 @@
 </file>
 
 <file path=word/header1.xml><?xml version="1.0" encoding="utf-8"?>
-<w:hdr xmlns:wpc="http://schemas.microsoft.com/office/word/2010/wordprocessingCanvas" xmlns:cx="http://schemas.microsoft.com/office/drawing/2014/chartex" xmlns:cx1="http://schemas.microsoft.com/office/drawing/2015/9/8/chartex" xmlns:cx2="http://schemas.microsoft.com/office/drawing/2015/10/21/chartex" xmlns:cx3="http://schemas.microsoft.com/office/drawing/2016/5/9/chartex" xmlns:cx4="http://schemas.microsoft.com/office/drawing/2016/5/10/chartex" xmlns:cx5="http://schemas.microsoft.com/office/drawing/2016/5/11/chartex" xmlns:cx6="http://schemas.microsoft.com/office/drawing/2016/5/12/chartex" xmlns:cx7="http://schemas.microsoft.com/office/drawing/2016/5/13/chartex" xmlns:cx8="http://schemas.microsoft.com/office/drawing/2016/5/14/chartex" xmlns:mc="http://schemas.openxmlformats.org/markup-compatibility/2006" xmlns:aink="http://schemas.microsoft.com/office/drawing/2016/ink" xmlns:am3d="http://schemas.microsoft.com/office/drawing/2017/model3d" xmlns:o="urn:schemas-microsoft-com:office:office" xmlns:oel="http://schemas.microsoft.com/office/2019/extlst" xmlns:r="http://schemas.openxmlformats.org/officeDocument/2006/relationships" xmlns:m="http://schemas.openxmlformats.org/officeDocument/2006/math" xmlns:v="urn:schemas-microsoft-com:vml" xmlns:wp14="http://schemas.microsoft.com/office/word/2010/wordprocessingDrawing" xmlns:wp="http://schemas.openxmlformats.org/drawingml/2006/wordprocessingDrawing" xmlns:w10="urn:schemas-microsoft-com:office:word" xmlns:w="http://schemas.openxmlformats.org/wordprocessingml/2006/main" xmlns:w14="http://schemas.microsoft.com/office/word/2010/wordml" xmlns:w15="http://schemas.microsoft.com/office/word/2012/wordml" xmlns:w16cex="http://schemas.microsoft.com/office/word/2018/wordml/cex" xmlns:w16cid="http://schemas.microsoft.com/office/word/2016/wordml/cid" xmlns:w16="http://schemas.microsoft.com/office/word/2018/wordml" xmlns:w16sdtdh="http://schemas.microsoft.com/office/word/2020/wordml/sdtdatahash" xmlns:w16se="http://schemas.microsoft.com/office/word/2015/wordml/symex" xmlns:wpg="http://schemas.microsoft.com/office/word/2010/wordprocessingGroup" xmlns:wpi="http://schemas.microsoft.com/office/word/2010/wordprocessingInk" xmlns:wne="http://schemas.microsoft.com/office/word/2006/wordml" xmlns:wps="http://schemas.microsoft.com/office/word/2010/wordprocessingShape" mc:Ignorable="w14 w15 w16se w16cid w16 w16cex w16sdtdh wp14">
+<w:hdr xmlns:wpc="http://schemas.microsoft.com/office/word/2010/wordprocessingCanvas" xmlns:cx="http://schemas.microsoft.com/office/drawing/2014/chartex" xmlns:mc="http://schemas.openxmlformats.org/markup-compatibility/2006" xmlns:o="urn:schemas-microsoft-com:office:office" xmlns:r="http://schemas.openxmlformats.org/officeDocument/2006/relationships" xmlns:m="http://schemas.openxmlformats.org/officeDocument/2006/math" xmlns:v="urn:schemas-microsoft-com:vml" xmlns:wp14="http://schemas.microsoft.com/office/word/2010/wordprocessingDrawing" xmlns:wp="http://schemas.openxmlformats.org/drawingml/2006/wordprocessingDrawing" xmlns:w10="urn:schemas-microsoft-com:office:word" xmlns:w="http://schemas.openxmlformats.org/wordprocessingml/2006/main" xmlns:w14="http://schemas.microsoft.com/office/word/2010/wordml" xmlns:w15="http://schemas.microsoft.com/office/word/2012/wordml" xmlns:w16se="http://schemas.microsoft.com/office/word/2015/wordml/symex" xmlns:wpg="http://schemas.microsoft.com/office/word/2010/wordprocessingGroup" xmlns:wpi="http://schemas.microsoft.com/office/word/2010/wordprocessingInk" xmlns:wne="http://schemas.microsoft.com/office/word/2006/wordml" xmlns:wps="http://schemas.microsoft.com/office/word/2010/wordprocessingShape" mc:Ignorable="w14 w15 w16se wp14">
   <w:p>
     <w:pPr>
       <w:pStyle w:val="Encabezado"/>
@@ -20689,6 +21478,7 @@
         <w:dataBinding w:prefixMappings="xmlns:ns0='http://schemas.openxmlformats.org/package/2006/metadata/core-properties' xmlns:ns1='http://purl.org/dc/elements/1.1/'" w:xpath="/ns0:coreProperties[1]/ns1:title[1]" w:storeItemID="{6C3C8BC8-F283-45AE-878A-BAB7291924A1}"/>
         <w:text/>
       </w:sdtPr>
+      <w:sdtEndPr/>
       <w:sdtContent>
         <w:r>
           <w:rPr>
@@ -20789,7 +21579,7 @@
             </wp:anchor>
           </w:drawing>
         </mc:Choice>
-        <mc:Fallback>
+        <mc:Fallback xmlns:w16sdtdh="http://schemas.microsoft.com/office/word/2020/wordml/sdtdatahash" xmlns:w16="http://schemas.microsoft.com/office/word/2018/wordml" xmlns:w16cid="http://schemas.microsoft.com/office/word/2016/wordml/cid" xmlns:w16cex="http://schemas.microsoft.com/office/word/2018/wordml/cex" xmlns:oel="http://schemas.microsoft.com/office/2019/extlst" xmlns:am3d="http://schemas.microsoft.com/office/drawing/2017/model3d" xmlns:aink="http://schemas.microsoft.com/office/drawing/2016/ink" xmlns:cx8="http://schemas.microsoft.com/office/drawing/2016/5/14/chartex" xmlns:cx7="http://schemas.microsoft.com/office/drawing/2016/5/13/chartex" xmlns:cx6="http://schemas.microsoft.com/office/drawing/2016/5/12/chartex" xmlns:cx5="http://schemas.microsoft.com/office/drawing/2016/5/11/chartex" xmlns:cx4="http://schemas.microsoft.com/office/drawing/2016/5/10/chartex" xmlns:cx3="http://schemas.microsoft.com/office/drawing/2016/5/9/chartex" xmlns:cx2="http://schemas.microsoft.com/office/drawing/2015/10/21/chartex" xmlns:cx1="http://schemas.microsoft.com/office/drawing/2015/9/8/chartex">
           <w:pict>
             <v:shapetype w14:anchorId="6FAB38B9" id="_x0000_t32" coordsize="21600,21600" o:spt="32" o:oned="t" path="m,l21600,21600e" filled="f">
               <v:path arrowok="t" fillok="f" o:connecttype="none"/>
@@ -20923,7 +21713,7 @@
             </wp:anchor>
           </w:drawing>
         </mc:Choice>
-        <mc:Fallback>
+        <mc:Fallback xmlns:w16sdtdh="http://schemas.microsoft.com/office/word/2020/wordml/sdtdatahash" xmlns:w16="http://schemas.microsoft.com/office/word/2018/wordml" xmlns:w16cid="http://schemas.microsoft.com/office/word/2016/wordml/cid" xmlns:w16cex="http://schemas.microsoft.com/office/word/2018/wordml/cex" xmlns:oel="http://schemas.microsoft.com/office/2019/extlst" xmlns:am3d="http://schemas.microsoft.com/office/drawing/2017/model3d" xmlns:aink="http://schemas.microsoft.com/office/drawing/2016/ink" xmlns:cx8="http://schemas.microsoft.com/office/drawing/2016/5/14/chartex" xmlns:cx7="http://schemas.microsoft.com/office/drawing/2016/5/13/chartex" xmlns:cx6="http://schemas.microsoft.com/office/drawing/2016/5/12/chartex" xmlns:cx5="http://schemas.microsoft.com/office/drawing/2016/5/11/chartex" xmlns:cx4="http://schemas.microsoft.com/office/drawing/2016/5/10/chartex" xmlns:cx3="http://schemas.microsoft.com/office/drawing/2016/5/9/chartex" xmlns:cx2="http://schemas.microsoft.com/office/drawing/2015/10/21/chartex" xmlns:cx1="http://schemas.microsoft.com/office/drawing/2015/9/8/chartex">
           <w:pict>
             <v:rect w14:anchorId="4EE5FB43" id="Rectangle 41" o:spid="_x0000_s1026" style="position:absolute;margin-left:38.9pt;margin-top:0;width:7.15pt;height:62.2pt;z-index:251680768;visibility:visible;mso-wrap-style:square;mso-width-percent:0;mso-height-percent:900;mso-wrap-distance-left:9pt;mso-wrap-distance-top:0;mso-wrap-distance-right:9pt;mso-wrap-distance-bottom:0;mso-position-horizontal:absolute;mso-position-horizontal-relative:left-margin-area;mso-position-vertical:absolute;mso-position-vertical-relative:page;mso-width-percent:0;mso-height-percent:900;mso-width-relative:page;mso-height-relative:bottom-margin-area;v-text-anchor:top" o:gfxdata="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" fillcolor="#f79646 [3209]" strokecolor="#f79646 [3209]">
               <w10:wrap anchorx="margin" anchory="page"/>
@@ -21004,7 +21794,7 @@
             </wp:anchor>
           </w:drawing>
         </mc:Choice>
-        <mc:Fallback>
+        <mc:Fallback xmlns:w16sdtdh="http://schemas.microsoft.com/office/word/2020/wordml/sdtdatahash" xmlns:w16="http://schemas.microsoft.com/office/word/2018/wordml" xmlns:w16cid="http://schemas.microsoft.com/office/word/2016/wordml/cid" xmlns:w16cex="http://schemas.microsoft.com/office/word/2018/wordml/cex" xmlns:oel="http://schemas.microsoft.com/office/2019/extlst" xmlns:am3d="http://schemas.microsoft.com/office/drawing/2017/model3d" xmlns:aink="http://schemas.microsoft.com/office/drawing/2016/ink" xmlns:cx8="http://schemas.microsoft.com/office/drawing/2016/5/14/chartex" xmlns:cx7="http://schemas.microsoft.com/office/drawing/2016/5/13/chartex" xmlns:cx6="http://schemas.microsoft.com/office/drawing/2016/5/12/chartex" xmlns:cx5="http://schemas.microsoft.com/office/drawing/2016/5/11/chartex" xmlns:cx4="http://schemas.microsoft.com/office/drawing/2016/5/10/chartex" xmlns:cx3="http://schemas.microsoft.com/office/drawing/2016/5/9/chartex" xmlns:cx2="http://schemas.microsoft.com/office/drawing/2015/10/21/chartex" xmlns:cx1="http://schemas.microsoft.com/office/drawing/2015/9/8/chartex">
           <w:pict>
             <v:rect w14:anchorId="08A95CF6" id="Rectangle 34" o:spid="_x0000_s1026" style="position:absolute;margin-left:549.2pt;margin-top:0;width:7.15pt;height:62.25pt;z-index:251678720;visibility:visible;mso-wrap-style:square;mso-width-percent:0;mso-height-percent:900;mso-wrap-distance-left:9pt;mso-wrap-distance-top:0;mso-wrap-distance-right:9pt;mso-wrap-distance-bottom:0;mso-position-horizontal:absolute;mso-position-horizontal-relative:left-margin-area;mso-position-vertical:absolute;mso-position-vertical-relative:page;mso-width-percent:0;mso-height-percent:900;mso-width-relative:page;mso-height-relative:bottom-margin-area;v-text-anchor:top" o:gfxdata="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" fillcolor="#f79646 [3209]" strokecolor="#f79646 [3209]">
               <w10:wrap anchorx="margin" anchory="page"/>
@@ -21024,6 +21814,7 @@
         <w:dataBinding w:prefixMappings="xmlns:ns0='http://schemas.openxmlformats.org/package/2006/metadata/core-properties' xmlns:ns1='http://purl.org/dc/elements/1.1/'" w:xpath="/ns0:coreProperties[1]/ns1:subject[1]" w:storeItemID="{6C3C8BC8-F283-45AE-878A-BAB7291924A1}"/>
         <w:text/>
       </w:sdtPr>
+      <w:sdtEndPr/>
       <w:sdtContent>
         <w:r>
           <w:rPr>
@@ -21046,7 +21837,7 @@
 </file>
 
 <file path=word/numbering.xml><?xml version="1.0" encoding="utf-8"?>
-<w:numbering xmlns:wpc="http://schemas.microsoft.com/office/word/2010/wordprocessingCanvas" xmlns:cx="http://schemas.microsoft.com/office/drawing/2014/chartex" xmlns:cx1="http://schemas.microsoft.com/office/drawing/2015/9/8/chartex" xmlns:cx2="http://schemas.microsoft.com/office/drawing/2015/10/21/chartex" xmlns:cx3="http://schemas.microsoft.com/office/drawing/2016/5/9/chartex" xmlns:cx4="http://schemas.microsoft.com/office/drawing/2016/5/10/chartex" xmlns:cx5="http://schemas.microsoft.com/office/drawing/2016/5/11/chartex" xmlns:cx6="http://schemas.microsoft.com/office/drawing/2016/5/12/chartex" xmlns:cx7="http://schemas.microsoft.com/office/drawing/2016/5/13/chartex" xmlns:cx8="http://schemas.microsoft.com/office/drawing/2016/5/14/chartex" xmlns:mc="http://schemas.openxmlformats.org/markup-compatibility/2006" xmlns:aink="http://schemas.microsoft.com/office/drawing/2016/ink" xmlns:am3d="http://schemas.microsoft.com/office/drawing/2017/model3d" xmlns:o="urn:schemas-microsoft-com:office:office" xmlns:oel="http://schemas.microsoft.com/office/2019/extlst" xmlns:r="http://schemas.openxmlformats.org/officeDocument/2006/relationships" xmlns:m="http://schemas.openxmlformats.org/officeDocument/2006/math" xmlns:v="urn:schemas-microsoft-com:vml" xmlns:wp14="http://schemas.microsoft.com/office/word/2010/wordprocessingDrawing" xmlns:wp="http://schemas.openxmlformats.org/drawingml/2006/wordprocessingDrawing" xmlns:w10="urn:schemas-microsoft-com:office:word" xmlns:w="http://schemas.openxmlformats.org/wordprocessingml/2006/main" xmlns:w14="http://schemas.microsoft.com/office/word/2010/wordml" xmlns:w15="http://schemas.microsoft.com/office/word/2012/wordml" xmlns:w16cex="http://schemas.microsoft.com/office/word/2018/wordml/cex" xmlns:w16cid="http://schemas.microsoft.com/office/word/2016/wordml/cid" xmlns:w16="http://schemas.microsoft.com/office/word/2018/wordml" xmlns:w16sdtdh="http://schemas.microsoft.com/office/word/2020/wordml/sdtdatahash" xmlns:w16se="http://schemas.microsoft.com/office/word/2015/wordml/symex" xmlns:wpg="http://schemas.microsoft.com/office/word/2010/wordprocessingGroup" xmlns:wpi="http://schemas.microsoft.com/office/word/2010/wordprocessingInk" xmlns:wne="http://schemas.microsoft.com/office/word/2006/wordml" xmlns:wps="http://schemas.microsoft.com/office/word/2010/wordprocessingShape" mc:Ignorable="w14 w15 w16se w16cid w16 w16cex w16sdtdh wp14">
+<w:numbering xmlns:wpc="http://schemas.microsoft.com/office/word/2010/wordprocessingCanvas" xmlns:cx="http://schemas.microsoft.com/office/drawing/2014/chartex" xmlns:mc="http://schemas.openxmlformats.org/markup-compatibility/2006" xmlns:o="urn:schemas-microsoft-com:office:office" xmlns:r="http://schemas.openxmlformats.org/officeDocument/2006/relationships" xmlns:m="http://schemas.openxmlformats.org/officeDocument/2006/math" xmlns:v="urn:schemas-microsoft-com:vml" xmlns:wp14="http://schemas.microsoft.com/office/word/2010/wordprocessingDrawing" xmlns:wp="http://schemas.openxmlformats.org/drawingml/2006/wordprocessingDrawing" xmlns:w10="urn:schemas-microsoft-com:office:word" xmlns:w="http://schemas.openxmlformats.org/wordprocessingml/2006/main" xmlns:w14="http://schemas.microsoft.com/office/word/2010/wordml" xmlns:w15="http://schemas.microsoft.com/office/word/2012/wordml" xmlns:w16se="http://schemas.microsoft.com/office/word/2015/wordml/symex" xmlns:wpg="http://schemas.microsoft.com/office/word/2010/wordprocessingGroup" xmlns:wpi="http://schemas.microsoft.com/office/word/2010/wordprocessingInk" xmlns:wne="http://schemas.microsoft.com/office/word/2006/wordml" xmlns:wps="http://schemas.microsoft.com/office/word/2010/wordprocessingShape" mc:Ignorable="w14 w15 w16se wp14">
   <w:abstractNum w:abstractNumId="0" w15:restartNumberingAfterBreak="0">
     <w:nsid w:val="00000003"/>
     <w:multiLevelType w:val="multilevel"/>
@@ -23010,65 +23801,65 @@
       </w:rPr>
     </w:lvl>
   </w:abstractNum>
-  <w:num w:numId="1" w16cid:durableId="1081562799">
+  <w:num w:numId="1">
     <w:abstractNumId w:val="7"/>
   </w:num>
-  <w:num w:numId="2" w16cid:durableId="74714693">
+  <w:num w:numId="2">
     <w:abstractNumId w:val="11"/>
   </w:num>
-  <w:num w:numId="3" w16cid:durableId="465320619">
+  <w:num w:numId="3">
     <w:abstractNumId w:val="11"/>
   </w:num>
-  <w:num w:numId="4" w16cid:durableId="274410769">
+  <w:num w:numId="4">
     <w:abstractNumId w:val="11"/>
   </w:num>
-  <w:num w:numId="5" w16cid:durableId="510292644">
+  <w:num w:numId="5">
     <w:abstractNumId w:val="1"/>
   </w:num>
-  <w:num w:numId="6" w16cid:durableId="1379818972">
+  <w:num w:numId="6">
     <w:abstractNumId w:val="2"/>
   </w:num>
-  <w:num w:numId="7" w16cid:durableId="1396471974">
+  <w:num w:numId="7">
     <w:abstractNumId w:val="3"/>
   </w:num>
-  <w:num w:numId="8" w16cid:durableId="953053213">
+  <w:num w:numId="8">
     <w:abstractNumId w:val="0"/>
   </w:num>
-  <w:num w:numId="9" w16cid:durableId="553126560">
+  <w:num w:numId="9">
     <w:abstractNumId w:val="14"/>
   </w:num>
-  <w:num w:numId="10" w16cid:durableId="1647004674">
+  <w:num w:numId="10">
     <w:abstractNumId w:val="15"/>
   </w:num>
-  <w:num w:numId="11" w16cid:durableId="1508859062">
+  <w:num w:numId="11">
     <w:abstractNumId w:val="4"/>
   </w:num>
-  <w:num w:numId="12" w16cid:durableId="258873397">
+  <w:num w:numId="12">
     <w:abstractNumId w:val="12"/>
   </w:num>
-  <w:num w:numId="13" w16cid:durableId="465700746">
+  <w:num w:numId="13">
     <w:abstractNumId w:val="9"/>
   </w:num>
-  <w:num w:numId="14" w16cid:durableId="128863301">
+  <w:num w:numId="14">
     <w:abstractNumId w:val="10"/>
   </w:num>
-  <w:num w:numId="15" w16cid:durableId="540284662">
+  <w:num w:numId="15">
     <w:abstractNumId w:val="8"/>
   </w:num>
-  <w:num w:numId="16" w16cid:durableId="496893952">
+  <w:num w:numId="16">
     <w:abstractNumId w:val="5"/>
   </w:num>
-  <w:num w:numId="17" w16cid:durableId="1144858588">
+  <w:num w:numId="17">
     <w:abstractNumId w:val="6"/>
   </w:num>
-  <w:num w:numId="18" w16cid:durableId="1726568643">
+  <w:num w:numId="18">
     <w:abstractNumId w:val="13"/>
   </w:num>
 </w:numbering>
 </file>
 
 <file path=word/styles.xml><?xml version="1.0" encoding="utf-8"?>
-<w:styles xmlns:mc="http://schemas.openxmlformats.org/markup-compatibility/2006" xmlns:r="http://schemas.openxmlformats.org/officeDocument/2006/relationships" xmlns:w="http://schemas.openxmlformats.org/wordprocessingml/2006/main" xmlns:w14="http://schemas.microsoft.com/office/word/2010/wordml" xmlns:w15="http://schemas.microsoft.com/office/word/2012/wordml" xmlns:w16cex="http://schemas.microsoft.com/office/word/2018/wordml/cex" xmlns:w16cid="http://schemas.microsoft.com/office/word/2016/wordml/cid" xmlns:w16="http://schemas.microsoft.com/office/word/2018/wordml" xmlns:w16sdtdh="http://schemas.microsoft.com/office/word/2020/wordml/sdtdatahash" xmlns:w16se="http://schemas.microsoft.com/office/word/2015/wordml/symex" mc:Ignorable="w14 w15 w16se w16cid w16 w16cex w16sdtdh">
+<w:styles xmlns:mc="http://schemas.openxmlformats.org/markup-compatibility/2006" xmlns:r="http://schemas.openxmlformats.org/officeDocument/2006/relationships" xmlns:w="http://schemas.openxmlformats.org/wordprocessingml/2006/main" xmlns:w14="http://schemas.microsoft.com/office/word/2010/wordml" xmlns:w15="http://schemas.microsoft.com/office/word/2012/wordml" xmlns:w16se="http://schemas.microsoft.com/office/word/2015/wordml/symex" mc:Ignorable="w14 w15 w16se">
   <w:docDefaults>
     <w:rPrDefault>
       <w:rPr>
@@ -23085,7 +23876,7 @@
       </w:pPr>
     </w:pPrDefault>
   </w:docDefaults>
-  <w:latentStyles w:defLockedState="0" w:defUIPriority="99" w:defSemiHidden="0" w:defUnhideWhenUsed="0" w:defQFormat="0" w:count="376">
+  <w:latentStyles w:defLockedState="0" w:defUIPriority="99" w:defSemiHidden="0" w:defUnhideWhenUsed="0" w:defQFormat="0" w:count="371">
     <w:lsdException w:name="Normal" w:uiPriority="0" w:qFormat="1"/>
     <w:lsdException w:name="heading 1" w:uiPriority="0" w:qFormat="1"/>
     <w:lsdException w:name="heading 2" w:semiHidden="1" w:uiPriority="0" w:unhideWhenUsed="1" w:qFormat="1"/>
@@ -23457,11 +24248,6 @@
     <w:lsdException w:name="List Table 5 Dark Accent 6" w:uiPriority="50"/>
     <w:lsdException w:name="List Table 6 Colorful Accent 6" w:uiPriority="51"/>
     <w:lsdException w:name="List Table 7 Colorful Accent 6" w:uiPriority="52"/>
-    <w:lsdException w:name="Mention" w:semiHidden="1" w:unhideWhenUsed="1"/>
-    <w:lsdException w:name="Smart Hyperlink" w:semiHidden="1" w:unhideWhenUsed="1"/>
-    <w:lsdException w:name="Hashtag" w:semiHidden="1" w:unhideWhenUsed="1"/>
-    <w:lsdException w:name="Unresolved Mention" w:semiHidden="1" w:unhideWhenUsed="1"/>
-    <w:lsdException w:name="Smart Link" w:semiHidden="1" w:unhideWhenUsed="1"/>
   </w:latentStyles>
   <w:style w:type="paragraph" w:default="1" w:styleId="Normal">
     <w:name w:val="Normal"/>
@@ -24554,7 +25340,7 @@
 </file>
 
 <file path=customXml/itemProps2.xml><?xml version="1.0" encoding="utf-8"?>
-<ds:datastoreItem xmlns:ds="http://schemas.openxmlformats.org/officeDocument/2006/customXml" ds:itemID="{2899F1B9-2078-4653-A23D-1E0300C0B3DC}">
+<ds:datastoreItem xmlns:ds="http://schemas.openxmlformats.org/officeDocument/2006/customXml" ds:itemID="{C631019A-6E9D-4D00-BEF0-1BEC6C61D0C3}">
   <ds:schemaRefs>
     <ds:schemaRef ds:uri="http://schemas.openxmlformats.org/officeDocument/2006/bibliography"/>
   </ds:schemaRefs>

</xml_diff>